<commit_message>
*Removed Unnecessary Files & Modifed Documentation*
</commit_message>
<xml_diff>
--- a/NetworkArithmeticGame_Brayden_Cantrill/Documentation/Documentation.docx
+++ b/NetworkArithmeticGame_Brayden_Cantrill/Documentation/Documentation.docx
@@ -10,6 +10,7 @@
           <w:docPartUnique/>
         </w:docPartObj>
       </w:sdtPr>
+      <w:sdtEndPr/>
       <w:sdtContent>
         <w:p>
           <w:r>
@@ -353,6 +354,7 @@
                                   <w:dataBinding w:prefixMappings="xmlns:ns0='http://purl.org/dc/elements/1.1/' xmlns:ns1='http://schemas.openxmlformats.org/package/2006/metadata/core-properties' " w:xpath="/ns1:coreProperties[1]/ns0:creator[1]" w:storeItemID="{6C3C8BC8-F283-45AE-878A-BAB7291924A1}"/>
                                   <w:text/>
                                 </w:sdtPr>
+                                <w:sdtEndPr/>
                                 <w:sdtContent>
                                   <w:p>
                                     <w:pPr>
@@ -428,6 +430,7 @@
                             <w:dataBinding w:prefixMappings="xmlns:ns0='http://purl.org/dc/elements/1.1/' xmlns:ns1='http://schemas.openxmlformats.org/package/2006/metadata/core-properties' " w:xpath="/ns1:coreProperties[1]/ns0:creator[1]" w:storeItemID="{6C3C8BC8-F283-45AE-878A-BAB7291924A1}"/>
                             <w:text/>
                           </w:sdtPr>
+                          <w:sdtEndPr/>
                           <w:sdtContent>
                             <w:p>
                               <w:pPr>
@@ -565,6 +568,7 @@
                                   <w:dataBinding w:prefixMappings="xmlns:ns0='http://schemas.microsoft.com/office/2006/coverPageProps' " w:xpath="/ns0:CoverPageProperties[1]/ns0:Abstract[1]" w:storeItemID="{55AF091B-3C7A-41E3-B477-F2FDAA23CFDA}"/>
                                   <w:text w:multiLine="1"/>
                                 </w:sdtPr>
+                                <w:sdtEndPr/>
                                 <w:sdtContent>
                                   <w:p>
                                     <w:pPr>
@@ -644,6 +648,7 @@
                             <w:dataBinding w:prefixMappings="xmlns:ns0='http://schemas.microsoft.com/office/2006/coverPageProps' " w:xpath="/ns0:CoverPageProperties[1]/ns0:Abstract[1]" w:storeItemID="{55AF091B-3C7A-41E3-B477-F2FDAA23CFDA}"/>
                             <w:text w:multiLine="1"/>
                           </w:sdtPr>
+                          <w:sdtEndPr/>
                           <w:sdtContent>
                             <w:p>
                               <w:pPr>
@@ -793,6 +798,7 @@
                                   <w:dataBinding w:prefixMappings="xmlns:ns0='http://purl.org/dc/elements/1.1/' xmlns:ns1='http://schemas.openxmlformats.org/package/2006/metadata/core-properties' " w:xpath="/ns1:coreProperties[1]/ns0:subject[1]" w:storeItemID="{6C3C8BC8-F283-45AE-878A-BAB7291924A1}"/>
                                   <w:text/>
                                 </w:sdtPr>
+                                <w:sdtEndPr/>
                                 <w:sdtContent>
                                   <w:p>
                                     <w:pPr>
@@ -906,6 +912,7 @@
                             <w:dataBinding w:prefixMappings="xmlns:ns0='http://purl.org/dc/elements/1.1/' xmlns:ns1='http://schemas.openxmlformats.org/package/2006/metadata/core-properties' " w:xpath="/ns1:coreProperties[1]/ns0:subject[1]" w:storeItemID="{6C3C8BC8-F283-45AE-878A-BAB7291924A1}"/>
                             <w:text/>
                           </w:sdtPr>
+                          <w:sdtEndPr/>
                           <w:sdtContent>
                             <w:p>
                               <w:pPr>
@@ -5970,8 +5977,6 @@
         </w:rPr>
         <w:t xml:space="preserve">Teacher views the answers and question in an array of questions, linked list and binary tree. </w:t>
       </w:r>
-      <w:bookmarkStart w:id="4" w:name="_GoBack"/>
-      <w:bookmarkEnd w:id="4"/>
     </w:p>
     <w:p>
       <w:pPr>
@@ -5981,7 +5986,7 @@
           <w:b/>
         </w:rPr>
       </w:pPr>
-      <w:bookmarkStart w:id="5" w:name="_Toc524796887"/>
+      <w:bookmarkStart w:id="4" w:name="_Toc524796887"/>
       <w:r>
         <w:rPr>
           <w:rFonts w:asciiTheme="minorHAnsi" w:hAnsiTheme="minorHAnsi"/>
@@ -5990,7 +5995,7 @@
         <w:lastRenderedPageBreak/>
         <w:t>UML Diagrams:</w:t>
       </w:r>
-      <w:bookmarkEnd w:id="5"/>
+      <w:bookmarkEnd w:id="4"/>
       <w:r>
         <w:rPr>
           <w:rFonts w:asciiTheme="minorHAnsi" w:hAnsiTheme="minorHAnsi"/>
@@ -6370,6 +6375,128 @@
     <w:p/>
     <w:p/>
     <w:p>
+      <w:bookmarkStart w:id="5" w:name="_GoBack"/>
+      <w:bookmarkEnd w:id="5"/>
+      <w:r>
+        <w:rPr>
+          <w:noProof/>
+        </w:rPr>
+        <mc:AlternateContent>
+          <mc:Choice Requires="wps">
+            <w:drawing>
+              <wp:anchor distT="0" distB="0" distL="114300" distR="114300" simplePos="0" relativeHeight="252388352" behindDoc="1" locked="0" layoutInCell="1" allowOverlap="1" wp14:anchorId="3BA838CD" wp14:editId="3F97D33C">
+                <wp:simplePos x="0" y="0"/>
+                <wp:positionH relativeFrom="column">
+                  <wp:posOffset>9525</wp:posOffset>
+                </wp:positionH>
+                <wp:positionV relativeFrom="paragraph">
+                  <wp:posOffset>193675</wp:posOffset>
+                </wp:positionV>
+                <wp:extent cx="1828800" cy="635"/>
+                <wp:effectExtent l="0" t="0" r="0" b="635"/>
+                <wp:wrapNone/>
+                <wp:docPr id="224" name="Text Box 224"/>
+                <wp:cNvGraphicFramePr/>
+                <a:graphic xmlns:a="http://schemas.openxmlformats.org/drawingml/2006/main">
+                  <a:graphicData uri="http://schemas.microsoft.com/office/word/2010/wordprocessingShape">
+                    <wps:wsp>
+                      <wps:cNvSpPr txBox="1"/>
+                      <wps:spPr>
+                        <a:xfrm>
+                          <a:off x="0" y="0"/>
+                          <a:ext cx="1828800" cy="635"/>
+                        </a:xfrm>
+                        <a:prstGeom prst="rect">
+                          <a:avLst/>
+                        </a:prstGeom>
+                        <a:solidFill>
+                          <a:prstClr val="white"/>
+                        </a:solidFill>
+                        <a:ln>
+                          <a:noFill/>
+                        </a:ln>
+                      </wps:spPr>
+                      <wps:txbx>
+                        <w:txbxContent>
+                          <w:p>
+                            <w:pPr>
+                              <w:pStyle w:val="Caption"/>
+                              <w:rPr>
+                                <w:noProof/>
+                              </w:rPr>
+                            </w:pPr>
+                            <w:r>
+                              <w:t xml:space="preserve">Figure </w:t>
+                            </w:r>
+                            <w:fldSimple w:instr=" SEQ Figure \* ARABIC ">
+                              <w:r>
+                                <w:rPr>
+                                  <w:noProof/>
+                                </w:rPr>
+                                <w:t>1</w:t>
+                              </w:r>
+                            </w:fldSimple>
+                            <w:r>
+                              <w:t xml:space="preserve">: </w:t>
+                            </w:r>
+                            <w:r>
+                              <w:t>Displays UML Class diagrams for the application</w:t>
+                            </w:r>
+                          </w:p>
+                        </w:txbxContent>
+                      </wps:txbx>
+                      <wps:bodyPr rot="0" spcFirstLastPara="0" vertOverflow="overflow" horzOverflow="overflow" vert="horz" wrap="square" lIns="0" tIns="0" rIns="0" bIns="0" numCol="1" spcCol="0" rtlCol="0" fromWordArt="0" anchor="t" anchorCtr="0" forceAA="0" compatLnSpc="1">
+                        <a:prstTxWarp prst="textNoShape">
+                          <a:avLst/>
+                        </a:prstTxWarp>
+                        <a:spAutoFit/>
+                      </wps:bodyPr>
+                    </wps:wsp>
+                  </a:graphicData>
+                </a:graphic>
+                <wp14:sizeRelH relativeFrom="margin">
+                  <wp14:pctWidth>0</wp14:pctWidth>
+                </wp14:sizeRelH>
+              </wp:anchor>
+            </w:drawing>
+          </mc:Choice>
+          <mc:Fallback>
+            <w:pict>
+              <v:shape w14:anchorId="3BA838CD" id="Text Box 224" o:spid="_x0000_s1030" type="#_x0000_t202" style="position:absolute;margin-left:.75pt;margin-top:15.25pt;width:2in;height:.05pt;z-index:-250928128;visibility:visible;mso-wrap-style:square;mso-width-percent:0;mso-wrap-distance-left:9pt;mso-wrap-distance-top:0;mso-wrap-distance-right:9pt;mso-wrap-distance-bottom:0;mso-position-horizontal:absolute;mso-position-horizontal-relative:text;mso-position-vertical:absolute;mso-position-vertical-relative:text;mso-width-percent:0;mso-width-relative:margin;v-text-anchor:top" o:gfxdata="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" stroked="f">
+                <v:textbox style="mso-fit-shape-to-text:t" inset="0,0,0,0">
+                  <w:txbxContent>
+                    <w:p>
+                      <w:pPr>
+                        <w:pStyle w:val="Caption"/>
+                        <w:rPr>
+                          <w:noProof/>
+                        </w:rPr>
+                      </w:pPr>
+                      <w:r>
+                        <w:t xml:space="preserve">Figure </w:t>
+                      </w:r>
+                      <w:fldSimple w:instr=" SEQ Figure \* ARABIC ">
+                        <w:r>
+                          <w:rPr>
+                            <w:noProof/>
+                          </w:rPr>
+                          <w:t>1</w:t>
+                        </w:r>
+                      </w:fldSimple>
+                      <w:r>
+                        <w:t xml:space="preserve">: </w:t>
+                      </w:r>
+                      <w:r>
+                        <w:t>Displays UML Class diagrams for the application</w:t>
+                      </w:r>
+                    </w:p>
+                  </w:txbxContent>
+                </v:textbox>
+              </v:shape>
+            </w:pict>
+          </mc:Fallback>
+        </mc:AlternateContent>
+      </w:r>
       <w:r>
         <w:rPr>
           <w:noProof/>
@@ -6438,440 +6565,10 @@
           </wp:anchor>
         </w:drawing>
       </w:r>
-      <w:r>
-        <w:rPr>
-          <w:noProof/>
-          <w:lang w:eastAsia="en-AU"/>
-        </w:rPr>
-        <mc:AlternateContent>
-          <mc:Choice Requires="wps">
-            <w:drawing>
-              <wp:anchor distT="0" distB="0" distL="114300" distR="114300" simplePos="0" relativeHeight="252028928" behindDoc="1" locked="0" layoutInCell="1" allowOverlap="1" wp14:anchorId="36D9F103" wp14:editId="61FFC94B">
-                <wp:simplePos x="0" y="0"/>
-                <wp:positionH relativeFrom="column">
-                  <wp:posOffset>57785</wp:posOffset>
-                </wp:positionH>
-                <wp:positionV relativeFrom="paragraph">
-                  <wp:posOffset>1928495</wp:posOffset>
-                </wp:positionV>
-                <wp:extent cx="1846580" cy="635"/>
-                <wp:effectExtent l="0" t="0" r="0" b="0"/>
-                <wp:wrapTight wrapText="bothSides">
-                  <wp:wrapPolygon edited="0">
-                    <wp:start x="0" y="0"/>
-                    <wp:lineTo x="0" y="21600"/>
-                    <wp:lineTo x="21600" y="21600"/>
-                    <wp:lineTo x="21600" y="0"/>
-                  </wp:wrapPolygon>
-                </wp:wrapTight>
-                <wp:docPr id="266" name="Text Box 266"/>
-                <wp:cNvGraphicFramePr/>
-                <a:graphic xmlns:a="http://schemas.openxmlformats.org/drawingml/2006/main">
-                  <a:graphicData uri="http://schemas.microsoft.com/office/word/2010/wordprocessingShape">
-                    <wps:wsp>
-                      <wps:cNvSpPr txBox="1"/>
-                      <wps:spPr>
-                        <a:xfrm>
-                          <a:off x="0" y="0"/>
-                          <a:ext cx="1846580" cy="635"/>
-                        </a:xfrm>
-                        <a:prstGeom prst="rect">
-                          <a:avLst/>
-                        </a:prstGeom>
-                        <a:solidFill>
-                          <a:prstClr val="white"/>
-                        </a:solidFill>
-                        <a:ln>
-                          <a:noFill/>
-                        </a:ln>
-                      </wps:spPr>
-                      <wps:txbx>
-                        <w:txbxContent>
-                          <w:p>
-                            <w:pPr>
-                              <w:pStyle w:val="Caption"/>
-                              <w:rPr>
-                                <w:noProof/>
-                              </w:rPr>
-                            </w:pPr>
-                            <w:r>
-                              <w:t xml:space="preserve">Figure </w:t>
-                            </w:r>
-                            <w:fldSimple w:instr=" SEQ Figure \* ARABIC ">
-                              <w:r>
-                                <w:rPr>
-                                  <w:noProof/>
-                                </w:rPr>
-                                <w:t>1</w:t>
-                              </w:r>
-                            </w:fldSimple>
-                            <w:r>
-                              <w:t>: Displays UML Class diagrams for the application</w:t>
-                            </w:r>
-                          </w:p>
-                        </w:txbxContent>
-                      </wps:txbx>
-                      <wps:bodyPr rot="0" spcFirstLastPara="0" vertOverflow="overflow" horzOverflow="overflow" vert="horz" wrap="square" lIns="0" tIns="0" rIns="0" bIns="0" numCol="1" spcCol="0" rtlCol="0" fromWordArt="0" anchor="t" anchorCtr="0" forceAA="0" compatLnSpc="1">
-                        <a:prstTxWarp prst="textNoShape">
-                          <a:avLst/>
-                        </a:prstTxWarp>
-                        <a:spAutoFit/>
-                      </wps:bodyPr>
-                    </wps:wsp>
-                  </a:graphicData>
-                </a:graphic>
-              </wp:anchor>
-            </w:drawing>
-          </mc:Choice>
-          <mc:Fallback>
-            <w:pict>
-              <v:shape w14:anchorId="36D9F103" id="Text Box 266" o:spid="_x0000_s1030" type="#_x0000_t202" style="position:absolute;margin-left:4.55pt;margin-top:151.85pt;width:145.4pt;height:.05pt;z-index:-251287552;visibility:visible;mso-wrap-style:square;mso-wrap-distance-left:9pt;mso-wrap-distance-top:0;mso-wrap-distance-right:9pt;mso-wrap-distance-bottom:0;mso-position-horizontal:absolute;mso-position-horizontal-relative:text;mso-position-vertical:absolute;mso-position-vertical-relative:text;v-text-anchor:top" o:gfxdata="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" stroked="f">
-                <v:textbox style="mso-fit-shape-to-text:t" inset="0,0,0,0">
-                  <w:txbxContent>
-                    <w:p>
-                      <w:pPr>
-                        <w:pStyle w:val="Caption"/>
-                        <w:rPr>
-                          <w:noProof/>
-                        </w:rPr>
-                      </w:pPr>
-                      <w:r>
-                        <w:t xml:space="preserve">Figure </w:t>
-                      </w:r>
-                      <w:fldSimple w:instr=" SEQ Figure \* ARABIC ">
-                        <w:r>
-                          <w:rPr>
-                            <w:noProof/>
-                          </w:rPr>
-                          <w:t>1</w:t>
-                        </w:r>
-                      </w:fldSimple>
-                      <w:r>
-                        <w:t>: Displays UML Class diagrams for the application</w:t>
-                      </w:r>
-                    </w:p>
-                  </w:txbxContent>
-                </v:textbox>
-                <w10:wrap type="tight"/>
-              </v:shape>
-            </w:pict>
-          </mc:Fallback>
-        </mc:AlternateContent>
-      </w:r>
-    </w:p>
-    <w:p/>
-    <w:p>
-      <w:pPr>
-        <w:pStyle w:val="Heading1"/>
-        <w:rPr>
-          <w:rFonts w:asciiTheme="minorHAnsi" w:hAnsiTheme="minorHAnsi"/>
-          <w:b/>
-        </w:rPr>
-      </w:pPr>
-      <w:bookmarkStart w:id="6" w:name="_Toc524796888"/>
-      <w:r>
-        <w:rPr>
-          <w:rFonts w:asciiTheme="minorHAnsi" w:hAnsiTheme="minorHAnsi"/>
-          <w:b/>
-        </w:rPr>
-        <w:lastRenderedPageBreak/>
-        <w:t>FlowCharts:</w:t>
-      </w:r>
-      <w:bookmarkEnd w:id="6"/>
-      <w:r>
-        <w:rPr>
-          <w:rFonts w:asciiTheme="minorHAnsi" w:hAnsiTheme="minorHAnsi"/>
-          <w:b/>
-        </w:rPr>
-        <w:t xml:space="preserve"> </w:t>
-      </w:r>
-    </w:p>
-    <w:p>
-      <w:r>
-        <w:rPr>
-          <w:noProof/>
-          <w:lang w:eastAsia="en-AU"/>
-        </w:rPr>
-        <mc:AlternateContent>
-          <mc:Choice Requires="wps">
-            <w:drawing>
-              <wp:anchor distT="0" distB="0" distL="114300" distR="114300" simplePos="0" relativeHeight="251665408" behindDoc="0" locked="0" layoutInCell="1" allowOverlap="1" wp14:anchorId="15EBFC3D" wp14:editId="19386284">
-                <wp:simplePos x="0" y="0"/>
-                <wp:positionH relativeFrom="margin">
-                  <wp:align>left</wp:align>
-                </wp:positionH>
-                <wp:positionV relativeFrom="paragraph">
-                  <wp:posOffset>19685</wp:posOffset>
-                </wp:positionV>
-                <wp:extent cx="1343025" cy="0"/>
-                <wp:effectExtent l="0" t="19050" r="28575" b="19050"/>
-                <wp:wrapNone/>
-                <wp:docPr id="2" name="Straight Connector 2"/>
-                <wp:cNvGraphicFramePr/>
-                <a:graphic xmlns:a="http://schemas.openxmlformats.org/drawingml/2006/main">
-                  <a:graphicData uri="http://schemas.microsoft.com/office/word/2010/wordprocessingShape">
-                    <wps:wsp>
-                      <wps:cNvCnPr/>
-                      <wps:spPr>
-                        <a:xfrm flipV="1">
-                          <a:off x="0" y="0"/>
-                          <a:ext cx="1343025" cy="0"/>
-                        </a:xfrm>
-                        <a:prstGeom prst="line">
-                          <a:avLst/>
-                        </a:prstGeom>
-                        <a:ln w="38100">
-                          <a:solidFill>
-                            <a:srgbClr val="00B050"/>
-                          </a:solidFill>
-                        </a:ln>
-                      </wps:spPr>
-                      <wps:style>
-                        <a:lnRef idx="1">
-                          <a:schemeClr val="accent1"/>
-                        </a:lnRef>
-                        <a:fillRef idx="0">
-                          <a:schemeClr val="accent1"/>
-                        </a:fillRef>
-                        <a:effectRef idx="0">
-                          <a:schemeClr val="accent1"/>
-                        </a:effectRef>
-                        <a:fontRef idx="minor">
-                          <a:schemeClr val="tx1"/>
-                        </a:fontRef>
-                      </wps:style>
-                      <wps:bodyPr/>
-                    </wps:wsp>
-                  </a:graphicData>
-                </a:graphic>
-                <wp14:sizeRelH relativeFrom="margin">
-                  <wp14:pctWidth>0</wp14:pctWidth>
-                </wp14:sizeRelH>
-                <wp14:sizeRelV relativeFrom="margin">
-                  <wp14:pctHeight>0</wp14:pctHeight>
-                </wp14:sizeRelV>
-              </wp:anchor>
-            </w:drawing>
-          </mc:Choice>
-          <mc:Fallback>
-            <w:pict>
-              <v:line w14:anchorId="6EE961FC" id="Straight Connector 2" o:spid="_x0000_s1026" style="position:absolute;flip:y;z-index:251665408;visibility:visible;mso-wrap-style:square;mso-width-percent:0;mso-height-percent:0;mso-wrap-distance-left:9pt;mso-wrap-distance-top:0;mso-wrap-distance-right:9pt;mso-wrap-distance-bottom:0;mso-position-horizontal:left;mso-position-horizontal-relative:margin;mso-position-vertical:absolute;mso-position-vertical-relative:text;mso-width-percent:0;mso-height-percent:0;mso-width-relative:margin;mso-height-relative:margin" from="0,1.55pt" to="105.75pt,1.55pt" o:gfxdata="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" strokecolor="#00b050" strokeweight="3pt">
-                <v:stroke joinstyle="miter"/>
-                <w10:wrap anchorx="margin"/>
-              </v:line>
-            </w:pict>
-          </mc:Fallback>
-        </mc:AlternateContent>
-      </w:r>
-    </w:p>
-    <w:p/>
-    <w:p>
-      <w:r>
-        <w:rPr>
-          <w:noProof/>
-          <w:lang w:eastAsia="en-AU"/>
-        </w:rPr>
-        <mc:AlternateContent>
-          <mc:Choice Requires="wps">
-            <w:drawing>
-              <wp:anchor distT="0" distB="0" distL="114300" distR="114300" simplePos="0" relativeHeight="252030976" behindDoc="1" locked="0" layoutInCell="1" allowOverlap="1" wp14:anchorId="7AE69F61" wp14:editId="7C7D3941">
-                <wp:simplePos x="0" y="0"/>
-                <wp:positionH relativeFrom="margin">
-                  <wp:posOffset>-200025</wp:posOffset>
-                </wp:positionH>
-                <wp:positionV relativeFrom="paragraph">
-                  <wp:posOffset>4615815</wp:posOffset>
-                </wp:positionV>
-                <wp:extent cx="3819525" cy="635"/>
-                <wp:effectExtent l="0" t="0" r="9525" b="6350"/>
-                <wp:wrapTight wrapText="bothSides">
-                  <wp:wrapPolygon edited="0">
-                    <wp:start x="0" y="0"/>
-                    <wp:lineTo x="0" y="20463"/>
-                    <wp:lineTo x="21546" y="20463"/>
-                    <wp:lineTo x="21546" y="0"/>
-                    <wp:lineTo x="0" y="0"/>
-                  </wp:wrapPolygon>
-                </wp:wrapTight>
-                <wp:docPr id="267" name="Text Box 267"/>
-                <wp:cNvGraphicFramePr/>
-                <a:graphic xmlns:a="http://schemas.openxmlformats.org/drawingml/2006/main">
-                  <a:graphicData uri="http://schemas.microsoft.com/office/word/2010/wordprocessingShape">
-                    <wps:wsp>
-                      <wps:cNvSpPr txBox="1"/>
-                      <wps:spPr>
-                        <a:xfrm>
-                          <a:off x="0" y="0"/>
-                          <a:ext cx="3819525" cy="635"/>
-                        </a:xfrm>
-                        <a:prstGeom prst="rect">
-                          <a:avLst/>
-                        </a:prstGeom>
-                        <a:solidFill>
-                          <a:prstClr val="white"/>
-                        </a:solidFill>
-                        <a:ln>
-                          <a:noFill/>
-                        </a:ln>
-                      </wps:spPr>
-                      <wps:txbx>
-                        <w:txbxContent>
-                          <w:p>
-                            <w:pPr>
-                              <w:pStyle w:val="Caption"/>
-                              <w:rPr>
-                                <w:noProof/>
-                              </w:rPr>
-                            </w:pPr>
-                            <w:r>
-                              <w:t xml:space="preserve">Figure </w:t>
-                            </w:r>
-                            <w:fldSimple w:instr=" SEQ Figure \* ARABIC ">
-                              <w:r>
-                                <w:rPr>
-                                  <w:noProof/>
-                                </w:rPr>
-                                <w:t>2</w:t>
-                              </w:r>
-                            </w:fldSimple>
-                            <w:r>
-                              <w:t>: Displays the flowchart which explains the processes of the application</w:t>
-                            </w:r>
-                          </w:p>
-                        </w:txbxContent>
-                      </wps:txbx>
-                      <wps:bodyPr rot="0" spcFirstLastPara="0" vertOverflow="overflow" horzOverflow="overflow" vert="horz" wrap="square" lIns="0" tIns="0" rIns="0" bIns="0" numCol="1" spcCol="0" rtlCol="0" fromWordArt="0" anchor="t" anchorCtr="0" forceAA="0" compatLnSpc="1">
-                        <a:prstTxWarp prst="textNoShape">
-                          <a:avLst/>
-                        </a:prstTxWarp>
-                        <a:spAutoFit/>
-                      </wps:bodyPr>
-                    </wps:wsp>
-                  </a:graphicData>
-                </a:graphic>
-                <wp14:sizeRelH relativeFrom="margin">
-                  <wp14:pctWidth>0</wp14:pctWidth>
-                </wp14:sizeRelH>
-              </wp:anchor>
-            </w:drawing>
-          </mc:Choice>
-          <mc:Fallback>
-            <w:pict>
-              <v:shape w14:anchorId="7AE69F61" id="Text Box 267" o:spid="_x0000_s1031" type="#_x0000_t202" style="position:absolute;margin-left:-15.75pt;margin-top:363.45pt;width:300.75pt;height:.05pt;z-index:-251285504;visibility:visible;mso-wrap-style:square;mso-width-percent:0;mso-wrap-distance-left:9pt;mso-wrap-distance-top:0;mso-wrap-distance-right:9pt;mso-wrap-distance-bottom:0;mso-position-horizontal:absolute;mso-position-horizontal-relative:margin;mso-position-vertical:absolute;mso-position-vertical-relative:text;mso-width-percent:0;mso-width-relative:margin;v-text-anchor:top" o:gfxdata="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" stroked="f">
-                <v:textbox style="mso-fit-shape-to-text:t" inset="0,0,0,0">
-                  <w:txbxContent>
-                    <w:p>
-                      <w:pPr>
-                        <w:pStyle w:val="Caption"/>
-                        <w:rPr>
-                          <w:noProof/>
-                        </w:rPr>
-                      </w:pPr>
-                      <w:r>
-                        <w:t xml:space="preserve">Figure </w:t>
-                      </w:r>
-                      <w:fldSimple w:instr=" SEQ Figure \* ARABIC ">
-                        <w:r>
-                          <w:rPr>
-                            <w:noProof/>
-                          </w:rPr>
-                          <w:t>2</w:t>
-                        </w:r>
-                      </w:fldSimple>
-                      <w:r>
-                        <w:t>: Displays the flowchart which explains the processes of the application</w:t>
-                      </w:r>
-                    </w:p>
-                  </w:txbxContent>
-                </v:textbox>
-                <w10:wrap type="tight" anchorx="margin"/>
-              </v:shape>
-            </w:pict>
-          </mc:Fallback>
-        </mc:AlternateContent>
-      </w:r>
-      <w:r>
-        <w:rPr>
-          <w:noProof/>
-          <w:lang w:eastAsia="en-AU"/>
-        </w:rPr>
-        <w:drawing>
-          <wp:anchor distT="0" distB="0" distL="114300" distR="114300" simplePos="0" relativeHeight="251992064" behindDoc="1" locked="0" layoutInCell="1" allowOverlap="1">
-            <wp:simplePos x="0" y="0"/>
-            <wp:positionH relativeFrom="margin">
-              <wp:posOffset>-590550</wp:posOffset>
-            </wp:positionH>
-            <wp:positionV relativeFrom="paragraph">
-              <wp:posOffset>229235</wp:posOffset>
-            </wp:positionV>
-            <wp:extent cx="6896100" cy="4348480"/>
-            <wp:effectExtent l="0" t="0" r="0" b="0"/>
-            <wp:wrapTight wrapText="bothSides">
-              <wp:wrapPolygon edited="0">
-                <wp:start x="0" y="0"/>
-                <wp:lineTo x="0" y="21480"/>
-                <wp:lineTo x="21540" y="21480"/>
-                <wp:lineTo x="21540" y="0"/>
-                <wp:lineTo x="0" y="0"/>
-              </wp:wrapPolygon>
-            </wp:wrapTight>
-            <wp:docPr id="238" name="Picture 238"/>
-            <wp:cNvGraphicFramePr>
-              <a:graphicFrameLocks xmlns:a="http://schemas.openxmlformats.org/drawingml/2006/main" noChangeAspect="1"/>
-            </wp:cNvGraphicFramePr>
-            <a:graphic xmlns:a="http://schemas.openxmlformats.org/drawingml/2006/main">
-              <a:graphicData uri="http://schemas.openxmlformats.org/drawingml/2006/picture">
-                <pic:pic xmlns:pic="http://schemas.openxmlformats.org/drawingml/2006/picture">
-                  <pic:nvPicPr>
-                    <pic:cNvPr id="238" name="FlowChart.png"/>
-                    <pic:cNvPicPr/>
-                  </pic:nvPicPr>
-                  <pic:blipFill>
-                    <a:blip r:embed="rId14">
-                      <a:extLst>
-                        <a:ext uri="{28A0092B-C50C-407E-A947-70E740481C1C}">
-                          <a14:useLocalDpi xmlns:a14="http://schemas.microsoft.com/office/drawing/2010/main" val="0"/>
-                        </a:ext>
-                      </a:extLst>
-                    </a:blip>
-                    <a:stretch>
-                      <a:fillRect/>
-                    </a:stretch>
-                  </pic:blipFill>
-                  <pic:spPr>
-                    <a:xfrm>
-                      <a:off x="0" y="0"/>
-                      <a:ext cx="6896100" cy="4348480"/>
-                    </a:xfrm>
-                    <a:prstGeom prst="rect">
-                      <a:avLst/>
-                    </a:prstGeom>
-                  </pic:spPr>
-                </pic:pic>
-              </a:graphicData>
-            </a:graphic>
-            <wp14:sizeRelH relativeFrom="page">
-              <wp14:pctWidth>0</wp14:pctWidth>
-            </wp14:sizeRelH>
-            <wp14:sizeRelV relativeFrom="page">
-              <wp14:pctHeight>0</wp14:pctHeight>
-            </wp14:sizeRelV>
-          </wp:anchor>
-        </w:drawing>
-      </w:r>
     </w:p>
     <w:p/>
     <w:p/>
-    <w:p/>
-    <w:p/>
-    <w:p/>
-    <w:p/>
-    <w:p/>
-    <w:p/>
-    <w:p/>
-    <w:p/>
-    <w:p/>
-    <w:bookmarkStart w:id="7" w:name="_Toc524796889"/>
+    <w:bookmarkStart w:id="6" w:name="_Toc524796889"/>
     <w:p>
       <w:pPr>
         <w:pStyle w:val="Heading1"/>
@@ -6966,7 +6663,7 @@
         </w:rPr>
         <w:t>TOE Charts:</w:t>
       </w:r>
-      <w:bookmarkEnd w:id="7"/>
+      <w:bookmarkEnd w:id="6"/>
     </w:p>
     <w:p/>
     <w:p>
@@ -6977,7 +6674,7 @@
           <w:b/>
         </w:rPr>
       </w:pPr>
-      <w:bookmarkStart w:id="8" w:name="_Toc524796890"/>
+      <w:bookmarkStart w:id="7" w:name="_Toc524796890"/>
       <w:r>
         <w:rPr>
           <w:rFonts w:asciiTheme="minorHAnsi" w:hAnsiTheme="minorHAnsi" w:cstheme="minorHAnsi"/>
@@ -6992,7 +6689,7 @@
         </w:rPr>
         <w:t>FORM:</w:t>
       </w:r>
-      <w:bookmarkEnd w:id="8"/>
+      <w:bookmarkEnd w:id="7"/>
     </w:p>
     <w:p>
       <w:r>
@@ -7032,7 +6729,7 @@
                     <pic:cNvPicPr/>
                   </pic:nvPicPr>
                   <pic:blipFill>
-                    <a:blip r:embed="rId15">
+                    <a:blip r:embed="rId14">
                       <a:extLst>
                         <a:ext uri="{28A0092B-C50C-407E-A947-70E740481C1C}">
                           <a14:useLocalDpi xmlns:a14="http://schemas.microsoft.com/office/drawing/2010/main" val="0"/>
@@ -7214,14 +6911,27 @@
                             <w:r>
                               <w:t xml:space="preserve">Figure </w:t>
                             </w:r>
-                            <w:fldSimple w:instr=" SEQ Figure \* ARABIC ">
-                              <w:r>
-                                <w:rPr>
-                                  <w:noProof/>
-                                </w:rPr>
-                                <w:t>3</w:t>
-                              </w:r>
-                            </w:fldSimple>
+                            <w:r>
+                              <w:fldChar w:fldCharType="begin"/>
+                            </w:r>
+                            <w:r>
+                              <w:instrText xml:space="preserve"> SEQ Figure \* ARABIC </w:instrText>
+                            </w:r>
+                            <w:r>
+                              <w:fldChar w:fldCharType="separate"/>
+                            </w:r>
+                            <w:r>
+                              <w:rPr>
+                                <w:noProof/>
+                              </w:rPr>
+                              <w:t>2</w:t>
+                            </w:r>
+                            <w:r>
+                              <w:rPr>
+                                <w:noProof/>
+                              </w:rPr>
+                              <w:fldChar w:fldCharType="end"/>
+                            </w:r>
                             <w:r>
                               <w:t>: Overview of the Instructor Form</w:t>
                             </w:r>
@@ -7248,7 +6958,7 @@
           </mc:Choice>
           <mc:Fallback>
             <w:pict>
-              <v:shape w14:anchorId="52A6D218" id="Text Box 268" o:spid="_x0000_s1032" type="#_x0000_t202" style="position:absolute;margin-left:0;margin-top:19.8pt;width:156pt;height:10.5pt;z-index:-251283456;visibility:visible;mso-wrap-style:square;mso-width-percent:0;mso-height-percent:0;mso-wrap-distance-left:9pt;mso-wrap-distance-top:0;mso-wrap-distance-right:9pt;mso-wrap-distance-bottom:0;mso-position-horizontal:absolute;mso-position-horizontal-relative:margin;mso-position-vertical:absolute;mso-position-vertical-relative:text;mso-width-percent:0;mso-height-percent:0;mso-width-relative:margin;mso-height-relative:margin;v-text-anchor:top" o:gfxdata="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" stroked="f">
+              <v:shape w14:anchorId="52A6D218" id="Text Box 268" o:spid="_x0000_s1031" type="#_x0000_t202" style="position:absolute;margin-left:0;margin-top:19.8pt;width:156pt;height:10.5pt;z-index:-251283456;visibility:visible;mso-wrap-style:square;mso-width-percent:0;mso-height-percent:0;mso-wrap-distance-left:9pt;mso-wrap-distance-top:0;mso-wrap-distance-right:9pt;mso-wrap-distance-bottom:0;mso-position-horizontal:absolute;mso-position-horizontal-relative:margin;mso-position-vertical:absolute;mso-position-vertical-relative:text;mso-width-percent:0;mso-height-percent:0;mso-width-relative:margin;mso-height-relative:margin;v-text-anchor:top" o:gfxdata="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" stroked="f">
                 <v:textbox inset="0,0,0,0">
                   <w:txbxContent>
                     <w:p>
@@ -7261,14 +6971,27 @@
                       <w:r>
                         <w:t xml:space="preserve">Figure </w:t>
                       </w:r>
-                      <w:fldSimple w:instr=" SEQ Figure \* ARABIC ">
-                        <w:r>
-                          <w:rPr>
-                            <w:noProof/>
-                          </w:rPr>
-                          <w:t>3</w:t>
-                        </w:r>
-                      </w:fldSimple>
+                      <w:r>
+                        <w:fldChar w:fldCharType="begin"/>
+                      </w:r>
+                      <w:r>
+                        <w:instrText xml:space="preserve"> SEQ Figure \* ARABIC </w:instrText>
+                      </w:r>
+                      <w:r>
+                        <w:fldChar w:fldCharType="separate"/>
+                      </w:r>
+                      <w:r>
+                        <w:rPr>
+                          <w:noProof/>
+                        </w:rPr>
+                        <w:t>2</w:t>
+                      </w:r>
+                      <w:r>
+                        <w:rPr>
+                          <w:noProof/>
+                        </w:rPr>
+                        <w:fldChar w:fldCharType="end"/>
+                      </w:r>
                       <w:r>
                         <w:t>: Overview of the Instructor Form</w:t>
                       </w:r>
@@ -7291,7 +7014,7 @@
           <w:b/>
         </w:rPr>
       </w:pPr>
-      <w:bookmarkStart w:id="9" w:name="_Toc524796891"/>
+      <w:bookmarkStart w:id="8" w:name="_Toc524796891"/>
       <w:r>
         <w:rPr>
           <w:rFonts w:asciiTheme="minorHAnsi" w:hAnsiTheme="minorHAnsi" w:cstheme="minorHAnsi"/>
@@ -7299,7 +7022,7 @@
         </w:rPr>
         <w:t>BUTTONS:</w:t>
       </w:r>
-      <w:bookmarkEnd w:id="9"/>
+      <w:bookmarkEnd w:id="8"/>
       <w:r>
         <w:rPr>
           <w:rFonts w:asciiTheme="minorHAnsi" w:hAnsiTheme="minorHAnsi" w:cstheme="minorHAnsi"/>
@@ -7994,7 +7717,7 @@
     <w:p/>
     <w:p/>
     <w:p/>
-    <w:bookmarkStart w:id="10" w:name="_Toc524796892"/>
+    <w:bookmarkStart w:id="9" w:name="_Toc524796892"/>
     <w:p>
       <w:pPr>
         <w:pStyle w:val="Heading3"/>
@@ -8089,7 +7812,7 @@
         </w:rPr>
         <w:t>LABLES:</w:t>
       </w:r>
-      <w:bookmarkEnd w:id="10"/>
+      <w:bookmarkEnd w:id="9"/>
       <w:r>
         <w:rPr>
           <w:rFonts w:asciiTheme="minorHAnsi" w:hAnsiTheme="minorHAnsi" w:cstheme="minorHAnsi"/>
@@ -8579,7 +8302,7 @@
           <w:b/>
         </w:rPr>
       </w:pPr>
-      <w:bookmarkStart w:id="11" w:name="_Toc524796893"/>
+      <w:bookmarkStart w:id="10" w:name="_Toc524796893"/>
       <w:r>
         <w:rPr>
           <w:rFonts w:asciiTheme="minorHAnsi" w:hAnsiTheme="minorHAnsi" w:cstheme="minorHAnsi"/>
@@ -8601,7 +8324,7 @@
         </w:rPr>
         <w:t xml:space="preserve"> &amp; DATAGRIDVIEW:</w:t>
       </w:r>
-      <w:bookmarkEnd w:id="11"/>
+      <w:bookmarkEnd w:id="10"/>
       <w:r>
         <w:rPr>
           <w:rFonts w:asciiTheme="minorHAnsi" w:hAnsiTheme="minorHAnsi" w:cstheme="minorHAnsi"/>
@@ -9077,7 +8800,7 @@
           <w:b/>
         </w:rPr>
       </w:pPr>
-      <w:bookmarkStart w:id="12" w:name="_Toc524796894"/>
+      <w:bookmarkStart w:id="11" w:name="_Toc524796894"/>
       <w:r>
         <w:rPr>
           <w:rFonts w:asciiTheme="minorHAnsi" w:hAnsiTheme="minorHAnsi" w:cstheme="minorHAnsi"/>
@@ -9093,7 +8816,7 @@
         </w:rPr>
         <w:t>FORM:</w:t>
       </w:r>
-      <w:bookmarkEnd w:id="12"/>
+      <w:bookmarkEnd w:id="11"/>
       <w:r>
         <w:rPr>
           <w:rFonts w:asciiTheme="minorHAnsi" w:hAnsiTheme="minorHAnsi" w:cstheme="minorHAnsi"/>
@@ -9219,7 +8942,7 @@
                     <pic:cNvPicPr/>
                   </pic:nvPicPr>
                   <pic:blipFill>
-                    <a:blip r:embed="rId16">
+                    <a:blip r:embed="rId15">
                       <a:extLst>
                         <a:ext uri="{28A0092B-C50C-407E-A947-70E740481C1C}">
                           <a14:useLocalDpi xmlns:a14="http://schemas.microsoft.com/office/drawing/2010/main" val="0"/>
@@ -9320,14 +9043,27 @@
                             <w:r>
                               <w:t xml:space="preserve">Figure </w:t>
                             </w:r>
-                            <w:fldSimple w:instr=" SEQ Figure \* ARABIC ">
-                              <w:r>
-                                <w:rPr>
-                                  <w:noProof/>
-                                </w:rPr>
-                                <w:t>4</w:t>
-                              </w:r>
-                            </w:fldSimple>
+                            <w:r>
+                              <w:fldChar w:fldCharType="begin"/>
+                            </w:r>
+                            <w:r>
+                              <w:instrText xml:space="preserve"> SEQ Figure \* ARABIC </w:instrText>
+                            </w:r>
+                            <w:r>
+                              <w:fldChar w:fldCharType="separate"/>
+                            </w:r>
+                            <w:r>
+                              <w:rPr>
+                                <w:noProof/>
+                              </w:rPr>
+                              <w:t>3</w:t>
+                            </w:r>
+                            <w:r>
+                              <w:rPr>
+                                <w:noProof/>
+                              </w:rPr>
+                              <w:fldChar w:fldCharType="end"/>
+                            </w:r>
                             <w:r>
                               <w:t>: Overview of the Student Form</w:t>
                             </w:r>
@@ -9348,7 +9084,7 @@
           </mc:Choice>
           <mc:Fallback>
             <w:pict>
-              <v:shape w14:anchorId="58969137" id="Text Box 269" o:spid="_x0000_s1033" type="#_x0000_t202" style="position:absolute;margin-left:0;margin-top:8.5pt;width:207.05pt;height:.05pt;z-index:-251281408;visibility:visible;mso-wrap-style:square;mso-wrap-distance-left:9pt;mso-wrap-distance-top:0;mso-wrap-distance-right:9pt;mso-wrap-distance-bottom:0;mso-position-horizontal:absolute;mso-position-horizontal-relative:margin;mso-position-vertical:absolute;mso-position-vertical-relative:text;v-text-anchor:top" o:gfxdata="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" stroked="f">
+              <v:shape w14:anchorId="58969137" id="Text Box 269" o:spid="_x0000_s1032" type="#_x0000_t202" style="position:absolute;margin-left:0;margin-top:8.5pt;width:207.05pt;height:.05pt;z-index:-251281408;visibility:visible;mso-wrap-style:square;mso-wrap-distance-left:9pt;mso-wrap-distance-top:0;mso-wrap-distance-right:9pt;mso-wrap-distance-bottom:0;mso-position-horizontal:absolute;mso-position-horizontal-relative:margin;mso-position-vertical:absolute;mso-position-vertical-relative:text;v-text-anchor:top" o:gfxdata="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" stroked="f">
                 <v:textbox style="mso-fit-shape-to-text:t" inset="0,0,0,0">
                   <w:txbxContent>
                     <w:p>
@@ -9361,14 +9097,27 @@
                       <w:r>
                         <w:t xml:space="preserve">Figure </w:t>
                       </w:r>
-                      <w:fldSimple w:instr=" SEQ Figure \* ARABIC ">
-                        <w:r>
-                          <w:rPr>
-                            <w:noProof/>
-                          </w:rPr>
-                          <w:t>4</w:t>
-                        </w:r>
-                      </w:fldSimple>
+                      <w:r>
+                        <w:fldChar w:fldCharType="begin"/>
+                      </w:r>
+                      <w:r>
+                        <w:instrText xml:space="preserve"> SEQ Figure \* ARABIC </w:instrText>
+                      </w:r>
+                      <w:r>
+                        <w:fldChar w:fldCharType="separate"/>
+                      </w:r>
+                      <w:r>
+                        <w:rPr>
+                          <w:noProof/>
+                        </w:rPr>
+                        <w:t>3</w:t>
+                      </w:r>
+                      <w:r>
+                        <w:rPr>
+                          <w:noProof/>
+                        </w:rPr>
+                        <w:fldChar w:fldCharType="end"/>
+                      </w:r>
                       <w:r>
                         <w:t>: Overview of the Student Form</w:t>
                       </w:r>
@@ -9391,7 +9140,7 @@
           <w:b/>
         </w:rPr>
       </w:pPr>
-      <w:bookmarkStart w:id="13" w:name="_Toc524796895"/>
+      <w:bookmarkStart w:id="12" w:name="_Toc524796895"/>
       <w:r>
         <w:rPr>
           <w:rFonts w:asciiTheme="minorHAnsi" w:hAnsiTheme="minorHAnsi" w:cstheme="minorHAnsi"/>
@@ -9406,7 +9155,7 @@
         </w:rPr>
         <w:t>:</w:t>
       </w:r>
-      <w:bookmarkEnd w:id="13"/>
+      <w:bookmarkEnd w:id="12"/>
       <w:r>
         <w:rPr>
           <w:rFonts w:asciiTheme="minorHAnsi" w:hAnsiTheme="minorHAnsi" w:cstheme="minorHAnsi"/>
@@ -9692,7 +9441,7 @@
       </w:tr>
     </w:tbl>
     <w:p/>
-    <w:bookmarkStart w:id="14" w:name="_Toc524796896"/>
+    <w:bookmarkStart w:id="13" w:name="_Toc524796896"/>
     <w:p>
       <w:pPr>
         <w:pStyle w:val="Heading3"/>
@@ -9786,7 +9535,7 @@
         </w:rPr>
         <w:t>LABLES:</w:t>
       </w:r>
-      <w:bookmarkEnd w:id="14"/>
+      <w:bookmarkEnd w:id="13"/>
       <w:r>
         <w:rPr>
           <w:rFonts w:asciiTheme="minorHAnsi" w:hAnsiTheme="minorHAnsi" w:cstheme="minorHAnsi"/>
@@ -10034,7 +9783,7 @@
           <w:b/>
         </w:rPr>
       </w:pPr>
-      <w:bookmarkStart w:id="15" w:name="_Toc524796897"/>
+      <w:bookmarkStart w:id="14" w:name="_Toc524796897"/>
       <w:r>
         <w:rPr>
           <w:rFonts w:asciiTheme="minorHAnsi" w:hAnsiTheme="minorHAnsi" w:cstheme="minorHAnsi"/>
@@ -10063,7 +9812,7 @@
         </w:rPr>
         <w:t>:</w:t>
       </w:r>
-      <w:bookmarkEnd w:id="15"/>
+      <w:bookmarkEnd w:id="14"/>
       <w:r>
         <w:rPr>
           <w:rFonts w:asciiTheme="minorHAnsi" w:hAnsiTheme="minorHAnsi" w:cstheme="minorHAnsi"/>
@@ -10358,7 +10107,7 @@
           <w:b/>
         </w:rPr>
       </w:pPr>
-      <w:bookmarkStart w:id="16" w:name="_Toc524796898"/>
+      <w:bookmarkStart w:id="15" w:name="_Toc524796898"/>
       <w:r>
         <w:rPr>
           <w:rFonts w:asciiTheme="minorHAnsi" w:hAnsiTheme="minorHAnsi"/>
@@ -10367,7 +10116,7 @@
         <w:lastRenderedPageBreak/>
         <w:t>Source Code:</w:t>
       </w:r>
-      <w:bookmarkEnd w:id="16"/>
+      <w:bookmarkEnd w:id="15"/>
     </w:p>
     <w:p>
       <w:r>
@@ -10483,7 +10232,7 @@
           <w:b/>
         </w:rPr>
       </w:pPr>
-      <w:bookmarkStart w:id="17" w:name="_Toc524796899"/>
+      <w:bookmarkStart w:id="16" w:name="_Toc524796899"/>
       <w:r>
         <w:rPr>
           <w:rFonts w:asciiTheme="minorHAnsi" w:hAnsiTheme="minorHAnsi"/>
@@ -10499,7 +10248,7 @@
         </w:rPr>
         <w:t>:</w:t>
       </w:r>
-      <w:bookmarkEnd w:id="17"/>
+      <w:bookmarkEnd w:id="16"/>
       <w:r>
         <w:rPr>
           <w:rFonts w:asciiTheme="minorHAnsi" w:hAnsiTheme="minorHAnsi"/>
@@ -10595,7 +10344,7 @@
           <w:b/>
         </w:rPr>
       </w:pPr>
-      <w:bookmarkStart w:id="18" w:name="_Toc524796900"/>
+      <w:bookmarkStart w:id="17" w:name="_Toc524796900"/>
       <w:r>
         <w:rPr>
           <w:rFonts w:asciiTheme="minorHAnsi" w:hAnsiTheme="minorHAnsi" w:cstheme="minorHAnsi"/>
@@ -10603,7 +10352,7 @@
         </w:rPr>
         <w:t>Testing Performed:</w:t>
       </w:r>
-      <w:bookmarkEnd w:id="18"/>
+      <w:bookmarkEnd w:id="17"/>
       <w:r>
         <w:rPr>
           <w:rFonts w:asciiTheme="minorHAnsi" w:hAnsiTheme="minorHAnsi" w:cstheme="minorHAnsi"/>
@@ -10707,7 +10456,7 @@
           <w:b/>
         </w:rPr>
       </w:pPr>
-      <w:bookmarkStart w:id="19" w:name="_Toc524796901"/>
+      <w:bookmarkStart w:id="18" w:name="_Toc524796901"/>
       <w:r>
         <w:rPr>
           <w:noProof/>
@@ -10744,7 +10493,7 @@
                     <pic:cNvPicPr/>
                   </pic:nvPicPr>
                   <pic:blipFill>
-                    <a:blip r:embed="rId17">
+                    <a:blip r:embed="rId16">
                       <a:extLst>
                         <a:ext uri="{28A0092B-C50C-407E-A947-70E740481C1C}">
                           <a14:useLocalDpi xmlns:a14="http://schemas.microsoft.com/office/drawing/2010/main" val="0"/>
@@ -10812,7 +10561,7 @@
                     <pic:cNvPicPr/>
                   </pic:nvPicPr>
                   <pic:blipFill>
-                    <a:blip r:embed="rId18" cstate="print">
+                    <a:blip r:embed="rId17" cstate="print">
                       <a:extLst>
                         <a:ext uri="{28A0092B-C50C-407E-A947-70E740481C1C}">
                           <a14:useLocalDpi xmlns:a14="http://schemas.microsoft.com/office/drawing/2010/main" val="0"/>
@@ -10858,7 +10607,7 @@
         </w:rPr>
         <w:t>:</w:t>
       </w:r>
-      <w:bookmarkEnd w:id="19"/>
+      <w:bookmarkEnd w:id="18"/>
       <w:r>
         <w:rPr>
           <w:rFonts w:asciiTheme="minorHAnsi" w:hAnsiTheme="minorHAnsi" w:cstheme="minorHAnsi"/>
@@ -11009,14 +10758,27 @@
                             <w:r>
                               <w:t xml:space="preserve">Figure </w:t>
                             </w:r>
-                            <w:fldSimple w:instr=" SEQ Figure \* ARABIC ">
-                              <w:r>
-                                <w:rPr>
-                                  <w:noProof/>
-                                </w:rPr>
-                                <w:t>5</w:t>
-                              </w:r>
-                            </w:fldSimple>
+                            <w:r>
+                              <w:fldChar w:fldCharType="begin"/>
+                            </w:r>
+                            <w:r>
+                              <w:instrText xml:space="preserve"> SEQ Figure \* ARABIC </w:instrText>
+                            </w:r>
+                            <w:r>
+                              <w:fldChar w:fldCharType="separate"/>
+                            </w:r>
+                            <w:r>
+                              <w:rPr>
+                                <w:noProof/>
+                              </w:rPr>
+                              <w:t>4</w:t>
+                            </w:r>
+                            <w:r>
+                              <w:rPr>
+                                <w:noProof/>
+                              </w:rPr>
+                              <w:fldChar w:fldCharType="end"/>
+                            </w:r>
                             <w:r>
                               <w:t>: Display that the application starts with no complications</w:t>
                             </w:r>
@@ -11043,7 +10805,7 @@
           </mc:Choice>
           <mc:Fallback>
             <w:pict>
-              <v:shape w14:anchorId="3147ED5F" id="Text Box 270" o:spid="_x0000_s1034" type="#_x0000_t202" style="position:absolute;margin-left:-36pt;margin-top:13.1pt;width:254.25pt;height:11.25pt;z-index:-251279360;visibility:visible;mso-wrap-style:square;mso-width-percent:0;mso-height-percent:0;mso-wrap-distance-left:9pt;mso-wrap-distance-top:0;mso-wrap-distance-right:9pt;mso-wrap-distance-bottom:0;mso-position-horizontal:absolute;mso-position-horizontal-relative:margin;mso-position-vertical:absolute;mso-position-vertical-relative:text;mso-width-percent:0;mso-height-percent:0;mso-width-relative:margin;mso-height-relative:margin;v-text-anchor:top" o:gfxdata="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" stroked="f">
+              <v:shape w14:anchorId="3147ED5F" id="Text Box 270" o:spid="_x0000_s1033" type="#_x0000_t202" style="position:absolute;margin-left:-36pt;margin-top:13.1pt;width:254.25pt;height:11.25pt;z-index:-251279360;visibility:visible;mso-wrap-style:square;mso-width-percent:0;mso-height-percent:0;mso-wrap-distance-left:9pt;mso-wrap-distance-top:0;mso-wrap-distance-right:9pt;mso-wrap-distance-bottom:0;mso-position-horizontal:absolute;mso-position-horizontal-relative:margin;mso-position-vertical:absolute;mso-position-vertical-relative:text;mso-width-percent:0;mso-height-percent:0;mso-width-relative:margin;mso-height-relative:margin;v-text-anchor:top" o:gfxdata="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" stroked="f">
                 <v:textbox inset="0,0,0,0">
                   <w:txbxContent>
                     <w:p>
@@ -11056,14 +10818,27 @@
                       <w:r>
                         <w:t xml:space="preserve">Figure </w:t>
                       </w:r>
-                      <w:fldSimple w:instr=" SEQ Figure \* ARABIC ">
-                        <w:r>
-                          <w:rPr>
-                            <w:noProof/>
-                          </w:rPr>
-                          <w:t>5</w:t>
-                        </w:r>
-                      </w:fldSimple>
+                      <w:r>
+                        <w:fldChar w:fldCharType="begin"/>
+                      </w:r>
+                      <w:r>
+                        <w:instrText xml:space="preserve"> SEQ Figure \* ARABIC </w:instrText>
+                      </w:r>
+                      <w:r>
+                        <w:fldChar w:fldCharType="separate"/>
+                      </w:r>
+                      <w:r>
+                        <w:rPr>
+                          <w:noProof/>
+                        </w:rPr>
+                        <w:t>4</w:t>
+                      </w:r>
+                      <w:r>
+                        <w:rPr>
+                          <w:noProof/>
+                        </w:rPr>
+                        <w:fldChar w:fldCharType="end"/>
+                      </w:r>
                       <w:r>
                         <w:t>: Display that the application starts with no complications</w:t>
                       </w:r>
@@ -11086,7 +10861,7 @@
           <w:b/>
         </w:rPr>
       </w:pPr>
-      <w:bookmarkStart w:id="20" w:name="_Toc524796902"/>
+      <w:bookmarkStart w:id="19" w:name="_Toc524796902"/>
       <w:r>
         <w:rPr>
           <w:rFonts w:asciiTheme="minorHAnsi" w:hAnsiTheme="minorHAnsi" w:cstheme="minorHAnsi"/>
@@ -11094,7 +10869,7 @@
         </w:rPr>
         <w:t>SENDING:</w:t>
       </w:r>
-      <w:bookmarkEnd w:id="20"/>
+      <w:bookmarkEnd w:id="19"/>
       <w:r>
         <w:rPr>
           <w:rFonts w:asciiTheme="minorHAnsi" w:hAnsiTheme="minorHAnsi" w:cstheme="minorHAnsi"/>
@@ -11373,7 +11148,7 @@
                     <pic:cNvPicPr/>
                   </pic:nvPicPr>
                   <pic:blipFill>
-                    <a:blip r:embed="rId19">
+                    <a:blip r:embed="rId18">
                       <a:extLst>
                         <a:ext uri="{28A0092B-C50C-407E-A947-70E740481C1C}">
                           <a14:useLocalDpi xmlns:a14="http://schemas.microsoft.com/office/drawing/2010/main" val="0"/>
@@ -11463,14 +11238,27 @@
                             <w:r>
                               <w:t xml:space="preserve">Figure </w:t>
                             </w:r>
-                            <w:fldSimple w:instr=" SEQ Figure \* ARABIC ">
-                              <w:r>
-                                <w:rPr>
-                                  <w:noProof/>
-                                </w:rPr>
-                                <w:t>6</w:t>
-                              </w:r>
-                            </w:fldSimple>
+                            <w:r>
+                              <w:fldChar w:fldCharType="begin"/>
+                            </w:r>
+                            <w:r>
+                              <w:instrText xml:space="preserve"> SEQ Figure \* ARABIC </w:instrText>
+                            </w:r>
+                            <w:r>
+                              <w:fldChar w:fldCharType="separate"/>
+                            </w:r>
+                            <w:r>
+                              <w:rPr>
+                                <w:noProof/>
+                              </w:rPr>
+                              <w:t>5</w:t>
+                            </w:r>
+                            <w:r>
+                              <w:rPr>
+                                <w:noProof/>
+                              </w:rPr>
+                              <w:fldChar w:fldCharType="end"/>
+                            </w:r>
                             <w:r>
                               <w:t>: Successfully send and receives the values inputted across forms</w:t>
                             </w:r>
@@ -11491,7 +11279,7 @@
           </mc:Choice>
           <mc:Fallback>
             <w:pict>
-              <v:shape w14:anchorId="491F9567" id="Text Box 49" o:spid="_x0000_s1035" type="#_x0000_t202" style="position:absolute;margin-left:-40.5pt;margin-top:231.55pt;width:289.7pt;height:.05pt;z-index:-251065344;visibility:visible;mso-wrap-style:square;mso-wrap-distance-left:9pt;mso-wrap-distance-top:0;mso-wrap-distance-right:9pt;mso-wrap-distance-bottom:0;mso-position-horizontal:absolute;mso-position-horizontal-relative:text;mso-position-vertical:absolute;mso-position-vertical-relative:text;v-text-anchor:top" o:gfxdata="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" stroked="f">
+              <v:shape w14:anchorId="491F9567" id="Text Box 49" o:spid="_x0000_s1034" type="#_x0000_t202" style="position:absolute;margin-left:-40.5pt;margin-top:231.55pt;width:289.7pt;height:.05pt;z-index:-251065344;visibility:visible;mso-wrap-style:square;mso-wrap-distance-left:9pt;mso-wrap-distance-top:0;mso-wrap-distance-right:9pt;mso-wrap-distance-bottom:0;mso-position-horizontal:absolute;mso-position-horizontal-relative:text;mso-position-vertical:absolute;mso-position-vertical-relative:text;v-text-anchor:top" o:gfxdata="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" stroked="f">
                 <v:textbox style="mso-fit-shape-to-text:t" inset="0,0,0,0">
                   <w:txbxContent>
                     <w:p>
@@ -11504,14 +11292,27 @@
                       <w:r>
                         <w:t xml:space="preserve">Figure </w:t>
                       </w:r>
-                      <w:fldSimple w:instr=" SEQ Figure \* ARABIC ">
-                        <w:r>
-                          <w:rPr>
-                            <w:noProof/>
-                          </w:rPr>
-                          <w:t>6</w:t>
-                        </w:r>
-                      </w:fldSimple>
+                      <w:r>
+                        <w:fldChar w:fldCharType="begin"/>
+                      </w:r>
+                      <w:r>
+                        <w:instrText xml:space="preserve"> SEQ Figure \* ARABIC </w:instrText>
+                      </w:r>
+                      <w:r>
+                        <w:fldChar w:fldCharType="separate"/>
+                      </w:r>
+                      <w:r>
+                        <w:rPr>
+                          <w:noProof/>
+                        </w:rPr>
+                        <w:t>5</w:t>
+                      </w:r>
+                      <w:r>
+                        <w:rPr>
+                          <w:noProof/>
+                        </w:rPr>
+                        <w:fldChar w:fldCharType="end"/>
+                      </w:r>
                       <w:r>
                         <w:t>: Successfully send and receives the values inputted across forms</w:t>
                       </w:r>
@@ -11560,7 +11361,7 @@
                     <pic:cNvPicPr/>
                   </pic:nvPicPr>
                   <pic:blipFill>
-                    <a:blip r:embed="rId20" cstate="print">
+                    <a:blip r:embed="rId19" cstate="print">
                       <a:extLst>
                         <a:ext uri="{28A0092B-C50C-407E-A947-70E740481C1C}">
                           <a14:useLocalDpi xmlns:a14="http://schemas.microsoft.com/office/drawing/2010/main" val="0"/>
@@ -11686,7 +11487,7 @@
           <w:b/>
         </w:rPr>
       </w:pPr>
-      <w:bookmarkStart w:id="21" w:name="_Toc524796903"/>
+      <w:bookmarkStart w:id="20" w:name="_Toc524796903"/>
       <w:r>
         <w:rPr>
           <w:rFonts w:asciiTheme="minorHAnsi" w:hAnsiTheme="minorHAnsi" w:cstheme="minorHAnsi"/>
@@ -11709,7 +11510,7 @@
         </w:rPr>
         <w:t>:</w:t>
       </w:r>
-      <w:bookmarkEnd w:id="21"/>
+      <w:bookmarkEnd w:id="20"/>
     </w:p>
     <w:p>
       <w:r>
@@ -12135,7 +11936,7 @@
                     <pic:cNvPicPr/>
                   </pic:nvPicPr>
                   <pic:blipFill>
-                    <a:blip r:embed="rId21">
+                    <a:blip r:embed="rId20">
                       <a:extLst>
                         <a:ext uri="{28A0092B-C50C-407E-A947-70E740481C1C}">
                           <a14:useLocalDpi xmlns:a14="http://schemas.microsoft.com/office/drawing/2010/main" val="0"/>
@@ -12225,14 +12026,27 @@
                             <w:r>
                               <w:t xml:space="preserve">Figure </w:t>
                             </w:r>
-                            <w:fldSimple w:instr=" SEQ Figure \* ARABIC ">
-                              <w:r>
-                                <w:rPr>
-                                  <w:noProof/>
-                                </w:rPr>
-                                <w:t>7</w:t>
-                              </w:r>
-                            </w:fldSimple>
+                            <w:r>
+                              <w:fldChar w:fldCharType="begin"/>
+                            </w:r>
+                            <w:r>
+                              <w:instrText xml:space="preserve"> SEQ Figure \* ARABIC </w:instrText>
+                            </w:r>
+                            <w:r>
+                              <w:fldChar w:fldCharType="separate"/>
+                            </w:r>
+                            <w:r>
+                              <w:rPr>
+                                <w:noProof/>
+                              </w:rPr>
+                              <w:t>6</w:t>
+                            </w:r>
+                            <w:r>
+                              <w:rPr>
+                                <w:noProof/>
+                              </w:rPr>
+                              <w:fldChar w:fldCharType="end"/>
+                            </w:r>
                             <w:r>
                               <w:t>: After getting the answer correct, the question and answer are added to the array of questions and the binary tree</w:t>
                             </w:r>
@@ -12253,7 +12067,7 @@
           </mc:Choice>
           <mc:Fallback>
             <w:pict>
-              <v:shape w14:anchorId="55D3B070" id="Text Box 145" o:spid="_x0000_s1036" type="#_x0000_t202" style="position:absolute;margin-left:-47.25pt;margin-top:234.9pt;width:290.8pt;height:.05pt;z-index:-251048960;visibility:visible;mso-wrap-style:square;mso-wrap-distance-left:9pt;mso-wrap-distance-top:0;mso-wrap-distance-right:9pt;mso-wrap-distance-bottom:0;mso-position-horizontal:absolute;mso-position-horizontal-relative:text;mso-position-vertical:absolute;mso-position-vertical-relative:text;v-text-anchor:top" o:gfxdata="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" stroked="f">
+              <v:shape w14:anchorId="55D3B070" id="Text Box 145" o:spid="_x0000_s1035" type="#_x0000_t202" style="position:absolute;margin-left:-47.25pt;margin-top:234.9pt;width:290.8pt;height:.05pt;z-index:-251048960;visibility:visible;mso-wrap-style:square;mso-wrap-distance-left:9pt;mso-wrap-distance-top:0;mso-wrap-distance-right:9pt;mso-wrap-distance-bottom:0;mso-position-horizontal:absolute;mso-position-horizontal-relative:text;mso-position-vertical:absolute;mso-position-vertical-relative:text;v-text-anchor:top" o:gfxdata="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" stroked="f">
                 <v:textbox style="mso-fit-shape-to-text:t" inset="0,0,0,0">
                   <w:txbxContent>
                     <w:p>
@@ -12266,14 +12080,27 @@
                       <w:r>
                         <w:t xml:space="preserve">Figure </w:t>
                       </w:r>
-                      <w:fldSimple w:instr=" SEQ Figure \* ARABIC ">
-                        <w:r>
-                          <w:rPr>
-                            <w:noProof/>
-                          </w:rPr>
-                          <w:t>7</w:t>
-                        </w:r>
-                      </w:fldSimple>
+                      <w:r>
+                        <w:fldChar w:fldCharType="begin"/>
+                      </w:r>
+                      <w:r>
+                        <w:instrText xml:space="preserve"> SEQ Figure \* ARABIC </w:instrText>
+                      </w:r>
+                      <w:r>
+                        <w:fldChar w:fldCharType="separate"/>
+                      </w:r>
+                      <w:r>
+                        <w:rPr>
+                          <w:noProof/>
+                        </w:rPr>
+                        <w:t>6</w:t>
+                      </w:r>
+                      <w:r>
+                        <w:rPr>
+                          <w:noProof/>
+                        </w:rPr>
+                        <w:fldChar w:fldCharType="end"/>
+                      </w:r>
                       <w:r>
                         <w:t>: After getting the answer correct, the question and answer are added to the array of questions and the binary tree</w:t>
                       </w:r>
@@ -12322,7 +12149,7 @@
                     <pic:cNvPicPr/>
                   </pic:nvPicPr>
                   <pic:blipFill>
-                    <a:blip r:embed="rId22" cstate="print">
+                    <a:blip r:embed="rId21" cstate="print">
                       <a:extLst>
                         <a:ext uri="{28A0092B-C50C-407E-A947-70E740481C1C}">
                           <a14:useLocalDpi xmlns:a14="http://schemas.microsoft.com/office/drawing/2010/main" val="0"/>
@@ -12450,7 +12277,7 @@
           <w:b/>
         </w:rPr>
       </w:pPr>
-      <w:bookmarkStart w:id="22" w:name="_Toc524796904"/>
+      <w:bookmarkStart w:id="21" w:name="_Toc524796904"/>
       <w:r>
         <w:rPr>
           <w:rFonts w:asciiTheme="minorHAnsi" w:hAnsiTheme="minorHAnsi" w:cstheme="minorHAnsi"/>
@@ -12465,7 +12292,7 @@
         </w:rPr>
         <w:t>:</w:t>
       </w:r>
-      <w:bookmarkEnd w:id="22"/>
+      <w:bookmarkEnd w:id="21"/>
     </w:p>
     <w:p>
       <w:r>
@@ -12970,7 +12797,7 @@
                     <pic:cNvPicPr/>
                   </pic:nvPicPr>
                   <pic:blipFill>
-                    <a:blip r:embed="rId23">
+                    <a:blip r:embed="rId22">
                       <a:extLst>
                         <a:ext uri="{28A0092B-C50C-407E-A947-70E740481C1C}">
                           <a14:useLocalDpi xmlns:a14="http://schemas.microsoft.com/office/drawing/2010/main" val="0"/>
@@ -13060,14 +12887,27 @@
                             <w:r>
                               <w:t xml:space="preserve">Figure </w:t>
                             </w:r>
-                            <w:fldSimple w:instr=" SEQ Figure \* ARABIC ">
-                              <w:r>
-                                <w:rPr>
-                                  <w:noProof/>
-                                </w:rPr>
-                                <w:t>8</w:t>
-                              </w:r>
-                            </w:fldSimple>
+                            <w:r>
+                              <w:fldChar w:fldCharType="begin"/>
+                            </w:r>
+                            <w:r>
+                              <w:instrText xml:space="preserve"> SEQ Figure \* ARABIC </w:instrText>
+                            </w:r>
+                            <w:r>
+                              <w:fldChar w:fldCharType="separate"/>
+                            </w:r>
+                            <w:r>
+                              <w:rPr>
+                                <w:noProof/>
+                              </w:rPr>
+                              <w:t>7</w:t>
+                            </w:r>
+                            <w:r>
+                              <w:rPr>
+                                <w:noProof/>
+                              </w:rPr>
+                              <w:fldChar w:fldCharType="end"/>
+                            </w:r>
                             <w:r>
                               <w:t>: After getting answer incorrect, the question and answer are added to the array of questions, the linked list of all incorrectly answered questions and the binary tree</w:t>
                             </w:r>
@@ -13088,7 +12928,7 @@
           </mc:Choice>
           <mc:Fallback>
             <w:pict>
-              <v:shape w14:anchorId="15D57EEF" id="Text Box 205" o:spid="_x0000_s1037" type="#_x0000_t202" style="position:absolute;margin-left:-45pt;margin-top:228.95pt;width:289.5pt;height:.05pt;z-index:-251028480;visibility:visible;mso-wrap-style:square;mso-wrap-distance-left:9pt;mso-wrap-distance-top:0;mso-wrap-distance-right:9pt;mso-wrap-distance-bottom:0;mso-position-horizontal:absolute;mso-position-horizontal-relative:text;mso-position-vertical:absolute;mso-position-vertical-relative:text;v-text-anchor:top" o:gfxdata="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" stroked="f">
+              <v:shape w14:anchorId="15D57EEF" id="Text Box 205" o:spid="_x0000_s1036" type="#_x0000_t202" style="position:absolute;margin-left:-45pt;margin-top:228.95pt;width:289.5pt;height:.05pt;z-index:-251028480;visibility:visible;mso-wrap-style:square;mso-wrap-distance-left:9pt;mso-wrap-distance-top:0;mso-wrap-distance-right:9pt;mso-wrap-distance-bottom:0;mso-position-horizontal:absolute;mso-position-horizontal-relative:text;mso-position-vertical:absolute;mso-position-vertical-relative:text;v-text-anchor:top" o:gfxdata="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" stroked="f">
                 <v:textbox style="mso-fit-shape-to-text:t" inset="0,0,0,0">
                   <w:txbxContent>
                     <w:p>
@@ -13101,14 +12941,27 @@
                       <w:r>
                         <w:t xml:space="preserve">Figure </w:t>
                       </w:r>
-                      <w:fldSimple w:instr=" SEQ Figure \* ARABIC ">
-                        <w:r>
-                          <w:rPr>
-                            <w:noProof/>
-                          </w:rPr>
-                          <w:t>8</w:t>
-                        </w:r>
-                      </w:fldSimple>
+                      <w:r>
+                        <w:fldChar w:fldCharType="begin"/>
+                      </w:r>
+                      <w:r>
+                        <w:instrText xml:space="preserve"> SEQ Figure \* ARABIC </w:instrText>
+                      </w:r>
+                      <w:r>
+                        <w:fldChar w:fldCharType="separate"/>
+                      </w:r>
+                      <w:r>
+                        <w:rPr>
+                          <w:noProof/>
+                        </w:rPr>
+                        <w:t>7</w:t>
+                      </w:r>
+                      <w:r>
+                        <w:rPr>
+                          <w:noProof/>
+                        </w:rPr>
+                        <w:fldChar w:fldCharType="end"/>
+                      </w:r>
                       <w:r>
                         <w:t>: After getting answer incorrect, the question and answer are added to the array of questions, the linked list of all incorrectly answered questions and the binary tree</w:t>
                       </w:r>
@@ -13157,7 +13010,7 @@
                     <pic:cNvPicPr/>
                   </pic:nvPicPr>
                   <pic:blipFill>
-                    <a:blip r:embed="rId24" cstate="print">
+                    <a:blip r:embed="rId23" cstate="print">
                       <a:extLst>
                         <a:ext uri="{28A0092B-C50C-407E-A947-70E740481C1C}">
                           <a14:useLocalDpi xmlns:a14="http://schemas.microsoft.com/office/drawing/2010/main" val="0"/>
@@ -13365,7 +13218,7 @@
           <w:b/>
         </w:rPr>
       </w:pPr>
-      <w:bookmarkStart w:id="23" w:name="_Toc524796905"/>
+      <w:bookmarkStart w:id="22" w:name="_Toc524796905"/>
       <w:r>
         <w:rPr>
           <w:rFonts w:asciiTheme="minorHAnsi" w:hAnsiTheme="minorHAnsi" w:cstheme="minorHAnsi"/>
@@ -13388,7 +13241,7 @@
         </w:rPr>
         <w:t>:</w:t>
       </w:r>
-      <w:bookmarkEnd w:id="23"/>
+      <w:bookmarkEnd w:id="22"/>
       <w:r>
         <w:rPr>
           <w:rFonts w:asciiTheme="minorHAnsi" w:hAnsiTheme="minorHAnsi" w:cstheme="minorHAnsi"/>
@@ -13739,7 +13592,7 @@
                     <pic:cNvPicPr/>
                   </pic:nvPicPr>
                   <pic:blipFill>
-                    <a:blip r:embed="rId25"/>
+                    <a:blip r:embed="rId24"/>
                     <a:stretch>
                       <a:fillRect/>
                     </a:stretch>
@@ -13767,14 +13620,27 @@
       <w:r>
         <w:t xml:space="preserve">Figure </w:t>
       </w:r>
-      <w:fldSimple w:instr=" SEQ Figure \* ARABIC ">
-        <w:r>
-          <w:rPr>
-            <w:noProof/>
-          </w:rPr>
-          <w:t>9</w:t>
-        </w:r>
-      </w:fldSimple>
+      <w:r>
+        <w:fldChar w:fldCharType="begin"/>
+      </w:r>
+      <w:r>
+        <w:instrText xml:space="preserve"> SEQ Figure \* ARABIC </w:instrText>
+      </w:r>
+      <w:r>
+        <w:fldChar w:fldCharType="separate"/>
+      </w:r>
+      <w:r>
+        <w:rPr>
+          <w:noProof/>
+        </w:rPr>
+        <w:t>8</w:t>
+      </w:r>
+      <w:r>
+        <w:rPr>
+          <w:noProof/>
+        </w:rPr>
+        <w:fldChar w:fldCharType="end"/>
+      </w:r>
       <w:r>
         <w:t>: Overview of the array of questions with Sort 1 selected</w:t>
       </w:r>
@@ -14236,14 +14102,27 @@
                             <w:r>
                               <w:t xml:space="preserve">Figure </w:t>
                             </w:r>
-                            <w:fldSimple w:instr=" SEQ Figure \* ARABIC ">
-                              <w:r>
-                                <w:rPr>
-                                  <w:noProof/>
-                                </w:rPr>
-                                <w:t>10</w:t>
-                              </w:r>
-                            </w:fldSimple>
+                            <w:r>
+                              <w:fldChar w:fldCharType="begin"/>
+                            </w:r>
+                            <w:r>
+                              <w:instrText xml:space="preserve"> SEQ Figure \* ARABIC </w:instrText>
+                            </w:r>
+                            <w:r>
+                              <w:fldChar w:fldCharType="separate"/>
+                            </w:r>
+                            <w:r>
+                              <w:rPr>
+                                <w:noProof/>
+                              </w:rPr>
+                              <w:t>9</w:t>
+                            </w:r>
+                            <w:r>
+                              <w:rPr>
+                                <w:noProof/>
+                              </w:rPr>
+                              <w:fldChar w:fldCharType="end"/>
+                            </w:r>
                             <w:r>
                               <w:t>: Sorts the numbers ascending</w:t>
                             </w:r>
@@ -14264,7 +14143,7 @@
           </mc:Choice>
           <mc:Fallback>
             <w:pict>
-              <v:shape w14:anchorId="0D4CE6DD" id="Text Box 213" o:spid="_x0000_s1038" type="#_x0000_t202" style="position:absolute;margin-left:-62.25pt;margin-top:233.35pt;width:284.5pt;height:.05pt;z-index:-251015168;visibility:visible;mso-wrap-style:square;mso-wrap-distance-left:9pt;mso-wrap-distance-top:0;mso-wrap-distance-right:9pt;mso-wrap-distance-bottom:0;mso-position-horizontal:absolute;mso-position-horizontal-relative:text;mso-position-vertical:absolute;mso-position-vertical-relative:text;v-text-anchor:top" o:gfxdata="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" stroked="f">
+              <v:shape w14:anchorId="0D4CE6DD" id="Text Box 213" o:spid="_x0000_s1037" type="#_x0000_t202" style="position:absolute;margin-left:-62.25pt;margin-top:233.35pt;width:284.5pt;height:.05pt;z-index:-251015168;visibility:visible;mso-wrap-style:square;mso-wrap-distance-left:9pt;mso-wrap-distance-top:0;mso-wrap-distance-right:9pt;mso-wrap-distance-bottom:0;mso-position-horizontal:absolute;mso-position-horizontal-relative:text;mso-position-vertical:absolute;mso-position-vertical-relative:text;v-text-anchor:top" o:gfxdata="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" stroked="f">
                 <v:textbox style="mso-fit-shape-to-text:t" inset="0,0,0,0">
                   <w:txbxContent>
                     <w:p>
@@ -14277,14 +14156,27 @@
                       <w:r>
                         <w:t xml:space="preserve">Figure </w:t>
                       </w:r>
-                      <w:fldSimple w:instr=" SEQ Figure \* ARABIC ">
-                        <w:r>
-                          <w:rPr>
-                            <w:noProof/>
-                          </w:rPr>
-                          <w:t>10</w:t>
-                        </w:r>
-                      </w:fldSimple>
+                      <w:r>
+                        <w:fldChar w:fldCharType="begin"/>
+                      </w:r>
+                      <w:r>
+                        <w:instrText xml:space="preserve"> SEQ Figure \* ARABIC </w:instrText>
+                      </w:r>
+                      <w:r>
+                        <w:fldChar w:fldCharType="separate"/>
+                      </w:r>
+                      <w:r>
+                        <w:rPr>
+                          <w:noProof/>
+                        </w:rPr>
+                        <w:t>9</w:t>
+                      </w:r>
+                      <w:r>
+                        <w:rPr>
+                          <w:noProof/>
+                        </w:rPr>
+                        <w:fldChar w:fldCharType="end"/>
+                      </w:r>
                       <w:r>
                         <w:t>: Sorts the numbers ascending</w:t>
                       </w:r>
@@ -14355,14 +14247,27 @@
                             <w:r>
                               <w:t xml:space="preserve">Figure </w:t>
                             </w:r>
-                            <w:fldSimple w:instr=" SEQ Figure \* ARABIC ">
-                              <w:r>
-                                <w:rPr>
-                                  <w:noProof/>
-                                </w:rPr>
-                                <w:t>11</w:t>
-                              </w:r>
-                            </w:fldSimple>
+                            <w:r>
+                              <w:fldChar w:fldCharType="begin"/>
+                            </w:r>
+                            <w:r>
+                              <w:instrText xml:space="preserve"> SEQ Figure \* ARABIC </w:instrText>
+                            </w:r>
+                            <w:r>
+                              <w:fldChar w:fldCharType="separate"/>
+                            </w:r>
+                            <w:r>
+                              <w:rPr>
+                                <w:noProof/>
+                              </w:rPr>
+                              <w:t>10</w:t>
+                            </w:r>
+                            <w:r>
+                              <w:rPr>
+                                <w:noProof/>
+                              </w:rPr>
+                              <w:fldChar w:fldCharType="end"/>
+                            </w:r>
                             <w:r>
                               <w:t>: Sorts the numbers descending</w:t>
                             </w:r>
@@ -14383,7 +14288,7 @@
           </mc:Choice>
           <mc:Fallback>
             <w:pict>
-              <v:shape w14:anchorId="086F6EB6" id="Text Box 220" o:spid="_x0000_s1039" type="#_x0000_t202" style="position:absolute;margin-left:231.75pt;margin-top:233.25pt;width:285.55pt;height:.05pt;z-index:-251005952;visibility:visible;mso-wrap-style:square;mso-wrap-distance-left:9pt;mso-wrap-distance-top:0;mso-wrap-distance-right:9pt;mso-wrap-distance-bottom:0;mso-position-horizontal:absolute;mso-position-horizontal-relative:text;mso-position-vertical:absolute;mso-position-vertical-relative:text;v-text-anchor:top" o:gfxdata="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" stroked="f">
+              <v:shape w14:anchorId="086F6EB6" id="Text Box 220" o:spid="_x0000_s1038" type="#_x0000_t202" style="position:absolute;margin-left:231.75pt;margin-top:233.25pt;width:285.55pt;height:.05pt;z-index:-251005952;visibility:visible;mso-wrap-style:square;mso-wrap-distance-left:9pt;mso-wrap-distance-top:0;mso-wrap-distance-right:9pt;mso-wrap-distance-bottom:0;mso-position-horizontal:absolute;mso-position-horizontal-relative:text;mso-position-vertical:absolute;mso-position-vertical-relative:text;v-text-anchor:top" o:gfxdata="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" stroked="f">
                 <v:textbox style="mso-fit-shape-to-text:t" inset="0,0,0,0">
                   <w:txbxContent>
                     <w:p>
@@ -14396,14 +14301,27 @@
                       <w:r>
                         <w:t xml:space="preserve">Figure </w:t>
                       </w:r>
-                      <w:fldSimple w:instr=" SEQ Figure \* ARABIC ">
-                        <w:r>
-                          <w:rPr>
-                            <w:noProof/>
-                          </w:rPr>
-                          <w:t>11</w:t>
-                        </w:r>
-                      </w:fldSimple>
+                      <w:r>
+                        <w:fldChar w:fldCharType="begin"/>
+                      </w:r>
+                      <w:r>
+                        <w:instrText xml:space="preserve"> SEQ Figure \* ARABIC </w:instrText>
+                      </w:r>
+                      <w:r>
+                        <w:fldChar w:fldCharType="separate"/>
+                      </w:r>
+                      <w:r>
+                        <w:rPr>
+                          <w:noProof/>
+                        </w:rPr>
+                        <w:t>10</w:t>
+                      </w:r>
+                      <w:r>
+                        <w:rPr>
+                          <w:noProof/>
+                        </w:rPr>
+                        <w:fldChar w:fldCharType="end"/>
+                      </w:r>
                       <w:r>
                         <w:t>: Sorts the numbers descending</w:t>
                       </w:r>
@@ -14452,7 +14370,7 @@
                     <pic:cNvPicPr/>
                   </pic:nvPicPr>
                   <pic:blipFill>
-                    <a:blip r:embed="rId26" cstate="print">
+                    <a:blip r:embed="rId25" cstate="print">
                       <a:extLst>
                         <a:ext uri="{28A0092B-C50C-407E-A947-70E740481C1C}">
                           <a14:useLocalDpi xmlns:a14="http://schemas.microsoft.com/office/drawing/2010/main" val="0"/>
@@ -14520,7 +14438,7 @@
                     <pic:cNvPicPr/>
                   </pic:nvPicPr>
                   <pic:blipFill>
-                    <a:blip r:embed="rId27" cstate="print">
+                    <a:blip r:embed="rId26" cstate="print">
                       <a:extLst>
                         <a:ext uri="{28A0092B-C50C-407E-A947-70E740481C1C}">
                           <a14:useLocalDpi xmlns:a14="http://schemas.microsoft.com/office/drawing/2010/main" val="0"/>
@@ -14847,14 +14765,27 @@
                             <w:r>
                               <w:t xml:space="preserve">Figure </w:t>
                             </w:r>
-                            <w:fldSimple w:instr=" SEQ Figure \* ARABIC ">
-                              <w:r>
-                                <w:rPr>
-                                  <w:noProof/>
-                                </w:rPr>
-                                <w:t>12</w:t>
-                              </w:r>
-                            </w:fldSimple>
+                            <w:r>
+                              <w:fldChar w:fldCharType="begin"/>
+                            </w:r>
+                            <w:r>
+                              <w:instrText xml:space="preserve"> SEQ Figure \* ARABIC </w:instrText>
+                            </w:r>
+                            <w:r>
+                              <w:fldChar w:fldCharType="separate"/>
+                            </w:r>
+                            <w:r>
+                              <w:rPr>
+                                <w:noProof/>
+                              </w:rPr>
+                              <w:t>11</w:t>
+                            </w:r>
+                            <w:r>
+                              <w:rPr>
+                                <w:noProof/>
+                              </w:rPr>
+                              <w:fldChar w:fldCharType="end"/>
+                            </w:r>
                             <w:r>
                               <w:t>: Sorts by Operator</w:t>
                             </w:r>
@@ -14875,7 +14806,7 @@
           </mc:Choice>
           <mc:Fallback>
             <w:pict>
-              <v:shape w14:anchorId="32435236" id="Text Box 322" o:spid="_x0000_s1040" type="#_x0000_t202" style="position:absolute;margin-left:57.65pt;margin-top:245.2pt;width:335.8pt;height:.05pt;z-index:-250994688;visibility:visible;mso-wrap-style:square;mso-wrap-distance-left:9pt;mso-wrap-distance-top:0;mso-wrap-distance-right:9pt;mso-wrap-distance-bottom:0;mso-position-horizontal:absolute;mso-position-horizontal-relative:text;mso-position-vertical:absolute;mso-position-vertical-relative:text;v-text-anchor:top" o:gfxdata="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" stroked="f">
+              <v:shape w14:anchorId="32435236" id="Text Box 322" o:spid="_x0000_s1039" type="#_x0000_t202" style="position:absolute;margin-left:57.65pt;margin-top:245.2pt;width:335.8pt;height:.05pt;z-index:-250994688;visibility:visible;mso-wrap-style:square;mso-wrap-distance-left:9pt;mso-wrap-distance-top:0;mso-wrap-distance-right:9pt;mso-wrap-distance-bottom:0;mso-position-horizontal:absolute;mso-position-horizontal-relative:text;mso-position-vertical:absolute;mso-position-vertical-relative:text;v-text-anchor:top" o:gfxdata="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" stroked="f">
                 <v:textbox style="mso-fit-shape-to-text:t" inset="0,0,0,0">
                   <w:txbxContent>
                     <w:p>
@@ -14888,14 +14819,27 @@
                       <w:r>
                         <w:t xml:space="preserve">Figure </w:t>
                       </w:r>
-                      <w:fldSimple w:instr=" SEQ Figure \* ARABIC ">
-                        <w:r>
-                          <w:rPr>
-                            <w:noProof/>
-                          </w:rPr>
-                          <w:t>12</w:t>
-                        </w:r>
-                      </w:fldSimple>
+                      <w:r>
+                        <w:fldChar w:fldCharType="begin"/>
+                      </w:r>
+                      <w:r>
+                        <w:instrText xml:space="preserve"> SEQ Figure \* ARABIC </w:instrText>
+                      </w:r>
+                      <w:r>
+                        <w:fldChar w:fldCharType="separate"/>
+                      </w:r>
+                      <w:r>
+                        <w:rPr>
+                          <w:noProof/>
+                        </w:rPr>
+                        <w:t>11</w:t>
+                      </w:r>
+                      <w:r>
+                        <w:rPr>
+                          <w:noProof/>
+                        </w:rPr>
+                        <w:fldChar w:fldCharType="end"/>
+                      </w:r>
                       <w:r>
                         <w:t>: Sorts by Operator</w:t>
                       </w:r>
@@ -14935,7 +14879,7 @@
                     <pic:cNvPicPr/>
                   </pic:nvPicPr>
                   <pic:blipFill>
-                    <a:blip r:embed="rId28">
+                    <a:blip r:embed="rId27">
                       <a:extLst>
                         <a:ext uri="{28A0092B-C50C-407E-A947-70E740481C1C}">
                           <a14:useLocalDpi xmlns:a14="http://schemas.microsoft.com/office/drawing/2010/main" val="0"/>
@@ -14988,7 +14932,7 @@
           <w:b/>
         </w:rPr>
       </w:pPr>
-      <w:bookmarkStart w:id="24" w:name="_Toc524796906"/>
+      <w:bookmarkStart w:id="23" w:name="_Toc524796906"/>
       <w:r>
         <w:rPr>
           <w:rFonts w:asciiTheme="minorHAnsi" w:hAnsiTheme="minorHAnsi" w:cstheme="minorHAnsi"/>
@@ -14996,7 +14940,7 @@
         </w:rPr>
         <w:t>BINARY TREE DISPLAY/SAVE:</w:t>
       </w:r>
-      <w:bookmarkEnd w:id="24"/>
+      <w:bookmarkEnd w:id="23"/>
     </w:p>
     <w:p>
       <w:r>
@@ -15147,14 +15091,27 @@
                             <w:r>
                               <w:t xml:space="preserve">Figure </w:t>
                             </w:r>
-                            <w:fldSimple w:instr=" SEQ Figure \* ARABIC ">
-                              <w:r>
-                                <w:rPr>
-                                  <w:noProof/>
-                                </w:rPr>
-                                <w:t>13</w:t>
-                              </w:r>
-                            </w:fldSimple>
+                            <w:r>
+                              <w:fldChar w:fldCharType="begin"/>
+                            </w:r>
+                            <w:r>
+                              <w:instrText xml:space="preserve"> SEQ Figure \* ARABIC </w:instrText>
+                            </w:r>
+                            <w:r>
+                              <w:fldChar w:fldCharType="separate"/>
+                            </w:r>
+                            <w:r>
+                              <w:rPr>
+                                <w:noProof/>
+                              </w:rPr>
+                              <w:t>12</w:t>
+                            </w:r>
+                            <w:r>
+                              <w:rPr>
+                                <w:noProof/>
+                              </w:rPr>
+                              <w:fldChar w:fldCharType="end"/>
+                            </w:r>
                             <w:r>
                               <w:t>: Displays In-Order Saved</w:t>
                             </w:r>
@@ -15175,7 +15132,7 @@
           </mc:Choice>
           <mc:Fallback>
             <w:pict>
-              <v:shape w14:anchorId="059479AD" id="Text Box 344" o:spid="_x0000_s1041" type="#_x0000_t202" style="position:absolute;margin-left:236.25pt;margin-top:224.4pt;width:277.35pt;height:.05pt;z-index:-250956800;visibility:visible;mso-wrap-style:square;mso-wrap-distance-left:9pt;mso-wrap-distance-top:0;mso-wrap-distance-right:9pt;mso-wrap-distance-bottom:0;mso-position-horizontal:absolute;mso-position-horizontal-relative:text;mso-position-vertical:absolute;mso-position-vertical-relative:text;v-text-anchor:top" o:gfxdata="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" stroked="f">
+              <v:shape w14:anchorId="059479AD" id="Text Box 344" o:spid="_x0000_s1040" type="#_x0000_t202" style="position:absolute;margin-left:236.25pt;margin-top:224.4pt;width:277.35pt;height:.05pt;z-index:-250956800;visibility:visible;mso-wrap-style:square;mso-wrap-distance-left:9pt;mso-wrap-distance-top:0;mso-wrap-distance-right:9pt;mso-wrap-distance-bottom:0;mso-position-horizontal:absolute;mso-position-horizontal-relative:text;mso-position-vertical:absolute;mso-position-vertical-relative:text;v-text-anchor:top" o:gfxdata="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" stroked="f">
                 <v:textbox style="mso-fit-shape-to-text:t" inset="0,0,0,0">
                   <w:txbxContent>
                     <w:p>
@@ -15188,14 +15145,27 @@
                       <w:r>
                         <w:t xml:space="preserve">Figure </w:t>
                       </w:r>
-                      <w:fldSimple w:instr=" SEQ Figure \* ARABIC ">
-                        <w:r>
-                          <w:rPr>
-                            <w:noProof/>
-                          </w:rPr>
-                          <w:t>13</w:t>
-                        </w:r>
-                      </w:fldSimple>
+                      <w:r>
+                        <w:fldChar w:fldCharType="begin"/>
+                      </w:r>
+                      <w:r>
+                        <w:instrText xml:space="preserve"> SEQ Figure \* ARABIC </w:instrText>
+                      </w:r>
+                      <w:r>
+                        <w:fldChar w:fldCharType="separate"/>
+                      </w:r>
+                      <w:r>
+                        <w:rPr>
+                          <w:noProof/>
+                        </w:rPr>
+                        <w:t>12</w:t>
+                      </w:r>
+                      <w:r>
+                        <w:rPr>
+                          <w:noProof/>
+                        </w:rPr>
+                        <w:fldChar w:fldCharType="end"/>
+                      </w:r>
                       <w:r>
                         <w:t>: Displays In-Order Saved</w:t>
                       </w:r>
@@ -15235,7 +15205,7 @@
                     <pic:cNvPicPr/>
                   </pic:nvPicPr>
                   <pic:blipFill>
-                    <a:blip r:embed="rId29" cstate="print">
+                    <a:blip r:embed="rId28" cstate="print">
                       <a:extLst>
                         <a:ext uri="{28A0092B-C50C-407E-A947-70E740481C1C}">
                           <a14:useLocalDpi xmlns:a14="http://schemas.microsoft.com/office/drawing/2010/main" val="0"/>
@@ -15325,14 +15295,27 @@
                             <w:r>
                               <w:t xml:space="preserve">Figure </w:t>
                             </w:r>
-                            <w:fldSimple w:instr=" SEQ Figure \* ARABIC ">
-                              <w:r>
-                                <w:rPr>
-                                  <w:noProof/>
-                                </w:rPr>
-                                <w:t>14</w:t>
-                              </w:r>
-                            </w:fldSimple>
+                            <w:r>
+                              <w:fldChar w:fldCharType="begin"/>
+                            </w:r>
+                            <w:r>
+                              <w:instrText xml:space="preserve"> SEQ Figure \* ARABIC </w:instrText>
+                            </w:r>
+                            <w:r>
+                              <w:fldChar w:fldCharType="separate"/>
+                            </w:r>
+                            <w:r>
+                              <w:rPr>
+                                <w:noProof/>
+                              </w:rPr>
+                              <w:t>13</w:t>
+                            </w:r>
+                            <w:r>
+                              <w:rPr>
+                                <w:noProof/>
+                              </w:rPr>
+                              <w:fldChar w:fldCharType="end"/>
+                            </w:r>
                             <w:r>
                               <w:t>: Displays Binary Tree In-Order</w:t>
                             </w:r>
@@ -15353,7 +15336,7 @@
           </mc:Choice>
           <mc:Fallback>
             <w:pict>
-              <v:shape w14:anchorId="0233B1CD" id="Text Box 343" o:spid="_x0000_s1042" type="#_x0000_t202" style="position:absolute;margin-left:-53.25pt;margin-top:223.75pt;width:277.25pt;height:.05pt;z-index:-250958848;visibility:visible;mso-wrap-style:square;mso-wrap-distance-left:9pt;mso-wrap-distance-top:0;mso-wrap-distance-right:9pt;mso-wrap-distance-bottom:0;mso-position-horizontal:absolute;mso-position-horizontal-relative:text;mso-position-vertical:absolute;mso-position-vertical-relative:text;v-text-anchor:top" o:gfxdata="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" stroked="f">
+              <v:shape w14:anchorId="0233B1CD" id="Text Box 343" o:spid="_x0000_s1041" type="#_x0000_t202" style="position:absolute;margin-left:-53.25pt;margin-top:223.75pt;width:277.25pt;height:.05pt;z-index:-250958848;visibility:visible;mso-wrap-style:square;mso-wrap-distance-left:9pt;mso-wrap-distance-top:0;mso-wrap-distance-right:9pt;mso-wrap-distance-bottom:0;mso-position-horizontal:absolute;mso-position-horizontal-relative:text;mso-position-vertical:absolute;mso-position-vertical-relative:text;v-text-anchor:top" o:gfxdata="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" stroked="f">
                 <v:textbox style="mso-fit-shape-to-text:t" inset="0,0,0,0">
                   <w:txbxContent>
                     <w:p>
@@ -15366,14 +15349,27 @@
                       <w:r>
                         <w:t xml:space="preserve">Figure </w:t>
                       </w:r>
-                      <w:fldSimple w:instr=" SEQ Figure \* ARABIC ">
-                        <w:r>
-                          <w:rPr>
-                            <w:noProof/>
-                          </w:rPr>
-                          <w:t>14</w:t>
-                        </w:r>
-                      </w:fldSimple>
+                      <w:r>
+                        <w:fldChar w:fldCharType="begin"/>
+                      </w:r>
+                      <w:r>
+                        <w:instrText xml:space="preserve"> SEQ Figure \* ARABIC </w:instrText>
+                      </w:r>
+                      <w:r>
+                        <w:fldChar w:fldCharType="separate"/>
+                      </w:r>
+                      <w:r>
+                        <w:rPr>
+                          <w:noProof/>
+                        </w:rPr>
+                        <w:t>13</w:t>
+                      </w:r>
+                      <w:r>
+                        <w:rPr>
+                          <w:noProof/>
+                        </w:rPr>
+                        <w:fldChar w:fldCharType="end"/>
+                      </w:r>
                       <w:r>
                         <w:t>: Displays Binary Tree In-Order</w:t>
                       </w:r>
@@ -15422,7 +15418,7 @@
                     <pic:cNvPicPr/>
                   </pic:nvPicPr>
                   <pic:blipFill>
-                    <a:blip r:embed="rId30" cstate="print">
+                    <a:blip r:embed="rId29" cstate="print">
                       <a:extLst>
                         <a:ext uri="{28A0092B-C50C-407E-A947-70E740481C1C}">
                           <a14:useLocalDpi xmlns:a14="http://schemas.microsoft.com/office/drawing/2010/main" val="0"/>
@@ -15940,14 +15936,27 @@
                             <w:r>
                               <w:t xml:space="preserve">Figure </w:t>
                             </w:r>
-                            <w:fldSimple w:instr=" SEQ Figure \* ARABIC ">
-                              <w:r>
-                                <w:rPr>
-                                  <w:noProof/>
-                                </w:rPr>
-                                <w:t>15</w:t>
-                              </w:r>
-                            </w:fldSimple>
+                            <w:r>
+                              <w:fldChar w:fldCharType="begin"/>
+                            </w:r>
+                            <w:r>
+                              <w:instrText xml:space="preserve"> SEQ Figure \* ARABIC </w:instrText>
+                            </w:r>
+                            <w:r>
+                              <w:fldChar w:fldCharType="separate"/>
+                            </w:r>
+                            <w:r>
+                              <w:rPr>
+                                <w:noProof/>
+                              </w:rPr>
+                              <w:t>14</w:t>
+                            </w:r>
+                            <w:r>
+                              <w:rPr>
+                                <w:noProof/>
+                              </w:rPr>
+                              <w:fldChar w:fldCharType="end"/>
+                            </w:r>
                             <w:r>
                               <w:t>: Displays Pre-Order Saved</w:t>
                             </w:r>
@@ -15968,7 +15977,7 @@
           </mc:Choice>
           <mc:Fallback>
             <w:pict>
-              <v:shape w14:anchorId="57BCEE73" id="Text Box 346" o:spid="_x0000_s1043" type="#_x0000_t202" style="position:absolute;margin-left:240.55pt;margin-top:217.8pt;width:276.6pt;height:.05pt;z-index:-250952704;visibility:visible;mso-wrap-style:square;mso-wrap-distance-left:9pt;mso-wrap-distance-top:0;mso-wrap-distance-right:9pt;mso-wrap-distance-bottom:0;mso-position-horizontal:absolute;mso-position-horizontal-relative:text;mso-position-vertical:absolute;mso-position-vertical-relative:text;v-text-anchor:top" o:gfxdata="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" stroked="f">
+              <v:shape w14:anchorId="57BCEE73" id="Text Box 346" o:spid="_x0000_s1042" type="#_x0000_t202" style="position:absolute;margin-left:240.55pt;margin-top:217.8pt;width:276.6pt;height:.05pt;z-index:-250952704;visibility:visible;mso-wrap-style:square;mso-wrap-distance-left:9pt;mso-wrap-distance-top:0;mso-wrap-distance-right:9pt;mso-wrap-distance-bottom:0;mso-position-horizontal:absolute;mso-position-horizontal-relative:text;mso-position-vertical:absolute;mso-position-vertical-relative:text;v-text-anchor:top" o:gfxdata="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" stroked="f">
                 <v:textbox style="mso-fit-shape-to-text:t" inset="0,0,0,0">
                   <w:txbxContent>
                     <w:p>
@@ -15981,14 +15990,27 @@
                       <w:r>
                         <w:t xml:space="preserve">Figure </w:t>
                       </w:r>
-                      <w:fldSimple w:instr=" SEQ Figure \* ARABIC ">
-                        <w:r>
-                          <w:rPr>
-                            <w:noProof/>
-                          </w:rPr>
-                          <w:t>15</w:t>
-                        </w:r>
-                      </w:fldSimple>
+                      <w:r>
+                        <w:fldChar w:fldCharType="begin"/>
+                      </w:r>
+                      <w:r>
+                        <w:instrText xml:space="preserve"> SEQ Figure \* ARABIC </w:instrText>
+                      </w:r>
+                      <w:r>
+                        <w:fldChar w:fldCharType="separate"/>
+                      </w:r>
+                      <w:r>
+                        <w:rPr>
+                          <w:noProof/>
+                        </w:rPr>
+                        <w:t>14</w:t>
+                      </w:r>
+                      <w:r>
+                        <w:rPr>
+                          <w:noProof/>
+                        </w:rPr>
+                        <w:fldChar w:fldCharType="end"/>
+                      </w:r>
                       <w:r>
                         <w:t>: Displays Pre-Order Saved</w:t>
                       </w:r>
@@ -16028,7 +16050,7 @@
                     <pic:cNvPicPr/>
                   </pic:nvPicPr>
                   <pic:blipFill>
-                    <a:blip r:embed="rId31" cstate="print">
+                    <a:blip r:embed="rId30" cstate="print">
                       <a:extLst>
                         <a:ext uri="{28A0092B-C50C-407E-A947-70E740481C1C}">
                           <a14:useLocalDpi xmlns:a14="http://schemas.microsoft.com/office/drawing/2010/main" val="0"/>
@@ -16118,14 +16140,27 @@
                             <w:r>
                               <w:t xml:space="preserve">Figure </w:t>
                             </w:r>
-                            <w:fldSimple w:instr=" SEQ Figure \* ARABIC ">
-                              <w:r>
-                                <w:rPr>
-                                  <w:noProof/>
-                                </w:rPr>
-                                <w:t>16</w:t>
-                              </w:r>
-                            </w:fldSimple>
+                            <w:r>
+                              <w:fldChar w:fldCharType="begin"/>
+                            </w:r>
+                            <w:r>
+                              <w:instrText xml:space="preserve"> SEQ Figure \* ARABIC </w:instrText>
+                            </w:r>
+                            <w:r>
+                              <w:fldChar w:fldCharType="separate"/>
+                            </w:r>
+                            <w:r>
+                              <w:rPr>
+                                <w:noProof/>
+                              </w:rPr>
+                              <w:t>15</w:t>
+                            </w:r>
+                            <w:r>
+                              <w:rPr>
+                                <w:noProof/>
+                              </w:rPr>
+                              <w:fldChar w:fldCharType="end"/>
+                            </w:r>
                             <w:r>
                               <w:t>: Displays Binary Tree Pre-Order</w:t>
                             </w:r>
@@ -16146,7 +16181,7 @@
           </mc:Choice>
           <mc:Fallback>
             <w:pict>
-              <v:shape w14:anchorId="0F155B41" id="Text Box 345" o:spid="_x0000_s1044" type="#_x0000_t202" style="position:absolute;margin-left:-40.5pt;margin-top:217.8pt;width:276.75pt;height:.05pt;z-index:-250954752;visibility:visible;mso-wrap-style:square;mso-wrap-distance-left:9pt;mso-wrap-distance-top:0;mso-wrap-distance-right:9pt;mso-wrap-distance-bottom:0;mso-position-horizontal:absolute;mso-position-horizontal-relative:text;mso-position-vertical:absolute;mso-position-vertical-relative:text;v-text-anchor:top" o:gfxdata="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" stroked="f">
+              <v:shape w14:anchorId="0F155B41" id="Text Box 345" o:spid="_x0000_s1043" type="#_x0000_t202" style="position:absolute;margin-left:-40.5pt;margin-top:217.8pt;width:276.75pt;height:.05pt;z-index:-250954752;visibility:visible;mso-wrap-style:square;mso-wrap-distance-left:9pt;mso-wrap-distance-top:0;mso-wrap-distance-right:9pt;mso-wrap-distance-bottom:0;mso-position-horizontal:absolute;mso-position-horizontal-relative:text;mso-position-vertical:absolute;mso-position-vertical-relative:text;v-text-anchor:top" o:gfxdata="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" stroked="f">
                 <v:textbox style="mso-fit-shape-to-text:t" inset="0,0,0,0">
                   <w:txbxContent>
                     <w:p>
@@ -16159,14 +16194,27 @@
                       <w:r>
                         <w:t xml:space="preserve">Figure </w:t>
                       </w:r>
-                      <w:fldSimple w:instr=" SEQ Figure \* ARABIC ">
-                        <w:r>
-                          <w:rPr>
-                            <w:noProof/>
-                          </w:rPr>
-                          <w:t>16</w:t>
-                        </w:r>
-                      </w:fldSimple>
+                      <w:r>
+                        <w:fldChar w:fldCharType="begin"/>
+                      </w:r>
+                      <w:r>
+                        <w:instrText xml:space="preserve"> SEQ Figure \* ARABIC </w:instrText>
+                      </w:r>
+                      <w:r>
+                        <w:fldChar w:fldCharType="separate"/>
+                      </w:r>
+                      <w:r>
+                        <w:rPr>
+                          <w:noProof/>
+                        </w:rPr>
+                        <w:t>15</w:t>
+                      </w:r>
+                      <w:r>
+                        <w:rPr>
+                          <w:noProof/>
+                        </w:rPr>
+                        <w:fldChar w:fldCharType="end"/>
+                      </w:r>
                       <w:r>
                         <w:t>: Displays Binary Tree Pre-Order</w:t>
                       </w:r>
@@ -16215,7 +16263,7 @@
                     <pic:cNvPicPr/>
                   </pic:nvPicPr>
                   <pic:blipFill>
-                    <a:blip r:embed="rId32" cstate="print">
+                    <a:blip r:embed="rId31" cstate="print">
                       <a:extLst>
                         <a:ext uri="{28A0092B-C50C-407E-A947-70E740481C1C}">
                           <a14:useLocalDpi xmlns:a14="http://schemas.microsoft.com/office/drawing/2010/main" val="0"/>
@@ -16819,14 +16867,27 @@
                             <w:r>
                               <w:t xml:space="preserve">Figure </w:t>
                             </w:r>
-                            <w:fldSimple w:instr=" SEQ Figure \* ARABIC ">
-                              <w:r>
-                                <w:rPr>
-                                  <w:noProof/>
-                                </w:rPr>
-                                <w:t>17</w:t>
-                              </w:r>
-                            </w:fldSimple>
+                            <w:r>
+                              <w:fldChar w:fldCharType="begin"/>
+                            </w:r>
+                            <w:r>
+                              <w:instrText xml:space="preserve"> SEQ Figure \* ARABIC </w:instrText>
+                            </w:r>
+                            <w:r>
+                              <w:fldChar w:fldCharType="separate"/>
+                            </w:r>
+                            <w:r>
+                              <w:rPr>
+                                <w:noProof/>
+                              </w:rPr>
+                              <w:t>16</w:t>
+                            </w:r>
+                            <w:r>
+                              <w:rPr>
+                                <w:noProof/>
+                              </w:rPr>
+                              <w:fldChar w:fldCharType="end"/>
+                            </w:r>
                             <w:r>
                               <w:t>: Displays Post-Order Saved</w:t>
                             </w:r>
@@ -16847,7 +16908,7 @@
           </mc:Choice>
           <mc:Fallback>
             <w:pict>
-              <v:shape w14:anchorId="7DFA88C8" id="Text Box 356" o:spid="_x0000_s1045" type="#_x0000_t202" style="position:absolute;margin-left:232.3pt;margin-top:219.75pt;width:280.5pt;height:.05pt;z-index:-250934272;visibility:visible;mso-wrap-style:square;mso-wrap-distance-left:9pt;mso-wrap-distance-top:0;mso-wrap-distance-right:9pt;mso-wrap-distance-bottom:0;mso-position-horizontal:absolute;mso-position-horizontal-relative:text;mso-position-vertical:absolute;mso-position-vertical-relative:text;v-text-anchor:top" o:gfxdata="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" stroked="f">
+              <v:shape w14:anchorId="7DFA88C8" id="Text Box 356" o:spid="_x0000_s1044" type="#_x0000_t202" style="position:absolute;margin-left:232.3pt;margin-top:219.75pt;width:280.5pt;height:.05pt;z-index:-250934272;visibility:visible;mso-wrap-style:square;mso-wrap-distance-left:9pt;mso-wrap-distance-top:0;mso-wrap-distance-right:9pt;mso-wrap-distance-bottom:0;mso-position-horizontal:absolute;mso-position-horizontal-relative:text;mso-position-vertical:absolute;mso-position-vertical-relative:text;v-text-anchor:top" o:gfxdata="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" stroked="f">
                 <v:textbox style="mso-fit-shape-to-text:t" inset="0,0,0,0">
                   <w:txbxContent>
                     <w:p>
@@ -16860,14 +16921,27 @@
                       <w:r>
                         <w:t xml:space="preserve">Figure </w:t>
                       </w:r>
-                      <w:fldSimple w:instr=" SEQ Figure \* ARABIC ">
-                        <w:r>
-                          <w:rPr>
-                            <w:noProof/>
-                          </w:rPr>
-                          <w:t>17</w:t>
-                        </w:r>
-                      </w:fldSimple>
+                      <w:r>
+                        <w:fldChar w:fldCharType="begin"/>
+                      </w:r>
+                      <w:r>
+                        <w:instrText xml:space="preserve"> SEQ Figure \* ARABIC </w:instrText>
+                      </w:r>
+                      <w:r>
+                        <w:fldChar w:fldCharType="separate"/>
+                      </w:r>
+                      <w:r>
+                        <w:rPr>
+                          <w:noProof/>
+                        </w:rPr>
+                        <w:t>16</w:t>
+                      </w:r>
+                      <w:r>
+                        <w:rPr>
+                          <w:noProof/>
+                        </w:rPr>
+                        <w:fldChar w:fldCharType="end"/>
+                      </w:r>
                       <w:r>
                         <w:t>: Displays Post-Order Saved</w:t>
                       </w:r>
@@ -16907,7 +16981,7 @@
                     <pic:cNvPicPr/>
                   </pic:nvPicPr>
                   <pic:blipFill>
-                    <a:blip r:embed="rId33" cstate="print">
+                    <a:blip r:embed="rId32" cstate="print">
                       <a:extLst>
                         <a:ext uri="{28A0092B-C50C-407E-A947-70E740481C1C}">
                           <a14:useLocalDpi xmlns:a14="http://schemas.microsoft.com/office/drawing/2010/main" val="0"/>
@@ -16990,14 +17064,27 @@
                             <w:r>
                               <w:t xml:space="preserve">Figure </w:t>
                             </w:r>
-                            <w:fldSimple w:instr=" SEQ Figure \* ARABIC ">
-                              <w:r>
-                                <w:rPr>
-                                  <w:noProof/>
-                                </w:rPr>
-                                <w:t>18</w:t>
-                              </w:r>
-                            </w:fldSimple>
+                            <w:r>
+                              <w:fldChar w:fldCharType="begin"/>
+                            </w:r>
+                            <w:r>
+                              <w:instrText xml:space="preserve"> SEQ Figure \* ARABIC </w:instrText>
+                            </w:r>
+                            <w:r>
+                              <w:fldChar w:fldCharType="separate"/>
+                            </w:r>
+                            <w:r>
+                              <w:rPr>
+                                <w:noProof/>
+                              </w:rPr>
+                              <w:t>17</w:t>
+                            </w:r>
+                            <w:r>
+                              <w:rPr>
+                                <w:noProof/>
+                              </w:rPr>
+                              <w:fldChar w:fldCharType="end"/>
+                            </w:r>
                             <w:r>
                               <w:t>: Displays Binary Tree Post-Order</w:t>
                             </w:r>
@@ -17018,7 +17105,7 @@
           </mc:Choice>
           <mc:Fallback>
             <w:pict>
-              <v:shape w14:anchorId="29843934" id="Text Box 355" o:spid="_x0000_s1046" type="#_x0000_t202" style="position:absolute;margin-left:-57.75pt;margin-top:220.5pt;width:281.4pt;height:.05pt;z-index:-250936320;visibility:visible;mso-wrap-style:square;mso-wrap-distance-left:9pt;mso-wrap-distance-top:0;mso-wrap-distance-right:9pt;mso-wrap-distance-bottom:0;mso-position-horizontal:absolute;mso-position-horizontal-relative:text;mso-position-vertical:absolute;mso-position-vertical-relative:text;v-text-anchor:top" o:gfxdata="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" stroked="f">
+              <v:shape w14:anchorId="29843934" id="Text Box 355" o:spid="_x0000_s1045" type="#_x0000_t202" style="position:absolute;margin-left:-57.75pt;margin-top:220.5pt;width:281.4pt;height:.05pt;z-index:-250936320;visibility:visible;mso-wrap-style:square;mso-wrap-distance-left:9pt;mso-wrap-distance-top:0;mso-wrap-distance-right:9pt;mso-wrap-distance-bottom:0;mso-position-horizontal:absolute;mso-position-horizontal-relative:text;mso-position-vertical:absolute;mso-position-vertical-relative:text;v-text-anchor:top" o:gfxdata="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" stroked="f">
                 <v:textbox style="mso-fit-shape-to-text:t" inset="0,0,0,0">
                   <w:txbxContent>
                     <w:p>
@@ -17031,14 +17118,27 @@
                       <w:r>
                         <w:t xml:space="preserve">Figure </w:t>
                       </w:r>
-                      <w:fldSimple w:instr=" SEQ Figure \* ARABIC ">
-                        <w:r>
-                          <w:rPr>
-                            <w:noProof/>
-                          </w:rPr>
-                          <w:t>18</w:t>
-                        </w:r>
-                      </w:fldSimple>
+                      <w:r>
+                        <w:fldChar w:fldCharType="begin"/>
+                      </w:r>
+                      <w:r>
+                        <w:instrText xml:space="preserve"> SEQ Figure \* ARABIC </w:instrText>
+                      </w:r>
+                      <w:r>
+                        <w:fldChar w:fldCharType="separate"/>
+                      </w:r>
+                      <w:r>
+                        <w:rPr>
+                          <w:noProof/>
+                        </w:rPr>
+                        <w:t>17</w:t>
+                      </w:r>
+                      <w:r>
+                        <w:rPr>
+                          <w:noProof/>
+                        </w:rPr>
+                        <w:fldChar w:fldCharType="end"/>
+                      </w:r>
                       <w:r>
                         <w:t>: Displays Binary Tree Post-Order</w:t>
                       </w:r>
@@ -17078,7 +17178,7 @@
                     <pic:cNvPicPr/>
                   </pic:nvPicPr>
                   <pic:blipFill>
-                    <a:blip r:embed="rId34" cstate="print">
+                    <a:blip r:embed="rId33" cstate="print">
                       <a:extLst>
                         <a:ext uri="{28A0092B-C50C-407E-A947-70E740481C1C}">
                           <a14:useLocalDpi xmlns:a14="http://schemas.microsoft.com/office/drawing/2010/main" val="0"/>
@@ -17617,7 +17717,7 @@
           <w:b/>
         </w:rPr>
       </w:pPr>
-      <w:bookmarkStart w:id="25" w:name="_Toc524796907"/>
+      <w:bookmarkStart w:id="24" w:name="_Toc524796907"/>
       <w:r>
         <w:rPr>
           <w:rFonts w:asciiTheme="minorHAnsi" w:hAnsiTheme="minorHAnsi"/>
@@ -17633,7 +17733,7 @@
         </w:rPr>
         <w:t>anual:</w:t>
       </w:r>
-      <w:bookmarkEnd w:id="25"/>
+      <w:bookmarkEnd w:id="24"/>
       <w:r>
         <w:rPr>
           <w:rFonts w:asciiTheme="minorHAnsi" w:hAnsiTheme="minorHAnsi"/>
@@ -17730,7 +17830,7 @@
           <w:b/>
         </w:rPr>
       </w:pPr>
-      <w:bookmarkStart w:id="26" w:name="_Toc524796908"/>
+      <w:bookmarkStart w:id="25" w:name="_Toc524796908"/>
       <w:r>
         <w:rPr>
           <w:rFonts w:asciiTheme="minorHAnsi" w:hAnsiTheme="minorHAnsi"/>
@@ -17738,7 +17838,7 @@
         </w:rPr>
         <w:t>Introduction:</w:t>
       </w:r>
-      <w:bookmarkEnd w:id="26"/>
+      <w:bookmarkEnd w:id="25"/>
       <w:r>
         <w:rPr>
           <w:rFonts w:asciiTheme="minorHAnsi" w:hAnsiTheme="minorHAnsi"/>
@@ -17898,7 +17998,7 @@
           <w:b/>
         </w:rPr>
       </w:pPr>
-      <w:bookmarkStart w:id="27" w:name="_Toc524796909"/>
+      <w:bookmarkStart w:id="26" w:name="_Toc524796909"/>
       <w:r>
         <w:rPr>
           <w:rFonts w:asciiTheme="minorHAnsi" w:hAnsiTheme="minorHAnsi"/>
@@ -17906,7 +18006,7 @@
         </w:rPr>
         <w:t>System requirements:</w:t>
       </w:r>
-      <w:bookmarkEnd w:id="27"/>
+      <w:bookmarkEnd w:id="26"/>
       <w:r>
         <w:rPr>
           <w:rFonts w:asciiTheme="minorHAnsi" w:hAnsiTheme="minorHAnsi"/>
@@ -18376,7 +18476,7 @@
           <w:b/>
         </w:rPr>
       </w:pPr>
-      <w:bookmarkStart w:id="28" w:name="_Toc524796910"/>
+      <w:bookmarkStart w:id="27" w:name="_Toc524796910"/>
       <w:r>
         <w:rPr>
           <w:rFonts w:asciiTheme="minorHAnsi" w:hAnsiTheme="minorHAnsi"/>
@@ -18399,7 +18499,7 @@
         </w:rPr>
         <w:t>:</w:t>
       </w:r>
-      <w:bookmarkEnd w:id="28"/>
+      <w:bookmarkEnd w:id="27"/>
       <w:r>
         <w:rPr>
           <w:rFonts w:asciiTheme="minorHAnsi" w:hAnsiTheme="minorHAnsi"/>
@@ -18495,7 +18595,7 @@
           <w:b/>
         </w:rPr>
       </w:pPr>
-      <w:bookmarkStart w:id="29" w:name="_Toc524796911"/>
+      <w:bookmarkStart w:id="28" w:name="_Toc524796911"/>
       <w:r>
         <w:rPr>
           <w:rFonts w:asciiTheme="minorHAnsi" w:hAnsiTheme="minorHAnsi" w:cstheme="minorHAnsi"/>
@@ -18510,7 +18610,7 @@
         </w:rPr>
         <w:t>:</w:t>
       </w:r>
-      <w:bookmarkEnd w:id="29"/>
+      <w:bookmarkEnd w:id="28"/>
       <w:r>
         <w:rPr>
           <w:rFonts w:asciiTheme="minorHAnsi" w:hAnsiTheme="minorHAnsi" w:cstheme="minorHAnsi"/>
@@ -18611,7 +18711,7 @@
           </mc:Choice>
           <mc:Fallback>
             <w:pict>
-              <v:shape w14:anchorId="5F586D41" id="Text Box 198" o:spid="_x0000_s1047" type="#_x0000_t202" style="position:absolute;margin-left:29.25pt;margin-top:223.1pt;width:23.45pt;height:29.3pt;z-index:252225536;visibility:visible;mso-wrap-style:square;mso-width-percent:0;mso-height-percent:0;mso-wrap-distance-left:9pt;mso-wrap-distance-top:0;mso-wrap-distance-right:9pt;mso-wrap-distance-bottom:0;mso-position-horizontal:absolute;mso-position-horizontal-relative:margin;mso-position-vertical:absolute;mso-position-vertical-relative:text;mso-width-percent:0;mso-height-percent:0;mso-width-relative:margin;mso-height-relative:margin;v-text-anchor:top" o:gfxdata="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" filled="f" stroked="f" strokeweight=".5pt">
+              <v:shape w14:anchorId="5F586D41" id="Text Box 198" o:spid="_x0000_s1046" type="#_x0000_t202" style="position:absolute;margin-left:29.25pt;margin-top:223.1pt;width:23.45pt;height:29.3pt;z-index:252225536;visibility:visible;mso-wrap-style:square;mso-width-percent:0;mso-height-percent:0;mso-wrap-distance-left:9pt;mso-wrap-distance-top:0;mso-wrap-distance-right:9pt;mso-wrap-distance-bottom:0;mso-position-horizontal:absolute;mso-position-horizontal-relative:margin;mso-position-vertical:absolute;mso-position-vertical-relative:text;mso-width-percent:0;mso-height-percent:0;mso-width-relative:margin;mso-height-relative:margin;v-text-anchor:top" o:gfxdata="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" filled="f" stroked="f" strokeweight=".5pt">
                 <v:textbox>
                   <w:txbxContent>
                     <w:p>
@@ -18771,7 +18871,7 @@
                     <pic:cNvPicPr/>
                   </pic:nvPicPr>
                   <pic:blipFill>
-                    <a:blip r:embed="rId35">
+                    <a:blip r:embed="rId34">
                       <a:extLst>
                         <a:ext uri="{28A0092B-C50C-407E-A947-70E740481C1C}">
                           <a14:useLocalDpi xmlns:a14="http://schemas.microsoft.com/office/drawing/2010/main" val="0"/>
@@ -19044,7 +19144,7 @@
           </mc:Choice>
           <mc:Fallback>
             <w:pict>
-              <v:shape w14:anchorId="52D86155" id="Text Box 62" o:spid="_x0000_s1048" type="#_x0000_t202" style="position:absolute;margin-left:31.5pt;margin-top:37pt;width:21.9pt;height:29.3pt;z-index:251750400;visibility:visible;mso-wrap-style:square;mso-width-percent:0;mso-height-percent:0;mso-wrap-distance-left:9pt;mso-wrap-distance-top:0;mso-wrap-distance-right:9pt;mso-wrap-distance-bottom:0;mso-position-horizontal:absolute;mso-position-horizontal-relative:margin;mso-position-vertical:absolute;mso-position-vertical-relative:text;mso-width-percent:0;mso-height-percent:0;mso-width-relative:margin;mso-height-relative:margin;v-text-anchor:top" o:gfxdata="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" filled="f" stroked="f" strokeweight=".5pt">
+              <v:shape w14:anchorId="52D86155" id="Text Box 62" o:spid="_x0000_s1047" type="#_x0000_t202" style="position:absolute;margin-left:31.5pt;margin-top:37pt;width:21.9pt;height:29.3pt;z-index:251750400;visibility:visible;mso-wrap-style:square;mso-width-percent:0;mso-height-percent:0;mso-wrap-distance-left:9pt;mso-wrap-distance-top:0;mso-wrap-distance-right:9pt;mso-wrap-distance-bottom:0;mso-position-horizontal:absolute;mso-position-horizontal-relative:margin;mso-position-vertical:absolute;mso-position-vertical-relative:text;mso-width-percent:0;mso-height-percent:0;mso-width-relative:margin;mso-height-relative:margin;v-text-anchor:top" o:gfxdata="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" filled="f" stroked="f" strokeweight=".5pt">
                 <v:textbox>
                   <w:txbxContent>
                     <w:p>
@@ -19155,7 +19255,7 @@
           </mc:Choice>
           <mc:Fallback>
             <w:pict>
-              <v:shape w14:anchorId="6B73CD64" id="Text Box 61" o:spid="_x0000_s1049" type="#_x0000_t202" style="position:absolute;margin-left:31.15pt;margin-top:95.4pt;width:23.4pt;height:29.3pt;z-index:251748352;visibility:visible;mso-wrap-style:square;mso-width-percent:0;mso-height-percent:0;mso-wrap-distance-left:9pt;mso-wrap-distance-top:0;mso-wrap-distance-right:9pt;mso-wrap-distance-bottom:0;mso-position-horizontal:absolute;mso-position-horizontal-relative:margin;mso-position-vertical:absolute;mso-position-vertical-relative:text;mso-width-percent:0;mso-height-percent:0;mso-width-relative:margin;mso-height-relative:margin;v-text-anchor:top" o:gfxdata="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" filled="f" stroked="f" strokeweight=".5pt">
+              <v:shape w14:anchorId="6B73CD64" id="Text Box 61" o:spid="_x0000_s1048" type="#_x0000_t202" style="position:absolute;margin-left:31.15pt;margin-top:95.4pt;width:23.4pt;height:29.3pt;z-index:251748352;visibility:visible;mso-wrap-style:square;mso-width-percent:0;mso-height-percent:0;mso-wrap-distance-left:9pt;mso-wrap-distance-top:0;mso-wrap-distance-right:9pt;mso-wrap-distance-bottom:0;mso-position-horizontal:absolute;mso-position-horizontal-relative:margin;mso-position-vertical:absolute;mso-position-vertical-relative:text;mso-width-percent:0;mso-height-percent:0;mso-width-relative:margin;mso-height-relative:margin;v-text-anchor:top" o:gfxdata="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" filled="f" stroked="f" strokeweight=".5pt">
                 <v:textbox>
                   <w:txbxContent>
                     <w:p>
@@ -19268,7 +19368,7 @@
           </mc:Choice>
           <mc:Fallback>
             <w:pict>
-              <v:shape w14:anchorId="42B54AC6" id="Text Box 245" o:spid="_x0000_s1050" type="#_x0000_t202" style="position:absolute;margin-left:30.75pt;margin-top:167.4pt;width:23.4pt;height:29.3pt;z-index:252138496;visibility:visible;mso-wrap-style:square;mso-width-percent:0;mso-height-percent:0;mso-wrap-distance-left:9pt;mso-wrap-distance-top:0;mso-wrap-distance-right:9pt;mso-wrap-distance-bottom:0;mso-position-horizontal:absolute;mso-position-horizontal-relative:margin;mso-position-vertical:absolute;mso-position-vertical-relative:text;mso-width-percent:0;mso-height-percent:0;mso-width-relative:margin;mso-height-relative:margin;v-text-anchor:top" o:gfxdata="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" filled="f" stroked="f" strokeweight=".5pt">
+              <v:shape w14:anchorId="42B54AC6" id="Text Box 245" o:spid="_x0000_s1049" type="#_x0000_t202" style="position:absolute;margin-left:30.75pt;margin-top:167.4pt;width:23.4pt;height:29.3pt;z-index:252138496;visibility:visible;mso-wrap-style:square;mso-width-percent:0;mso-height-percent:0;mso-wrap-distance-left:9pt;mso-wrap-distance-top:0;mso-wrap-distance-right:9pt;mso-wrap-distance-bottom:0;mso-position-horizontal:absolute;mso-position-horizontal-relative:margin;mso-position-vertical:absolute;mso-position-vertical-relative:text;mso-width-percent:0;mso-height-percent:0;mso-width-relative:margin;mso-height-relative:margin;v-text-anchor:top" o:gfxdata="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" filled="f" stroked="f" strokeweight=".5pt">
                 <v:textbox>
                   <w:txbxContent>
                     <w:p>
@@ -19381,7 +19481,7 @@
           </mc:Choice>
           <mc:Fallback>
             <w:pict>
-              <v:shape w14:anchorId="187B4631" id="Text Box 236" o:spid="_x0000_s1051" type="#_x0000_t202" style="position:absolute;margin-left:30.75pt;margin-top:149.4pt;width:23.4pt;height:29.3pt;z-index:252136448;visibility:visible;mso-wrap-style:square;mso-width-percent:0;mso-height-percent:0;mso-wrap-distance-left:9pt;mso-wrap-distance-top:0;mso-wrap-distance-right:9pt;mso-wrap-distance-bottom:0;mso-position-horizontal:absolute;mso-position-horizontal-relative:margin;mso-position-vertical:absolute;mso-position-vertical-relative:text;mso-width-percent:0;mso-height-percent:0;mso-width-relative:margin;mso-height-relative:margin;v-text-anchor:top" o:gfxdata="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" filled="f" stroked="f" strokeweight=".5pt">
+              <v:shape w14:anchorId="187B4631" id="Text Box 236" o:spid="_x0000_s1050" type="#_x0000_t202" style="position:absolute;margin-left:30.75pt;margin-top:149.4pt;width:23.4pt;height:29.3pt;z-index:252136448;visibility:visible;mso-wrap-style:square;mso-width-percent:0;mso-height-percent:0;mso-wrap-distance-left:9pt;mso-wrap-distance-top:0;mso-wrap-distance-right:9pt;mso-wrap-distance-bottom:0;mso-position-horizontal:absolute;mso-position-horizontal-relative:margin;mso-position-vertical:absolute;mso-position-vertical-relative:text;mso-width-percent:0;mso-height-percent:0;mso-width-relative:margin;mso-height-relative:margin;v-text-anchor:top" o:gfxdata="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" filled="f" stroked="f" strokeweight=".5pt">
                 <v:textbox>
                   <w:txbxContent>
                     <w:p>
@@ -19494,7 +19594,7 @@
           </mc:Choice>
           <mc:Fallback>
             <w:pict>
-              <v:shape w14:anchorId="3529623F" id="Text Box 234" o:spid="_x0000_s1052" type="#_x0000_t202" style="position:absolute;margin-left:31.5pt;margin-top:131.4pt;width:23.4pt;height:29.3pt;z-index:252134400;visibility:visible;mso-wrap-style:square;mso-width-percent:0;mso-height-percent:0;mso-wrap-distance-left:9pt;mso-wrap-distance-top:0;mso-wrap-distance-right:9pt;mso-wrap-distance-bottom:0;mso-position-horizontal:absolute;mso-position-horizontal-relative:margin;mso-position-vertical:absolute;mso-position-vertical-relative:text;mso-width-percent:0;mso-height-percent:0;mso-width-relative:margin;mso-height-relative:margin;v-text-anchor:top" o:gfxdata="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" filled="f" stroked="f" strokeweight=".5pt">
+              <v:shape w14:anchorId="3529623F" id="Text Box 234" o:spid="_x0000_s1051" type="#_x0000_t202" style="position:absolute;margin-left:31.5pt;margin-top:131.4pt;width:23.4pt;height:29.3pt;z-index:252134400;visibility:visible;mso-wrap-style:square;mso-width-percent:0;mso-height-percent:0;mso-wrap-distance-left:9pt;mso-wrap-distance-top:0;mso-wrap-distance-right:9pt;mso-wrap-distance-bottom:0;mso-position-horizontal:absolute;mso-position-horizontal-relative:margin;mso-position-vertical:absolute;mso-position-vertical-relative:text;mso-width-percent:0;mso-height-percent:0;mso-width-relative:margin;mso-height-relative:margin;v-text-anchor:top" o:gfxdata="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" filled="f" stroked="f" strokeweight=".5pt">
                 <v:textbox>
                   <w:txbxContent>
                     <w:p>
@@ -19772,7 +19872,7 @@
           </mc:Choice>
           <mc:Fallback>
             <w:pict>
-              <v:shape w14:anchorId="0136A911" id="Text Box 57" o:spid="_x0000_s1053" type="#_x0000_t202" style="position:absolute;margin-left:467.25pt;margin-top:17.4pt;width:36pt;height:30.05pt;z-index:251740160;visibility:visible;mso-wrap-style:square;mso-width-percent:0;mso-height-percent:0;mso-wrap-distance-left:9pt;mso-wrap-distance-top:0;mso-wrap-distance-right:9pt;mso-wrap-distance-bottom:0;mso-position-horizontal:absolute;mso-position-horizontal-relative:margin;mso-position-vertical:absolute;mso-position-vertical-relative:text;mso-width-percent:0;mso-height-percent:0;mso-width-relative:margin;mso-height-relative:margin;v-text-anchor:top" o:gfxdata="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" filled="f" stroked="f" strokeweight=".5pt">
+              <v:shape w14:anchorId="0136A911" id="Text Box 57" o:spid="_x0000_s1052" type="#_x0000_t202" style="position:absolute;margin-left:467.25pt;margin-top:17.4pt;width:36pt;height:30.05pt;z-index:251740160;visibility:visible;mso-wrap-style:square;mso-width-percent:0;mso-height-percent:0;mso-wrap-distance-left:9pt;mso-wrap-distance-top:0;mso-wrap-distance-right:9pt;mso-wrap-distance-bottom:0;mso-position-horizontal:absolute;mso-position-horizontal-relative:margin;mso-position-vertical:absolute;mso-position-vertical-relative:text;mso-width-percent:0;mso-height-percent:0;mso-width-relative:margin;mso-height-relative:margin;v-text-anchor:top" o:gfxdata="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" filled="f" stroked="f" strokeweight=".5pt">
                 <v:textbox>
                   <w:txbxContent>
                     <w:p>
@@ -19967,7 +20067,7 @@
           </mc:Choice>
           <mc:Fallback>
             <w:pict>
-              <v:shape w14:anchorId="670AA16A" id="Text Box 60" o:spid="_x0000_s1054" type="#_x0000_t202" style="position:absolute;margin-left:255.75pt;margin-top:120.15pt;width:37.5pt;height:65.25pt;z-index:251746304;visibility:visible;mso-wrap-style:square;mso-width-percent:0;mso-height-percent:0;mso-wrap-distance-left:9pt;mso-wrap-distance-top:0;mso-wrap-distance-right:9pt;mso-wrap-distance-bottom:0;mso-position-horizontal:absolute;mso-position-horizontal-relative:margin;mso-position-vertical:absolute;mso-position-vertical-relative:text;mso-width-percent:0;mso-height-percent:0;mso-width-relative:margin;mso-height-relative:margin;v-text-anchor:top" o:gfxdata="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" filled="f" stroked="f" strokeweight=".5pt">
+              <v:shape w14:anchorId="670AA16A" id="Text Box 60" o:spid="_x0000_s1053" type="#_x0000_t202" style="position:absolute;margin-left:255.75pt;margin-top:120.15pt;width:37.5pt;height:65.25pt;z-index:251746304;visibility:visible;mso-wrap-style:square;mso-width-percent:0;mso-height-percent:0;mso-wrap-distance-left:9pt;mso-wrap-distance-top:0;mso-wrap-distance-right:9pt;mso-wrap-distance-bottom:0;mso-position-horizontal:absolute;mso-position-horizontal-relative:margin;mso-position-vertical:absolute;mso-position-vertical-relative:text;mso-width-percent:0;mso-height-percent:0;mso-width-relative:margin;mso-height-relative:margin;v-text-anchor:top" o:gfxdata="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" filled="f" stroked="f" strokeweight=".5pt">
                 <v:textbox>
                   <w:txbxContent>
                     <w:p>
@@ -20078,7 +20178,7 @@
           </mc:Choice>
           <mc:Fallback>
             <w:pict>
-              <v:shape w14:anchorId="63E94FD9" id="Text Box 129" o:spid="_x0000_s1055" type="#_x0000_t202" style="position:absolute;margin-left:28.9pt;margin-top:204.2pt;width:23.45pt;height:29.3pt;z-index:251756544;visibility:visible;mso-wrap-style:square;mso-width-percent:0;mso-height-percent:0;mso-wrap-distance-left:9pt;mso-wrap-distance-top:0;mso-wrap-distance-right:9pt;mso-wrap-distance-bottom:0;mso-position-horizontal:absolute;mso-position-horizontal-relative:margin;mso-position-vertical:absolute;mso-position-vertical-relative:text;mso-width-percent:0;mso-height-percent:0;mso-width-relative:margin;mso-height-relative:margin;v-text-anchor:top" o:gfxdata="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" filled="f" stroked="f" strokeweight=".5pt">
+              <v:shape w14:anchorId="63E94FD9" id="Text Box 129" o:spid="_x0000_s1054" type="#_x0000_t202" style="position:absolute;margin-left:28.9pt;margin-top:204.2pt;width:23.45pt;height:29.3pt;z-index:251756544;visibility:visible;mso-wrap-style:square;mso-width-percent:0;mso-height-percent:0;mso-wrap-distance-left:9pt;mso-wrap-distance-top:0;mso-wrap-distance-right:9pt;mso-wrap-distance-bottom:0;mso-position-horizontal:absolute;mso-position-horizontal-relative:margin;mso-position-vertical:absolute;mso-position-vertical-relative:text;mso-width-percent:0;mso-height-percent:0;mso-width-relative:margin;mso-height-relative:margin;v-text-anchor:top" o:gfxdata="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" filled="f" stroked="f" strokeweight=".5pt">
                 <v:textbox>
                   <w:txbxContent>
                     <w:p>
@@ -20166,14 +20266,27 @@
                             <w:r>
                               <w:t xml:space="preserve">Figure </w:t>
                             </w:r>
-                            <w:fldSimple w:instr=" SEQ Figure \* ARABIC ">
-                              <w:r>
-                                <w:rPr>
-                                  <w:noProof/>
-                                </w:rPr>
-                                <w:t>19</w:t>
-                              </w:r>
-                            </w:fldSimple>
+                            <w:r>
+                              <w:fldChar w:fldCharType="begin"/>
+                            </w:r>
+                            <w:r>
+                              <w:instrText xml:space="preserve"> SEQ Figure \* ARABIC </w:instrText>
+                            </w:r>
+                            <w:r>
+                              <w:fldChar w:fldCharType="separate"/>
+                            </w:r>
+                            <w:r>
+                              <w:rPr>
+                                <w:noProof/>
+                              </w:rPr>
+                              <w:t>18</w:t>
+                            </w:r>
+                            <w:r>
+                              <w:rPr>
+                                <w:noProof/>
+                              </w:rPr>
+                              <w:fldChar w:fldCharType="end"/>
+                            </w:r>
                             <w:r>
                               <w:t xml:space="preserve">: </w:t>
                             </w:r>
@@ -20203,7 +20316,7 @@
           </mc:Choice>
           <mc:Fallback>
             <w:pict>
-              <v:shape w14:anchorId="463DC32E" id="Text Box 262" o:spid="_x0000_s1056" type="#_x0000_t202" style="position:absolute;margin-left:-40.85pt;margin-top:284.05pt;width:531.55pt;height:.05pt;z-index:-251171840;visibility:visible;mso-wrap-style:square;mso-wrap-distance-left:9pt;mso-wrap-distance-top:0;mso-wrap-distance-right:9pt;mso-wrap-distance-bottom:0;mso-position-horizontal:absolute;mso-position-horizontal-relative:text;mso-position-vertical:absolute;mso-position-vertical-relative:text;v-text-anchor:top" o:gfxdata="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" stroked="f">
+              <v:shape w14:anchorId="463DC32E" id="Text Box 262" o:spid="_x0000_s1055" type="#_x0000_t202" style="position:absolute;margin-left:-40.85pt;margin-top:284.05pt;width:531.55pt;height:.05pt;z-index:-251171840;visibility:visible;mso-wrap-style:square;mso-wrap-distance-left:9pt;mso-wrap-distance-top:0;mso-wrap-distance-right:9pt;mso-wrap-distance-bottom:0;mso-position-horizontal:absolute;mso-position-horizontal-relative:text;mso-position-vertical:absolute;mso-position-vertical-relative:text;v-text-anchor:top" o:gfxdata="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" stroked="f">
                 <v:textbox style="mso-fit-shape-to-text:t" inset="0,0,0,0">
                   <w:txbxContent>
                     <w:p>
@@ -20216,14 +20329,27 @@
                       <w:r>
                         <w:t xml:space="preserve">Figure </w:t>
                       </w:r>
-                      <w:fldSimple w:instr=" SEQ Figure \* ARABIC ">
-                        <w:r>
-                          <w:rPr>
-                            <w:noProof/>
-                          </w:rPr>
-                          <w:t>19</w:t>
-                        </w:r>
-                      </w:fldSimple>
+                      <w:r>
+                        <w:fldChar w:fldCharType="begin"/>
+                      </w:r>
+                      <w:r>
+                        <w:instrText xml:space="preserve"> SEQ Figure \* ARABIC </w:instrText>
+                      </w:r>
+                      <w:r>
+                        <w:fldChar w:fldCharType="separate"/>
+                      </w:r>
+                      <w:r>
+                        <w:rPr>
+                          <w:noProof/>
+                        </w:rPr>
+                        <w:t>18</w:t>
+                      </w:r>
+                      <w:r>
+                        <w:rPr>
+                          <w:noProof/>
+                        </w:rPr>
+                        <w:fldChar w:fldCharType="end"/>
+                      </w:r>
                       <w:r>
                         <w:t xml:space="preserve">: </w:t>
                       </w:r>
@@ -20665,7 +20791,7 @@
           </mc:Choice>
           <mc:Fallback>
             <w:pict>
-              <v:shape w14:anchorId="42D7E1F8" id="_x0000_s1057" type="#_x0000_t202" style="position:absolute;margin-left:165pt;margin-top:301.55pt;width:214.3pt;height:1in;z-index:251761664;visibility:visible;mso-wrap-style:square;mso-width-percent:0;mso-height-percent:0;mso-wrap-distance-left:9pt;mso-wrap-distance-top:3.6pt;mso-wrap-distance-right:9pt;mso-wrap-distance-bottom:3.6pt;mso-position-horizontal:absolute;mso-position-horizontal-relative:margin;mso-position-vertical:absolute;mso-position-vertical-relative:text;mso-width-percent:0;mso-height-percent:0;mso-width-relative:margin;mso-height-relative:margin;v-text-anchor:top" o:gfxdata="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" filled="f" stroked="f">
+              <v:shape w14:anchorId="42D7E1F8" id="_x0000_s1056" type="#_x0000_t202" style="position:absolute;margin-left:165pt;margin-top:301.55pt;width:214.3pt;height:1in;z-index:251761664;visibility:visible;mso-wrap-style:square;mso-width-percent:0;mso-height-percent:0;mso-wrap-distance-left:9pt;mso-wrap-distance-top:3.6pt;mso-wrap-distance-right:9pt;mso-wrap-distance-bottom:3.6pt;mso-position-horizontal:absolute;mso-position-horizontal-relative:margin;mso-position-vertical:absolute;mso-position-vertical-relative:text;mso-width-percent:0;mso-height-percent:0;mso-width-relative:margin;mso-height-relative:margin;v-text-anchor:top" o:gfxdata="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" filled="f" stroked="f">
                 <v:textbox>
                   <w:txbxContent>
                     <w:p>
@@ -20709,7 +20835,7 @@
           <w:b/>
         </w:rPr>
       </w:pPr>
-      <w:bookmarkStart w:id="30" w:name="_Toc524796912"/>
+      <w:bookmarkStart w:id="29" w:name="_Toc524796912"/>
       <w:r>
         <w:rPr>
           <w:rStyle w:val="Heading4Char"/>
@@ -20725,7 +20851,7 @@
         </w:rPr>
         <w:t>:</w:t>
       </w:r>
-      <w:bookmarkEnd w:id="30"/>
+      <w:bookmarkEnd w:id="29"/>
     </w:p>
     <w:p>
       <w:r>
@@ -20865,14 +20991,27 @@
                             <w:r>
                               <w:t xml:space="preserve">Figure </w:t>
                             </w:r>
-                            <w:fldSimple w:instr=" SEQ Figure \* ARABIC ">
-                              <w:r>
-                                <w:rPr>
-                                  <w:noProof/>
-                                </w:rPr>
-                                <w:t>20</w:t>
-                              </w:r>
-                            </w:fldSimple>
+                            <w:r>
+                              <w:fldChar w:fldCharType="begin"/>
+                            </w:r>
+                            <w:r>
+                              <w:instrText xml:space="preserve"> SEQ Figure \* ARABIC </w:instrText>
+                            </w:r>
+                            <w:r>
+                              <w:fldChar w:fldCharType="separate"/>
+                            </w:r>
+                            <w:r>
+                              <w:rPr>
+                                <w:noProof/>
+                              </w:rPr>
+                              <w:t>19</w:t>
+                            </w:r>
+                            <w:r>
+                              <w:rPr>
+                                <w:noProof/>
+                              </w:rPr>
+                              <w:fldChar w:fldCharType="end"/>
+                            </w:r>
                             <w:r>
                               <w:t>: Displays the Open File Button</w:t>
                             </w:r>
@@ -20896,7 +21035,7 @@
           </mc:Choice>
           <mc:Fallback>
             <w:pict>
-              <v:shape w14:anchorId="6205FB20" id="Text Box 263" o:spid="_x0000_s1058" type="#_x0000_t202" style="position:absolute;margin-left:22.05pt;margin-top:34.25pt;width:131.9pt;height:.05pt;z-index:-251169792;visibility:visible;mso-wrap-style:square;mso-wrap-distance-left:9pt;mso-wrap-distance-top:0;mso-wrap-distance-right:9pt;mso-wrap-distance-bottom:0;mso-position-horizontal:absolute;mso-position-horizontal-relative:text;mso-position-vertical:absolute;mso-position-vertical-relative:text;v-text-anchor:top" o:gfxdata="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" stroked="f">
+              <v:shape w14:anchorId="6205FB20" id="Text Box 263" o:spid="_x0000_s1057" type="#_x0000_t202" style="position:absolute;margin-left:22.05pt;margin-top:34.25pt;width:131.9pt;height:.05pt;z-index:-251169792;visibility:visible;mso-wrap-style:square;mso-wrap-distance-left:9pt;mso-wrap-distance-top:0;mso-wrap-distance-right:9pt;mso-wrap-distance-bottom:0;mso-position-horizontal:absolute;mso-position-horizontal-relative:text;mso-position-vertical:absolute;mso-position-vertical-relative:text;v-text-anchor:top" o:gfxdata="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" stroked="f">
                 <v:textbox style="mso-fit-shape-to-text:t" inset="0,0,0,0">
                   <w:txbxContent>
                     <w:p>
@@ -20909,14 +21048,27 @@
                       <w:r>
                         <w:t xml:space="preserve">Figure </w:t>
                       </w:r>
-                      <w:fldSimple w:instr=" SEQ Figure \* ARABIC ">
-                        <w:r>
-                          <w:rPr>
-                            <w:noProof/>
-                          </w:rPr>
-                          <w:t>20</w:t>
-                        </w:r>
-                      </w:fldSimple>
+                      <w:r>
+                        <w:fldChar w:fldCharType="begin"/>
+                      </w:r>
+                      <w:r>
+                        <w:instrText xml:space="preserve"> SEQ Figure \* ARABIC </w:instrText>
+                      </w:r>
+                      <w:r>
+                        <w:fldChar w:fldCharType="separate"/>
+                      </w:r>
+                      <w:r>
+                        <w:rPr>
+                          <w:noProof/>
+                        </w:rPr>
+                        <w:t>19</w:t>
+                      </w:r>
+                      <w:r>
+                        <w:rPr>
+                          <w:noProof/>
+                        </w:rPr>
+                        <w:fldChar w:fldCharType="end"/>
+                      </w:r>
                       <w:r>
                         <w:t>: Displays the Open File Button</w:t>
                       </w:r>
@@ -20968,7 +21120,7 @@
                     <pic:cNvPicPr/>
                   </pic:nvPicPr>
                   <pic:blipFill>
-                    <a:blip r:embed="rId36">
+                    <a:blip r:embed="rId35">
                       <a:extLst>
                         <a:ext uri="{28A0092B-C50C-407E-A947-70E740481C1C}">
                           <a14:useLocalDpi xmlns:a14="http://schemas.microsoft.com/office/drawing/2010/main" val="0"/>
@@ -21016,7 +21168,7 @@
           <w:b/>
         </w:rPr>
       </w:pPr>
-      <w:bookmarkStart w:id="31" w:name="_Toc524796913"/>
+      <w:bookmarkStart w:id="30" w:name="_Toc524796913"/>
       <w:r>
         <w:rPr>
           <w:rStyle w:val="Heading4Char"/>
@@ -21032,7 +21184,7 @@
         </w:rPr>
         <w:t>:</w:t>
       </w:r>
-      <w:bookmarkEnd w:id="31"/>
+      <w:bookmarkEnd w:id="30"/>
       <w:r>
         <w:rPr>
           <w:rFonts w:asciiTheme="minorHAnsi" w:hAnsiTheme="minorHAnsi" w:cstheme="minorHAnsi"/>
@@ -21101,14 +21253,27 @@
                             <w:r>
                               <w:t xml:space="preserve">Figure </w:t>
                             </w:r>
-                            <w:fldSimple w:instr=" SEQ Figure \* ARABIC ">
-                              <w:r>
-                                <w:rPr>
-                                  <w:noProof/>
-                                </w:rPr>
-                                <w:t>21</w:t>
-                              </w:r>
-                            </w:fldSimple>
+                            <w:r>
+                              <w:fldChar w:fldCharType="begin"/>
+                            </w:r>
+                            <w:r>
+                              <w:instrText xml:space="preserve"> SEQ Figure \* ARABIC </w:instrText>
+                            </w:r>
+                            <w:r>
+                              <w:fldChar w:fldCharType="separate"/>
+                            </w:r>
+                            <w:r>
+                              <w:rPr>
+                                <w:noProof/>
+                              </w:rPr>
+                              <w:t>20</w:t>
+                            </w:r>
+                            <w:r>
+                              <w:rPr>
+                                <w:noProof/>
+                              </w:rPr>
+                              <w:fldChar w:fldCharType="end"/>
+                            </w:r>
                             <w:r>
                               <w:t xml:space="preserve">: </w:t>
                             </w:r>
@@ -21135,7 +21300,7 @@
           </mc:Choice>
           <mc:Fallback>
             <w:pict>
-              <v:shape w14:anchorId="52570841" id="Text Box 264" o:spid="_x0000_s1059" type="#_x0000_t202" style="position:absolute;margin-left:15pt;margin-top:142.5pt;width:251.25pt;height:.05pt;z-index:-251167744;visibility:visible;mso-wrap-style:square;mso-wrap-distance-left:9pt;mso-wrap-distance-top:0;mso-wrap-distance-right:9pt;mso-wrap-distance-bottom:0;mso-position-horizontal:absolute;mso-position-horizontal-relative:text;mso-position-vertical:absolute;mso-position-vertical-relative:text;v-text-anchor:top" o:gfxdata="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" stroked="f">
+              <v:shape w14:anchorId="52570841" id="Text Box 264" o:spid="_x0000_s1058" type="#_x0000_t202" style="position:absolute;margin-left:15pt;margin-top:142.5pt;width:251.25pt;height:.05pt;z-index:-251167744;visibility:visible;mso-wrap-style:square;mso-wrap-distance-left:9pt;mso-wrap-distance-top:0;mso-wrap-distance-right:9pt;mso-wrap-distance-bottom:0;mso-position-horizontal:absolute;mso-position-horizontal-relative:text;mso-position-vertical:absolute;mso-position-vertical-relative:text;v-text-anchor:top" o:gfxdata="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" stroked="f">
                 <v:textbox style="mso-fit-shape-to-text:t" inset="0,0,0,0">
                   <w:txbxContent>
                     <w:p>
@@ -21148,14 +21313,27 @@
                       <w:r>
                         <w:t xml:space="preserve">Figure </w:t>
                       </w:r>
-                      <w:fldSimple w:instr=" SEQ Figure \* ARABIC ">
-                        <w:r>
-                          <w:rPr>
-                            <w:noProof/>
-                          </w:rPr>
-                          <w:t>21</w:t>
-                        </w:r>
-                      </w:fldSimple>
+                      <w:r>
+                        <w:fldChar w:fldCharType="begin"/>
+                      </w:r>
+                      <w:r>
+                        <w:instrText xml:space="preserve"> SEQ Figure \* ARABIC </w:instrText>
+                      </w:r>
+                      <w:r>
+                        <w:fldChar w:fldCharType="separate"/>
+                      </w:r>
+                      <w:r>
+                        <w:rPr>
+                          <w:noProof/>
+                        </w:rPr>
+                        <w:t>20</w:t>
+                      </w:r>
+                      <w:r>
+                        <w:rPr>
+                          <w:noProof/>
+                        </w:rPr>
+                        <w:fldChar w:fldCharType="end"/>
+                      </w:r>
                       <w:r>
                         <w:t xml:space="preserve">: </w:t>
                       </w:r>
@@ -21260,7 +21438,7 @@
           </mc:Choice>
           <mc:Fallback>
             <w:pict>
-              <v:shape w14:anchorId="2CE14435" id="_x0000_s1060" type="#_x0000_t202" style="position:absolute;margin-left:273.75pt;margin-top:13.2pt;width:214.3pt;height:147pt;z-index:251766784;visibility:visible;mso-wrap-style:square;mso-width-percent:0;mso-height-percent:0;mso-wrap-distance-left:9pt;mso-wrap-distance-top:3.6pt;mso-wrap-distance-right:9pt;mso-wrap-distance-bottom:3.6pt;mso-position-horizontal:absolute;mso-position-horizontal-relative:margin;mso-position-vertical:absolute;mso-position-vertical-relative:text;mso-width-percent:0;mso-height-percent:0;mso-width-relative:margin;mso-height-relative:margin;v-text-anchor:top" o:gfxdata="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" filled="f" stroked="f">
+              <v:shape w14:anchorId="2CE14435" id="_x0000_s1059" type="#_x0000_t202" style="position:absolute;margin-left:273.75pt;margin-top:13.2pt;width:214.3pt;height:147pt;z-index:251766784;visibility:visible;mso-wrap-style:square;mso-width-percent:0;mso-height-percent:0;mso-wrap-distance-left:9pt;mso-wrap-distance-top:3.6pt;mso-wrap-distance-right:9pt;mso-wrap-distance-bottom:3.6pt;mso-position-horizontal:absolute;mso-position-horizontal-relative:margin;mso-position-vertical:absolute;mso-position-vertical-relative:text;mso-width-percent:0;mso-height-percent:0;mso-width-relative:margin;mso-height-relative:margin;v-text-anchor:top" o:gfxdata="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" filled="f" stroked="f">
                 <v:textbox>
                   <w:txbxContent>
                     <w:p>
@@ -21327,7 +21505,7 @@
                     <pic:cNvPicPr/>
                   </pic:nvPicPr>
                   <pic:blipFill>
-                    <a:blip r:embed="rId37">
+                    <a:blip r:embed="rId36">
                       <a:extLst>
                         <a:ext uri="{28A0092B-C50C-407E-A947-70E740481C1C}">
                           <a14:useLocalDpi xmlns:a14="http://schemas.microsoft.com/office/drawing/2010/main" val="0"/>
@@ -21449,7 +21627,7 @@
           <w:b/>
         </w:rPr>
       </w:pPr>
-      <w:bookmarkStart w:id="32" w:name="_Toc524796914"/>
+      <w:bookmarkStart w:id="31" w:name="_Toc524796914"/>
       <w:r>
         <w:rPr>
           <w:rStyle w:val="Heading4Char"/>
@@ -21532,7 +21710,7 @@
           </mc:Choice>
           <mc:Fallback>
             <w:pict>
-              <v:shape w14:anchorId="015BFB57" id="_x0000_s1061" type="#_x0000_t202" style="position:absolute;left:0;text-align:left;margin-left:209.95pt;margin-top:0;width:214.3pt;height:87.05pt;z-index:251773952;visibility:visible;mso-wrap-style:square;mso-width-percent:0;mso-height-percent:0;mso-wrap-distance-left:9pt;mso-wrap-distance-top:3.6pt;mso-wrap-distance-right:9pt;mso-wrap-distance-bottom:3.6pt;mso-position-horizontal:absolute;mso-position-horizontal-relative:margin;mso-position-vertical:absolute;mso-position-vertical-relative:text;mso-width-percent:0;mso-height-percent:0;mso-width-relative:margin;mso-height-relative:margin;v-text-anchor:top" o:gfxdata="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" filled="f" stroked="f">
+              <v:shape w14:anchorId="015BFB57" id="_x0000_s1060" type="#_x0000_t202" style="position:absolute;left:0;text-align:left;margin-left:209.95pt;margin-top:0;width:214.3pt;height:87.05pt;z-index:251773952;visibility:visible;mso-wrap-style:square;mso-width-percent:0;mso-height-percent:0;mso-wrap-distance-left:9pt;mso-wrap-distance-top:3.6pt;mso-wrap-distance-right:9pt;mso-wrap-distance-bottom:3.6pt;mso-position-horizontal:absolute;mso-position-horizontal-relative:margin;mso-position-vertical:absolute;mso-position-vertical-relative:text;mso-width-percent:0;mso-height-percent:0;mso-width-relative:margin;mso-height-relative:margin;v-text-anchor:top" o:gfxdata="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" filled="f" stroked="f">
                 <v:textbox>
                   <w:txbxContent>
                     <w:p>
@@ -21579,7 +21757,7 @@
         </w:rPr>
         <w:t>:</w:t>
       </w:r>
-      <w:bookmarkEnd w:id="32"/>
+      <w:bookmarkEnd w:id="31"/>
       <w:r>
         <w:rPr>
           <w:rFonts w:asciiTheme="minorHAnsi" w:hAnsiTheme="minorHAnsi" w:cstheme="minorHAnsi"/>
@@ -21647,14 +21825,27 @@
                             <w:r>
                               <w:t xml:space="preserve">Figure </w:t>
                             </w:r>
-                            <w:fldSimple w:instr=" SEQ Figure \* ARABIC ">
-                              <w:r>
-                                <w:rPr>
-                                  <w:noProof/>
-                                </w:rPr>
-                                <w:t>22</w:t>
-                              </w:r>
-                            </w:fldSimple>
+                            <w:r>
+                              <w:fldChar w:fldCharType="begin"/>
+                            </w:r>
+                            <w:r>
+                              <w:instrText xml:space="preserve"> SEQ Figure \* ARABIC </w:instrText>
+                            </w:r>
+                            <w:r>
+                              <w:fldChar w:fldCharType="separate"/>
+                            </w:r>
+                            <w:r>
+                              <w:rPr>
+                                <w:noProof/>
+                              </w:rPr>
+                              <w:t>21</w:t>
+                            </w:r>
+                            <w:r>
+                              <w:rPr>
+                                <w:noProof/>
+                              </w:rPr>
+                              <w:fldChar w:fldCharType="end"/>
+                            </w:r>
                             <w:r>
                               <w:t xml:space="preserve">: </w:t>
                             </w:r>
@@ -21678,7 +21869,7 @@
           </mc:Choice>
           <mc:Fallback>
             <w:pict>
-              <v:shape w14:anchorId="6CA08935" id="Text Box 265" o:spid="_x0000_s1062" type="#_x0000_t202" style="position:absolute;margin-left:19.25pt;margin-top:42.6pt;width:118.8pt;height:.05pt;z-index:-251165696;visibility:visible;mso-wrap-style:square;mso-wrap-distance-left:9pt;mso-wrap-distance-top:0;mso-wrap-distance-right:9pt;mso-wrap-distance-bottom:0;mso-position-horizontal:absolute;mso-position-horizontal-relative:text;mso-position-vertical:absolute;mso-position-vertical-relative:text;v-text-anchor:top" o:gfxdata="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" stroked="f">
+              <v:shape w14:anchorId="6CA08935" id="Text Box 265" o:spid="_x0000_s1061" type="#_x0000_t202" style="position:absolute;margin-left:19.25pt;margin-top:42.6pt;width:118.8pt;height:.05pt;z-index:-251165696;visibility:visible;mso-wrap-style:square;mso-wrap-distance-left:9pt;mso-wrap-distance-top:0;mso-wrap-distance-right:9pt;mso-wrap-distance-bottom:0;mso-position-horizontal:absolute;mso-position-horizontal-relative:text;mso-position-vertical:absolute;mso-position-vertical-relative:text;v-text-anchor:top" o:gfxdata="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" stroked="f">
                 <v:textbox style="mso-fit-shape-to-text:t" inset="0,0,0,0">
                   <w:txbxContent>
                     <w:p>
@@ -21691,14 +21882,27 @@
                       <w:r>
                         <w:t xml:space="preserve">Figure </w:t>
                       </w:r>
-                      <w:fldSimple w:instr=" SEQ Figure \* ARABIC ">
-                        <w:r>
-                          <w:rPr>
-                            <w:noProof/>
-                          </w:rPr>
-                          <w:t>22</w:t>
-                        </w:r>
-                      </w:fldSimple>
+                      <w:r>
+                        <w:fldChar w:fldCharType="begin"/>
+                      </w:r>
+                      <w:r>
+                        <w:instrText xml:space="preserve"> SEQ Figure \* ARABIC </w:instrText>
+                      </w:r>
+                      <w:r>
+                        <w:fldChar w:fldCharType="separate"/>
+                      </w:r>
+                      <w:r>
+                        <w:rPr>
+                          <w:noProof/>
+                        </w:rPr>
+                        <w:t>21</w:t>
+                      </w:r>
+                      <w:r>
+                        <w:rPr>
+                          <w:noProof/>
+                        </w:rPr>
+                        <w:fldChar w:fldCharType="end"/>
+                      </w:r>
                       <w:r>
                         <w:t xml:space="preserve">: </w:t>
                       </w:r>
@@ -21751,7 +21955,7 @@
                     <pic:cNvPicPr/>
                   </pic:nvPicPr>
                   <pic:blipFill>
-                    <a:blip r:embed="rId38">
+                    <a:blip r:embed="rId37">
                       <a:extLst>
                         <a:ext uri="{28A0092B-C50C-407E-A947-70E740481C1C}">
                           <a14:useLocalDpi xmlns:a14="http://schemas.microsoft.com/office/drawing/2010/main" val="0"/>
@@ -21944,7 +22148,7 @@
           </mc:Choice>
           <mc:Fallback>
             <w:pict>
-              <v:shape w14:anchorId="41FBEEFC" id="_x0000_s1063" type="#_x0000_t202" style="position:absolute;margin-left:193.5pt;margin-top:22.7pt;width:249pt;height:120pt;z-index:251779072;visibility:visible;mso-wrap-style:square;mso-width-percent:0;mso-height-percent:0;mso-wrap-distance-left:9pt;mso-wrap-distance-top:3.6pt;mso-wrap-distance-right:9pt;mso-wrap-distance-bottom:3.6pt;mso-position-horizontal:absolute;mso-position-horizontal-relative:margin;mso-position-vertical:absolute;mso-position-vertical-relative:text;mso-width-percent:0;mso-height-percent:0;mso-width-relative:margin;mso-height-relative:margin;v-text-anchor:top" o:gfxdata="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" filled="f" stroked="f">
+              <v:shape w14:anchorId="41FBEEFC" id="_x0000_s1062" type="#_x0000_t202" style="position:absolute;margin-left:193.5pt;margin-top:22.7pt;width:249pt;height:120pt;z-index:251779072;visibility:visible;mso-wrap-style:square;mso-width-percent:0;mso-height-percent:0;mso-wrap-distance-left:9pt;mso-wrap-distance-top:3.6pt;mso-wrap-distance-right:9pt;mso-wrap-distance-bottom:3.6pt;mso-position-horizontal:absolute;mso-position-horizontal-relative:margin;mso-position-vertical:absolute;mso-position-vertical-relative:text;mso-width-percent:0;mso-height-percent:0;mso-width-relative:margin;mso-height-relative:margin;v-text-anchor:top" o:gfxdata="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" filled="f" stroked="f">
                 <v:textbox>
                   <w:txbxContent>
                     <w:p>
@@ -21981,7 +22185,7 @@
           <w:b/>
         </w:rPr>
       </w:pPr>
-      <w:bookmarkStart w:id="33" w:name="_Toc524796915"/>
+      <w:bookmarkStart w:id="32" w:name="_Toc524796915"/>
       <w:r>
         <w:rPr>
           <w:rStyle w:val="Heading4Char"/>
@@ -21997,7 +22201,7 @@
         </w:rPr>
         <w:t>:</w:t>
       </w:r>
-      <w:bookmarkEnd w:id="33"/>
+      <w:bookmarkEnd w:id="32"/>
       <w:r>
         <w:rPr>
           <w:rFonts w:asciiTheme="minorHAnsi" w:hAnsiTheme="minorHAnsi" w:cstheme="minorHAnsi"/>
@@ -22065,14 +22269,27 @@
                             <w:r>
                               <w:t xml:space="preserve">Figure </w:t>
                             </w:r>
-                            <w:fldSimple w:instr=" SEQ Figure \* ARABIC ">
-                              <w:r>
-                                <w:rPr>
-                                  <w:noProof/>
-                                </w:rPr>
-                                <w:t>23</w:t>
-                              </w:r>
-                            </w:fldSimple>
+                            <w:r>
+                              <w:fldChar w:fldCharType="begin"/>
+                            </w:r>
+                            <w:r>
+                              <w:instrText xml:space="preserve"> SEQ Figure \* ARABIC </w:instrText>
+                            </w:r>
+                            <w:r>
+                              <w:fldChar w:fldCharType="separate"/>
+                            </w:r>
+                            <w:r>
+                              <w:rPr>
+                                <w:noProof/>
+                              </w:rPr>
+                              <w:t>22</w:t>
+                            </w:r>
+                            <w:r>
+                              <w:rPr>
+                                <w:noProof/>
+                              </w:rPr>
+                              <w:fldChar w:fldCharType="end"/>
+                            </w:r>
                             <w:r>
                               <w:t>: Displays the Search f</w:t>
                             </w:r>
@@ -22096,7 +22313,7 @@
           </mc:Choice>
           <mc:Fallback>
             <w:pict>
-              <v:shape w14:anchorId="0A09223A" id="Text Box 279" o:spid="_x0000_s1064" type="#_x0000_t202" style="position:absolute;margin-left:18.35pt;margin-top:94.2pt;width:114.65pt;height:.05pt;z-index:-251163648;visibility:visible;mso-wrap-style:square;mso-wrap-distance-left:9pt;mso-wrap-distance-top:0;mso-wrap-distance-right:9pt;mso-wrap-distance-bottom:0;mso-position-horizontal:absolute;mso-position-horizontal-relative:text;mso-position-vertical:absolute;mso-position-vertical-relative:text;v-text-anchor:top" o:gfxdata="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" stroked="f">
+              <v:shape w14:anchorId="0A09223A" id="Text Box 279" o:spid="_x0000_s1063" type="#_x0000_t202" style="position:absolute;margin-left:18.35pt;margin-top:94.2pt;width:114.65pt;height:.05pt;z-index:-251163648;visibility:visible;mso-wrap-style:square;mso-wrap-distance-left:9pt;mso-wrap-distance-top:0;mso-wrap-distance-right:9pt;mso-wrap-distance-bottom:0;mso-position-horizontal:absolute;mso-position-horizontal-relative:text;mso-position-vertical:absolute;mso-position-vertical-relative:text;v-text-anchor:top" o:gfxdata="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" stroked="f">
                 <v:textbox style="mso-fit-shape-to-text:t" inset="0,0,0,0">
                   <w:txbxContent>
                     <w:p>
@@ -22109,14 +22326,27 @@
                       <w:r>
                         <w:t xml:space="preserve">Figure </w:t>
                       </w:r>
-                      <w:fldSimple w:instr=" SEQ Figure \* ARABIC ">
-                        <w:r>
-                          <w:rPr>
-                            <w:noProof/>
-                          </w:rPr>
-                          <w:t>23</w:t>
-                        </w:r>
-                      </w:fldSimple>
+                      <w:r>
+                        <w:fldChar w:fldCharType="begin"/>
+                      </w:r>
+                      <w:r>
+                        <w:instrText xml:space="preserve"> SEQ Figure \* ARABIC </w:instrText>
+                      </w:r>
+                      <w:r>
+                        <w:fldChar w:fldCharType="separate"/>
+                      </w:r>
+                      <w:r>
+                        <w:rPr>
+                          <w:noProof/>
+                        </w:rPr>
+                        <w:t>22</w:t>
+                      </w:r>
+                      <w:r>
+                        <w:rPr>
+                          <w:noProof/>
+                        </w:rPr>
+                        <w:fldChar w:fldCharType="end"/>
+                      </w:r>
                       <w:r>
                         <w:t>: Displays the Search f</w:t>
                       </w:r>
@@ -22169,7 +22399,7 @@
                     <pic:cNvPicPr/>
                   </pic:nvPicPr>
                   <pic:blipFill>
-                    <a:blip r:embed="rId39">
+                    <a:blip r:embed="rId38">
                       <a:extLst>
                         <a:ext uri="{28A0092B-C50C-407E-A947-70E740481C1C}">
                           <a14:useLocalDpi xmlns:a14="http://schemas.microsoft.com/office/drawing/2010/main" val="0"/>
@@ -22364,7 +22594,7 @@
           </mc:Choice>
           <mc:Fallback>
             <w:pict>
-              <v:shape w14:anchorId="34BF26A5" id="_x0000_s1065" type="#_x0000_t202" style="position:absolute;margin-left:139.5pt;margin-top:16.15pt;width:282.75pt;height:115.5pt;z-index:251784192;visibility:visible;mso-wrap-style:square;mso-width-percent:0;mso-height-percent:0;mso-wrap-distance-left:9pt;mso-wrap-distance-top:3.6pt;mso-wrap-distance-right:9pt;mso-wrap-distance-bottom:3.6pt;mso-position-horizontal:absolute;mso-position-horizontal-relative:margin;mso-position-vertical:absolute;mso-position-vertical-relative:text;mso-width-percent:0;mso-height-percent:0;mso-width-relative:margin;mso-height-relative:margin;v-text-anchor:top" o:gfxdata="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" filled="f" stroked="f">
+              <v:shape w14:anchorId="34BF26A5" id="_x0000_s1064" type="#_x0000_t202" style="position:absolute;margin-left:139.5pt;margin-top:16.15pt;width:282.75pt;height:115.5pt;z-index:251784192;visibility:visible;mso-wrap-style:square;mso-width-percent:0;mso-height-percent:0;mso-wrap-distance-left:9pt;mso-wrap-distance-top:3.6pt;mso-wrap-distance-right:9pt;mso-wrap-distance-bottom:3.6pt;mso-position-horizontal:absolute;mso-position-horizontal-relative:margin;mso-position-vertical:absolute;mso-position-vertical-relative:text;mso-width-percent:0;mso-height-percent:0;mso-width-relative:margin;mso-height-relative:margin;v-text-anchor:top" o:gfxdata="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" filled="f" stroked="f">
                 <v:textbox>
                   <w:txbxContent>
                     <w:p>
@@ -22401,7 +22631,7 @@
           <w:b/>
         </w:rPr>
       </w:pPr>
-      <w:bookmarkStart w:id="34" w:name="_Toc524796916"/>
+      <w:bookmarkStart w:id="33" w:name="_Toc524796916"/>
       <w:r>
         <w:rPr>
           <w:rStyle w:val="Heading4Char"/>
@@ -22425,7 +22655,7 @@
         </w:rPr>
         <w:t>:</w:t>
       </w:r>
-      <w:bookmarkEnd w:id="34"/>
+      <w:bookmarkEnd w:id="33"/>
       <w:r>
         <w:rPr>
           <w:rFonts w:asciiTheme="minorHAnsi" w:hAnsiTheme="minorHAnsi" w:cstheme="minorHAnsi"/>
@@ -22493,14 +22723,27 @@
                             <w:r>
                               <w:t xml:space="preserve">Figure </w:t>
                             </w:r>
-                            <w:fldSimple w:instr=" SEQ Figure \* ARABIC ">
-                              <w:r>
-                                <w:rPr>
-                                  <w:noProof/>
-                                </w:rPr>
-                                <w:t>24</w:t>
-                              </w:r>
-                            </w:fldSimple>
+                            <w:r>
+                              <w:fldChar w:fldCharType="begin"/>
+                            </w:r>
+                            <w:r>
+                              <w:instrText xml:space="preserve"> SEQ Figure \* ARABIC </w:instrText>
+                            </w:r>
+                            <w:r>
+                              <w:fldChar w:fldCharType="separate"/>
+                            </w:r>
+                            <w:r>
+                              <w:rPr>
+                                <w:noProof/>
+                              </w:rPr>
+                              <w:t>23</w:t>
+                            </w:r>
+                            <w:r>
+                              <w:rPr>
+                                <w:noProof/>
+                              </w:rPr>
+                              <w:fldChar w:fldCharType="end"/>
+                            </w:r>
                             <w:r>
                               <w:t>: Displays the Sort</w:t>
                             </w:r>
@@ -22524,7 +22767,7 @@
           </mc:Choice>
           <mc:Fallback>
             <w:pict>
-              <v:shape w14:anchorId="2F754E70" id="Text Box 283" o:spid="_x0000_s1066" type="#_x0000_t202" style="position:absolute;margin-left:18.75pt;margin-top:47.75pt;width:105.85pt;height:.05pt;z-index:-251161600;visibility:visible;mso-wrap-style:square;mso-wrap-distance-left:9pt;mso-wrap-distance-top:0;mso-wrap-distance-right:9pt;mso-wrap-distance-bottom:0;mso-position-horizontal:absolute;mso-position-horizontal-relative:text;mso-position-vertical:absolute;mso-position-vertical-relative:text;v-text-anchor:top" o:gfxdata="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" stroked="f">
+              <v:shape w14:anchorId="2F754E70" id="Text Box 283" o:spid="_x0000_s1065" type="#_x0000_t202" style="position:absolute;margin-left:18.75pt;margin-top:47.75pt;width:105.85pt;height:.05pt;z-index:-251161600;visibility:visible;mso-wrap-style:square;mso-wrap-distance-left:9pt;mso-wrap-distance-top:0;mso-wrap-distance-right:9pt;mso-wrap-distance-bottom:0;mso-position-horizontal:absolute;mso-position-horizontal-relative:text;mso-position-vertical:absolute;mso-position-vertical-relative:text;v-text-anchor:top" o:gfxdata="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" stroked="f">
                 <v:textbox style="mso-fit-shape-to-text:t" inset="0,0,0,0">
                   <w:txbxContent>
                     <w:p>
@@ -22537,14 +22780,27 @@
                       <w:r>
                         <w:t xml:space="preserve">Figure </w:t>
                       </w:r>
-                      <w:fldSimple w:instr=" SEQ Figure \* ARABIC ">
-                        <w:r>
-                          <w:rPr>
-                            <w:noProof/>
-                          </w:rPr>
-                          <w:t>24</w:t>
-                        </w:r>
-                      </w:fldSimple>
+                      <w:r>
+                        <w:fldChar w:fldCharType="begin"/>
+                      </w:r>
+                      <w:r>
+                        <w:instrText xml:space="preserve"> SEQ Figure \* ARABIC </w:instrText>
+                      </w:r>
+                      <w:r>
+                        <w:fldChar w:fldCharType="separate"/>
+                      </w:r>
+                      <w:r>
+                        <w:rPr>
+                          <w:noProof/>
+                        </w:rPr>
+                        <w:t>23</w:t>
+                      </w:r>
+                      <w:r>
+                        <w:rPr>
+                          <w:noProof/>
+                        </w:rPr>
+                        <w:fldChar w:fldCharType="end"/>
+                      </w:r>
                       <w:r>
                         <w:t>: Displays the Sort</w:t>
                       </w:r>
@@ -22597,7 +22853,7 @@
                     <pic:cNvPicPr/>
                   </pic:nvPicPr>
                   <pic:blipFill>
-                    <a:blip r:embed="rId40">
+                    <a:blip r:embed="rId39">
                       <a:extLst>
                         <a:ext uri="{28A0092B-C50C-407E-A947-70E740481C1C}">
                           <a14:useLocalDpi xmlns:a14="http://schemas.microsoft.com/office/drawing/2010/main" val="0"/>
@@ -22791,7 +23047,7 @@
           </mc:Choice>
           <mc:Fallback>
             <w:pict>
-              <v:shape w14:anchorId="5A4FA7BE" id="_x0000_s1067" type="#_x0000_t202" style="position:absolute;margin-left:138.1pt;margin-top:22.4pt;width:217.65pt;height:1in;z-index:251789312;visibility:visible;mso-wrap-style:square;mso-width-percent:0;mso-height-percent:0;mso-wrap-distance-left:9pt;mso-wrap-distance-top:3.6pt;mso-wrap-distance-right:9pt;mso-wrap-distance-bottom:3.6pt;mso-position-horizontal:absolute;mso-position-horizontal-relative:margin;mso-position-vertical:absolute;mso-position-vertical-relative:text;mso-width-percent:0;mso-height-percent:0;mso-width-relative:margin;mso-height-relative:margin;v-text-anchor:top" o:gfxdata="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" filled="f" stroked="f">
+              <v:shape w14:anchorId="5A4FA7BE" id="_x0000_s1066" type="#_x0000_t202" style="position:absolute;margin-left:138.1pt;margin-top:22.4pt;width:217.65pt;height:1in;z-index:251789312;visibility:visible;mso-wrap-style:square;mso-width-percent:0;mso-height-percent:0;mso-wrap-distance-left:9pt;mso-wrap-distance-top:3.6pt;mso-wrap-distance-right:9pt;mso-wrap-distance-bottom:3.6pt;mso-position-horizontal:absolute;mso-position-horizontal-relative:margin;mso-position-vertical:absolute;mso-position-vertical-relative:text;mso-width-percent:0;mso-height-percent:0;mso-width-relative:margin;mso-height-relative:margin;v-text-anchor:top" o:gfxdata="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" filled="f" stroked="f">
                 <v:textbox>
                   <w:txbxContent>
                     <w:p>
@@ -22828,7 +23084,7 @@
           <w:b/>
         </w:rPr>
       </w:pPr>
-      <w:bookmarkStart w:id="35" w:name="_Toc524796917"/>
+      <w:bookmarkStart w:id="34" w:name="_Toc524796917"/>
       <w:r>
         <w:rPr>
           <w:rStyle w:val="Heading4Char"/>
@@ -22852,7 +23108,7 @@
         </w:rPr>
         <w:t>:</w:t>
       </w:r>
-      <w:bookmarkEnd w:id="35"/>
+      <w:bookmarkEnd w:id="34"/>
       <w:r>
         <w:rPr>
           <w:rFonts w:asciiTheme="minorHAnsi" w:hAnsiTheme="minorHAnsi" w:cstheme="minorHAnsi"/>
@@ -22920,14 +23176,27 @@
                             <w:r>
                               <w:t xml:space="preserve">Figure </w:t>
                             </w:r>
-                            <w:fldSimple w:instr=" SEQ Figure \* ARABIC ">
-                              <w:r>
-                                <w:rPr>
-                                  <w:noProof/>
-                                </w:rPr>
-                                <w:t>25</w:t>
-                              </w:r>
-                            </w:fldSimple>
+                            <w:r>
+                              <w:fldChar w:fldCharType="begin"/>
+                            </w:r>
+                            <w:r>
+                              <w:instrText xml:space="preserve"> SEQ Figure \* ARABIC </w:instrText>
+                            </w:r>
+                            <w:r>
+                              <w:fldChar w:fldCharType="separate"/>
+                            </w:r>
+                            <w:r>
+                              <w:rPr>
+                                <w:noProof/>
+                              </w:rPr>
+                              <w:t>24</w:t>
+                            </w:r>
+                            <w:r>
+                              <w:rPr>
+                                <w:noProof/>
+                              </w:rPr>
+                              <w:fldChar w:fldCharType="end"/>
+                            </w:r>
                             <w:r>
                               <w:t xml:space="preserve">: </w:t>
                             </w:r>
@@ -22957,7 +23226,7 @@
           </mc:Choice>
           <mc:Fallback>
             <w:pict>
-              <v:shape w14:anchorId="6C90BD21" id="Text Box 294" o:spid="_x0000_s1068" type="#_x0000_t202" style="position:absolute;margin-left:19.5pt;margin-top:45.05pt;width:108.4pt;height:.05pt;z-index:-251159552;visibility:visible;mso-wrap-style:square;mso-wrap-distance-left:9pt;mso-wrap-distance-top:0;mso-wrap-distance-right:9pt;mso-wrap-distance-bottom:0;mso-position-horizontal:absolute;mso-position-horizontal-relative:text;mso-position-vertical:absolute;mso-position-vertical-relative:text;v-text-anchor:top" o:gfxdata="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" stroked="f">
+              <v:shape w14:anchorId="6C90BD21" id="Text Box 294" o:spid="_x0000_s1067" type="#_x0000_t202" style="position:absolute;margin-left:19.5pt;margin-top:45.05pt;width:108.4pt;height:.05pt;z-index:-251159552;visibility:visible;mso-wrap-style:square;mso-wrap-distance-left:9pt;mso-wrap-distance-top:0;mso-wrap-distance-right:9pt;mso-wrap-distance-bottom:0;mso-position-horizontal:absolute;mso-position-horizontal-relative:text;mso-position-vertical:absolute;mso-position-vertical-relative:text;v-text-anchor:top" o:gfxdata="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" stroked="f">
                 <v:textbox style="mso-fit-shape-to-text:t" inset="0,0,0,0">
                   <w:txbxContent>
                     <w:p>
@@ -22970,14 +23239,27 @@
                       <w:r>
                         <w:t xml:space="preserve">Figure </w:t>
                       </w:r>
-                      <w:fldSimple w:instr=" SEQ Figure \* ARABIC ">
-                        <w:r>
-                          <w:rPr>
-                            <w:noProof/>
-                          </w:rPr>
-                          <w:t>25</w:t>
-                        </w:r>
-                      </w:fldSimple>
+                      <w:r>
+                        <w:fldChar w:fldCharType="begin"/>
+                      </w:r>
+                      <w:r>
+                        <w:instrText xml:space="preserve"> SEQ Figure \* ARABIC </w:instrText>
+                      </w:r>
+                      <w:r>
+                        <w:fldChar w:fldCharType="separate"/>
+                      </w:r>
+                      <w:r>
+                        <w:rPr>
+                          <w:noProof/>
+                        </w:rPr>
+                        <w:t>24</w:t>
+                      </w:r>
+                      <w:r>
+                        <w:rPr>
+                          <w:noProof/>
+                        </w:rPr>
+                        <w:fldChar w:fldCharType="end"/>
+                      </w:r>
                       <w:r>
                         <w:t xml:space="preserve">: </w:t>
                       </w:r>
@@ -23036,7 +23318,7 @@
                     <pic:cNvPicPr/>
                   </pic:nvPicPr>
                   <pic:blipFill>
-                    <a:blip r:embed="rId41">
+                    <a:blip r:embed="rId40">
                       <a:extLst>
                         <a:ext uri="{28A0092B-C50C-407E-A947-70E740481C1C}">
                           <a14:useLocalDpi xmlns:a14="http://schemas.microsoft.com/office/drawing/2010/main" val="0"/>
@@ -23233,7 +23515,7 @@
           </mc:Choice>
           <mc:Fallback>
             <w:pict>
-              <v:shape w14:anchorId="2AD5907F" id="_x0000_s1069" type="#_x0000_t202" style="position:absolute;margin-left:141.3pt;margin-top:18.85pt;width:219.3pt;height:84.55pt;z-index:251794432;visibility:visible;mso-wrap-style:square;mso-width-percent:0;mso-height-percent:0;mso-wrap-distance-left:9pt;mso-wrap-distance-top:3.6pt;mso-wrap-distance-right:9pt;mso-wrap-distance-bottom:3.6pt;mso-position-horizontal:absolute;mso-position-horizontal-relative:margin;mso-position-vertical:absolute;mso-position-vertical-relative:text;mso-width-percent:0;mso-height-percent:0;mso-width-relative:margin;mso-height-relative:margin;v-text-anchor:top" o:gfxdata="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" filled="f" stroked="f">
+              <v:shape w14:anchorId="2AD5907F" id="_x0000_s1068" type="#_x0000_t202" style="position:absolute;margin-left:141.3pt;margin-top:18.85pt;width:219.3pt;height:84.55pt;z-index:251794432;visibility:visible;mso-wrap-style:square;mso-width-percent:0;mso-height-percent:0;mso-wrap-distance-left:9pt;mso-wrap-distance-top:3.6pt;mso-wrap-distance-right:9pt;mso-wrap-distance-bottom:3.6pt;mso-position-horizontal:absolute;mso-position-horizontal-relative:margin;mso-position-vertical:absolute;mso-position-vertical-relative:text;mso-width-percent:0;mso-height-percent:0;mso-width-relative:margin;mso-height-relative:margin;v-text-anchor:top" o:gfxdata="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" filled="f" stroked="f">
                 <v:textbox>
                   <w:txbxContent>
                     <w:p>
@@ -23270,7 +23552,7 @@
           <w:b/>
         </w:rPr>
       </w:pPr>
-      <w:bookmarkStart w:id="36" w:name="_Toc524796918"/>
+      <w:bookmarkStart w:id="35" w:name="_Toc524796918"/>
       <w:r>
         <w:rPr>
           <w:rStyle w:val="Heading4Char"/>
@@ -23294,7 +23576,7 @@
         </w:rPr>
         <w:t>:</w:t>
       </w:r>
-      <w:bookmarkEnd w:id="36"/>
+      <w:bookmarkEnd w:id="35"/>
       <w:r>
         <w:rPr>
           <w:rFonts w:asciiTheme="minorHAnsi" w:hAnsiTheme="minorHAnsi" w:cstheme="minorHAnsi"/>
@@ -23365,14 +23647,27 @@
                             <w:r>
                               <w:t xml:space="preserve">Figure </w:t>
                             </w:r>
-                            <w:fldSimple w:instr=" SEQ Figure \* ARABIC ">
-                              <w:r>
-                                <w:rPr>
-                                  <w:noProof/>
-                                </w:rPr>
-                                <w:t>26</w:t>
-                              </w:r>
-                            </w:fldSimple>
+                            <w:r>
+                              <w:fldChar w:fldCharType="begin"/>
+                            </w:r>
+                            <w:r>
+                              <w:instrText xml:space="preserve"> SEQ Figure \* ARABIC </w:instrText>
+                            </w:r>
+                            <w:r>
+                              <w:fldChar w:fldCharType="separate"/>
+                            </w:r>
+                            <w:r>
+                              <w:rPr>
+                                <w:noProof/>
+                              </w:rPr>
+                              <w:t>25</w:t>
+                            </w:r>
+                            <w:r>
+                              <w:rPr>
+                                <w:noProof/>
+                              </w:rPr>
+                              <w:fldChar w:fldCharType="end"/>
+                            </w:r>
                             <w:r>
                               <w:t>: Displays the Save</w:t>
                             </w:r>
@@ -23396,7 +23691,7 @@
           </mc:Choice>
           <mc:Fallback>
             <w:pict>
-              <v:shape w14:anchorId="38CA51D1" id="Text Box 295" o:spid="_x0000_s1070" type="#_x0000_t202" style="position:absolute;left:0;text-align:left;margin-left:18.75pt;margin-top:40.85pt;width:115.5pt;height:.05pt;z-index:-251157504;visibility:visible;mso-wrap-style:square;mso-wrap-distance-left:9pt;mso-wrap-distance-top:0;mso-wrap-distance-right:9pt;mso-wrap-distance-bottom:0;mso-position-horizontal:absolute;mso-position-horizontal-relative:text;mso-position-vertical:absolute;mso-position-vertical-relative:text;v-text-anchor:top" o:gfxdata="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" stroked="f">
+              <v:shape w14:anchorId="38CA51D1" id="Text Box 295" o:spid="_x0000_s1069" type="#_x0000_t202" style="position:absolute;left:0;text-align:left;margin-left:18.75pt;margin-top:40.85pt;width:115.5pt;height:.05pt;z-index:-251157504;visibility:visible;mso-wrap-style:square;mso-wrap-distance-left:9pt;mso-wrap-distance-top:0;mso-wrap-distance-right:9pt;mso-wrap-distance-bottom:0;mso-position-horizontal:absolute;mso-position-horizontal-relative:text;mso-position-vertical:absolute;mso-position-vertical-relative:text;v-text-anchor:top" o:gfxdata="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" stroked="f">
                 <v:textbox style="mso-fit-shape-to-text:t" inset="0,0,0,0">
                   <w:txbxContent>
                     <w:p>
@@ -23409,14 +23704,27 @@
                       <w:r>
                         <w:t xml:space="preserve">Figure </w:t>
                       </w:r>
-                      <w:fldSimple w:instr=" SEQ Figure \* ARABIC ">
-                        <w:r>
-                          <w:rPr>
-                            <w:noProof/>
-                          </w:rPr>
-                          <w:t>26</w:t>
-                        </w:r>
-                      </w:fldSimple>
+                      <w:r>
+                        <w:fldChar w:fldCharType="begin"/>
+                      </w:r>
+                      <w:r>
+                        <w:instrText xml:space="preserve"> SEQ Figure \* ARABIC </w:instrText>
+                      </w:r>
+                      <w:r>
+                        <w:fldChar w:fldCharType="separate"/>
+                      </w:r>
+                      <w:r>
+                        <w:rPr>
+                          <w:noProof/>
+                        </w:rPr>
+                        <w:t>25</w:t>
+                      </w:r>
+                      <w:r>
+                        <w:rPr>
+                          <w:noProof/>
+                        </w:rPr>
+                        <w:fldChar w:fldCharType="end"/>
+                      </w:r>
                       <w:r>
                         <w:t>: Displays the Save</w:t>
                       </w:r>
@@ -23469,7 +23777,7 @@
                     <pic:cNvPicPr/>
                   </pic:nvPicPr>
                   <pic:blipFill>
-                    <a:blip r:embed="rId42">
+                    <a:blip r:embed="rId41">
                       <a:extLst>
                         <a:ext uri="{28A0092B-C50C-407E-A947-70E740481C1C}">
                           <a14:useLocalDpi xmlns:a14="http://schemas.microsoft.com/office/drawing/2010/main" val="0"/>
@@ -23660,7 +23968,7 @@
           </mc:Choice>
           <mc:Fallback>
             <w:pict>
-              <v:shape w14:anchorId="178BE6A1" id="_x0000_s1071" type="#_x0000_t202" style="position:absolute;margin-left:2in;margin-top:22.5pt;width:219.3pt;height:84.75pt;z-index:251797504;visibility:visible;mso-wrap-style:square;mso-width-percent:0;mso-height-percent:0;mso-wrap-distance-left:9pt;mso-wrap-distance-top:3.6pt;mso-wrap-distance-right:9pt;mso-wrap-distance-bottom:3.6pt;mso-position-horizontal:absolute;mso-position-horizontal-relative:margin;mso-position-vertical:absolute;mso-position-vertical-relative:text;mso-width-percent:0;mso-height-percent:0;mso-width-relative:margin;mso-height-relative:margin;v-text-anchor:top" o:gfxdata="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" filled="f" stroked="f">
+              <v:shape w14:anchorId="178BE6A1" id="_x0000_s1070" type="#_x0000_t202" style="position:absolute;margin-left:2in;margin-top:22.5pt;width:219.3pt;height:84.75pt;z-index:251797504;visibility:visible;mso-wrap-style:square;mso-width-percent:0;mso-height-percent:0;mso-wrap-distance-left:9pt;mso-wrap-distance-top:3.6pt;mso-wrap-distance-right:9pt;mso-wrap-distance-bottom:3.6pt;mso-position-horizontal:absolute;mso-position-horizontal-relative:margin;mso-position-vertical:absolute;mso-position-vertical-relative:text;mso-width-percent:0;mso-height-percent:0;mso-width-relative:margin;mso-height-relative:margin;v-text-anchor:top" o:gfxdata="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" filled="f" stroked="f">
                 <v:textbox>
                   <w:txbxContent>
                     <w:p>
@@ -23697,7 +24005,7 @@
           <w:b/>
         </w:rPr>
       </w:pPr>
-      <w:bookmarkStart w:id="37" w:name="_Toc524796919"/>
+      <w:bookmarkStart w:id="36" w:name="_Toc524796919"/>
       <w:r>
         <w:rPr>
           <w:rStyle w:val="Heading4Char"/>
@@ -23713,7 +24021,7 @@
         </w:rPr>
         <w:t>:</w:t>
       </w:r>
-      <w:bookmarkEnd w:id="37"/>
+      <w:bookmarkEnd w:id="36"/>
       <w:r>
         <w:rPr>
           <w:rFonts w:asciiTheme="minorHAnsi" w:hAnsiTheme="minorHAnsi" w:cstheme="minorHAnsi"/>
@@ -23861,14 +24169,27 @@
                             <w:r>
                               <w:t xml:space="preserve">Figure </w:t>
                             </w:r>
-                            <w:fldSimple w:instr=" SEQ Figure \* ARABIC ">
-                              <w:r>
-                                <w:rPr>
-                                  <w:noProof/>
-                                </w:rPr>
-                                <w:t>27</w:t>
-                              </w:r>
-                            </w:fldSimple>
+                            <w:r>
+                              <w:fldChar w:fldCharType="begin"/>
+                            </w:r>
+                            <w:r>
+                              <w:instrText xml:space="preserve"> SEQ Figure \* ARABIC </w:instrText>
+                            </w:r>
+                            <w:r>
+                              <w:fldChar w:fldCharType="separate"/>
+                            </w:r>
+                            <w:r>
+                              <w:rPr>
+                                <w:noProof/>
+                              </w:rPr>
+                              <w:t>26</w:t>
+                            </w:r>
+                            <w:r>
+                              <w:rPr>
+                                <w:noProof/>
+                              </w:rPr>
+                              <w:fldChar w:fldCharType="end"/>
+                            </w:r>
                             <w:r>
                               <w:t>: Displays the RAF</w:t>
                             </w:r>
@@ -23892,7 +24213,7 @@
           </mc:Choice>
           <mc:Fallback>
             <w:pict>
-              <v:shape w14:anchorId="4479533D" id="Text Box 296" o:spid="_x0000_s1072" type="#_x0000_t202" style="position:absolute;left:0;text-align:left;margin-left:16.5pt;margin-top:38pt;width:105.45pt;height:.05pt;z-index:-251155456;visibility:visible;mso-wrap-style:square;mso-wrap-distance-left:9pt;mso-wrap-distance-top:0;mso-wrap-distance-right:9pt;mso-wrap-distance-bottom:0;mso-position-horizontal:absolute;mso-position-horizontal-relative:text;mso-position-vertical:absolute;mso-position-vertical-relative:text;v-text-anchor:top" o:gfxdata="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" stroked="f">
+              <v:shape w14:anchorId="4479533D" id="Text Box 296" o:spid="_x0000_s1071" type="#_x0000_t202" style="position:absolute;left:0;text-align:left;margin-left:16.5pt;margin-top:38pt;width:105.45pt;height:.05pt;z-index:-251155456;visibility:visible;mso-wrap-style:square;mso-wrap-distance-left:9pt;mso-wrap-distance-top:0;mso-wrap-distance-right:9pt;mso-wrap-distance-bottom:0;mso-position-horizontal:absolute;mso-position-horizontal-relative:text;mso-position-vertical:absolute;mso-position-vertical-relative:text;v-text-anchor:top" o:gfxdata="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" stroked="f">
                 <v:textbox style="mso-fit-shape-to-text:t" inset="0,0,0,0">
                   <w:txbxContent>
                     <w:p>
@@ -23905,14 +24226,27 @@
                       <w:r>
                         <w:t xml:space="preserve">Figure </w:t>
                       </w:r>
-                      <w:fldSimple w:instr=" SEQ Figure \* ARABIC ">
-                        <w:r>
-                          <w:rPr>
-                            <w:noProof/>
-                          </w:rPr>
-                          <w:t>27</w:t>
-                        </w:r>
-                      </w:fldSimple>
+                      <w:r>
+                        <w:fldChar w:fldCharType="begin"/>
+                      </w:r>
+                      <w:r>
+                        <w:instrText xml:space="preserve"> SEQ Figure \* ARABIC </w:instrText>
+                      </w:r>
+                      <w:r>
+                        <w:fldChar w:fldCharType="separate"/>
+                      </w:r>
+                      <w:r>
+                        <w:rPr>
+                          <w:noProof/>
+                        </w:rPr>
+                        <w:t>26</w:t>
+                      </w:r>
+                      <w:r>
+                        <w:rPr>
+                          <w:noProof/>
+                        </w:rPr>
+                        <w:fldChar w:fldCharType="end"/>
+                      </w:r>
                       <w:r>
                         <w:t>: Displays the RAF</w:t>
                       </w:r>
@@ -23965,7 +24299,7 @@
                     <pic:cNvPicPr/>
                   </pic:nvPicPr>
                   <pic:blipFill>
-                    <a:blip r:embed="rId43">
+                    <a:blip r:embed="rId42">
                       <a:extLst>
                         <a:ext uri="{28A0092B-C50C-407E-A947-70E740481C1C}">
                           <a14:useLocalDpi xmlns:a14="http://schemas.microsoft.com/office/drawing/2010/main" val="0"/>
@@ -24096,7 +24430,7 @@
           </mc:Choice>
           <mc:Fallback>
             <w:pict>
-              <v:shape w14:anchorId="0C3A234F" id="_x0000_s1073" type="#_x0000_t202" style="position:absolute;left:0;text-align:left;margin-left:173.25pt;margin-top:14.45pt;width:219.3pt;height:84.75pt;z-index:252227584;visibility:visible;mso-wrap-style:square;mso-width-percent:0;mso-height-percent:0;mso-wrap-distance-left:9pt;mso-wrap-distance-top:3.6pt;mso-wrap-distance-right:9pt;mso-wrap-distance-bottom:3.6pt;mso-position-horizontal:absolute;mso-position-horizontal-relative:margin;mso-position-vertical:absolute;mso-position-vertical-relative:text;mso-width-percent:0;mso-height-percent:0;mso-width-relative:margin;mso-height-relative:margin;v-text-anchor:top" o:gfxdata="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" filled="f" stroked="f">
+              <v:shape w14:anchorId="0C3A234F" id="_x0000_s1072" type="#_x0000_t202" style="position:absolute;left:0;text-align:left;margin-left:173.25pt;margin-top:14.45pt;width:219.3pt;height:84.75pt;z-index:252227584;visibility:visible;mso-wrap-style:square;mso-width-percent:0;mso-height-percent:0;mso-wrap-distance-left:9pt;mso-wrap-distance-top:3.6pt;mso-wrap-distance-right:9pt;mso-wrap-distance-bottom:3.6pt;mso-position-horizontal:absolute;mso-position-horizontal-relative:margin;mso-position-vertical:absolute;mso-position-vertical-relative:text;mso-width-percent:0;mso-height-percent:0;mso-width-relative:margin;mso-height-relative:margin;v-text-anchor:top" o:gfxdata="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" filled="f" stroked="f">
                 <v:textbox>
                   <w:txbxContent>
                     <w:p>
@@ -24204,14 +24538,27 @@
                             <w:r>
                               <w:t xml:space="preserve">Figure </w:t>
                             </w:r>
-                            <w:fldSimple w:instr=" SEQ Figure \* ARABIC ">
-                              <w:r>
-                                <w:rPr>
-                                  <w:noProof/>
-                                </w:rPr>
-                                <w:t>28</w:t>
-                              </w:r>
-                            </w:fldSimple>
+                            <w:r>
+                              <w:fldChar w:fldCharType="begin"/>
+                            </w:r>
+                            <w:r>
+                              <w:instrText xml:space="preserve"> SEQ Figure \* ARABIC </w:instrText>
+                            </w:r>
+                            <w:r>
+                              <w:fldChar w:fldCharType="separate"/>
+                            </w:r>
+                            <w:r>
+                              <w:rPr>
+                                <w:noProof/>
+                              </w:rPr>
+                              <w:t>27</w:t>
+                            </w:r>
+                            <w:r>
+                              <w:rPr>
+                                <w:noProof/>
+                              </w:rPr>
+                              <w:fldChar w:fldCharType="end"/>
+                            </w:r>
                             <w:r>
                               <w:t>: Displays the Open RAF Button functionality</w:t>
                             </w:r>
@@ -24232,7 +24579,7 @@
           </mc:Choice>
           <mc:Fallback>
             <w:pict>
-              <v:shape w14:anchorId="0198AEA4" id="Text Box 201" o:spid="_x0000_s1074" type="#_x0000_t202" style="position:absolute;left:0;text-align:left;margin-left:18.75pt;margin-top:28.5pt;width:109.75pt;height:.05pt;z-index:-251085824;visibility:visible;mso-wrap-style:square;mso-wrap-distance-left:9pt;mso-wrap-distance-top:0;mso-wrap-distance-right:9pt;mso-wrap-distance-bottom:0;mso-position-horizontal:absolute;mso-position-horizontal-relative:text;mso-position-vertical:absolute;mso-position-vertical-relative:text;v-text-anchor:top" o:gfxdata="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" stroked="f">
+              <v:shape w14:anchorId="0198AEA4" id="Text Box 201" o:spid="_x0000_s1073" type="#_x0000_t202" style="position:absolute;left:0;text-align:left;margin-left:18.75pt;margin-top:28.5pt;width:109.75pt;height:.05pt;z-index:-251085824;visibility:visible;mso-wrap-style:square;mso-wrap-distance-left:9pt;mso-wrap-distance-top:0;mso-wrap-distance-right:9pt;mso-wrap-distance-bottom:0;mso-position-horizontal:absolute;mso-position-horizontal-relative:text;mso-position-vertical:absolute;mso-position-vertical-relative:text;v-text-anchor:top" o:gfxdata="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" stroked="f">
                 <v:textbox style="mso-fit-shape-to-text:t" inset="0,0,0,0">
                   <w:txbxContent>
                     <w:p>
@@ -24245,14 +24592,27 @@
                       <w:r>
                         <w:t xml:space="preserve">Figure </w:t>
                       </w:r>
-                      <w:fldSimple w:instr=" SEQ Figure \* ARABIC ">
-                        <w:r>
-                          <w:rPr>
-                            <w:noProof/>
-                          </w:rPr>
-                          <w:t>28</w:t>
-                        </w:r>
-                      </w:fldSimple>
+                      <w:r>
+                        <w:fldChar w:fldCharType="begin"/>
+                      </w:r>
+                      <w:r>
+                        <w:instrText xml:space="preserve"> SEQ Figure \* ARABIC </w:instrText>
+                      </w:r>
+                      <w:r>
+                        <w:fldChar w:fldCharType="separate"/>
+                      </w:r>
+                      <w:r>
+                        <w:rPr>
+                          <w:noProof/>
+                        </w:rPr>
+                        <w:t>27</w:t>
+                      </w:r>
+                      <w:r>
+                        <w:rPr>
+                          <w:noProof/>
+                        </w:rPr>
+                        <w:fldChar w:fldCharType="end"/>
+                      </w:r>
                       <w:r>
                         <w:t>: Displays the Open RAF Button functionality</w:t>
                       </w:r>
@@ -24301,7 +24661,7 @@
                     <pic:cNvPicPr/>
                   </pic:nvPicPr>
                   <pic:blipFill>
-                    <a:blip r:embed="rId44">
+                    <a:blip r:embed="rId43">
                       <a:extLst>
                         <a:ext uri="{28A0092B-C50C-407E-A947-70E740481C1C}">
                           <a14:useLocalDpi xmlns:a14="http://schemas.microsoft.com/office/drawing/2010/main" val="0"/>
@@ -24391,7 +24751,7 @@
           <w:b/>
         </w:rPr>
       </w:pPr>
-      <w:bookmarkStart w:id="38" w:name="_Toc524796920"/>
+      <w:bookmarkStart w:id="37" w:name="_Toc524796920"/>
       <w:r>
         <w:rPr>
           <w:rStyle w:val="Heading3Char"/>
@@ -24408,7 +24768,7 @@
         </w:rPr>
         <w:t>:</w:t>
       </w:r>
-      <w:bookmarkEnd w:id="38"/>
+      <w:bookmarkEnd w:id="37"/>
       <w:r>
         <w:rPr>
           <w:rFonts w:asciiTheme="minorHAnsi" w:hAnsiTheme="minorHAnsi" w:cstheme="minorHAnsi"/>
@@ -24586,7 +24946,7 @@
           </mc:Choice>
           <mc:Fallback>
             <w:pict>
-              <v:shape w14:anchorId="544AF31D" id="Text Box 140" o:spid="_x0000_s1075" type="#_x0000_t202" style="position:absolute;left:0;text-align:left;margin-left:158.25pt;margin-top:14.95pt;width:36pt;height:30.05pt;z-index:252174336;visibility:visible;mso-wrap-style:square;mso-width-percent:0;mso-height-percent:0;mso-wrap-distance-left:9pt;mso-wrap-distance-top:0;mso-wrap-distance-right:9pt;mso-wrap-distance-bottom:0;mso-position-horizontal:absolute;mso-position-horizontal-relative:margin;mso-position-vertical:absolute;mso-position-vertical-relative:text;mso-width-percent:0;mso-height-percent:0;mso-width-relative:margin;mso-height-relative:margin;v-text-anchor:top" o:gfxdata="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" filled="f" stroked="f" strokeweight=".5pt">
+              <v:shape w14:anchorId="544AF31D" id="Text Box 140" o:spid="_x0000_s1074" type="#_x0000_t202" style="position:absolute;left:0;text-align:left;margin-left:158.25pt;margin-top:14.95pt;width:36pt;height:30.05pt;z-index:252174336;visibility:visible;mso-wrap-style:square;mso-width-percent:0;mso-height-percent:0;mso-wrap-distance-left:9pt;mso-wrap-distance-top:0;mso-wrap-distance-right:9pt;mso-wrap-distance-bottom:0;mso-position-horizontal:absolute;mso-position-horizontal-relative:margin;mso-position-vertical:absolute;mso-position-vertical-relative:text;mso-width-percent:0;mso-height-percent:0;mso-width-relative:margin;mso-height-relative:margin;v-text-anchor:top" o:gfxdata="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" filled="f" stroked="f" strokeweight=".5pt">
                 <v:textbox>
                   <w:txbxContent>
                     <w:p>
@@ -24675,14 +25035,27 @@
                             <w:r>
                               <w:t xml:space="preserve">Figure </w:t>
                             </w:r>
-                            <w:fldSimple w:instr=" SEQ Figure \* ARABIC ">
-                              <w:r>
-                                <w:rPr>
-                                  <w:noProof/>
-                                </w:rPr>
-                                <w:t>29</w:t>
-                              </w:r>
-                            </w:fldSimple>
+                            <w:r>
+                              <w:fldChar w:fldCharType="begin"/>
+                            </w:r>
+                            <w:r>
+                              <w:instrText xml:space="preserve"> SEQ Figure \* ARABIC </w:instrText>
+                            </w:r>
+                            <w:r>
+                              <w:fldChar w:fldCharType="separate"/>
+                            </w:r>
+                            <w:r>
+                              <w:rPr>
+                                <w:noProof/>
+                              </w:rPr>
+                              <w:t>28</w:t>
+                            </w:r>
+                            <w:r>
+                              <w:rPr>
+                                <w:noProof/>
+                              </w:rPr>
+                              <w:fldChar w:fldCharType="end"/>
+                            </w:r>
                             <w:r>
                               <w:t xml:space="preserve">: </w:t>
                             </w:r>
@@ -24712,7 +25085,7 @@
           </mc:Choice>
           <mc:Fallback>
             <w:pict>
-              <v:shape w14:anchorId="0213BBB4" id="Text Box 170" o:spid="_x0000_s1076" type="#_x0000_t202" style="position:absolute;left:0;text-align:left;margin-left:0;margin-top:316.05pt;width:182.1pt;height:.05pt;z-index:-251132928;visibility:visible;mso-wrap-style:square;mso-wrap-distance-left:9pt;mso-wrap-distance-top:0;mso-wrap-distance-right:9pt;mso-wrap-distance-bottom:0;mso-position-horizontal:absolute;mso-position-horizontal-relative:text;mso-position-vertical:absolute;mso-position-vertical-relative:text;v-text-anchor:top" o:gfxdata="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" stroked="f">
+              <v:shape w14:anchorId="0213BBB4" id="Text Box 170" o:spid="_x0000_s1075" type="#_x0000_t202" style="position:absolute;left:0;text-align:left;margin-left:0;margin-top:316.05pt;width:182.1pt;height:.05pt;z-index:-251132928;visibility:visible;mso-wrap-style:square;mso-wrap-distance-left:9pt;mso-wrap-distance-top:0;mso-wrap-distance-right:9pt;mso-wrap-distance-bottom:0;mso-position-horizontal:absolute;mso-position-horizontal-relative:text;mso-position-vertical:absolute;mso-position-vertical-relative:text;v-text-anchor:top" o:gfxdata="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" stroked="f">
                 <v:textbox style="mso-fit-shape-to-text:t" inset="0,0,0,0">
                   <w:txbxContent>
                     <w:p>
@@ -24725,14 +25098,27 @@
                       <w:r>
                         <w:t xml:space="preserve">Figure </w:t>
                       </w:r>
-                      <w:fldSimple w:instr=" SEQ Figure \* ARABIC ">
-                        <w:r>
-                          <w:rPr>
-                            <w:noProof/>
-                          </w:rPr>
-                          <w:t>29</w:t>
-                        </w:r>
-                      </w:fldSimple>
+                      <w:r>
+                        <w:fldChar w:fldCharType="begin"/>
+                      </w:r>
+                      <w:r>
+                        <w:instrText xml:space="preserve"> SEQ Figure \* ARABIC </w:instrText>
+                      </w:r>
+                      <w:r>
+                        <w:fldChar w:fldCharType="separate"/>
+                      </w:r>
+                      <w:r>
+                        <w:rPr>
+                          <w:noProof/>
+                        </w:rPr>
+                        <w:t>28</w:t>
+                      </w:r>
+                      <w:r>
+                        <w:rPr>
+                          <w:noProof/>
+                        </w:rPr>
+                        <w:fldChar w:fldCharType="end"/>
+                      </w:r>
                       <w:r>
                         <w:t xml:space="preserve">: </w:t>
                       </w:r>
@@ -24790,7 +25176,7 @@
                     <pic:cNvPicPr/>
                   </pic:nvPicPr>
                   <pic:blipFill>
-                    <a:blip r:embed="rId45">
+                    <a:blip r:embed="rId44">
                       <a:extLst>
                         <a:ext uri="{28A0092B-C50C-407E-A947-70E740481C1C}">
                           <a14:useLocalDpi xmlns:a14="http://schemas.microsoft.com/office/drawing/2010/main" val="0"/>
@@ -24998,7 +25384,7 @@
           <w:b/>
         </w:rPr>
       </w:pPr>
-      <w:bookmarkStart w:id="39" w:name="_Toc524796921"/>
+      <w:bookmarkStart w:id="38" w:name="_Toc524796921"/>
       <w:r>
         <w:rPr>
           <w:rStyle w:val="Heading4Char"/>
@@ -25014,7 +25400,7 @@
         </w:rPr>
         <w:t>:</w:t>
       </w:r>
-      <w:bookmarkEnd w:id="39"/>
+      <w:bookmarkEnd w:id="38"/>
       <w:r>
         <w:rPr>
           <w:rFonts w:asciiTheme="minorHAnsi" w:hAnsiTheme="minorHAnsi" w:cstheme="minorHAnsi"/>
@@ -25110,7 +25496,7 @@
           </mc:Choice>
           <mc:Fallback>
             <w:pict>
-              <v:shape w14:anchorId="1D24F1E3" id="_x0000_s1077" type="#_x0000_t202" style="position:absolute;margin-left:189pt;margin-top:9.55pt;width:214.3pt;height:87.75pt;z-index:252177408;visibility:visible;mso-wrap-style:square;mso-width-percent:0;mso-height-percent:0;mso-wrap-distance-left:9pt;mso-wrap-distance-top:3.6pt;mso-wrap-distance-right:9pt;mso-wrap-distance-bottom:3.6pt;mso-position-horizontal:absolute;mso-position-horizontal-relative:margin;mso-position-vertical:absolute;mso-position-vertical-relative:text;mso-width-percent:0;mso-height-percent:0;mso-width-relative:margin;mso-height-relative:margin;v-text-anchor:top" o:gfxdata="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" filled="f" stroked="f">
+              <v:shape w14:anchorId="1D24F1E3" id="_x0000_s1076" type="#_x0000_t202" style="position:absolute;margin-left:189pt;margin-top:9.55pt;width:214.3pt;height:87.75pt;z-index:252177408;visibility:visible;mso-wrap-style:square;mso-width-percent:0;mso-height-percent:0;mso-wrap-distance-left:9pt;mso-wrap-distance-top:3.6pt;mso-wrap-distance-right:9pt;mso-wrap-distance-bottom:3.6pt;mso-position-horizontal:absolute;mso-position-horizontal-relative:margin;mso-position-vertical:absolute;mso-position-vertical-relative:text;mso-width-percent:0;mso-height-percent:0;mso-width-relative:margin;mso-height-relative:margin;v-text-anchor:top" o:gfxdata="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" filled="f" stroked="f">
                 <v:textbox>
                   <w:txbxContent>
                     <w:p>
@@ -25304,7 +25690,7 @@
           </mc:Choice>
           <mc:Fallback>
             <w:pict>
-              <v:shape w14:anchorId="661F2094" id="Text Box 319" o:spid="_x0000_s1078" type="#_x0000_t202" style="position:absolute;left:0;text-align:left;margin-left:69.75pt;margin-top:.85pt;width:37.5pt;height:65.25pt;z-index:252170240;visibility:visible;mso-wrap-style:square;mso-width-percent:0;mso-height-percent:0;mso-wrap-distance-left:9pt;mso-wrap-distance-top:0;mso-wrap-distance-right:9pt;mso-wrap-distance-bottom:0;mso-position-horizontal:absolute;mso-position-horizontal-relative:margin;mso-position-vertical:absolute;mso-position-vertical-relative:text;mso-width-percent:0;mso-height-percent:0;mso-width-relative:margin;mso-height-relative:margin;v-text-anchor:top" o:gfxdata="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" filled="f" stroked="f" strokeweight=".5pt">
+              <v:shape w14:anchorId="661F2094" id="Text Box 319" o:spid="_x0000_s1077" type="#_x0000_t202" style="position:absolute;left:0;text-align:left;margin-left:69.75pt;margin-top:.85pt;width:37.5pt;height:65.25pt;z-index:252170240;visibility:visible;mso-wrap-style:square;mso-width-percent:0;mso-height-percent:0;mso-wrap-distance-left:9pt;mso-wrap-distance-top:0;mso-wrap-distance-right:9pt;mso-wrap-distance-bottom:0;mso-position-horizontal:absolute;mso-position-horizontal-relative:margin;mso-position-vertical:absolute;mso-position-vertical-relative:text;mso-width-percent:0;mso-height-percent:0;mso-width-relative:margin;mso-height-relative:margin;v-text-anchor:top" o:gfxdata="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" filled="f" stroked="f" strokeweight=".5pt">
                 <v:textbox>
                   <w:txbxContent>
                     <w:p>
@@ -25374,7 +25760,7 @@
           <w:b/>
         </w:rPr>
       </w:pPr>
-      <w:bookmarkStart w:id="40" w:name="_Toc524796922"/>
+      <w:bookmarkStart w:id="39" w:name="_Toc524796922"/>
       <w:r>
         <w:rPr>
           <w:rStyle w:val="Heading6Char"/>
@@ -25456,7 +25842,7 @@
           </mc:Choice>
           <mc:Fallback>
             <w:pict>
-              <v:shape w14:anchorId="1E393675" id="_x0000_s1079" type="#_x0000_t202" style="position:absolute;margin-left:192pt;margin-top:.65pt;width:214.3pt;height:87.05pt;z-index:252181504;visibility:visible;mso-wrap-style:square;mso-width-percent:0;mso-height-percent:0;mso-wrap-distance-left:9pt;mso-wrap-distance-top:3.6pt;mso-wrap-distance-right:9pt;mso-wrap-distance-bottom:3.6pt;mso-position-horizontal:absolute;mso-position-horizontal-relative:margin;mso-position-vertical:absolute;mso-position-vertical-relative:text;mso-width-percent:0;mso-height-percent:0;mso-width-relative:margin;mso-height-relative:margin;v-text-anchor:top" o:gfxdata="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" filled="f" stroked="f">
+              <v:shape w14:anchorId="1E393675" id="_x0000_s1078" type="#_x0000_t202" style="position:absolute;margin-left:192pt;margin-top:.65pt;width:214.3pt;height:87.05pt;z-index:252181504;visibility:visible;mso-wrap-style:square;mso-width-percent:0;mso-height-percent:0;mso-wrap-distance-left:9pt;mso-wrap-distance-top:3.6pt;mso-wrap-distance-right:9pt;mso-wrap-distance-bottom:3.6pt;mso-position-horizontal:absolute;mso-position-horizontal-relative:margin;mso-position-vertical:absolute;mso-position-vertical-relative:text;mso-width-percent:0;mso-height-percent:0;mso-width-relative:margin;mso-height-relative:margin;v-text-anchor:top" o:gfxdata="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" filled="f" stroked="f">
                 <v:textbox>
                   <w:txbxContent>
                     <w:p>
@@ -25502,7 +25888,7 @@
         </w:rPr>
         <w:t>:</w:t>
       </w:r>
-      <w:bookmarkEnd w:id="40"/>
+      <w:bookmarkEnd w:id="39"/>
       <w:r>
         <w:rPr>
           <w:rFonts w:asciiTheme="minorHAnsi" w:hAnsiTheme="minorHAnsi" w:cstheme="minorHAnsi"/>
@@ -25614,7 +26000,7 @@
                     <pic:cNvPicPr/>
                   </pic:nvPicPr>
                   <pic:blipFill>
-                    <a:blip r:embed="rId46"/>
+                    <a:blip r:embed="rId45"/>
                     <a:stretch>
                       <a:fillRect/>
                     </a:stretch>
@@ -25642,14 +26028,27 @@
       <w:r>
         <w:t xml:space="preserve">Figure </w:t>
       </w:r>
-      <w:fldSimple w:instr=" SEQ Figure \* ARABIC ">
-        <w:r>
-          <w:rPr>
-            <w:noProof/>
-          </w:rPr>
-          <w:t>30</w:t>
-        </w:r>
-      </w:fldSimple>
+      <w:r>
+        <w:fldChar w:fldCharType="begin"/>
+      </w:r>
+      <w:r>
+        <w:instrText xml:space="preserve"> SEQ Figure \* ARABIC </w:instrText>
+      </w:r>
+      <w:r>
+        <w:fldChar w:fldCharType="separate"/>
+      </w:r>
+      <w:r>
+        <w:rPr>
+          <w:noProof/>
+        </w:rPr>
+        <w:t>29</w:t>
+      </w:r>
+      <w:r>
+        <w:rPr>
+          <w:noProof/>
+        </w:rPr>
+        <w:fldChar w:fldCharType="end"/>
+      </w:r>
       <w:r>
         <w:t xml:space="preserve">: </w:t>
       </w:r>
@@ -25666,7 +26065,7 @@
     <w:p/>
     <w:p/>
     <w:p/>
-    <w:bookmarkStart w:id="41" w:name="_Toc524796923"/>
+    <w:bookmarkStart w:id="40" w:name="_Toc524796923"/>
     <w:p>
       <w:pPr>
         <w:pStyle w:val="Heading1"/>
@@ -25760,7 +26159,7 @@
         </w:rPr>
         <w:t>Sorting Algorithms:</w:t>
       </w:r>
-      <w:bookmarkEnd w:id="41"/>
+      <w:bookmarkEnd w:id="40"/>
       <w:r>
         <w:rPr>
           <w:rFonts w:asciiTheme="minorHAnsi" w:hAnsiTheme="minorHAnsi" w:cstheme="minorHAnsi"/>
@@ -25778,7 +26177,7 @@
           <w:b/>
         </w:rPr>
       </w:pPr>
-      <w:bookmarkStart w:id="42" w:name="_Toc524796924"/>
+      <w:bookmarkStart w:id="41" w:name="_Toc524796924"/>
       <w:r>
         <w:rPr>
           <w:rFonts w:asciiTheme="minorHAnsi" w:hAnsiTheme="minorHAnsi" w:cstheme="minorHAnsi"/>
@@ -25786,7 +26185,7 @@
         </w:rPr>
         <w:t>BUBBLE:</w:t>
       </w:r>
-      <w:bookmarkEnd w:id="42"/>
+      <w:bookmarkEnd w:id="41"/>
       <w:r>
         <w:rPr>
           <w:rFonts w:asciiTheme="minorHAnsi" w:hAnsiTheme="minorHAnsi" w:cstheme="minorHAnsi"/>
@@ -25871,7 +26270,7 @@
           <w:b/>
         </w:rPr>
       </w:pPr>
-      <w:bookmarkStart w:id="43" w:name="_Toc524796925"/>
+      <w:bookmarkStart w:id="42" w:name="_Toc524796925"/>
       <w:r>
         <w:rPr>
           <w:rFonts w:asciiTheme="minorHAnsi" w:hAnsiTheme="minorHAnsi" w:cstheme="minorHAnsi"/>
@@ -25879,7 +26278,7 @@
         </w:rPr>
         <w:t>INSERTION:</w:t>
       </w:r>
-      <w:bookmarkEnd w:id="43"/>
+      <w:bookmarkEnd w:id="42"/>
       <w:r>
         <w:rPr>
           <w:rFonts w:asciiTheme="minorHAnsi" w:hAnsiTheme="minorHAnsi" w:cstheme="minorHAnsi"/>
@@ -25988,7 +26387,7 @@
           <w:b/>
         </w:rPr>
       </w:pPr>
-      <w:bookmarkStart w:id="44" w:name="_Toc524796926"/>
+      <w:bookmarkStart w:id="43" w:name="_Toc524796926"/>
       <w:r>
         <w:rPr>
           <w:rFonts w:asciiTheme="minorHAnsi" w:hAnsiTheme="minorHAnsi" w:cstheme="minorHAnsi"/>
@@ -25996,7 +26395,7 @@
         </w:rPr>
         <w:t>SELECTION:</w:t>
       </w:r>
-      <w:bookmarkEnd w:id="44"/>
+      <w:bookmarkEnd w:id="43"/>
     </w:p>
     <w:p/>
     <w:p>
@@ -26141,7 +26540,7 @@
           <w:b/>
         </w:rPr>
       </w:pPr>
-      <w:bookmarkStart w:id="45" w:name="_Toc524796927"/>
+      <w:bookmarkStart w:id="44" w:name="_Toc524796927"/>
       <w:r>
         <w:rPr>
           <w:rFonts w:asciiTheme="minorHAnsi" w:hAnsiTheme="minorHAnsi" w:cstheme="minorHAnsi"/>
@@ -26150,7 +26549,7 @@
         <w:lastRenderedPageBreak/>
         <w:t>Third-Party Reference:</w:t>
       </w:r>
-      <w:bookmarkEnd w:id="45"/>
+      <w:bookmarkEnd w:id="44"/>
       <w:r>
         <w:rPr>
           <w:rFonts w:asciiTheme="minorHAnsi" w:hAnsiTheme="minorHAnsi" w:cstheme="minorHAnsi"/>
@@ -26251,7 +26650,7 @@
           <w:b/>
         </w:rPr>
       </w:pPr>
-      <w:bookmarkStart w:id="46" w:name="_Toc524796928"/>
+      <w:bookmarkStart w:id="45" w:name="_Toc524796928"/>
       <w:r>
         <w:rPr>
           <w:rFonts w:asciiTheme="minorHAnsi" w:hAnsiTheme="minorHAnsi" w:cstheme="minorHAnsi"/>
@@ -26259,7 +26658,7 @@
         </w:rPr>
         <w:t>ATOMINEER:</w:t>
       </w:r>
-      <w:bookmarkEnd w:id="46"/>
+      <w:bookmarkEnd w:id="45"/>
       <w:r>
         <w:rPr>
           <w:rFonts w:asciiTheme="minorHAnsi" w:hAnsiTheme="minorHAnsi" w:cstheme="minorHAnsi"/>
@@ -26301,7 +26700,7 @@
       <w:pPr>
         <w:pStyle w:val="Heading2"/>
       </w:pPr>
-      <w:bookmarkStart w:id="47" w:name="_Toc524796929"/>
+      <w:bookmarkStart w:id="46" w:name="_Toc524796929"/>
       <w:r>
         <w:rPr>
           <w:rFonts w:asciiTheme="minorHAnsi" w:hAnsiTheme="minorHAnsi" w:cstheme="minorHAnsi"/>
@@ -26312,7 +26711,7 @@
       <w:r>
         <w:t>:</w:t>
       </w:r>
-      <w:bookmarkEnd w:id="47"/>
+      <w:bookmarkEnd w:id="46"/>
       <w:r>
         <w:t xml:space="preserve"> </w:t>
       </w:r>
@@ -26361,7 +26760,7 @@
     <w:p/>
     <w:p/>
     <w:p/>
-    <w:bookmarkStart w:id="48" w:name="_Toc524796930"/>
+    <w:bookmarkStart w:id="47" w:name="_Toc524796930"/>
     <w:p>
       <w:pPr>
         <w:pStyle w:val="Heading1"/>
@@ -26455,7 +26854,7 @@
         </w:rPr>
         <w:t>Communication:</w:t>
       </w:r>
-      <w:bookmarkEnd w:id="48"/>
+      <w:bookmarkEnd w:id="47"/>
       <w:r>
         <w:rPr>
           <w:rFonts w:asciiTheme="minorHAnsi" w:hAnsiTheme="minorHAnsi" w:cstheme="minorHAnsi"/>
@@ -26473,7 +26872,7 @@
           <w:b/>
         </w:rPr>
       </w:pPr>
-      <w:bookmarkStart w:id="49" w:name="_Toc524796931"/>
+      <w:bookmarkStart w:id="48" w:name="_Toc524796931"/>
       <w:r>
         <w:rPr>
           <w:rFonts w:asciiTheme="minorHAnsi" w:hAnsiTheme="minorHAnsi" w:cstheme="minorHAnsi"/>
@@ -26481,7 +26880,7 @@
         </w:rPr>
         <w:t>MANAGER COMMUNICATION EMAIL:</w:t>
       </w:r>
-      <w:bookmarkEnd w:id="49"/>
+      <w:bookmarkEnd w:id="48"/>
       <w:r>
         <w:rPr>
           <w:rFonts w:asciiTheme="minorHAnsi" w:hAnsiTheme="minorHAnsi" w:cstheme="minorHAnsi"/>
@@ -26620,7 +27019,7 @@
     <w:p/>
     <w:p/>
     <w:p/>
-    <w:bookmarkStart w:id="50" w:name="_Toc524796932"/>
+    <w:bookmarkStart w:id="49" w:name="_Toc524796932"/>
     <w:p>
       <w:pPr>
         <w:pStyle w:val="Heading1"/>
@@ -26728,10 +27127,10 @@
         </w:rPr>
         <w:t>:</w:t>
       </w:r>
-      <w:bookmarkEnd w:id="50"/>
+      <w:bookmarkEnd w:id="49"/>
     </w:p>
     <w:p/>
-    <w:bookmarkStart w:id="51" w:name="_Toc524796933"/>
+    <w:bookmarkStart w:id="50" w:name="_Toc524796933"/>
     <w:p>
       <w:pPr>
         <w:pStyle w:val="Heading2"/>
@@ -26838,7 +27237,7 @@
         </w:rPr>
         <w:t>:</w:t>
       </w:r>
-      <w:bookmarkEnd w:id="51"/>
+      <w:bookmarkEnd w:id="50"/>
       <w:r>
         <w:rPr>
           <w:rFonts w:asciiTheme="minorHAnsi" w:hAnsiTheme="minorHAnsi"/>
@@ -26885,7 +27284,7 @@
                     <pic:cNvPicPr/>
                   </pic:nvPicPr>
                   <pic:blipFill>
-                    <a:blip r:embed="rId47" cstate="print">
+                    <a:blip r:embed="rId46" cstate="print">
                       <a:extLst>
                         <a:ext uri="{28A0092B-C50C-407E-A947-70E740481C1C}">
                           <a14:useLocalDpi xmlns:a14="http://schemas.microsoft.com/office/drawing/2010/main" val="0"/>
@@ -26975,14 +27374,27 @@
                             <w:r>
                               <w:t xml:space="preserve">Figure </w:t>
                             </w:r>
-                            <w:fldSimple w:instr=" SEQ Figure \* ARABIC ">
-                              <w:r>
-                                <w:rPr>
-                                  <w:noProof/>
-                                </w:rPr>
-                                <w:t>31</w:t>
-                              </w:r>
-                            </w:fldSimple>
+                            <w:r>
+                              <w:fldChar w:fldCharType="begin"/>
+                            </w:r>
+                            <w:r>
+                              <w:instrText xml:space="preserve"> SEQ Figure \* ARABIC </w:instrText>
+                            </w:r>
+                            <w:r>
+                              <w:fldChar w:fldCharType="separate"/>
+                            </w:r>
+                            <w:r>
+                              <w:rPr>
+                                <w:noProof/>
+                              </w:rPr>
+                              <w:t>30</w:t>
+                            </w:r>
+                            <w:r>
+                              <w:rPr>
+                                <w:noProof/>
+                              </w:rPr>
+                              <w:fldChar w:fldCharType="end"/>
+                            </w:r>
                             <w:r>
                               <w:t xml:space="preserve">: </w:t>
                             </w:r>
@@ -27006,7 +27418,7 @@
           </mc:Choice>
           <mc:Fallback>
             <w:pict>
-              <v:shape w14:anchorId="30DE0E18" id="Text Box 171" o:spid="_x0000_s1080" type="#_x0000_t202" style="position:absolute;margin-left:-5.3pt;margin-top:291.95pt;width:461.3pt;height:.05pt;z-index:-251130880;visibility:visible;mso-wrap-style:square;mso-wrap-distance-left:9pt;mso-wrap-distance-top:0;mso-wrap-distance-right:9pt;mso-wrap-distance-bottom:0;mso-position-horizontal:absolute;mso-position-horizontal-relative:text;mso-position-vertical:absolute;mso-position-vertical-relative:text;v-text-anchor:top" o:gfxdata="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" stroked="f">
+              <v:shape w14:anchorId="30DE0E18" id="Text Box 171" o:spid="_x0000_s1079" type="#_x0000_t202" style="position:absolute;margin-left:-5.3pt;margin-top:291.95pt;width:461.3pt;height:.05pt;z-index:-251130880;visibility:visible;mso-wrap-style:square;mso-wrap-distance-left:9pt;mso-wrap-distance-top:0;mso-wrap-distance-right:9pt;mso-wrap-distance-bottom:0;mso-position-horizontal:absolute;mso-position-horizontal-relative:text;mso-position-vertical:absolute;mso-position-vertical-relative:text;v-text-anchor:top" o:gfxdata="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" stroked="f">
                 <v:textbox style="mso-fit-shape-to-text:t" inset="0,0,0,0">
                   <w:txbxContent>
                     <w:p>
@@ -27019,14 +27431,27 @@
                       <w:r>
                         <w:t xml:space="preserve">Figure </w:t>
                       </w:r>
-                      <w:fldSimple w:instr=" SEQ Figure \* ARABIC ">
-                        <w:r>
-                          <w:rPr>
-                            <w:noProof/>
-                          </w:rPr>
-                          <w:t>31</w:t>
-                        </w:r>
-                      </w:fldSimple>
+                      <w:r>
+                        <w:fldChar w:fldCharType="begin"/>
+                      </w:r>
+                      <w:r>
+                        <w:instrText xml:space="preserve"> SEQ Figure \* ARABIC </w:instrText>
+                      </w:r>
+                      <w:r>
+                        <w:fldChar w:fldCharType="separate"/>
+                      </w:r>
+                      <w:r>
+                        <w:rPr>
+                          <w:noProof/>
+                        </w:rPr>
+                        <w:t>30</w:t>
+                      </w:r>
+                      <w:r>
+                        <w:rPr>
+                          <w:noProof/>
+                        </w:rPr>
+                        <w:fldChar w:fldCharType="end"/>
+                      </w:r>
                       <w:r>
                         <w:t xml:space="preserve">: </w:t>
                       </w:r>
@@ -27044,7 +27469,7 @@
       </w:r>
     </w:p>
     <w:p/>
-    <w:bookmarkStart w:id="52" w:name="_Toc524796934"/>
+    <w:bookmarkStart w:id="51" w:name="_Toc524796934"/>
     <w:p>
       <w:pPr>
         <w:pStyle w:val="Heading2"/>
@@ -27144,7 +27569,7 @@
         </w:rPr>
         <w:t>atches:</w:t>
       </w:r>
-      <w:bookmarkEnd w:id="52"/>
+      <w:bookmarkEnd w:id="51"/>
     </w:p>
     <w:p>
       <w:r>
@@ -27176,7 +27601,7 @@
                     <pic:cNvPicPr/>
                   </pic:nvPicPr>
                   <pic:blipFill>
-                    <a:blip r:embed="rId48" cstate="print">
+                    <a:blip r:embed="rId47" cstate="print">
                       <a:extLst>
                         <a:ext uri="{28A0092B-C50C-407E-A947-70E740481C1C}">
                           <a14:useLocalDpi xmlns:a14="http://schemas.microsoft.com/office/drawing/2010/main" val="0"/>
@@ -27259,14 +27684,27 @@
                             <w:r>
                               <w:t xml:space="preserve">Figure </w:t>
                             </w:r>
-                            <w:fldSimple w:instr=" SEQ Figure \* ARABIC ">
-                              <w:r>
-                                <w:rPr>
-                                  <w:noProof/>
-                                </w:rPr>
-                                <w:t>32</w:t>
-                              </w:r>
-                            </w:fldSimple>
+                            <w:r>
+                              <w:fldChar w:fldCharType="begin"/>
+                            </w:r>
+                            <w:r>
+                              <w:instrText xml:space="preserve"> SEQ Figure \* ARABIC </w:instrText>
+                            </w:r>
+                            <w:r>
+                              <w:fldChar w:fldCharType="separate"/>
+                            </w:r>
+                            <w:r>
+                              <w:rPr>
+                                <w:noProof/>
+                              </w:rPr>
+                              <w:t>31</w:t>
+                            </w:r>
+                            <w:r>
+                              <w:rPr>
+                                <w:noProof/>
+                              </w:rPr>
+                              <w:fldChar w:fldCharType="end"/>
+                            </w:r>
                             <w:r>
                               <w:t xml:space="preserve">: </w:t>
                             </w:r>
@@ -27290,7 +27728,7 @@
           </mc:Choice>
           <mc:Fallback>
             <w:pict>
-              <v:shape w14:anchorId="4FED98EC" id="Text Box 172" o:spid="_x0000_s1081" type="#_x0000_t202" style="position:absolute;margin-left:-2.05pt;margin-top:284.35pt;width:455.6pt;height:.05pt;z-index:252187648;visibility:visible;mso-wrap-style:square;mso-wrap-distance-left:9pt;mso-wrap-distance-top:0;mso-wrap-distance-right:9pt;mso-wrap-distance-bottom:0;mso-position-horizontal:absolute;mso-position-horizontal-relative:text;mso-position-vertical:absolute;mso-position-vertical-relative:text;v-text-anchor:top" o:gfxdata="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" stroked="f">
+              <v:shape w14:anchorId="4FED98EC" id="Text Box 172" o:spid="_x0000_s1080" type="#_x0000_t202" style="position:absolute;margin-left:-2.05pt;margin-top:284.35pt;width:455.6pt;height:.05pt;z-index:252187648;visibility:visible;mso-wrap-style:square;mso-wrap-distance-left:9pt;mso-wrap-distance-top:0;mso-wrap-distance-right:9pt;mso-wrap-distance-bottom:0;mso-position-horizontal:absolute;mso-position-horizontal-relative:text;mso-position-vertical:absolute;mso-position-vertical-relative:text;v-text-anchor:top" o:gfxdata="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" stroked="f">
                 <v:textbox style="mso-fit-shape-to-text:t" inset="0,0,0,0">
                   <w:txbxContent>
                     <w:p>
@@ -27303,14 +27741,27 @@
                       <w:r>
                         <w:t xml:space="preserve">Figure </w:t>
                       </w:r>
-                      <w:fldSimple w:instr=" SEQ Figure \* ARABIC ">
-                        <w:r>
-                          <w:rPr>
-                            <w:noProof/>
-                          </w:rPr>
-                          <w:t>32</w:t>
-                        </w:r>
-                      </w:fldSimple>
+                      <w:r>
+                        <w:fldChar w:fldCharType="begin"/>
+                      </w:r>
+                      <w:r>
+                        <w:instrText xml:space="preserve"> SEQ Figure \* ARABIC </w:instrText>
+                      </w:r>
+                      <w:r>
+                        <w:fldChar w:fldCharType="separate"/>
+                      </w:r>
+                      <w:r>
+                        <w:rPr>
+                          <w:noProof/>
+                        </w:rPr>
+                        <w:t>31</w:t>
+                      </w:r>
+                      <w:r>
+                        <w:rPr>
+                          <w:noProof/>
+                        </w:rPr>
+                        <w:fldChar w:fldCharType="end"/>
+                      </w:r>
                       <w:r>
                         <w:t xml:space="preserve">: </w:t>
                       </w:r>
@@ -27337,7 +27788,7 @@
     <w:p/>
     <w:p/>
     <w:p/>
-    <w:bookmarkStart w:id="53" w:name="_Toc524796935"/>
+    <w:bookmarkStart w:id="52" w:name="_Toc524796935"/>
     <w:p>
       <w:pPr>
         <w:pStyle w:val="Heading2"/>
@@ -27431,7 +27882,7 @@
         </w:rPr>
         <w:t>Tracing:</w:t>
       </w:r>
-      <w:bookmarkEnd w:id="53"/>
+      <w:bookmarkEnd w:id="52"/>
       <w:r>
         <w:rPr>
           <w:rFonts w:asciiTheme="minorHAnsi" w:hAnsiTheme="minorHAnsi"/>
@@ -27478,7 +27929,7 @@
                     <pic:cNvPicPr/>
                   </pic:nvPicPr>
                   <pic:blipFill>
-                    <a:blip r:embed="rId49" cstate="print">
+                    <a:blip r:embed="rId48" cstate="print">
                       <a:extLst>
                         <a:ext uri="{28A0092B-C50C-407E-A947-70E740481C1C}">
                           <a14:useLocalDpi xmlns:a14="http://schemas.microsoft.com/office/drawing/2010/main" val="0"/>
@@ -27568,14 +28019,27 @@
                             <w:r>
                               <w:t xml:space="preserve">Figure </w:t>
                             </w:r>
-                            <w:fldSimple w:instr=" SEQ Figure \* ARABIC ">
-                              <w:r>
-                                <w:rPr>
-                                  <w:noProof/>
-                                </w:rPr>
-                                <w:t>33</w:t>
-                              </w:r>
-                            </w:fldSimple>
+                            <w:r>
+                              <w:fldChar w:fldCharType="begin"/>
+                            </w:r>
+                            <w:r>
+                              <w:instrText xml:space="preserve"> SEQ Figure \* ARABIC </w:instrText>
+                            </w:r>
+                            <w:r>
+                              <w:fldChar w:fldCharType="separate"/>
+                            </w:r>
+                            <w:r>
+                              <w:rPr>
+                                <w:noProof/>
+                              </w:rPr>
+                              <w:t>32</w:t>
+                            </w:r>
+                            <w:r>
+                              <w:rPr>
+                                <w:noProof/>
+                              </w:rPr>
+                              <w:fldChar w:fldCharType="end"/>
+                            </w:r>
                             <w:r>
                               <w:t xml:space="preserve">: </w:t>
                             </w:r>
@@ -27599,7 +28063,7 @@
           </mc:Choice>
           <mc:Fallback>
             <w:pict>
-              <v:shape w14:anchorId="2F41AAAD" id="Text Box 173" o:spid="_x0000_s1082" type="#_x0000_t202" style="position:absolute;margin-left:-3.7pt;margin-top:280.2pt;width:449.85pt;height:.05pt;z-index:-251126784;visibility:visible;mso-wrap-style:square;mso-wrap-distance-left:9pt;mso-wrap-distance-top:0;mso-wrap-distance-right:9pt;mso-wrap-distance-bottom:0;mso-position-horizontal:absolute;mso-position-horizontal-relative:text;mso-position-vertical:absolute;mso-position-vertical-relative:text;v-text-anchor:top" o:gfxdata="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" stroked="f">
+              <v:shape w14:anchorId="2F41AAAD" id="Text Box 173" o:spid="_x0000_s1081" type="#_x0000_t202" style="position:absolute;margin-left:-3.7pt;margin-top:280.2pt;width:449.85pt;height:.05pt;z-index:-251126784;visibility:visible;mso-wrap-style:square;mso-wrap-distance-left:9pt;mso-wrap-distance-top:0;mso-wrap-distance-right:9pt;mso-wrap-distance-bottom:0;mso-position-horizontal:absolute;mso-position-horizontal-relative:text;mso-position-vertical:absolute;mso-position-vertical-relative:text;v-text-anchor:top" o:gfxdata="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" stroked="f">
                 <v:textbox style="mso-fit-shape-to-text:t" inset="0,0,0,0">
                   <w:txbxContent>
                     <w:p>
@@ -27612,14 +28076,27 @@
                       <w:r>
                         <w:t xml:space="preserve">Figure </w:t>
                       </w:r>
-                      <w:fldSimple w:instr=" SEQ Figure \* ARABIC ">
-                        <w:r>
-                          <w:rPr>
-                            <w:noProof/>
-                          </w:rPr>
-                          <w:t>33</w:t>
-                        </w:r>
-                      </w:fldSimple>
+                      <w:r>
+                        <w:fldChar w:fldCharType="begin"/>
+                      </w:r>
+                      <w:r>
+                        <w:instrText xml:space="preserve"> SEQ Figure \* ARABIC </w:instrText>
+                      </w:r>
+                      <w:r>
+                        <w:fldChar w:fldCharType="separate"/>
+                      </w:r>
+                      <w:r>
+                        <w:rPr>
+                          <w:noProof/>
+                        </w:rPr>
+                        <w:t>32</w:t>
+                      </w:r>
+                      <w:r>
+                        <w:rPr>
+                          <w:noProof/>
+                        </w:rPr>
+                        <w:fldChar w:fldCharType="end"/>
+                      </w:r>
                       <w:r>
                         <w:t xml:space="preserve">: </w:t>
                       </w:r>
@@ -27676,7 +28153,7 @@
                     <pic:cNvPicPr/>
                   </pic:nvPicPr>
                   <pic:blipFill>
-                    <a:blip r:embed="rId50" cstate="print">
+                    <a:blip r:embed="rId49" cstate="print">
                       <a:extLst>
                         <a:ext uri="{28A0092B-C50C-407E-A947-70E740481C1C}">
                           <a14:useLocalDpi xmlns:a14="http://schemas.microsoft.com/office/drawing/2010/main" val="0"/>
@@ -27766,14 +28243,27 @@
                             <w:r>
                               <w:t xml:space="preserve">Figure </w:t>
                             </w:r>
-                            <w:fldSimple w:instr=" SEQ Figure \* ARABIC ">
-                              <w:r>
-                                <w:rPr>
-                                  <w:noProof/>
-                                </w:rPr>
-                                <w:t>34</w:t>
-                              </w:r>
-                            </w:fldSimple>
+                            <w:r>
+                              <w:fldChar w:fldCharType="begin"/>
+                            </w:r>
+                            <w:r>
+                              <w:instrText xml:space="preserve"> SEQ Figure \* ARABIC </w:instrText>
+                            </w:r>
+                            <w:r>
+                              <w:fldChar w:fldCharType="separate"/>
+                            </w:r>
+                            <w:r>
+                              <w:rPr>
+                                <w:noProof/>
+                              </w:rPr>
+                              <w:t>33</w:t>
+                            </w:r>
+                            <w:r>
+                              <w:rPr>
+                                <w:noProof/>
+                              </w:rPr>
+                              <w:fldChar w:fldCharType="end"/>
+                            </w:r>
                             <w:r>
                               <w:t xml:space="preserve">: </w:t>
                             </w:r>
@@ -27797,7 +28287,7 @@
           </mc:Choice>
           <mc:Fallback>
             <w:pict>
-              <v:shape w14:anchorId="7747AF5C" id="Text Box 174" o:spid="_x0000_s1083" type="#_x0000_t202" style="position:absolute;margin-left:-6.05pt;margin-top:276.65pt;width:453.05pt;height:.05pt;z-index:-251124736;visibility:visible;mso-wrap-style:square;mso-wrap-distance-left:9pt;mso-wrap-distance-top:0;mso-wrap-distance-right:9pt;mso-wrap-distance-bottom:0;mso-position-horizontal:absolute;mso-position-horizontal-relative:text;mso-position-vertical:absolute;mso-position-vertical-relative:text;v-text-anchor:top" o:gfxdata="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" stroked="f">
+              <v:shape w14:anchorId="7747AF5C" id="Text Box 174" o:spid="_x0000_s1082" type="#_x0000_t202" style="position:absolute;margin-left:-6.05pt;margin-top:276.65pt;width:453.05pt;height:.05pt;z-index:-251124736;visibility:visible;mso-wrap-style:square;mso-wrap-distance-left:9pt;mso-wrap-distance-top:0;mso-wrap-distance-right:9pt;mso-wrap-distance-bottom:0;mso-position-horizontal:absolute;mso-position-horizontal-relative:text;mso-position-vertical:absolute;mso-position-vertical-relative:text;v-text-anchor:top" o:gfxdata="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" stroked="f">
                 <v:textbox style="mso-fit-shape-to-text:t" inset="0,0,0,0">
                   <w:txbxContent>
                     <w:p>
@@ -27810,14 +28300,27 @@
                       <w:r>
                         <w:t xml:space="preserve">Figure </w:t>
                       </w:r>
-                      <w:fldSimple w:instr=" SEQ Figure \* ARABIC ">
-                        <w:r>
-                          <w:rPr>
-                            <w:noProof/>
-                          </w:rPr>
-                          <w:t>34</w:t>
-                        </w:r>
-                      </w:fldSimple>
+                      <w:r>
+                        <w:fldChar w:fldCharType="begin"/>
+                      </w:r>
+                      <w:r>
+                        <w:instrText xml:space="preserve"> SEQ Figure \* ARABIC </w:instrText>
+                      </w:r>
+                      <w:r>
+                        <w:fldChar w:fldCharType="separate"/>
+                      </w:r>
+                      <w:r>
+                        <w:rPr>
+                          <w:noProof/>
+                        </w:rPr>
+                        <w:t>33</w:t>
+                      </w:r>
+                      <w:r>
+                        <w:rPr>
+                          <w:noProof/>
+                        </w:rPr>
+                        <w:fldChar w:fldCharType="end"/>
+                      </w:r>
                       <w:r>
                         <w:t xml:space="preserve">: </w:t>
                       </w:r>
@@ -27874,7 +28377,7 @@
                     <pic:cNvPicPr/>
                   </pic:nvPicPr>
                   <pic:blipFill>
-                    <a:blip r:embed="rId51" cstate="print">
+                    <a:blip r:embed="rId50" cstate="print">
                       <a:extLst>
                         <a:ext uri="{28A0092B-C50C-407E-A947-70E740481C1C}">
                           <a14:useLocalDpi xmlns:a14="http://schemas.microsoft.com/office/drawing/2010/main" val="0"/>
@@ -27964,14 +28467,27 @@
                             <w:r>
                               <w:t xml:space="preserve">Figure </w:t>
                             </w:r>
-                            <w:fldSimple w:instr=" SEQ Figure \* ARABIC ">
-                              <w:r>
-                                <w:rPr>
-                                  <w:noProof/>
-                                </w:rPr>
-                                <w:t>35</w:t>
-                              </w:r>
-                            </w:fldSimple>
+                            <w:r>
+                              <w:fldChar w:fldCharType="begin"/>
+                            </w:r>
+                            <w:r>
+                              <w:instrText xml:space="preserve"> SEQ Figure \* ARABIC </w:instrText>
+                            </w:r>
+                            <w:r>
+                              <w:fldChar w:fldCharType="separate"/>
+                            </w:r>
+                            <w:r>
+                              <w:rPr>
+                                <w:noProof/>
+                              </w:rPr>
+                              <w:t>34</w:t>
+                            </w:r>
+                            <w:r>
+                              <w:rPr>
+                                <w:noProof/>
+                              </w:rPr>
+                              <w:fldChar w:fldCharType="end"/>
+                            </w:r>
                             <w:r>
                               <w:t xml:space="preserve">: </w:t>
                             </w:r>
@@ -27995,7 +28511,7 @@
           </mc:Choice>
           <mc:Fallback>
             <w:pict>
-              <v:shape w14:anchorId="619ADCCE" id="Text Box 175" o:spid="_x0000_s1084" type="#_x0000_t202" style="position:absolute;margin-left:-7.45pt;margin-top:268.55pt;width:465.4pt;height:.05pt;z-index:-251122688;visibility:visible;mso-wrap-style:square;mso-wrap-distance-left:9pt;mso-wrap-distance-top:0;mso-wrap-distance-right:9pt;mso-wrap-distance-bottom:0;mso-position-horizontal:absolute;mso-position-horizontal-relative:text;mso-position-vertical:absolute;mso-position-vertical-relative:text;v-text-anchor:top" o:gfxdata="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" stroked="f">
+              <v:shape w14:anchorId="619ADCCE" id="Text Box 175" o:spid="_x0000_s1083" type="#_x0000_t202" style="position:absolute;margin-left:-7.45pt;margin-top:268.55pt;width:465.4pt;height:.05pt;z-index:-251122688;visibility:visible;mso-wrap-style:square;mso-wrap-distance-left:9pt;mso-wrap-distance-top:0;mso-wrap-distance-right:9pt;mso-wrap-distance-bottom:0;mso-position-horizontal:absolute;mso-position-horizontal-relative:text;mso-position-vertical:absolute;mso-position-vertical-relative:text;v-text-anchor:top" o:gfxdata="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" stroked="f">
                 <v:textbox style="mso-fit-shape-to-text:t" inset="0,0,0,0">
                   <w:txbxContent>
                     <w:p>
@@ -28008,14 +28524,27 @@
                       <w:r>
                         <w:t xml:space="preserve">Figure </w:t>
                       </w:r>
-                      <w:fldSimple w:instr=" SEQ Figure \* ARABIC ">
-                        <w:r>
-                          <w:rPr>
-                            <w:noProof/>
-                          </w:rPr>
-                          <w:t>35</w:t>
-                        </w:r>
-                      </w:fldSimple>
+                      <w:r>
+                        <w:fldChar w:fldCharType="begin"/>
+                      </w:r>
+                      <w:r>
+                        <w:instrText xml:space="preserve"> SEQ Figure \* ARABIC </w:instrText>
+                      </w:r>
+                      <w:r>
+                        <w:fldChar w:fldCharType="separate"/>
+                      </w:r>
+                      <w:r>
+                        <w:rPr>
+                          <w:noProof/>
+                        </w:rPr>
+                        <w:t>34</w:t>
+                      </w:r>
+                      <w:r>
+                        <w:rPr>
+                          <w:noProof/>
+                        </w:rPr>
+                        <w:fldChar w:fldCharType="end"/>
+                      </w:r>
                       <w:r>
                         <w:t xml:space="preserve">: </w:t>
                       </w:r>
@@ -28130,7 +28659,7 @@
         </w:tabs>
       </w:pPr>
     </w:p>
-    <w:bookmarkStart w:id="54" w:name="_Toc524796936"/>
+    <w:bookmarkStart w:id="53" w:name="_Toc524796936"/>
     <w:p>
       <w:pPr>
         <w:pStyle w:val="Heading1"/>
@@ -28231,7 +28760,7 @@
         </w:rPr>
         <w:t>:</w:t>
       </w:r>
-      <w:bookmarkEnd w:id="54"/>
+      <w:bookmarkEnd w:id="53"/>
       <w:r>
         <w:rPr>
           <w:rFonts w:asciiTheme="minorHAnsi" w:hAnsiTheme="minorHAnsi" w:cstheme="minorHAnsi"/>
@@ -28253,7 +28782,7 @@
         </w:rPr>
         <w:t xml:space="preserve">Visual Studio 2017 - </w:t>
       </w:r>
-      <w:hyperlink r:id="rId52" w:history="1">
+      <w:hyperlink r:id="rId51" w:history="1">
         <w:r>
           <w:rPr>
             <w:rStyle w:val="Hyperlink"/>
@@ -28290,7 +28819,7 @@
         </w:rPr>
         <w:t xml:space="preserve"> Pro Documentation - </w:t>
       </w:r>
-      <w:hyperlink r:id="rId53" w:history="1">
+      <w:hyperlink r:id="rId52" w:history="1">
         <w:r>
           <w:rPr>
             <w:rStyle w:val="Hyperlink"/>
@@ -28315,7 +28844,7 @@
       </w:pPr>
     </w:p>
     <w:sectPr>
-      <w:headerReference w:type="default" r:id="rId54"/>
+      <w:headerReference w:type="default" r:id="rId53"/>
       <w:pgSz w:w="11906" w:h="16838"/>
       <w:pgMar w:top="1440" w:right="1440" w:bottom="1440" w:left="1440" w:header="708" w:footer="708" w:gutter="0"/>
       <w:pgNumType w:start="0"/>
@@ -28739,16 +29268,16 @@
         </mc:Choice>
         <mc:Fallback>
           <w:pict>
-            <v:group id="Group 158" o:spid="_x0000_s1085" style="position:absolute;margin-left:0;margin-top:0;width:133.9pt;height:80.65pt;z-index:251659264;mso-top-percent:23;mso-position-horizontal:left;mso-position-horizontal-relative:page;mso-position-vertical-relative:page;mso-top-percent:23;mso-width-relative:margin;mso-height-relative:margin" coordsize="17007,10241" o:gfxdata="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">
-              <v:group id="Group 159" o:spid="_x0000_s1086" style="position:absolute;width:17007;height:10241" coordsize="17007,10241" o:gfxdata="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">
-                <v:rect id="Rectangle 160" o:spid="_x0000_s1087" style="position:absolute;width:17007;height:10241;visibility:visible;mso-wrap-style:square;v-text-anchor:middle" o:gfxdata="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" fillcolor="white [3212]" stroked="f" strokeweight="1pt">
+            <v:group id="Group 158" o:spid="_x0000_s1084" style="position:absolute;margin-left:0;margin-top:0;width:133.9pt;height:80.65pt;z-index:251659264;mso-top-percent:23;mso-position-horizontal:left;mso-position-horizontal-relative:page;mso-position-vertical-relative:page;mso-top-percent:23;mso-width-relative:margin;mso-height-relative:margin" coordsize="17007,10241" o:gfxdata="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">
+              <v:group id="Group 159" o:spid="_x0000_s1085" style="position:absolute;width:17007;height:10241" coordsize="17007,10241" o:gfxdata="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">
+                <v:rect id="Rectangle 160" o:spid="_x0000_s1086" style="position:absolute;width:17007;height:10241;visibility:visible;mso-wrap-style:square;v-text-anchor:middle" o:gfxdata="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" fillcolor="white [3212]" stroked="f" strokeweight="1pt">
                   <v:fill opacity="0"/>
                 </v:rect>
-                <v:shape id="Rectangle 1" o:spid="_x0000_s1088" style="position:absolute;left:2286;width:14630;height:10149;visibility:visible;mso-wrap-style:square;v-text-anchor:middle" coordsize="1462822,1014481" o:gfxdata="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" path="m,l1462822,,910372,376306,,1014481,,xe" fillcolor="#00b050" stroked="f" strokeweight="1pt">
+                <v:shape id="Rectangle 1" o:spid="_x0000_s1087" style="position:absolute;left:2286;width:14630;height:10149;visibility:visible;mso-wrap-style:square;v-text-anchor:middle" coordsize="1462822,1014481" o:gfxdata="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" path="m,l1462822,,910372,376306,,1014481,,xe" fillcolor="#00b050" stroked="f" strokeweight="1pt">
                   <v:stroke joinstyle="miter"/>
                   <v:path arrowok="t" o:connecttype="custom" o:connectlocs="0,0;1463040,0;910508,376493;0,1014984;0,0" o:connectangles="0,0,0,0,0"/>
                 </v:shape>
-                <v:rect id="Rectangle 162" o:spid="_x0000_s1089" style="position:absolute;left:2194;width:14722;height:10241;visibility:visible;mso-wrap-style:square;v-text-anchor:middle" o:gfxdata="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" stroked="f" strokeweight="1pt">
+                <v:rect id="Rectangle 162" o:spid="_x0000_s1088" style="position:absolute;left:2194;width:14722;height:10241;visibility:visible;mso-wrap-style:square;v-text-anchor:middle" o:gfxdata="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" stroked="f" strokeweight="1pt">
                   <v:fill r:id="rId2" o:title="" recolor="t" rotate="t" type="frame"/>
                 </v:rect>
               </v:group>
@@ -28756,7 +29285,7 @@
                 <v:stroke joinstyle="miter"/>
                 <v:path gradientshapeok="t" o:connecttype="rect"/>
               </v:shapetype>
-              <v:shape id="Text Box 163" o:spid="_x0000_s1090" type="#_x0000_t202" style="position:absolute;left:2370;top:189;width:4428;height:3753;flip:x;visibility:visible;mso-wrap-style:square;v-text-anchor:middle" o:gfxdata="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" filled="f" stroked="f" strokeweight=".5pt">
+              <v:shape id="Text Box 163" o:spid="_x0000_s1089" type="#_x0000_t202" style="position:absolute;left:2370;top:189;width:4428;height:3753;flip:x;visibility:visible;mso-wrap-style:square;v-text-anchor:middle" o:gfxdata="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" filled="f" stroked="f" strokeweight=".5pt">
                 <v:textbox inset=",7.2pt,,7.2pt">
                   <w:txbxContent>
                     <w:p>
@@ -31758,7 +32287,7 @@
 </file>
 
 <file path=customXml/itemProps2.xml><?xml version="1.0" encoding="utf-8"?>
-<ds:datastoreItem xmlns:ds="http://schemas.openxmlformats.org/officeDocument/2006/customXml" ds:itemID="{82824652-BB7F-49B3-88C7-34CF057D7352}">
+<ds:datastoreItem xmlns:ds="http://schemas.openxmlformats.org/officeDocument/2006/customXml" ds:itemID="{30B0CCC0-1E3F-4F28-870B-D5A6BA274779}">
   <ds:schemaRefs>
     <ds:schemaRef ds:uri="http://schemas.openxmlformats.org/officeDocument/2006/bibliography"/>
   </ds:schemaRefs>

</xml_diff>

<commit_message>
*Random Commits from Visual Studio* *Added Class Diagrams to Visual Studio & Documentation*
</commit_message>
<xml_diff>
--- a/NetworkArithmeticGame_Brayden_Cantrill/Documentation/Documentation.docx
+++ b/NetworkArithmeticGame_Brayden_Cantrill/Documentation/Documentation.docx
@@ -1,6 +1,6 @@
 
 <file path=word/document.xml><?xml version="1.0" encoding="utf-8"?>
-<w:document xmlns:wpc="http://schemas.microsoft.com/office/word/2010/wordprocessingCanvas" xmlns:cx="http://schemas.microsoft.com/office/drawing/2014/chartex" xmlns:cx1="http://schemas.microsoft.com/office/drawing/2015/9/8/chartex" xmlns:cx2="http://schemas.microsoft.com/office/drawing/2015/10/21/chartex" xmlns:cx3="http://schemas.microsoft.com/office/drawing/2016/5/9/chartex" xmlns:cx4="http://schemas.microsoft.com/office/drawing/2016/5/10/chartex" xmlns:cx5="http://schemas.microsoft.com/office/drawing/2016/5/11/chartex" xmlns:cx6="http://schemas.microsoft.com/office/drawing/2016/5/12/chartex" xmlns:cx7="http://schemas.microsoft.com/office/drawing/2016/5/13/chartex" xmlns:cx8="http://schemas.microsoft.com/office/drawing/2016/5/14/chartex" xmlns:mc="http://schemas.openxmlformats.org/markup-compatibility/2006" xmlns:aink="http://schemas.microsoft.com/office/drawing/2016/ink" xmlns:am3d="http://schemas.microsoft.com/office/drawing/2017/model3d" xmlns:o="urn:schemas-microsoft-com:office:office" xmlns:r="http://schemas.openxmlformats.org/officeDocument/2006/relationships" xmlns:m="http://schemas.openxmlformats.org/officeDocument/2006/math" xmlns:v="urn:schemas-microsoft-com:vml" xmlns:wp14="http://schemas.microsoft.com/office/word/2010/wordprocessingDrawing" xmlns:wp="http://schemas.openxmlformats.org/drawingml/2006/wordprocessingDrawing" xmlns:w10="urn:schemas-microsoft-com:office:word" xmlns:w="http://schemas.openxmlformats.org/wordprocessingml/2006/main" xmlns:w14="http://schemas.microsoft.com/office/word/2010/wordml" xmlns:w15="http://schemas.microsoft.com/office/word/2012/wordml" xmlns:w16cid="http://schemas.microsoft.com/office/word/2016/wordml/cid" xmlns:w16se="http://schemas.microsoft.com/office/word/2015/wordml/symex" xmlns:wpg="http://schemas.microsoft.com/office/word/2010/wordprocessingGroup" xmlns:wpi="http://schemas.microsoft.com/office/word/2010/wordprocessingInk" xmlns:wne="http://schemas.microsoft.com/office/word/2006/wordml" xmlns:wps="http://schemas.microsoft.com/office/word/2010/wordprocessingShape" mc:Ignorable="w14 w15 w16se w16cid wp14">
+<w:document xmlns:wpc="http://schemas.microsoft.com/office/word/2010/wordprocessingCanvas" xmlns:mc="http://schemas.openxmlformats.org/markup-compatibility/2006" xmlns:o="urn:schemas-microsoft-com:office:office" xmlns:r="http://schemas.openxmlformats.org/officeDocument/2006/relationships" xmlns:m="http://schemas.openxmlformats.org/officeDocument/2006/math" xmlns:v="urn:schemas-microsoft-com:vml" xmlns:wp14="http://schemas.microsoft.com/office/word/2010/wordprocessingDrawing" xmlns:wp="http://schemas.openxmlformats.org/drawingml/2006/wordprocessingDrawing" xmlns:w10="urn:schemas-microsoft-com:office:word" xmlns:w="http://schemas.openxmlformats.org/wordprocessingml/2006/main" xmlns:w14="http://schemas.microsoft.com/office/word/2010/wordml" xmlns:w15="http://schemas.microsoft.com/office/word/2012/wordml" xmlns:wpg="http://schemas.microsoft.com/office/word/2010/wordprocessingGroup" xmlns:wpi="http://schemas.microsoft.com/office/word/2010/wordprocessingInk" xmlns:wne="http://schemas.microsoft.com/office/word/2006/wordml" xmlns:wps="http://schemas.microsoft.com/office/word/2010/wordprocessingShape" mc:Ignorable="w14 w15 wp14">
   <w:body>
     <w:sdt>
       <w:sdtPr>
@@ -10,7 +10,6 @@
           <w:docPartUnique/>
         </w:docPartObj>
       </w:sdtPr>
-      <w:sdtEndPr/>
       <w:sdtContent>
         <w:p>
           <w:r>
@@ -261,7 +260,7 @@
                   </wp:anchor>
                 </w:drawing>
               </mc:Choice>
-              <mc:Fallback>
+              <mc:Fallback xmlns:w16se="http://schemas.microsoft.com/office/word/2015/wordml/symex" xmlns:w16cid="http://schemas.microsoft.com/office/word/2016/wordml/cid" xmlns:am3d="http://schemas.microsoft.com/office/drawing/2017/model3d" xmlns:aink="http://schemas.microsoft.com/office/drawing/2016/ink" xmlns:cx8="http://schemas.microsoft.com/office/drawing/2016/5/14/chartex" xmlns:cx7="http://schemas.microsoft.com/office/drawing/2016/5/13/chartex" xmlns:cx6="http://schemas.microsoft.com/office/drawing/2016/5/12/chartex" xmlns:cx5="http://schemas.microsoft.com/office/drawing/2016/5/11/chartex" xmlns:cx4="http://schemas.microsoft.com/office/drawing/2016/5/10/chartex" xmlns:cx3="http://schemas.microsoft.com/office/drawing/2016/5/9/chartex" xmlns:cx2="http://schemas.microsoft.com/office/drawing/2015/10/21/chartex" xmlns:cx1="http://schemas.microsoft.com/office/drawing/2015/9/8/chartex" xmlns:cx="http://schemas.microsoft.com/office/drawing/2014/chartex">
                 <w:pict>
                   <v:group w14:anchorId="6A863B97" id="Group 149" o:spid="_x0000_s1026" style="position:absolute;margin-left:-4.5pt;margin-top:.75pt;width:600.75pt;height:95.7pt;z-index:251662336;mso-position-horizontal-relative:page;mso-position-vertical-relative:page" coordorigin="-1313,857" coordsize="73983,12161" o:gfxdata="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">
                     <v:shape id="Rectangle 51" o:spid="_x0000_s1027" style="position:absolute;left:-851;top:857;width:73336;height:11304;visibility:visible;mso-wrap-style:square;v-text-anchor:middle" coordsize="7312660,1129665" o:gfxdata="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" path="m,l7312660,r,1129665l3619500,733425,,1091565,,xe" fillcolor="#00b050" stroked="f" strokeweight="1pt">
@@ -354,7 +353,6 @@
                                   <w:dataBinding w:prefixMappings="xmlns:ns0='http://purl.org/dc/elements/1.1/' xmlns:ns1='http://schemas.openxmlformats.org/package/2006/metadata/core-properties' " w:xpath="/ns1:coreProperties[1]/ns0:creator[1]" w:storeItemID="{6C3C8BC8-F283-45AE-878A-BAB7291924A1}"/>
                                   <w:text/>
                                 </w:sdtPr>
-                                <w:sdtEndPr/>
                                 <w:sdtContent>
                                   <w:p>
                                     <w:pPr>
@@ -430,7 +428,6 @@
                             <w:dataBinding w:prefixMappings="xmlns:ns0='http://purl.org/dc/elements/1.1/' xmlns:ns1='http://schemas.openxmlformats.org/package/2006/metadata/core-properties' " w:xpath="/ns1:coreProperties[1]/ns0:creator[1]" w:storeItemID="{6C3C8BC8-F283-45AE-878A-BAB7291924A1}"/>
                             <w:text/>
                           </w:sdtPr>
-                          <w:sdtEndPr/>
                           <w:sdtContent>
                             <w:p>
                               <w:pPr>
@@ -568,7 +565,6 @@
                                   <w:dataBinding w:prefixMappings="xmlns:ns0='http://schemas.microsoft.com/office/2006/coverPageProps' " w:xpath="/ns0:CoverPageProperties[1]/ns0:Abstract[1]" w:storeItemID="{55AF091B-3C7A-41E3-B477-F2FDAA23CFDA}"/>
                                   <w:text w:multiLine="1"/>
                                 </w:sdtPr>
-                                <w:sdtEndPr/>
                                 <w:sdtContent>
                                   <w:p>
                                     <w:pPr>
@@ -648,7 +644,6 @@
                             <w:dataBinding w:prefixMappings="xmlns:ns0='http://schemas.microsoft.com/office/2006/coverPageProps' " w:xpath="/ns0:CoverPageProperties[1]/ns0:Abstract[1]" w:storeItemID="{55AF091B-3C7A-41E3-B477-F2FDAA23CFDA}"/>
                             <w:text w:multiLine="1"/>
                           </w:sdtPr>
-                          <w:sdtEndPr/>
                           <w:sdtContent>
                             <w:p>
                               <w:pPr>
@@ -798,7 +793,6 @@
                                   <w:dataBinding w:prefixMappings="xmlns:ns0='http://purl.org/dc/elements/1.1/' xmlns:ns1='http://schemas.openxmlformats.org/package/2006/metadata/core-properties' " w:xpath="/ns1:coreProperties[1]/ns0:subject[1]" w:storeItemID="{6C3C8BC8-F283-45AE-878A-BAB7291924A1}"/>
                                   <w:text/>
                                 </w:sdtPr>
-                                <w:sdtEndPr/>
                                 <w:sdtContent>
                                   <w:p>
                                     <w:pPr>
@@ -912,7 +906,6 @@
                             <w:dataBinding w:prefixMappings="xmlns:ns0='http://purl.org/dc/elements/1.1/' xmlns:ns1='http://schemas.openxmlformats.org/package/2006/metadata/core-properties' " w:xpath="/ns1:coreProperties[1]/ns0:subject[1]" w:storeItemID="{6C3C8BC8-F283-45AE-878A-BAB7291924A1}"/>
                             <w:text/>
                           </w:sdtPr>
-                          <w:sdtEndPr/>
                           <w:sdtContent>
                             <w:p>
                               <w:pPr>
@@ -1023,7 +1016,7 @@
                   </wp:anchor>
                 </w:drawing>
               </mc:Choice>
-              <mc:Fallback>
+              <mc:Fallback xmlns:w16se="http://schemas.microsoft.com/office/word/2015/wordml/symex" xmlns:w16cid="http://schemas.microsoft.com/office/word/2016/wordml/cid" xmlns:am3d="http://schemas.microsoft.com/office/drawing/2017/model3d" xmlns:aink="http://schemas.microsoft.com/office/drawing/2016/ink" xmlns:cx8="http://schemas.microsoft.com/office/drawing/2016/5/14/chartex" xmlns:cx7="http://schemas.microsoft.com/office/drawing/2016/5/13/chartex" xmlns:cx6="http://schemas.microsoft.com/office/drawing/2016/5/12/chartex" xmlns:cx5="http://schemas.microsoft.com/office/drawing/2016/5/11/chartex" xmlns:cx4="http://schemas.microsoft.com/office/drawing/2016/5/10/chartex" xmlns:cx3="http://schemas.microsoft.com/office/drawing/2016/5/9/chartex" xmlns:cx2="http://schemas.microsoft.com/office/drawing/2015/10/21/chartex" xmlns:cx1="http://schemas.microsoft.com/office/drawing/2015/9/8/chartex" xmlns:cx="http://schemas.microsoft.com/office/drawing/2014/chartex">
                 <w:pict>
                   <v:line w14:anchorId="143DAC0A" id="Straight Connector 33" o:spid="_x0000_s1026" style="position:absolute;flip:y;z-index:251724800;visibility:visible;mso-wrap-style:square;mso-width-percent:0;mso-height-percent:0;mso-wrap-distance-left:9pt;mso-wrap-distance-top:0;mso-wrap-distance-right:9pt;mso-wrap-distance-bottom:0;mso-position-horizontal:absolute;mso-position-horizontal-relative:page;mso-position-vertical:absolute;mso-position-vertical-relative:text;mso-width-percent:0;mso-height-percent:0;mso-width-relative:margin;mso-height-relative:margin" from="589.85pt,376.6pt" to="589.85pt,426.75pt" o:gfxdata="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" strokecolor="#00b050" strokeweight="9pt">
                     <v:stroke joinstyle="miter"/>
@@ -1110,7 +1103,7 @@
                   </wp:anchor>
                 </w:drawing>
               </mc:Choice>
-              <mc:Fallback>
+              <mc:Fallback xmlns:w16se="http://schemas.microsoft.com/office/word/2015/wordml/symex" xmlns:w16cid="http://schemas.microsoft.com/office/word/2016/wordml/cid" xmlns:am3d="http://schemas.microsoft.com/office/drawing/2017/model3d" xmlns:aink="http://schemas.microsoft.com/office/drawing/2016/ink" xmlns:cx8="http://schemas.microsoft.com/office/drawing/2016/5/14/chartex" xmlns:cx7="http://schemas.microsoft.com/office/drawing/2016/5/13/chartex" xmlns:cx6="http://schemas.microsoft.com/office/drawing/2016/5/12/chartex" xmlns:cx5="http://schemas.microsoft.com/office/drawing/2016/5/11/chartex" xmlns:cx4="http://schemas.microsoft.com/office/drawing/2016/5/10/chartex" xmlns:cx3="http://schemas.microsoft.com/office/drawing/2016/5/9/chartex" xmlns:cx2="http://schemas.microsoft.com/office/drawing/2015/10/21/chartex" xmlns:cx1="http://schemas.microsoft.com/office/drawing/2015/9/8/chartex" xmlns:cx="http://schemas.microsoft.com/office/drawing/2014/chartex">
                 <w:pict>
                   <v:rect w14:anchorId="3110612E" id="Rectangle 16" o:spid="_x0000_s1026" style="position:absolute;margin-left:545.65pt;margin-top:376.85pt;width:596.85pt;height:50.2pt;z-index:251658239;visibility:visible;mso-wrap-style:square;mso-width-percent:0;mso-height-percent:0;mso-wrap-distance-left:9pt;mso-wrap-distance-top:0;mso-wrap-distance-right:9pt;mso-wrap-distance-bottom:0;mso-position-horizontal:right;mso-position-horizontal-relative:page;mso-position-vertical:absolute;mso-position-vertical-relative:text;mso-width-percent:0;mso-height-percent:0;mso-width-relative:margin;mso-height-relative:margin;v-text-anchor:middle" o:gfxdata="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" fillcolor="#5a5a5a [2109]" stroked="f" strokeweight="1pt">
                     <w10:wrap anchorx="page"/>
@@ -5386,7 +5379,7 @@
               </wp:anchor>
             </w:drawing>
           </mc:Choice>
-          <mc:Fallback>
+          <mc:Fallback xmlns:w16se="http://schemas.microsoft.com/office/word/2015/wordml/symex" xmlns:w16cid="http://schemas.microsoft.com/office/word/2016/wordml/cid" xmlns:am3d="http://schemas.microsoft.com/office/drawing/2017/model3d" xmlns:aink="http://schemas.microsoft.com/office/drawing/2016/ink" xmlns:cx8="http://schemas.microsoft.com/office/drawing/2016/5/14/chartex" xmlns:cx7="http://schemas.microsoft.com/office/drawing/2016/5/13/chartex" xmlns:cx6="http://schemas.microsoft.com/office/drawing/2016/5/12/chartex" xmlns:cx5="http://schemas.microsoft.com/office/drawing/2016/5/11/chartex" xmlns:cx4="http://schemas.microsoft.com/office/drawing/2016/5/10/chartex" xmlns:cx3="http://schemas.microsoft.com/office/drawing/2016/5/9/chartex" xmlns:cx2="http://schemas.microsoft.com/office/drawing/2015/10/21/chartex" xmlns:cx1="http://schemas.microsoft.com/office/drawing/2015/9/8/chartex" xmlns:cx="http://schemas.microsoft.com/office/drawing/2014/chartex">
             <w:pict>
               <v:line w14:anchorId="7686D0AE" id="Straight Connector 1" o:spid="_x0000_s1026" style="position:absolute;flip:y;z-index:251663360;visibility:visible;mso-wrap-style:square;mso-width-percent:0;mso-height-percent:0;mso-wrap-distance-left:9pt;mso-wrap-distance-top:0;mso-wrap-distance-right:9pt;mso-wrap-distance-bottom:0;mso-position-horizontal:absolute;mso-position-horizontal-relative:margin;mso-position-vertical:absolute;mso-position-vertical-relative:text;mso-width-percent:0;mso-height-percent:0;mso-width-relative:margin;mso-height-relative:margin" from="0,.8pt" to="129.75pt,.8pt" o:gfxdata="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" strokecolor="#00b050" strokeweight="3pt">
                 <v:stroke joinstyle="miter"/>
@@ -5489,7 +5482,7 @@
               </wp:anchor>
             </w:drawing>
           </mc:Choice>
-          <mc:Fallback>
+          <mc:Fallback xmlns:w16se="http://schemas.microsoft.com/office/word/2015/wordml/symex" xmlns:w16cid="http://schemas.microsoft.com/office/word/2016/wordml/cid" xmlns:am3d="http://schemas.microsoft.com/office/drawing/2017/model3d" xmlns:aink="http://schemas.microsoft.com/office/drawing/2016/ink" xmlns:cx8="http://schemas.microsoft.com/office/drawing/2016/5/14/chartex" xmlns:cx7="http://schemas.microsoft.com/office/drawing/2016/5/13/chartex" xmlns:cx6="http://schemas.microsoft.com/office/drawing/2016/5/12/chartex" xmlns:cx5="http://schemas.microsoft.com/office/drawing/2016/5/11/chartex" xmlns:cx4="http://schemas.microsoft.com/office/drawing/2016/5/10/chartex" xmlns:cx3="http://schemas.microsoft.com/office/drawing/2016/5/9/chartex" xmlns:cx2="http://schemas.microsoft.com/office/drawing/2015/10/21/chartex" xmlns:cx1="http://schemas.microsoft.com/office/drawing/2015/9/8/chartex" xmlns:cx="http://schemas.microsoft.com/office/drawing/2014/chartex">
             <w:pict>
               <v:line w14:anchorId="420CC418" id="Straight Connector 135" o:spid="_x0000_s1026" style="position:absolute;flip:y;z-index:251956224;visibility:visible;mso-wrap-style:square;mso-width-percent:0;mso-height-percent:0;mso-wrap-distance-left:9pt;mso-wrap-distance-top:0;mso-wrap-distance-right:9pt;mso-wrap-distance-bottom:0;mso-position-horizontal:left;mso-position-horizontal-relative:margin;mso-position-vertical:absolute;mso-position-vertical-relative:text;mso-width-percent:0;mso-height-percent:0;mso-width-relative:margin;mso-height-relative:margin" from="0,2.45pt" to="60pt,2.45pt" o:gfxdata="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" strokecolor="#00b050" strokeweight="3pt">
                 <v:stroke joinstyle="miter"/>
@@ -5516,39 +5509,39 @@
         <w:rPr>
           <w:sz w:val="24"/>
         </w:rPr>
-        <w:t xml:space="preserve">d in assisting teachers and students within the area of mathematics and the creation of simple mathematical equations. Teachers </w:t>
+        <w:t xml:space="preserve">d in assisting teachers and students within the area of mathematics and the creation of simple mathematical equations. Teachers are able to send questions to the student through network </w:t>
+      </w:r>
+      <w:r>
+        <w:rPr>
+          <w:sz w:val="24"/>
+        </w:rPr>
+        <w:t>connections</w:t>
+      </w:r>
+      <w:r>
+        <w:rPr>
+          <w:sz w:val="24"/>
+        </w:rPr>
+        <w:t xml:space="preserve"> that allow both the Teacher and Student to send and receive</w:t>
+      </w:r>
+      <w:r>
+        <w:rPr>
+          <w:sz w:val="24"/>
+        </w:rPr>
+        <w:t xml:space="preserve"> specific responses while also permitting the teacher to view the results of the </w:t>
       </w:r>
       <w:proofErr w:type="gramStart"/>
       <w:r>
         <w:rPr>
           <w:sz w:val="24"/>
         </w:rPr>
-        <w:t>are able to</w:t>
+        <w:t>students</w:t>
       </w:r>
       <w:proofErr w:type="gramEnd"/>
       <w:r>
         <w:rPr>
           <w:sz w:val="24"/>
         </w:rPr>
-        <w:t xml:space="preserve"> send questions to the student through network </w:t>
-      </w:r>
-      <w:r>
-        <w:rPr>
-          <w:sz w:val="24"/>
-        </w:rPr>
-        <w:t>connections</w:t>
-      </w:r>
-      <w:r>
-        <w:rPr>
-          <w:sz w:val="24"/>
-        </w:rPr>
-        <w:t xml:space="preserve"> that allow both the Teacher and Student to send and receive</w:t>
-      </w:r>
-      <w:r>
-        <w:rPr>
-          <w:sz w:val="24"/>
-        </w:rPr>
-        <w:t xml:space="preserve"> specific responses while also permitting the teacher to view the results of the students answers as well as the questions that were asked. </w:t>
+        <w:t xml:space="preserve"> answers as well as the questions that were asked. </w:t>
       </w:r>
     </w:p>
     <w:p>
@@ -5664,7 +5657,7 @@
               </wp:anchor>
             </w:drawing>
           </mc:Choice>
-          <mc:Fallback>
+          <mc:Fallback xmlns:w16se="http://schemas.microsoft.com/office/word/2015/wordml/symex" xmlns:w16cid="http://schemas.microsoft.com/office/word/2016/wordml/cid" xmlns:am3d="http://schemas.microsoft.com/office/drawing/2017/model3d" xmlns:aink="http://schemas.microsoft.com/office/drawing/2016/ink" xmlns:cx8="http://schemas.microsoft.com/office/drawing/2016/5/14/chartex" xmlns:cx7="http://schemas.microsoft.com/office/drawing/2016/5/13/chartex" xmlns:cx6="http://schemas.microsoft.com/office/drawing/2016/5/12/chartex" xmlns:cx5="http://schemas.microsoft.com/office/drawing/2016/5/11/chartex" xmlns:cx4="http://schemas.microsoft.com/office/drawing/2016/5/10/chartex" xmlns:cx3="http://schemas.microsoft.com/office/drawing/2016/5/9/chartex" xmlns:cx2="http://schemas.microsoft.com/office/drawing/2015/10/21/chartex" xmlns:cx1="http://schemas.microsoft.com/office/drawing/2015/9/8/chartex" xmlns:cx="http://schemas.microsoft.com/office/drawing/2014/chartex">
             <w:pict>
               <v:line w14:anchorId="36F92929" id="Straight Connector 141" o:spid="_x0000_s1026" style="position:absolute;flip:y;z-index:251958272;visibility:visible;mso-wrap-style:square;mso-width-percent:0;mso-height-percent:0;mso-wrap-distance-left:9pt;mso-wrap-distance-top:0;mso-wrap-distance-right:9pt;mso-wrap-distance-bottom:0;mso-position-horizontal:left;mso-position-horizontal-relative:margin;mso-position-vertical:absolute;mso-position-vertical-relative:text;mso-width-percent:0;mso-height-percent:0;mso-width-relative:margin;mso-height-relative:margin" from="0,2.45pt" to="70.5pt,2.45pt" o:gfxdata="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" strokecolor="#00b050" strokeweight="3pt">
                 <v:stroke joinstyle="miter"/>
@@ -5784,6 +5777,14 @@
         </w:rPr>
         <w:t xml:space="preserve">Teacher has the ability in viewing the answers and the questions asked. </w:t>
       </w:r>
+    </w:p>
+    <w:p>
+      <w:pPr>
+        <w:pStyle w:val="ListParagraph"/>
+        <w:rPr>
+          <w:sz w:val="24"/>
+        </w:rPr>
+      </w:pPr>
     </w:p>
     <w:p>
       <w:pPr>
@@ -5877,7 +5878,7 @@
               </wp:anchor>
             </w:drawing>
           </mc:Choice>
-          <mc:Fallback>
+          <mc:Fallback xmlns:w16se="http://schemas.microsoft.com/office/word/2015/wordml/symex" xmlns:w16cid="http://schemas.microsoft.com/office/word/2016/wordml/cid" xmlns:am3d="http://schemas.microsoft.com/office/drawing/2017/model3d" xmlns:aink="http://schemas.microsoft.com/office/drawing/2016/ink" xmlns:cx8="http://schemas.microsoft.com/office/drawing/2016/5/14/chartex" xmlns:cx7="http://schemas.microsoft.com/office/drawing/2016/5/13/chartex" xmlns:cx6="http://schemas.microsoft.com/office/drawing/2016/5/12/chartex" xmlns:cx5="http://schemas.microsoft.com/office/drawing/2016/5/11/chartex" xmlns:cx4="http://schemas.microsoft.com/office/drawing/2016/5/10/chartex" xmlns:cx3="http://schemas.microsoft.com/office/drawing/2016/5/9/chartex" xmlns:cx2="http://schemas.microsoft.com/office/drawing/2015/10/21/chartex" xmlns:cx1="http://schemas.microsoft.com/office/drawing/2015/9/8/chartex" xmlns:cx="http://schemas.microsoft.com/office/drawing/2014/chartex">
             <w:pict>
               <v:line w14:anchorId="2414F0BE" id="Straight Connector 146" o:spid="_x0000_s1026" style="position:absolute;flip:y;z-index:251960320;visibility:visible;mso-wrap-style:square;mso-width-percent:0;mso-height-percent:0;mso-wrap-distance-left:9pt;mso-wrap-distance-top:0;mso-wrap-distance-right:9pt;mso-wrap-distance-bottom:0;mso-position-horizontal:left;mso-position-horizontal-relative:margin;mso-position-vertical:absolute;mso-position-vertical-relative:text;mso-width-percent:0;mso-height-percent:0;mso-width-relative:margin;mso-height-relative:margin" from="0,1.75pt" to="63.75pt,1.75pt" o:gfxdata="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" strokecolor="#00b050" strokeweight="3pt">
                 <v:stroke joinstyle="miter"/>
@@ -5980,6 +5981,41 @@
     </w:p>
     <w:p>
       <w:pPr>
+        <w:rPr>
+          <w:sz w:val="24"/>
+        </w:rPr>
+      </w:pPr>
+    </w:p>
+    <w:p>
+      <w:pPr>
+        <w:rPr>
+          <w:sz w:val="24"/>
+        </w:rPr>
+      </w:pPr>
+    </w:p>
+    <w:p>
+      <w:pPr>
+        <w:rPr>
+          <w:sz w:val="24"/>
+        </w:rPr>
+      </w:pPr>
+    </w:p>
+    <w:p>
+      <w:pPr>
+        <w:rPr>
+          <w:sz w:val="24"/>
+        </w:rPr>
+      </w:pPr>
+    </w:p>
+    <w:p>
+      <w:pPr>
+        <w:rPr>
+          <w:sz w:val="24"/>
+        </w:rPr>
+      </w:pPr>
+    </w:p>
+    <w:p>
+      <w:pPr>
         <w:pStyle w:val="Heading1"/>
         <w:rPr>
           <w:rFonts w:asciiTheme="minorHAnsi" w:hAnsiTheme="minorHAnsi"/>
@@ -6005,75 +6041,6 @@
       </w:r>
     </w:p>
     <w:p>
-      <w:r>
-        <w:rPr>
-          <w:noProof/>
-          <w:lang w:eastAsia="en-AU"/>
-        </w:rPr>
-        <w:drawing>
-          <wp:anchor distT="0" distB="0" distL="114300" distR="114300" simplePos="0" relativeHeight="251993088" behindDoc="1" locked="0" layoutInCell="1" allowOverlap="1" wp14:anchorId="1270BA79">
-            <wp:simplePos x="0" y="0"/>
-            <wp:positionH relativeFrom="margin">
-              <wp:align>left</wp:align>
-            </wp:positionH>
-            <wp:positionV relativeFrom="paragraph">
-              <wp:posOffset>248285</wp:posOffset>
-            </wp:positionV>
-            <wp:extent cx="4333875" cy="3679825"/>
-            <wp:effectExtent l="0" t="0" r="9525" b="0"/>
-            <wp:wrapTight wrapText="bothSides">
-              <wp:wrapPolygon edited="0">
-                <wp:start x="0" y="0"/>
-                <wp:lineTo x="0" y="21470"/>
-                <wp:lineTo x="21553" y="21470"/>
-                <wp:lineTo x="21553" y="0"/>
-                <wp:lineTo x="0" y="0"/>
-              </wp:wrapPolygon>
-            </wp:wrapTight>
-            <wp:docPr id="239" name="Picture 239"/>
-            <wp:cNvGraphicFramePr>
-              <a:graphicFrameLocks xmlns:a="http://schemas.openxmlformats.org/drawingml/2006/main" noChangeAspect="1"/>
-            </wp:cNvGraphicFramePr>
-            <a:graphic xmlns:a="http://schemas.openxmlformats.org/drawingml/2006/main">
-              <a:graphicData uri="http://schemas.openxmlformats.org/drawingml/2006/picture">
-                <pic:pic xmlns:pic="http://schemas.openxmlformats.org/drawingml/2006/picture">
-                  <pic:nvPicPr>
-                    <pic:cNvPr id="1" name=""/>
-                    <pic:cNvPicPr/>
-                  </pic:nvPicPr>
-                  <pic:blipFill>
-                    <a:blip r:embed="rId11">
-                      <a:extLst>
-                        <a:ext uri="{28A0092B-C50C-407E-A947-70E740481C1C}">
-                          <a14:useLocalDpi xmlns:a14="http://schemas.microsoft.com/office/drawing/2010/main" val="0"/>
-                        </a:ext>
-                      </a:extLst>
-                    </a:blip>
-                    <a:stretch>
-                      <a:fillRect/>
-                    </a:stretch>
-                  </pic:blipFill>
-                  <pic:spPr>
-                    <a:xfrm>
-                      <a:off x="0" y="0"/>
-                      <a:ext cx="4333875" cy="3679825"/>
-                    </a:xfrm>
-                    <a:prstGeom prst="rect">
-                      <a:avLst/>
-                    </a:prstGeom>
-                  </pic:spPr>
-                </pic:pic>
-              </a:graphicData>
-            </a:graphic>
-            <wp14:sizeRelH relativeFrom="page">
-              <wp14:pctWidth>0</wp14:pctWidth>
-            </wp14:sizeRelH>
-            <wp14:sizeRelV relativeFrom="page">
-              <wp14:pctHeight>0</wp14:pctHeight>
-            </wp14:sizeRelV>
-          </wp:anchor>
-        </w:drawing>
-      </w:r>
       <w:r>
         <w:rPr>
           <w:noProof/>
@@ -6082,7 +6049,7 @@
         <mc:AlternateContent>
           <mc:Choice Requires="wps">
             <w:drawing>
-              <wp:anchor distT="0" distB="0" distL="114300" distR="114300" simplePos="0" relativeHeight="251682816" behindDoc="0" locked="0" layoutInCell="1" allowOverlap="1" wp14:anchorId="7D7EF011" wp14:editId="09CCC06E">
+              <wp:anchor distT="0" distB="0" distL="114300" distR="114300" simplePos="0" relativeHeight="251682816" behindDoc="0" locked="0" layoutInCell="1" allowOverlap="1" wp14:anchorId="1FE5BD85" wp14:editId="4BA45B6D">
                 <wp:simplePos x="0" y="0"/>
                 <wp:positionH relativeFrom="margin">
                   <wp:posOffset>0</wp:posOffset>
@@ -6142,7 +6109,7 @@
           </mc:Choice>
           <mc:Fallback>
             <w:pict>
-              <v:line w14:anchorId="76311D08" id="Straight Connector 11" o:spid="_x0000_s1026" style="position:absolute;flip:y;z-index:251682816;visibility:visible;mso-wrap-style:square;mso-width-percent:0;mso-height-percent:0;mso-wrap-distance-left:9pt;mso-wrap-distance-top:0;mso-wrap-distance-right:9pt;mso-wrap-distance-bottom:0;mso-position-horizontal:absolute;mso-position-horizontal-relative:margin;mso-position-vertical:absolute;mso-position-vertical-relative:text;mso-width-percent:0;mso-height-percent:0;mso-width-relative:margin;mso-height-relative:margin" from="0,1.5pt" to="129.75pt,1.5pt" o:gfxdata="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" strokecolor="#00b050" strokeweight="3pt">
+              <v:line w14:anchorId="1564B886" id="Straight Connector 11" o:spid="_x0000_s1026" style="position:absolute;flip:y;z-index:251682816;visibility:visible;mso-wrap-style:square;mso-width-percent:0;mso-height-percent:0;mso-wrap-distance-left:9pt;mso-wrap-distance-top:0;mso-wrap-distance-right:9pt;mso-wrap-distance-bottom:0;mso-position-horizontal:absolute;mso-position-horizontal-relative:margin;mso-position-vertical:absolute;mso-position-vertical-relative:text;mso-width-percent:0;mso-height-percent:0;mso-width-relative:margin;mso-height-relative:margin" from="0,1.5pt" to="129.75pt,1.5pt" o:gfxdata="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" strokecolor="#00b050" strokeweight="3pt">
                 <v:stroke joinstyle="miter"/>
                 <w10:wrap anchorx="margin"/>
               </v:line>
@@ -6151,11 +6118,14 @@
         </mc:AlternateContent>
       </w:r>
     </w:p>
-    <w:p/>
-    <w:p/>
-    <w:p/>
-    <w:p/>
     <w:p>
+      <w:pPr>
+        <w:pStyle w:val="Heading2"/>
+        <w:rPr>
+          <w:rFonts w:asciiTheme="minorHAnsi" w:hAnsiTheme="minorHAnsi"/>
+          <w:b/>
+        </w:rPr>
+      </w:pPr>
       <w:r>
         <w:rPr>
           <w:noProof/>
@@ -6163,16 +6133,252 @@
         <mc:AlternateContent>
           <mc:Choice Requires="wps">
             <w:drawing>
-              <wp:anchor distT="45720" distB="45720" distL="114300" distR="114300" simplePos="0" relativeHeight="252233728" behindDoc="0" locked="0" layoutInCell="1" allowOverlap="1">
+              <wp:anchor distT="0" distB="0" distL="114300" distR="114300" simplePos="0" relativeHeight="252393472" behindDoc="1" locked="0" layoutInCell="1" allowOverlap="1" wp14:anchorId="5CB63D8E" wp14:editId="566454B0">
+                <wp:simplePos x="0" y="0"/>
+                <wp:positionH relativeFrom="column">
+                  <wp:posOffset>-2540</wp:posOffset>
+                </wp:positionH>
+                <wp:positionV relativeFrom="paragraph">
+                  <wp:posOffset>4431030</wp:posOffset>
+                </wp:positionV>
+                <wp:extent cx="5731510" cy="635"/>
+                <wp:effectExtent l="0" t="0" r="0" b="0"/>
+                <wp:wrapTight wrapText="bothSides">
+                  <wp:wrapPolygon edited="0">
+                    <wp:start x="0" y="0"/>
+                    <wp:lineTo x="0" y="21600"/>
+                    <wp:lineTo x="21600" y="21600"/>
+                    <wp:lineTo x="21600" y="0"/>
+                  </wp:wrapPolygon>
+                </wp:wrapTight>
+                <wp:docPr id="176" name="Text Box 176"/>
+                <wp:cNvGraphicFramePr/>
+                <a:graphic xmlns:a="http://schemas.openxmlformats.org/drawingml/2006/main">
+                  <a:graphicData uri="http://schemas.microsoft.com/office/word/2010/wordprocessingShape">
+                    <wps:wsp>
+                      <wps:cNvSpPr txBox="1"/>
+                      <wps:spPr>
+                        <a:xfrm>
+                          <a:off x="0" y="0"/>
+                          <a:ext cx="5731510" cy="635"/>
+                        </a:xfrm>
+                        <a:prstGeom prst="rect">
+                          <a:avLst/>
+                        </a:prstGeom>
+                        <a:solidFill>
+                          <a:prstClr val="white"/>
+                        </a:solidFill>
+                        <a:ln>
+                          <a:noFill/>
+                        </a:ln>
+                        <a:effectLst/>
+                      </wps:spPr>
+                      <wps:txbx>
+                        <w:txbxContent>
+                          <w:p>
+                            <w:pPr>
+                              <w:pStyle w:val="Caption"/>
+                              <w:rPr>
+                                <w:caps/>
+                                <w:noProof/>
+                                <w:color w:val="auto"/>
+                                <w:sz w:val="28"/>
+                                <w:szCs w:val="28"/>
+                              </w:rPr>
+                            </w:pPr>
+                            <w:r>
+                              <w:t xml:space="preserve">Figure </w:t>
+                            </w:r>
+                            <w:r>
+                              <w:fldChar w:fldCharType="begin"/>
+                            </w:r>
+                            <w:r>
+                              <w:instrText xml:space="preserve"> SEQ Figure \* ARABIC </w:instrText>
+                            </w:r>
+                            <w:r>
+                              <w:fldChar w:fldCharType="separate"/>
+                            </w:r>
+                            <w:r>
+                              <w:rPr>
+                                <w:noProof/>
+                              </w:rPr>
+                              <w:t>1</w:t>
+                            </w:r>
+                            <w:r>
+                              <w:fldChar w:fldCharType="end"/>
+                            </w:r>
+                            <w:r>
+                              <w:t>: Displays Main Form UML Diagram</w:t>
+                            </w:r>
+                          </w:p>
+                        </w:txbxContent>
+                      </wps:txbx>
+                      <wps:bodyPr rot="0" spcFirstLastPara="0" vertOverflow="overflow" horzOverflow="overflow" vert="horz" wrap="square" lIns="0" tIns="0" rIns="0" bIns="0" numCol="1" spcCol="0" rtlCol="0" fromWordArt="0" anchor="t" anchorCtr="0" forceAA="0" compatLnSpc="1">
+                        <a:prstTxWarp prst="textNoShape">
+                          <a:avLst/>
+                        </a:prstTxWarp>
+                        <a:spAutoFit/>
+                      </wps:bodyPr>
+                    </wps:wsp>
+                  </a:graphicData>
+                </a:graphic>
+              </wp:anchor>
+            </w:drawing>
+          </mc:Choice>
+          <mc:Fallback>
+            <w:pict>
+              <v:shape w14:anchorId="5CB63D8E" id="Text Box 176" o:spid="_x0000_s1029" type="#_x0000_t202" style="position:absolute;margin-left:-.2pt;margin-top:348.9pt;width:451.3pt;height:.05pt;z-index:-250923008;visibility:visible;mso-wrap-style:square;mso-wrap-distance-left:9pt;mso-wrap-distance-top:0;mso-wrap-distance-right:9pt;mso-wrap-distance-bottom:0;mso-position-horizontal:absolute;mso-position-horizontal-relative:text;mso-position-vertical:absolute;mso-position-vertical-relative:text;v-text-anchor:top" o:gfxdata="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" stroked="f">
+                <v:textbox style="mso-fit-shape-to-text:t" inset="0,0,0,0">
+                  <w:txbxContent>
+                    <w:p>
+                      <w:pPr>
+                        <w:pStyle w:val="Caption"/>
+                        <w:rPr>
+                          <w:caps/>
+                          <w:noProof/>
+                          <w:color w:val="auto"/>
+                          <w:sz w:val="28"/>
+                          <w:szCs w:val="28"/>
+                        </w:rPr>
+                      </w:pPr>
+                      <w:r>
+                        <w:t xml:space="preserve">Figure </w:t>
+                      </w:r>
+                      <w:r>
+                        <w:fldChar w:fldCharType="begin"/>
+                      </w:r>
+                      <w:r>
+                        <w:instrText xml:space="preserve"> SEQ Figure \* ARABIC </w:instrText>
+                      </w:r>
+                      <w:r>
+                        <w:fldChar w:fldCharType="separate"/>
+                      </w:r>
+                      <w:r>
+                        <w:rPr>
+                          <w:noProof/>
+                        </w:rPr>
+                        <w:t>1</w:t>
+                      </w:r>
+                      <w:r>
+                        <w:fldChar w:fldCharType="end"/>
+                      </w:r>
+                      <w:r>
+                        <w:t>: Displays Main Form UML Diagram</w:t>
+                      </w:r>
+                    </w:p>
+                  </w:txbxContent>
+                </v:textbox>
+                <w10:wrap type="tight"/>
+              </v:shape>
+            </w:pict>
+          </mc:Fallback>
+        </mc:AlternateContent>
+      </w:r>
+      <w:r>
+        <w:rPr>
+          <w:rFonts w:asciiTheme="minorHAnsi" w:hAnsiTheme="minorHAnsi"/>
+          <w:b/>
+          <w:noProof/>
+          <w:lang w:eastAsia="en-AU"/>
+        </w:rPr>
+        <w:drawing>
+          <wp:anchor distT="0" distB="0" distL="114300" distR="114300" simplePos="0" relativeHeight="252389376" behindDoc="1" locked="0" layoutInCell="1" allowOverlap="1" wp14:anchorId="7B5442B4" wp14:editId="6A8FF8FC">
+            <wp:simplePos x="0" y="0"/>
+            <wp:positionH relativeFrom="margin">
+              <wp:align>right</wp:align>
+            </wp:positionH>
+            <wp:positionV relativeFrom="paragraph">
+              <wp:posOffset>457835</wp:posOffset>
+            </wp:positionV>
+            <wp:extent cx="5731510" cy="3916045"/>
+            <wp:effectExtent l="0" t="0" r="2540" b="8255"/>
+            <wp:wrapTight wrapText="bothSides">
+              <wp:wrapPolygon edited="0">
+                <wp:start x="0" y="0"/>
+                <wp:lineTo x="0" y="21540"/>
+                <wp:lineTo x="21538" y="21540"/>
+                <wp:lineTo x="21538" y="0"/>
+                <wp:lineTo x="0" y="0"/>
+              </wp:wrapPolygon>
+            </wp:wrapTight>
+            <wp:docPr id="142" name="Picture 142"/>
+            <wp:cNvGraphicFramePr>
+              <a:graphicFrameLocks xmlns:a="http://schemas.openxmlformats.org/drawingml/2006/main" noChangeAspect="1"/>
+            </wp:cNvGraphicFramePr>
+            <a:graphic xmlns:a="http://schemas.openxmlformats.org/drawingml/2006/main">
+              <a:graphicData uri="http://schemas.openxmlformats.org/drawingml/2006/picture">
+                <pic:pic xmlns:pic="http://schemas.openxmlformats.org/drawingml/2006/picture">
+                  <pic:nvPicPr>
+                    <pic:cNvPr id="1" name=""/>
+                    <pic:cNvPicPr/>
+                  </pic:nvPicPr>
+                  <pic:blipFill>
+                    <a:blip r:embed="rId11">
+                      <a:extLst>
+                        <a:ext uri="{28A0092B-C50C-407E-A947-70E740481C1C}">
+                          <a14:useLocalDpi xmlns:a14="http://schemas.microsoft.com/office/drawing/2010/main" val="0"/>
+                        </a:ext>
+                      </a:extLst>
+                    </a:blip>
+                    <a:stretch>
+                      <a:fillRect/>
+                    </a:stretch>
+                  </pic:blipFill>
+                  <pic:spPr>
+                    <a:xfrm>
+                      <a:off x="0" y="0"/>
+                      <a:ext cx="5731510" cy="3916045"/>
+                    </a:xfrm>
+                    <a:prstGeom prst="rect">
+                      <a:avLst/>
+                    </a:prstGeom>
+                  </pic:spPr>
+                </pic:pic>
+              </a:graphicData>
+            </a:graphic>
+            <wp14:sizeRelH relativeFrom="page">
+              <wp14:pctWidth>0</wp14:pctWidth>
+            </wp14:sizeRelH>
+            <wp14:sizeRelV relativeFrom="page">
+              <wp14:pctHeight>0</wp14:pctHeight>
+            </wp14:sizeRelV>
+          </wp:anchor>
+        </w:drawing>
+      </w:r>
+      <w:r>
+        <w:rPr>
+          <w:rFonts w:asciiTheme="minorHAnsi" w:hAnsiTheme="minorHAnsi"/>
+          <w:b/>
+        </w:rPr>
+        <w:t>MAIN FORM</w:t>
+      </w:r>
+      <w:r>
+        <w:rPr>
+          <w:rFonts w:asciiTheme="minorHAnsi" w:hAnsiTheme="minorHAnsi"/>
+          <w:b/>
+        </w:rPr>
+        <w:t>:</w:t>
+      </w:r>
+    </w:p>
+    <w:p>
+      <w:r>
+        <w:rPr>
+          <w:noProof/>
+          <w:lang w:eastAsia="en-AU"/>
+        </w:rPr>
+        <mc:AlternateContent>
+          <mc:Choice Requires="wps">
+            <w:drawing>
+              <wp:anchor distT="45720" distB="45720" distL="114300" distR="114300" simplePos="0" relativeHeight="252233728" behindDoc="0" locked="0" layoutInCell="1" allowOverlap="1" wp14:anchorId="1AEB0A77" wp14:editId="45FD3BCA">
                 <wp:simplePos x="0" y="0"/>
                 <wp:positionH relativeFrom="page">
-                  <wp:posOffset>2647950</wp:posOffset>
+                  <wp:posOffset>419100</wp:posOffset>
                 </wp:positionH>
                 <wp:positionV relativeFrom="paragraph">
-                  <wp:posOffset>429260</wp:posOffset>
+                  <wp:posOffset>4735195</wp:posOffset>
                 </wp:positionV>
-                <wp:extent cx="4124325" cy="1533525"/>
-                <wp:effectExtent l="0" t="0" r="9525" b="9525"/>
+                <wp:extent cx="6572250" cy="1266825"/>
+                <wp:effectExtent l="0" t="0" r="0" b="9525"/>
                 <wp:wrapSquare wrapText="bothSides"/>
                 <wp:docPr id="203" name="Text Box 2"/>
                 <wp:cNvGraphicFramePr>
@@ -6187,7 +6393,7 @@
                       <wps:spPr bwMode="auto">
                         <a:xfrm>
                           <a:off x="0" y="0"/>
-                          <a:ext cx="4124325" cy="1533525"/>
+                          <a:ext cx="6572250" cy="1266825"/>
                         </a:xfrm>
                         <a:prstGeom prst="rect">
                           <a:avLst/>
@@ -6218,21 +6424,33 @@
                               <w:rPr>
                                 <w:sz w:val="24"/>
                               </w:rPr>
-                              <w:t xml:space="preserve">The UML Diagram displays </w:t>
+                              <w:t xml:space="preserve">The </w:t>
                             </w:r>
-                            <w:proofErr w:type="gramStart"/>
                             <w:r>
                               <w:rPr>
                                 <w:sz w:val="24"/>
                               </w:rPr>
-                              <w:t>all of</w:t>
+                              <w:t xml:space="preserve">Main Form UML Diagram uses Node and </w:t>
                             </w:r>
-                            <w:proofErr w:type="gramEnd"/>
+                            <w:proofErr w:type="spellStart"/>
                             <w:r>
                               <w:rPr>
                                 <w:sz w:val="24"/>
                               </w:rPr>
-                              <w:t xml:space="preserve"> the applications fields, methods, properties and nested types. These four entities are implemented within the application as user interface attributes and contain various properties such as buttons, labels, text boxes and the events that come with them.</w:t>
+                              <w:t>NodeList</w:t>
+                            </w:r>
+                            <w:proofErr w:type="spellEnd"/>
+                            <w:r>
+                              <w:rPr>
+                                <w:sz w:val="24"/>
+                              </w:rPr>
+                              <w:t xml:space="preserve"> classes to create and get the values from the main form linked list. The Main Form also uses the client and listener classes to receive the values from the Student Form. The Main Form UML Diagram</w:t>
+                            </w:r>
+                            <w:r>
+                              <w:rPr>
+                                <w:sz w:val="24"/>
+                              </w:rPr>
+                              <w:t xml:space="preserve"> uses the Form1 Class to link all the fields, properties, methods and events together. </w:t>
                             </w:r>
                           </w:p>
                           <w:p/>
@@ -6255,7 +6473,7 @@
           </mc:Choice>
           <mc:Fallback>
             <w:pict>
-              <v:shape id="Text Box 2" o:spid="_x0000_s1029" type="#_x0000_t202" style="position:absolute;margin-left:208.5pt;margin-top:33.8pt;width:324.75pt;height:120.75pt;z-index:252233728;visibility:visible;mso-wrap-style:square;mso-width-percent:0;mso-height-percent:0;mso-wrap-distance-left:9pt;mso-wrap-distance-top:3.6pt;mso-wrap-distance-right:9pt;mso-wrap-distance-bottom:3.6pt;mso-position-horizontal:absolute;mso-position-horizontal-relative:page;mso-position-vertical:absolute;mso-position-vertical-relative:text;mso-width-percent:0;mso-height-percent:0;mso-width-relative:margin;mso-height-relative:margin;v-text-anchor:top" o:gfxdata="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" stroked="f">
+              <v:shape w14:anchorId="1AEB0A77" id="Text Box 2" o:spid="_x0000_s1030" type="#_x0000_t202" style="position:absolute;margin-left:33pt;margin-top:372.85pt;width:517.5pt;height:99.75pt;z-index:252233728;visibility:visible;mso-wrap-style:square;mso-width-percent:0;mso-height-percent:0;mso-wrap-distance-left:9pt;mso-wrap-distance-top:3.6pt;mso-wrap-distance-right:9pt;mso-wrap-distance-bottom:3.6pt;mso-position-horizontal:absolute;mso-position-horizontal-relative:page;mso-position-vertical:absolute;mso-position-vertical-relative:text;mso-width-percent:0;mso-height-percent:0;mso-width-relative:margin;mso-height-relative:margin;v-text-anchor:top" o:gfxdata="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" stroked="f">
                 <v:textbox>
                   <w:txbxContent>
                     <w:p>
@@ -6272,21 +6490,33 @@
                         <w:rPr>
                           <w:sz w:val="24"/>
                         </w:rPr>
-                        <w:t xml:space="preserve">The UML Diagram displays </w:t>
+                        <w:t xml:space="preserve">The </w:t>
                       </w:r>
-                      <w:proofErr w:type="gramStart"/>
                       <w:r>
                         <w:rPr>
                           <w:sz w:val="24"/>
                         </w:rPr>
-                        <w:t>all of</w:t>
+                        <w:t xml:space="preserve">Main Form UML Diagram uses Node and </w:t>
                       </w:r>
-                      <w:proofErr w:type="gramEnd"/>
+                      <w:proofErr w:type="spellStart"/>
                       <w:r>
                         <w:rPr>
                           <w:sz w:val="24"/>
                         </w:rPr>
-                        <w:t xml:space="preserve"> the applications fields, methods, properties and nested types. These four entities are implemented within the application as user interface attributes and contain various properties such as buttons, labels, text boxes and the events that come with them.</w:t>
+                        <w:t>NodeList</w:t>
+                      </w:r>
+                      <w:proofErr w:type="spellEnd"/>
+                      <w:r>
+                        <w:rPr>
+                          <w:sz w:val="24"/>
+                        </w:rPr>
+                        <w:t xml:space="preserve"> classes to create and get the values from the main form linked list. The Main Form also uses the client and listener classes to receive the values from the Student Form. The Main Form UML Diagram</w:t>
+                      </w:r>
+                      <w:r>
+                        <w:rPr>
+                          <w:sz w:val="24"/>
+                        </w:rPr>
+                        <w:t xml:space="preserve"> uses the Form1 Class to link all the fields, properties, methods and events together. </w:t>
                       </w:r>
                     </w:p>
                     <w:p/>
@@ -6298,26 +6528,390 @@
           </mc:Fallback>
         </mc:AlternateContent>
       </w:r>
+      <w:r>
+        <w:rPr>
+          <w:noProof/>
+          <w:lang w:eastAsia="en-AU"/>
+        </w:rPr>
+        <mc:AlternateContent>
+          <mc:Choice Requires="wps">
+            <w:drawing>
+              <wp:anchor distT="0" distB="0" distL="114300" distR="114300" simplePos="0" relativeHeight="252391424" behindDoc="0" locked="0" layoutInCell="1" allowOverlap="1" wp14:anchorId="2FBF01F7" wp14:editId="4DBB2E95">
+                <wp:simplePos x="0" y="0"/>
+                <wp:positionH relativeFrom="margin">
+                  <wp:posOffset>457200</wp:posOffset>
+                </wp:positionH>
+                <wp:positionV relativeFrom="paragraph">
+                  <wp:posOffset>12065</wp:posOffset>
+                </wp:positionV>
+                <wp:extent cx="523875" cy="0"/>
+                <wp:effectExtent l="0" t="19050" r="28575" b="19050"/>
+                <wp:wrapNone/>
+                <wp:docPr id="165" name="Straight Connector 165"/>
+                <wp:cNvGraphicFramePr/>
+                <a:graphic xmlns:a="http://schemas.openxmlformats.org/drawingml/2006/main">
+                  <a:graphicData uri="http://schemas.microsoft.com/office/word/2010/wordprocessingShape">
+                    <wps:wsp>
+                      <wps:cNvCnPr/>
+                      <wps:spPr>
+                        <a:xfrm flipV="1">
+                          <a:off x="0" y="0"/>
+                          <a:ext cx="523875" cy="0"/>
+                        </a:xfrm>
+                        <a:prstGeom prst="line">
+                          <a:avLst/>
+                        </a:prstGeom>
+                        <a:ln w="38100">
+                          <a:solidFill>
+                            <a:srgbClr val="00B050"/>
+                          </a:solidFill>
+                        </a:ln>
+                      </wps:spPr>
+                      <wps:style>
+                        <a:lnRef idx="1">
+                          <a:schemeClr val="accent1"/>
+                        </a:lnRef>
+                        <a:fillRef idx="0">
+                          <a:schemeClr val="accent1"/>
+                        </a:fillRef>
+                        <a:effectRef idx="0">
+                          <a:schemeClr val="accent1"/>
+                        </a:effectRef>
+                        <a:fontRef idx="minor">
+                          <a:schemeClr val="tx1"/>
+                        </a:fontRef>
+                      </wps:style>
+                      <wps:bodyPr/>
+                    </wps:wsp>
+                  </a:graphicData>
+                </a:graphic>
+                <wp14:sizeRelH relativeFrom="margin">
+                  <wp14:pctWidth>0</wp14:pctWidth>
+                </wp14:sizeRelH>
+                <wp14:sizeRelV relativeFrom="margin">
+                  <wp14:pctHeight>0</wp14:pctHeight>
+                </wp14:sizeRelV>
+              </wp:anchor>
+            </w:drawing>
+          </mc:Choice>
+          <mc:Fallback>
+            <w:pict>
+              <v:line w14:anchorId="67691ADC" id="Straight Connector 165" o:spid="_x0000_s1026" style="position:absolute;flip:y;z-index:252391424;visibility:visible;mso-wrap-style:square;mso-width-percent:0;mso-height-percent:0;mso-wrap-distance-left:9pt;mso-wrap-distance-top:0;mso-wrap-distance-right:9pt;mso-wrap-distance-bottom:0;mso-position-horizontal:absolute;mso-position-horizontal-relative:margin;mso-position-vertical:absolute;mso-position-vertical-relative:text;mso-width-percent:0;mso-height-percent:0;mso-width-relative:margin;mso-height-relative:margin" from="36pt,.95pt" to="77.25pt,.95pt" o:gfxdata="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" strokecolor="#00b050" strokeweight="3pt">
+                <v:stroke joinstyle="miter"/>
+                <w10:wrap anchorx="margin"/>
+              </v:line>
+            </w:pict>
+          </mc:Fallback>
+        </mc:AlternateContent>
+      </w:r>
     </w:p>
     <w:p/>
+    <w:p/>
+    <w:p/>
+    <w:p/>
+    <w:p/>
+    <w:p/>
+    <w:p/>
     <w:p>
+      <w:pPr>
+        <w:pStyle w:val="Heading2"/>
+        <w:rPr>
+          <w:rFonts w:asciiTheme="minorHAnsi" w:hAnsiTheme="minorHAnsi"/>
+          <w:b/>
+        </w:rPr>
+      </w:pPr>
+      <w:r>
+        <w:rPr>
+          <w:rFonts w:asciiTheme="minorHAnsi" w:hAnsiTheme="minorHAnsi"/>
+          <w:b/>
+        </w:rPr>
+        <w:lastRenderedPageBreak/>
+        <w:t xml:space="preserve">STUDENT FORM: </w:t>
+      </w:r>
+    </w:p>
+    <w:p>
       <w:r>
         <w:rPr>
           <w:noProof/>
         </w:rPr>
+        <mc:AlternateContent>
+          <mc:Choice Requires="wps">
+            <w:drawing>
+              <wp:anchor distT="0" distB="0" distL="114300" distR="114300" simplePos="0" relativeHeight="252398592" behindDoc="1" locked="0" layoutInCell="1" allowOverlap="1" wp14:anchorId="50FDC6C7" wp14:editId="32BF9BDB">
+                <wp:simplePos x="0" y="0"/>
+                <wp:positionH relativeFrom="column">
+                  <wp:posOffset>217805</wp:posOffset>
+                </wp:positionH>
+                <wp:positionV relativeFrom="paragraph">
+                  <wp:posOffset>5545455</wp:posOffset>
+                </wp:positionV>
+                <wp:extent cx="5288280" cy="635"/>
+                <wp:effectExtent l="0" t="0" r="7620" b="6350"/>
+                <wp:wrapTight wrapText="bothSides">
+                  <wp:wrapPolygon edited="0">
+                    <wp:start x="0" y="0"/>
+                    <wp:lineTo x="0" y="20463"/>
+                    <wp:lineTo x="21553" y="20463"/>
+                    <wp:lineTo x="21553" y="0"/>
+                    <wp:lineTo x="0" y="0"/>
+                  </wp:wrapPolygon>
+                </wp:wrapTight>
+                <wp:docPr id="179" name="Text Box 179"/>
+                <wp:cNvGraphicFramePr/>
+                <a:graphic xmlns:a="http://schemas.openxmlformats.org/drawingml/2006/main">
+                  <a:graphicData uri="http://schemas.microsoft.com/office/word/2010/wordprocessingShape">
+                    <wps:wsp>
+                      <wps:cNvSpPr txBox="1"/>
+                      <wps:spPr>
+                        <a:xfrm>
+                          <a:off x="0" y="0"/>
+                          <a:ext cx="5288280" cy="635"/>
+                        </a:xfrm>
+                        <a:prstGeom prst="rect">
+                          <a:avLst/>
+                        </a:prstGeom>
+                        <a:solidFill>
+                          <a:prstClr val="white"/>
+                        </a:solidFill>
+                        <a:ln>
+                          <a:noFill/>
+                        </a:ln>
+                        <a:effectLst/>
+                      </wps:spPr>
+                      <wps:txbx>
+                        <w:txbxContent>
+                          <w:p>
+                            <w:pPr>
+                              <w:pStyle w:val="Caption"/>
+                              <w:rPr>
+                                <w:noProof/>
+                              </w:rPr>
+                            </w:pPr>
+                            <w:r>
+                              <w:t xml:space="preserve">Figure </w:t>
+                            </w:r>
+                            <w:r>
+                              <w:fldChar w:fldCharType="begin"/>
+                            </w:r>
+                            <w:r>
+                              <w:instrText xml:space="preserve"> SEQ Figure \* ARABIC </w:instrText>
+                            </w:r>
+                            <w:r>
+                              <w:fldChar w:fldCharType="separate"/>
+                            </w:r>
+                            <w:r>
+                              <w:rPr>
+                                <w:noProof/>
+                              </w:rPr>
+                              <w:t>2</w:t>
+                            </w:r>
+                            <w:r>
+                              <w:fldChar w:fldCharType="end"/>
+                            </w:r>
+                            <w:r>
+                              <w:t>: Displays Student Form UML Diagram</w:t>
+                            </w:r>
+                          </w:p>
+                        </w:txbxContent>
+                      </wps:txbx>
+                      <wps:bodyPr rot="0" spcFirstLastPara="0" vertOverflow="overflow" horzOverflow="overflow" vert="horz" wrap="square" lIns="0" tIns="0" rIns="0" bIns="0" numCol="1" spcCol="0" rtlCol="0" fromWordArt="0" anchor="t" anchorCtr="0" forceAA="0" compatLnSpc="1">
+                        <a:prstTxWarp prst="textNoShape">
+                          <a:avLst/>
+                        </a:prstTxWarp>
+                        <a:spAutoFit/>
+                      </wps:bodyPr>
+                    </wps:wsp>
+                  </a:graphicData>
+                </a:graphic>
+              </wp:anchor>
+            </w:drawing>
+          </mc:Choice>
+          <mc:Fallback>
+            <w:pict>
+              <v:shape w14:anchorId="50FDC6C7" id="Text Box 179" o:spid="_x0000_s1031" type="#_x0000_t202" style="position:absolute;margin-left:17.15pt;margin-top:436.65pt;width:416.4pt;height:.05pt;z-index:-250917888;visibility:visible;mso-wrap-style:square;mso-wrap-distance-left:9pt;mso-wrap-distance-top:0;mso-wrap-distance-right:9pt;mso-wrap-distance-bottom:0;mso-position-horizontal:absolute;mso-position-horizontal-relative:text;mso-position-vertical:absolute;mso-position-vertical-relative:text;v-text-anchor:top" o:gfxdata="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" stroked="f">
+                <v:textbox style="mso-fit-shape-to-text:t" inset="0,0,0,0">
+                  <w:txbxContent>
+                    <w:p>
+                      <w:pPr>
+                        <w:pStyle w:val="Caption"/>
+                        <w:rPr>
+                          <w:noProof/>
+                        </w:rPr>
+                      </w:pPr>
+                      <w:r>
+                        <w:t xml:space="preserve">Figure </w:t>
+                      </w:r>
+                      <w:r>
+                        <w:fldChar w:fldCharType="begin"/>
+                      </w:r>
+                      <w:r>
+                        <w:instrText xml:space="preserve"> SEQ Figure \* ARABIC </w:instrText>
+                      </w:r>
+                      <w:r>
+                        <w:fldChar w:fldCharType="separate"/>
+                      </w:r>
+                      <w:r>
+                        <w:rPr>
+                          <w:noProof/>
+                        </w:rPr>
+                        <w:t>2</w:t>
+                      </w:r>
+                      <w:r>
+                        <w:fldChar w:fldCharType="end"/>
+                      </w:r>
+                      <w:r>
+                        <w:t>: Displays Student Form UML Diagram</w:t>
+                      </w:r>
+                    </w:p>
+                  </w:txbxContent>
+                </v:textbox>
+                <w10:wrap type="tight"/>
+              </v:shape>
+            </w:pict>
+          </mc:Fallback>
+        </mc:AlternateContent>
+      </w:r>
+      <w:r>
+        <w:rPr>
+          <w:noProof/>
+          <w:lang w:eastAsia="en-AU"/>
+        </w:rPr>
+        <mc:AlternateContent>
+          <mc:Choice Requires="wps">
+            <w:drawing>
+              <wp:anchor distT="45720" distB="45720" distL="114300" distR="114300" simplePos="0" relativeHeight="252400640" behindDoc="0" locked="0" layoutInCell="1" allowOverlap="1" wp14:anchorId="3C889AFE" wp14:editId="5FAEC7A8">
+                <wp:simplePos x="0" y="0"/>
+                <wp:positionH relativeFrom="margin">
+                  <wp:align>center</wp:align>
+                </wp:positionH>
+                <wp:positionV relativeFrom="paragraph">
+                  <wp:posOffset>5910580</wp:posOffset>
+                </wp:positionV>
+                <wp:extent cx="6572250" cy="942975"/>
+                <wp:effectExtent l="0" t="0" r="0" b="9525"/>
+                <wp:wrapSquare wrapText="bothSides"/>
+                <wp:docPr id="180" name="Text Box 2"/>
+                <wp:cNvGraphicFramePr>
+                  <a:graphicFrameLocks xmlns:a="http://schemas.openxmlformats.org/drawingml/2006/main"/>
+                </wp:cNvGraphicFramePr>
+                <a:graphic xmlns:a="http://schemas.openxmlformats.org/drawingml/2006/main">
+                  <a:graphicData uri="http://schemas.microsoft.com/office/word/2010/wordprocessingShape">
+                    <wps:wsp>
+                      <wps:cNvSpPr txBox="1">
+                        <a:spLocks noChangeArrowheads="1"/>
+                      </wps:cNvSpPr>
+                      <wps:spPr bwMode="auto">
+                        <a:xfrm>
+                          <a:off x="0" y="0"/>
+                          <a:ext cx="6572250" cy="942975"/>
+                        </a:xfrm>
+                        <a:prstGeom prst="rect">
+                          <a:avLst/>
+                        </a:prstGeom>
+                        <a:solidFill>
+                          <a:srgbClr val="FFFFFF"/>
+                        </a:solidFill>
+                        <a:ln w="9525">
+                          <a:noFill/>
+                          <a:miter lim="800000"/>
+                          <a:headEnd/>
+                          <a:tailEnd/>
+                        </a:ln>
+                      </wps:spPr>
+                      <wps:txbx>
+                        <w:txbxContent>
+                          <w:p>
+                            <w:pPr>
+                              <w:tabs>
+                                <w:tab w:val="left" w:pos="1590"/>
+                              </w:tabs>
+                              <w:ind w:left="720"/>
+                              <w:rPr>
+                                <w:sz w:val="24"/>
+                              </w:rPr>
+                            </w:pPr>
+                            <w:r>
+                              <w:rPr>
+                                <w:sz w:val="24"/>
+                              </w:rPr>
+                              <w:t xml:space="preserve">The Student UML Diagram uses the client and listener classes to receive the values from the Main Form. The Student UML Diagram uses the Form2 Class to link all the fields, properties, methods and events together. </w:t>
+                            </w:r>
+                          </w:p>
+                          <w:p/>
+                        </w:txbxContent>
+                      </wps:txbx>
+                      <wps:bodyPr rot="0" vert="horz" wrap="square" lIns="91440" tIns="45720" rIns="91440" bIns="45720" anchor="t" anchorCtr="0">
+                        <a:noAutofit/>
+                      </wps:bodyPr>
+                    </wps:wsp>
+                  </a:graphicData>
+                </a:graphic>
+                <wp14:sizeRelH relativeFrom="margin">
+                  <wp14:pctWidth>0</wp14:pctWidth>
+                </wp14:sizeRelH>
+                <wp14:sizeRelV relativeFrom="margin">
+                  <wp14:pctHeight>0</wp14:pctHeight>
+                </wp14:sizeRelV>
+              </wp:anchor>
+            </w:drawing>
+          </mc:Choice>
+          <mc:Fallback>
+            <w:pict>
+              <v:shape w14:anchorId="3C889AFE" id="_x0000_s1032" type="#_x0000_t202" style="position:absolute;margin-left:0;margin-top:465.4pt;width:517.5pt;height:74.25pt;z-index:252400640;visibility:visible;mso-wrap-style:square;mso-width-percent:0;mso-height-percent:0;mso-wrap-distance-left:9pt;mso-wrap-distance-top:3.6pt;mso-wrap-distance-right:9pt;mso-wrap-distance-bottom:3.6pt;mso-position-horizontal:center;mso-position-horizontal-relative:margin;mso-position-vertical:absolute;mso-position-vertical-relative:text;mso-width-percent:0;mso-height-percent:0;mso-width-relative:margin;mso-height-relative:margin;v-text-anchor:top" o:gfxdata="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" stroked="f">
+                <v:textbox>
+                  <w:txbxContent>
+                    <w:p>
+                      <w:pPr>
+                        <w:tabs>
+                          <w:tab w:val="left" w:pos="1590"/>
+                        </w:tabs>
+                        <w:ind w:left="720"/>
+                        <w:rPr>
+                          <w:sz w:val="24"/>
+                        </w:rPr>
+                      </w:pPr>
+                      <w:r>
+                        <w:rPr>
+                          <w:sz w:val="24"/>
+                        </w:rPr>
+                        <w:t xml:space="preserve">The Student UML Diagram uses the client and listener classes to receive the values from the Main Form. The Student UML Diagram uses the Form2 Class to link all the fields, properties, methods and events together. </w:t>
+                      </w:r>
+                    </w:p>
+                    <w:p/>
+                  </w:txbxContent>
+                </v:textbox>
+                <w10:wrap type="square" anchorx="margin"/>
+              </v:shape>
+            </w:pict>
+          </mc:Fallback>
+        </mc:AlternateContent>
+      </w:r>
+      <w:r>
+        <w:rPr>
+          <w:noProof/>
+          <w:lang w:eastAsia="en-AU"/>
+        </w:rPr>
         <w:drawing>
-          <wp:anchor distT="0" distB="0" distL="114300" distR="114300" simplePos="0" relativeHeight="252231680" behindDoc="1" locked="0" layoutInCell="1" allowOverlap="1" wp14:anchorId="0E449060">
+          <wp:anchor distT="0" distB="0" distL="114300" distR="114300" simplePos="0" relativeHeight="252396544" behindDoc="1" locked="0" layoutInCell="1" allowOverlap="1" wp14:anchorId="07A65718" wp14:editId="1367E2A0">
             <wp:simplePos x="0" y="0"/>
             <wp:positionH relativeFrom="margin">
-              <wp:posOffset>9525</wp:posOffset>
+              <wp:posOffset>217805</wp:posOffset>
             </wp:positionH>
             <wp:positionV relativeFrom="paragraph">
-              <wp:posOffset>39370</wp:posOffset>
+              <wp:posOffset>230505</wp:posOffset>
             </wp:positionV>
-            <wp:extent cx="800100" cy="3772535"/>
-            <wp:effectExtent l="0" t="0" r="0" b="0"/>
-            <wp:wrapNone/>
-            <wp:docPr id="202" name="Picture 202"/>
+            <wp:extent cx="5288280" cy="5219700"/>
+            <wp:effectExtent l="0" t="0" r="7620" b="0"/>
+            <wp:wrapTight wrapText="bothSides">
+              <wp:wrapPolygon edited="0">
+                <wp:start x="0" y="0"/>
+                <wp:lineTo x="0" y="21521"/>
+                <wp:lineTo x="21553" y="21521"/>
+                <wp:lineTo x="21553" y="0"/>
+                <wp:lineTo x="0" y="0"/>
+              </wp:wrapPolygon>
+            </wp:wrapTight>
+            <wp:docPr id="178" name="Picture 178"/>
             <wp:cNvGraphicFramePr>
               <a:graphicFrameLocks xmlns:a="http://schemas.openxmlformats.org/drawingml/2006/main" noChangeAspect="1"/>
             </wp:cNvGraphicFramePr>
@@ -6343,7 +6937,7 @@
                   <pic:spPr>
                     <a:xfrm>
                       <a:off x="0" y="0"/>
-                      <a:ext cx="800100" cy="3772535"/>
+                      <a:ext cx="5288280" cy="5219700"/>
                     </a:xfrm>
                     <a:prstGeom prst="rect">
                       <a:avLst/>
@@ -6361,211 +6955,90 @@
           </wp:anchor>
         </w:drawing>
       </w:r>
-    </w:p>
-    <w:p/>
-    <w:p/>
-    <w:p/>
-    <w:p/>
-    <w:p/>
-    <w:p/>
-    <w:p/>
-    <w:p/>
-    <w:p/>
-    <w:p/>
-    <w:p/>
-    <w:p/>
-    <w:p>
-      <w:bookmarkStart w:id="5" w:name="_GoBack"/>
-      <w:bookmarkEnd w:id="5"/>
       <w:r>
         <w:rPr>
           <w:noProof/>
+          <w:lang w:eastAsia="en-AU"/>
         </w:rPr>
         <mc:AlternateContent>
           <mc:Choice Requires="wps">
             <w:drawing>
-              <wp:anchor distT="0" distB="0" distL="114300" distR="114300" simplePos="0" relativeHeight="252388352" behindDoc="1" locked="0" layoutInCell="1" allowOverlap="1" wp14:anchorId="3BA838CD" wp14:editId="3F97D33C">
+              <wp:anchor distT="0" distB="0" distL="114300" distR="114300" simplePos="0" relativeHeight="252395520" behindDoc="0" locked="0" layoutInCell="1" allowOverlap="1" wp14:anchorId="136DE2BA" wp14:editId="799FC1CC">
                 <wp:simplePos x="0" y="0"/>
-                <wp:positionH relativeFrom="column">
-                  <wp:posOffset>9525</wp:posOffset>
+                <wp:positionH relativeFrom="margin">
+                  <wp:posOffset>723900</wp:posOffset>
                 </wp:positionH>
                 <wp:positionV relativeFrom="paragraph">
-                  <wp:posOffset>193675</wp:posOffset>
+                  <wp:posOffset>18415</wp:posOffset>
                 </wp:positionV>
-                <wp:extent cx="1828800" cy="635"/>
-                <wp:effectExtent l="0" t="0" r="0" b="635"/>
+                <wp:extent cx="523875" cy="0"/>
+                <wp:effectExtent l="0" t="19050" r="28575" b="19050"/>
                 <wp:wrapNone/>
-                <wp:docPr id="224" name="Text Box 224"/>
+                <wp:docPr id="177" name="Straight Connector 177"/>
                 <wp:cNvGraphicFramePr/>
                 <a:graphic xmlns:a="http://schemas.openxmlformats.org/drawingml/2006/main">
                   <a:graphicData uri="http://schemas.microsoft.com/office/word/2010/wordprocessingShape">
                     <wps:wsp>
-                      <wps:cNvSpPr txBox="1"/>
+                      <wps:cNvCnPr/>
                       <wps:spPr>
-                        <a:xfrm>
+                        <a:xfrm flipV="1">
                           <a:off x="0" y="0"/>
-                          <a:ext cx="1828800" cy="635"/>
+                          <a:ext cx="523875" cy="0"/>
                         </a:xfrm>
-                        <a:prstGeom prst="rect">
+                        <a:prstGeom prst="line">
                           <a:avLst/>
                         </a:prstGeom>
-                        <a:solidFill>
-                          <a:prstClr val="white"/>
-                        </a:solidFill>
-                        <a:ln>
-                          <a:noFill/>
+                        <a:ln w="38100">
+                          <a:solidFill>
+                            <a:srgbClr val="00B050"/>
+                          </a:solidFill>
                         </a:ln>
                       </wps:spPr>
-                      <wps:txbx>
-                        <w:txbxContent>
-                          <w:p>
-                            <w:pPr>
-                              <w:pStyle w:val="Caption"/>
-                              <w:rPr>
-                                <w:noProof/>
-                              </w:rPr>
-                            </w:pPr>
-                            <w:r>
-                              <w:t xml:space="preserve">Figure </w:t>
-                            </w:r>
-                            <w:fldSimple w:instr=" SEQ Figure \* ARABIC ">
-                              <w:r>
-                                <w:rPr>
-                                  <w:noProof/>
-                                </w:rPr>
-                                <w:t>1</w:t>
-                              </w:r>
-                            </w:fldSimple>
-                            <w:r>
-                              <w:t xml:space="preserve">: </w:t>
-                            </w:r>
-                            <w:r>
-                              <w:t>Displays UML Class diagrams for the application</w:t>
-                            </w:r>
-                          </w:p>
-                        </w:txbxContent>
-                      </wps:txbx>
-                      <wps:bodyPr rot="0" spcFirstLastPara="0" vertOverflow="overflow" horzOverflow="overflow" vert="horz" wrap="square" lIns="0" tIns="0" rIns="0" bIns="0" numCol="1" spcCol="0" rtlCol="0" fromWordArt="0" anchor="t" anchorCtr="0" forceAA="0" compatLnSpc="1">
-                        <a:prstTxWarp prst="textNoShape">
-                          <a:avLst/>
-                        </a:prstTxWarp>
-                        <a:spAutoFit/>
-                      </wps:bodyPr>
+                      <wps:style>
+                        <a:lnRef idx="1">
+                          <a:schemeClr val="accent1"/>
+                        </a:lnRef>
+                        <a:fillRef idx="0">
+                          <a:schemeClr val="accent1"/>
+                        </a:fillRef>
+                        <a:effectRef idx="0">
+                          <a:schemeClr val="accent1"/>
+                        </a:effectRef>
+                        <a:fontRef idx="minor">
+                          <a:schemeClr val="tx1"/>
+                        </a:fontRef>
+                      </wps:style>
+                      <wps:bodyPr/>
                     </wps:wsp>
                   </a:graphicData>
                 </a:graphic>
                 <wp14:sizeRelH relativeFrom="margin">
                   <wp14:pctWidth>0</wp14:pctWidth>
                 </wp14:sizeRelH>
+                <wp14:sizeRelV relativeFrom="margin">
+                  <wp14:pctHeight>0</wp14:pctHeight>
+                </wp14:sizeRelV>
               </wp:anchor>
             </w:drawing>
           </mc:Choice>
           <mc:Fallback>
             <w:pict>
-              <v:shape w14:anchorId="3BA838CD" id="Text Box 224" o:spid="_x0000_s1030" type="#_x0000_t202" style="position:absolute;margin-left:.75pt;margin-top:15.25pt;width:2in;height:.05pt;z-index:-250928128;visibility:visible;mso-wrap-style:square;mso-width-percent:0;mso-wrap-distance-left:9pt;mso-wrap-distance-top:0;mso-wrap-distance-right:9pt;mso-wrap-distance-bottom:0;mso-position-horizontal:absolute;mso-position-horizontal-relative:text;mso-position-vertical:absolute;mso-position-vertical-relative:text;mso-width-percent:0;mso-width-relative:margin;v-text-anchor:top" o:gfxdata="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" stroked="f">
-                <v:textbox style="mso-fit-shape-to-text:t" inset="0,0,0,0">
-                  <w:txbxContent>
-                    <w:p>
-                      <w:pPr>
-                        <w:pStyle w:val="Caption"/>
-                        <w:rPr>
-                          <w:noProof/>
-                        </w:rPr>
-                      </w:pPr>
-                      <w:r>
-                        <w:t xml:space="preserve">Figure </w:t>
-                      </w:r>
-                      <w:fldSimple w:instr=" SEQ Figure \* ARABIC ">
-                        <w:r>
-                          <w:rPr>
-                            <w:noProof/>
-                          </w:rPr>
-                          <w:t>1</w:t>
-                        </w:r>
-                      </w:fldSimple>
-                      <w:r>
-                        <w:t xml:space="preserve">: </w:t>
-                      </w:r>
-                      <w:r>
-                        <w:t>Displays UML Class diagrams for the application</w:t>
-                      </w:r>
-                    </w:p>
-                  </w:txbxContent>
-                </v:textbox>
-              </v:shape>
+              <v:line w14:anchorId="0F18FBD6" id="Straight Connector 177" o:spid="_x0000_s1026" style="position:absolute;flip:y;z-index:252395520;visibility:visible;mso-wrap-style:square;mso-width-percent:0;mso-height-percent:0;mso-wrap-distance-left:9pt;mso-wrap-distance-top:0;mso-wrap-distance-right:9pt;mso-wrap-distance-bottom:0;mso-position-horizontal:absolute;mso-position-horizontal-relative:margin;mso-position-vertical:absolute;mso-position-vertical-relative:text;mso-width-percent:0;mso-height-percent:0;mso-width-relative:margin;mso-height-relative:margin" from="57pt,1.45pt" to="98.25pt,1.45pt" o:gfxdata="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" strokecolor="#00b050" strokeweight="3pt">
+                <v:stroke joinstyle="miter"/>
+                <w10:wrap anchorx="margin"/>
+              </v:line>
             </w:pict>
           </mc:Fallback>
         </mc:AlternateContent>
       </w:r>
-      <w:r>
-        <w:rPr>
-          <w:noProof/>
-        </w:rPr>
-        <w:drawing>
-          <wp:anchor distT="0" distB="0" distL="114300" distR="114300" simplePos="0" relativeHeight="252234752" behindDoc="1" locked="0" layoutInCell="1" allowOverlap="1" wp14:anchorId="23A157CE">
-            <wp:simplePos x="0" y="0"/>
-            <wp:positionH relativeFrom="column">
-              <wp:posOffset>9525</wp:posOffset>
-            </wp:positionH>
-            <wp:positionV relativeFrom="paragraph">
-              <wp:posOffset>12700</wp:posOffset>
-            </wp:positionV>
-            <wp:extent cx="800100" cy="161925"/>
-            <wp:effectExtent l="0" t="0" r="0" b="9525"/>
-            <wp:wrapTight wrapText="bothSides">
-              <wp:wrapPolygon edited="0">
-                <wp:start x="0" y="0"/>
-                <wp:lineTo x="0" y="20329"/>
-                <wp:lineTo x="21086" y="20329"/>
-                <wp:lineTo x="21086" y="0"/>
-                <wp:lineTo x="0" y="0"/>
-              </wp:wrapPolygon>
-            </wp:wrapTight>
-            <wp:docPr id="204" name="Picture 204"/>
-            <wp:cNvGraphicFramePr>
-              <a:graphicFrameLocks xmlns:a="http://schemas.openxmlformats.org/drawingml/2006/main" noChangeAspect="1"/>
-            </wp:cNvGraphicFramePr>
-            <a:graphic xmlns:a="http://schemas.openxmlformats.org/drawingml/2006/main">
-              <a:graphicData uri="http://schemas.openxmlformats.org/drawingml/2006/picture">
-                <pic:pic xmlns:pic="http://schemas.openxmlformats.org/drawingml/2006/picture">
-                  <pic:nvPicPr>
-                    <pic:cNvPr id="1" name=""/>
-                    <pic:cNvPicPr/>
-                  </pic:nvPicPr>
-                  <pic:blipFill>
-                    <a:blip r:embed="rId13">
-                      <a:extLst>
-                        <a:ext uri="{28A0092B-C50C-407E-A947-70E740481C1C}">
-                          <a14:useLocalDpi xmlns:a14="http://schemas.microsoft.com/office/drawing/2010/main" val="0"/>
-                        </a:ext>
-                      </a:extLst>
-                    </a:blip>
-                    <a:stretch>
-                      <a:fillRect/>
-                    </a:stretch>
-                  </pic:blipFill>
-                  <pic:spPr>
-                    <a:xfrm>
-                      <a:off x="0" y="0"/>
-                      <a:ext cx="800100" cy="161925"/>
-                    </a:xfrm>
-                    <a:prstGeom prst="rect">
-                      <a:avLst/>
-                    </a:prstGeom>
-                  </pic:spPr>
-                </pic:pic>
-              </a:graphicData>
-            </a:graphic>
-            <wp14:sizeRelH relativeFrom="page">
-              <wp14:pctWidth>0</wp14:pctWidth>
-            </wp14:sizeRelH>
-            <wp14:sizeRelV relativeFrom="page">
-              <wp14:pctHeight>0</wp14:pctHeight>
-            </wp14:sizeRelV>
-          </wp:anchor>
-        </w:drawing>
-      </w:r>
     </w:p>
+    <w:p>
+      <w:bookmarkStart w:id="5" w:name="_GoBack"/>
+      <w:bookmarkEnd w:id="5"/>
+    </w:p>
+    <w:p/>
+    <w:p/>
+    <w:p/>
     <w:p/>
     <w:p/>
     <w:bookmarkStart w:id="6" w:name="_Toc524796889"/>
@@ -6646,7 +7119,7 @@
               </wp:anchor>
             </w:drawing>
           </mc:Choice>
-          <mc:Fallback>
+          <mc:Fallback xmlns:w16se="http://schemas.microsoft.com/office/word/2015/wordml/symex" xmlns:w16cid="http://schemas.microsoft.com/office/word/2016/wordml/cid" xmlns:am3d="http://schemas.microsoft.com/office/drawing/2017/model3d" xmlns:aink="http://schemas.microsoft.com/office/drawing/2016/ink" xmlns:cx8="http://schemas.microsoft.com/office/drawing/2016/5/14/chartex" xmlns:cx7="http://schemas.microsoft.com/office/drawing/2016/5/13/chartex" xmlns:cx6="http://schemas.microsoft.com/office/drawing/2016/5/12/chartex" xmlns:cx5="http://schemas.microsoft.com/office/drawing/2016/5/11/chartex" xmlns:cx4="http://schemas.microsoft.com/office/drawing/2016/5/10/chartex" xmlns:cx3="http://schemas.microsoft.com/office/drawing/2016/5/9/chartex" xmlns:cx2="http://schemas.microsoft.com/office/drawing/2015/10/21/chartex" xmlns:cx1="http://schemas.microsoft.com/office/drawing/2015/9/8/chartex" xmlns:cx="http://schemas.microsoft.com/office/drawing/2014/chartex">
             <w:pict>
               <v:line w14:anchorId="0E89E4F6" id="Straight Connector 3" o:spid="_x0000_s1026" style="position:absolute;flip:y;z-index:251667456;visibility:visible;mso-wrap-style:square;mso-width-percent:0;mso-height-percent:0;mso-wrap-distance-left:9pt;mso-wrap-distance-top:0;mso-wrap-distance-right:9pt;mso-wrap-distance-bottom:0;mso-position-horizontal:left;mso-position-horizontal-relative:margin;mso-position-vertical:absolute;mso-position-vertical-relative:text;mso-width-percent:0;mso-height-percent:0;mso-width-relative:margin;mso-height-relative:margin" from="0,25.45pt" to="99pt,25.45pt" o:gfxdata="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" strokecolor="#00b050" strokeweight="3pt">
                 <v:stroke joinstyle="miter"/>
@@ -6729,7 +7202,7 @@
                     <pic:cNvPicPr/>
                   </pic:nvPicPr>
                   <pic:blipFill>
-                    <a:blip r:embed="rId14">
+                    <a:blip r:embed="rId13">
                       <a:extLst>
                         <a:ext uri="{28A0092B-C50C-407E-A947-70E740481C1C}">
                           <a14:useLocalDpi xmlns:a14="http://schemas.microsoft.com/office/drawing/2010/main" val="0"/>
@@ -6828,7 +7301,7 @@
               </wp:anchor>
             </w:drawing>
           </mc:Choice>
-          <mc:Fallback>
+          <mc:Fallback xmlns:w16se="http://schemas.microsoft.com/office/word/2015/wordml/symex" xmlns:w16cid="http://schemas.microsoft.com/office/word/2016/wordml/cid" xmlns:am3d="http://schemas.microsoft.com/office/drawing/2017/model3d" xmlns:aink="http://schemas.microsoft.com/office/drawing/2016/ink" xmlns:cx8="http://schemas.microsoft.com/office/drawing/2016/5/14/chartex" xmlns:cx7="http://schemas.microsoft.com/office/drawing/2016/5/13/chartex" xmlns:cx6="http://schemas.microsoft.com/office/drawing/2016/5/12/chartex" xmlns:cx5="http://schemas.microsoft.com/office/drawing/2016/5/11/chartex" xmlns:cx4="http://schemas.microsoft.com/office/drawing/2016/5/10/chartex" xmlns:cx3="http://schemas.microsoft.com/office/drawing/2016/5/9/chartex" xmlns:cx2="http://schemas.microsoft.com/office/drawing/2015/10/21/chartex" xmlns:cx1="http://schemas.microsoft.com/office/drawing/2015/9/8/chartex" xmlns:cx="http://schemas.microsoft.com/office/drawing/2014/chartex">
             <w:pict>
               <v:line w14:anchorId="4AF86D69" id="Straight Connector 240" o:spid="_x0000_s1026" style="position:absolute;flip:y;z-index:252003328;visibility:visible;mso-wrap-style:square;mso-width-percent:0;mso-height-percent:0;mso-wrap-distance-left:9pt;mso-wrap-distance-top:0;mso-wrap-distance-right:9pt;mso-wrap-distance-bottom:0;mso-position-horizontal:absolute;mso-position-horizontal-relative:margin;mso-position-vertical:absolute;mso-position-vertical-relative:text;mso-width-percent:0;mso-height-percent:0;mso-width-relative:margin;mso-height-relative:margin" from=".75pt,2.45pt" to="118.5pt,2.45pt" o:gfxdata="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" strokecolor="#00b050" strokeweight="3pt">
                 <v:stroke joinstyle="miter"/>
@@ -6924,7 +7397,7 @@
                               <w:rPr>
                                 <w:noProof/>
                               </w:rPr>
-                              <w:t>2</w:t>
+                              <w:t>3</w:t>
                             </w:r>
                             <w:r>
                               <w:rPr>
@@ -6958,7 +7431,7 @@
           </mc:Choice>
           <mc:Fallback>
             <w:pict>
-              <v:shape w14:anchorId="52A6D218" id="Text Box 268" o:spid="_x0000_s1031" type="#_x0000_t202" style="position:absolute;margin-left:0;margin-top:19.8pt;width:156pt;height:10.5pt;z-index:-251283456;visibility:visible;mso-wrap-style:square;mso-width-percent:0;mso-height-percent:0;mso-wrap-distance-left:9pt;mso-wrap-distance-top:0;mso-wrap-distance-right:9pt;mso-wrap-distance-bottom:0;mso-position-horizontal:absolute;mso-position-horizontal-relative:margin;mso-position-vertical:absolute;mso-position-vertical-relative:text;mso-width-percent:0;mso-height-percent:0;mso-width-relative:margin;mso-height-relative:margin;v-text-anchor:top" o:gfxdata="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" stroked="f">
+              <v:shape w14:anchorId="52A6D218" id="Text Box 268" o:spid="_x0000_s1033" type="#_x0000_t202" style="position:absolute;margin-left:0;margin-top:19.8pt;width:156pt;height:10.5pt;z-index:-251283456;visibility:visible;mso-wrap-style:square;mso-width-percent:0;mso-height-percent:0;mso-wrap-distance-left:9pt;mso-wrap-distance-top:0;mso-wrap-distance-right:9pt;mso-wrap-distance-bottom:0;mso-position-horizontal:absolute;mso-position-horizontal-relative:margin;mso-position-vertical:absolute;mso-position-vertical-relative:text;mso-width-percent:0;mso-height-percent:0;mso-width-relative:margin;mso-height-relative:margin;v-text-anchor:top" o:gfxdata="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" stroked="f">
                 <v:textbox inset="0,0,0,0">
                   <w:txbxContent>
                     <w:p>
@@ -6984,7 +7457,7 @@
                         <w:rPr>
                           <w:noProof/>
                         </w:rPr>
-                        <w:t>2</w:t>
+                        <w:t>3</w:t>
                       </w:r>
                       <w:r>
                         <w:rPr>
@@ -7103,7 +7576,7 @@
               </wp:anchor>
             </w:drawing>
           </mc:Choice>
-          <mc:Fallback>
+          <mc:Fallback xmlns:w16se="http://schemas.microsoft.com/office/word/2015/wordml/symex" xmlns:w16cid="http://schemas.microsoft.com/office/word/2016/wordml/cid" xmlns:am3d="http://schemas.microsoft.com/office/drawing/2017/model3d" xmlns:aink="http://schemas.microsoft.com/office/drawing/2016/ink" xmlns:cx8="http://schemas.microsoft.com/office/drawing/2016/5/14/chartex" xmlns:cx7="http://schemas.microsoft.com/office/drawing/2016/5/13/chartex" xmlns:cx6="http://schemas.microsoft.com/office/drawing/2016/5/12/chartex" xmlns:cx5="http://schemas.microsoft.com/office/drawing/2016/5/11/chartex" xmlns:cx4="http://schemas.microsoft.com/office/drawing/2016/5/10/chartex" xmlns:cx3="http://schemas.microsoft.com/office/drawing/2016/5/9/chartex" xmlns:cx2="http://schemas.microsoft.com/office/drawing/2015/10/21/chartex" xmlns:cx1="http://schemas.microsoft.com/office/drawing/2015/9/8/chartex" xmlns:cx="http://schemas.microsoft.com/office/drawing/2014/chartex">
             <w:pict>
               <v:line w14:anchorId="17E3E419" id="Straight Connector 5" o:spid="_x0000_s1026" style="position:absolute;flip:y;z-index:251670528;visibility:visible;mso-wrap-style:square;mso-width-percent:0;mso-height-percent:0;mso-wrap-distance-left:9pt;mso-wrap-distance-top:0;mso-wrap-distance-right:9pt;mso-wrap-distance-bottom:0;mso-position-horizontal:left;mso-position-horizontal-relative:margin;mso-position-vertical:absolute;mso-position-vertical-relative:text;mso-width-percent:0;mso-height-percent:0;mso-width-relative:margin;mso-height-relative:margin" from="0,1.35pt" to="61.2pt,1.35pt" o:gfxdata="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" strokecolor="#00b050" strokeweight="3pt">
                 <v:stroke joinstyle="miter"/>
@@ -7795,7 +8268,7 @@
               </wp:anchor>
             </w:drawing>
           </mc:Choice>
-          <mc:Fallback>
+          <mc:Fallback xmlns:w16se="http://schemas.microsoft.com/office/word/2015/wordml/symex" xmlns:w16cid="http://schemas.microsoft.com/office/word/2016/wordml/cid" xmlns:am3d="http://schemas.microsoft.com/office/drawing/2017/model3d" xmlns:aink="http://schemas.microsoft.com/office/drawing/2016/ink" xmlns:cx8="http://schemas.microsoft.com/office/drawing/2016/5/14/chartex" xmlns:cx7="http://schemas.microsoft.com/office/drawing/2016/5/13/chartex" xmlns:cx6="http://schemas.microsoft.com/office/drawing/2016/5/12/chartex" xmlns:cx5="http://schemas.microsoft.com/office/drawing/2016/5/11/chartex" xmlns:cx4="http://schemas.microsoft.com/office/drawing/2016/5/10/chartex" xmlns:cx3="http://schemas.microsoft.com/office/drawing/2016/5/9/chartex" xmlns:cx2="http://schemas.microsoft.com/office/drawing/2015/10/21/chartex" xmlns:cx1="http://schemas.microsoft.com/office/drawing/2015/9/8/chartex" xmlns:cx="http://schemas.microsoft.com/office/drawing/2014/chartex">
             <w:pict>
               <v:line w14:anchorId="4C76E8D9" id="Straight Connector 6" o:spid="_x0000_s1026" style="position:absolute;flip:y;z-index:251672576;visibility:visible;mso-wrap-style:square;mso-width-percent:0;mso-height-percent:0;mso-wrap-distance-left:9pt;mso-wrap-distance-top:0;mso-wrap-distance-right:9pt;mso-wrap-distance-bottom:0;mso-position-horizontal:left;mso-position-horizontal-relative:margin;mso-position-vertical:absolute;mso-position-vertical-relative:text;mso-width-percent:0;mso-height-percent:0;mso-width-relative:margin;mso-height-relative:margin" from="0,20.3pt" to="48pt,20.3pt" o:gfxdata="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" strokecolor="#00b050" strokeweight="3pt">
                 <v:stroke joinstyle="miter"/>
@@ -8401,7 +8874,7 @@
               </wp:anchor>
             </w:drawing>
           </mc:Choice>
-          <mc:Fallback>
+          <mc:Fallback xmlns:w16se="http://schemas.microsoft.com/office/word/2015/wordml/symex" xmlns:w16cid="http://schemas.microsoft.com/office/word/2016/wordml/cid" xmlns:am3d="http://schemas.microsoft.com/office/drawing/2017/model3d" xmlns:aink="http://schemas.microsoft.com/office/drawing/2016/ink" xmlns:cx8="http://schemas.microsoft.com/office/drawing/2016/5/14/chartex" xmlns:cx7="http://schemas.microsoft.com/office/drawing/2016/5/13/chartex" xmlns:cx6="http://schemas.microsoft.com/office/drawing/2016/5/12/chartex" xmlns:cx5="http://schemas.microsoft.com/office/drawing/2016/5/11/chartex" xmlns:cx4="http://schemas.microsoft.com/office/drawing/2016/5/10/chartex" xmlns:cx3="http://schemas.microsoft.com/office/drawing/2016/5/9/chartex" xmlns:cx2="http://schemas.microsoft.com/office/drawing/2015/10/21/chartex" xmlns:cx1="http://schemas.microsoft.com/office/drawing/2015/9/8/chartex" xmlns:cx="http://schemas.microsoft.com/office/drawing/2014/chartex">
             <w:pict>
               <v:line w14:anchorId="7834E1ED" id="Straight Connector 7" o:spid="_x0000_s1026" style="position:absolute;flip:y;z-index:251674624;visibility:visible;mso-wrap-style:square;mso-width-percent:0;mso-height-percent:0;mso-wrap-distance-left:9pt;mso-wrap-distance-top:0;mso-wrap-distance-right:9pt;mso-wrap-distance-bottom:0;mso-position-horizontal:left;mso-position-horizontal-relative:margin;mso-position-vertical:absolute;mso-position-vertical-relative:text;mso-width-percent:0;mso-height-percent:0;mso-width-relative:margin;mso-height-relative:margin" from="0,2.4pt" to="249.75pt,2.4pt" o:gfxdata="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" strokecolor="#00b050" strokeweight="3pt">
                 <v:stroke joinstyle="miter"/>
@@ -8893,7 +9366,7 @@
               </wp:anchor>
             </w:drawing>
           </mc:Choice>
-          <mc:Fallback>
+          <mc:Fallback xmlns:w16se="http://schemas.microsoft.com/office/word/2015/wordml/symex" xmlns:w16cid="http://schemas.microsoft.com/office/word/2016/wordml/cid" xmlns:am3d="http://schemas.microsoft.com/office/drawing/2017/model3d" xmlns:aink="http://schemas.microsoft.com/office/drawing/2016/ink" xmlns:cx8="http://schemas.microsoft.com/office/drawing/2016/5/14/chartex" xmlns:cx7="http://schemas.microsoft.com/office/drawing/2016/5/13/chartex" xmlns:cx6="http://schemas.microsoft.com/office/drawing/2016/5/12/chartex" xmlns:cx5="http://schemas.microsoft.com/office/drawing/2016/5/11/chartex" xmlns:cx4="http://schemas.microsoft.com/office/drawing/2016/5/10/chartex" xmlns:cx3="http://schemas.microsoft.com/office/drawing/2016/5/9/chartex" xmlns:cx2="http://schemas.microsoft.com/office/drawing/2015/10/21/chartex" xmlns:cx1="http://schemas.microsoft.com/office/drawing/2015/9/8/chartex" xmlns:cx="http://schemas.microsoft.com/office/drawing/2014/chartex">
             <w:pict>
               <v:line w14:anchorId="2C868F35" id="Straight Connector 241" o:spid="_x0000_s1026" style="position:absolute;flip:y;z-index:252005376;visibility:visible;mso-wrap-style:square;mso-width-percent:0;mso-height-percent:0;mso-wrap-distance-left:9pt;mso-wrap-distance-top:0;mso-wrap-distance-right:9pt;mso-wrap-distance-bottom:0;mso-position-horizontal:left;mso-position-horizontal-relative:margin;mso-position-vertical:absolute;mso-position-vertical-relative:text;mso-width-percent:0;mso-height-percent:0;mso-width-relative:margin;mso-height-relative:margin" from="0,2.35pt" to="99.75pt,2.35pt" o:gfxdata="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" strokecolor="#00b050" strokeweight="3pt">
                 <v:stroke joinstyle="miter"/>
@@ -8942,7 +9415,7 @@
                     <pic:cNvPicPr/>
                   </pic:nvPicPr>
                   <pic:blipFill>
-                    <a:blip r:embed="rId15">
+                    <a:blip r:embed="rId14">
                       <a:extLst>
                         <a:ext uri="{28A0092B-C50C-407E-A947-70E740481C1C}">
                           <a14:useLocalDpi xmlns:a14="http://schemas.microsoft.com/office/drawing/2010/main" val="0"/>
@@ -9056,7 +9529,7 @@
                               <w:rPr>
                                 <w:noProof/>
                               </w:rPr>
-                              <w:t>3</w:t>
+                              <w:t>4</w:t>
                             </w:r>
                             <w:r>
                               <w:rPr>
@@ -9084,7 +9557,7 @@
           </mc:Choice>
           <mc:Fallback>
             <w:pict>
-              <v:shape w14:anchorId="58969137" id="Text Box 269" o:spid="_x0000_s1032" type="#_x0000_t202" style="position:absolute;margin-left:0;margin-top:8.5pt;width:207.05pt;height:.05pt;z-index:-251281408;visibility:visible;mso-wrap-style:square;mso-wrap-distance-left:9pt;mso-wrap-distance-top:0;mso-wrap-distance-right:9pt;mso-wrap-distance-bottom:0;mso-position-horizontal:absolute;mso-position-horizontal-relative:margin;mso-position-vertical:absolute;mso-position-vertical-relative:text;v-text-anchor:top" o:gfxdata="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" stroked="f">
+              <v:shape w14:anchorId="58969137" id="Text Box 269" o:spid="_x0000_s1034" type="#_x0000_t202" style="position:absolute;margin-left:0;margin-top:8.5pt;width:207.05pt;height:.05pt;z-index:-251281408;visibility:visible;mso-wrap-style:square;mso-wrap-distance-left:9pt;mso-wrap-distance-top:0;mso-wrap-distance-right:9pt;mso-wrap-distance-bottom:0;mso-position-horizontal:absolute;mso-position-horizontal-relative:margin;mso-position-vertical:absolute;mso-position-vertical-relative:text;v-text-anchor:top" o:gfxdata="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" stroked="f">
                 <v:textbox style="mso-fit-shape-to-text:t" inset="0,0,0,0">
                   <w:txbxContent>
                     <w:p>
@@ -9110,7 +9583,7 @@
                         <w:rPr>
                           <w:noProof/>
                         </w:rPr>
-                        <w:t>3</w:t>
+                        <w:t>4</w:t>
                       </w:r>
                       <w:r>
                         <w:rPr>
@@ -9233,7 +9706,7 @@
               </wp:anchor>
             </w:drawing>
           </mc:Choice>
-          <mc:Fallback>
+          <mc:Fallback xmlns:w16se="http://schemas.microsoft.com/office/word/2015/wordml/symex" xmlns:w16cid="http://schemas.microsoft.com/office/word/2016/wordml/cid" xmlns:am3d="http://schemas.microsoft.com/office/drawing/2017/model3d" xmlns:aink="http://schemas.microsoft.com/office/drawing/2016/ink" xmlns:cx8="http://schemas.microsoft.com/office/drawing/2016/5/14/chartex" xmlns:cx7="http://schemas.microsoft.com/office/drawing/2016/5/13/chartex" xmlns:cx6="http://schemas.microsoft.com/office/drawing/2016/5/12/chartex" xmlns:cx5="http://schemas.microsoft.com/office/drawing/2016/5/11/chartex" xmlns:cx4="http://schemas.microsoft.com/office/drawing/2016/5/10/chartex" xmlns:cx3="http://schemas.microsoft.com/office/drawing/2016/5/9/chartex" xmlns:cx2="http://schemas.microsoft.com/office/drawing/2015/10/21/chartex" xmlns:cx1="http://schemas.microsoft.com/office/drawing/2015/9/8/chartex" xmlns:cx="http://schemas.microsoft.com/office/drawing/2014/chartex">
             <w:pict>
               <v:line w14:anchorId="5EBE32C7" id="Straight Connector 251" o:spid="_x0000_s1026" style="position:absolute;flip:y;z-index:252010496;visibility:visible;mso-wrap-style:square;mso-width-percent:0;mso-height-percent:0;mso-wrap-distance-left:9pt;mso-wrap-distance-top:0;mso-wrap-distance-right:9pt;mso-wrap-distance-bottom:0;mso-position-horizontal:left;mso-position-horizontal-relative:margin;mso-position-vertical:absolute;mso-position-vertical-relative:text;mso-width-percent:0;mso-height-percent:0;mso-width-relative:margin;mso-height-relative:margin" from="0,2.75pt" to="61.2pt,2.75pt" o:gfxdata="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" strokecolor="#00b050" strokeweight="3pt">
                 <v:stroke joinstyle="miter"/>
@@ -9518,7 +9991,7 @@
               </wp:anchor>
             </w:drawing>
           </mc:Choice>
-          <mc:Fallback>
+          <mc:Fallback xmlns:w16se="http://schemas.microsoft.com/office/word/2015/wordml/symex" xmlns:w16cid="http://schemas.microsoft.com/office/word/2016/wordml/cid" xmlns:am3d="http://schemas.microsoft.com/office/drawing/2017/model3d" xmlns:aink="http://schemas.microsoft.com/office/drawing/2016/ink" xmlns:cx8="http://schemas.microsoft.com/office/drawing/2016/5/14/chartex" xmlns:cx7="http://schemas.microsoft.com/office/drawing/2016/5/13/chartex" xmlns:cx6="http://schemas.microsoft.com/office/drawing/2016/5/12/chartex" xmlns:cx5="http://schemas.microsoft.com/office/drawing/2016/5/11/chartex" xmlns:cx4="http://schemas.microsoft.com/office/drawing/2016/5/10/chartex" xmlns:cx3="http://schemas.microsoft.com/office/drawing/2016/5/9/chartex" xmlns:cx2="http://schemas.microsoft.com/office/drawing/2015/10/21/chartex" xmlns:cx1="http://schemas.microsoft.com/office/drawing/2015/9/8/chartex" xmlns:cx="http://schemas.microsoft.com/office/drawing/2014/chartex">
             <w:pict>
               <v:line w14:anchorId="0E9914A9" id="Straight Connector 249" o:spid="_x0000_s1026" style="position:absolute;flip:y;z-index:252007424;visibility:visible;mso-wrap-style:square;mso-width-percent:0;mso-height-percent:0;mso-wrap-distance-left:9pt;mso-wrap-distance-top:0;mso-wrap-distance-right:9pt;mso-wrap-distance-bottom:0;mso-position-horizontal:left;mso-position-horizontal-relative:margin;mso-position-vertical:absolute;mso-position-vertical-relative:text;mso-width-percent:0;mso-height-percent:0;mso-width-relative:margin;mso-height-relative:margin" from="0,20.3pt" to="48pt,20.3pt" o:gfxdata="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" strokecolor="#00b050" strokeweight="3pt">
                 <v:stroke joinstyle="miter"/>
@@ -9889,7 +10362,7 @@
               </wp:anchor>
             </w:drawing>
           </mc:Choice>
-          <mc:Fallback>
+          <mc:Fallback xmlns:w16se="http://schemas.microsoft.com/office/word/2015/wordml/symex" xmlns:w16cid="http://schemas.microsoft.com/office/word/2016/wordml/cid" xmlns:am3d="http://schemas.microsoft.com/office/drawing/2017/model3d" xmlns:aink="http://schemas.microsoft.com/office/drawing/2016/ink" xmlns:cx8="http://schemas.microsoft.com/office/drawing/2016/5/14/chartex" xmlns:cx7="http://schemas.microsoft.com/office/drawing/2016/5/13/chartex" xmlns:cx6="http://schemas.microsoft.com/office/drawing/2016/5/12/chartex" xmlns:cx5="http://schemas.microsoft.com/office/drawing/2016/5/11/chartex" xmlns:cx4="http://schemas.microsoft.com/office/drawing/2016/5/10/chartex" xmlns:cx3="http://schemas.microsoft.com/office/drawing/2016/5/9/chartex" xmlns:cx2="http://schemas.microsoft.com/office/drawing/2015/10/21/chartex" xmlns:cx1="http://schemas.microsoft.com/office/drawing/2015/9/8/chartex" xmlns:cx="http://schemas.microsoft.com/office/drawing/2014/chartex">
             <w:pict>
               <v:line w14:anchorId="6AB3C791" id="Straight Connector 252" o:spid="_x0000_s1026" style="position:absolute;flip:y;z-index:252012544;visibility:visible;mso-wrap-style:square;mso-width-percent:0;mso-height-percent:0;mso-wrap-distance-left:9pt;mso-wrap-distance-top:0;mso-wrap-distance-right:9pt;mso-wrap-distance-bottom:0;mso-position-horizontal:left;mso-position-horizontal-relative:margin;mso-position-vertical:absolute;mso-position-vertical-relative:text;mso-width-percent:0;mso-height-percent:0;mso-width-relative:margin;mso-height-relative:margin" from="0,2.4pt" to="180pt,2.4pt" o:gfxdata="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" strokecolor="#00b050" strokeweight="3pt">
                 <v:stroke joinstyle="miter"/>
@@ -10186,7 +10659,7 @@
               </wp:anchor>
             </w:drawing>
           </mc:Choice>
-          <mc:Fallback>
+          <mc:Fallback xmlns:w16se="http://schemas.microsoft.com/office/word/2015/wordml/symex" xmlns:w16cid="http://schemas.microsoft.com/office/word/2016/wordml/cid" xmlns:am3d="http://schemas.microsoft.com/office/drawing/2017/model3d" xmlns:aink="http://schemas.microsoft.com/office/drawing/2016/ink" xmlns:cx8="http://schemas.microsoft.com/office/drawing/2016/5/14/chartex" xmlns:cx7="http://schemas.microsoft.com/office/drawing/2016/5/13/chartex" xmlns:cx6="http://schemas.microsoft.com/office/drawing/2016/5/12/chartex" xmlns:cx5="http://schemas.microsoft.com/office/drawing/2016/5/11/chartex" xmlns:cx4="http://schemas.microsoft.com/office/drawing/2016/5/10/chartex" xmlns:cx3="http://schemas.microsoft.com/office/drawing/2016/5/9/chartex" xmlns:cx2="http://schemas.microsoft.com/office/drawing/2015/10/21/chartex" xmlns:cx1="http://schemas.microsoft.com/office/drawing/2015/9/8/chartex" xmlns:cx="http://schemas.microsoft.com/office/drawing/2014/chartex">
             <w:pict>
               <v:line w14:anchorId="1DF36D0A" id="Straight Connector 10" o:spid="_x0000_s1026" style="position:absolute;flip:y;z-index:251680768;visibility:visible;mso-wrap-style:square;mso-width-percent:0;mso-height-percent:0;mso-wrap-distance-left:9pt;mso-wrap-distance-top:0;mso-wrap-distance-right:9pt;mso-wrap-distance-bottom:0;mso-position-horizontal:left;mso-position-horizontal-relative:margin;mso-position-vertical:absolute;mso-position-vertical-relative:text;mso-width-percent:0;mso-height-percent:0;mso-width-relative:margin;mso-height-relative:margin" from="0,1.55pt" to="114pt,1.55pt" o:gfxdata="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" strokecolor="#00b050" strokeweight="3pt">
                 <v:stroke joinstyle="miter"/>
@@ -10325,7 +10798,7 @@
               </wp:anchor>
             </w:drawing>
           </mc:Choice>
-          <mc:Fallback>
+          <mc:Fallback xmlns:w16se="http://schemas.microsoft.com/office/word/2015/wordml/symex" xmlns:w16cid="http://schemas.microsoft.com/office/word/2016/wordml/cid" xmlns:am3d="http://schemas.microsoft.com/office/drawing/2017/model3d" xmlns:aink="http://schemas.microsoft.com/office/drawing/2016/ink" xmlns:cx8="http://schemas.microsoft.com/office/drawing/2016/5/14/chartex" xmlns:cx7="http://schemas.microsoft.com/office/drawing/2016/5/13/chartex" xmlns:cx6="http://schemas.microsoft.com/office/drawing/2016/5/12/chartex" xmlns:cx5="http://schemas.microsoft.com/office/drawing/2016/5/11/chartex" xmlns:cx4="http://schemas.microsoft.com/office/drawing/2016/5/10/chartex" xmlns:cx3="http://schemas.microsoft.com/office/drawing/2016/5/9/chartex" xmlns:cx2="http://schemas.microsoft.com/office/drawing/2015/10/21/chartex" xmlns:cx1="http://schemas.microsoft.com/office/drawing/2015/9/8/chartex" xmlns:cx="http://schemas.microsoft.com/office/drawing/2014/chartex">
             <w:pict>
               <v:line w14:anchorId="769CE095" id="Straight Connector 24" o:spid="_x0000_s1026" style="position:absolute;flip:y;z-index:251806720;visibility:visible;mso-wrap-style:square;mso-width-percent:0;mso-height-percent:0;mso-wrap-distance-left:9pt;mso-wrap-distance-top:0;mso-wrap-distance-right:9pt;mso-wrap-distance-bottom:0;mso-position-horizontal:left;mso-position-horizontal-relative:margin;mso-position-vertical:absolute;mso-position-vertical-relative:text;mso-width-percent:0;mso-height-percent:0;mso-width-relative:margin;mso-height-relative:margin" from="0,2.3pt" to="69.75pt,2.3pt" o:gfxdata="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" strokecolor="#00b050" strokeweight="3pt">
                 <v:stroke joinstyle="miter"/>
@@ -10434,7 +10907,7 @@
               </wp:anchor>
             </w:drawing>
           </mc:Choice>
-          <mc:Fallback>
+          <mc:Fallback xmlns:w16se="http://schemas.microsoft.com/office/word/2015/wordml/symex" xmlns:w16cid="http://schemas.microsoft.com/office/word/2016/wordml/cid" xmlns:am3d="http://schemas.microsoft.com/office/drawing/2017/model3d" xmlns:aink="http://schemas.microsoft.com/office/drawing/2016/ink" xmlns:cx8="http://schemas.microsoft.com/office/drawing/2016/5/14/chartex" xmlns:cx7="http://schemas.microsoft.com/office/drawing/2016/5/13/chartex" xmlns:cx6="http://schemas.microsoft.com/office/drawing/2016/5/12/chartex" xmlns:cx5="http://schemas.microsoft.com/office/drawing/2016/5/11/chartex" xmlns:cx4="http://schemas.microsoft.com/office/drawing/2016/5/10/chartex" xmlns:cx3="http://schemas.microsoft.com/office/drawing/2016/5/9/chartex" xmlns:cx2="http://schemas.microsoft.com/office/drawing/2015/10/21/chartex" xmlns:cx1="http://schemas.microsoft.com/office/drawing/2015/9/8/chartex" xmlns:cx="http://schemas.microsoft.com/office/drawing/2014/chartex">
             <w:pict>
               <v:line w14:anchorId="25F08F39" id="Straight Connector 18" o:spid="_x0000_s1026" style="position:absolute;flip:y;z-index:251820032;visibility:visible;mso-wrap-style:square;mso-width-percent:0;mso-height-percent:0;mso-wrap-distance-left:9pt;mso-wrap-distance-top:0;mso-wrap-distance-right:9pt;mso-wrap-distance-bottom:0;mso-position-horizontal:left;mso-position-horizontal-relative:margin;mso-position-vertical:absolute;mso-position-vertical-relative:text;mso-width-percent:0;mso-height-percent:0;mso-width-relative:margin;mso-height-relative:margin" from="0,2.45pt" to="126.75pt,2.45pt" o:gfxdata="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" strokecolor="#00b050" strokeweight="3pt">
                 <v:stroke joinstyle="miter"/>
@@ -10460,6 +10933,7 @@
       <w:r>
         <w:rPr>
           <w:noProof/>
+          <w:lang w:eastAsia="en-AU"/>
         </w:rPr>
         <w:drawing>
           <wp:anchor distT="0" distB="0" distL="114300" distR="114300" simplePos="0" relativeHeight="252240896" behindDoc="1" locked="0" layoutInCell="1" allowOverlap="1" wp14:anchorId="2878F948">
@@ -10493,7 +10967,7 @@
                     <pic:cNvPicPr/>
                   </pic:nvPicPr>
                   <pic:blipFill>
-                    <a:blip r:embed="rId16">
+                    <a:blip r:embed="rId15">
                       <a:extLst>
                         <a:ext uri="{28A0092B-C50C-407E-A947-70E740481C1C}">
                           <a14:useLocalDpi xmlns:a14="http://schemas.microsoft.com/office/drawing/2010/main" val="0"/>
@@ -10528,6 +11002,7 @@
       <w:r>
         <w:rPr>
           <w:noProof/>
+          <w:lang w:eastAsia="en-AU"/>
         </w:rPr>
         <w:drawing>
           <wp:anchor distT="0" distB="0" distL="114300" distR="114300" simplePos="0" relativeHeight="252239872" behindDoc="1" locked="0" layoutInCell="1" allowOverlap="1" wp14:anchorId="057C45F0">
@@ -10561,7 +11036,7 @@
                     <pic:cNvPicPr/>
                   </pic:nvPicPr>
                   <pic:blipFill>
-                    <a:blip r:embed="rId17" cstate="print">
+                    <a:blip r:embed="rId16" cstate="print">
                       <a:extLst>
                         <a:ext uri="{28A0092B-C50C-407E-A947-70E740481C1C}">
                           <a14:useLocalDpi xmlns:a14="http://schemas.microsoft.com/office/drawing/2010/main" val="0"/>
@@ -10684,7 +11159,7 @@
               </wp:anchor>
             </w:drawing>
           </mc:Choice>
-          <mc:Fallback>
+          <mc:Fallback xmlns:w16se="http://schemas.microsoft.com/office/word/2015/wordml/symex" xmlns:w16cid="http://schemas.microsoft.com/office/word/2016/wordml/cid" xmlns:am3d="http://schemas.microsoft.com/office/drawing/2017/model3d" xmlns:aink="http://schemas.microsoft.com/office/drawing/2016/ink" xmlns:cx8="http://schemas.microsoft.com/office/drawing/2016/5/14/chartex" xmlns:cx7="http://schemas.microsoft.com/office/drawing/2016/5/13/chartex" xmlns:cx6="http://schemas.microsoft.com/office/drawing/2016/5/12/chartex" xmlns:cx5="http://schemas.microsoft.com/office/drawing/2016/5/11/chartex" xmlns:cx4="http://schemas.microsoft.com/office/drawing/2016/5/10/chartex" xmlns:cx3="http://schemas.microsoft.com/office/drawing/2016/5/9/chartex" xmlns:cx2="http://schemas.microsoft.com/office/drawing/2015/10/21/chartex" xmlns:cx1="http://schemas.microsoft.com/office/drawing/2015/9/8/chartex" xmlns:cx="http://schemas.microsoft.com/office/drawing/2014/chartex">
             <w:pict>
               <v:line w14:anchorId="0F3FF21F" id="Straight Connector 31" o:spid="_x0000_s1026" style="position:absolute;flip:y;z-index:251822080;visibility:visible;mso-wrap-style:square;mso-width-percent:0;mso-height-percent:0;mso-wrap-distance-left:9pt;mso-wrap-distance-top:0;mso-wrap-distance-right:9pt;mso-wrap-distance-bottom:0;mso-position-horizontal:absolute;mso-position-horizontal-relative:margin;mso-position-vertical:absolute;mso-position-vertical-relative:text;mso-width-percent:0;mso-height-percent:0;mso-width-relative:margin;mso-height-relative:margin" from="79.5pt,1.05pt" to="129pt,1.05pt" o:gfxdata="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" strokecolor="#00b050" strokeweight="3pt">
                 <v:stroke joinstyle="miter"/>
@@ -10771,7 +11246,7 @@
                               <w:rPr>
                                 <w:noProof/>
                               </w:rPr>
-                              <w:t>4</w:t>
+                              <w:t>5</w:t>
                             </w:r>
                             <w:r>
                               <w:rPr>
@@ -10805,7 +11280,7 @@
           </mc:Choice>
           <mc:Fallback>
             <w:pict>
-              <v:shape w14:anchorId="3147ED5F" id="Text Box 270" o:spid="_x0000_s1033" type="#_x0000_t202" style="position:absolute;margin-left:-36pt;margin-top:13.1pt;width:254.25pt;height:11.25pt;z-index:-251279360;visibility:visible;mso-wrap-style:square;mso-width-percent:0;mso-height-percent:0;mso-wrap-distance-left:9pt;mso-wrap-distance-top:0;mso-wrap-distance-right:9pt;mso-wrap-distance-bottom:0;mso-position-horizontal:absolute;mso-position-horizontal-relative:margin;mso-position-vertical:absolute;mso-position-vertical-relative:text;mso-width-percent:0;mso-height-percent:0;mso-width-relative:margin;mso-height-relative:margin;v-text-anchor:top" o:gfxdata="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" stroked="f">
+              <v:shape w14:anchorId="3147ED5F" id="Text Box 270" o:spid="_x0000_s1035" type="#_x0000_t202" style="position:absolute;margin-left:-36pt;margin-top:13.1pt;width:254.25pt;height:11.25pt;z-index:-251279360;visibility:visible;mso-wrap-style:square;mso-width-percent:0;mso-height-percent:0;mso-wrap-distance-left:9pt;mso-wrap-distance-top:0;mso-wrap-distance-right:9pt;mso-wrap-distance-bottom:0;mso-position-horizontal:absolute;mso-position-horizontal-relative:margin;mso-position-vertical:absolute;mso-position-vertical-relative:text;mso-width-percent:0;mso-height-percent:0;mso-width-relative:margin;mso-height-relative:margin;v-text-anchor:top" o:gfxdata="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" stroked="f">
                 <v:textbox inset="0,0,0,0">
                   <w:txbxContent>
                     <w:p>
@@ -10831,7 +11306,7 @@
                         <w:rPr>
                           <w:noProof/>
                         </w:rPr>
-                        <w:t>4</w:t>
+                        <w:t>5</w:t>
                       </w:r>
                       <w:r>
                         <w:rPr>
@@ -10882,6 +11357,7 @@
       <w:r>
         <w:rPr>
           <w:noProof/>
+          <w:lang w:eastAsia="en-AU"/>
         </w:rPr>
         <mc:AlternateContent>
           <mc:Choice Requires="wps">
@@ -10952,7 +11428,7 @@
               </wp:anchor>
             </w:drawing>
           </mc:Choice>
-          <mc:Fallback>
+          <mc:Fallback xmlns:w16se="http://schemas.microsoft.com/office/word/2015/wordml/symex" xmlns:w16cid="http://schemas.microsoft.com/office/word/2016/wordml/cid" xmlns:am3d="http://schemas.microsoft.com/office/drawing/2017/model3d" xmlns:aink="http://schemas.microsoft.com/office/drawing/2016/ink" xmlns:cx8="http://schemas.microsoft.com/office/drawing/2016/5/14/chartex" xmlns:cx7="http://schemas.microsoft.com/office/drawing/2016/5/13/chartex" xmlns:cx6="http://schemas.microsoft.com/office/drawing/2016/5/12/chartex" xmlns:cx5="http://schemas.microsoft.com/office/drawing/2016/5/11/chartex" xmlns:cx4="http://schemas.microsoft.com/office/drawing/2016/5/10/chartex" xmlns:cx3="http://schemas.microsoft.com/office/drawing/2016/5/9/chartex" xmlns:cx2="http://schemas.microsoft.com/office/drawing/2015/10/21/chartex" xmlns:cx1="http://schemas.microsoft.com/office/drawing/2015/9/8/chartex" xmlns:cx="http://schemas.microsoft.com/office/drawing/2014/chartex">
             <w:pict>
               <v:rect w14:anchorId="63D5C1F6" id="Rectangle 48" o:spid="_x0000_s1026" style="position:absolute;margin-left:370.5pt;margin-top:72.55pt;width:105pt;height:19.5pt;z-index:252249088;visibility:visible;mso-wrap-style:square;mso-width-percent:0;mso-height-percent:0;mso-wrap-distance-left:9pt;mso-wrap-distance-top:0;mso-wrap-distance-right:9pt;mso-wrap-distance-bottom:0;mso-position-horizontal:absolute;mso-position-horizontal-relative:text;mso-position-vertical:absolute;mso-position-vertical-relative:text;mso-width-percent:0;mso-height-percent:0;mso-width-relative:margin;mso-height-relative:margin;v-text-anchor:middle" o:gfxdata="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" filled="f" strokecolor="red" strokeweight="2.25pt"/>
             </w:pict>
@@ -10962,6 +11438,7 @@
       <w:r>
         <w:rPr>
           <w:noProof/>
+          <w:lang w:eastAsia="en-AU"/>
         </w:rPr>
         <mc:AlternateContent>
           <mc:Choice Requires="wps">
@@ -11025,7 +11502,7 @@
               </wp:anchor>
             </w:drawing>
           </mc:Choice>
-          <mc:Fallback>
+          <mc:Fallback xmlns:w16se="http://schemas.microsoft.com/office/word/2015/wordml/symex" xmlns:w16cid="http://schemas.microsoft.com/office/word/2016/wordml/cid" xmlns:am3d="http://schemas.microsoft.com/office/drawing/2017/model3d" xmlns:aink="http://schemas.microsoft.com/office/drawing/2016/ink" xmlns:cx8="http://schemas.microsoft.com/office/drawing/2016/5/14/chartex" xmlns:cx7="http://schemas.microsoft.com/office/drawing/2016/5/13/chartex" xmlns:cx6="http://schemas.microsoft.com/office/drawing/2016/5/12/chartex" xmlns:cx5="http://schemas.microsoft.com/office/drawing/2016/5/11/chartex" xmlns:cx4="http://schemas.microsoft.com/office/drawing/2016/5/10/chartex" xmlns:cx3="http://schemas.microsoft.com/office/drawing/2016/5/9/chartex" xmlns:cx2="http://schemas.microsoft.com/office/drawing/2015/10/21/chartex" xmlns:cx1="http://schemas.microsoft.com/office/drawing/2015/9/8/chartex" xmlns:cx="http://schemas.microsoft.com/office/drawing/2014/chartex">
             <w:pict>
               <v:shapetype w14:anchorId="529F3749" id="_x0000_t32" coordsize="21600,21600" o:spt="32" o:oned="t" path="m,l21600,21600e" filled="f">
                 <v:path arrowok="t" fillok="f" o:connecttype="none"/>
@@ -11041,6 +11518,7 @@
       <w:r>
         <w:rPr>
           <w:noProof/>
+          <w:lang w:eastAsia="en-AU"/>
         </w:rPr>
         <mc:AlternateContent>
           <mc:Choice Requires="wps">
@@ -11105,7 +11583,7 @@
               </wp:anchor>
             </w:drawing>
           </mc:Choice>
-          <mc:Fallback>
+          <mc:Fallback xmlns:w16se="http://schemas.microsoft.com/office/word/2015/wordml/symex" xmlns:w16cid="http://schemas.microsoft.com/office/word/2016/wordml/cid" xmlns:am3d="http://schemas.microsoft.com/office/drawing/2017/model3d" xmlns:aink="http://schemas.microsoft.com/office/drawing/2016/ink" xmlns:cx8="http://schemas.microsoft.com/office/drawing/2016/5/14/chartex" xmlns:cx7="http://schemas.microsoft.com/office/drawing/2016/5/13/chartex" xmlns:cx6="http://schemas.microsoft.com/office/drawing/2016/5/12/chartex" xmlns:cx5="http://schemas.microsoft.com/office/drawing/2016/5/11/chartex" xmlns:cx4="http://schemas.microsoft.com/office/drawing/2016/5/10/chartex" xmlns:cx3="http://schemas.microsoft.com/office/drawing/2016/5/9/chartex" xmlns:cx2="http://schemas.microsoft.com/office/drawing/2015/10/21/chartex" xmlns:cx1="http://schemas.microsoft.com/office/drawing/2015/9/8/chartex" xmlns:cx="http://schemas.microsoft.com/office/drawing/2014/chartex">
             <w:pict>
               <v:rect w14:anchorId="14BA926C" id="Rectangle 35" o:spid="_x0000_s1026" style="position:absolute;margin-left:-40.5pt;margin-top:32.05pt;width:123.75pt;height:77.25pt;z-index:252246016;visibility:visible;mso-wrap-style:square;mso-wrap-distance-left:9pt;mso-wrap-distance-top:0;mso-wrap-distance-right:9pt;mso-wrap-distance-bottom:0;mso-position-horizontal:absolute;mso-position-horizontal-relative:text;mso-position-vertical:absolute;mso-position-vertical-relative:text;v-text-anchor:middle" o:gfxdata="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" filled="f" strokecolor="red" strokeweight="2.25pt"/>
             </w:pict>
@@ -11115,6 +11593,7 @@
       <w:r>
         <w:rPr>
           <w:noProof/>
+          <w:lang w:eastAsia="en-AU"/>
         </w:rPr>
         <w:drawing>
           <wp:anchor distT="0" distB="0" distL="114300" distR="114300" simplePos="0" relativeHeight="252244992" behindDoc="1" locked="0" layoutInCell="1" allowOverlap="1" wp14:anchorId="7D45DE2E">
@@ -11148,7 +11627,7 @@
                     <pic:cNvPicPr/>
                   </pic:nvPicPr>
                   <pic:blipFill>
-                    <a:blip r:embed="rId18">
+                    <a:blip r:embed="rId17">
                       <a:extLst>
                         <a:ext uri="{28A0092B-C50C-407E-A947-70E740481C1C}">
                           <a14:useLocalDpi xmlns:a14="http://schemas.microsoft.com/office/drawing/2010/main" val="0"/>
@@ -11183,6 +11662,7 @@
       <w:r>
         <w:rPr>
           <w:noProof/>
+          <w:lang w:eastAsia="en-AU"/>
         </w:rPr>
         <mc:AlternateContent>
           <mc:Choice Requires="wps">
@@ -11251,7 +11731,7 @@
                               <w:rPr>
                                 <w:noProof/>
                               </w:rPr>
-                              <w:t>5</w:t>
+                              <w:t>6</w:t>
                             </w:r>
                             <w:r>
                               <w:rPr>
@@ -11279,7 +11759,7 @@
           </mc:Choice>
           <mc:Fallback>
             <w:pict>
-              <v:shape w14:anchorId="491F9567" id="Text Box 49" o:spid="_x0000_s1034" type="#_x0000_t202" style="position:absolute;margin-left:-40.5pt;margin-top:231.55pt;width:289.7pt;height:.05pt;z-index:-251065344;visibility:visible;mso-wrap-style:square;mso-wrap-distance-left:9pt;mso-wrap-distance-top:0;mso-wrap-distance-right:9pt;mso-wrap-distance-bottom:0;mso-position-horizontal:absolute;mso-position-horizontal-relative:text;mso-position-vertical:absolute;mso-position-vertical-relative:text;v-text-anchor:top" o:gfxdata="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" stroked="f">
+              <v:shape w14:anchorId="491F9567" id="Text Box 49" o:spid="_x0000_s1036" type="#_x0000_t202" style="position:absolute;margin-left:-40.5pt;margin-top:231.55pt;width:289.7pt;height:.05pt;z-index:-251065344;visibility:visible;mso-wrap-style:square;mso-wrap-distance-left:9pt;mso-wrap-distance-top:0;mso-wrap-distance-right:9pt;mso-wrap-distance-bottom:0;mso-position-horizontal:absolute;mso-position-horizontal-relative:text;mso-position-vertical:absolute;mso-position-vertical-relative:text;v-text-anchor:top" o:gfxdata="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" stroked="f">
                 <v:textbox style="mso-fit-shape-to-text:t" inset="0,0,0,0">
                   <w:txbxContent>
                     <w:p>
@@ -11305,7 +11785,7 @@
                         <w:rPr>
                           <w:noProof/>
                         </w:rPr>
-                        <w:t>5</w:t>
+                        <w:t>6</w:t>
                       </w:r>
                       <w:r>
                         <w:rPr>
@@ -11328,6 +11808,7 @@
       <w:r>
         <w:rPr>
           <w:noProof/>
+          <w:lang w:eastAsia="en-AU"/>
         </w:rPr>
         <w:drawing>
           <wp:anchor distT="0" distB="0" distL="114300" distR="114300" simplePos="0" relativeHeight="252243968" behindDoc="1" locked="0" layoutInCell="1" allowOverlap="1" wp14:anchorId="225B5B77">
@@ -11361,7 +11842,7 @@
                     <pic:cNvPicPr/>
                   </pic:nvPicPr>
                   <pic:blipFill>
-                    <a:blip r:embed="rId19" cstate="print">
+                    <a:blip r:embed="rId18" cstate="print">
                       <a:extLst>
                         <a:ext uri="{28A0092B-C50C-407E-A947-70E740481C1C}">
                           <a14:useLocalDpi xmlns:a14="http://schemas.microsoft.com/office/drawing/2010/main" val="0"/>
@@ -11460,7 +11941,7 @@
               </wp:anchor>
             </w:drawing>
           </mc:Choice>
-          <mc:Fallback>
+          <mc:Fallback xmlns:w16se="http://schemas.microsoft.com/office/word/2015/wordml/symex" xmlns:w16cid="http://schemas.microsoft.com/office/word/2016/wordml/cid" xmlns:am3d="http://schemas.microsoft.com/office/drawing/2017/model3d" xmlns:aink="http://schemas.microsoft.com/office/drawing/2016/ink" xmlns:cx8="http://schemas.microsoft.com/office/drawing/2016/5/14/chartex" xmlns:cx7="http://schemas.microsoft.com/office/drawing/2016/5/13/chartex" xmlns:cx6="http://schemas.microsoft.com/office/drawing/2016/5/12/chartex" xmlns:cx5="http://schemas.microsoft.com/office/drawing/2016/5/11/chartex" xmlns:cx4="http://schemas.microsoft.com/office/drawing/2016/5/10/chartex" xmlns:cx3="http://schemas.microsoft.com/office/drawing/2016/5/9/chartex" xmlns:cx2="http://schemas.microsoft.com/office/drawing/2015/10/21/chartex" xmlns:cx1="http://schemas.microsoft.com/office/drawing/2015/9/8/chartex" xmlns:cx="http://schemas.microsoft.com/office/drawing/2014/chartex">
             <w:pict>
               <v:line w14:anchorId="61495105" id="Straight Connector 29" o:spid="_x0000_s1026" style="position:absolute;flip:y;z-index:252242944;visibility:visible;mso-wrap-style:square;mso-width-percent:0;mso-height-percent:0;mso-wrap-distance-left:9pt;mso-wrap-distance-top:0;mso-wrap-distance-right:9pt;mso-wrap-distance-bottom:0;mso-position-horizontal:absolute;mso-position-horizontal-relative:margin;mso-position-vertical:absolute;mso-position-vertical-relative:text;mso-width-percent:0;mso-height-percent:0;mso-width-relative:margin;mso-height-relative:margin" from=".75pt,2.05pt" to="57.75pt,2.05pt" o:gfxdata="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" strokecolor="#00b050" strokeweight="3pt">
                 <v:stroke joinstyle="miter"/>
@@ -11516,6 +11997,7 @@
       <w:r>
         <w:rPr>
           <w:noProof/>
+          <w:lang w:eastAsia="en-AU"/>
         </w:rPr>
         <mc:AlternateContent>
           <mc:Choice Requires="wps">
@@ -11579,7 +12061,7 @@
               </wp:anchor>
             </w:drawing>
           </mc:Choice>
-          <mc:Fallback>
+          <mc:Fallback xmlns:w16se="http://schemas.microsoft.com/office/word/2015/wordml/symex" xmlns:w16cid="http://schemas.microsoft.com/office/word/2016/wordml/cid" xmlns:am3d="http://schemas.microsoft.com/office/drawing/2017/model3d" xmlns:aink="http://schemas.microsoft.com/office/drawing/2016/ink" xmlns:cx8="http://schemas.microsoft.com/office/drawing/2016/5/14/chartex" xmlns:cx7="http://schemas.microsoft.com/office/drawing/2016/5/13/chartex" xmlns:cx6="http://schemas.microsoft.com/office/drawing/2016/5/12/chartex" xmlns:cx5="http://schemas.microsoft.com/office/drawing/2016/5/11/chartex" xmlns:cx4="http://schemas.microsoft.com/office/drawing/2016/5/10/chartex" xmlns:cx3="http://schemas.microsoft.com/office/drawing/2016/5/9/chartex" xmlns:cx2="http://schemas.microsoft.com/office/drawing/2015/10/21/chartex" xmlns:cx1="http://schemas.microsoft.com/office/drawing/2015/9/8/chartex" xmlns:cx="http://schemas.microsoft.com/office/drawing/2014/chartex">
             <w:pict>
               <v:shape w14:anchorId="047E1244" id="Straight Arrow Connector 144" o:spid="_x0000_s1026" type="#_x0000_t32" style="position:absolute;margin-left:84pt;margin-top:87.15pt;width:255.75pt;height:106.5pt;flip:x;z-index:252265472;visibility:visible;mso-wrap-style:square;mso-width-percent:0;mso-height-percent:0;mso-wrap-distance-left:9pt;mso-wrap-distance-top:0;mso-wrap-distance-right:9pt;mso-wrap-distance-bottom:0;mso-position-horizontal:absolute;mso-position-horizontal-relative:text;mso-position-vertical:absolute;mso-position-vertical-relative:text;mso-width-percent:0;mso-height-percent:0;mso-width-relative:margin;mso-height-relative:margin" o:gfxdata="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" strokecolor="red" strokeweight="2.25pt">
                 <v:stroke endarrow="block" joinstyle="miter"/>
@@ -11655,7 +12137,7 @@
               </wp:anchor>
             </w:drawing>
           </mc:Choice>
-          <mc:Fallback>
+          <mc:Fallback xmlns:w16se="http://schemas.microsoft.com/office/word/2015/wordml/symex" xmlns:w16cid="http://schemas.microsoft.com/office/word/2016/wordml/cid" xmlns:am3d="http://schemas.microsoft.com/office/drawing/2017/model3d" xmlns:aink="http://schemas.microsoft.com/office/drawing/2016/ink" xmlns:cx8="http://schemas.microsoft.com/office/drawing/2016/5/14/chartex" xmlns:cx7="http://schemas.microsoft.com/office/drawing/2016/5/13/chartex" xmlns:cx6="http://schemas.microsoft.com/office/drawing/2016/5/12/chartex" xmlns:cx5="http://schemas.microsoft.com/office/drawing/2016/5/11/chartex" xmlns:cx4="http://schemas.microsoft.com/office/drawing/2016/5/10/chartex" xmlns:cx3="http://schemas.microsoft.com/office/drawing/2016/5/9/chartex" xmlns:cx2="http://schemas.microsoft.com/office/drawing/2015/10/21/chartex" xmlns:cx1="http://schemas.microsoft.com/office/drawing/2015/9/8/chartex" xmlns:cx="http://schemas.microsoft.com/office/drawing/2014/chartex">
             <w:pict>
               <v:line w14:anchorId="6496A60D" id="Straight Connector 50" o:spid="_x0000_s1026" style="position:absolute;flip:y;z-index:252253184;visibility:visible;mso-wrap-style:square;mso-width-percent:0;mso-height-percent:0;mso-wrap-distance-left:9pt;mso-wrap-distance-top:0;mso-wrap-distance-right:9pt;mso-wrap-distance-bottom:0;mso-position-horizontal:absolute;mso-position-horizontal-relative:margin;mso-position-vertical:absolute;mso-position-vertical-relative:text;mso-width-percent:0;mso-height-percent:0;mso-width-relative:margin;mso-height-relative:margin" from="106.5pt,2.4pt" to="165pt,2.4pt" o:gfxdata="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" strokecolor="#00b050" strokeweight="3pt">
                 <v:stroke joinstyle="miter"/>
@@ -11668,6 +12150,7 @@
       <w:r>
         <w:rPr>
           <w:noProof/>
+          <w:lang w:eastAsia="en-AU"/>
         </w:rPr>
         <mc:AlternateContent>
           <mc:Choice Requires="wps">
@@ -11731,7 +12214,7 @@
               </wp:anchor>
             </w:drawing>
           </mc:Choice>
-          <mc:Fallback>
+          <mc:Fallback xmlns:w16se="http://schemas.microsoft.com/office/word/2015/wordml/symex" xmlns:w16cid="http://schemas.microsoft.com/office/word/2016/wordml/cid" xmlns:am3d="http://schemas.microsoft.com/office/drawing/2017/model3d" xmlns:aink="http://schemas.microsoft.com/office/drawing/2016/ink" xmlns:cx8="http://schemas.microsoft.com/office/drawing/2016/5/14/chartex" xmlns:cx7="http://schemas.microsoft.com/office/drawing/2016/5/13/chartex" xmlns:cx6="http://schemas.microsoft.com/office/drawing/2016/5/12/chartex" xmlns:cx5="http://schemas.microsoft.com/office/drawing/2016/5/11/chartex" xmlns:cx4="http://schemas.microsoft.com/office/drawing/2016/5/10/chartex" xmlns:cx3="http://schemas.microsoft.com/office/drawing/2016/5/9/chartex" xmlns:cx2="http://schemas.microsoft.com/office/drawing/2015/10/21/chartex" xmlns:cx1="http://schemas.microsoft.com/office/drawing/2015/9/8/chartex" xmlns:cx="http://schemas.microsoft.com/office/drawing/2014/chartex">
             <w:pict>
               <v:shape w14:anchorId="67BB8610" id="Straight Arrow Connector 143" o:spid="_x0000_s1026" type="#_x0000_t32" style="position:absolute;margin-left:153pt;margin-top:57.9pt;width:186.75pt;height:15.75pt;flip:x y;z-index:252263424;visibility:visible;mso-wrap-style:square;mso-width-percent:0;mso-height-percent:0;mso-wrap-distance-left:9pt;mso-wrap-distance-top:0;mso-wrap-distance-right:9pt;mso-wrap-distance-bottom:0;mso-position-horizontal:absolute;mso-position-horizontal-relative:text;mso-position-vertical:absolute;mso-position-vertical-relative:text;mso-width-percent:0;mso-height-percent:0;mso-width-relative:margin;mso-height-relative:margin" o:gfxdata="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" strokecolor="red" strokeweight="2.25pt">
                 <v:stroke endarrow="block" joinstyle="miter"/>
@@ -11743,6 +12226,7 @@
       <w:r>
         <w:rPr>
           <w:noProof/>
+          <w:lang w:eastAsia="en-AU"/>
         </w:rPr>
         <mc:AlternateContent>
           <mc:Choice Requires="wps">
@@ -11813,7 +12297,7 @@
               </wp:anchor>
             </w:drawing>
           </mc:Choice>
-          <mc:Fallback>
+          <mc:Fallback xmlns:w16se="http://schemas.microsoft.com/office/word/2015/wordml/symex" xmlns:w16cid="http://schemas.microsoft.com/office/word/2016/wordml/cid" xmlns:am3d="http://schemas.microsoft.com/office/drawing/2017/model3d" xmlns:aink="http://schemas.microsoft.com/office/drawing/2016/ink" xmlns:cx8="http://schemas.microsoft.com/office/drawing/2016/5/14/chartex" xmlns:cx7="http://schemas.microsoft.com/office/drawing/2016/5/13/chartex" xmlns:cx6="http://schemas.microsoft.com/office/drawing/2016/5/12/chartex" xmlns:cx5="http://schemas.microsoft.com/office/drawing/2016/5/11/chartex" xmlns:cx4="http://schemas.microsoft.com/office/drawing/2016/5/10/chartex" xmlns:cx3="http://schemas.microsoft.com/office/drawing/2016/5/9/chartex" xmlns:cx2="http://schemas.microsoft.com/office/drawing/2015/10/21/chartex" xmlns:cx1="http://schemas.microsoft.com/office/drawing/2015/9/8/chartex" xmlns:cx="http://schemas.microsoft.com/office/drawing/2014/chartex">
             <w:pict>
               <v:rect w14:anchorId="2C10FFD4" id="Rectangle 130" o:spid="_x0000_s1026" style="position:absolute;margin-left:80.25pt;margin-top:33.9pt;width:162pt;height:93pt;z-index:252259328;visibility:visible;mso-wrap-style:square;mso-width-percent:0;mso-height-percent:0;mso-wrap-distance-left:9pt;mso-wrap-distance-top:0;mso-wrap-distance-right:9pt;mso-wrap-distance-bottom:0;mso-position-horizontal:absolute;mso-position-horizontal-relative:text;mso-position-vertical:absolute;mso-position-vertical-relative:text;mso-width-percent:0;mso-height-percent:0;mso-width-relative:margin;mso-height-relative:margin;v-text-anchor:middle" o:gfxdata="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" filled="f" strokecolor="red" strokeweight="2.25pt"/>
             </w:pict>
@@ -11823,6 +12307,7 @@
       <w:r>
         <w:rPr>
           <w:noProof/>
+          <w:lang w:eastAsia="en-AU"/>
         </w:rPr>
         <mc:AlternateContent>
           <mc:Choice Requires="wps">
@@ -11893,7 +12378,7 @@
               </wp:anchor>
             </w:drawing>
           </mc:Choice>
-          <mc:Fallback>
+          <mc:Fallback xmlns:w16se="http://schemas.microsoft.com/office/word/2015/wordml/symex" xmlns:w16cid="http://schemas.microsoft.com/office/word/2016/wordml/cid" xmlns:am3d="http://schemas.microsoft.com/office/drawing/2017/model3d" xmlns:aink="http://schemas.microsoft.com/office/drawing/2016/ink" xmlns:cx8="http://schemas.microsoft.com/office/drawing/2016/5/14/chartex" xmlns:cx7="http://schemas.microsoft.com/office/drawing/2016/5/13/chartex" xmlns:cx6="http://schemas.microsoft.com/office/drawing/2016/5/12/chartex" xmlns:cx5="http://schemas.microsoft.com/office/drawing/2016/5/11/chartex" xmlns:cx4="http://schemas.microsoft.com/office/drawing/2016/5/10/chartex" xmlns:cx3="http://schemas.microsoft.com/office/drawing/2016/5/9/chartex" xmlns:cx2="http://schemas.microsoft.com/office/drawing/2015/10/21/chartex" xmlns:cx1="http://schemas.microsoft.com/office/drawing/2015/9/8/chartex" xmlns:cx="http://schemas.microsoft.com/office/drawing/2014/chartex">
             <w:pict>
               <v:rect w14:anchorId="78DA3878" id="Rectangle 300" o:spid="_x0000_s1026" style="position:absolute;margin-left:339.75pt;margin-top:54.15pt;width:75pt;height:72.75pt;z-index:252257280;visibility:visible;mso-wrap-style:square;mso-width-percent:0;mso-height-percent:0;mso-wrap-distance-left:9pt;mso-wrap-distance-top:0;mso-wrap-distance-right:9pt;mso-wrap-distance-bottom:0;mso-position-horizontal:absolute;mso-position-horizontal-relative:text;mso-position-vertical:absolute;mso-position-vertical-relative:text;mso-width-percent:0;mso-height-percent:0;mso-width-relative:margin;mso-height-relative:margin;v-text-anchor:middle" o:gfxdata="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" filled="f" strokecolor="red" strokeweight="2.25pt"/>
             </w:pict>
@@ -11903,6 +12388,7 @@
       <w:r>
         <w:rPr>
           <w:noProof/>
+          <w:lang w:eastAsia="en-AU"/>
         </w:rPr>
         <w:drawing>
           <wp:anchor distT="0" distB="0" distL="114300" distR="114300" simplePos="0" relativeHeight="252254208" behindDoc="1" locked="0" layoutInCell="1" allowOverlap="1" wp14:anchorId="5A9BFFF8">
@@ -11936,7 +12422,7 @@
                     <pic:cNvPicPr/>
                   </pic:nvPicPr>
                   <pic:blipFill>
-                    <a:blip r:embed="rId20">
+                    <a:blip r:embed="rId19">
                       <a:extLst>
                         <a:ext uri="{28A0092B-C50C-407E-A947-70E740481C1C}">
                           <a14:useLocalDpi xmlns:a14="http://schemas.microsoft.com/office/drawing/2010/main" val="0"/>
@@ -11971,6 +12457,7 @@
       <w:r>
         <w:rPr>
           <w:noProof/>
+          <w:lang w:eastAsia="en-AU"/>
         </w:rPr>
         <mc:AlternateContent>
           <mc:Choice Requires="wps">
@@ -12039,7 +12526,7 @@
                               <w:rPr>
                                 <w:noProof/>
                               </w:rPr>
-                              <w:t>6</w:t>
+                              <w:t>7</w:t>
                             </w:r>
                             <w:r>
                               <w:rPr>
@@ -12067,7 +12554,7 @@
           </mc:Choice>
           <mc:Fallback>
             <w:pict>
-              <v:shape w14:anchorId="55D3B070" id="Text Box 145" o:spid="_x0000_s1035" type="#_x0000_t202" style="position:absolute;margin-left:-47.25pt;margin-top:234.9pt;width:290.8pt;height:.05pt;z-index:-251048960;visibility:visible;mso-wrap-style:square;mso-wrap-distance-left:9pt;mso-wrap-distance-top:0;mso-wrap-distance-right:9pt;mso-wrap-distance-bottom:0;mso-position-horizontal:absolute;mso-position-horizontal-relative:text;mso-position-vertical:absolute;mso-position-vertical-relative:text;v-text-anchor:top" o:gfxdata="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" stroked="f">
+              <v:shape w14:anchorId="55D3B070" id="Text Box 145" o:spid="_x0000_s1037" type="#_x0000_t202" style="position:absolute;margin-left:-47.25pt;margin-top:234.9pt;width:290.8pt;height:.05pt;z-index:-251048960;visibility:visible;mso-wrap-style:square;mso-wrap-distance-left:9pt;mso-wrap-distance-top:0;mso-wrap-distance-right:9pt;mso-wrap-distance-bottom:0;mso-position-horizontal:absolute;mso-position-horizontal-relative:text;mso-position-vertical:absolute;mso-position-vertical-relative:text;v-text-anchor:top" o:gfxdata="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" stroked="f">
                 <v:textbox style="mso-fit-shape-to-text:t" inset="0,0,0,0">
                   <w:txbxContent>
                     <w:p>
@@ -12093,7 +12580,7 @@
                         <w:rPr>
                           <w:noProof/>
                         </w:rPr>
-                        <w:t>6</w:t>
+                        <w:t>7</w:t>
                       </w:r>
                       <w:r>
                         <w:rPr>
@@ -12116,6 +12603,7 @@
       <w:r>
         <w:rPr>
           <w:noProof/>
+          <w:lang w:eastAsia="en-AU"/>
         </w:rPr>
         <w:drawing>
           <wp:anchor distT="0" distB="0" distL="114300" distR="114300" simplePos="0" relativeHeight="252255232" behindDoc="1" locked="0" layoutInCell="1" allowOverlap="1" wp14:anchorId="4150B7E3">
@@ -12149,7 +12637,7 @@
                     <pic:cNvPicPr/>
                   </pic:nvPicPr>
                   <pic:blipFill>
-                    <a:blip r:embed="rId21" cstate="print">
+                    <a:blip r:embed="rId20" cstate="print">
                       <a:extLst>
                         <a:ext uri="{28A0092B-C50C-407E-A947-70E740481C1C}">
                           <a14:useLocalDpi xmlns:a14="http://schemas.microsoft.com/office/drawing/2010/main" val="0"/>
@@ -12186,6 +12674,7 @@
       <w:r>
         <w:rPr>
           <w:noProof/>
+          <w:lang w:eastAsia="en-AU"/>
         </w:rPr>
         <mc:AlternateContent>
           <mc:Choice Requires="wps">
@@ -12256,7 +12745,7 @@
               </wp:anchor>
             </w:drawing>
           </mc:Choice>
-          <mc:Fallback>
+          <mc:Fallback xmlns:w16se="http://schemas.microsoft.com/office/word/2015/wordml/symex" xmlns:w16cid="http://schemas.microsoft.com/office/word/2016/wordml/cid" xmlns:am3d="http://schemas.microsoft.com/office/drawing/2017/model3d" xmlns:aink="http://schemas.microsoft.com/office/drawing/2016/ink" xmlns:cx8="http://schemas.microsoft.com/office/drawing/2016/5/14/chartex" xmlns:cx7="http://schemas.microsoft.com/office/drawing/2016/5/13/chartex" xmlns:cx6="http://schemas.microsoft.com/office/drawing/2016/5/12/chartex" xmlns:cx5="http://schemas.microsoft.com/office/drawing/2016/5/11/chartex" xmlns:cx4="http://schemas.microsoft.com/office/drawing/2016/5/10/chartex" xmlns:cx3="http://schemas.microsoft.com/office/drawing/2016/5/9/chartex" xmlns:cx2="http://schemas.microsoft.com/office/drawing/2015/10/21/chartex" xmlns:cx1="http://schemas.microsoft.com/office/drawing/2015/9/8/chartex" xmlns:cx="http://schemas.microsoft.com/office/drawing/2014/chartex">
             <w:pict>
               <v:rect w14:anchorId="647E376E" id="Rectangle 133" o:spid="_x0000_s1026" style="position:absolute;margin-left:-46.5pt;margin-top:162.9pt;width:288.75pt;height:19.5pt;z-index:252261376;visibility:visible;mso-wrap-style:square;mso-width-percent:0;mso-height-percent:0;mso-wrap-distance-left:9pt;mso-wrap-distance-top:0;mso-wrap-distance-right:9pt;mso-wrap-distance-bottom:0;mso-position-horizontal:absolute;mso-position-horizontal-relative:text;mso-position-vertical:absolute;mso-position-vertical-relative:text;mso-width-percent:0;mso-height-percent:0;mso-width-relative:margin;mso-height-relative:margin;v-text-anchor:middle" o:gfxdata="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" filled="f" strokecolor="red" strokeweight="2.25pt"/>
             </w:pict>
@@ -12298,6 +12787,7 @@
       <w:r>
         <w:rPr>
           <w:noProof/>
+          <w:lang w:eastAsia="en-AU"/>
         </w:rPr>
         <mc:AlternateContent>
           <mc:Choice Requires="wps">
@@ -12361,7 +12851,7 @@
               </wp:anchor>
             </w:drawing>
           </mc:Choice>
-          <mc:Fallback>
+          <mc:Fallback xmlns:w16se="http://schemas.microsoft.com/office/word/2015/wordml/symex" xmlns:w16cid="http://schemas.microsoft.com/office/word/2016/wordml/cid" xmlns:am3d="http://schemas.microsoft.com/office/drawing/2017/model3d" xmlns:aink="http://schemas.microsoft.com/office/drawing/2016/ink" xmlns:cx8="http://schemas.microsoft.com/office/drawing/2016/5/14/chartex" xmlns:cx7="http://schemas.microsoft.com/office/drawing/2016/5/13/chartex" xmlns:cx6="http://schemas.microsoft.com/office/drawing/2016/5/12/chartex" xmlns:cx5="http://schemas.microsoft.com/office/drawing/2016/5/11/chartex" xmlns:cx4="http://schemas.microsoft.com/office/drawing/2016/5/10/chartex" xmlns:cx3="http://schemas.microsoft.com/office/drawing/2016/5/9/chartex" xmlns:cx2="http://schemas.microsoft.com/office/drawing/2015/10/21/chartex" xmlns:cx1="http://schemas.microsoft.com/office/drawing/2015/9/8/chartex" xmlns:cx="http://schemas.microsoft.com/office/drawing/2014/chartex">
             <w:pict>
               <v:shape w14:anchorId="73599587" id="Straight Arrow Connector 193" o:spid="_x0000_s1026" type="#_x0000_t32" style="position:absolute;margin-left:0;margin-top:82.15pt;width:329.25pt;height:66pt;flip:x;z-index:252285952;visibility:visible;mso-wrap-style:square;mso-width-percent:0;mso-height-percent:0;mso-wrap-distance-left:9pt;mso-wrap-distance-top:0;mso-wrap-distance-right:9pt;mso-wrap-distance-bottom:0;mso-position-horizontal:left;mso-position-horizontal-relative:margin;mso-position-vertical:absolute;mso-position-vertical-relative:text;mso-width-percent:0;mso-height-percent:0;mso-width-relative:margin;mso-height-relative:margin" o:gfxdata="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" strokecolor="red" strokeweight="2.25pt">
                 <v:stroke endarrow="block" joinstyle="miter"/>
@@ -12374,6 +12864,7 @@
       <w:r>
         <w:rPr>
           <w:noProof/>
+          <w:lang w:eastAsia="en-AU"/>
         </w:rPr>
         <mc:AlternateContent>
           <mc:Choice Requires="wps">
@@ -12437,7 +12928,7 @@
               </wp:anchor>
             </w:drawing>
           </mc:Choice>
-          <mc:Fallback>
+          <mc:Fallback xmlns:w16se="http://schemas.microsoft.com/office/word/2015/wordml/symex" xmlns:w16cid="http://schemas.microsoft.com/office/word/2016/wordml/cid" xmlns:am3d="http://schemas.microsoft.com/office/drawing/2017/model3d" xmlns:aink="http://schemas.microsoft.com/office/drawing/2016/ink" xmlns:cx8="http://schemas.microsoft.com/office/drawing/2016/5/14/chartex" xmlns:cx7="http://schemas.microsoft.com/office/drawing/2016/5/13/chartex" xmlns:cx6="http://schemas.microsoft.com/office/drawing/2016/5/12/chartex" xmlns:cx5="http://schemas.microsoft.com/office/drawing/2016/5/11/chartex" xmlns:cx4="http://schemas.microsoft.com/office/drawing/2016/5/10/chartex" xmlns:cx3="http://schemas.microsoft.com/office/drawing/2016/5/9/chartex" xmlns:cx2="http://schemas.microsoft.com/office/drawing/2015/10/21/chartex" xmlns:cx1="http://schemas.microsoft.com/office/drawing/2015/9/8/chartex" xmlns:cx="http://schemas.microsoft.com/office/drawing/2014/chartex">
             <w:pict>
               <v:shape w14:anchorId="5133093A" id="Straight Arrow Connector 192" o:spid="_x0000_s1026" type="#_x0000_t32" style="position:absolute;margin-left:80.25pt;margin-top:80.65pt;width:253.5pt;height:106.5pt;flip:x;z-index:252283904;visibility:visible;mso-wrap-style:square;mso-width-percent:0;mso-height-percent:0;mso-wrap-distance-left:9pt;mso-wrap-distance-top:0;mso-wrap-distance-right:9pt;mso-wrap-distance-bottom:0;mso-position-horizontal:absolute;mso-position-horizontal-relative:text;mso-position-vertical:absolute;mso-position-vertical-relative:text;mso-width-percent:0;mso-height-percent:0;mso-width-relative:margin;mso-height-relative:margin" o:gfxdata="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" strokecolor="red" strokeweight="2.25pt">
                 <v:stroke endarrow="block" joinstyle="miter"/>
@@ -12449,6 +12940,7 @@
       <w:r>
         <w:rPr>
           <w:noProof/>
+          <w:lang w:eastAsia="en-AU"/>
         </w:rPr>
         <mc:AlternateContent>
           <mc:Choice Requires="wps">
@@ -12512,7 +13004,7 @@
               </wp:anchor>
             </w:drawing>
           </mc:Choice>
-          <mc:Fallback>
+          <mc:Fallback xmlns:w16se="http://schemas.microsoft.com/office/word/2015/wordml/symex" xmlns:w16cid="http://schemas.microsoft.com/office/word/2016/wordml/cid" xmlns:am3d="http://schemas.microsoft.com/office/drawing/2017/model3d" xmlns:aink="http://schemas.microsoft.com/office/drawing/2016/ink" xmlns:cx8="http://schemas.microsoft.com/office/drawing/2016/5/14/chartex" xmlns:cx7="http://schemas.microsoft.com/office/drawing/2016/5/13/chartex" xmlns:cx6="http://schemas.microsoft.com/office/drawing/2016/5/12/chartex" xmlns:cx5="http://schemas.microsoft.com/office/drawing/2016/5/11/chartex" xmlns:cx4="http://schemas.microsoft.com/office/drawing/2016/5/10/chartex" xmlns:cx3="http://schemas.microsoft.com/office/drawing/2016/5/9/chartex" xmlns:cx2="http://schemas.microsoft.com/office/drawing/2015/10/21/chartex" xmlns:cx1="http://schemas.microsoft.com/office/drawing/2015/9/8/chartex" xmlns:cx="http://schemas.microsoft.com/office/drawing/2014/chartex">
             <w:pict>
               <v:shape w14:anchorId="76DDEAC1" id="Straight Arrow Connector 189" o:spid="_x0000_s1026" type="#_x0000_t32" style="position:absolute;margin-left:150.75pt;margin-top:58.15pt;width:183.75pt;height:22.5pt;flip:x y;z-index:252281856;visibility:visible;mso-wrap-style:square;mso-width-percent:0;mso-height-percent:0;mso-wrap-distance-left:9pt;mso-wrap-distance-top:0;mso-wrap-distance-right:9pt;mso-wrap-distance-bottom:0;mso-position-horizontal:absolute;mso-position-horizontal-relative:text;mso-position-vertical:absolute;mso-position-vertical-relative:text;mso-width-percent:0;mso-height-percent:0;mso-width-relative:margin;mso-height-relative:margin" o:gfxdata="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" strokecolor="red" strokeweight="2.25pt">
                 <v:stroke endarrow="block" joinstyle="miter"/>
@@ -12524,6 +13016,7 @@
       <w:r>
         <w:rPr>
           <w:noProof/>
+          <w:lang w:eastAsia="en-AU"/>
         </w:rPr>
         <mc:AlternateContent>
           <mc:Choice Requires="wps">
@@ -12594,7 +13087,7 @@
               </wp:anchor>
             </w:drawing>
           </mc:Choice>
-          <mc:Fallback>
+          <mc:Fallback xmlns:w16se="http://schemas.microsoft.com/office/word/2015/wordml/symex" xmlns:w16cid="http://schemas.microsoft.com/office/word/2016/wordml/cid" xmlns:am3d="http://schemas.microsoft.com/office/drawing/2017/model3d" xmlns:aink="http://schemas.microsoft.com/office/drawing/2016/ink" xmlns:cx8="http://schemas.microsoft.com/office/drawing/2016/5/14/chartex" xmlns:cx7="http://schemas.microsoft.com/office/drawing/2016/5/13/chartex" xmlns:cx6="http://schemas.microsoft.com/office/drawing/2016/5/12/chartex" xmlns:cx5="http://schemas.microsoft.com/office/drawing/2016/5/11/chartex" xmlns:cx4="http://schemas.microsoft.com/office/drawing/2016/5/10/chartex" xmlns:cx3="http://schemas.microsoft.com/office/drawing/2016/5/9/chartex" xmlns:cx2="http://schemas.microsoft.com/office/drawing/2015/10/21/chartex" xmlns:cx1="http://schemas.microsoft.com/office/drawing/2015/9/8/chartex" xmlns:cx="http://schemas.microsoft.com/office/drawing/2014/chartex">
             <w:pict>
               <v:rect w14:anchorId="00B7AB1F" id="Rectangle 187" o:spid="_x0000_s1026" style="position:absolute;margin-left:81pt;margin-top:29.65pt;width:162pt;height:91.5pt;z-index:252279808;visibility:visible;mso-wrap-style:square;mso-width-percent:0;mso-height-percent:0;mso-wrap-distance-left:9pt;mso-wrap-distance-top:0;mso-wrap-distance-right:9pt;mso-wrap-distance-bottom:0;mso-position-horizontal:absolute;mso-position-horizontal-relative:text;mso-position-vertical:absolute;mso-position-vertical-relative:text;mso-width-percent:0;mso-height-percent:0;mso-width-relative:margin;mso-height-relative:margin;v-text-anchor:middle" o:gfxdata="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" filled="f" strokecolor="red" strokeweight="2.25pt"/>
             </w:pict>
@@ -12604,6 +13097,7 @@
       <w:r>
         <w:rPr>
           <w:noProof/>
+          <w:lang w:eastAsia="en-AU"/>
         </w:rPr>
         <mc:AlternateContent>
           <mc:Choice Requires="wps">
@@ -12674,7 +13168,7 @@
               </wp:anchor>
             </w:drawing>
           </mc:Choice>
-          <mc:Fallback>
+          <mc:Fallback xmlns:w16se="http://schemas.microsoft.com/office/word/2015/wordml/symex" xmlns:w16cid="http://schemas.microsoft.com/office/word/2016/wordml/cid" xmlns:am3d="http://schemas.microsoft.com/office/drawing/2017/model3d" xmlns:aink="http://schemas.microsoft.com/office/drawing/2016/ink" xmlns:cx8="http://schemas.microsoft.com/office/drawing/2016/5/14/chartex" xmlns:cx7="http://schemas.microsoft.com/office/drawing/2016/5/13/chartex" xmlns:cx6="http://schemas.microsoft.com/office/drawing/2016/5/12/chartex" xmlns:cx5="http://schemas.microsoft.com/office/drawing/2016/5/11/chartex" xmlns:cx4="http://schemas.microsoft.com/office/drawing/2016/5/10/chartex" xmlns:cx3="http://schemas.microsoft.com/office/drawing/2016/5/9/chartex" xmlns:cx2="http://schemas.microsoft.com/office/drawing/2015/10/21/chartex" xmlns:cx1="http://schemas.microsoft.com/office/drawing/2015/9/8/chartex" xmlns:cx="http://schemas.microsoft.com/office/drawing/2014/chartex">
             <w:pict>
               <v:rect w14:anchorId="5011211B" id="Rectangle 166" o:spid="_x0000_s1026" style="position:absolute;margin-left:-44.25pt;margin-top:138.4pt;width:285.75pt;height:19.5pt;z-index:252275712;visibility:visible;mso-wrap-style:square;mso-width-percent:0;mso-height-percent:0;mso-wrap-distance-left:9pt;mso-wrap-distance-top:0;mso-wrap-distance-right:9pt;mso-wrap-distance-bottom:0;mso-position-horizontal:absolute;mso-position-horizontal-relative:text;mso-position-vertical:absolute;mso-position-vertical-relative:text;mso-width-percent:0;mso-height-percent:0;mso-width-relative:margin;mso-height-relative:margin;v-text-anchor:middle" o:gfxdata="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" filled="f" strokecolor="red" strokeweight="2.25pt"/>
             </w:pict>
@@ -12684,6 +13178,7 @@
       <w:r>
         <w:rPr>
           <w:noProof/>
+          <w:lang w:eastAsia="en-AU"/>
         </w:rPr>
         <mc:AlternateContent>
           <mc:Choice Requires="wps">
@@ -12754,7 +13249,7 @@
               </wp:anchor>
             </w:drawing>
           </mc:Choice>
-          <mc:Fallback>
+          <mc:Fallback xmlns:w16se="http://schemas.microsoft.com/office/word/2015/wordml/symex" xmlns:w16cid="http://schemas.microsoft.com/office/word/2016/wordml/cid" xmlns:am3d="http://schemas.microsoft.com/office/drawing/2017/model3d" xmlns:aink="http://schemas.microsoft.com/office/drawing/2016/ink" xmlns:cx8="http://schemas.microsoft.com/office/drawing/2016/5/14/chartex" xmlns:cx7="http://schemas.microsoft.com/office/drawing/2016/5/13/chartex" xmlns:cx6="http://schemas.microsoft.com/office/drawing/2016/5/12/chartex" xmlns:cx5="http://schemas.microsoft.com/office/drawing/2016/5/11/chartex" xmlns:cx4="http://schemas.microsoft.com/office/drawing/2016/5/10/chartex" xmlns:cx3="http://schemas.microsoft.com/office/drawing/2016/5/9/chartex" xmlns:cx2="http://schemas.microsoft.com/office/drawing/2015/10/21/chartex" xmlns:cx1="http://schemas.microsoft.com/office/drawing/2015/9/8/chartex" xmlns:cx="http://schemas.microsoft.com/office/drawing/2014/chartex">
             <w:pict>
               <v:rect w14:anchorId="456AD56F" id="Rectangle 164" o:spid="_x0000_s1026" style="position:absolute;margin-left:333pt;margin-top:51.4pt;width:75pt;height:73.5pt;z-index:252273664;visibility:visible;mso-wrap-style:square;mso-width-percent:0;mso-height-percent:0;mso-wrap-distance-left:9pt;mso-wrap-distance-top:0;mso-wrap-distance-right:9pt;mso-wrap-distance-bottom:0;mso-position-horizontal:absolute;mso-position-horizontal-relative:text;mso-position-vertical:absolute;mso-position-vertical-relative:text;mso-width-percent:0;mso-height-percent:0;mso-width-relative:margin;mso-height-relative:margin;v-text-anchor:middle" o:gfxdata="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" filled="f" strokecolor="red" strokeweight="2.25pt"/>
             </w:pict>
@@ -12764,6 +13259,7 @@
       <w:r>
         <w:rPr>
           <w:noProof/>
+          <w:lang w:eastAsia="en-AU"/>
         </w:rPr>
         <w:drawing>
           <wp:anchor distT="0" distB="0" distL="114300" distR="114300" simplePos="0" relativeHeight="252270592" behindDoc="1" locked="0" layoutInCell="1" allowOverlap="1" wp14:anchorId="21CE249A">
@@ -12797,7 +13293,7 @@
                     <pic:cNvPicPr/>
                   </pic:nvPicPr>
                   <pic:blipFill>
-                    <a:blip r:embed="rId22">
+                    <a:blip r:embed="rId21">
                       <a:extLst>
                         <a:ext uri="{28A0092B-C50C-407E-A947-70E740481C1C}">
                           <a14:useLocalDpi xmlns:a14="http://schemas.microsoft.com/office/drawing/2010/main" val="0"/>
@@ -12832,6 +13328,7 @@
       <w:r>
         <w:rPr>
           <w:noProof/>
+          <w:lang w:eastAsia="en-AU"/>
         </w:rPr>
         <mc:AlternateContent>
           <mc:Choice Requires="wps">
@@ -12900,7 +13397,7 @@
                               <w:rPr>
                                 <w:noProof/>
                               </w:rPr>
-                              <w:t>7</w:t>
+                              <w:t>8</w:t>
                             </w:r>
                             <w:r>
                               <w:rPr>
@@ -12928,7 +13425,7 @@
           </mc:Choice>
           <mc:Fallback>
             <w:pict>
-              <v:shape w14:anchorId="15D57EEF" id="Text Box 205" o:spid="_x0000_s1036" type="#_x0000_t202" style="position:absolute;margin-left:-45pt;margin-top:228.95pt;width:289.5pt;height:.05pt;z-index:-251028480;visibility:visible;mso-wrap-style:square;mso-wrap-distance-left:9pt;mso-wrap-distance-top:0;mso-wrap-distance-right:9pt;mso-wrap-distance-bottom:0;mso-position-horizontal:absolute;mso-position-horizontal-relative:text;mso-position-vertical:absolute;mso-position-vertical-relative:text;v-text-anchor:top" o:gfxdata="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" stroked="f">
+              <v:shape w14:anchorId="15D57EEF" id="Text Box 205" o:spid="_x0000_s1038" type="#_x0000_t202" style="position:absolute;margin-left:-45pt;margin-top:228.95pt;width:289.5pt;height:.05pt;z-index:-251028480;visibility:visible;mso-wrap-style:square;mso-wrap-distance-left:9pt;mso-wrap-distance-top:0;mso-wrap-distance-right:9pt;mso-wrap-distance-bottom:0;mso-position-horizontal:absolute;mso-position-horizontal-relative:text;mso-position-vertical:absolute;mso-position-vertical-relative:text;v-text-anchor:top" o:gfxdata="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" stroked="f">
                 <v:textbox style="mso-fit-shape-to-text:t" inset="0,0,0,0">
                   <w:txbxContent>
                     <w:p>
@@ -12954,7 +13451,7 @@
                         <w:rPr>
                           <w:noProof/>
                         </w:rPr>
-                        <w:t>7</w:t>
+                        <w:t>8</w:t>
                       </w:r>
                       <w:r>
                         <w:rPr>
@@ -12977,6 +13474,7 @@
       <w:r>
         <w:rPr>
           <w:noProof/>
+          <w:lang w:eastAsia="en-AU"/>
         </w:rPr>
         <w:drawing>
           <wp:anchor distT="0" distB="0" distL="114300" distR="114300" simplePos="0" relativeHeight="252271616" behindDoc="1" locked="0" layoutInCell="1" allowOverlap="1" wp14:anchorId="596253A2">
@@ -13010,7 +13508,7 @@
                     <pic:cNvPicPr/>
                   </pic:nvPicPr>
                   <pic:blipFill>
-                    <a:blip r:embed="rId23" cstate="print">
+                    <a:blip r:embed="rId22" cstate="print">
                       <a:extLst>
                         <a:ext uri="{28A0092B-C50C-407E-A947-70E740481C1C}">
                           <a14:useLocalDpi xmlns:a14="http://schemas.microsoft.com/office/drawing/2010/main" val="0"/>
@@ -13109,7 +13607,7 @@
               </wp:anchor>
             </w:drawing>
           </mc:Choice>
-          <mc:Fallback>
+          <mc:Fallback xmlns:w16se="http://schemas.microsoft.com/office/word/2015/wordml/symex" xmlns:w16cid="http://schemas.microsoft.com/office/word/2016/wordml/cid" xmlns:am3d="http://schemas.microsoft.com/office/drawing/2017/model3d" xmlns:aink="http://schemas.microsoft.com/office/drawing/2016/ink" xmlns:cx8="http://schemas.microsoft.com/office/drawing/2016/5/14/chartex" xmlns:cx7="http://schemas.microsoft.com/office/drawing/2016/5/13/chartex" xmlns:cx6="http://schemas.microsoft.com/office/drawing/2016/5/12/chartex" xmlns:cx5="http://schemas.microsoft.com/office/drawing/2016/5/11/chartex" xmlns:cx4="http://schemas.microsoft.com/office/drawing/2016/5/10/chartex" xmlns:cx3="http://schemas.microsoft.com/office/drawing/2016/5/9/chartex" xmlns:cx2="http://schemas.microsoft.com/office/drawing/2015/10/21/chartex" xmlns:cx1="http://schemas.microsoft.com/office/drawing/2015/9/8/chartex" xmlns:cx="http://schemas.microsoft.com/office/drawing/2014/chartex">
             <w:pict>
               <v:line w14:anchorId="1B757208" id="Straight Connector 147" o:spid="_x0000_s1026" style="position:absolute;flip:y;z-index:252269568;visibility:visible;mso-wrap-style:square;mso-width-percent:0;mso-height-percent:0;mso-wrap-distance-left:9pt;mso-wrap-distance-top:0;mso-wrap-distance-right:9pt;mso-wrap-distance-bottom:0;mso-position-horizontal:absolute;mso-position-horizontal-relative:margin;mso-position-vertical:absolute;mso-position-vertical-relative:text;mso-width-percent:0;mso-height-percent:0;mso-width-relative:margin;mso-height-relative:margin" from="106.5pt,1.9pt" to="177pt,1.9pt" o:gfxdata="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" strokecolor="#00b050" strokeweight="3pt">
                 <v:stroke joinstyle="miter"/>
@@ -13124,6 +13622,7 @@
       <w:r>
         <w:rPr>
           <w:noProof/>
+          <w:lang w:eastAsia="en-AU"/>
         </w:rPr>
         <mc:AlternateContent>
           <mc:Choice Requires="wps">
@@ -13194,7 +13693,7 @@
               </wp:anchor>
             </w:drawing>
           </mc:Choice>
-          <mc:Fallback>
+          <mc:Fallback xmlns:w16se="http://schemas.microsoft.com/office/word/2015/wordml/symex" xmlns:w16cid="http://schemas.microsoft.com/office/word/2016/wordml/cid" xmlns:am3d="http://schemas.microsoft.com/office/drawing/2017/model3d" xmlns:aink="http://schemas.microsoft.com/office/drawing/2016/ink" xmlns:cx8="http://schemas.microsoft.com/office/drawing/2016/5/14/chartex" xmlns:cx7="http://schemas.microsoft.com/office/drawing/2016/5/13/chartex" xmlns:cx6="http://schemas.microsoft.com/office/drawing/2016/5/12/chartex" xmlns:cx5="http://schemas.microsoft.com/office/drawing/2016/5/11/chartex" xmlns:cx4="http://schemas.microsoft.com/office/drawing/2016/5/10/chartex" xmlns:cx3="http://schemas.microsoft.com/office/drawing/2016/5/9/chartex" xmlns:cx2="http://schemas.microsoft.com/office/drawing/2015/10/21/chartex" xmlns:cx1="http://schemas.microsoft.com/office/drawing/2015/9/8/chartex" xmlns:cx="http://schemas.microsoft.com/office/drawing/2014/chartex">
             <w:pict>
               <v:rect w14:anchorId="385479B1" id="Rectangle 186" o:spid="_x0000_s1026" style="position:absolute;margin-left:-42.75pt;margin-top:157.2pt;width:285.75pt;height:19.5pt;z-index:252277760;visibility:visible;mso-wrap-style:square;mso-width-percent:0;mso-height-percent:0;mso-wrap-distance-left:9pt;mso-wrap-distance-top:0;mso-wrap-distance-right:9pt;mso-wrap-distance-bottom:0;mso-position-horizontal:absolute;mso-position-horizontal-relative:text;mso-position-vertical:absolute;mso-position-vertical-relative:text;mso-width-percent:0;mso-height-percent:0;mso-width-relative:margin;mso-height-relative:margin;v-text-anchor:middle" o:gfxdata="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" filled="f" strokecolor="red" strokeweight="2.25pt"/>
             </w:pict>
@@ -13318,7 +13817,7 @@
               </wp:anchor>
             </w:drawing>
           </mc:Choice>
-          <mc:Fallback>
+          <mc:Fallback xmlns:w16se="http://schemas.microsoft.com/office/word/2015/wordml/symex" xmlns:w16cid="http://schemas.microsoft.com/office/word/2016/wordml/cid" xmlns:am3d="http://schemas.microsoft.com/office/drawing/2017/model3d" xmlns:aink="http://schemas.microsoft.com/office/drawing/2016/ink" xmlns:cx8="http://schemas.microsoft.com/office/drawing/2016/5/14/chartex" xmlns:cx7="http://schemas.microsoft.com/office/drawing/2016/5/13/chartex" xmlns:cx6="http://schemas.microsoft.com/office/drawing/2016/5/12/chartex" xmlns:cx5="http://schemas.microsoft.com/office/drawing/2016/5/11/chartex" xmlns:cx4="http://schemas.microsoft.com/office/drawing/2016/5/10/chartex" xmlns:cx3="http://schemas.microsoft.com/office/drawing/2016/5/9/chartex" xmlns:cx2="http://schemas.microsoft.com/office/drawing/2015/10/21/chartex" xmlns:cx1="http://schemas.microsoft.com/office/drawing/2015/9/8/chartex" xmlns:cx="http://schemas.microsoft.com/office/drawing/2014/chartex">
             <w:pict>
               <v:line w14:anchorId="1F22DEA8" id="Straight Connector 206" o:spid="_x0000_s1026" style="position:absolute;flip:y;z-index:252290048;visibility:visible;mso-wrap-style:square;mso-width-percent:0;mso-height-percent:0;mso-wrap-distance-left:9pt;mso-wrap-distance-top:0;mso-wrap-distance-right:9pt;mso-wrap-distance-bottom:0;mso-position-horizontal:absolute;mso-position-horizontal-relative:margin;mso-position-vertical:absolute;mso-position-vertical-relative:text;mso-width-percent:0;mso-height-percent:0;mso-width-relative:margin;mso-height-relative:margin" from="131.25pt,2.4pt" to="189pt,2.4pt" o:gfxdata="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" strokecolor="#00b050" strokeweight="3pt">
                 <v:stroke joinstyle="miter"/>
@@ -13336,6 +13835,7 @@
       <w:r>
         <w:rPr>
           <w:noProof/>
+          <w:lang w:eastAsia="en-AU"/>
         </w:rPr>
         <mc:AlternateContent>
           <mc:Choice Requires="wps">
@@ -13399,7 +13899,7 @@
               </wp:anchor>
             </w:drawing>
           </mc:Choice>
-          <mc:Fallback>
+          <mc:Fallback xmlns:w16se="http://schemas.microsoft.com/office/word/2015/wordml/symex" xmlns:w16cid="http://schemas.microsoft.com/office/word/2016/wordml/cid" xmlns:am3d="http://schemas.microsoft.com/office/drawing/2017/model3d" xmlns:aink="http://schemas.microsoft.com/office/drawing/2016/ink" xmlns:cx8="http://schemas.microsoft.com/office/drawing/2016/5/14/chartex" xmlns:cx7="http://schemas.microsoft.com/office/drawing/2016/5/13/chartex" xmlns:cx6="http://schemas.microsoft.com/office/drawing/2016/5/12/chartex" xmlns:cx5="http://schemas.microsoft.com/office/drawing/2016/5/11/chartex" xmlns:cx4="http://schemas.microsoft.com/office/drawing/2016/5/10/chartex" xmlns:cx3="http://schemas.microsoft.com/office/drawing/2016/5/9/chartex" xmlns:cx2="http://schemas.microsoft.com/office/drawing/2015/10/21/chartex" xmlns:cx1="http://schemas.microsoft.com/office/drawing/2015/9/8/chartex" xmlns:cx="http://schemas.microsoft.com/office/drawing/2014/chartex">
             <w:pict>
               <v:shape w14:anchorId="4B293260" id="Straight Arrow Connector 212" o:spid="_x0000_s1026" type="#_x0000_t32" style="position:absolute;margin-left:102.75pt;margin-top:158.4pt;width:133.5pt;height:246pt;flip:x;z-index:252299264;visibility:visible;mso-wrap-style:square;mso-width-percent:0;mso-height-percent:0;mso-wrap-distance-left:9pt;mso-wrap-distance-top:0;mso-wrap-distance-right:9pt;mso-wrap-distance-bottom:0;mso-position-horizontal:absolute;mso-position-horizontal-relative:text;mso-position-vertical:absolute;mso-position-vertical-relative:text;mso-width-percent:0;mso-height-percent:0;mso-width-relative:margin;mso-height-relative:margin" o:gfxdata="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" strokecolor="red" strokeweight="2.25pt">
                 <v:stroke endarrow="block" joinstyle="miter"/>
@@ -13411,6 +13911,7 @@
       <w:r>
         <w:rPr>
           <w:noProof/>
+          <w:lang w:eastAsia="en-AU"/>
         </w:rPr>
         <mc:AlternateContent>
           <mc:Choice Requires="wps">
@@ -13481,7 +13982,7 @@
               </wp:anchor>
             </w:drawing>
           </mc:Choice>
-          <mc:Fallback>
+          <mc:Fallback xmlns:w16se="http://schemas.microsoft.com/office/word/2015/wordml/symex" xmlns:w16cid="http://schemas.microsoft.com/office/word/2016/wordml/cid" xmlns:am3d="http://schemas.microsoft.com/office/drawing/2017/model3d" xmlns:aink="http://schemas.microsoft.com/office/drawing/2016/ink" xmlns:cx8="http://schemas.microsoft.com/office/drawing/2016/5/14/chartex" xmlns:cx7="http://schemas.microsoft.com/office/drawing/2016/5/13/chartex" xmlns:cx6="http://schemas.microsoft.com/office/drawing/2016/5/12/chartex" xmlns:cx5="http://schemas.microsoft.com/office/drawing/2016/5/11/chartex" xmlns:cx4="http://schemas.microsoft.com/office/drawing/2016/5/10/chartex" xmlns:cx3="http://schemas.microsoft.com/office/drawing/2016/5/9/chartex" xmlns:cx2="http://schemas.microsoft.com/office/drawing/2015/10/21/chartex" xmlns:cx1="http://schemas.microsoft.com/office/drawing/2015/9/8/chartex" xmlns:cx="http://schemas.microsoft.com/office/drawing/2014/chartex">
             <w:pict>
               <v:rect w14:anchorId="060E5063" id="Rectangle 209" o:spid="_x0000_s1026" style="position:absolute;margin-left:236.25pt;margin-top:144.15pt;width:71.25pt;height:17.25pt;z-index:252294144;visibility:visible;mso-wrap-style:square;mso-width-percent:0;mso-height-percent:0;mso-wrap-distance-left:9pt;mso-wrap-distance-top:0;mso-wrap-distance-right:9pt;mso-wrap-distance-bottom:0;mso-position-horizontal:absolute;mso-position-horizontal-relative:margin;mso-position-vertical:absolute;mso-position-vertical-relative:text;mso-width-percent:0;mso-height-percent:0;mso-width-relative:margin;mso-height-relative:margin;v-text-anchor:middle" o:gfxdata="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" filled="f" strokecolor="red" strokeweight="2.25pt">
                 <w10:wrap anchorx="margin"/>
@@ -13493,6 +13994,7 @@
       <w:r>
         <w:rPr>
           <w:noProof/>
+          <w:lang w:eastAsia="en-AU"/>
         </w:rPr>
         <mc:AlternateContent>
           <mc:Choice Requires="wps">
@@ -13563,7 +14065,7 @@
               </wp:anchor>
             </w:drawing>
           </mc:Choice>
-          <mc:Fallback>
+          <mc:Fallback xmlns:w16se="http://schemas.microsoft.com/office/word/2015/wordml/symex" xmlns:w16cid="http://schemas.microsoft.com/office/word/2016/wordml/cid" xmlns:am3d="http://schemas.microsoft.com/office/drawing/2017/model3d" xmlns:aink="http://schemas.microsoft.com/office/drawing/2016/ink" xmlns:cx8="http://schemas.microsoft.com/office/drawing/2016/5/14/chartex" xmlns:cx7="http://schemas.microsoft.com/office/drawing/2016/5/13/chartex" xmlns:cx6="http://schemas.microsoft.com/office/drawing/2016/5/12/chartex" xmlns:cx5="http://schemas.microsoft.com/office/drawing/2016/5/11/chartex" xmlns:cx4="http://schemas.microsoft.com/office/drawing/2016/5/10/chartex" xmlns:cx3="http://schemas.microsoft.com/office/drawing/2016/5/9/chartex" xmlns:cx2="http://schemas.microsoft.com/office/drawing/2015/10/21/chartex" xmlns:cx1="http://schemas.microsoft.com/office/drawing/2015/9/8/chartex" xmlns:cx="http://schemas.microsoft.com/office/drawing/2014/chartex">
             <w:pict>
               <v:rect w14:anchorId="708E52BD" id="Rectangle 208" o:spid="_x0000_s1026" style="position:absolute;margin-left:200.8pt;margin-top:19.65pt;width:252pt;height:142.5pt;z-index:252292096;visibility:visible;mso-wrap-style:square;mso-width-percent:0;mso-height-percent:0;mso-wrap-distance-left:9pt;mso-wrap-distance-top:0;mso-wrap-distance-right:9pt;mso-wrap-distance-bottom:0;mso-position-horizontal:right;mso-position-horizontal-relative:margin;mso-position-vertical:absolute;mso-position-vertical-relative:text;mso-width-percent:0;mso-height-percent:0;mso-width-relative:margin;mso-height-relative:margin;v-text-anchor:middle" o:gfxdata="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" filled="f" strokecolor="red" strokeweight="2.25pt">
                 <w10:wrap anchorx="margin"/>
@@ -13575,6 +14077,7 @@
       <w:r>
         <w:rPr>
           <w:noProof/>
+          <w:lang w:eastAsia="en-AU"/>
         </w:rPr>
         <w:drawing>
           <wp:inline distT="0" distB="0" distL="0" distR="0" wp14:anchorId="3D93D451" wp14:editId="363C5BFE">
@@ -13592,7 +14095,7 @@
                     <pic:cNvPicPr/>
                   </pic:nvPicPr>
                   <pic:blipFill>
-                    <a:blip r:embed="rId24"/>
+                    <a:blip r:embed="rId23"/>
                     <a:stretch>
                       <a:fillRect/>
                     </a:stretch>
@@ -13633,7 +14136,7 @@
         <w:rPr>
           <w:noProof/>
         </w:rPr>
-        <w:t>8</w:t>
+        <w:t>9</w:t>
       </w:r>
       <w:r>
         <w:rPr>
@@ -13649,6 +14152,7 @@
       <w:r>
         <w:rPr>
           <w:noProof/>
+          <w:lang w:eastAsia="en-AU"/>
         </w:rPr>
         <mc:AlternateContent>
           <mc:Choice Requires="wps">
@@ -13712,7 +14216,7 @@
               </wp:anchor>
             </w:drawing>
           </mc:Choice>
-          <mc:Fallback>
+          <mc:Fallback xmlns:w16se="http://schemas.microsoft.com/office/word/2015/wordml/symex" xmlns:w16cid="http://schemas.microsoft.com/office/word/2016/wordml/cid" xmlns:am3d="http://schemas.microsoft.com/office/drawing/2017/model3d" xmlns:aink="http://schemas.microsoft.com/office/drawing/2016/ink" xmlns:cx8="http://schemas.microsoft.com/office/drawing/2016/5/14/chartex" xmlns:cx7="http://schemas.microsoft.com/office/drawing/2016/5/13/chartex" xmlns:cx6="http://schemas.microsoft.com/office/drawing/2016/5/12/chartex" xmlns:cx5="http://schemas.microsoft.com/office/drawing/2016/5/11/chartex" xmlns:cx4="http://schemas.microsoft.com/office/drawing/2016/5/10/chartex" xmlns:cx3="http://schemas.microsoft.com/office/drawing/2016/5/9/chartex" xmlns:cx2="http://schemas.microsoft.com/office/drawing/2015/10/21/chartex" xmlns:cx1="http://schemas.microsoft.com/office/drawing/2015/9/8/chartex" xmlns:cx="http://schemas.microsoft.com/office/drawing/2014/chartex">
             <w:pict>
               <v:shape w14:anchorId="728B3FAB" id="Straight Arrow Connector 223" o:spid="_x0000_s1026" type="#_x0000_t32" style="position:absolute;margin-left:405pt;margin-top:123.6pt;width:139.5pt;height:275.25pt;flip:x;z-index:252315648;visibility:visible;mso-wrap-style:square;mso-width-percent:0;mso-height-percent:0;mso-wrap-distance-left:9pt;mso-wrap-distance-top:0;mso-wrap-distance-right:9pt;mso-wrap-distance-bottom:0;mso-position-horizontal:absolute;mso-position-horizontal-relative:page;mso-position-vertical:absolute;mso-position-vertical-relative:text;mso-width-percent:0;mso-height-percent:0;mso-width-relative:margin;mso-height-relative:margin" o:gfxdata="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" strokecolor="red" strokeweight="2.25pt">
                 <v:stroke endarrow="block" joinstyle="miter"/>
@@ -13725,6 +14229,7 @@
       <w:r>
         <w:rPr>
           <w:noProof/>
+          <w:lang w:eastAsia="en-AU"/>
         </w:rPr>
         <mc:AlternateContent>
           <mc:Choice Requires="wps">
@@ -13795,7 +14300,7 @@
               </wp:anchor>
             </w:drawing>
           </mc:Choice>
-          <mc:Fallback>
+          <mc:Fallback xmlns:w16se="http://schemas.microsoft.com/office/word/2015/wordml/symex" xmlns:w16cid="http://schemas.microsoft.com/office/word/2016/wordml/cid" xmlns:am3d="http://schemas.microsoft.com/office/drawing/2017/model3d" xmlns:aink="http://schemas.microsoft.com/office/drawing/2016/ink" xmlns:cx8="http://schemas.microsoft.com/office/drawing/2016/5/14/chartex" xmlns:cx7="http://schemas.microsoft.com/office/drawing/2016/5/13/chartex" xmlns:cx6="http://schemas.microsoft.com/office/drawing/2016/5/12/chartex" xmlns:cx5="http://schemas.microsoft.com/office/drawing/2016/5/11/chartex" xmlns:cx4="http://schemas.microsoft.com/office/drawing/2016/5/10/chartex" xmlns:cx3="http://schemas.microsoft.com/office/drawing/2016/5/9/chartex" xmlns:cx2="http://schemas.microsoft.com/office/drawing/2015/10/21/chartex" xmlns:cx1="http://schemas.microsoft.com/office/drawing/2015/9/8/chartex" xmlns:cx="http://schemas.microsoft.com/office/drawing/2014/chartex">
             <w:pict>
               <v:rect w14:anchorId="191F8C21" id="Rectangle 221" o:spid="_x0000_s1026" style="position:absolute;margin-left:543.75pt;margin-top:114.6pt;width:43.5pt;height:12pt;z-index:252312576;visibility:visible;mso-wrap-style:square;mso-width-percent:0;mso-height-percent:0;mso-wrap-distance-left:9pt;mso-wrap-distance-top:0;mso-wrap-distance-right:9pt;mso-wrap-distance-bottom:0;mso-position-horizontal:absolute;mso-position-horizontal-relative:page;mso-position-vertical:absolute;mso-position-vertical-relative:text;mso-width-percent:0;mso-height-percent:0;mso-width-relative:margin;mso-height-relative:margin;v-text-anchor:middle" o:gfxdata="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" filled="f" strokecolor="red" strokeweight="2.25pt">
                 <w10:wrap anchorx="page"/>
@@ -13807,6 +14312,7 @@
       <w:r>
         <w:rPr>
           <w:noProof/>
+          <w:lang w:eastAsia="en-AU"/>
         </w:rPr>
         <mc:AlternateContent>
           <mc:Choice Requires="wps">
@@ -13870,7 +14376,7 @@
               </wp:anchor>
             </w:drawing>
           </mc:Choice>
-          <mc:Fallback>
+          <mc:Fallback xmlns:w16se="http://schemas.microsoft.com/office/word/2015/wordml/symex" xmlns:w16cid="http://schemas.microsoft.com/office/word/2016/wordml/cid" xmlns:am3d="http://schemas.microsoft.com/office/drawing/2017/model3d" xmlns:aink="http://schemas.microsoft.com/office/drawing/2016/ink" xmlns:cx8="http://schemas.microsoft.com/office/drawing/2016/5/14/chartex" xmlns:cx7="http://schemas.microsoft.com/office/drawing/2016/5/13/chartex" xmlns:cx6="http://schemas.microsoft.com/office/drawing/2016/5/12/chartex" xmlns:cx5="http://schemas.microsoft.com/office/drawing/2016/5/11/chartex" xmlns:cx4="http://schemas.microsoft.com/office/drawing/2016/5/10/chartex" xmlns:cx3="http://schemas.microsoft.com/office/drawing/2016/5/9/chartex" xmlns:cx2="http://schemas.microsoft.com/office/drawing/2015/10/21/chartex" xmlns:cx1="http://schemas.microsoft.com/office/drawing/2015/9/8/chartex" xmlns:cx="http://schemas.microsoft.com/office/drawing/2014/chartex">
             <w:pict>
               <v:shape w14:anchorId="78FEF5AB" id="Straight Arrow Connector 219" o:spid="_x0000_s1026" type="#_x0000_t32" style="position:absolute;margin-left:178.5pt;margin-top:52.35pt;width:220.5pt;height:65.25pt;flip:y;z-index:252308480;visibility:visible;mso-wrap-style:square;mso-width-percent:0;mso-height-percent:0;mso-wrap-distance-left:9pt;mso-wrap-distance-top:0;mso-wrap-distance-right:9pt;mso-wrap-distance-bottom:0;mso-position-horizontal:absolute;mso-position-horizontal-relative:text;mso-position-vertical:absolute;mso-position-vertical-relative:text;mso-width-percent:0;mso-height-percent:0;mso-width-relative:margin;mso-height-relative:margin" o:gfxdata="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" strokecolor="red" strokeweight="2.25pt">
                 <v:stroke endarrow="block" joinstyle="miter"/>
@@ -13882,6 +14388,7 @@
       <w:r>
         <w:rPr>
           <w:noProof/>
+          <w:lang w:eastAsia="en-AU"/>
         </w:rPr>
         <mc:AlternateContent>
           <mc:Choice Requires="wps">
@@ -13952,7 +14459,7 @@
               </wp:anchor>
             </w:drawing>
           </mc:Choice>
-          <mc:Fallback>
+          <mc:Fallback xmlns:w16se="http://schemas.microsoft.com/office/word/2015/wordml/symex" xmlns:w16cid="http://schemas.microsoft.com/office/word/2016/wordml/cid" xmlns:am3d="http://schemas.microsoft.com/office/drawing/2017/model3d" xmlns:aink="http://schemas.microsoft.com/office/drawing/2016/ink" xmlns:cx8="http://schemas.microsoft.com/office/drawing/2016/5/14/chartex" xmlns:cx7="http://schemas.microsoft.com/office/drawing/2016/5/13/chartex" xmlns:cx6="http://schemas.microsoft.com/office/drawing/2016/5/12/chartex" xmlns:cx5="http://schemas.microsoft.com/office/drawing/2016/5/11/chartex" xmlns:cx4="http://schemas.microsoft.com/office/drawing/2016/5/10/chartex" xmlns:cx3="http://schemas.microsoft.com/office/drawing/2016/5/9/chartex" xmlns:cx2="http://schemas.microsoft.com/office/drawing/2015/10/21/chartex" xmlns:cx1="http://schemas.microsoft.com/office/drawing/2015/9/8/chartex" xmlns:cx="http://schemas.microsoft.com/office/drawing/2014/chartex">
             <w:pict>
               <v:rect w14:anchorId="298BA30A" id="Rectangle 218" o:spid="_x0000_s1026" style="position:absolute;margin-left:357pt;margin-top:36.6pt;width:158.25pt;height:90pt;z-index:252306432;visibility:visible;mso-wrap-style:square;mso-width-percent:0;mso-height-percent:0;mso-wrap-distance-left:9pt;mso-wrap-distance-top:0;mso-wrap-distance-right:9pt;mso-wrap-distance-bottom:0;mso-position-horizontal:absolute;mso-position-horizontal-relative:margin;mso-position-vertical:absolute;mso-position-vertical-relative:text;mso-width-percent:0;mso-height-percent:0;mso-width-relative:margin;mso-height-relative:margin;v-text-anchor:middle" o:gfxdata="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" filled="f" strokecolor="red" strokeweight="2.25pt">
                 <w10:wrap anchorx="margin"/>
@@ -13964,6 +14471,7 @@
       <w:r>
         <w:rPr>
           <w:noProof/>
+          <w:lang w:eastAsia="en-AU"/>
         </w:rPr>
         <mc:AlternateContent>
           <mc:Choice Requires="wps">
@@ -14034,7 +14542,7 @@
               </wp:anchor>
             </w:drawing>
           </mc:Choice>
-          <mc:Fallback>
+          <mc:Fallback xmlns:w16se="http://schemas.microsoft.com/office/word/2015/wordml/symex" xmlns:w16cid="http://schemas.microsoft.com/office/word/2016/wordml/cid" xmlns:am3d="http://schemas.microsoft.com/office/drawing/2017/model3d" xmlns:aink="http://schemas.microsoft.com/office/drawing/2016/ink" xmlns:cx8="http://schemas.microsoft.com/office/drawing/2016/5/14/chartex" xmlns:cx7="http://schemas.microsoft.com/office/drawing/2016/5/13/chartex" xmlns:cx6="http://schemas.microsoft.com/office/drawing/2016/5/12/chartex" xmlns:cx5="http://schemas.microsoft.com/office/drawing/2016/5/11/chartex" xmlns:cx4="http://schemas.microsoft.com/office/drawing/2016/5/10/chartex" xmlns:cx3="http://schemas.microsoft.com/office/drawing/2016/5/9/chartex" xmlns:cx2="http://schemas.microsoft.com/office/drawing/2015/10/21/chartex" xmlns:cx1="http://schemas.microsoft.com/office/drawing/2015/9/8/chartex" xmlns:cx="http://schemas.microsoft.com/office/drawing/2014/chartex">
             <w:pict>
               <v:rect w14:anchorId="256D2488" id="Rectangle 216" o:spid="_x0000_s1026" style="position:absolute;margin-left:127.5pt;margin-top:115.35pt;width:51pt;height:12pt;z-index:252304384;visibility:visible;mso-wrap-style:square;mso-width-percent:0;mso-height-percent:0;mso-wrap-distance-left:9pt;mso-wrap-distance-top:0;mso-wrap-distance-right:9pt;mso-wrap-distance-bottom:0;mso-position-horizontal:absolute;mso-position-horizontal-relative:margin;mso-position-vertical:absolute;mso-position-vertical-relative:text;mso-width-percent:0;mso-height-percent:0;mso-width-relative:margin;mso-height-relative:margin;v-text-anchor:middle" o:gfxdata="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" filled="f" strokecolor="red" strokeweight="2.25pt">
                 <w10:wrap anchorx="margin"/>
@@ -14046,6 +14554,7 @@
       <w:r>
         <w:rPr>
           <w:noProof/>
+          <w:lang w:eastAsia="en-AU"/>
         </w:rPr>
         <mc:AlternateContent>
           <mc:Choice Requires="wps">
@@ -14115,7 +14624,7 @@
                               <w:rPr>
                                 <w:noProof/>
                               </w:rPr>
-                              <w:t>9</w:t>
+                              <w:t>10</w:t>
                             </w:r>
                             <w:r>
                               <w:rPr>
@@ -14143,7 +14652,7 @@
           </mc:Choice>
           <mc:Fallback>
             <w:pict>
-              <v:shape w14:anchorId="0D4CE6DD" id="Text Box 213" o:spid="_x0000_s1037" type="#_x0000_t202" style="position:absolute;margin-left:-62.25pt;margin-top:233.35pt;width:284.5pt;height:.05pt;z-index:-251015168;visibility:visible;mso-wrap-style:square;mso-wrap-distance-left:9pt;mso-wrap-distance-top:0;mso-wrap-distance-right:9pt;mso-wrap-distance-bottom:0;mso-position-horizontal:absolute;mso-position-horizontal-relative:text;mso-position-vertical:absolute;mso-position-vertical-relative:text;v-text-anchor:top" o:gfxdata="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" stroked="f">
+              <v:shape w14:anchorId="0D4CE6DD" id="Text Box 213" o:spid="_x0000_s1039" type="#_x0000_t202" style="position:absolute;margin-left:-62.25pt;margin-top:233.35pt;width:284.5pt;height:.05pt;z-index:-251015168;visibility:visible;mso-wrap-style:square;mso-wrap-distance-left:9pt;mso-wrap-distance-top:0;mso-wrap-distance-right:9pt;mso-wrap-distance-bottom:0;mso-position-horizontal:absolute;mso-position-horizontal-relative:text;mso-position-vertical:absolute;mso-position-vertical-relative:text;v-text-anchor:top" o:gfxdata="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" stroked="f">
                 <v:textbox style="mso-fit-shape-to-text:t" inset="0,0,0,0">
                   <w:txbxContent>
                     <w:p>
@@ -14169,7 +14678,7 @@
                         <w:rPr>
                           <w:noProof/>
                         </w:rPr>
-                        <w:t>9</w:t>
+                        <w:t>10</w:t>
                       </w:r>
                       <w:r>
                         <w:rPr>
@@ -14192,6 +14701,7 @@
       <w:r>
         <w:rPr>
           <w:noProof/>
+          <w:lang w:eastAsia="en-AU"/>
         </w:rPr>
         <mc:AlternateContent>
           <mc:Choice Requires="wps">
@@ -14260,7 +14770,7 @@
                               <w:rPr>
                                 <w:noProof/>
                               </w:rPr>
-                              <w:t>10</w:t>
+                              <w:t>11</w:t>
                             </w:r>
                             <w:r>
                               <w:rPr>
@@ -14288,7 +14798,7 @@
           </mc:Choice>
           <mc:Fallback>
             <w:pict>
-              <v:shape w14:anchorId="086F6EB6" id="Text Box 220" o:spid="_x0000_s1038" type="#_x0000_t202" style="position:absolute;margin-left:231.75pt;margin-top:233.25pt;width:285.55pt;height:.05pt;z-index:-251005952;visibility:visible;mso-wrap-style:square;mso-wrap-distance-left:9pt;mso-wrap-distance-top:0;mso-wrap-distance-right:9pt;mso-wrap-distance-bottom:0;mso-position-horizontal:absolute;mso-position-horizontal-relative:text;mso-position-vertical:absolute;mso-position-vertical-relative:text;v-text-anchor:top" o:gfxdata="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" stroked="f">
+              <v:shape w14:anchorId="086F6EB6" id="Text Box 220" o:spid="_x0000_s1040" type="#_x0000_t202" style="position:absolute;margin-left:231.75pt;margin-top:233.25pt;width:285.55pt;height:.05pt;z-index:-251005952;visibility:visible;mso-wrap-style:square;mso-wrap-distance-left:9pt;mso-wrap-distance-top:0;mso-wrap-distance-right:9pt;mso-wrap-distance-bottom:0;mso-position-horizontal:absolute;mso-position-horizontal-relative:text;mso-position-vertical:absolute;mso-position-vertical-relative:text;v-text-anchor:top" o:gfxdata="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" stroked="f">
                 <v:textbox style="mso-fit-shape-to-text:t" inset="0,0,0,0">
                   <w:txbxContent>
                     <w:p>
@@ -14314,7 +14824,7 @@
                         <w:rPr>
                           <w:noProof/>
                         </w:rPr>
-                        <w:t>10</w:t>
+                        <w:t>11</w:t>
                       </w:r>
                       <w:r>
                         <w:rPr>
@@ -14337,6 +14847,7 @@
       <w:r>
         <w:rPr>
           <w:noProof/>
+          <w:lang w:eastAsia="en-AU"/>
         </w:rPr>
         <w:drawing>
           <wp:anchor distT="0" distB="0" distL="114300" distR="114300" simplePos="0" relativeHeight="252302336" behindDoc="1" locked="0" layoutInCell="1" allowOverlap="1" wp14:anchorId="277E5A4D">
@@ -14370,7 +14881,7 @@
                     <pic:cNvPicPr/>
                   </pic:nvPicPr>
                   <pic:blipFill>
-                    <a:blip r:embed="rId25" cstate="print">
+                    <a:blip r:embed="rId24" cstate="print">
                       <a:extLst>
                         <a:ext uri="{28A0092B-C50C-407E-A947-70E740481C1C}">
                           <a14:useLocalDpi xmlns:a14="http://schemas.microsoft.com/office/drawing/2010/main" val="0"/>
@@ -14405,6 +14916,7 @@
       <w:r>
         <w:rPr>
           <w:noProof/>
+          <w:lang w:eastAsia="en-AU"/>
         </w:rPr>
         <w:drawing>
           <wp:anchor distT="0" distB="0" distL="114300" distR="114300" simplePos="0" relativeHeight="252295168" behindDoc="1" locked="0" layoutInCell="1" allowOverlap="1" wp14:anchorId="6542FD88">
@@ -14438,7 +14950,7 @@
                     <pic:cNvPicPr/>
                   </pic:nvPicPr>
                   <pic:blipFill>
-                    <a:blip r:embed="rId26" cstate="print">
+                    <a:blip r:embed="rId25" cstate="print">
                       <a:extLst>
                         <a:ext uri="{28A0092B-C50C-407E-A947-70E740481C1C}">
                           <a14:useLocalDpi xmlns:a14="http://schemas.microsoft.com/office/drawing/2010/main" val="0"/>
@@ -14473,6 +14985,7 @@
       <w:r>
         <w:rPr>
           <w:noProof/>
+          <w:lang w:eastAsia="en-AU"/>
         </w:rPr>
         <mc:AlternateContent>
           <mc:Choice Requires="wps">
@@ -14543,7 +15056,7 @@
               </wp:anchor>
             </w:drawing>
           </mc:Choice>
-          <mc:Fallback>
+          <mc:Fallback xmlns:w16se="http://schemas.microsoft.com/office/word/2015/wordml/symex" xmlns:w16cid="http://schemas.microsoft.com/office/word/2016/wordml/cid" xmlns:am3d="http://schemas.microsoft.com/office/drawing/2017/model3d" xmlns:aink="http://schemas.microsoft.com/office/drawing/2016/ink" xmlns:cx8="http://schemas.microsoft.com/office/drawing/2016/5/14/chartex" xmlns:cx7="http://schemas.microsoft.com/office/drawing/2016/5/13/chartex" xmlns:cx6="http://schemas.microsoft.com/office/drawing/2016/5/12/chartex" xmlns:cx5="http://schemas.microsoft.com/office/drawing/2016/5/11/chartex" xmlns:cx4="http://schemas.microsoft.com/office/drawing/2016/5/10/chartex" xmlns:cx3="http://schemas.microsoft.com/office/drawing/2016/5/9/chartex" xmlns:cx2="http://schemas.microsoft.com/office/drawing/2015/10/21/chartex" xmlns:cx1="http://schemas.microsoft.com/office/drawing/2015/9/8/chartex" xmlns:cx="http://schemas.microsoft.com/office/drawing/2014/chartex">
             <w:pict>
               <v:rect w14:anchorId="26BC018D" id="Rectangle 211" o:spid="_x0000_s1026" style="position:absolute;margin-left:61.5pt;margin-top:37.55pt;width:158.25pt;height:90pt;z-index:252297216;visibility:visible;mso-wrap-style:square;mso-width-percent:0;mso-height-percent:0;mso-wrap-distance-left:9pt;mso-wrap-distance-top:0;mso-wrap-distance-right:9pt;mso-wrap-distance-bottom:0;mso-position-horizontal:absolute;mso-position-horizontal-relative:margin;mso-position-vertical:absolute;mso-position-vertical-relative:text;mso-width-percent:0;mso-height-percent:0;mso-width-relative:margin;mso-height-relative:margin;v-text-anchor:middle" o:gfxdata="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" filled="f" strokecolor="red" strokeweight="2.25pt">
                 <w10:wrap anchorx="margin"/>
@@ -14559,6 +15072,7 @@
       <w:r>
         <w:rPr>
           <w:noProof/>
+          <w:lang w:eastAsia="en-AU"/>
         </w:rPr>
         <w:lastRenderedPageBreak/>
         <mc:AlternateContent>
@@ -14630,7 +15144,7 @@
               </wp:anchor>
             </w:drawing>
           </mc:Choice>
-          <mc:Fallback>
+          <mc:Fallback xmlns:w16se="http://schemas.microsoft.com/office/word/2015/wordml/symex" xmlns:w16cid="http://schemas.microsoft.com/office/word/2016/wordml/cid" xmlns:am3d="http://schemas.microsoft.com/office/drawing/2017/model3d" xmlns:aink="http://schemas.microsoft.com/office/drawing/2016/ink" xmlns:cx8="http://schemas.microsoft.com/office/drawing/2016/5/14/chartex" xmlns:cx7="http://schemas.microsoft.com/office/drawing/2016/5/13/chartex" xmlns:cx6="http://schemas.microsoft.com/office/drawing/2016/5/12/chartex" xmlns:cx5="http://schemas.microsoft.com/office/drawing/2016/5/11/chartex" xmlns:cx4="http://schemas.microsoft.com/office/drawing/2016/5/10/chartex" xmlns:cx3="http://schemas.microsoft.com/office/drawing/2016/5/9/chartex" xmlns:cx2="http://schemas.microsoft.com/office/drawing/2015/10/21/chartex" xmlns:cx1="http://schemas.microsoft.com/office/drawing/2015/9/8/chartex" xmlns:cx="http://schemas.microsoft.com/office/drawing/2014/chartex">
             <w:pict>
               <v:rect w14:anchorId="1AE7C0BE" id="Rectangle 321" o:spid="_x0000_s1026" style="position:absolute;margin-left:205.5pt;margin-top:15.75pt;width:186.75pt;height:90pt;z-index:252319744;visibility:visible;mso-wrap-style:square;mso-width-percent:0;mso-height-percent:0;mso-wrap-distance-left:9pt;mso-wrap-distance-top:0;mso-wrap-distance-right:9pt;mso-wrap-distance-bottom:0;mso-position-horizontal:absolute;mso-position-horizontal-relative:margin;mso-position-vertical:absolute;mso-position-vertical-relative:text;mso-width-percent:0;mso-height-percent:0;mso-width-relative:margin;mso-height-relative:margin;v-text-anchor:middle" o:gfxdata="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" filled="f" strokecolor="red" strokeweight="2.25pt">
                 <w10:wrap anchorx="margin"/>
@@ -14642,6 +15156,7 @@
       <w:r>
         <w:rPr>
           <w:noProof/>
+          <w:lang w:eastAsia="en-AU"/>
         </w:rPr>
         <mc:AlternateContent>
           <mc:Choice Requires="wps">
@@ -14705,7 +15220,7 @@
               </wp:anchor>
             </w:drawing>
           </mc:Choice>
-          <mc:Fallback>
+          <mc:Fallback xmlns:w16se="http://schemas.microsoft.com/office/word/2015/wordml/symex" xmlns:w16cid="http://schemas.microsoft.com/office/word/2016/wordml/cid" xmlns:am3d="http://schemas.microsoft.com/office/drawing/2017/model3d" xmlns:aink="http://schemas.microsoft.com/office/drawing/2016/ink" xmlns:cx8="http://schemas.microsoft.com/office/drawing/2016/5/14/chartex" xmlns:cx7="http://schemas.microsoft.com/office/drawing/2016/5/13/chartex" xmlns:cx6="http://schemas.microsoft.com/office/drawing/2016/5/12/chartex" xmlns:cx5="http://schemas.microsoft.com/office/drawing/2016/5/11/chartex" xmlns:cx4="http://schemas.microsoft.com/office/drawing/2016/5/10/chartex" xmlns:cx3="http://schemas.microsoft.com/office/drawing/2016/5/9/chartex" xmlns:cx2="http://schemas.microsoft.com/office/drawing/2015/10/21/chartex" xmlns:cx1="http://schemas.microsoft.com/office/drawing/2015/9/8/chartex" xmlns:cx="http://schemas.microsoft.com/office/drawing/2014/chartex">
             <w:pict>
               <v:shape w14:anchorId="10BEA94B" id="Straight Arrow Connector 320" o:spid="_x0000_s1026" type="#_x0000_t32" style="position:absolute;margin-left:288.55pt;margin-top:-69.75pt;width:48.2pt;height:99.75pt;flip:x;z-index:252317696;visibility:visible;mso-wrap-style:square;mso-width-percent:0;mso-height-percent:0;mso-wrap-distance-left:9pt;mso-wrap-distance-top:0;mso-wrap-distance-right:9pt;mso-wrap-distance-bottom:0;mso-position-horizontal:absolute;mso-position-horizontal-relative:text;mso-position-vertical:absolute;mso-position-vertical-relative:text;mso-width-percent:0;mso-height-percent:0;mso-width-relative:margin;mso-height-relative:margin" o:gfxdata="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" strokecolor="red" strokeweight="2.25pt">
                 <v:stroke endarrow="block" joinstyle="miter"/>
@@ -14717,6 +15232,7 @@
       <w:r>
         <w:rPr>
           <w:noProof/>
+          <w:lang w:eastAsia="en-AU"/>
         </w:rPr>
         <mc:AlternateContent>
           <mc:Choice Requires="wps">
@@ -14778,7 +15294,7 @@
                               <w:rPr>
                                 <w:noProof/>
                               </w:rPr>
-                              <w:t>11</w:t>
+                              <w:t>12</w:t>
                             </w:r>
                             <w:r>
                               <w:rPr>
@@ -14806,7 +15322,7 @@
           </mc:Choice>
           <mc:Fallback>
             <w:pict>
-              <v:shape w14:anchorId="32435236" id="Text Box 322" o:spid="_x0000_s1039" type="#_x0000_t202" style="position:absolute;margin-left:57.65pt;margin-top:245.2pt;width:335.8pt;height:.05pt;z-index:-250994688;visibility:visible;mso-wrap-style:square;mso-wrap-distance-left:9pt;mso-wrap-distance-top:0;mso-wrap-distance-right:9pt;mso-wrap-distance-bottom:0;mso-position-horizontal:absolute;mso-position-horizontal-relative:text;mso-position-vertical:absolute;mso-position-vertical-relative:text;v-text-anchor:top" o:gfxdata="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" stroked="f">
+              <v:shape w14:anchorId="32435236" id="Text Box 322" o:spid="_x0000_s1041" type="#_x0000_t202" style="position:absolute;margin-left:57.65pt;margin-top:245.2pt;width:335.8pt;height:.05pt;z-index:-250994688;visibility:visible;mso-wrap-style:square;mso-wrap-distance-left:9pt;mso-wrap-distance-top:0;mso-wrap-distance-right:9pt;mso-wrap-distance-bottom:0;mso-position-horizontal:absolute;mso-position-horizontal-relative:text;mso-position-vertical:absolute;mso-position-vertical-relative:text;v-text-anchor:top" o:gfxdata="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" stroked="f">
                 <v:textbox style="mso-fit-shape-to-text:t" inset="0,0,0,0">
                   <w:txbxContent>
                     <w:p>
@@ -14832,7 +15348,7 @@
                         <w:rPr>
                           <w:noProof/>
                         </w:rPr>
-                        <w:t>11</w:t>
+                        <w:t>12</w:t>
                       </w:r>
                       <w:r>
                         <w:rPr>
@@ -14854,6 +15370,7 @@
       <w:r>
         <w:rPr>
           <w:noProof/>
+          <w:lang w:eastAsia="en-AU"/>
         </w:rPr>
         <w:drawing>
           <wp:anchor distT="0" distB="0" distL="114300" distR="114300" simplePos="0" relativeHeight="252313600" behindDoc="1" locked="0" layoutInCell="1" allowOverlap="1" wp14:anchorId="6C34840F">
@@ -14879,7 +15396,7 @@
                     <pic:cNvPicPr/>
                   </pic:nvPicPr>
                   <pic:blipFill>
-                    <a:blip r:embed="rId27">
+                    <a:blip r:embed="rId26">
                       <a:extLst>
                         <a:ext uri="{28A0092B-C50C-407E-A947-70E740481C1C}">
                           <a14:useLocalDpi xmlns:a14="http://schemas.microsoft.com/office/drawing/2010/main" val="0"/>
@@ -15010,7 +15527,7 @@
               </wp:anchor>
             </w:drawing>
           </mc:Choice>
-          <mc:Fallback>
+          <mc:Fallback xmlns:w16se="http://schemas.microsoft.com/office/word/2015/wordml/symex" xmlns:w16cid="http://schemas.microsoft.com/office/word/2016/wordml/cid" xmlns:am3d="http://schemas.microsoft.com/office/drawing/2017/model3d" xmlns:aink="http://schemas.microsoft.com/office/drawing/2016/ink" xmlns:cx8="http://schemas.microsoft.com/office/drawing/2016/5/14/chartex" xmlns:cx7="http://schemas.microsoft.com/office/drawing/2016/5/13/chartex" xmlns:cx6="http://schemas.microsoft.com/office/drawing/2016/5/12/chartex" xmlns:cx5="http://schemas.microsoft.com/office/drawing/2016/5/11/chartex" xmlns:cx4="http://schemas.microsoft.com/office/drawing/2016/5/10/chartex" xmlns:cx3="http://schemas.microsoft.com/office/drawing/2016/5/9/chartex" xmlns:cx2="http://schemas.microsoft.com/office/drawing/2015/10/21/chartex" xmlns:cx1="http://schemas.microsoft.com/office/drawing/2015/9/8/chartex" xmlns:cx="http://schemas.microsoft.com/office/drawing/2014/chartex">
             <w:pict>
               <v:line w14:anchorId="352197E4" id="Straight Connector 323" o:spid="_x0000_s1026" style="position:absolute;flip:y;z-index:252323840;visibility:visible;mso-wrap-style:square;mso-width-percent:0;mso-height-percent:0;mso-wrap-distance-left:9pt;mso-wrap-distance-top:0;mso-wrap-distance-right:9pt;mso-wrap-distance-bottom:0;mso-position-horizontal:absolute;mso-position-horizontal-relative:margin;mso-position-vertical:absolute;mso-position-vertical-relative:text;mso-width-percent:0;mso-height-percent:0;mso-width-relative:margin;mso-height-relative:margin" from="130.5pt,2.55pt" to="166.5pt,2.55pt" o:gfxdata="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" strokecolor="#00b050" strokeweight="3pt">
                 <v:stroke joinstyle="miter"/>
@@ -15043,6 +15560,7 @@
       <w:r>
         <w:rPr>
           <w:noProof/>
+          <w:lang w:eastAsia="en-AU"/>
         </w:rPr>
         <mc:AlternateContent>
           <mc:Choice Requires="wps">
@@ -15104,7 +15622,7 @@
                               <w:rPr>
                                 <w:noProof/>
                               </w:rPr>
-                              <w:t>12</w:t>
+                              <w:t>13</w:t>
                             </w:r>
                             <w:r>
                               <w:rPr>
@@ -15132,7 +15650,7 @@
           </mc:Choice>
           <mc:Fallback>
             <w:pict>
-              <v:shape w14:anchorId="059479AD" id="Text Box 344" o:spid="_x0000_s1040" type="#_x0000_t202" style="position:absolute;margin-left:236.25pt;margin-top:224.4pt;width:277.35pt;height:.05pt;z-index:-250956800;visibility:visible;mso-wrap-style:square;mso-wrap-distance-left:9pt;mso-wrap-distance-top:0;mso-wrap-distance-right:9pt;mso-wrap-distance-bottom:0;mso-position-horizontal:absolute;mso-position-horizontal-relative:text;mso-position-vertical:absolute;mso-position-vertical-relative:text;v-text-anchor:top" o:gfxdata="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" stroked="f">
+              <v:shape w14:anchorId="059479AD" id="Text Box 344" o:spid="_x0000_s1042" type="#_x0000_t202" style="position:absolute;margin-left:236.25pt;margin-top:224.4pt;width:277.35pt;height:.05pt;z-index:-250956800;visibility:visible;mso-wrap-style:square;mso-wrap-distance-left:9pt;mso-wrap-distance-top:0;mso-wrap-distance-right:9pt;mso-wrap-distance-bottom:0;mso-position-horizontal:absolute;mso-position-horizontal-relative:text;mso-position-vertical:absolute;mso-position-vertical-relative:text;v-text-anchor:top" o:gfxdata="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" stroked="f">
                 <v:textbox style="mso-fit-shape-to-text:t" inset="0,0,0,0">
                   <w:txbxContent>
                     <w:p>
@@ -15158,7 +15676,7 @@
                         <w:rPr>
                           <w:noProof/>
                         </w:rPr>
-                        <w:t>12</w:t>
+                        <w:t>13</w:t>
                       </w:r>
                       <w:r>
                         <w:rPr>
@@ -15180,6 +15698,7 @@
       <w:r>
         <w:rPr>
           <w:noProof/>
+          <w:lang w:eastAsia="en-AU"/>
         </w:rPr>
         <w:drawing>
           <wp:anchor distT="0" distB="0" distL="114300" distR="114300" simplePos="0" relativeHeight="252332032" behindDoc="1" locked="0" layoutInCell="1" allowOverlap="1" wp14:anchorId="10085A02">
@@ -15205,7 +15724,7 @@
                     <pic:cNvPicPr/>
                   </pic:nvPicPr>
                   <pic:blipFill>
-                    <a:blip r:embed="rId28" cstate="print">
+                    <a:blip r:embed="rId27" cstate="print">
                       <a:extLst>
                         <a:ext uri="{28A0092B-C50C-407E-A947-70E740481C1C}">
                           <a14:useLocalDpi xmlns:a14="http://schemas.microsoft.com/office/drawing/2010/main" val="0"/>
@@ -15240,6 +15759,7 @@
       <w:r>
         <w:rPr>
           <w:noProof/>
+          <w:lang w:eastAsia="en-AU"/>
         </w:rPr>
         <mc:AlternateContent>
           <mc:Choice Requires="wps">
@@ -15308,7 +15828,7 @@
                               <w:rPr>
                                 <w:noProof/>
                               </w:rPr>
-                              <w:t>13</w:t>
+                              <w:t>14</w:t>
                             </w:r>
                             <w:r>
                               <w:rPr>
@@ -15336,7 +15856,7 @@
           </mc:Choice>
           <mc:Fallback>
             <w:pict>
-              <v:shape w14:anchorId="0233B1CD" id="Text Box 343" o:spid="_x0000_s1041" type="#_x0000_t202" style="position:absolute;margin-left:-53.25pt;margin-top:223.75pt;width:277.25pt;height:.05pt;z-index:-250958848;visibility:visible;mso-wrap-style:square;mso-wrap-distance-left:9pt;mso-wrap-distance-top:0;mso-wrap-distance-right:9pt;mso-wrap-distance-bottom:0;mso-position-horizontal:absolute;mso-position-horizontal-relative:text;mso-position-vertical:absolute;mso-position-vertical-relative:text;v-text-anchor:top" o:gfxdata="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" stroked="f">
+              <v:shape w14:anchorId="0233B1CD" id="Text Box 343" o:spid="_x0000_s1043" type="#_x0000_t202" style="position:absolute;margin-left:-53.25pt;margin-top:223.75pt;width:277.25pt;height:.05pt;z-index:-250958848;visibility:visible;mso-wrap-style:square;mso-wrap-distance-left:9pt;mso-wrap-distance-top:0;mso-wrap-distance-right:9pt;mso-wrap-distance-bottom:0;mso-position-horizontal:absolute;mso-position-horizontal-relative:text;mso-position-vertical:absolute;mso-position-vertical-relative:text;v-text-anchor:top" o:gfxdata="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" stroked="f">
                 <v:textbox style="mso-fit-shape-to-text:t" inset="0,0,0,0">
                   <w:txbxContent>
                     <w:p>
@@ -15362,7 +15882,7 @@
                         <w:rPr>
                           <w:noProof/>
                         </w:rPr>
-                        <w:t>13</w:t>
+                        <w:t>14</w:t>
                       </w:r>
                       <w:r>
                         <w:rPr>
@@ -15385,6 +15905,7 @@
       <w:r>
         <w:rPr>
           <w:noProof/>
+          <w:lang w:eastAsia="en-AU"/>
         </w:rPr>
         <w:drawing>
           <wp:anchor distT="0" distB="0" distL="114300" distR="114300" simplePos="0" relativeHeight="252324864" behindDoc="1" locked="0" layoutInCell="1" allowOverlap="1" wp14:anchorId="76876B7F">
@@ -15418,7 +15939,7 @@
                     <pic:cNvPicPr/>
                   </pic:nvPicPr>
                   <pic:blipFill>
-                    <a:blip r:embed="rId29" cstate="print">
+                    <a:blip r:embed="rId28" cstate="print">
                       <a:extLst>
                         <a:ext uri="{28A0092B-C50C-407E-A947-70E740481C1C}">
                           <a14:useLocalDpi xmlns:a14="http://schemas.microsoft.com/office/drawing/2010/main" val="0"/>
@@ -15459,6 +15980,7 @@
       <w:r>
         <w:rPr>
           <w:noProof/>
+          <w:lang w:eastAsia="en-AU"/>
         </w:rPr>
         <mc:AlternateContent>
           <mc:Choice Requires="wps">
@@ -15529,7 +16051,7 @@
               </wp:anchor>
             </w:drawing>
           </mc:Choice>
-          <mc:Fallback>
+          <mc:Fallback xmlns:w16se="http://schemas.microsoft.com/office/word/2015/wordml/symex" xmlns:w16cid="http://schemas.microsoft.com/office/word/2016/wordml/cid" xmlns:am3d="http://schemas.microsoft.com/office/drawing/2017/model3d" xmlns:aink="http://schemas.microsoft.com/office/drawing/2016/ink" xmlns:cx8="http://schemas.microsoft.com/office/drawing/2016/5/14/chartex" xmlns:cx7="http://schemas.microsoft.com/office/drawing/2016/5/13/chartex" xmlns:cx6="http://schemas.microsoft.com/office/drawing/2016/5/12/chartex" xmlns:cx5="http://schemas.microsoft.com/office/drawing/2016/5/11/chartex" xmlns:cx4="http://schemas.microsoft.com/office/drawing/2016/5/10/chartex" xmlns:cx3="http://schemas.microsoft.com/office/drawing/2016/5/9/chartex" xmlns:cx2="http://schemas.microsoft.com/office/drawing/2015/10/21/chartex" xmlns:cx1="http://schemas.microsoft.com/office/drawing/2015/9/8/chartex" xmlns:cx="http://schemas.microsoft.com/office/drawing/2014/chartex">
             <w:pict>
               <v:rect w14:anchorId="6497380F" id="Rectangle 332" o:spid="_x0000_s1026" style="position:absolute;margin-left:398.25pt;margin-top:9.3pt;width:42pt;height:38.25pt;z-index:252338176;visibility:visible;mso-wrap-style:square;mso-width-percent:0;mso-height-percent:0;mso-wrap-distance-left:9pt;mso-wrap-distance-top:0;mso-wrap-distance-right:9pt;mso-wrap-distance-bottom:0;mso-position-horizontal:absolute;mso-position-horizontal-relative:margin;mso-position-vertical:absolute;mso-position-vertical-relative:text;mso-width-percent:0;mso-height-percent:0;mso-width-relative:margin;mso-height-relative:margin;v-text-anchor:middle" o:gfxdata="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" filled="f" strokecolor="red" strokeweight="2.25pt">
                 <w10:wrap anchorx="margin"/>
@@ -15543,6 +16065,7 @@
       <w:r>
         <w:rPr>
           <w:noProof/>
+          <w:lang w:eastAsia="en-AU"/>
         </w:rPr>
         <mc:AlternateContent>
           <mc:Choice Requires="wps">
@@ -15606,7 +16129,7 @@
               </wp:anchor>
             </w:drawing>
           </mc:Choice>
-          <mc:Fallback>
+          <mc:Fallback xmlns:w16se="http://schemas.microsoft.com/office/word/2015/wordml/symex" xmlns:w16cid="http://schemas.microsoft.com/office/word/2016/wordml/cid" xmlns:am3d="http://schemas.microsoft.com/office/drawing/2017/model3d" xmlns:aink="http://schemas.microsoft.com/office/drawing/2016/ink" xmlns:cx8="http://schemas.microsoft.com/office/drawing/2016/5/14/chartex" xmlns:cx7="http://schemas.microsoft.com/office/drawing/2016/5/13/chartex" xmlns:cx6="http://schemas.microsoft.com/office/drawing/2016/5/12/chartex" xmlns:cx5="http://schemas.microsoft.com/office/drawing/2016/5/11/chartex" xmlns:cx4="http://schemas.microsoft.com/office/drawing/2016/5/10/chartex" xmlns:cx3="http://schemas.microsoft.com/office/drawing/2016/5/9/chartex" xmlns:cx2="http://schemas.microsoft.com/office/drawing/2015/10/21/chartex" xmlns:cx1="http://schemas.microsoft.com/office/drawing/2015/9/8/chartex" xmlns:cx="http://schemas.microsoft.com/office/drawing/2014/chartex">
             <w:pict>
               <v:shape w14:anchorId="096A1AFF" id="Straight Arrow Connector 331" o:spid="_x0000_s1026" type="#_x0000_t32" style="position:absolute;margin-left:395.25pt;margin-top:13.8pt;width:13.5pt;height:60.75pt;flip:y;z-index:252336128;visibility:visible;mso-wrap-style:square;mso-width-percent:0;mso-height-percent:0;mso-wrap-distance-left:9pt;mso-wrap-distance-top:0;mso-wrap-distance-right:9pt;mso-wrap-distance-bottom:0;mso-position-horizontal:absolute;mso-position-horizontal-relative:text;mso-position-vertical:absolute;mso-position-vertical-relative:text;mso-width-percent:0;mso-height-percent:0;mso-width-relative:margin;mso-height-relative:margin" o:gfxdata="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" strokecolor="red" strokeweight="2.25pt">
                 <v:stroke endarrow="block" joinstyle="miter"/>
@@ -15620,6 +16143,7 @@
       <w:r>
         <w:rPr>
           <w:noProof/>
+          <w:lang w:eastAsia="en-AU"/>
         </w:rPr>
         <mc:AlternateContent>
           <mc:Choice Requires="wps">
@@ -15690,7 +16214,7 @@
               </wp:anchor>
             </w:drawing>
           </mc:Choice>
-          <mc:Fallback>
+          <mc:Fallback xmlns:w16se="http://schemas.microsoft.com/office/word/2015/wordml/symex" xmlns:w16cid="http://schemas.microsoft.com/office/word/2016/wordml/cid" xmlns:am3d="http://schemas.microsoft.com/office/drawing/2017/model3d" xmlns:aink="http://schemas.microsoft.com/office/drawing/2016/ink" xmlns:cx8="http://schemas.microsoft.com/office/drawing/2016/5/14/chartex" xmlns:cx7="http://schemas.microsoft.com/office/drawing/2016/5/13/chartex" xmlns:cx6="http://schemas.microsoft.com/office/drawing/2016/5/12/chartex" xmlns:cx5="http://schemas.microsoft.com/office/drawing/2016/5/11/chartex" xmlns:cx4="http://schemas.microsoft.com/office/drawing/2016/5/10/chartex" xmlns:cx3="http://schemas.microsoft.com/office/drawing/2016/5/9/chartex" xmlns:cx2="http://schemas.microsoft.com/office/drawing/2015/10/21/chartex" xmlns:cx1="http://schemas.microsoft.com/office/drawing/2015/9/8/chartex" xmlns:cx="http://schemas.microsoft.com/office/drawing/2014/chartex">
             <w:pict>
               <v:rect w14:anchorId="2996FABA" id="Rectangle 326" o:spid="_x0000_s1026" style="position:absolute;margin-left:-52.5pt;margin-top:18.3pt;width:273.85pt;height:19.35pt;z-index:252328960;visibility:visible;mso-wrap-style:square;mso-width-percent:0;mso-height-percent:0;mso-wrap-distance-left:9pt;mso-wrap-distance-top:0;mso-wrap-distance-right:9pt;mso-wrap-distance-bottom:0;mso-position-horizontal:absolute;mso-position-horizontal-relative:margin;mso-position-vertical:absolute;mso-position-vertical-relative:text;mso-width-percent:0;mso-height-percent:0;mso-width-relative:margin;mso-height-relative:margin;v-text-anchor:middle" o:gfxdata="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" filled="f" strokecolor="red" strokeweight="2.25pt">
                 <w10:wrap anchorx="margin"/>
@@ -15702,6 +16226,7 @@
       <w:r>
         <w:rPr>
           <w:noProof/>
+          <w:lang w:eastAsia="en-AU"/>
         </w:rPr>
         <mc:AlternateContent>
           <mc:Choice Requires="wps">
@@ -15765,7 +16290,7 @@
               </wp:anchor>
             </w:drawing>
           </mc:Choice>
-          <mc:Fallback>
+          <mc:Fallback xmlns:w16se="http://schemas.microsoft.com/office/word/2015/wordml/symex" xmlns:w16cid="http://schemas.microsoft.com/office/word/2016/wordml/cid" xmlns:am3d="http://schemas.microsoft.com/office/drawing/2017/model3d" xmlns:aink="http://schemas.microsoft.com/office/drawing/2016/ink" xmlns:cx8="http://schemas.microsoft.com/office/drawing/2016/5/14/chartex" xmlns:cx7="http://schemas.microsoft.com/office/drawing/2016/5/13/chartex" xmlns:cx6="http://schemas.microsoft.com/office/drawing/2016/5/12/chartex" xmlns:cx5="http://schemas.microsoft.com/office/drawing/2016/5/11/chartex" xmlns:cx4="http://schemas.microsoft.com/office/drawing/2016/5/10/chartex" xmlns:cx3="http://schemas.microsoft.com/office/drawing/2016/5/9/chartex" xmlns:cx2="http://schemas.microsoft.com/office/drawing/2015/10/21/chartex" xmlns:cx1="http://schemas.microsoft.com/office/drawing/2015/9/8/chartex" xmlns:cx="http://schemas.microsoft.com/office/drawing/2014/chartex">
             <w:pict>
               <v:shape w14:anchorId="09B37191" id="Straight Arrow Connector 328" o:spid="_x0000_s1026" type="#_x0000_t32" style="position:absolute;margin-left:-38.25pt;margin-top:27.3pt;width:99.75pt;height:26.25pt;flip:x y;z-index:252331008;visibility:visible;mso-wrap-style:square;mso-width-percent:0;mso-height-percent:0;mso-wrap-distance-left:9pt;mso-wrap-distance-top:0;mso-wrap-distance-right:9pt;mso-wrap-distance-bottom:0;mso-position-horizontal:absolute;mso-position-horizontal-relative:text;mso-position-vertical:absolute;mso-position-vertical-relative:text;mso-width-percent:0;mso-height-percent:0;mso-width-relative:margin;mso-height-relative:margin" o:gfxdata="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" strokecolor="red" strokeweight="2.25pt">
                 <v:stroke endarrow="block" joinstyle="miter"/>
@@ -15780,6 +16305,7 @@
       <w:r>
         <w:rPr>
           <w:noProof/>
+          <w:lang w:eastAsia="en-AU"/>
         </w:rPr>
         <mc:AlternateContent>
           <mc:Choice Requires="wps">
@@ -15850,7 +16376,7 @@
               </wp:anchor>
             </w:drawing>
           </mc:Choice>
-          <mc:Fallback>
+          <mc:Fallback xmlns:w16se="http://schemas.microsoft.com/office/word/2015/wordml/symex" xmlns:w16cid="http://schemas.microsoft.com/office/word/2016/wordml/cid" xmlns:am3d="http://schemas.microsoft.com/office/drawing/2017/model3d" xmlns:aink="http://schemas.microsoft.com/office/drawing/2016/ink" xmlns:cx8="http://schemas.microsoft.com/office/drawing/2016/5/14/chartex" xmlns:cx7="http://schemas.microsoft.com/office/drawing/2016/5/13/chartex" xmlns:cx6="http://schemas.microsoft.com/office/drawing/2016/5/12/chartex" xmlns:cx5="http://schemas.microsoft.com/office/drawing/2016/5/11/chartex" xmlns:cx4="http://schemas.microsoft.com/office/drawing/2016/5/10/chartex" xmlns:cx3="http://schemas.microsoft.com/office/drawing/2016/5/9/chartex" xmlns:cx2="http://schemas.microsoft.com/office/drawing/2015/10/21/chartex" xmlns:cx1="http://schemas.microsoft.com/office/drawing/2015/9/8/chartex" xmlns:cx="http://schemas.microsoft.com/office/drawing/2014/chartex">
             <w:pict>
               <v:rect w14:anchorId="2B3A5798" id="Rectangle 325" o:spid="_x0000_s1026" style="position:absolute;margin-left:61.15pt;margin-top:6.3pt;width:22.05pt;height:9.35pt;z-index:252326912;visibility:visible;mso-wrap-style:square;mso-width-percent:0;mso-height-percent:0;mso-wrap-distance-left:9pt;mso-wrap-distance-top:0;mso-wrap-distance-right:9pt;mso-wrap-distance-bottom:0;mso-position-horizontal:absolute;mso-position-horizontal-relative:margin;mso-position-vertical:absolute;mso-position-vertical-relative:text;mso-width-percent:0;mso-height-percent:0;mso-width-relative:margin;mso-height-relative:margin;v-text-anchor:middle" o:gfxdata="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" filled="f" strokecolor="red" strokeweight="2.25pt">
                 <w10:wrap anchorx="margin"/>
@@ -15888,6 +16414,7 @@
       <w:r>
         <w:rPr>
           <w:noProof/>
+          <w:lang w:eastAsia="en-AU"/>
         </w:rPr>
         <mc:AlternateContent>
           <mc:Choice Requires="wps">
@@ -15949,7 +16476,7 @@
                               <w:rPr>
                                 <w:noProof/>
                               </w:rPr>
-                              <w:t>14</w:t>
+                              <w:t>15</w:t>
                             </w:r>
                             <w:r>
                               <w:rPr>
@@ -15977,7 +16504,7 @@
           </mc:Choice>
           <mc:Fallback>
             <w:pict>
-              <v:shape w14:anchorId="57BCEE73" id="Text Box 346" o:spid="_x0000_s1042" type="#_x0000_t202" style="position:absolute;margin-left:240.55pt;margin-top:217.8pt;width:276.6pt;height:.05pt;z-index:-250952704;visibility:visible;mso-wrap-style:square;mso-wrap-distance-left:9pt;mso-wrap-distance-top:0;mso-wrap-distance-right:9pt;mso-wrap-distance-bottom:0;mso-position-horizontal:absolute;mso-position-horizontal-relative:text;mso-position-vertical:absolute;mso-position-vertical-relative:text;v-text-anchor:top" o:gfxdata="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" stroked="f">
+              <v:shape w14:anchorId="57BCEE73" id="Text Box 346" o:spid="_x0000_s1044" type="#_x0000_t202" style="position:absolute;margin-left:240.55pt;margin-top:217.8pt;width:276.6pt;height:.05pt;z-index:-250952704;visibility:visible;mso-wrap-style:square;mso-wrap-distance-left:9pt;mso-wrap-distance-top:0;mso-wrap-distance-right:9pt;mso-wrap-distance-bottom:0;mso-position-horizontal:absolute;mso-position-horizontal-relative:text;mso-position-vertical:absolute;mso-position-vertical-relative:text;v-text-anchor:top" o:gfxdata="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" stroked="f">
                 <v:textbox style="mso-fit-shape-to-text:t" inset="0,0,0,0">
                   <w:txbxContent>
                     <w:p>
@@ -16003,7 +16530,7 @@
                         <w:rPr>
                           <w:noProof/>
                         </w:rPr>
-                        <w:t>14</w:t>
+                        <w:t>15</w:t>
                       </w:r>
                       <w:r>
                         <w:rPr>
@@ -16025,6 +16552,7 @@
       <w:r>
         <w:rPr>
           <w:noProof/>
+          <w:lang w:eastAsia="en-AU"/>
         </w:rPr>
         <w:drawing>
           <wp:anchor distT="0" distB="0" distL="114300" distR="114300" simplePos="0" relativeHeight="252351488" behindDoc="1" locked="0" layoutInCell="1" allowOverlap="1" wp14:anchorId="6F1FAC6E" wp14:editId="2D26D792">
@@ -16050,7 +16578,7 @@
                     <pic:cNvPicPr/>
                   </pic:nvPicPr>
                   <pic:blipFill>
-                    <a:blip r:embed="rId30" cstate="print">
+                    <a:blip r:embed="rId29" cstate="print">
                       <a:extLst>
                         <a:ext uri="{28A0092B-C50C-407E-A947-70E740481C1C}">
                           <a14:useLocalDpi xmlns:a14="http://schemas.microsoft.com/office/drawing/2010/main" val="0"/>
@@ -16085,6 +16613,7 @@
       <w:r>
         <w:rPr>
           <w:noProof/>
+          <w:lang w:eastAsia="en-AU"/>
         </w:rPr>
         <mc:AlternateContent>
           <mc:Choice Requires="wps">
@@ -16153,7 +16682,7 @@
                               <w:rPr>
                                 <w:noProof/>
                               </w:rPr>
-                              <w:t>15</w:t>
+                              <w:t>16</w:t>
                             </w:r>
                             <w:r>
                               <w:rPr>
@@ -16181,7 +16710,7 @@
           </mc:Choice>
           <mc:Fallback>
             <w:pict>
-              <v:shape w14:anchorId="0F155B41" id="Text Box 345" o:spid="_x0000_s1043" type="#_x0000_t202" style="position:absolute;margin-left:-40.5pt;margin-top:217.8pt;width:276.75pt;height:.05pt;z-index:-250954752;visibility:visible;mso-wrap-style:square;mso-wrap-distance-left:9pt;mso-wrap-distance-top:0;mso-wrap-distance-right:9pt;mso-wrap-distance-bottom:0;mso-position-horizontal:absolute;mso-position-horizontal-relative:text;mso-position-vertical:absolute;mso-position-vertical-relative:text;v-text-anchor:top" o:gfxdata="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" stroked="f">
+              <v:shape w14:anchorId="0F155B41" id="Text Box 345" o:spid="_x0000_s1045" type="#_x0000_t202" style="position:absolute;margin-left:-40.5pt;margin-top:217.8pt;width:276.75pt;height:.05pt;z-index:-250954752;visibility:visible;mso-wrap-style:square;mso-wrap-distance-left:9pt;mso-wrap-distance-top:0;mso-wrap-distance-right:9pt;mso-wrap-distance-bottom:0;mso-position-horizontal:absolute;mso-position-horizontal-relative:text;mso-position-vertical:absolute;mso-position-vertical-relative:text;v-text-anchor:top" o:gfxdata="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" stroked="f">
                 <v:textbox style="mso-fit-shape-to-text:t" inset="0,0,0,0">
                   <w:txbxContent>
                     <w:p>
@@ -16207,7 +16736,7 @@
                         <w:rPr>
                           <w:noProof/>
                         </w:rPr>
-                        <w:t>15</w:t>
+                        <w:t>16</w:t>
                       </w:r>
                       <w:r>
                         <w:rPr>
@@ -16230,6 +16759,7 @@
       <w:r>
         <w:rPr>
           <w:noProof/>
+          <w:lang w:eastAsia="en-AU"/>
         </w:rPr>
         <w:drawing>
           <wp:anchor distT="0" distB="0" distL="114300" distR="114300" simplePos="0" relativeHeight="252343296" behindDoc="1" locked="0" layoutInCell="1" allowOverlap="1" wp14:anchorId="67DB6BA7">
@@ -16263,7 +16793,7 @@
                     <pic:cNvPicPr/>
                   </pic:nvPicPr>
                   <pic:blipFill>
-                    <a:blip r:embed="rId31" cstate="print">
+                    <a:blip r:embed="rId30" cstate="print">
                       <a:extLst>
                         <a:ext uri="{28A0092B-C50C-407E-A947-70E740481C1C}">
                           <a14:useLocalDpi xmlns:a14="http://schemas.microsoft.com/office/drawing/2010/main" val="0"/>
@@ -16304,6 +16834,7 @@
       <w:r>
         <w:rPr>
           <w:noProof/>
+          <w:lang w:eastAsia="en-AU"/>
         </w:rPr>
         <mc:AlternateContent>
           <mc:Choice Requires="wps">
@@ -16374,7 +16905,7 @@
               </wp:anchor>
             </w:drawing>
           </mc:Choice>
-          <mc:Fallback>
+          <mc:Fallback xmlns:w16se="http://schemas.microsoft.com/office/word/2015/wordml/symex" xmlns:w16cid="http://schemas.microsoft.com/office/word/2016/wordml/cid" xmlns:am3d="http://schemas.microsoft.com/office/drawing/2017/model3d" xmlns:aink="http://schemas.microsoft.com/office/drawing/2016/ink" xmlns:cx8="http://schemas.microsoft.com/office/drawing/2016/5/14/chartex" xmlns:cx7="http://schemas.microsoft.com/office/drawing/2016/5/13/chartex" xmlns:cx6="http://schemas.microsoft.com/office/drawing/2016/5/12/chartex" xmlns:cx5="http://schemas.microsoft.com/office/drawing/2016/5/11/chartex" xmlns:cx4="http://schemas.microsoft.com/office/drawing/2016/5/10/chartex" xmlns:cx3="http://schemas.microsoft.com/office/drawing/2016/5/9/chartex" xmlns:cx2="http://schemas.microsoft.com/office/drawing/2015/10/21/chartex" xmlns:cx1="http://schemas.microsoft.com/office/drawing/2015/9/8/chartex" xmlns:cx="http://schemas.microsoft.com/office/drawing/2014/chartex">
             <w:pict>
               <v:rect w14:anchorId="4BB4AD8C" id="Rectangle 341" o:spid="_x0000_s1026" style="position:absolute;margin-left:401.25pt;margin-top:2.25pt;width:42pt;height:38.25pt;z-index:252353536;visibility:visible;mso-wrap-style:square;mso-width-percent:0;mso-height-percent:0;mso-wrap-distance-left:9pt;mso-wrap-distance-top:0;mso-wrap-distance-right:9pt;mso-wrap-distance-bottom:0;mso-position-horizontal:absolute;mso-position-horizontal-relative:margin;mso-position-vertical:absolute;mso-position-vertical-relative:text;mso-width-percent:0;mso-height-percent:0;mso-width-relative:margin;mso-height-relative:margin;v-text-anchor:middle" o:gfxdata="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" filled="f" strokecolor="red" strokeweight="2.25pt">
                 <w10:wrap anchorx="margin"/>
@@ -16388,6 +16919,7 @@
       <w:r>
         <w:rPr>
           <w:noProof/>
+          <w:lang w:eastAsia="en-AU"/>
         </w:rPr>
         <mc:AlternateContent>
           <mc:Choice Requires="wps">
@@ -16451,7 +16983,7 @@
               </wp:anchor>
             </w:drawing>
           </mc:Choice>
-          <mc:Fallback>
+          <mc:Fallback xmlns:w16se="http://schemas.microsoft.com/office/word/2015/wordml/symex" xmlns:w16cid="http://schemas.microsoft.com/office/word/2016/wordml/cid" xmlns:am3d="http://schemas.microsoft.com/office/drawing/2017/model3d" xmlns:aink="http://schemas.microsoft.com/office/drawing/2016/ink" xmlns:cx8="http://schemas.microsoft.com/office/drawing/2016/5/14/chartex" xmlns:cx7="http://schemas.microsoft.com/office/drawing/2016/5/13/chartex" xmlns:cx6="http://schemas.microsoft.com/office/drawing/2016/5/12/chartex" xmlns:cx5="http://schemas.microsoft.com/office/drawing/2016/5/11/chartex" xmlns:cx4="http://schemas.microsoft.com/office/drawing/2016/5/10/chartex" xmlns:cx3="http://schemas.microsoft.com/office/drawing/2016/5/9/chartex" xmlns:cx2="http://schemas.microsoft.com/office/drawing/2015/10/21/chartex" xmlns:cx1="http://schemas.microsoft.com/office/drawing/2015/9/8/chartex" xmlns:cx="http://schemas.microsoft.com/office/drawing/2014/chartex">
             <w:pict>
               <v:shape w14:anchorId="689F64F0" id="Straight Arrow Connector 342" o:spid="_x0000_s1026" type="#_x0000_t32" style="position:absolute;margin-left:286pt;margin-top:4.5pt;width:124.25pt;height:64.5pt;flip:y;z-index:252355584;visibility:visible;mso-wrap-style:square;mso-width-percent:0;mso-height-percent:0;mso-wrap-distance-left:9pt;mso-wrap-distance-top:0;mso-wrap-distance-right:9pt;mso-wrap-distance-bottom:0;mso-position-horizontal:absolute;mso-position-horizontal-relative:text;mso-position-vertical:absolute;mso-position-vertical-relative:text;mso-width-percent:0;mso-height-percent:0;mso-width-relative:margin;mso-height-relative:margin" o:gfxdata="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" strokecolor="red" strokeweight="2.25pt">
                 <v:stroke endarrow="block" joinstyle="miter"/>
@@ -16465,6 +16997,7 @@
       <w:r>
         <w:rPr>
           <w:noProof/>
+          <w:lang w:eastAsia="en-AU"/>
         </w:rPr>
         <mc:AlternateContent>
           <mc:Choice Requires="wps">
@@ -16528,7 +17061,7 @@
               </wp:anchor>
             </w:drawing>
           </mc:Choice>
-          <mc:Fallback>
+          <mc:Fallback xmlns:w16se="http://schemas.microsoft.com/office/word/2015/wordml/symex" xmlns:w16cid="http://schemas.microsoft.com/office/word/2016/wordml/cid" xmlns:am3d="http://schemas.microsoft.com/office/drawing/2017/model3d" xmlns:aink="http://schemas.microsoft.com/office/drawing/2016/ink" xmlns:cx8="http://schemas.microsoft.com/office/drawing/2016/5/14/chartex" xmlns:cx7="http://schemas.microsoft.com/office/drawing/2016/5/13/chartex" xmlns:cx6="http://schemas.microsoft.com/office/drawing/2016/5/12/chartex" xmlns:cx5="http://schemas.microsoft.com/office/drawing/2016/5/11/chartex" xmlns:cx4="http://schemas.microsoft.com/office/drawing/2016/5/10/chartex" xmlns:cx3="http://schemas.microsoft.com/office/drawing/2016/5/9/chartex" xmlns:cx2="http://schemas.microsoft.com/office/drawing/2015/10/21/chartex" xmlns:cx1="http://schemas.microsoft.com/office/drawing/2015/9/8/chartex" xmlns:cx="http://schemas.microsoft.com/office/drawing/2014/chartex">
             <w:pict>
               <v:shape w14:anchorId="249EB73C" id="Straight Arrow Connector 338" o:spid="_x0000_s1026" type="#_x0000_t32" style="position:absolute;margin-left:-38.25pt;margin-top:20.25pt;width:14.25pt;height:24pt;flip:y;z-index:252347392;visibility:visible;mso-wrap-style:square;mso-width-percent:0;mso-height-percent:0;mso-wrap-distance-left:9pt;mso-wrap-distance-top:0;mso-wrap-distance-right:9pt;mso-wrap-distance-bottom:0;mso-position-horizontal:absolute;mso-position-horizontal-relative:text;mso-position-vertical:absolute;mso-position-vertical-relative:text;mso-width-percent:0;mso-height-percent:0;mso-width-relative:margin;mso-height-relative:margin" o:gfxdata="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" strokecolor="red" strokeweight="2.25pt">
                 <v:stroke endarrow="block" joinstyle="miter"/>
@@ -16540,6 +17073,7 @@
       <w:r>
         <w:rPr>
           <w:noProof/>
+          <w:lang w:eastAsia="en-AU"/>
         </w:rPr>
         <mc:AlternateContent>
           <mc:Choice Requires="wps">
@@ -16610,7 +17144,7 @@
               </wp:anchor>
             </w:drawing>
           </mc:Choice>
-          <mc:Fallback>
+          <mc:Fallback xmlns:w16se="http://schemas.microsoft.com/office/word/2015/wordml/symex" xmlns:w16cid="http://schemas.microsoft.com/office/word/2016/wordml/cid" xmlns:am3d="http://schemas.microsoft.com/office/drawing/2017/model3d" xmlns:aink="http://schemas.microsoft.com/office/drawing/2016/ink" xmlns:cx8="http://schemas.microsoft.com/office/drawing/2016/5/14/chartex" xmlns:cx7="http://schemas.microsoft.com/office/drawing/2016/5/13/chartex" xmlns:cx6="http://schemas.microsoft.com/office/drawing/2016/5/12/chartex" xmlns:cx5="http://schemas.microsoft.com/office/drawing/2016/5/11/chartex" xmlns:cx4="http://schemas.microsoft.com/office/drawing/2016/5/10/chartex" xmlns:cx3="http://schemas.microsoft.com/office/drawing/2016/5/9/chartex" xmlns:cx2="http://schemas.microsoft.com/office/drawing/2015/10/21/chartex" xmlns:cx1="http://schemas.microsoft.com/office/drawing/2015/9/8/chartex" xmlns:cx="http://schemas.microsoft.com/office/drawing/2014/chartex">
             <w:pict>
               <v:rect w14:anchorId="68CD4FB5" id="Rectangle 337" o:spid="_x0000_s1026" style="position:absolute;margin-left:-39.75pt;margin-top:12.75pt;width:273.85pt;height:19.35pt;z-index:252345344;visibility:visible;mso-wrap-style:square;mso-width-percent:0;mso-height-percent:0;mso-wrap-distance-left:9pt;mso-wrap-distance-top:0;mso-wrap-distance-right:9pt;mso-wrap-distance-bottom:0;mso-position-horizontal:absolute;mso-position-horizontal-relative:margin;mso-position-vertical:absolute;mso-position-vertical-relative:text;mso-width-percent:0;mso-height-percent:0;mso-width-relative:margin;mso-height-relative:margin;v-text-anchor:middle" o:gfxdata="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" filled="f" strokecolor="red" strokeweight="2.25pt">
                 <w10:wrap anchorx="margin"/>
@@ -16624,6 +17158,7 @@
       <w:r>
         <w:rPr>
           <w:noProof/>
+          <w:lang w:eastAsia="en-AU"/>
         </w:rPr>
         <mc:AlternateContent>
           <mc:Choice Requires="wps">
@@ -16694,7 +17229,7 @@
               </wp:anchor>
             </w:drawing>
           </mc:Choice>
-          <mc:Fallback>
+          <mc:Fallback xmlns:w16se="http://schemas.microsoft.com/office/word/2015/wordml/symex" xmlns:w16cid="http://schemas.microsoft.com/office/word/2016/wordml/cid" xmlns:am3d="http://schemas.microsoft.com/office/drawing/2017/model3d" xmlns:aink="http://schemas.microsoft.com/office/drawing/2016/ink" xmlns:cx8="http://schemas.microsoft.com/office/drawing/2016/5/14/chartex" xmlns:cx7="http://schemas.microsoft.com/office/drawing/2016/5/13/chartex" xmlns:cx6="http://schemas.microsoft.com/office/drawing/2016/5/12/chartex" xmlns:cx5="http://schemas.microsoft.com/office/drawing/2016/5/11/chartex" xmlns:cx4="http://schemas.microsoft.com/office/drawing/2016/5/10/chartex" xmlns:cx3="http://schemas.microsoft.com/office/drawing/2016/5/9/chartex" xmlns:cx2="http://schemas.microsoft.com/office/drawing/2015/10/21/chartex" xmlns:cx1="http://schemas.microsoft.com/office/drawing/2015/9/8/chartex" xmlns:cx="http://schemas.microsoft.com/office/drawing/2014/chartex">
             <w:pict>
               <v:rect w14:anchorId="11A88497" id="Rectangle 330" o:spid="_x0000_s1026" style="position:absolute;margin-left:264pt;margin-top:22.15pt;width:22.05pt;height:9.35pt;z-index:252334080;visibility:visible;mso-wrap-style:square;mso-width-percent:0;mso-height-percent:0;mso-wrap-distance-left:9pt;mso-wrap-distance-top:0;mso-wrap-distance-right:9pt;mso-wrap-distance-bottom:0;mso-position-horizontal:absolute;mso-position-horizontal-relative:margin;mso-position-vertical:absolute;mso-position-vertical-relative:text;mso-width-percent:0;mso-height-percent:0;mso-width-relative:margin;mso-height-relative:margin;v-text-anchor:middle" o:gfxdata="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" filled="f" strokecolor="red" strokeweight="2.25pt">
                 <w10:wrap anchorx="margin"/>
@@ -16706,6 +17241,7 @@
       <w:r>
         <w:rPr>
           <w:noProof/>
+          <w:lang w:eastAsia="en-AU"/>
         </w:rPr>
         <mc:AlternateContent>
           <mc:Choice Requires="wps">
@@ -16776,7 +17312,7 @@
               </wp:anchor>
             </w:drawing>
           </mc:Choice>
-          <mc:Fallback>
+          <mc:Fallback xmlns:w16se="http://schemas.microsoft.com/office/word/2015/wordml/symex" xmlns:w16cid="http://schemas.microsoft.com/office/word/2016/wordml/cid" xmlns:am3d="http://schemas.microsoft.com/office/drawing/2017/model3d" xmlns:aink="http://schemas.microsoft.com/office/drawing/2016/ink" xmlns:cx8="http://schemas.microsoft.com/office/drawing/2016/5/14/chartex" xmlns:cx7="http://schemas.microsoft.com/office/drawing/2016/5/13/chartex" xmlns:cx6="http://schemas.microsoft.com/office/drawing/2016/5/12/chartex" xmlns:cx5="http://schemas.microsoft.com/office/drawing/2016/5/11/chartex" xmlns:cx4="http://schemas.microsoft.com/office/drawing/2016/5/10/chartex" xmlns:cx3="http://schemas.microsoft.com/office/drawing/2016/5/9/chartex" xmlns:cx2="http://schemas.microsoft.com/office/drawing/2015/10/21/chartex" xmlns:cx1="http://schemas.microsoft.com/office/drawing/2015/9/8/chartex" xmlns:cx="http://schemas.microsoft.com/office/drawing/2014/chartex">
             <w:pict>
               <v:rect w14:anchorId="529C2126" id="Rectangle 339" o:spid="_x0000_s1026" style="position:absolute;margin-left:-39pt;margin-top:22.45pt;width:22.05pt;height:9.35pt;z-index:252349440;visibility:visible;mso-wrap-style:square;mso-width-percent:0;mso-height-percent:0;mso-wrap-distance-left:9pt;mso-wrap-distance-top:0;mso-wrap-distance-right:9pt;mso-wrap-distance-bottom:0;mso-position-horizontal:absolute;mso-position-horizontal-relative:margin;mso-position-vertical:absolute;mso-position-vertical-relative:text;mso-width-percent:0;mso-height-percent:0;mso-width-relative:margin;mso-height-relative:margin;v-text-anchor:middle" o:gfxdata="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" filled="f" strokecolor="red" strokeweight="2.25pt">
                 <w10:wrap anchorx="margin"/>
@@ -16819,6 +17355,7 @@
       <w:r>
         <w:rPr>
           <w:noProof/>
+          <w:lang w:eastAsia="en-AU"/>
         </w:rPr>
         <mc:AlternateContent>
           <mc:Choice Requires="wps">
@@ -16880,7 +17417,7 @@
                               <w:rPr>
                                 <w:noProof/>
                               </w:rPr>
-                              <w:t>16</w:t>
+                              <w:t>17</w:t>
                             </w:r>
                             <w:r>
                               <w:rPr>
@@ -16908,7 +17445,7 @@
           </mc:Choice>
           <mc:Fallback>
             <w:pict>
-              <v:shape w14:anchorId="7DFA88C8" id="Text Box 356" o:spid="_x0000_s1044" type="#_x0000_t202" style="position:absolute;margin-left:232.3pt;margin-top:219.75pt;width:280.5pt;height:.05pt;z-index:-250934272;visibility:visible;mso-wrap-style:square;mso-wrap-distance-left:9pt;mso-wrap-distance-top:0;mso-wrap-distance-right:9pt;mso-wrap-distance-bottom:0;mso-position-horizontal:absolute;mso-position-horizontal-relative:text;mso-position-vertical:absolute;mso-position-vertical-relative:text;v-text-anchor:top" o:gfxdata="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" stroked="f">
+              <v:shape w14:anchorId="7DFA88C8" id="Text Box 356" o:spid="_x0000_s1046" type="#_x0000_t202" style="position:absolute;margin-left:232.3pt;margin-top:219.75pt;width:280.5pt;height:.05pt;z-index:-250934272;visibility:visible;mso-wrap-style:square;mso-wrap-distance-left:9pt;mso-wrap-distance-top:0;mso-wrap-distance-right:9pt;mso-wrap-distance-bottom:0;mso-position-horizontal:absolute;mso-position-horizontal-relative:text;mso-position-vertical:absolute;mso-position-vertical-relative:text;v-text-anchor:top" o:gfxdata="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" stroked="f">
                 <v:textbox style="mso-fit-shape-to-text:t" inset="0,0,0,0">
                   <w:txbxContent>
                     <w:p>
@@ -16934,7 +17471,7 @@
                         <w:rPr>
                           <w:noProof/>
                         </w:rPr>
-                        <w:t>16</w:t>
+                        <w:t>17</w:t>
                       </w:r>
                       <w:r>
                         <w:rPr>
@@ -16956,6 +17493,7 @@
       <w:r>
         <w:rPr>
           <w:noProof/>
+          <w:lang w:eastAsia="en-AU"/>
         </w:rPr>
         <w:drawing>
           <wp:anchor distT="0" distB="0" distL="114300" distR="114300" simplePos="0" relativeHeight="252371968" behindDoc="1" locked="0" layoutInCell="1" allowOverlap="1" wp14:anchorId="3866A2EC">
@@ -16981,7 +17519,7 @@
                     <pic:cNvPicPr/>
                   </pic:nvPicPr>
                   <pic:blipFill>
-                    <a:blip r:embed="rId32" cstate="print">
+                    <a:blip r:embed="rId31" cstate="print">
                       <a:extLst>
                         <a:ext uri="{28A0092B-C50C-407E-A947-70E740481C1C}">
                           <a14:useLocalDpi xmlns:a14="http://schemas.microsoft.com/office/drawing/2010/main" val="0"/>
@@ -17016,6 +17554,7 @@
       <w:r>
         <w:rPr>
           <w:noProof/>
+          <w:lang w:eastAsia="en-AU"/>
         </w:rPr>
         <mc:AlternateContent>
           <mc:Choice Requires="wps">
@@ -17077,7 +17616,7 @@
                               <w:rPr>
                                 <w:noProof/>
                               </w:rPr>
-                              <w:t>17</w:t>
+                              <w:t>18</w:t>
                             </w:r>
                             <w:r>
                               <w:rPr>
@@ -17105,7 +17644,7 @@
           </mc:Choice>
           <mc:Fallback>
             <w:pict>
-              <v:shape w14:anchorId="29843934" id="Text Box 355" o:spid="_x0000_s1045" type="#_x0000_t202" style="position:absolute;margin-left:-57.75pt;margin-top:220.5pt;width:281.4pt;height:.05pt;z-index:-250936320;visibility:visible;mso-wrap-style:square;mso-wrap-distance-left:9pt;mso-wrap-distance-top:0;mso-wrap-distance-right:9pt;mso-wrap-distance-bottom:0;mso-position-horizontal:absolute;mso-position-horizontal-relative:text;mso-position-vertical:absolute;mso-position-vertical-relative:text;v-text-anchor:top" o:gfxdata="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" stroked="f">
+              <v:shape w14:anchorId="29843934" id="Text Box 355" o:spid="_x0000_s1047" type="#_x0000_t202" style="position:absolute;margin-left:-57.75pt;margin-top:220.5pt;width:281.4pt;height:.05pt;z-index:-250936320;visibility:visible;mso-wrap-style:square;mso-wrap-distance-left:9pt;mso-wrap-distance-top:0;mso-wrap-distance-right:9pt;mso-wrap-distance-bottom:0;mso-position-horizontal:absolute;mso-position-horizontal-relative:text;mso-position-vertical:absolute;mso-position-vertical-relative:text;v-text-anchor:top" o:gfxdata="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" stroked="f">
                 <v:textbox style="mso-fit-shape-to-text:t" inset="0,0,0,0">
                   <w:txbxContent>
                     <w:p>
@@ -17131,7 +17670,7 @@
                         <w:rPr>
                           <w:noProof/>
                         </w:rPr>
-                        <w:t>17</w:t>
+                        <w:t>18</w:t>
                       </w:r>
                       <w:r>
                         <w:rPr>
@@ -17153,6 +17692,7 @@
       <w:r>
         <w:rPr>
           <w:noProof/>
+          <w:lang w:eastAsia="en-AU"/>
         </w:rPr>
         <w:drawing>
           <wp:anchor distT="0" distB="0" distL="114300" distR="114300" simplePos="0" relativeHeight="252364800" behindDoc="1" locked="0" layoutInCell="1" allowOverlap="1" wp14:anchorId="38AF72B3">
@@ -17178,7 +17718,7 @@
                     <pic:cNvPicPr/>
                   </pic:nvPicPr>
                   <pic:blipFill>
-                    <a:blip r:embed="rId33" cstate="print">
+                    <a:blip r:embed="rId32" cstate="print">
                       <a:extLst>
                         <a:ext uri="{28A0092B-C50C-407E-A947-70E740481C1C}">
                           <a14:useLocalDpi xmlns:a14="http://schemas.microsoft.com/office/drawing/2010/main" val="0"/>
@@ -17219,6 +17759,7 @@
       <w:r>
         <w:rPr>
           <w:noProof/>
+          <w:lang w:eastAsia="en-AU"/>
         </w:rPr>
         <mc:AlternateContent>
           <mc:Choice Requires="wps">
@@ -17289,7 +17830,7 @@
               </wp:anchor>
             </w:drawing>
           </mc:Choice>
-          <mc:Fallback>
+          <mc:Fallback xmlns:w16se="http://schemas.microsoft.com/office/word/2015/wordml/symex" xmlns:w16cid="http://schemas.microsoft.com/office/word/2016/wordml/cid" xmlns:am3d="http://schemas.microsoft.com/office/drawing/2017/model3d" xmlns:aink="http://schemas.microsoft.com/office/drawing/2016/ink" xmlns:cx8="http://schemas.microsoft.com/office/drawing/2016/5/14/chartex" xmlns:cx7="http://schemas.microsoft.com/office/drawing/2016/5/13/chartex" xmlns:cx6="http://schemas.microsoft.com/office/drawing/2016/5/12/chartex" xmlns:cx5="http://schemas.microsoft.com/office/drawing/2016/5/11/chartex" xmlns:cx4="http://schemas.microsoft.com/office/drawing/2016/5/10/chartex" xmlns:cx3="http://schemas.microsoft.com/office/drawing/2016/5/9/chartex" xmlns:cx2="http://schemas.microsoft.com/office/drawing/2015/10/21/chartex" xmlns:cx1="http://schemas.microsoft.com/office/drawing/2015/9/8/chartex" xmlns:cx="http://schemas.microsoft.com/office/drawing/2014/chartex">
             <w:pict>
               <v:rect w14:anchorId="104B9EBF" id="Rectangle 353" o:spid="_x0000_s1026" style="position:absolute;margin-left:395.25pt;margin-top:2.3pt;width:42pt;height:38.25pt;z-index:252376064;visibility:visible;mso-wrap-style:square;mso-width-percent:0;mso-height-percent:0;mso-wrap-distance-left:9pt;mso-wrap-distance-top:0;mso-wrap-distance-right:9pt;mso-wrap-distance-bottom:0;mso-position-horizontal:absolute;mso-position-horizontal-relative:margin;mso-position-vertical:absolute;mso-position-vertical-relative:text;mso-width-percent:0;mso-height-percent:0;mso-width-relative:margin;mso-height-relative:margin;v-text-anchor:middle" o:gfxdata="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" filled="f" strokecolor="red" strokeweight="2.25pt">
                 <w10:wrap anchorx="margin"/>
@@ -17303,6 +17844,7 @@
       <w:r>
         <w:rPr>
           <w:noProof/>
+          <w:lang w:eastAsia="en-AU"/>
         </w:rPr>
         <mc:AlternateContent>
           <mc:Choice Requires="wps">
@@ -17366,7 +17908,7 @@
               </wp:anchor>
             </w:drawing>
           </mc:Choice>
-          <mc:Fallback>
+          <mc:Fallback xmlns:w16se="http://schemas.microsoft.com/office/word/2015/wordml/symex" xmlns:w16cid="http://schemas.microsoft.com/office/word/2016/wordml/cid" xmlns:am3d="http://schemas.microsoft.com/office/drawing/2017/model3d" xmlns:aink="http://schemas.microsoft.com/office/drawing/2016/ink" xmlns:cx8="http://schemas.microsoft.com/office/drawing/2016/5/14/chartex" xmlns:cx7="http://schemas.microsoft.com/office/drawing/2016/5/13/chartex" xmlns:cx6="http://schemas.microsoft.com/office/drawing/2016/5/12/chartex" xmlns:cx5="http://schemas.microsoft.com/office/drawing/2016/5/11/chartex" xmlns:cx4="http://schemas.microsoft.com/office/drawing/2016/5/10/chartex" xmlns:cx3="http://schemas.microsoft.com/office/drawing/2016/5/9/chartex" xmlns:cx2="http://schemas.microsoft.com/office/drawing/2015/10/21/chartex" xmlns:cx1="http://schemas.microsoft.com/office/drawing/2015/9/8/chartex" xmlns:cx="http://schemas.microsoft.com/office/drawing/2014/chartex">
             <w:pict>
               <v:shape w14:anchorId="4941EDEE" id="Straight Arrow Connector 354" o:spid="_x0000_s1026" type="#_x0000_t32" style="position:absolute;margin-left:432.75pt;margin-top:3.8pt;width:57.25pt;height:65.25pt;flip:x y;z-index:252378112;visibility:visible;mso-wrap-style:square;mso-width-percent:0;mso-height-percent:0;mso-wrap-distance-left:9pt;mso-wrap-distance-top:0;mso-wrap-distance-right:9pt;mso-wrap-distance-bottom:0;mso-position-horizontal:absolute;mso-position-horizontal-relative:text;mso-position-vertical:absolute;mso-position-vertical-relative:text;mso-width-percent:0;mso-height-percent:0;mso-width-relative:margin;mso-height-relative:margin" o:gfxdata="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" strokecolor="red" strokeweight="2.25pt">
                 <v:stroke endarrow="block" joinstyle="miter"/>
@@ -17380,6 +17922,7 @@
       <w:r>
         <w:rPr>
           <w:noProof/>
+          <w:lang w:eastAsia="en-AU"/>
         </w:rPr>
         <mc:AlternateContent>
           <mc:Choice Requires="wps">
@@ -17450,7 +17993,7 @@
               </wp:anchor>
             </w:drawing>
           </mc:Choice>
-          <mc:Fallback>
+          <mc:Fallback xmlns:w16se="http://schemas.microsoft.com/office/word/2015/wordml/symex" xmlns:w16cid="http://schemas.microsoft.com/office/word/2016/wordml/cid" xmlns:am3d="http://schemas.microsoft.com/office/drawing/2017/model3d" xmlns:aink="http://schemas.microsoft.com/office/drawing/2016/ink" xmlns:cx8="http://schemas.microsoft.com/office/drawing/2016/5/14/chartex" xmlns:cx7="http://schemas.microsoft.com/office/drawing/2016/5/13/chartex" xmlns:cx6="http://schemas.microsoft.com/office/drawing/2016/5/12/chartex" xmlns:cx5="http://schemas.microsoft.com/office/drawing/2016/5/11/chartex" xmlns:cx4="http://schemas.microsoft.com/office/drawing/2016/5/10/chartex" xmlns:cx3="http://schemas.microsoft.com/office/drawing/2016/5/9/chartex" xmlns:cx2="http://schemas.microsoft.com/office/drawing/2015/10/21/chartex" xmlns:cx1="http://schemas.microsoft.com/office/drawing/2015/9/8/chartex" xmlns:cx="http://schemas.microsoft.com/office/drawing/2014/chartex">
             <w:pict>
               <v:rect w14:anchorId="4388F068" id="Rectangle 348" o:spid="_x0000_s1026" style="position:absolute;margin-left:-57pt;margin-top:14.3pt;width:277.5pt;height:19.35pt;z-index:252366848;visibility:visible;mso-wrap-style:square;mso-width-percent:0;mso-height-percent:0;mso-wrap-distance-left:9pt;mso-wrap-distance-top:0;mso-wrap-distance-right:9pt;mso-wrap-distance-bottom:0;mso-position-horizontal:absolute;mso-position-horizontal-relative:margin;mso-position-vertical:absolute;mso-position-vertical-relative:text;mso-width-percent:0;mso-height-percent:0;mso-width-relative:margin;mso-height-relative:margin;v-text-anchor:middle" o:gfxdata="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" filled="f" strokecolor="red" strokeweight="2.25pt">
                 <w10:wrap anchorx="margin"/>
@@ -17464,6 +18007,7 @@
       <w:r>
         <w:rPr>
           <w:noProof/>
+          <w:lang w:eastAsia="en-AU"/>
         </w:rPr>
         <mc:AlternateContent>
           <mc:Choice Requires="wps">
@@ -17534,7 +18078,7 @@
               </wp:anchor>
             </w:drawing>
           </mc:Choice>
-          <mc:Fallback>
+          <mc:Fallback xmlns:w16se="http://schemas.microsoft.com/office/word/2015/wordml/symex" xmlns:w16cid="http://schemas.microsoft.com/office/word/2016/wordml/cid" xmlns:am3d="http://schemas.microsoft.com/office/drawing/2017/model3d" xmlns:aink="http://schemas.microsoft.com/office/drawing/2016/ink" xmlns:cx8="http://schemas.microsoft.com/office/drawing/2016/5/14/chartex" xmlns:cx7="http://schemas.microsoft.com/office/drawing/2016/5/13/chartex" xmlns:cx6="http://schemas.microsoft.com/office/drawing/2016/5/12/chartex" xmlns:cx5="http://schemas.microsoft.com/office/drawing/2016/5/11/chartex" xmlns:cx4="http://schemas.microsoft.com/office/drawing/2016/5/10/chartex" xmlns:cx3="http://schemas.microsoft.com/office/drawing/2016/5/9/chartex" xmlns:cx2="http://schemas.microsoft.com/office/drawing/2015/10/21/chartex" xmlns:cx1="http://schemas.microsoft.com/office/drawing/2015/9/8/chartex" xmlns:cx="http://schemas.microsoft.com/office/drawing/2014/chartex">
             <w:pict>
               <v:rect w14:anchorId="255FCC4B" id="Rectangle 352" o:spid="_x0000_s1026" style="position:absolute;margin-left:489.75pt;margin-top:24.8pt;width:22.05pt;height:9.35pt;z-index:252374016;visibility:visible;mso-wrap-style:square;mso-width-percent:0;mso-height-percent:0;mso-wrap-distance-left:9pt;mso-wrap-distance-top:0;mso-wrap-distance-right:9pt;mso-wrap-distance-bottom:0;mso-position-horizontal:absolute;mso-position-horizontal-relative:margin;mso-position-vertical:absolute;mso-position-vertical-relative:text;mso-width-percent:0;mso-height-percent:0;mso-width-relative:margin;mso-height-relative:margin;v-text-anchor:middle" o:gfxdata="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" filled="f" strokecolor="red" strokeweight="2.25pt">
                 <w10:wrap anchorx="margin"/>
@@ -17546,6 +18090,7 @@
       <w:r>
         <w:rPr>
           <w:noProof/>
+          <w:lang w:eastAsia="en-AU"/>
         </w:rPr>
         <mc:AlternateContent>
           <mc:Choice Requires="wps">
@@ -17609,7 +18154,7 @@
               </wp:anchor>
             </w:drawing>
           </mc:Choice>
-          <mc:Fallback>
+          <mc:Fallback xmlns:w16se="http://schemas.microsoft.com/office/word/2015/wordml/symex" xmlns:w16cid="http://schemas.microsoft.com/office/word/2016/wordml/cid" xmlns:am3d="http://schemas.microsoft.com/office/drawing/2017/model3d" xmlns:aink="http://schemas.microsoft.com/office/drawing/2016/ink" xmlns:cx8="http://schemas.microsoft.com/office/drawing/2016/5/14/chartex" xmlns:cx7="http://schemas.microsoft.com/office/drawing/2016/5/13/chartex" xmlns:cx6="http://schemas.microsoft.com/office/drawing/2016/5/12/chartex" xmlns:cx5="http://schemas.microsoft.com/office/drawing/2016/5/11/chartex" xmlns:cx4="http://schemas.microsoft.com/office/drawing/2016/5/10/chartex" xmlns:cx3="http://schemas.microsoft.com/office/drawing/2016/5/9/chartex" xmlns:cx2="http://schemas.microsoft.com/office/drawing/2015/10/21/chartex" xmlns:cx1="http://schemas.microsoft.com/office/drawing/2015/9/8/chartex" xmlns:cx="http://schemas.microsoft.com/office/drawing/2014/chartex">
             <w:pict>
               <v:shape w14:anchorId="22D08698" id="Straight Arrow Connector 350" o:spid="_x0000_s1026" type="#_x0000_t32" style="position:absolute;margin-left:19.5pt;margin-top:1.55pt;width:159pt;height:24pt;flip:x y;z-index:252370944;visibility:visible;mso-wrap-style:square;mso-width-percent:0;mso-height-percent:0;mso-wrap-distance-left:9pt;mso-wrap-distance-top:0;mso-wrap-distance-right:9pt;mso-wrap-distance-bottom:0;mso-position-horizontal:absolute;mso-position-horizontal-relative:text;mso-position-vertical:absolute;mso-position-vertical-relative:text;mso-width-percent:0;mso-height-percent:0;mso-width-relative:margin;mso-height-relative:margin" o:gfxdata="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" strokecolor="red" strokeweight="2.25pt">
                 <v:stroke endarrow="block" joinstyle="miter"/>
@@ -17623,6 +18168,7 @@
       <w:r>
         <w:rPr>
           <w:noProof/>
+          <w:lang w:eastAsia="en-AU"/>
         </w:rPr>
         <mc:AlternateContent>
           <mc:Choice Requires="wps">
@@ -17693,7 +18239,7 @@
               </wp:anchor>
             </w:drawing>
           </mc:Choice>
-          <mc:Fallback>
+          <mc:Fallback xmlns:w16se="http://schemas.microsoft.com/office/word/2015/wordml/symex" xmlns:w16cid="http://schemas.microsoft.com/office/word/2016/wordml/cid" xmlns:am3d="http://schemas.microsoft.com/office/drawing/2017/model3d" xmlns:aink="http://schemas.microsoft.com/office/drawing/2016/ink" xmlns:cx8="http://schemas.microsoft.com/office/drawing/2016/5/14/chartex" xmlns:cx7="http://schemas.microsoft.com/office/drawing/2016/5/13/chartex" xmlns:cx6="http://schemas.microsoft.com/office/drawing/2016/5/12/chartex" xmlns:cx5="http://schemas.microsoft.com/office/drawing/2016/5/11/chartex" xmlns:cx4="http://schemas.microsoft.com/office/drawing/2016/5/10/chartex" xmlns:cx3="http://schemas.microsoft.com/office/drawing/2016/5/9/chartex" xmlns:cx2="http://schemas.microsoft.com/office/drawing/2015/10/21/chartex" xmlns:cx1="http://schemas.microsoft.com/office/drawing/2015/9/8/chartex" xmlns:cx="http://schemas.microsoft.com/office/drawing/2014/chartex">
             <w:pict>
               <v:rect w14:anchorId="02055630" id="Rectangle 349" o:spid="_x0000_s1026" style="position:absolute;margin-left:178.5pt;margin-top:3.1pt;width:22.05pt;height:9.35pt;z-index:252368896;visibility:visible;mso-wrap-style:square;mso-width-percent:0;mso-height-percent:0;mso-wrap-distance-left:9pt;mso-wrap-distance-top:0;mso-wrap-distance-right:9pt;mso-wrap-distance-bottom:0;mso-position-horizontal:absolute;mso-position-horizontal-relative:margin;mso-position-vertical:absolute;mso-position-vertical-relative:text;mso-width-percent:0;mso-height-percent:0;mso-width-relative:margin;mso-height-relative:margin;v-text-anchor:middle" o:gfxdata="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" filled="f" strokecolor="red" strokeweight="2.25pt">
                 <w10:wrap anchorx="margin"/>
@@ -17810,7 +18356,7 @@
               </wp:anchor>
             </w:drawing>
           </mc:Choice>
-          <mc:Fallback>
+          <mc:Fallback xmlns:w16se="http://schemas.microsoft.com/office/word/2015/wordml/symex" xmlns:w16cid="http://schemas.microsoft.com/office/word/2016/wordml/cid" xmlns:am3d="http://schemas.microsoft.com/office/drawing/2017/model3d" xmlns:aink="http://schemas.microsoft.com/office/drawing/2016/ink" xmlns:cx8="http://schemas.microsoft.com/office/drawing/2016/5/14/chartex" xmlns:cx7="http://schemas.microsoft.com/office/drawing/2016/5/13/chartex" xmlns:cx6="http://schemas.microsoft.com/office/drawing/2016/5/12/chartex" xmlns:cx5="http://schemas.microsoft.com/office/drawing/2016/5/11/chartex" xmlns:cx4="http://schemas.microsoft.com/office/drawing/2016/5/10/chartex" xmlns:cx3="http://schemas.microsoft.com/office/drawing/2016/5/9/chartex" xmlns:cx2="http://schemas.microsoft.com/office/drawing/2015/10/21/chartex" xmlns:cx1="http://schemas.microsoft.com/office/drawing/2015/9/8/chartex" xmlns:cx="http://schemas.microsoft.com/office/drawing/2014/chartex">
             <w:pict>
               <v:line w14:anchorId="6D7051D6" id="Straight Connector 8" o:spid="_x0000_s1026" style="position:absolute;flip:y;z-index:251676672;visibility:visible;mso-wrap-style:square;mso-width-percent:0;mso-height-percent:0;mso-wrap-distance-left:9pt;mso-wrap-distance-top:0;mso-wrap-distance-right:9pt;mso-wrap-distance-bottom:0;mso-position-horizontal:left;mso-position-horizontal-relative:margin;mso-position-vertical:absolute;mso-position-vertical-relative:text;mso-width-percent:0;mso-height-percent:0;mso-width-relative:margin;mso-height-relative:margin" from="0,1.55pt" to="120.75pt,1.55pt" o:gfxdata="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" strokecolor="#00b050" strokeweight="3pt">
                 <v:stroke joinstyle="miter"/>
@@ -17915,7 +18461,7 @@
               </wp:anchor>
             </w:drawing>
           </mc:Choice>
-          <mc:Fallback>
+          <mc:Fallback xmlns:w16se="http://schemas.microsoft.com/office/word/2015/wordml/symex" xmlns:w16cid="http://schemas.microsoft.com/office/word/2016/wordml/cid" xmlns:am3d="http://schemas.microsoft.com/office/drawing/2017/model3d" xmlns:aink="http://schemas.microsoft.com/office/drawing/2016/ink" xmlns:cx8="http://schemas.microsoft.com/office/drawing/2016/5/14/chartex" xmlns:cx7="http://schemas.microsoft.com/office/drawing/2016/5/13/chartex" xmlns:cx6="http://schemas.microsoft.com/office/drawing/2016/5/12/chartex" xmlns:cx5="http://schemas.microsoft.com/office/drawing/2016/5/11/chartex" xmlns:cx4="http://schemas.microsoft.com/office/drawing/2016/5/10/chartex" xmlns:cx3="http://schemas.microsoft.com/office/drawing/2016/5/9/chartex" xmlns:cx2="http://schemas.microsoft.com/office/drawing/2015/10/21/chartex" xmlns:cx1="http://schemas.microsoft.com/office/drawing/2015/9/8/chartex" xmlns:cx="http://schemas.microsoft.com/office/drawing/2014/chartex">
             <w:pict>
               <v:line w14:anchorId="62888D46" id="Straight Connector 12" o:spid="_x0000_s1026" style="position:absolute;flip:y;z-index:251684864;visibility:visible;mso-wrap-style:square;mso-width-percent:0;mso-height-percent:0;mso-wrap-distance-left:9pt;mso-wrap-distance-top:0;mso-wrap-distance-right:9pt;mso-wrap-distance-bottom:0;mso-position-horizontal:left;mso-position-horizontal-relative:margin;mso-position-vertical:absolute;mso-position-vertical-relative:text;mso-width-percent:0;mso-height-percent:0;mso-width-relative:margin;mso-height-relative:margin" from="0,2.45pt" to="100.5pt,2.45pt" o:gfxdata="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" strokecolor="#00b050" strokeweight="3pt">
                 <v:stroke joinstyle="miter"/>
@@ -17950,14 +18496,12 @@
         </w:rPr>
         <w:t xml:space="preserve"> application. This manual will provide vital information </w:t>
       </w:r>
-      <w:proofErr w:type="gramStart"/>
       <w:r>
         <w:rPr>
           <w:sz w:val="24"/>
         </w:rPr>
         <w:t>in regard to</w:t>
       </w:r>
-      <w:proofErr w:type="gramEnd"/>
       <w:r>
         <w:rPr>
           <w:sz w:val="24"/>
@@ -18088,7 +18632,7 @@
               </wp:anchor>
             </w:drawing>
           </mc:Choice>
-          <mc:Fallback>
+          <mc:Fallback xmlns:w16se="http://schemas.microsoft.com/office/word/2015/wordml/symex" xmlns:w16cid="http://schemas.microsoft.com/office/word/2016/wordml/cid" xmlns:am3d="http://schemas.microsoft.com/office/drawing/2017/model3d" xmlns:aink="http://schemas.microsoft.com/office/drawing/2016/ink" xmlns:cx8="http://schemas.microsoft.com/office/drawing/2016/5/14/chartex" xmlns:cx7="http://schemas.microsoft.com/office/drawing/2016/5/13/chartex" xmlns:cx6="http://schemas.microsoft.com/office/drawing/2016/5/12/chartex" xmlns:cx5="http://schemas.microsoft.com/office/drawing/2016/5/11/chartex" xmlns:cx4="http://schemas.microsoft.com/office/drawing/2016/5/10/chartex" xmlns:cx3="http://schemas.microsoft.com/office/drawing/2016/5/9/chartex" xmlns:cx2="http://schemas.microsoft.com/office/drawing/2015/10/21/chartex" xmlns:cx1="http://schemas.microsoft.com/office/drawing/2015/9/8/chartex" xmlns:cx="http://schemas.microsoft.com/office/drawing/2014/chartex">
             <w:pict>
               <v:line w14:anchorId="6AAD9DE6" id="Straight Connector 13" o:spid="_x0000_s1026" style="position:absolute;flip:y;z-index:251686912;visibility:visible;mso-wrap-style:square;mso-width-percent:0;mso-height-percent:0;mso-wrap-distance-left:9pt;mso-wrap-distance-top:0;mso-wrap-distance-right:9pt;mso-wrap-distance-bottom:0;mso-position-horizontal:left;mso-position-horizontal-relative:margin;mso-position-vertical:absolute;mso-position-vertical-relative:text;mso-width-percent:0;mso-height-percent:0;mso-width-relative:margin;mso-height-relative:margin" from="0,5.8pt" to="153pt,5.8pt" o:gfxdata="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" strokecolor="#00b050" strokeweight="3pt">
                 <v:stroke joinstyle="miter"/>
@@ -18576,7 +19120,7 @@
               </wp:anchor>
             </w:drawing>
           </mc:Choice>
-          <mc:Fallback>
+          <mc:Fallback xmlns:w16se="http://schemas.microsoft.com/office/word/2015/wordml/symex" xmlns:w16cid="http://schemas.microsoft.com/office/word/2016/wordml/cid" xmlns:am3d="http://schemas.microsoft.com/office/drawing/2017/model3d" xmlns:aink="http://schemas.microsoft.com/office/drawing/2016/ink" xmlns:cx8="http://schemas.microsoft.com/office/drawing/2016/5/14/chartex" xmlns:cx7="http://schemas.microsoft.com/office/drawing/2016/5/13/chartex" xmlns:cx6="http://schemas.microsoft.com/office/drawing/2016/5/12/chartex" xmlns:cx5="http://schemas.microsoft.com/office/drawing/2016/5/11/chartex" xmlns:cx4="http://schemas.microsoft.com/office/drawing/2016/5/10/chartex" xmlns:cx3="http://schemas.microsoft.com/office/drawing/2016/5/9/chartex" xmlns:cx2="http://schemas.microsoft.com/office/drawing/2015/10/21/chartex" xmlns:cx1="http://schemas.microsoft.com/office/drawing/2015/9/8/chartex" xmlns:cx="http://schemas.microsoft.com/office/drawing/2014/chartex">
             <w:pict>
               <v:line w14:anchorId="240EBD44" id="Straight Connector 14" o:spid="_x0000_s1026" style="position:absolute;flip:y;z-index:251688960;visibility:visible;mso-wrap-style:square;mso-width-percent:0;mso-height-percent:0;mso-wrap-distance-left:9pt;mso-wrap-distance-top:0;mso-wrap-distance-right:9pt;mso-wrap-distance-bottom:0;mso-position-horizontal:left;mso-position-horizontal-relative:margin;mso-position-vertical:absolute;mso-position-vertical-relative:text;mso-width-percent:0;mso-height-percent:0;mso-width-relative:margin;mso-height-relative:margin" from="0,2.15pt" to="183.35pt,2.15pt" o:gfxdata="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" strokecolor="#00b050" strokeweight="3pt">
                 <v:stroke joinstyle="miter"/>
@@ -18711,7 +19255,7 @@
           </mc:Choice>
           <mc:Fallback>
             <w:pict>
-              <v:shape w14:anchorId="5F586D41" id="Text Box 198" o:spid="_x0000_s1046" type="#_x0000_t202" style="position:absolute;margin-left:29.25pt;margin-top:223.1pt;width:23.45pt;height:29.3pt;z-index:252225536;visibility:visible;mso-wrap-style:square;mso-width-percent:0;mso-height-percent:0;mso-wrap-distance-left:9pt;mso-wrap-distance-top:0;mso-wrap-distance-right:9pt;mso-wrap-distance-bottom:0;mso-position-horizontal:absolute;mso-position-horizontal-relative:margin;mso-position-vertical:absolute;mso-position-vertical-relative:text;mso-width-percent:0;mso-height-percent:0;mso-width-relative:margin;mso-height-relative:margin;v-text-anchor:top" o:gfxdata="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" filled="f" stroked="f" strokeweight=".5pt">
+              <v:shape w14:anchorId="5F586D41" id="Text Box 198" o:spid="_x0000_s1048" type="#_x0000_t202" style="position:absolute;margin-left:29.25pt;margin-top:223.1pt;width:23.45pt;height:29.3pt;z-index:252225536;visibility:visible;mso-wrap-style:square;mso-width-percent:0;mso-height-percent:0;mso-wrap-distance-left:9pt;mso-wrap-distance-top:0;mso-wrap-distance-right:9pt;mso-wrap-distance-bottom:0;mso-position-horizontal:absolute;mso-position-horizontal-relative:margin;mso-position-vertical:absolute;mso-position-vertical-relative:text;mso-width-percent:0;mso-height-percent:0;mso-width-relative:margin;mso-height-relative:margin;v-text-anchor:top" o:gfxdata="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" filled="f" stroked="f" strokeweight=".5pt">
                 <v:textbox>
                   <w:txbxContent>
                     <w:p>
@@ -18825,7 +19369,7 @@
               </wp:anchor>
             </w:drawing>
           </mc:Choice>
-          <mc:Fallback>
+          <mc:Fallback xmlns:w16se="http://schemas.microsoft.com/office/word/2015/wordml/symex" xmlns:w16cid="http://schemas.microsoft.com/office/word/2016/wordml/cid" xmlns:am3d="http://schemas.microsoft.com/office/drawing/2017/model3d" xmlns:aink="http://schemas.microsoft.com/office/drawing/2016/ink" xmlns:cx8="http://schemas.microsoft.com/office/drawing/2016/5/14/chartex" xmlns:cx7="http://schemas.microsoft.com/office/drawing/2016/5/13/chartex" xmlns:cx6="http://schemas.microsoft.com/office/drawing/2016/5/12/chartex" xmlns:cx5="http://schemas.microsoft.com/office/drawing/2016/5/11/chartex" xmlns:cx4="http://schemas.microsoft.com/office/drawing/2016/5/10/chartex" xmlns:cx3="http://schemas.microsoft.com/office/drawing/2016/5/9/chartex" xmlns:cx2="http://schemas.microsoft.com/office/drawing/2015/10/21/chartex" xmlns:cx1="http://schemas.microsoft.com/office/drawing/2015/9/8/chartex" xmlns:cx="http://schemas.microsoft.com/office/drawing/2014/chartex">
             <w:pict>
               <v:rect w14:anchorId="0C173F9E" id="Rectangle 197" o:spid="_x0000_s1026" style="position:absolute;margin-left:-41.25pt;margin-top:228.35pt;width:90.75pt;height:18.75pt;z-index:252223488;visibility:visible;mso-wrap-style:square;mso-width-percent:0;mso-height-percent:0;mso-wrap-distance-left:9pt;mso-wrap-distance-top:0;mso-wrap-distance-right:9pt;mso-wrap-distance-bottom:0;mso-position-horizontal:absolute;mso-position-horizontal-relative:margin;mso-position-vertical:absolute;mso-position-vertical-relative:text;mso-width-percent:0;mso-height-percent:0;mso-width-relative:margin;mso-height-relative:margin;v-text-anchor:middle" o:gfxdata="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" filled="f" strokecolor="yellow" strokeweight="2.25pt">
                 <w10:wrap anchorx="margin"/>
@@ -18871,7 +19415,7 @@
                     <pic:cNvPicPr/>
                   </pic:nvPicPr>
                   <pic:blipFill>
-                    <a:blip r:embed="rId34">
+                    <a:blip r:embed="rId33">
                       <a:extLst>
                         <a:ext uri="{28A0092B-C50C-407E-A947-70E740481C1C}">
                           <a14:useLocalDpi xmlns:a14="http://schemas.microsoft.com/office/drawing/2010/main" val="0"/>
@@ -18970,7 +19514,7 @@
               </wp:anchor>
             </w:drawing>
           </mc:Choice>
-          <mc:Fallback>
+          <mc:Fallback xmlns:w16se="http://schemas.microsoft.com/office/word/2015/wordml/symex" xmlns:w16cid="http://schemas.microsoft.com/office/word/2016/wordml/cid" xmlns:am3d="http://schemas.microsoft.com/office/drawing/2017/model3d" xmlns:aink="http://schemas.microsoft.com/office/drawing/2016/ink" xmlns:cx8="http://schemas.microsoft.com/office/drawing/2016/5/14/chartex" xmlns:cx7="http://schemas.microsoft.com/office/drawing/2016/5/13/chartex" xmlns:cx6="http://schemas.microsoft.com/office/drawing/2016/5/12/chartex" xmlns:cx5="http://schemas.microsoft.com/office/drawing/2016/5/11/chartex" xmlns:cx4="http://schemas.microsoft.com/office/drawing/2016/5/10/chartex" xmlns:cx3="http://schemas.microsoft.com/office/drawing/2016/5/9/chartex" xmlns:cx2="http://schemas.microsoft.com/office/drawing/2015/10/21/chartex" xmlns:cx1="http://schemas.microsoft.com/office/drawing/2015/9/8/chartex" xmlns:cx="http://schemas.microsoft.com/office/drawing/2014/chartex">
             <w:pict>
               <v:line w14:anchorId="3C33A904" id="Straight Connector 297" o:spid="_x0000_s1026" style="position:absolute;flip:y;z-index:252163072;visibility:visible;mso-wrap-style:square;mso-width-percent:0;mso-height-percent:0;mso-wrap-distance-left:9pt;mso-wrap-distance-top:0;mso-wrap-distance-right:9pt;mso-wrap-distance-bottom:0;mso-position-horizontal:left;mso-position-horizontal-relative:margin;mso-position-vertical:absolute;mso-position-vertical-relative:text;mso-width-percent:0;mso-height-percent:0;mso-width-relative:margin;mso-height-relative:margin" from="0,3.35pt" to="74.25pt,3.35pt" o:gfxdata="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" strokecolor="#00b050" strokeweight="3pt">
                 <v:stroke joinstyle="miter"/>
@@ -19054,7 +19598,7 @@
               </wp:anchor>
             </w:drawing>
           </mc:Choice>
-          <mc:Fallback>
+          <mc:Fallback xmlns:w16se="http://schemas.microsoft.com/office/word/2015/wordml/symex" xmlns:w16cid="http://schemas.microsoft.com/office/word/2016/wordml/cid" xmlns:am3d="http://schemas.microsoft.com/office/drawing/2017/model3d" xmlns:aink="http://schemas.microsoft.com/office/drawing/2016/ink" xmlns:cx8="http://schemas.microsoft.com/office/drawing/2016/5/14/chartex" xmlns:cx7="http://schemas.microsoft.com/office/drawing/2016/5/13/chartex" xmlns:cx6="http://schemas.microsoft.com/office/drawing/2016/5/12/chartex" xmlns:cx5="http://schemas.microsoft.com/office/drawing/2016/5/11/chartex" xmlns:cx4="http://schemas.microsoft.com/office/drawing/2016/5/10/chartex" xmlns:cx3="http://schemas.microsoft.com/office/drawing/2016/5/9/chartex" xmlns:cx2="http://schemas.microsoft.com/office/drawing/2015/10/21/chartex" xmlns:cx1="http://schemas.microsoft.com/office/drawing/2015/9/8/chartex" xmlns:cx="http://schemas.microsoft.com/office/drawing/2014/chartex">
             <w:pict>
               <v:rect w14:anchorId="77EDBD2E" id="Rectangle 22" o:spid="_x0000_s1026" style="position:absolute;margin-left:51pt;margin-top:41.4pt;width:441pt;height:238.15pt;z-index:251702272;visibility:visible;mso-wrap-style:square;mso-width-percent:0;mso-height-percent:0;mso-wrap-distance-left:9pt;mso-wrap-distance-top:0;mso-wrap-distance-right:9pt;mso-wrap-distance-bottom:0;mso-position-horizontal:absolute;mso-position-horizontal-relative:margin;mso-position-vertical:absolute;mso-position-vertical-relative:text;mso-width-percent:0;mso-height-percent:0;mso-width-relative:margin;mso-height-relative:margin;v-text-anchor:middle" o:gfxdata="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" filled="f" strokecolor="yellow" strokeweight="2.25pt">
                 <w10:wrap anchorx="margin"/>
@@ -19144,7 +19688,7 @@
           </mc:Choice>
           <mc:Fallback>
             <w:pict>
-              <v:shape w14:anchorId="52D86155" id="Text Box 62" o:spid="_x0000_s1047" type="#_x0000_t202" style="position:absolute;margin-left:31.5pt;margin-top:37pt;width:21.9pt;height:29.3pt;z-index:251750400;visibility:visible;mso-wrap-style:square;mso-width-percent:0;mso-height-percent:0;mso-wrap-distance-left:9pt;mso-wrap-distance-top:0;mso-wrap-distance-right:9pt;mso-wrap-distance-bottom:0;mso-position-horizontal:absolute;mso-position-horizontal-relative:margin;mso-position-vertical:absolute;mso-position-vertical-relative:text;mso-width-percent:0;mso-height-percent:0;mso-width-relative:margin;mso-height-relative:margin;v-text-anchor:top" o:gfxdata="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" filled="f" stroked="f" strokeweight=".5pt">
+              <v:shape w14:anchorId="52D86155" id="Text Box 62" o:spid="_x0000_s1049" type="#_x0000_t202" style="position:absolute;margin-left:31.5pt;margin-top:37pt;width:21.9pt;height:29.3pt;z-index:251750400;visibility:visible;mso-wrap-style:square;mso-width-percent:0;mso-height-percent:0;mso-wrap-distance-left:9pt;mso-wrap-distance-top:0;mso-wrap-distance-right:9pt;mso-wrap-distance-bottom:0;mso-position-horizontal:absolute;mso-position-horizontal-relative:margin;mso-position-vertical:absolute;mso-position-vertical-relative:text;mso-width-percent:0;mso-height-percent:0;mso-width-relative:margin;mso-height-relative:margin;v-text-anchor:top" o:gfxdata="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" filled="f" stroked="f" strokeweight=".5pt">
                 <v:textbox>
                   <w:txbxContent>
                     <w:p>
@@ -19255,7 +19799,7 @@
           </mc:Choice>
           <mc:Fallback>
             <w:pict>
-              <v:shape w14:anchorId="6B73CD64" id="Text Box 61" o:spid="_x0000_s1048" type="#_x0000_t202" style="position:absolute;margin-left:31.15pt;margin-top:95.4pt;width:23.4pt;height:29.3pt;z-index:251748352;visibility:visible;mso-wrap-style:square;mso-width-percent:0;mso-height-percent:0;mso-wrap-distance-left:9pt;mso-wrap-distance-top:0;mso-wrap-distance-right:9pt;mso-wrap-distance-bottom:0;mso-position-horizontal:absolute;mso-position-horizontal-relative:margin;mso-position-vertical:absolute;mso-position-vertical-relative:text;mso-width-percent:0;mso-height-percent:0;mso-width-relative:margin;mso-height-relative:margin;v-text-anchor:top" o:gfxdata="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" filled="f" stroked="f" strokeweight=".5pt">
+              <v:shape w14:anchorId="6B73CD64" id="Text Box 61" o:spid="_x0000_s1050" type="#_x0000_t202" style="position:absolute;margin-left:31.15pt;margin-top:95.4pt;width:23.4pt;height:29.3pt;z-index:251748352;visibility:visible;mso-wrap-style:square;mso-width-percent:0;mso-height-percent:0;mso-wrap-distance-left:9pt;mso-wrap-distance-top:0;mso-wrap-distance-right:9pt;mso-wrap-distance-bottom:0;mso-position-horizontal:absolute;mso-position-horizontal-relative:margin;mso-position-vertical:absolute;mso-position-vertical-relative:text;mso-width-percent:0;mso-height-percent:0;mso-width-relative:margin;mso-height-relative:margin;v-text-anchor:top" o:gfxdata="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" filled="f" stroked="f" strokeweight=".5pt">
                 <v:textbox>
                   <w:txbxContent>
                     <w:p>
@@ -19368,7 +19912,7 @@
           </mc:Choice>
           <mc:Fallback>
             <w:pict>
-              <v:shape w14:anchorId="42B54AC6" id="Text Box 245" o:spid="_x0000_s1049" type="#_x0000_t202" style="position:absolute;margin-left:30.75pt;margin-top:167.4pt;width:23.4pt;height:29.3pt;z-index:252138496;visibility:visible;mso-wrap-style:square;mso-width-percent:0;mso-height-percent:0;mso-wrap-distance-left:9pt;mso-wrap-distance-top:0;mso-wrap-distance-right:9pt;mso-wrap-distance-bottom:0;mso-position-horizontal:absolute;mso-position-horizontal-relative:margin;mso-position-vertical:absolute;mso-position-vertical-relative:text;mso-width-percent:0;mso-height-percent:0;mso-width-relative:margin;mso-height-relative:margin;v-text-anchor:top" o:gfxdata="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" filled="f" stroked="f" strokeweight=".5pt">
+              <v:shape w14:anchorId="42B54AC6" id="Text Box 245" o:spid="_x0000_s1051" type="#_x0000_t202" style="position:absolute;margin-left:30.75pt;margin-top:167.4pt;width:23.4pt;height:29.3pt;z-index:252138496;visibility:visible;mso-wrap-style:square;mso-width-percent:0;mso-height-percent:0;mso-wrap-distance-left:9pt;mso-wrap-distance-top:0;mso-wrap-distance-right:9pt;mso-wrap-distance-bottom:0;mso-position-horizontal:absolute;mso-position-horizontal-relative:margin;mso-position-vertical:absolute;mso-position-vertical-relative:text;mso-width-percent:0;mso-height-percent:0;mso-width-relative:margin;mso-height-relative:margin;v-text-anchor:top" o:gfxdata="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" filled="f" stroked="f" strokeweight=".5pt">
                 <v:textbox>
                   <w:txbxContent>
                     <w:p>
@@ -19481,7 +20025,7 @@
           </mc:Choice>
           <mc:Fallback>
             <w:pict>
-              <v:shape w14:anchorId="187B4631" id="Text Box 236" o:spid="_x0000_s1050" type="#_x0000_t202" style="position:absolute;margin-left:30.75pt;margin-top:149.4pt;width:23.4pt;height:29.3pt;z-index:252136448;visibility:visible;mso-wrap-style:square;mso-width-percent:0;mso-height-percent:0;mso-wrap-distance-left:9pt;mso-wrap-distance-top:0;mso-wrap-distance-right:9pt;mso-wrap-distance-bottom:0;mso-position-horizontal:absolute;mso-position-horizontal-relative:margin;mso-position-vertical:absolute;mso-position-vertical-relative:text;mso-width-percent:0;mso-height-percent:0;mso-width-relative:margin;mso-height-relative:margin;v-text-anchor:top" o:gfxdata="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" filled="f" stroked="f" strokeweight=".5pt">
+              <v:shape w14:anchorId="187B4631" id="Text Box 236" o:spid="_x0000_s1052" type="#_x0000_t202" style="position:absolute;margin-left:30.75pt;margin-top:149.4pt;width:23.4pt;height:29.3pt;z-index:252136448;visibility:visible;mso-wrap-style:square;mso-width-percent:0;mso-height-percent:0;mso-wrap-distance-left:9pt;mso-wrap-distance-top:0;mso-wrap-distance-right:9pt;mso-wrap-distance-bottom:0;mso-position-horizontal:absolute;mso-position-horizontal-relative:margin;mso-position-vertical:absolute;mso-position-vertical-relative:text;mso-width-percent:0;mso-height-percent:0;mso-width-relative:margin;mso-height-relative:margin;v-text-anchor:top" o:gfxdata="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" filled="f" stroked="f" strokeweight=".5pt">
                 <v:textbox>
                   <w:txbxContent>
                     <w:p>
@@ -19594,7 +20138,7 @@
           </mc:Choice>
           <mc:Fallback>
             <w:pict>
-              <v:shape w14:anchorId="3529623F" id="Text Box 234" o:spid="_x0000_s1051" type="#_x0000_t202" style="position:absolute;margin-left:31.5pt;margin-top:131.4pt;width:23.4pt;height:29.3pt;z-index:252134400;visibility:visible;mso-wrap-style:square;mso-width-percent:0;mso-height-percent:0;mso-wrap-distance-left:9pt;mso-wrap-distance-top:0;mso-wrap-distance-right:9pt;mso-wrap-distance-bottom:0;mso-position-horizontal:absolute;mso-position-horizontal-relative:margin;mso-position-vertical:absolute;mso-position-vertical-relative:text;mso-width-percent:0;mso-height-percent:0;mso-width-relative:margin;mso-height-relative:margin;v-text-anchor:top" o:gfxdata="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" filled="f" stroked="f" strokeweight=".5pt">
+              <v:shape w14:anchorId="3529623F" id="Text Box 234" o:spid="_x0000_s1053" type="#_x0000_t202" style="position:absolute;margin-left:31.5pt;margin-top:131.4pt;width:23.4pt;height:29.3pt;z-index:252134400;visibility:visible;mso-wrap-style:square;mso-width-percent:0;mso-height-percent:0;mso-wrap-distance-left:9pt;mso-wrap-distance-top:0;mso-wrap-distance-right:9pt;mso-wrap-distance-bottom:0;mso-position-horizontal:absolute;mso-position-horizontal-relative:margin;mso-position-vertical:absolute;mso-position-vertical-relative:text;mso-width-percent:0;mso-height-percent:0;mso-width-relative:margin;mso-height-relative:margin;v-text-anchor:top" o:gfxdata="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" filled="f" stroked="f" strokeweight=".5pt">
                 <v:textbox>
                   <w:txbxContent>
                     <w:p>
@@ -19700,7 +20244,7 @@
               </wp:anchor>
             </w:drawing>
           </mc:Choice>
-          <mc:Fallback>
+          <mc:Fallback xmlns:w16se="http://schemas.microsoft.com/office/word/2015/wordml/symex" xmlns:w16cid="http://schemas.microsoft.com/office/word/2016/wordml/cid" xmlns:am3d="http://schemas.microsoft.com/office/drawing/2017/model3d" xmlns:aink="http://schemas.microsoft.com/office/drawing/2016/ink" xmlns:cx8="http://schemas.microsoft.com/office/drawing/2016/5/14/chartex" xmlns:cx7="http://schemas.microsoft.com/office/drawing/2016/5/13/chartex" xmlns:cx6="http://schemas.microsoft.com/office/drawing/2016/5/12/chartex" xmlns:cx5="http://schemas.microsoft.com/office/drawing/2016/5/11/chartex" xmlns:cx4="http://schemas.microsoft.com/office/drawing/2016/5/10/chartex" xmlns:cx3="http://schemas.microsoft.com/office/drawing/2016/5/9/chartex" xmlns:cx2="http://schemas.microsoft.com/office/drawing/2015/10/21/chartex" xmlns:cx1="http://schemas.microsoft.com/office/drawing/2015/9/8/chartex" xmlns:cx="http://schemas.microsoft.com/office/drawing/2014/chartex">
             <w:pict>
               <v:rect w14:anchorId="09A25697" id="Rectangle 233" o:spid="_x0000_s1026" style="position:absolute;margin-left:-39.75pt;margin-top:101.4pt;width:90.75pt;height:18.75pt;z-index:252132352;visibility:visible;mso-wrap-style:square;mso-width-percent:0;mso-height-percent:0;mso-wrap-distance-left:9pt;mso-wrap-distance-top:0;mso-wrap-distance-right:9pt;mso-wrap-distance-bottom:0;mso-position-horizontal:absolute;mso-position-horizontal-relative:margin;mso-position-vertical:absolute;mso-position-vertical-relative:text;mso-width-percent:0;mso-height-percent:0;mso-width-relative:margin;mso-height-relative:margin;v-text-anchor:middle" o:gfxdata="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" filled="f" strokecolor="yellow" strokeweight="2.25pt">
                 <w10:wrap anchorx="margin"/>
@@ -19783,7 +20327,7 @@
               </wp:anchor>
             </w:drawing>
           </mc:Choice>
-          <mc:Fallback>
+          <mc:Fallback xmlns:w16se="http://schemas.microsoft.com/office/word/2015/wordml/symex" xmlns:w16cid="http://schemas.microsoft.com/office/word/2016/wordml/cid" xmlns:am3d="http://schemas.microsoft.com/office/drawing/2017/model3d" xmlns:aink="http://schemas.microsoft.com/office/drawing/2016/ink" xmlns:cx8="http://schemas.microsoft.com/office/drawing/2016/5/14/chartex" xmlns:cx7="http://schemas.microsoft.com/office/drawing/2016/5/13/chartex" xmlns:cx6="http://schemas.microsoft.com/office/drawing/2016/5/12/chartex" xmlns:cx5="http://schemas.microsoft.com/office/drawing/2016/5/11/chartex" xmlns:cx4="http://schemas.microsoft.com/office/drawing/2016/5/10/chartex" xmlns:cx3="http://schemas.microsoft.com/office/drawing/2016/5/9/chartex" xmlns:cx2="http://schemas.microsoft.com/office/drawing/2015/10/21/chartex" xmlns:cx1="http://schemas.microsoft.com/office/drawing/2015/9/8/chartex" xmlns:cx="http://schemas.microsoft.com/office/drawing/2014/chartex">
             <w:pict>
               <v:rect w14:anchorId="3BFCF96F" id="Rectangle 17" o:spid="_x0000_s1026" style="position:absolute;margin-left:-40.5pt;margin-top:41.4pt;width:90.75pt;height:60pt;z-index:251692032;visibility:visible;mso-wrap-style:square;mso-width-percent:0;mso-height-percent:0;mso-wrap-distance-left:9pt;mso-wrap-distance-top:0;mso-wrap-distance-right:9pt;mso-wrap-distance-bottom:0;mso-position-horizontal:absolute;mso-position-horizontal-relative:text;mso-position-vertical:absolute;mso-position-vertical-relative:text;mso-width-percent:0;mso-height-percent:0;mso-width-relative:margin;mso-height-relative:margin;v-text-anchor:middle" o:gfxdata="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" filled="f" strokecolor="yellow" strokeweight="2.25pt"/>
             </w:pict>
@@ -19872,7 +20416,7 @@
           </mc:Choice>
           <mc:Fallback>
             <w:pict>
-              <v:shape w14:anchorId="0136A911" id="Text Box 57" o:spid="_x0000_s1052" type="#_x0000_t202" style="position:absolute;margin-left:467.25pt;margin-top:17.4pt;width:36pt;height:30.05pt;z-index:251740160;visibility:visible;mso-wrap-style:square;mso-width-percent:0;mso-height-percent:0;mso-wrap-distance-left:9pt;mso-wrap-distance-top:0;mso-wrap-distance-right:9pt;mso-wrap-distance-bottom:0;mso-position-horizontal:absolute;mso-position-horizontal-relative:margin;mso-position-vertical:absolute;mso-position-vertical-relative:text;mso-width-percent:0;mso-height-percent:0;mso-width-relative:margin;mso-height-relative:margin;v-text-anchor:top" o:gfxdata="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" filled="f" stroked="f" strokeweight=".5pt">
+              <v:shape w14:anchorId="0136A911" id="Text Box 57" o:spid="_x0000_s1054" type="#_x0000_t202" style="position:absolute;margin-left:467.25pt;margin-top:17.4pt;width:36pt;height:30.05pt;z-index:251740160;visibility:visible;mso-wrap-style:square;mso-width-percent:0;mso-height-percent:0;mso-wrap-distance-left:9pt;mso-wrap-distance-top:0;mso-wrap-distance-right:9pt;mso-wrap-distance-bottom:0;mso-position-horizontal:absolute;mso-position-horizontal-relative:margin;mso-position-vertical:absolute;mso-position-vertical-relative:text;mso-width-percent:0;mso-height-percent:0;mso-width-relative:margin;mso-height-relative:margin;v-text-anchor:top" o:gfxdata="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" filled="f" stroked="f" strokeweight=".5pt">
                 <v:textbox>
                   <w:txbxContent>
                     <w:p>
@@ -19977,7 +20521,7 @@
               </wp:anchor>
             </w:drawing>
           </mc:Choice>
-          <mc:Fallback>
+          <mc:Fallback xmlns:w16se="http://schemas.microsoft.com/office/word/2015/wordml/symex" xmlns:w16cid="http://schemas.microsoft.com/office/word/2016/wordml/cid" xmlns:am3d="http://schemas.microsoft.com/office/drawing/2017/model3d" xmlns:aink="http://schemas.microsoft.com/office/drawing/2016/ink" xmlns:cx8="http://schemas.microsoft.com/office/drawing/2016/5/14/chartex" xmlns:cx7="http://schemas.microsoft.com/office/drawing/2016/5/13/chartex" xmlns:cx6="http://schemas.microsoft.com/office/drawing/2016/5/12/chartex" xmlns:cx5="http://schemas.microsoft.com/office/drawing/2016/5/11/chartex" xmlns:cx4="http://schemas.microsoft.com/office/drawing/2016/5/10/chartex" xmlns:cx3="http://schemas.microsoft.com/office/drawing/2016/5/9/chartex" xmlns:cx2="http://schemas.microsoft.com/office/drawing/2015/10/21/chartex" xmlns:cx1="http://schemas.microsoft.com/office/drawing/2015/9/8/chartex" xmlns:cx="http://schemas.microsoft.com/office/drawing/2014/chartex">
             <w:pict>
               <v:rect w14:anchorId="0858B72F" id="Rectangle 27" o:spid="_x0000_s1026" style="position:absolute;margin-left:418.5pt;margin-top:23.4pt;width:73.5pt;height:18pt;z-index:251712512;visibility:visible;mso-wrap-style:square;mso-width-percent:0;mso-height-percent:0;mso-wrap-distance-left:9pt;mso-wrap-distance-top:0;mso-wrap-distance-right:9pt;mso-wrap-distance-bottom:0;mso-position-horizontal:absolute;mso-position-horizontal-relative:margin;mso-position-vertical:absolute;mso-position-vertical-relative:text;mso-width-percent:0;mso-height-percent:0;mso-width-relative:margin;mso-height-relative:margin;v-text-anchor:middle" o:gfxdata="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" filled="f" strokecolor="yellow" strokeweight="2.25pt">
                 <w10:wrap anchorx="margin"/>
@@ -20067,7 +20611,7 @@
           </mc:Choice>
           <mc:Fallback>
             <w:pict>
-              <v:shape w14:anchorId="670AA16A" id="Text Box 60" o:spid="_x0000_s1053" type="#_x0000_t202" style="position:absolute;margin-left:255.75pt;margin-top:120.15pt;width:37.5pt;height:65.25pt;z-index:251746304;visibility:visible;mso-wrap-style:square;mso-width-percent:0;mso-height-percent:0;mso-wrap-distance-left:9pt;mso-wrap-distance-top:0;mso-wrap-distance-right:9pt;mso-wrap-distance-bottom:0;mso-position-horizontal:absolute;mso-position-horizontal-relative:margin;mso-position-vertical:absolute;mso-position-vertical-relative:text;mso-width-percent:0;mso-height-percent:0;mso-width-relative:margin;mso-height-relative:margin;v-text-anchor:top" o:gfxdata="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" filled="f" stroked="f" strokeweight=".5pt">
+              <v:shape w14:anchorId="670AA16A" id="Text Box 60" o:spid="_x0000_s1055" type="#_x0000_t202" style="position:absolute;margin-left:255.75pt;margin-top:120.15pt;width:37.5pt;height:65.25pt;z-index:251746304;visibility:visible;mso-wrap-style:square;mso-width-percent:0;mso-height-percent:0;mso-wrap-distance-left:9pt;mso-wrap-distance-top:0;mso-wrap-distance-right:9pt;mso-wrap-distance-bottom:0;mso-position-horizontal:absolute;mso-position-horizontal-relative:margin;mso-position-vertical:absolute;mso-position-vertical-relative:text;mso-width-percent:0;mso-height-percent:0;mso-width-relative:margin;mso-height-relative:margin;v-text-anchor:top" o:gfxdata="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" filled="f" stroked="f" strokeweight=".5pt">
                 <v:textbox>
                   <w:txbxContent>
                     <w:p>
@@ -20178,7 +20722,7 @@
           </mc:Choice>
           <mc:Fallback>
             <w:pict>
-              <v:shape w14:anchorId="63E94FD9" id="Text Box 129" o:spid="_x0000_s1054" type="#_x0000_t202" style="position:absolute;margin-left:28.9pt;margin-top:204.2pt;width:23.45pt;height:29.3pt;z-index:251756544;visibility:visible;mso-wrap-style:square;mso-width-percent:0;mso-height-percent:0;mso-wrap-distance-left:9pt;mso-wrap-distance-top:0;mso-wrap-distance-right:9pt;mso-wrap-distance-bottom:0;mso-position-horizontal:absolute;mso-position-horizontal-relative:margin;mso-position-vertical:absolute;mso-position-vertical-relative:text;mso-width-percent:0;mso-height-percent:0;mso-width-relative:margin;mso-height-relative:margin;v-text-anchor:top" o:gfxdata="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" filled="f" stroked="f" strokeweight=".5pt">
+              <v:shape w14:anchorId="63E94FD9" id="Text Box 129" o:spid="_x0000_s1056" type="#_x0000_t202" style="position:absolute;margin-left:28.9pt;margin-top:204.2pt;width:23.45pt;height:29.3pt;z-index:251756544;visibility:visible;mso-wrap-style:square;mso-width-percent:0;mso-height-percent:0;mso-wrap-distance-left:9pt;mso-wrap-distance-top:0;mso-wrap-distance-right:9pt;mso-wrap-distance-bottom:0;mso-position-horizontal:absolute;mso-position-horizontal-relative:margin;mso-position-vertical:absolute;mso-position-vertical-relative:text;mso-width-percent:0;mso-height-percent:0;mso-width-relative:margin;mso-height-relative:margin;v-text-anchor:top" o:gfxdata="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" filled="f" stroked="f" strokeweight=".5pt">
                 <v:textbox>
                   <w:txbxContent>
                     <w:p>
@@ -20211,6 +20755,7 @@
       <w:r>
         <w:rPr>
           <w:noProof/>
+          <w:lang w:eastAsia="en-AU"/>
         </w:rPr>
         <mc:AlternateContent>
           <mc:Choice Requires="wps">
@@ -20279,7 +20824,7 @@
                               <w:rPr>
                                 <w:noProof/>
                               </w:rPr>
-                              <w:t>18</w:t>
+                              <w:t>19</w:t>
                             </w:r>
                             <w:r>
                               <w:rPr>
@@ -20316,7 +20861,7 @@
           </mc:Choice>
           <mc:Fallback>
             <w:pict>
-              <v:shape w14:anchorId="463DC32E" id="Text Box 262" o:spid="_x0000_s1055" type="#_x0000_t202" style="position:absolute;margin-left:-40.85pt;margin-top:284.05pt;width:531.55pt;height:.05pt;z-index:-251171840;visibility:visible;mso-wrap-style:square;mso-wrap-distance-left:9pt;mso-wrap-distance-top:0;mso-wrap-distance-right:9pt;mso-wrap-distance-bottom:0;mso-position-horizontal:absolute;mso-position-horizontal-relative:text;mso-position-vertical:absolute;mso-position-vertical-relative:text;v-text-anchor:top" o:gfxdata="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" stroked="f">
+              <v:shape w14:anchorId="463DC32E" id="Text Box 262" o:spid="_x0000_s1057" type="#_x0000_t202" style="position:absolute;margin-left:-40.85pt;margin-top:284.05pt;width:531.55pt;height:.05pt;z-index:-251171840;visibility:visible;mso-wrap-style:square;mso-wrap-distance-left:9pt;mso-wrap-distance-top:0;mso-wrap-distance-right:9pt;mso-wrap-distance-bottom:0;mso-position-horizontal:absolute;mso-position-horizontal-relative:text;mso-position-vertical:absolute;mso-position-vertical-relative:text;v-text-anchor:top" o:gfxdata="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" stroked="f">
                 <v:textbox style="mso-fit-shape-to-text:t" inset="0,0,0,0">
                   <w:txbxContent>
                     <w:p>
@@ -20342,7 +20887,7 @@
                         <w:rPr>
                           <w:noProof/>
                         </w:rPr>
-                        <w:t>18</w:t>
+                        <w:t>19</w:t>
                       </w:r>
                       <w:r>
                         <w:rPr>
@@ -20445,7 +20990,7 @@
               </wp:anchor>
             </w:drawing>
           </mc:Choice>
-          <mc:Fallback>
+          <mc:Fallback xmlns:w16se="http://schemas.microsoft.com/office/word/2015/wordml/symex" xmlns:w16cid="http://schemas.microsoft.com/office/word/2016/wordml/cid" xmlns:am3d="http://schemas.microsoft.com/office/drawing/2017/model3d" xmlns:aink="http://schemas.microsoft.com/office/drawing/2016/ink" xmlns:cx8="http://schemas.microsoft.com/office/drawing/2016/5/14/chartex" xmlns:cx7="http://schemas.microsoft.com/office/drawing/2016/5/13/chartex" xmlns:cx6="http://schemas.microsoft.com/office/drawing/2016/5/12/chartex" xmlns:cx5="http://schemas.microsoft.com/office/drawing/2016/5/11/chartex" xmlns:cx4="http://schemas.microsoft.com/office/drawing/2016/5/10/chartex" xmlns:cx3="http://schemas.microsoft.com/office/drawing/2016/5/9/chartex" xmlns:cx2="http://schemas.microsoft.com/office/drawing/2015/10/21/chartex" xmlns:cx1="http://schemas.microsoft.com/office/drawing/2015/9/8/chartex" xmlns:cx="http://schemas.microsoft.com/office/drawing/2014/chartex">
             <w:pict>
               <v:rect w14:anchorId="515684E9" id="Rectangle 230" o:spid="_x0000_s1026" style="position:absolute;margin-left:-41.25pt;margin-top:210.15pt;width:90.75pt;height:18.75pt;z-index:252130304;visibility:visible;mso-wrap-style:square;mso-width-percent:0;mso-height-percent:0;mso-wrap-distance-left:9pt;mso-wrap-distance-top:0;mso-wrap-distance-right:9pt;mso-wrap-distance-bottom:0;mso-position-horizontal:absolute;mso-position-horizontal-relative:margin;mso-position-vertical:absolute;mso-position-vertical-relative:text;mso-width-percent:0;mso-height-percent:0;mso-width-relative:margin;mso-height-relative:margin;v-text-anchor:middle" o:gfxdata="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" filled="f" strokecolor="yellow" strokeweight="2.25pt">
                 <w10:wrap anchorx="margin"/>
@@ -20528,7 +21073,7 @@
               </wp:anchor>
             </w:drawing>
           </mc:Choice>
-          <mc:Fallback>
+          <mc:Fallback xmlns:w16se="http://schemas.microsoft.com/office/word/2015/wordml/symex" xmlns:w16cid="http://schemas.microsoft.com/office/word/2016/wordml/cid" xmlns:am3d="http://schemas.microsoft.com/office/drawing/2017/model3d" xmlns:aink="http://schemas.microsoft.com/office/drawing/2016/ink" xmlns:cx8="http://schemas.microsoft.com/office/drawing/2016/5/14/chartex" xmlns:cx7="http://schemas.microsoft.com/office/drawing/2016/5/13/chartex" xmlns:cx6="http://schemas.microsoft.com/office/drawing/2016/5/12/chartex" xmlns:cx5="http://schemas.microsoft.com/office/drawing/2016/5/11/chartex" xmlns:cx4="http://schemas.microsoft.com/office/drawing/2016/5/10/chartex" xmlns:cx3="http://schemas.microsoft.com/office/drawing/2016/5/9/chartex" xmlns:cx2="http://schemas.microsoft.com/office/drawing/2015/10/21/chartex" xmlns:cx1="http://schemas.microsoft.com/office/drawing/2015/9/8/chartex" xmlns:cx="http://schemas.microsoft.com/office/drawing/2014/chartex">
             <w:pict>
               <v:rect w14:anchorId="51F87F0A" id="Rectangle 228" o:spid="_x0000_s1026" style="position:absolute;margin-left:-40.5pt;margin-top:156.9pt;width:90.75pt;height:15.75pt;z-index:252126208;visibility:visible;mso-wrap-style:square;mso-width-percent:0;mso-height-percent:0;mso-wrap-distance-left:9pt;mso-wrap-distance-top:0;mso-wrap-distance-right:9pt;mso-wrap-distance-bottom:0;mso-position-horizontal:absolute;mso-position-horizontal-relative:margin;mso-position-vertical:absolute;mso-position-vertical-relative:text;mso-width-percent:0;mso-height-percent:0;mso-width-relative:margin;mso-height-relative:margin;v-text-anchor:middle" o:gfxdata="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" filled="f" strokecolor="yellow" strokeweight="2.25pt">
                 <w10:wrap anchorx="margin"/>
@@ -20611,7 +21156,7 @@
               </wp:anchor>
             </w:drawing>
           </mc:Choice>
-          <mc:Fallback>
+          <mc:Fallback xmlns:w16se="http://schemas.microsoft.com/office/word/2015/wordml/symex" xmlns:w16cid="http://schemas.microsoft.com/office/word/2016/wordml/cid" xmlns:am3d="http://schemas.microsoft.com/office/drawing/2017/model3d" xmlns:aink="http://schemas.microsoft.com/office/drawing/2016/ink" xmlns:cx8="http://schemas.microsoft.com/office/drawing/2016/5/14/chartex" xmlns:cx7="http://schemas.microsoft.com/office/drawing/2016/5/13/chartex" xmlns:cx6="http://schemas.microsoft.com/office/drawing/2016/5/12/chartex" xmlns:cx5="http://schemas.microsoft.com/office/drawing/2016/5/11/chartex" xmlns:cx4="http://schemas.microsoft.com/office/drawing/2016/5/10/chartex" xmlns:cx3="http://schemas.microsoft.com/office/drawing/2016/5/9/chartex" xmlns:cx2="http://schemas.microsoft.com/office/drawing/2015/10/21/chartex" xmlns:cx1="http://schemas.microsoft.com/office/drawing/2015/9/8/chartex" xmlns:cx="http://schemas.microsoft.com/office/drawing/2014/chartex">
             <w:pict>
               <v:rect w14:anchorId="7F3053D8" id="Rectangle 229" o:spid="_x0000_s1026" style="position:absolute;margin-left:-40.5pt;margin-top:173.4pt;width:90.75pt;height:18.75pt;z-index:252128256;visibility:visible;mso-wrap-style:square;mso-width-percent:0;mso-height-percent:0;mso-wrap-distance-left:9pt;mso-wrap-distance-top:0;mso-wrap-distance-right:9pt;mso-wrap-distance-bottom:0;mso-position-horizontal:absolute;mso-position-horizontal-relative:margin;mso-position-vertical:absolute;mso-position-vertical-relative:text;mso-width-percent:0;mso-height-percent:0;mso-width-relative:margin;mso-height-relative:margin;v-text-anchor:middle" o:gfxdata="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" filled="f" strokecolor="yellow" strokeweight="2.25pt">
                 <w10:wrap anchorx="margin"/>
@@ -20694,7 +21239,7 @@
               </wp:anchor>
             </w:drawing>
           </mc:Choice>
-          <mc:Fallback>
+          <mc:Fallback xmlns:w16se="http://schemas.microsoft.com/office/word/2015/wordml/symex" xmlns:w16cid="http://schemas.microsoft.com/office/word/2016/wordml/cid" xmlns:am3d="http://schemas.microsoft.com/office/drawing/2017/model3d" xmlns:aink="http://schemas.microsoft.com/office/drawing/2016/ink" xmlns:cx8="http://schemas.microsoft.com/office/drawing/2016/5/14/chartex" xmlns:cx7="http://schemas.microsoft.com/office/drawing/2016/5/13/chartex" xmlns:cx6="http://schemas.microsoft.com/office/drawing/2016/5/12/chartex" xmlns:cx5="http://schemas.microsoft.com/office/drawing/2016/5/11/chartex" xmlns:cx4="http://schemas.microsoft.com/office/drawing/2016/5/10/chartex" xmlns:cx3="http://schemas.microsoft.com/office/drawing/2016/5/9/chartex" xmlns:cx2="http://schemas.microsoft.com/office/drawing/2015/10/21/chartex" xmlns:cx1="http://schemas.microsoft.com/office/drawing/2015/9/8/chartex" xmlns:cx="http://schemas.microsoft.com/office/drawing/2014/chartex">
             <w:pict>
               <v:rect w14:anchorId="450FEEB4" id="Rectangle 19" o:spid="_x0000_s1026" style="position:absolute;margin-left:-39.75pt;margin-top:137.4pt;width:90.75pt;height:18.75pt;z-index:251696128;visibility:visible;mso-wrap-style:square;mso-width-percent:0;mso-height-percent:0;mso-wrap-distance-left:9pt;mso-wrap-distance-top:0;mso-wrap-distance-right:9pt;mso-wrap-distance-bottom:0;mso-position-horizontal:absolute;mso-position-horizontal-relative:margin;mso-position-vertical:absolute;mso-position-vertical-relative:text;mso-width-percent:0;mso-height-percent:0;mso-width-relative:margin;mso-height-relative:margin;v-text-anchor:middle" o:gfxdata="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" filled="f" strokecolor="yellow" strokeweight="2.25pt">
                 <w10:wrap anchorx="margin"/>
@@ -20791,7 +21336,7 @@
           </mc:Choice>
           <mc:Fallback>
             <w:pict>
-              <v:shape w14:anchorId="42D7E1F8" id="_x0000_s1056" type="#_x0000_t202" style="position:absolute;margin-left:165pt;margin-top:301.55pt;width:214.3pt;height:1in;z-index:251761664;visibility:visible;mso-wrap-style:square;mso-width-percent:0;mso-height-percent:0;mso-wrap-distance-left:9pt;mso-wrap-distance-top:3.6pt;mso-wrap-distance-right:9pt;mso-wrap-distance-bottom:3.6pt;mso-position-horizontal:absolute;mso-position-horizontal-relative:margin;mso-position-vertical:absolute;mso-position-vertical-relative:text;mso-width-percent:0;mso-height-percent:0;mso-width-relative:margin;mso-height-relative:margin;v-text-anchor:top" o:gfxdata="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" filled="f" stroked="f">
+              <v:shape w14:anchorId="42D7E1F8" id="_x0000_s1058" type="#_x0000_t202" style="position:absolute;margin-left:165pt;margin-top:301.55pt;width:214.3pt;height:1in;z-index:251761664;visibility:visible;mso-wrap-style:square;mso-width-percent:0;mso-height-percent:0;mso-wrap-distance-left:9pt;mso-wrap-distance-top:3.6pt;mso-wrap-distance-right:9pt;mso-wrap-distance-bottom:3.6pt;mso-position-horizontal:absolute;mso-position-horizontal-relative:margin;mso-position-vertical:absolute;mso-position-vertical-relative:text;mso-width-percent:0;mso-height-percent:0;mso-width-relative:margin;mso-height-relative:margin;v-text-anchor:top" o:gfxdata="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" filled="f" stroked="f">
                 <v:textbox>
                   <w:txbxContent>
                     <w:p>
@@ -20921,7 +21466,7 @@
               </wp:anchor>
             </w:drawing>
           </mc:Choice>
-          <mc:Fallback>
+          <mc:Fallback xmlns:w16se="http://schemas.microsoft.com/office/word/2015/wordml/symex" xmlns:w16cid="http://schemas.microsoft.com/office/word/2016/wordml/cid" xmlns:am3d="http://schemas.microsoft.com/office/drawing/2017/model3d" xmlns:aink="http://schemas.microsoft.com/office/drawing/2016/ink" xmlns:cx8="http://schemas.microsoft.com/office/drawing/2016/5/14/chartex" xmlns:cx7="http://schemas.microsoft.com/office/drawing/2016/5/13/chartex" xmlns:cx6="http://schemas.microsoft.com/office/drawing/2016/5/12/chartex" xmlns:cx5="http://schemas.microsoft.com/office/drawing/2016/5/11/chartex" xmlns:cx4="http://schemas.microsoft.com/office/drawing/2016/5/10/chartex" xmlns:cx3="http://schemas.microsoft.com/office/drawing/2016/5/9/chartex" xmlns:cx2="http://schemas.microsoft.com/office/drawing/2015/10/21/chartex" xmlns:cx1="http://schemas.microsoft.com/office/drawing/2015/9/8/chartex" xmlns:cx="http://schemas.microsoft.com/office/drawing/2014/chartex">
             <w:pict>
               <v:line w14:anchorId="53DF7252" id="Straight Connector 131" o:spid="_x0000_s1026" style="position:absolute;flip:y;z-index:251759616;visibility:visible;mso-wrap-style:square;mso-width-percent:0;mso-height-percent:0;mso-wrap-distance-left:9pt;mso-wrap-distance-top:0;mso-wrap-distance-right:9pt;mso-wrap-distance-bottom:0;mso-position-horizontal:absolute;mso-position-horizontal-relative:margin;mso-position-vertical:absolute;mso-position-vertical-relative:text;mso-width-percent:0;mso-height-percent:0;mso-width-relative:margin;mso-height-relative:margin" from="98.25pt,1.75pt" to="150.75pt,1.75pt" o:gfxdata="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" strokecolor="#00b050" strokeweight="3pt">
                 <v:stroke joinstyle="miter"/>
@@ -20936,6 +21481,7 @@
       <w:r>
         <w:rPr>
           <w:noProof/>
+          <w:lang w:eastAsia="en-AU"/>
         </w:rPr>
         <mc:AlternateContent>
           <mc:Choice Requires="wps">
@@ -21004,7 +21550,7 @@
                               <w:rPr>
                                 <w:noProof/>
                               </w:rPr>
-                              <w:t>19</w:t>
+                              <w:t>20</w:t>
                             </w:r>
                             <w:r>
                               <w:rPr>
@@ -21035,7 +21581,7 @@
           </mc:Choice>
           <mc:Fallback>
             <w:pict>
-              <v:shape w14:anchorId="6205FB20" id="Text Box 263" o:spid="_x0000_s1057" type="#_x0000_t202" style="position:absolute;margin-left:22.05pt;margin-top:34.25pt;width:131.9pt;height:.05pt;z-index:-251169792;visibility:visible;mso-wrap-style:square;mso-wrap-distance-left:9pt;mso-wrap-distance-top:0;mso-wrap-distance-right:9pt;mso-wrap-distance-bottom:0;mso-position-horizontal:absolute;mso-position-horizontal-relative:text;mso-position-vertical:absolute;mso-position-vertical-relative:text;v-text-anchor:top" o:gfxdata="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" stroked="f">
+              <v:shape w14:anchorId="6205FB20" id="Text Box 263" o:spid="_x0000_s1059" type="#_x0000_t202" style="position:absolute;margin-left:22.05pt;margin-top:34.25pt;width:131.9pt;height:.05pt;z-index:-251169792;visibility:visible;mso-wrap-style:square;mso-wrap-distance-left:9pt;mso-wrap-distance-top:0;mso-wrap-distance-right:9pt;mso-wrap-distance-bottom:0;mso-position-horizontal:absolute;mso-position-horizontal-relative:text;mso-position-vertical:absolute;mso-position-vertical-relative:text;v-text-anchor:top" o:gfxdata="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" stroked="f">
                 <v:textbox style="mso-fit-shape-to-text:t" inset="0,0,0,0">
                   <w:txbxContent>
                     <w:p>
@@ -21061,7 +21607,7 @@
                         <w:rPr>
                           <w:noProof/>
                         </w:rPr>
-                        <w:t>19</w:t>
+                        <w:t>20</w:t>
                       </w:r>
                       <w:r>
                         <w:rPr>
@@ -21087,6 +21633,7 @@
       <w:r>
         <w:rPr>
           <w:noProof/>
+          <w:lang w:eastAsia="en-AU"/>
         </w:rPr>
         <w:drawing>
           <wp:anchor distT="0" distB="0" distL="114300" distR="114300" simplePos="0" relativeHeight="252139520" behindDoc="1" locked="0" layoutInCell="1" allowOverlap="1" wp14:anchorId="63274AC0">
@@ -21120,7 +21667,7 @@
                     <pic:cNvPicPr/>
                   </pic:nvPicPr>
                   <pic:blipFill>
-                    <a:blip r:embed="rId35">
+                    <a:blip r:embed="rId34">
                       <a:extLst>
                         <a:ext uri="{28A0092B-C50C-407E-A947-70E740481C1C}">
                           <a14:useLocalDpi xmlns:a14="http://schemas.microsoft.com/office/drawing/2010/main" val="0"/>
@@ -21197,6 +21744,7 @@
       <w:r>
         <w:rPr>
           <w:noProof/>
+          <w:lang w:eastAsia="en-AU"/>
         </w:rPr>
         <mc:AlternateContent>
           <mc:Choice Requires="wps">
@@ -21266,7 +21814,7 @@
                               <w:rPr>
                                 <w:noProof/>
                               </w:rPr>
-                              <w:t>20</w:t>
+                              <w:t>21</w:t>
                             </w:r>
                             <w:r>
                               <w:rPr>
@@ -21300,7 +21848,7 @@
           </mc:Choice>
           <mc:Fallback>
             <w:pict>
-              <v:shape w14:anchorId="52570841" id="Text Box 264" o:spid="_x0000_s1058" type="#_x0000_t202" style="position:absolute;margin-left:15pt;margin-top:142.5pt;width:251.25pt;height:.05pt;z-index:-251167744;visibility:visible;mso-wrap-style:square;mso-wrap-distance-left:9pt;mso-wrap-distance-top:0;mso-wrap-distance-right:9pt;mso-wrap-distance-bottom:0;mso-position-horizontal:absolute;mso-position-horizontal-relative:text;mso-position-vertical:absolute;mso-position-vertical-relative:text;v-text-anchor:top" o:gfxdata="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" stroked="f">
+              <v:shape w14:anchorId="52570841" id="Text Box 264" o:spid="_x0000_s1060" type="#_x0000_t202" style="position:absolute;margin-left:15pt;margin-top:142.5pt;width:251.25pt;height:.05pt;z-index:-251167744;visibility:visible;mso-wrap-style:square;mso-wrap-distance-left:9pt;mso-wrap-distance-top:0;mso-wrap-distance-right:9pt;mso-wrap-distance-bottom:0;mso-position-horizontal:absolute;mso-position-horizontal-relative:text;mso-position-vertical:absolute;mso-position-vertical-relative:text;v-text-anchor:top" o:gfxdata="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" stroked="f">
                 <v:textbox style="mso-fit-shape-to-text:t" inset="0,0,0,0">
                   <w:txbxContent>
                     <w:p>
@@ -21326,7 +21874,7 @@
                         <w:rPr>
                           <w:noProof/>
                         </w:rPr>
-                        <w:t>20</w:t>
+                        <w:t>21</w:t>
                       </w:r>
                       <w:r>
                         <w:rPr>
@@ -21438,7 +21986,7 @@
           </mc:Choice>
           <mc:Fallback>
             <w:pict>
-              <v:shape w14:anchorId="2CE14435" id="_x0000_s1059" type="#_x0000_t202" style="position:absolute;margin-left:273.75pt;margin-top:13.2pt;width:214.3pt;height:147pt;z-index:251766784;visibility:visible;mso-wrap-style:square;mso-width-percent:0;mso-height-percent:0;mso-wrap-distance-left:9pt;mso-wrap-distance-top:3.6pt;mso-wrap-distance-right:9pt;mso-wrap-distance-bottom:3.6pt;mso-position-horizontal:absolute;mso-position-horizontal-relative:margin;mso-position-vertical:absolute;mso-position-vertical-relative:text;mso-width-percent:0;mso-height-percent:0;mso-width-relative:margin;mso-height-relative:margin;v-text-anchor:top" o:gfxdata="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" filled="f" stroked="f">
+              <v:shape w14:anchorId="2CE14435" id="_x0000_s1061" type="#_x0000_t202" style="position:absolute;margin-left:273.75pt;margin-top:13.2pt;width:214.3pt;height:147pt;z-index:251766784;visibility:visible;mso-wrap-style:square;mso-width-percent:0;mso-height-percent:0;mso-wrap-distance-left:9pt;mso-wrap-distance-top:3.6pt;mso-wrap-distance-right:9pt;mso-wrap-distance-bottom:3.6pt;mso-position-horizontal:absolute;mso-position-horizontal-relative:margin;mso-position-vertical:absolute;mso-position-vertical-relative:text;mso-width-percent:0;mso-height-percent:0;mso-width-relative:margin;mso-height-relative:margin;v-text-anchor:top" o:gfxdata="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" filled="f" stroked="f">
                 <v:textbox>
                   <w:txbxContent>
                     <w:p>
@@ -21472,6 +22020,7 @@
       <w:r>
         <w:rPr>
           <w:noProof/>
+          <w:lang w:eastAsia="en-AU"/>
         </w:rPr>
         <w:drawing>
           <wp:anchor distT="0" distB="0" distL="114300" distR="114300" simplePos="0" relativeHeight="252140544" behindDoc="1" locked="0" layoutInCell="1" allowOverlap="1" wp14:anchorId="2E638CFA">
@@ -21505,7 +22054,7 @@
                     <pic:cNvPicPr/>
                   </pic:nvPicPr>
                   <pic:blipFill>
-                    <a:blip r:embed="rId36">
+                    <a:blip r:embed="rId35">
                       <a:extLst>
                         <a:ext uri="{28A0092B-C50C-407E-A947-70E740481C1C}">
                           <a14:useLocalDpi xmlns:a14="http://schemas.microsoft.com/office/drawing/2010/main" val="0"/>
@@ -21604,7 +22153,7 @@
               </wp:anchor>
             </w:drawing>
           </mc:Choice>
-          <mc:Fallback>
+          <mc:Fallback xmlns:w16se="http://schemas.microsoft.com/office/word/2015/wordml/symex" xmlns:w16cid="http://schemas.microsoft.com/office/word/2016/wordml/cid" xmlns:am3d="http://schemas.microsoft.com/office/drawing/2017/model3d" xmlns:aink="http://schemas.microsoft.com/office/drawing/2016/ink" xmlns:cx8="http://schemas.microsoft.com/office/drawing/2016/5/14/chartex" xmlns:cx7="http://schemas.microsoft.com/office/drawing/2016/5/13/chartex" xmlns:cx6="http://schemas.microsoft.com/office/drawing/2016/5/12/chartex" xmlns:cx5="http://schemas.microsoft.com/office/drawing/2016/5/11/chartex" xmlns:cx4="http://schemas.microsoft.com/office/drawing/2016/5/10/chartex" xmlns:cx3="http://schemas.microsoft.com/office/drawing/2016/5/9/chartex" xmlns:cx2="http://schemas.microsoft.com/office/drawing/2015/10/21/chartex" xmlns:cx1="http://schemas.microsoft.com/office/drawing/2015/9/8/chartex" xmlns:cx="http://schemas.microsoft.com/office/drawing/2014/chartex">
             <w:pict>
               <v:line w14:anchorId="3C4326B6" id="Straight Connector 132" o:spid="_x0000_s1026" style="position:absolute;flip:y;z-index:251763712;visibility:visible;mso-wrap-style:square;mso-width-percent:0;mso-height-percent:0;mso-wrap-distance-left:9pt;mso-wrap-distance-top:0;mso-wrap-distance-right:9pt;mso-wrap-distance-bottom:0;mso-position-horizontal:absolute;mso-position-horizontal-relative:margin;mso-position-vertical:absolute;mso-position-vertical-relative:text;mso-width-percent:0;mso-height-percent:0;mso-width-relative:margin;mso-height-relative:margin" from="113.25pt,1.2pt" to="210pt,1.2pt" o:gfxdata="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" strokecolor="#00b050" strokeweight="3pt">
                 <v:stroke joinstyle="miter"/>
@@ -21634,6 +22183,7 @@
           <w:rFonts w:asciiTheme="minorHAnsi" w:hAnsiTheme="minorHAnsi" w:cstheme="minorHAnsi"/>
           <w:b/>
           <w:noProof/>
+          <w:lang w:eastAsia="en-AU"/>
         </w:rPr>
         <w:lastRenderedPageBreak/>
         <mc:AlternateContent>
@@ -21710,7 +22260,7 @@
           </mc:Choice>
           <mc:Fallback>
             <w:pict>
-              <v:shape w14:anchorId="015BFB57" id="_x0000_s1060" type="#_x0000_t202" style="position:absolute;left:0;text-align:left;margin-left:209.95pt;margin-top:0;width:214.3pt;height:87.05pt;z-index:251773952;visibility:visible;mso-wrap-style:square;mso-width-percent:0;mso-height-percent:0;mso-wrap-distance-left:9pt;mso-wrap-distance-top:3.6pt;mso-wrap-distance-right:9pt;mso-wrap-distance-bottom:3.6pt;mso-position-horizontal:absolute;mso-position-horizontal-relative:margin;mso-position-vertical:absolute;mso-position-vertical-relative:text;mso-width-percent:0;mso-height-percent:0;mso-width-relative:margin;mso-height-relative:margin;v-text-anchor:top" o:gfxdata="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" filled="f" stroked="f">
+              <v:shape w14:anchorId="015BFB57" id="_x0000_s1062" type="#_x0000_t202" style="position:absolute;left:0;text-align:left;margin-left:209.95pt;margin-top:0;width:214.3pt;height:87.05pt;z-index:251773952;visibility:visible;mso-wrap-style:square;mso-width-percent:0;mso-height-percent:0;mso-wrap-distance-left:9pt;mso-wrap-distance-top:3.6pt;mso-wrap-distance-right:9pt;mso-wrap-distance-bottom:3.6pt;mso-position-horizontal:absolute;mso-position-horizontal-relative:margin;mso-position-vertical:absolute;mso-position-vertical-relative:text;mso-width-percent:0;mso-height-percent:0;mso-width-relative:margin;mso-height-relative:margin;v-text-anchor:top" o:gfxdata="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" filled="f" stroked="f">
                 <v:textbox>
                   <w:txbxContent>
                     <w:p>
@@ -21770,6 +22320,7 @@
       <w:r>
         <w:rPr>
           <w:noProof/>
+          <w:lang w:eastAsia="en-AU"/>
         </w:rPr>
         <mc:AlternateContent>
           <mc:Choice Requires="wps">
@@ -21838,7 +22389,7 @@
                               <w:rPr>
                                 <w:noProof/>
                               </w:rPr>
-                              <w:t>21</w:t>
+                              <w:t>22</w:t>
                             </w:r>
                             <w:r>
                               <w:rPr>
@@ -21869,7 +22420,7 @@
           </mc:Choice>
           <mc:Fallback>
             <w:pict>
-              <v:shape w14:anchorId="6CA08935" id="Text Box 265" o:spid="_x0000_s1061" type="#_x0000_t202" style="position:absolute;margin-left:19.25pt;margin-top:42.6pt;width:118.8pt;height:.05pt;z-index:-251165696;visibility:visible;mso-wrap-style:square;mso-wrap-distance-left:9pt;mso-wrap-distance-top:0;mso-wrap-distance-right:9pt;mso-wrap-distance-bottom:0;mso-position-horizontal:absolute;mso-position-horizontal-relative:text;mso-position-vertical:absolute;mso-position-vertical-relative:text;v-text-anchor:top" o:gfxdata="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" stroked="f">
+              <v:shape w14:anchorId="6CA08935" id="Text Box 265" o:spid="_x0000_s1063" type="#_x0000_t202" style="position:absolute;margin-left:19.25pt;margin-top:42.6pt;width:118.8pt;height:.05pt;z-index:-251165696;visibility:visible;mso-wrap-style:square;mso-wrap-distance-left:9pt;mso-wrap-distance-top:0;mso-wrap-distance-right:9pt;mso-wrap-distance-bottom:0;mso-position-horizontal:absolute;mso-position-horizontal-relative:text;mso-position-vertical:absolute;mso-position-vertical-relative:text;v-text-anchor:top" o:gfxdata="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" stroked="f">
                 <v:textbox style="mso-fit-shape-to-text:t" inset="0,0,0,0">
                   <w:txbxContent>
                     <w:p>
@@ -21895,7 +22446,7 @@
                         <w:rPr>
                           <w:noProof/>
                         </w:rPr>
-                        <w:t>21</w:t>
+                        <w:t>22</w:t>
                       </w:r>
                       <w:r>
                         <w:rPr>
@@ -21955,7 +22506,7 @@
                     <pic:cNvPicPr/>
                   </pic:nvPicPr>
                   <pic:blipFill>
-                    <a:blip r:embed="rId37">
+                    <a:blip r:embed="rId36">
                       <a:extLst>
                         <a:ext uri="{28A0092B-C50C-407E-A947-70E740481C1C}">
                           <a14:useLocalDpi xmlns:a14="http://schemas.microsoft.com/office/drawing/2010/main" val="0"/>
@@ -22054,7 +22605,7 @@
               </wp:anchor>
             </w:drawing>
           </mc:Choice>
-          <mc:Fallback>
+          <mc:Fallback xmlns:w16se="http://schemas.microsoft.com/office/word/2015/wordml/symex" xmlns:w16cid="http://schemas.microsoft.com/office/word/2016/wordml/cid" xmlns:am3d="http://schemas.microsoft.com/office/drawing/2017/model3d" xmlns:aink="http://schemas.microsoft.com/office/drawing/2016/ink" xmlns:cx8="http://schemas.microsoft.com/office/drawing/2016/5/14/chartex" xmlns:cx7="http://schemas.microsoft.com/office/drawing/2016/5/13/chartex" xmlns:cx6="http://schemas.microsoft.com/office/drawing/2016/5/12/chartex" xmlns:cx5="http://schemas.microsoft.com/office/drawing/2016/5/11/chartex" xmlns:cx4="http://schemas.microsoft.com/office/drawing/2016/5/10/chartex" xmlns:cx3="http://schemas.microsoft.com/office/drawing/2016/5/9/chartex" xmlns:cx2="http://schemas.microsoft.com/office/drawing/2015/10/21/chartex" xmlns:cx1="http://schemas.microsoft.com/office/drawing/2015/9/8/chartex" xmlns:cx="http://schemas.microsoft.com/office/drawing/2014/chartex">
             <w:pict>
               <v:line w14:anchorId="24B3F8E8" id="Straight Connector 138" o:spid="_x0000_s1026" style="position:absolute;flip:y;z-index:251770880;visibility:visible;mso-wrap-style:square;mso-width-percent:0;mso-height-percent:0;mso-wrap-distance-left:9pt;mso-wrap-distance-top:0;mso-wrap-distance-right:9pt;mso-wrap-distance-bottom:0;mso-position-horizontal:absolute;mso-position-horizontal-relative:margin;mso-position-vertical:absolute;mso-position-vertical-relative:text;mso-width-percent:0;mso-height-percent:0;mso-width-relative:margin;mso-height-relative:margin" from="137.25pt,1.3pt" to="196.7pt,1.3pt" o:gfxdata="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" strokecolor="#00b050" strokeweight="3pt">
                 <v:stroke joinstyle="miter"/>
@@ -22148,7 +22699,7 @@
           </mc:Choice>
           <mc:Fallback>
             <w:pict>
-              <v:shape w14:anchorId="41FBEEFC" id="_x0000_s1062" type="#_x0000_t202" style="position:absolute;margin-left:193.5pt;margin-top:22.7pt;width:249pt;height:120pt;z-index:251779072;visibility:visible;mso-wrap-style:square;mso-width-percent:0;mso-height-percent:0;mso-wrap-distance-left:9pt;mso-wrap-distance-top:3.6pt;mso-wrap-distance-right:9pt;mso-wrap-distance-bottom:3.6pt;mso-position-horizontal:absolute;mso-position-horizontal-relative:margin;mso-position-vertical:absolute;mso-position-vertical-relative:text;mso-width-percent:0;mso-height-percent:0;mso-width-relative:margin;mso-height-relative:margin;v-text-anchor:top" o:gfxdata="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" filled="f" stroked="f">
+              <v:shape w14:anchorId="41FBEEFC" id="_x0000_s1064" type="#_x0000_t202" style="position:absolute;margin-left:193.5pt;margin-top:22.7pt;width:249pt;height:120pt;z-index:251779072;visibility:visible;mso-wrap-style:square;mso-width-percent:0;mso-height-percent:0;mso-wrap-distance-left:9pt;mso-wrap-distance-top:3.6pt;mso-wrap-distance-right:9pt;mso-wrap-distance-bottom:3.6pt;mso-position-horizontal:absolute;mso-position-horizontal-relative:margin;mso-position-vertical:absolute;mso-position-vertical-relative:text;mso-width-percent:0;mso-height-percent:0;mso-width-relative:margin;mso-height-relative:margin;v-text-anchor:top" o:gfxdata="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" filled="f" stroked="f">
                 <v:textbox>
                   <w:txbxContent>
                     <w:p>
@@ -22214,6 +22765,7 @@
       <w:r>
         <w:rPr>
           <w:noProof/>
+          <w:lang w:eastAsia="en-AU"/>
         </w:rPr>
         <mc:AlternateContent>
           <mc:Choice Requires="wps">
@@ -22282,7 +22834,7 @@
                               <w:rPr>
                                 <w:noProof/>
                               </w:rPr>
-                              <w:t>22</w:t>
+                              <w:t>23</w:t>
                             </w:r>
                             <w:r>
                               <w:rPr>
@@ -22313,7 +22865,7 @@
           </mc:Choice>
           <mc:Fallback>
             <w:pict>
-              <v:shape w14:anchorId="0A09223A" id="Text Box 279" o:spid="_x0000_s1063" type="#_x0000_t202" style="position:absolute;margin-left:18.35pt;margin-top:94.2pt;width:114.65pt;height:.05pt;z-index:-251163648;visibility:visible;mso-wrap-style:square;mso-wrap-distance-left:9pt;mso-wrap-distance-top:0;mso-wrap-distance-right:9pt;mso-wrap-distance-bottom:0;mso-position-horizontal:absolute;mso-position-horizontal-relative:text;mso-position-vertical:absolute;mso-position-vertical-relative:text;v-text-anchor:top" o:gfxdata="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" stroked="f">
+              <v:shape w14:anchorId="0A09223A" id="Text Box 279" o:spid="_x0000_s1065" type="#_x0000_t202" style="position:absolute;margin-left:18.35pt;margin-top:94.2pt;width:114.65pt;height:.05pt;z-index:-251163648;visibility:visible;mso-wrap-style:square;mso-wrap-distance-left:9pt;mso-wrap-distance-top:0;mso-wrap-distance-right:9pt;mso-wrap-distance-bottom:0;mso-position-horizontal:absolute;mso-position-horizontal-relative:text;mso-position-vertical:absolute;mso-position-vertical-relative:text;v-text-anchor:top" o:gfxdata="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" stroked="f">
                 <v:textbox style="mso-fit-shape-to-text:t" inset="0,0,0,0">
                   <w:txbxContent>
                     <w:p>
@@ -22339,7 +22891,7 @@
                         <w:rPr>
                           <w:noProof/>
                         </w:rPr>
-                        <w:t>22</w:t>
+                        <w:t>23</w:t>
                       </w:r>
                       <w:r>
                         <w:rPr>
@@ -22399,7 +22951,7 @@
                     <pic:cNvPicPr/>
                   </pic:nvPicPr>
                   <pic:blipFill>
-                    <a:blip r:embed="rId38">
+                    <a:blip r:embed="rId37">
                       <a:extLst>
                         <a:ext uri="{28A0092B-C50C-407E-A947-70E740481C1C}">
                           <a14:useLocalDpi xmlns:a14="http://schemas.microsoft.com/office/drawing/2010/main" val="0"/>
@@ -22498,7 +23050,7 @@
               </wp:anchor>
             </w:drawing>
           </mc:Choice>
-          <mc:Fallback>
+          <mc:Fallback xmlns:w16se="http://schemas.microsoft.com/office/word/2015/wordml/symex" xmlns:w16cid="http://schemas.microsoft.com/office/word/2016/wordml/cid" xmlns:am3d="http://schemas.microsoft.com/office/drawing/2017/model3d" xmlns:aink="http://schemas.microsoft.com/office/drawing/2016/ink" xmlns:cx8="http://schemas.microsoft.com/office/drawing/2016/5/14/chartex" xmlns:cx7="http://schemas.microsoft.com/office/drawing/2016/5/13/chartex" xmlns:cx6="http://schemas.microsoft.com/office/drawing/2016/5/12/chartex" xmlns:cx5="http://schemas.microsoft.com/office/drawing/2016/5/11/chartex" xmlns:cx4="http://schemas.microsoft.com/office/drawing/2016/5/10/chartex" xmlns:cx3="http://schemas.microsoft.com/office/drawing/2016/5/9/chartex" xmlns:cx2="http://schemas.microsoft.com/office/drawing/2015/10/21/chartex" xmlns:cx1="http://schemas.microsoft.com/office/drawing/2015/9/8/chartex" xmlns:cx="http://schemas.microsoft.com/office/drawing/2014/chartex">
             <w:pict>
               <v:line w14:anchorId="0B1387B2" id="Straight Connector 30" o:spid="_x0000_s1026" style="position:absolute;flip:y;z-index:251776000;visibility:visible;mso-wrap-style:square;mso-width-percent:0;mso-height-percent:0;mso-wrap-distance-left:9pt;mso-wrap-distance-top:0;mso-wrap-distance-right:9pt;mso-wrap-distance-bottom:0;mso-position-horizontal:absolute;mso-position-horizontal-relative:margin;mso-position-vertical:absolute;mso-position-vertical-relative:text;mso-width-percent:0;mso-height-percent:0;mso-width-relative:margin;mso-height-relative:margin" from="85.4pt,1.55pt" to="182.5pt,1.55pt" o:gfxdata="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" strokecolor="#00b050" strokeweight="3pt">
                 <v:stroke joinstyle="miter"/>
@@ -22594,7 +23146,7 @@
           </mc:Choice>
           <mc:Fallback>
             <w:pict>
-              <v:shape w14:anchorId="34BF26A5" id="_x0000_s1064" type="#_x0000_t202" style="position:absolute;margin-left:139.5pt;margin-top:16.15pt;width:282.75pt;height:115.5pt;z-index:251784192;visibility:visible;mso-wrap-style:square;mso-width-percent:0;mso-height-percent:0;mso-wrap-distance-left:9pt;mso-wrap-distance-top:3.6pt;mso-wrap-distance-right:9pt;mso-wrap-distance-bottom:3.6pt;mso-position-horizontal:absolute;mso-position-horizontal-relative:margin;mso-position-vertical:absolute;mso-position-vertical-relative:text;mso-width-percent:0;mso-height-percent:0;mso-width-relative:margin;mso-height-relative:margin;v-text-anchor:top" o:gfxdata="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" filled="f" stroked="f">
+              <v:shape w14:anchorId="34BF26A5" id="_x0000_s1066" type="#_x0000_t202" style="position:absolute;margin-left:139.5pt;margin-top:16.15pt;width:282.75pt;height:115.5pt;z-index:251784192;visibility:visible;mso-wrap-style:square;mso-width-percent:0;mso-height-percent:0;mso-wrap-distance-left:9pt;mso-wrap-distance-top:3.6pt;mso-wrap-distance-right:9pt;mso-wrap-distance-bottom:3.6pt;mso-position-horizontal:absolute;mso-position-horizontal-relative:margin;mso-position-vertical:absolute;mso-position-vertical-relative:text;mso-width-percent:0;mso-height-percent:0;mso-width-relative:margin;mso-height-relative:margin;v-text-anchor:top" o:gfxdata="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" filled="f" stroked="f">
                 <v:textbox>
                   <w:txbxContent>
                     <w:p>
@@ -22668,6 +23220,7 @@
       <w:r>
         <w:rPr>
           <w:noProof/>
+          <w:lang w:eastAsia="en-AU"/>
         </w:rPr>
         <mc:AlternateContent>
           <mc:Choice Requires="wps">
@@ -22736,7 +23289,7 @@
                               <w:rPr>
                                 <w:noProof/>
                               </w:rPr>
-                              <w:t>23</w:t>
+                              <w:t>24</w:t>
                             </w:r>
                             <w:r>
                               <w:rPr>
@@ -22767,7 +23320,7 @@
           </mc:Choice>
           <mc:Fallback>
             <w:pict>
-              <v:shape w14:anchorId="2F754E70" id="Text Box 283" o:spid="_x0000_s1065" type="#_x0000_t202" style="position:absolute;margin-left:18.75pt;margin-top:47.75pt;width:105.85pt;height:.05pt;z-index:-251161600;visibility:visible;mso-wrap-style:square;mso-wrap-distance-left:9pt;mso-wrap-distance-top:0;mso-wrap-distance-right:9pt;mso-wrap-distance-bottom:0;mso-position-horizontal:absolute;mso-position-horizontal-relative:text;mso-position-vertical:absolute;mso-position-vertical-relative:text;v-text-anchor:top" o:gfxdata="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" stroked="f">
+              <v:shape w14:anchorId="2F754E70" id="Text Box 283" o:spid="_x0000_s1067" type="#_x0000_t202" style="position:absolute;margin-left:18.75pt;margin-top:47.75pt;width:105.85pt;height:.05pt;z-index:-251161600;visibility:visible;mso-wrap-style:square;mso-wrap-distance-left:9pt;mso-wrap-distance-top:0;mso-wrap-distance-right:9pt;mso-wrap-distance-bottom:0;mso-position-horizontal:absolute;mso-position-horizontal-relative:text;mso-position-vertical:absolute;mso-position-vertical-relative:text;v-text-anchor:top" o:gfxdata="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" stroked="f">
                 <v:textbox style="mso-fit-shape-to-text:t" inset="0,0,0,0">
                   <w:txbxContent>
                     <w:p>
@@ -22793,7 +23346,7 @@
                         <w:rPr>
                           <w:noProof/>
                         </w:rPr>
-                        <w:t>23</w:t>
+                        <w:t>24</w:t>
                       </w:r>
                       <w:r>
                         <w:rPr>
@@ -22853,7 +23406,7 @@
                     <pic:cNvPicPr/>
                   </pic:nvPicPr>
                   <pic:blipFill>
-                    <a:blip r:embed="rId39">
+                    <a:blip r:embed="rId38">
                       <a:extLst>
                         <a:ext uri="{28A0092B-C50C-407E-A947-70E740481C1C}">
                           <a14:useLocalDpi xmlns:a14="http://schemas.microsoft.com/office/drawing/2010/main" val="0"/>
@@ -22952,7 +23505,7 @@
               </wp:anchor>
             </w:drawing>
           </mc:Choice>
-          <mc:Fallback>
+          <mc:Fallback xmlns:w16se="http://schemas.microsoft.com/office/word/2015/wordml/symex" xmlns:w16cid="http://schemas.microsoft.com/office/word/2016/wordml/cid" xmlns:am3d="http://schemas.microsoft.com/office/drawing/2017/model3d" xmlns:aink="http://schemas.microsoft.com/office/drawing/2016/ink" xmlns:cx8="http://schemas.microsoft.com/office/drawing/2016/5/14/chartex" xmlns:cx7="http://schemas.microsoft.com/office/drawing/2016/5/13/chartex" xmlns:cx6="http://schemas.microsoft.com/office/drawing/2016/5/12/chartex" xmlns:cx5="http://schemas.microsoft.com/office/drawing/2016/5/11/chartex" xmlns:cx4="http://schemas.microsoft.com/office/drawing/2016/5/10/chartex" xmlns:cx3="http://schemas.microsoft.com/office/drawing/2016/5/9/chartex" xmlns:cx2="http://schemas.microsoft.com/office/drawing/2015/10/21/chartex" xmlns:cx1="http://schemas.microsoft.com/office/drawing/2015/9/8/chartex" xmlns:cx="http://schemas.microsoft.com/office/drawing/2014/chartex">
             <w:pict>
               <v:line w14:anchorId="77413F87" id="Straight Connector 37" o:spid="_x0000_s1026" style="position:absolute;flip:y;z-index:251781120;visibility:visible;mso-wrap-style:square;mso-width-percent:0;mso-height-percent:0;mso-wrap-distance-left:9pt;mso-wrap-distance-top:0;mso-wrap-distance-right:9pt;mso-wrap-distance-bottom:0;mso-position-horizontal:absolute;mso-position-horizontal-relative:margin;mso-position-vertical:absolute;mso-position-vertical-relative:text;mso-width-percent:0;mso-height-percent:0;mso-width-relative:margin;mso-height-relative:margin" from="67pt,2.75pt" to="122.25pt,2.75pt" o:gfxdata="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" strokecolor="#00b050" strokeweight="3pt">
                 <v:stroke joinstyle="miter"/>
@@ -23047,7 +23600,7 @@
           </mc:Choice>
           <mc:Fallback>
             <w:pict>
-              <v:shape w14:anchorId="5A4FA7BE" id="_x0000_s1066" type="#_x0000_t202" style="position:absolute;margin-left:138.1pt;margin-top:22.4pt;width:217.65pt;height:1in;z-index:251789312;visibility:visible;mso-wrap-style:square;mso-width-percent:0;mso-height-percent:0;mso-wrap-distance-left:9pt;mso-wrap-distance-top:3.6pt;mso-wrap-distance-right:9pt;mso-wrap-distance-bottom:3.6pt;mso-position-horizontal:absolute;mso-position-horizontal-relative:margin;mso-position-vertical:absolute;mso-position-vertical-relative:text;mso-width-percent:0;mso-height-percent:0;mso-width-relative:margin;mso-height-relative:margin;v-text-anchor:top" o:gfxdata="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" filled="f" stroked="f">
+              <v:shape w14:anchorId="5A4FA7BE" id="_x0000_s1068" type="#_x0000_t202" style="position:absolute;margin-left:138.1pt;margin-top:22.4pt;width:217.65pt;height:1in;z-index:251789312;visibility:visible;mso-wrap-style:square;mso-width-percent:0;mso-height-percent:0;mso-wrap-distance-left:9pt;mso-wrap-distance-top:3.6pt;mso-wrap-distance-right:9pt;mso-wrap-distance-bottom:3.6pt;mso-position-horizontal:absolute;mso-position-horizontal-relative:margin;mso-position-vertical:absolute;mso-position-vertical-relative:text;mso-width-percent:0;mso-height-percent:0;mso-width-relative:margin;mso-height-relative:margin;v-text-anchor:top" o:gfxdata="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" filled="f" stroked="f">
                 <v:textbox>
                   <w:txbxContent>
                     <w:p>
@@ -23121,6 +23674,7 @@
       <w:r>
         <w:rPr>
           <w:noProof/>
+          <w:lang w:eastAsia="en-AU"/>
         </w:rPr>
         <mc:AlternateContent>
           <mc:Choice Requires="wps">
@@ -23189,7 +23743,7 @@
                               <w:rPr>
                                 <w:noProof/>
                               </w:rPr>
-                              <w:t>24</w:t>
+                              <w:t>25</w:t>
                             </w:r>
                             <w:r>
                               <w:rPr>
@@ -23226,7 +23780,7 @@
           </mc:Choice>
           <mc:Fallback>
             <w:pict>
-              <v:shape w14:anchorId="6C90BD21" id="Text Box 294" o:spid="_x0000_s1067" type="#_x0000_t202" style="position:absolute;margin-left:19.5pt;margin-top:45.05pt;width:108.4pt;height:.05pt;z-index:-251159552;visibility:visible;mso-wrap-style:square;mso-wrap-distance-left:9pt;mso-wrap-distance-top:0;mso-wrap-distance-right:9pt;mso-wrap-distance-bottom:0;mso-position-horizontal:absolute;mso-position-horizontal-relative:text;mso-position-vertical:absolute;mso-position-vertical-relative:text;v-text-anchor:top" o:gfxdata="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" stroked="f">
+              <v:shape w14:anchorId="6C90BD21" id="Text Box 294" o:spid="_x0000_s1069" type="#_x0000_t202" style="position:absolute;margin-left:19.5pt;margin-top:45.05pt;width:108.4pt;height:.05pt;z-index:-251159552;visibility:visible;mso-wrap-style:square;mso-wrap-distance-left:9pt;mso-wrap-distance-top:0;mso-wrap-distance-right:9pt;mso-wrap-distance-bottom:0;mso-position-horizontal:absolute;mso-position-horizontal-relative:text;mso-position-vertical:absolute;mso-position-vertical-relative:text;v-text-anchor:top" o:gfxdata="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" stroked="f">
                 <v:textbox style="mso-fit-shape-to-text:t" inset="0,0,0,0">
                   <w:txbxContent>
                     <w:p>
@@ -23252,7 +23806,7 @@
                         <w:rPr>
                           <w:noProof/>
                         </w:rPr>
-                        <w:t>24</w:t>
+                        <w:t>25</w:t>
                       </w:r>
                       <w:r>
                         <w:rPr>
@@ -23318,7 +23872,7 @@
                     <pic:cNvPicPr/>
                   </pic:nvPicPr>
                   <pic:blipFill>
-                    <a:blip r:embed="rId40">
+                    <a:blip r:embed="rId39">
                       <a:extLst>
                         <a:ext uri="{28A0092B-C50C-407E-A947-70E740481C1C}">
                           <a14:useLocalDpi xmlns:a14="http://schemas.microsoft.com/office/drawing/2010/main" val="0"/>
@@ -23417,7 +23971,7 @@
               </wp:anchor>
             </w:drawing>
           </mc:Choice>
-          <mc:Fallback>
+          <mc:Fallback xmlns:w16se="http://schemas.microsoft.com/office/word/2015/wordml/symex" xmlns:w16cid="http://schemas.microsoft.com/office/word/2016/wordml/cid" xmlns:am3d="http://schemas.microsoft.com/office/drawing/2017/model3d" xmlns:aink="http://schemas.microsoft.com/office/drawing/2016/ink" xmlns:cx8="http://schemas.microsoft.com/office/drawing/2016/5/14/chartex" xmlns:cx7="http://schemas.microsoft.com/office/drawing/2016/5/13/chartex" xmlns:cx6="http://schemas.microsoft.com/office/drawing/2016/5/12/chartex" xmlns:cx5="http://schemas.microsoft.com/office/drawing/2016/5/11/chartex" xmlns:cx4="http://schemas.microsoft.com/office/drawing/2016/5/10/chartex" xmlns:cx3="http://schemas.microsoft.com/office/drawing/2016/5/9/chartex" xmlns:cx2="http://schemas.microsoft.com/office/drawing/2015/10/21/chartex" xmlns:cx1="http://schemas.microsoft.com/office/drawing/2015/9/8/chartex" xmlns:cx="http://schemas.microsoft.com/office/drawing/2014/chartex">
             <w:pict>
               <v:line w14:anchorId="12F76D5F" id="Straight Connector 40" o:spid="_x0000_s1026" style="position:absolute;flip:y;z-index:251786240;visibility:visible;mso-wrap-style:square;mso-width-percent:0;mso-height-percent:0;mso-wrap-distance-left:9pt;mso-wrap-distance-top:0;mso-wrap-distance-right:9pt;mso-wrap-distance-bottom:0;mso-position-horizontal:absolute;mso-position-horizontal-relative:margin;mso-position-vertical:absolute;mso-position-vertical-relative:text;mso-width-percent:0;mso-height-percent:0;mso-width-relative:margin;mso-height-relative:margin" from="72.15pt,1.5pt" to="127.4pt,1.5pt" o:gfxdata="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" strokecolor="#00b050" strokeweight="3pt">
                 <v:stroke joinstyle="miter"/>
@@ -23515,7 +24069,7 @@
           </mc:Choice>
           <mc:Fallback>
             <w:pict>
-              <v:shape w14:anchorId="2AD5907F" id="_x0000_s1068" type="#_x0000_t202" style="position:absolute;margin-left:141.3pt;margin-top:18.85pt;width:219.3pt;height:84.55pt;z-index:251794432;visibility:visible;mso-wrap-style:square;mso-width-percent:0;mso-height-percent:0;mso-wrap-distance-left:9pt;mso-wrap-distance-top:3.6pt;mso-wrap-distance-right:9pt;mso-wrap-distance-bottom:3.6pt;mso-position-horizontal:absolute;mso-position-horizontal-relative:margin;mso-position-vertical:absolute;mso-position-vertical-relative:text;mso-width-percent:0;mso-height-percent:0;mso-width-relative:margin;mso-height-relative:margin;v-text-anchor:top" o:gfxdata="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" filled="f" stroked="f">
+              <v:shape w14:anchorId="2AD5907F" id="_x0000_s1070" type="#_x0000_t202" style="position:absolute;margin-left:141.3pt;margin-top:18.85pt;width:219.3pt;height:84.55pt;z-index:251794432;visibility:visible;mso-wrap-style:square;mso-width-percent:0;mso-height-percent:0;mso-wrap-distance-left:9pt;mso-wrap-distance-top:3.6pt;mso-wrap-distance-right:9pt;mso-wrap-distance-bottom:3.6pt;mso-position-horizontal:absolute;mso-position-horizontal-relative:margin;mso-position-vertical:absolute;mso-position-vertical-relative:text;mso-width-percent:0;mso-height-percent:0;mso-width-relative:margin;mso-height-relative:margin;v-text-anchor:top" o:gfxdata="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" filled="f" stroked="f">
                 <v:textbox>
                   <w:txbxContent>
                     <w:p>
@@ -23592,6 +24146,7 @@
       <w:r>
         <w:rPr>
           <w:noProof/>
+          <w:lang w:eastAsia="en-AU"/>
         </w:rPr>
         <mc:AlternateContent>
           <mc:Choice Requires="wps">
@@ -23660,7 +24215,7 @@
                               <w:rPr>
                                 <w:noProof/>
                               </w:rPr>
-                              <w:t>25</w:t>
+                              <w:t>26</w:t>
                             </w:r>
                             <w:r>
                               <w:rPr>
@@ -23691,7 +24246,7 @@
           </mc:Choice>
           <mc:Fallback>
             <w:pict>
-              <v:shape w14:anchorId="38CA51D1" id="Text Box 295" o:spid="_x0000_s1069" type="#_x0000_t202" style="position:absolute;left:0;text-align:left;margin-left:18.75pt;margin-top:40.85pt;width:115.5pt;height:.05pt;z-index:-251157504;visibility:visible;mso-wrap-style:square;mso-wrap-distance-left:9pt;mso-wrap-distance-top:0;mso-wrap-distance-right:9pt;mso-wrap-distance-bottom:0;mso-position-horizontal:absolute;mso-position-horizontal-relative:text;mso-position-vertical:absolute;mso-position-vertical-relative:text;v-text-anchor:top" o:gfxdata="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" stroked="f">
+              <v:shape w14:anchorId="38CA51D1" id="Text Box 295" o:spid="_x0000_s1071" type="#_x0000_t202" style="position:absolute;left:0;text-align:left;margin-left:18.75pt;margin-top:40.85pt;width:115.5pt;height:.05pt;z-index:-251157504;visibility:visible;mso-wrap-style:square;mso-wrap-distance-left:9pt;mso-wrap-distance-top:0;mso-wrap-distance-right:9pt;mso-wrap-distance-bottom:0;mso-position-horizontal:absolute;mso-position-horizontal-relative:text;mso-position-vertical:absolute;mso-position-vertical-relative:text;v-text-anchor:top" o:gfxdata="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" stroked="f">
                 <v:textbox style="mso-fit-shape-to-text:t" inset="0,0,0,0">
                   <w:txbxContent>
                     <w:p>
@@ -23717,7 +24272,7 @@
                         <w:rPr>
                           <w:noProof/>
                         </w:rPr>
-                        <w:t>25</w:t>
+                        <w:t>26</w:t>
                       </w:r>
                       <w:r>
                         <w:rPr>
@@ -23777,7 +24332,7 @@
                     <pic:cNvPicPr/>
                   </pic:nvPicPr>
                   <pic:blipFill>
-                    <a:blip r:embed="rId41">
+                    <a:blip r:embed="rId40">
                       <a:extLst>
                         <a:ext uri="{28A0092B-C50C-407E-A947-70E740481C1C}">
                           <a14:useLocalDpi xmlns:a14="http://schemas.microsoft.com/office/drawing/2010/main" val="0"/>
@@ -23876,7 +24431,7 @@
               </wp:anchor>
             </w:drawing>
           </mc:Choice>
-          <mc:Fallback>
+          <mc:Fallback xmlns:w16se="http://schemas.microsoft.com/office/word/2015/wordml/symex" xmlns:w16cid="http://schemas.microsoft.com/office/word/2016/wordml/cid" xmlns:am3d="http://schemas.microsoft.com/office/drawing/2017/model3d" xmlns:aink="http://schemas.microsoft.com/office/drawing/2016/ink" xmlns:cx8="http://schemas.microsoft.com/office/drawing/2016/5/14/chartex" xmlns:cx7="http://schemas.microsoft.com/office/drawing/2016/5/13/chartex" xmlns:cx6="http://schemas.microsoft.com/office/drawing/2016/5/12/chartex" xmlns:cx5="http://schemas.microsoft.com/office/drawing/2016/5/11/chartex" xmlns:cx4="http://schemas.microsoft.com/office/drawing/2016/5/10/chartex" xmlns:cx3="http://schemas.microsoft.com/office/drawing/2016/5/9/chartex" xmlns:cx2="http://schemas.microsoft.com/office/drawing/2015/10/21/chartex" xmlns:cx1="http://schemas.microsoft.com/office/drawing/2015/9/8/chartex" xmlns:cx="http://schemas.microsoft.com/office/drawing/2014/chartex">
             <w:pict>
               <v:line w14:anchorId="19C4A996" id="Straight Connector 44" o:spid="_x0000_s1026" style="position:absolute;flip:y;z-index:251792384;visibility:visible;mso-wrap-style:square;mso-width-percent:0;mso-height-percent:0;mso-wrap-distance-left:9pt;mso-wrap-distance-top:0;mso-wrap-distance-right:9pt;mso-wrap-distance-bottom:0;mso-position-horizontal:absolute;mso-position-horizontal-relative:margin;mso-position-vertical:absolute;mso-position-vertical-relative:text;mso-width-percent:0;mso-height-percent:0;mso-width-relative:margin;mso-height-relative:margin" from="69.85pt,2.2pt" to="123.4pt,2.2pt" o:gfxdata="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" strokecolor="#00b050" strokeweight="3pt">
                 <v:stroke joinstyle="miter"/>
@@ -23968,7 +24523,7 @@
           </mc:Choice>
           <mc:Fallback>
             <w:pict>
-              <v:shape w14:anchorId="178BE6A1" id="_x0000_s1070" type="#_x0000_t202" style="position:absolute;margin-left:2in;margin-top:22.5pt;width:219.3pt;height:84.75pt;z-index:251797504;visibility:visible;mso-wrap-style:square;mso-width-percent:0;mso-height-percent:0;mso-wrap-distance-left:9pt;mso-wrap-distance-top:3.6pt;mso-wrap-distance-right:9pt;mso-wrap-distance-bottom:3.6pt;mso-position-horizontal:absolute;mso-position-horizontal-relative:margin;mso-position-vertical:absolute;mso-position-vertical-relative:text;mso-width-percent:0;mso-height-percent:0;mso-width-relative:margin;mso-height-relative:margin;v-text-anchor:top" o:gfxdata="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" filled="f" stroked="f">
+              <v:shape w14:anchorId="178BE6A1" id="_x0000_s1072" type="#_x0000_t202" style="position:absolute;margin-left:2in;margin-top:22.5pt;width:219.3pt;height:84.75pt;z-index:251797504;visibility:visible;mso-wrap-style:square;mso-width-percent:0;mso-height-percent:0;mso-wrap-distance-left:9pt;mso-wrap-distance-top:3.6pt;mso-wrap-distance-right:9pt;mso-wrap-distance-bottom:3.6pt;mso-position-horizontal:absolute;mso-position-horizontal-relative:margin;mso-position-vertical:absolute;mso-position-vertical-relative:text;mso-width-percent:0;mso-height-percent:0;mso-width-relative:margin;mso-height-relative:margin;v-text-anchor:top" o:gfxdata="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" filled="f" stroked="f">
                 <v:textbox>
                   <w:txbxContent>
                     <w:p>
@@ -24101,7 +24656,7 @@
               </wp:anchor>
             </w:drawing>
           </mc:Choice>
-          <mc:Fallback>
+          <mc:Fallback xmlns:w16se="http://schemas.microsoft.com/office/word/2015/wordml/symex" xmlns:w16cid="http://schemas.microsoft.com/office/word/2016/wordml/cid" xmlns:am3d="http://schemas.microsoft.com/office/drawing/2017/model3d" xmlns:aink="http://schemas.microsoft.com/office/drawing/2016/ink" xmlns:cx8="http://schemas.microsoft.com/office/drawing/2016/5/14/chartex" xmlns:cx7="http://schemas.microsoft.com/office/drawing/2016/5/13/chartex" xmlns:cx6="http://schemas.microsoft.com/office/drawing/2016/5/12/chartex" xmlns:cx5="http://schemas.microsoft.com/office/drawing/2016/5/11/chartex" xmlns:cx4="http://schemas.microsoft.com/office/drawing/2016/5/10/chartex" xmlns:cx3="http://schemas.microsoft.com/office/drawing/2016/5/9/chartex" xmlns:cx2="http://schemas.microsoft.com/office/drawing/2015/10/21/chartex" xmlns:cx1="http://schemas.microsoft.com/office/drawing/2015/9/8/chartex" xmlns:cx="http://schemas.microsoft.com/office/drawing/2014/chartex">
             <w:pict>
               <v:line w14:anchorId="1B8AE74B" id="Straight Connector 259" o:spid="_x0000_s1026" style="position:absolute;flip:y;z-index:252142592;visibility:visible;mso-wrap-style:square;mso-width-percent:0;mso-height-percent:0;mso-wrap-distance-left:9pt;mso-wrap-distance-top:0;mso-wrap-distance-right:9pt;mso-wrap-distance-bottom:0;mso-position-horizontal:absolute;mso-position-horizontal-relative:margin;mso-position-vertical:absolute;mso-position-vertical-relative:text;mso-width-percent:0;mso-height-percent:0;mso-width-relative:margin;mso-height-relative:margin" from="63pt,2.4pt" to="114pt,2.4pt" o:gfxdata="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" strokecolor="#00b050" strokeweight="3pt">
                 <v:stroke joinstyle="miter"/>
@@ -24114,6 +24669,7 @@
       <w:r>
         <w:rPr>
           <w:noProof/>
+          <w:lang w:eastAsia="en-AU"/>
         </w:rPr>
         <mc:AlternateContent>
           <mc:Choice Requires="wps">
@@ -24182,7 +24738,7 @@
                               <w:rPr>
                                 <w:noProof/>
                               </w:rPr>
-                              <w:t>26</w:t>
+                              <w:t>27</w:t>
                             </w:r>
                             <w:r>
                               <w:rPr>
@@ -24213,7 +24769,7 @@
           </mc:Choice>
           <mc:Fallback>
             <w:pict>
-              <v:shape w14:anchorId="4479533D" id="Text Box 296" o:spid="_x0000_s1071" type="#_x0000_t202" style="position:absolute;left:0;text-align:left;margin-left:16.5pt;margin-top:38pt;width:105.45pt;height:.05pt;z-index:-251155456;visibility:visible;mso-wrap-style:square;mso-wrap-distance-left:9pt;mso-wrap-distance-top:0;mso-wrap-distance-right:9pt;mso-wrap-distance-bottom:0;mso-position-horizontal:absolute;mso-position-horizontal-relative:text;mso-position-vertical:absolute;mso-position-vertical-relative:text;v-text-anchor:top" o:gfxdata="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" stroked="f">
+              <v:shape w14:anchorId="4479533D" id="Text Box 296" o:spid="_x0000_s1073" type="#_x0000_t202" style="position:absolute;left:0;text-align:left;margin-left:16.5pt;margin-top:38pt;width:105.45pt;height:.05pt;z-index:-251155456;visibility:visible;mso-wrap-style:square;mso-wrap-distance-left:9pt;mso-wrap-distance-top:0;mso-wrap-distance-right:9pt;mso-wrap-distance-bottom:0;mso-position-horizontal:absolute;mso-position-horizontal-relative:text;mso-position-vertical:absolute;mso-position-vertical-relative:text;v-text-anchor:top" o:gfxdata="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" stroked="f">
                 <v:textbox style="mso-fit-shape-to-text:t" inset="0,0,0,0">
                   <w:txbxContent>
                     <w:p>
@@ -24239,7 +24795,7 @@
                         <w:rPr>
                           <w:noProof/>
                         </w:rPr>
-                        <w:t>26</w:t>
+                        <w:t>27</w:t>
                       </w:r>
                       <w:r>
                         <w:rPr>
@@ -24299,7 +24855,7 @@
                     <pic:cNvPicPr/>
                   </pic:nvPicPr>
                   <pic:blipFill>
-                    <a:blip r:embed="rId42">
+                    <a:blip r:embed="rId41">
                       <a:extLst>
                         <a:ext uri="{28A0092B-C50C-407E-A947-70E740481C1C}">
                           <a14:useLocalDpi xmlns:a14="http://schemas.microsoft.com/office/drawing/2010/main" val="0"/>
@@ -24430,7 +24986,7 @@
           </mc:Choice>
           <mc:Fallback>
             <w:pict>
-              <v:shape w14:anchorId="0C3A234F" id="_x0000_s1072" type="#_x0000_t202" style="position:absolute;left:0;text-align:left;margin-left:173.25pt;margin-top:14.45pt;width:219.3pt;height:84.75pt;z-index:252227584;visibility:visible;mso-wrap-style:square;mso-width-percent:0;mso-height-percent:0;mso-wrap-distance-left:9pt;mso-wrap-distance-top:3.6pt;mso-wrap-distance-right:9pt;mso-wrap-distance-bottom:3.6pt;mso-position-horizontal:absolute;mso-position-horizontal-relative:margin;mso-position-vertical:absolute;mso-position-vertical-relative:text;mso-width-percent:0;mso-height-percent:0;mso-width-relative:margin;mso-height-relative:margin;v-text-anchor:top" o:gfxdata="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" filled="f" stroked="f">
+              <v:shape w14:anchorId="0C3A234F" id="_x0000_s1074" type="#_x0000_t202" style="position:absolute;left:0;text-align:left;margin-left:173.25pt;margin-top:14.45pt;width:219.3pt;height:84.75pt;z-index:252227584;visibility:visible;mso-wrap-style:square;mso-width-percent:0;mso-height-percent:0;mso-wrap-distance-left:9pt;mso-wrap-distance-top:3.6pt;mso-wrap-distance-right:9pt;mso-wrap-distance-bottom:3.6pt;mso-position-horizontal:absolute;mso-position-horizontal-relative:margin;mso-position-vertical:absolute;mso-position-vertical-relative:text;mso-width-percent:0;mso-height-percent:0;mso-width-relative:margin;mso-height-relative:margin;v-text-anchor:top" o:gfxdata="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" filled="f" stroked="f">
                 <v:textbox>
                   <w:txbxContent>
                     <w:p>
@@ -24483,6 +25039,7 @@
       <w:r>
         <w:rPr>
           <w:noProof/>
+          <w:lang w:eastAsia="en-AU"/>
         </w:rPr>
         <mc:AlternateContent>
           <mc:Choice Requires="wps">
@@ -24551,7 +25108,7 @@
                               <w:rPr>
                                 <w:noProof/>
                               </w:rPr>
-                              <w:t>27</w:t>
+                              <w:t>28</w:t>
                             </w:r>
                             <w:r>
                               <w:rPr>
@@ -24579,7 +25136,7 @@
           </mc:Choice>
           <mc:Fallback>
             <w:pict>
-              <v:shape w14:anchorId="0198AEA4" id="Text Box 201" o:spid="_x0000_s1073" type="#_x0000_t202" style="position:absolute;left:0;text-align:left;margin-left:18.75pt;margin-top:28.5pt;width:109.75pt;height:.05pt;z-index:-251085824;visibility:visible;mso-wrap-style:square;mso-wrap-distance-left:9pt;mso-wrap-distance-top:0;mso-wrap-distance-right:9pt;mso-wrap-distance-bottom:0;mso-position-horizontal:absolute;mso-position-horizontal-relative:text;mso-position-vertical:absolute;mso-position-vertical-relative:text;v-text-anchor:top" o:gfxdata="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" stroked="f">
+              <v:shape w14:anchorId="0198AEA4" id="Text Box 201" o:spid="_x0000_s1075" type="#_x0000_t202" style="position:absolute;left:0;text-align:left;margin-left:18.75pt;margin-top:28.5pt;width:109.75pt;height:.05pt;z-index:-251085824;visibility:visible;mso-wrap-style:square;mso-wrap-distance-left:9pt;mso-wrap-distance-top:0;mso-wrap-distance-right:9pt;mso-wrap-distance-bottom:0;mso-position-horizontal:absolute;mso-position-horizontal-relative:text;mso-position-vertical:absolute;mso-position-vertical-relative:text;v-text-anchor:top" o:gfxdata="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" stroked="f">
                 <v:textbox style="mso-fit-shape-to-text:t" inset="0,0,0,0">
                   <w:txbxContent>
                     <w:p>
@@ -24605,7 +25162,7 @@
                         <w:rPr>
                           <w:noProof/>
                         </w:rPr>
-                        <w:t>27</w:t>
+                        <w:t>28</w:t>
                       </w:r>
                       <w:r>
                         <w:rPr>
@@ -24628,6 +25185,7 @@
       <w:r>
         <w:rPr>
           <w:noProof/>
+          <w:lang w:eastAsia="en-AU"/>
         </w:rPr>
         <w:drawing>
           <wp:anchor distT="0" distB="0" distL="114300" distR="114300" simplePos="0" relativeHeight="252228608" behindDoc="1" locked="0" layoutInCell="1" allowOverlap="1" wp14:anchorId="7F9BE71C">
@@ -24661,7 +25219,7 @@
                     <pic:cNvPicPr/>
                   </pic:nvPicPr>
                   <pic:blipFill>
-                    <a:blip r:embed="rId43">
+                    <a:blip r:embed="rId42">
                       <a:extLst>
                         <a:ext uri="{28A0092B-C50C-407E-A947-70E740481C1C}">
                           <a14:useLocalDpi xmlns:a14="http://schemas.microsoft.com/office/drawing/2010/main" val="0"/>
@@ -24855,7 +25413,7 @@
               </wp:anchor>
             </w:drawing>
           </mc:Choice>
-          <mc:Fallback>
+          <mc:Fallback xmlns:w16se="http://schemas.microsoft.com/office/word/2015/wordml/symex" xmlns:w16cid="http://schemas.microsoft.com/office/word/2016/wordml/cid" xmlns:am3d="http://schemas.microsoft.com/office/drawing/2017/model3d" xmlns:aink="http://schemas.microsoft.com/office/drawing/2016/ink" xmlns:cx8="http://schemas.microsoft.com/office/drawing/2016/5/14/chartex" xmlns:cx7="http://schemas.microsoft.com/office/drawing/2016/5/13/chartex" xmlns:cx6="http://schemas.microsoft.com/office/drawing/2016/5/12/chartex" xmlns:cx5="http://schemas.microsoft.com/office/drawing/2016/5/11/chartex" xmlns:cx4="http://schemas.microsoft.com/office/drawing/2016/5/10/chartex" xmlns:cx3="http://schemas.microsoft.com/office/drawing/2016/5/9/chartex" xmlns:cx2="http://schemas.microsoft.com/office/drawing/2015/10/21/chartex" xmlns:cx1="http://schemas.microsoft.com/office/drawing/2015/9/8/chartex" xmlns:cx="http://schemas.microsoft.com/office/drawing/2014/chartex">
             <w:pict>
               <v:rect w14:anchorId="41A3BC8B" id="Rectangle 139" o:spid="_x0000_s1026" style="position:absolute;margin-left:119.25pt;margin-top:20.65pt;width:63.95pt;height:19.25pt;z-index:252172288;visibility:visible;mso-wrap-style:square;mso-width-percent:0;mso-height-percent:0;mso-wrap-distance-left:9pt;mso-wrap-distance-top:0;mso-wrap-distance-right:9pt;mso-wrap-distance-bottom:0;mso-position-horizontal:absolute;mso-position-horizontal-relative:margin;mso-position-vertical:absolute;mso-position-vertical-relative:text;mso-width-percent:0;mso-height-percent:0;mso-width-relative:margin;mso-height-relative:margin;v-text-anchor:middle" o:gfxdata="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" filled="f" strokecolor="yellow" strokeweight="2.25pt">
                 <w10:wrap anchorx="margin"/>
@@ -24946,7 +25504,7 @@
           </mc:Choice>
           <mc:Fallback>
             <w:pict>
-              <v:shape w14:anchorId="544AF31D" id="Text Box 140" o:spid="_x0000_s1074" type="#_x0000_t202" style="position:absolute;left:0;text-align:left;margin-left:158.25pt;margin-top:14.95pt;width:36pt;height:30.05pt;z-index:252174336;visibility:visible;mso-wrap-style:square;mso-width-percent:0;mso-height-percent:0;mso-wrap-distance-left:9pt;mso-wrap-distance-top:0;mso-wrap-distance-right:9pt;mso-wrap-distance-bottom:0;mso-position-horizontal:absolute;mso-position-horizontal-relative:margin;mso-position-vertical:absolute;mso-position-vertical-relative:text;mso-width-percent:0;mso-height-percent:0;mso-width-relative:margin;mso-height-relative:margin;v-text-anchor:top" o:gfxdata="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" filled="f" stroked="f" strokeweight=".5pt">
+              <v:shape w14:anchorId="544AF31D" id="Text Box 140" o:spid="_x0000_s1076" type="#_x0000_t202" style="position:absolute;left:0;text-align:left;margin-left:158.25pt;margin-top:14.95pt;width:36pt;height:30.05pt;z-index:252174336;visibility:visible;mso-wrap-style:square;mso-width-percent:0;mso-height-percent:0;mso-wrap-distance-left:9pt;mso-wrap-distance-top:0;mso-wrap-distance-right:9pt;mso-wrap-distance-bottom:0;mso-position-horizontal:absolute;mso-position-horizontal-relative:margin;mso-position-vertical:absolute;mso-position-vertical-relative:text;mso-width-percent:0;mso-height-percent:0;mso-width-relative:margin;mso-height-relative:margin;v-text-anchor:top" o:gfxdata="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" filled="f" stroked="f" strokeweight=".5pt">
                 <v:textbox>
                   <w:txbxContent>
                     <w:p>
@@ -24980,6 +25538,7 @@
       <w:r>
         <w:rPr>
           <w:noProof/>
+          <w:lang w:eastAsia="en-AU"/>
         </w:rPr>
         <mc:AlternateContent>
           <mc:Choice Requires="wps">
@@ -25048,7 +25607,7 @@
                               <w:rPr>
                                 <w:noProof/>
                               </w:rPr>
-                              <w:t>28</w:t>
+                              <w:t>29</w:t>
                             </w:r>
                             <w:r>
                               <w:rPr>
@@ -25085,7 +25644,7 @@
           </mc:Choice>
           <mc:Fallback>
             <w:pict>
-              <v:shape w14:anchorId="0213BBB4" id="Text Box 170" o:spid="_x0000_s1075" type="#_x0000_t202" style="position:absolute;left:0;text-align:left;margin-left:0;margin-top:316.05pt;width:182.1pt;height:.05pt;z-index:-251132928;visibility:visible;mso-wrap-style:square;mso-wrap-distance-left:9pt;mso-wrap-distance-top:0;mso-wrap-distance-right:9pt;mso-wrap-distance-bottom:0;mso-position-horizontal:absolute;mso-position-horizontal-relative:text;mso-position-vertical:absolute;mso-position-vertical-relative:text;v-text-anchor:top" o:gfxdata="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" stroked="f">
+              <v:shape w14:anchorId="0213BBB4" id="Text Box 170" o:spid="_x0000_s1077" type="#_x0000_t202" style="position:absolute;left:0;text-align:left;margin-left:0;margin-top:316.05pt;width:182.1pt;height:.05pt;z-index:-251132928;visibility:visible;mso-wrap-style:square;mso-wrap-distance-left:9pt;mso-wrap-distance-top:0;mso-wrap-distance-right:9pt;mso-wrap-distance-bottom:0;mso-position-horizontal:absolute;mso-position-horizontal-relative:text;mso-position-vertical:absolute;mso-position-vertical-relative:text;v-text-anchor:top" o:gfxdata="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" stroked="f">
                 <v:textbox style="mso-fit-shape-to-text:t" inset="0,0,0,0">
                   <w:txbxContent>
                     <w:p>
@@ -25111,7 +25670,7 @@
                         <w:rPr>
                           <w:noProof/>
                         </w:rPr>
-                        <w:t>28</w:t>
+                        <w:t>29</w:t>
                       </w:r>
                       <w:r>
                         <w:rPr>
@@ -25143,6 +25702,7 @@
       <w:r>
         <w:rPr>
           <w:noProof/>
+          <w:lang w:eastAsia="en-AU"/>
         </w:rPr>
         <w:drawing>
           <wp:anchor distT="0" distB="0" distL="114300" distR="114300" simplePos="0" relativeHeight="252164096" behindDoc="1" locked="0" layoutInCell="1" allowOverlap="1" wp14:anchorId="01DC4DED">
@@ -25176,7 +25736,7 @@
                     <pic:cNvPicPr/>
                   </pic:nvPicPr>
                   <pic:blipFill>
-                    <a:blip r:embed="rId44">
+                    <a:blip r:embed="rId43">
                       <a:extLst>
                         <a:ext uri="{28A0092B-C50C-407E-A947-70E740481C1C}">
                           <a14:useLocalDpi xmlns:a14="http://schemas.microsoft.com/office/drawing/2010/main" val="0"/>
@@ -25275,7 +25835,7 @@
               </wp:anchor>
             </w:drawing>
           </mc:Choice>
-          <mc:Fallback>
+          <mc:Fallback xmlns:w16se="http://schemas.microsoft.com/office/word/2015/wordml/symex" xmlns:w16cid="http://schemas.microsoft.com/office/word/2016/wordml/cid" xmlns:am3d="http://schemas.microsoft.com/office/drawing/2017/model3d" xmlns:aink="http://schemas.microsoft.com/office/drawing/2016/ink" xmlns:cx8="http://schemas.microsoft.com/office/drawing/2016/5/14/chartex" xmlns:cx7="http://schemas.microsoft.com/office/drawing/2016/5/13/chartex" xmlns:cx6="http://schemas.microsoft.com/office/drawing/2016/5/12/chartex" xmlns:cx5="http://schemas.microsoft.com/office/drawing/2016/5/11/chartex" xmlns:cx4="http://schemas.microsoft.com/office/drawing/2016/5/10/chartex" xmlns:cx3="http://schemas.microsoft.com/office/drawing/2016/5/9/chartex" xmlns:cx2="http://schemas.microsoft.com/office/drawing/2015/10/21/chartex" xmlns:cx1="http://schemas.microsoft.com/office/drawing/2015/9/8/chartex" xmlns:cx="http://schemas.microsoft.com/office/drawing/2014/chartex">
             <w:pict>
               <v:line w14:anchorId="4970F47A" id="Straight Connector 311" o:spid="_x0000_s1026" style="position:absolute;flip:y;z-index:252166144;visibility:visible;mso-wrap-style:square;mso-width-percent:0;mso-height-percent:0;mso-wrap-distance-left:9pt;mso-wrap-distance-top:0;mso-wrap-distance-right:9pt;mso-wrap-distance-bottom:0;mso-position-horizontal:absolute;mso-position-horizontal-relative:margin;mso-position-vertical:absolute;mso-position-vertical-relative:text;mso-width-percent:0;mso-height-percent:0;mso-width-relative:margin;mso-height-relative:margin" from=".75pt,1.15pt" to="70.5pt,1.15pt" o:gfxdata="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" strokecolor="#00b050" strokeweight="3pt">
                 <v:stroke joinstyle="miter"/>
@@ -25361,7 +25921,7 @@
               </wp:anchor>
             </w:drawing>
           </mc:Choice>
-          <mc:Fallback>
+          <mc:Fallback xmlns:w16se="http://schemas.microsoft.com/office/word/2015/wordml/symex" xmlns:w16cid="http://schemas.microsoft.com/office/word/2016/wordml/cid" xmlns:am3d="http://schemas.microsoft.com/office/drawing/2017/model3d" xmlns:aink="http://schemas.microsoft.com/office/drawing/2016/ink" xmlns:cx8="http://schemas.microsoft.com/office/drawing/2016/5/14/chartex" xmlns:cx7="http://schemas.microsoft.com/office/drawing/2016/5/13/chartex" xmlns:cx6="http://schemas.microsoft.com/office/drawing/2016/5/12/chartex" xmlns:cx5="http://schemas.microsoft.com/office/drawing/2016/5/11/chartex" xmlns:cx4="http://schemas.microsoft.com/office/drawing/2016/5/10/chartex" xmlns:cx3="http://schemas.microsoft.com/office/drawing/2016/5/9/chartex" xmlns:cx2="http://schemas.microsoft.com/office/drawing/2015/10/21/chartex" xmlns:cx1="http://schemas.microsoft.com/office/drawing/2015/9/8/chartex" xmlns:cx="http://schemas.microsoft.com/office/drawing/2014/chartex">
             <w:pict>
               <v:rect w14:anchorId="278B2F23" id="Rectangle 315" o:spid="_x0000_s1026" style="position:absolute;margin-left:1.5pt;margin-top:22.15pt;width:179.5pt;height:265.5pt;z-index:252168192;visibility:visible;mso-wrap-style:square;mso-width-percent:0;mso-height-percent:0;mso-wrap-distance-left:9pt;mso-wrap-distance-top:0;mso-wrap-distance-right:9pt;mso-wrap-distance-bottom:0;mso-position-horizontal:absolute;mso-position-horizontal-relative:margin;mso-position-vertical:absolute;mso-position-vertical-relative:text;mso-width-percent:0;mso-height-percent:0;mso-width-relative:margin;mso-height-relative:margin;v-text-anchor:middle" o:gfxdata="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" filled="f" strokecolor="yellow" strokeweight="2.25pt">
                 <w10:wrap anchorx="margin"/>
@@ -25496,7 +26056,7 @@
           </mc:Choice>
           <mc:Fallback>
             <w:pict>
-              <v:shape w14:anchorId="1D24F1E3" id="_x0000_s1076" type="#_x0000_t202" style="position:absolute;margin-left:189pt;margin-top:9.55pt;width:214.3pt;height:87.75pt;z-index:252177408;visibility:visible;mso-wrap-style:square;mso-width-percent:0;mso-height-percent:0;mso-wrap-distance-left:9pt;mso-wrap-distance-top:3.6pt;mso-wrap-distance-right:9pt;mso-wrap-distance-bottom:3.6pt;mso-position-horizontal:absolute;mso-position-horizontal-relative:margin;mso-position-vertical:absolute;mso-position-vertical-relative:text;mso-width-percent:0;mso-height-percent:0;mso-width-relative:margin;mso-height-relative:margin;v-text-anchor:top" o:gfxdata="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" filled="f" stroked="f">
+              <v:shape w14:anchorId="1D24F1E3" id="_x0000_s1078" type="#_x0000_t202" style="position:absolute;margin-left:189pt;margin-top:9.55pt;width:214.3pt;height:87.75pt;z-index:252177408;visibility:visible;mso-wrap-style:square;mso-width-percent:0;mso-height-percent:0;mso-wrap-distance-left:9pt;mso-wrap-distance-top:3.6pt;mso-wrap-distance-right:9pt;mso-wrap-distance-bottom:3.6pt;mso-position-horizontal:absolute;mso-position-horizontal-relative:margin;mso-position-vertical:absolute;mso-position-vertical-relative:text;mso-width-percent:0;mso-height-percent:0;mso-width-relative:margin;mso-height-relative:margin;v-text-anchor:top" o:gfxdata="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" filled="f" stroked="f">
                 <v:textbox>
                   <w:txbxContent>
                     <w:p>
@@ -25594,7 +26154,7 @@
               </wp:anchor>
             </w:drawing>
           </mc:Choice>
-          <mc:Fallback>
+          <mc:Fallback xmlns:w16se="http://schemas.microsoft.com/office/word/2015/wordml/symex" xmlns:w16cid="http://schemas.microsoft.com/office/word/2016/wordml/cid" xmlns:am3d="http://schemas.microsoft.com/office/drawing/2017/model3d" xmlns:aink="http://schemas.microsoft.com/office/drawing/2016/ink" xmlns:cx8="http://schemas.microsoft.com/office/drawing/2016/5/14/chartex" xmlns:cx7="http://schemas.microsoft.com/office/drawing/2016/5/13/chartex" xmlns:cx6="http://schemas.microsoft.com/office/drawing/2016/5/12/chartex" xmlns:cx5="http://schemas.microsoft.com/office/drawing/2016/5/11/chartex" xmlns:cx4="http://schemas.microsoft.com/office/drawing/2016/5/10/chartex" xmlns:cx3="http://schemas.microsoft.com/office/drawing/2016/5/9/chartex" xmlns:cx2="http://schemas.microsoft.com/office/drawing/2015/10/21/chartex" xmlns:cx1="http://schemas.microsoft.com/office/drawing/2015/9/8/chartex" xmlns:cx="http://schemas.microsoft.com/office/drawing/2014/chartex">
             <w:pict>
               <v:line w14:anchorId="729FE4C4" id="Straight Connector 155" o:spid="_x0000_s1026" style="position:absolute;flip:y;z-index:252176384;visibility:visible;mso-wrap-style:square;mso-width-percent:0;mso-height-percent:0;mso-wrap-distance-left:9pt;mso-wrap-distance-top:0;mso-wrap-distance-right:9pt;mso-wrap-distance-bottom:0;mso-position-horizontal:absolute;mso-position-horizontal-relative:margin;mso-position-vertical:absolute;mso-position-vertical-relative:text;mso-width-percent:0;mso-height-percent:0;mso-width-relative:margin;mso-height-relative:margin" from="273pt,1.95pt" to="369.75pt,1.95pt" o:gfxdata="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" strokecolor="#00b050" strokeweight="3pt">
                 <v:stroke joinstyle="miter"/>
@@ -25690,7 +26250,7 @@
           </mc:Choice>
           <mc:Fallback>
             <w:pict>
-              <v:shape w14:anchorId="661F2094" id="Text Box 319" o:spid="_x0000_s1077" type="#_x0000_t202" style="position:absolute;left:0;text-align:left;margin-left:69.75pt;margin-top:.85pt;width:37.5pt;height:65.25pt;z-index:252170240;visibility:visible;mso-wrap-style:square;mso-width-percent:0;mso-height-percent:0;mso-wrap-distance-left:9pt;mso-wrap-distance-top:0;mso-wrap-distance-right:9pt;mso-wrap-distance-bottom:0;mso-position-horizontal:absolute;mso-position-horizontal-relative:margin;mso-position-vertical:absolute;mso-position-vertical-relative:text;mso-width-percent:0;mso-height-percent:0;mso-width-relative:margin;mso-height-relative:margin;v-text-anchor:top" o:gfxdata="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" filled="f" stroked="f" strokeweight=".5pt">
+              <v:shape w14:anchorId="661F2094" id="Text Box 319" o:spid="_x0000_s1079" type="#_x0000_t202" style="position:absolute;left:0;text-align:left;margin-left:69.75pt;margin-top:.85pt;width:37.5pt;height:65.25pt;z-index:252170240;visibility:visible;mso-wrap-style:square;mso-width-percent:0;mso-height-percent:0;mso-wrap-distance-left:9pt;mso-wrap-distance-top:0;mso-wrap-distance-right:9pt;mso-wrap-distance-bottom:0;mso-position-horizontal:absolute;mso-position-horizontal-relative:margin;mso-position-vertical:absolute;mso-position-vertical-relative:text;mso-width-percent:0;mso-height-percent:0;mso-width-relative:margin;mso-height-relative:margin;v-text-anchor:top" o:gfxdata="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" filled="f" stroked="f" strokeweight=".5pt">
                 <v:textbox>
                   <w:txbxContent>
                     <w:p>
@@ -25767,6 +26327,7 @@
           <w:rFonts w:asciiTheme="minorHAnsi" w:hAnsiTheme="minorHAnsi" w:cstheme="minorHAnsi"/>
           <w:b w:val="0"/>
           <w:noProof/>
+          <w:lang w:eastAsia="en-AU"/>
         </w:rPr>
         <mc:AlternateContent>
           <mc:Choice Requires="wps">
@@ -25842,7 +26403,7 @@
           </mc:Choice>
           <mc:Fallback>
             <w:pict>
-              <v:shape w14:anchorId="1E393675" id="_x0000_s1078" type="#_x0000_t202" style="position:absolute;margin-left:192pt;margin-top:.65pt;width:214.3pt;height:87.05pt;z-index:252181504;visibility:visible;mso-wrap-style:square;mso-width-percent:0;mso-height-percent:0;mso-wrap-distance-left:9pt;mso-wrap-distance-top:3.6pt;mso-wrap-distance-right:9pt;mso-wrap-distance-bottom:3.6pt;mso-position-horizontal:absolute;mso-position-horizontal-relative:margin;mso-position-vertical:absolute;mso-position-vertical-relative:text;mso-width-percent:0;mso-height-percent:0;mso-width-relative:margin;mso-height-relative:margin;v-text-anchor:top" o:gfxdata="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" filled="f" stroked="f">
+              <v:shape w14:anchorId="1E393675" id="_x0000_s1080" type="#_x0000_t202" style="position:absolute;margin-left:192pt;margin-top:.65pt;width:214.3pt;height:87.05pt;z-index:252181504;visibility:visible;mso-wrap-style:square;mso-width-percent:0;mso-height-percent:0;mso-wrap-distance-left:9pt;mso-wrap-distance-top:3.6pt;mso-wrap-distance-right:9pt;mso-wrap-distance-bottom:3.6pt;mso-position-horizontal:absolute;mso-position-horizontal-relative:margin;mso-position-vertical:absolute;mso-position-vertical-relative:text;mso-width-percent:0;mso-height-percent:0;mso-width-relative:margin;mso-height-relative:margin;v-text-anchor:top" o:gfxdata="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" filled="f" stroked="f">
                 <v:textbox>
                   <w:txbxContent>
                     <w:p>
@@ -25965,7 +26526,7 @@
               </wp:anchor>
             </w:drawing>
           </mc:Choice>
-          <mc:Fallback>
+          <mc:Fallback xmlns:w16se="http://schemas.microsoft.com/office/word/2015/wordml/symex" xmlns:w16cid="http://schemas.microsoft.com/office/word/2016/wordml/cid" xmlns:am3d="http://schemas.microsoft.com/office/drawing/2017/model3d" xmlns:aink="http://schemas.microsoft.com/office/drawing/2016/ink" xmlns:cx8="http://schemas.microsoft.com/office/drawing/2016/5/14/chartex" xmlns:cx7="http://schemas.microsoft.com/office/drawing/2016/5/13/chartex" xmlns:cx6="http://schemas.microsoft.com/office/drawing/2016/5/12/chartex" xmlns:cx5="http://schemas.microsoft.com/office/drawing/2016/5/11/chartex" xmlns:cx4="http://schemas.microsoft.com/office/drawing/2016/5/10/chartex" xmlns:cx3="http://schemas.microsoft.com/office/drawing/2016/5/9/chartex" xmlns:cx2="http://schemas.microsoft.com/office/drawing/2015/10/21/chartex" xmlns:cx1="http://schemas.microsoft.com/office/drawing/2015/9/8/chartex" xmlns:cx="http://schemas.microsoft.com/office/drawing/2014/chartex">
             <w:pict>
               <v:line w14:anchorId="29388C7F" id="Straight Connector 167" o:spid="_x0000_s1026" style="position:absolute;flip:y;z-index:252179456;visibility:visible;mso-wrap-style:square;mso-width-percent:0;mso-height-percent:0;mso-wrap-distance-left:9pt;mso-wrap-distance-top:0;mso-wrap-distance-right:9pt;mso-wrap-distance-bottom:0;mso-position-horizontal:absolute;mso-position-horizontal-relative:margin;mso-position-vertical:absolute;mso-position-vertical-relative:text;mso-width-percent:0;mso-height-percent:0;mso-width-relative:margin;mso-height-relative:margin" from="117.75pt,2.35pt" to="177pt,2.35pt" o:gfxdata="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" strokecolor="#00b050" strokeweight="3pt">
                 <v:stroke joinstyle="miter"/>
@@ -25983,6 +26544,7 @@
       <w:r>
         <w:rPr>
           <w:noProof/>
+          <w:lang w:eastAsia="en-AU"/>
         </w:rPr>
         <w:drawing>
           <wp:inline distT="0" distB="0" distL="0" distR="0" wp14:anchorId="15928136" wp14:editId="25C45CD4">
@@ -26000,7 +26562,7 @@
                     <pic:cNvPicPr/>
                   </pic:nvPicPr>
                   <pic:blipFill>
-                    <a:blip r:embed="rId45"/>
+                    <a:blip r:embed="rId44"/>
                     <a:stretch>
                       <a:fillRect/>
                     </a:stretch>
@@ -26041,7 +26603,7 @@
         <w:rPr>
           <w:noProof/>
         </w:rPr>
-        <w:t>29</w:t>
+        <w:t>30</w:t>
       </w:r>
       <w:r>
         <w:rPr>
@@ -26142,7 +26704,7 @@
               </wp:anchor>
             </w:drawing>
           </mc:Choice>
-          <mc:Fallback>
+          <mc:Fallback xmlns:w16se="http://schemas.microsoft.com/office/word/2015/wordml/symex" xmlns:w16cid="http://schemas.microsoft.com/office/word/2016/wordml/cid" xmlns:am3d="http://schemas.microsoft.com/office/drawing/2017/model3d" xmlns:aink="http://schemas.microsoft.com/office/drawing/2016/ink" xmlns:cx8="http://schemas.microsoft.com/office/drawing/2016/5/14/chartex" xmlns:cx7="http://schemas.microsoft.com/office/drawing/2016/5/13/chartex" xmlns:cx6="http://schemas.microsoft.com/office/drawing/2016/5/12/chartex" xmlns:cx5="http://schemas.microsoft.com/office/drawing/2016/5/11/chartex" xmlns:cx4="http://schemas.microsoft.com/office/drawing/2016/5/10/chartex" xmlns:cx3="http://schemas.microsoft.com/office/drawing/2016/5/9/chartex" xmlns:cx2="http://schemas.microsoft.com/office/drawing/2015/10/21/chartex" xmlns:cx1="http://schemas.microsoft.com/office/drawing/2015/9/8/chartex" xmlns:cx="http://schemas.microsoft.com/office/drawing/2014/chartex">
             <w:pict>
               <v:line w14:anchorId="03E0293B" id="Straight Connector 357" o:spid="_x0000_s1026" style="position:absolute;flip:y;z-index:252384256;visibility:visible;mso-wrap-style:square;mso-width-percent:0;mso-height-percent:0;mso-wrap-distance-left:9pt;mso-wrap-distance-top:0;mso-wrap-distance-right:9pt;mso-wrap-distance-bottom:0;mso-position-horizontal:absolute;mso-position-horizontal-relative:margin;mso-position-vertical:absolute;mso-position-vertical-relative:text;mso-width-percent:0;mso-height-percent:0;mso-width-relative:margin;mso-height-relative:margin" from="70.5pt,22.5pt" to="181.5pt,22.5pt" o:gfxdata="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" strokecolor="#00b050" strokeweight="3pt">
                 <v:stroke joinstyle="miter"/>
@@ -26408,21 +26970,7 @@
         <w:rPr>
           <w:sz w:val="24"/>
         </w:rPr>
-        <w:t xml:space="preserve">The selection sort sifts through a list of items and </w:t>
-      </w:r>
-      <w:proofErr w:type="gramStart"/>
-      <w:r>
-        <w:rPr>
-          <w:sz w:val="24"/>
-        </w:rPr>
-        <w:t>makes a selection</w:t>
-      </w:r>
-      <w:proofErr w:type="gramEnd"/>
-      <w:r>
-        <w:rPr>
-          <w:sz w:val="24"/>
-        </w:rPr>
-        <w:t xml:space="preserve"> based on its ordering and allocates to its proper position.</w:t>
+        <w:t>The selection sort sifts through a list of items and makes a selection based on its ordering and allocates to its proper position.</w:t>
       </w:r>
     </w:p>
     <w:p>
@@ -26631,7 +27179,7 @@
               </wp:anchor>
             </w:drawing>
           </mc:Choice>
-          <mc:Fallback>
+          <mc:Fallback xmlns:w16se="http://schemas.microsoft.com/office/word/2015/wordml/symex" xmlns:w16cid="http://schemas.microsoft.com/office/word/2016/wordml/cid" xmlns:am3d="http://schemas.microsoft.com/office/drawing/2017/model3d" xmlns:aink="http://schemas.microsoft.com/office/drawing/2016/ink" xmlns:cx8="http://schemas.microsoft.com/office/drawing/2016/5/14/chartex" xmlns:cx7="http://schemas.microsoft.com/office/drawing/2016/5/13/chartex" xmlns:cx6="http://schemas.microsoft.com/office/drawing/2016/5/12/chartex" xmlns:cx5="http://schemas.microsoft.com/office/drawing/2016/5/11/chartex" xmlns:cx4="http://schemas.microsoft.com/office/drawing/2016/5/10/chartex" xmlns:cx3="http://schemas.microsoft.com/office/drawing/2016/5/9/chartex" xmlns:cx2="http://schemas.microsoft.com/office/drawing/2015/10/21/chartex" xmlns:cx1="http://schemas.microsoft.com/office/drawing/2015/9/8/chartex" xmlns:cx="http://schemas.microsoft.com/office/drawing/2014/chartex">
             <w:pict>
               <v:line w14:anchorId="1BB09536" id="Straight Connector 358" o:spid="_x0000_s1026" style="position:absolute;flip:y;z-index:252386304;visibility:visible;mso-wrap-style:square;mso-width-percent:0;mso-height-percent:0;mso-wrap-distance-left:9pt;mso-wrap-distance-top:0;mso-wrap-distance-right:9pt;mso-wrap-distance-bottom:0;mso-position-horizontal:absolute;mso-position-horizontal-relative:margin;mso-position-vertical:absolute;mso-position-vertical-relative:text;mso-width-percent:0;mso-height-percent:0;mso-width-relative:margin;mso-height-relative:margin" from=".75pt,1.55pt" to="196.5pt,1.55pt" o:gfxdata="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" strokecolor="#00b050" strokeweight="3pt">
                 <v:stroke joinstyle="miter"/>
@@ -26837,7 +27385,7 @@
               </wp:anchor>
             </w:drawing>
           </mc:Choice>
-          <mc:Fallback>
+          <mc:Fallback xmlns:w16se="http://schemas.microsoft.com/office/word/2015/wordml/symex" xmlns:w16cid="http://schemas.microsoft.com/office/word/2016/wordml/cid" xmlns:am3d="http://schemas.microsoft.com/office/drawing/2017/model3d" xmlns:aink="http://schemas.microsoft.com/office/drawing/2016/ink" xmlns:cx8="http://schemas.microsoft.com/office/drawing/2016/5/14/chartex" xmlns:cx7="http://schemas.microsoft.com/office/drawing/2016/5/13/chartex" xmlns:cx6="http://schemas.microsoft.com/office/drawing/2016/5/12/chartex" xmlns:cx5="http://schemas.microsoft.com/office/drawing/2016/5/11/chartex" xmlns:cx4="http://schemas.microsoft.com/office/drawing/2016/5/10/chartex" xmlns:cx3="http://schemas.microsoft.com/office/drawing/2016/5/9/chartex" xmlns:cx2="http://schemas.microsoft.com/office/drawing/2015/10/21/chartex" xmlns:cx1="http://schemas.microsoft.com/office/drawing/2015/9/8/chartex" xmlns:cx="http://schemas.microsoft.com/office/drawing/2014/chartex">
             <w:pict>
               <v:line w14:anchorId="782136BB" id="Straight Connector 20" o:spid="_x0000_s1026" style="position:absolute;flip:y;z-index:252236800;visibility:visible;mso-wrap-style:square;mso-width-percent:0;mso-height-percent:0;mso-wrap-distance-left:9pt;mso-wrap-distance-top:0;mso-wrap-distance-right:9pt;mso-wrap-distance-bottom:0;mso-position-horizontal:absolute;mso-position-horizontal-relative:margin;mso-position-vertical:absolute;mso-position-vertical-relative:text;mso-width-percent:0;mso-height-percent:0;mso-width-relative:margin;mso-height-relative:margin" from="1.5pt,24pt" to="144.75pt,24pt" o:gfxdata="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" strokecolor="#00b050" strokeweight="3pt">
                 <v:stroke joinstyle="miter"/>
@@ -26957,7 +27505,7 @@
               </wp:anchor>
             </w:drawing>
           </mc:Choice>
-          <mc:Fallback>
+          <mc:Fallback xmlns:w16se="http://schemas.microsoft.com/office/word/2015/wordml/symex" xmlns:w16cid="http://schemas.microsoft.com/office/word/2016/wordml/cid" xmlns:am3d="http://schemas.microsoft.com/office/drawing/2017/model3d" xmlns:aink="http://schemas.microsoft.com/office/drawing/2016/ink" xmlns:cx8="http://schemas.microsoft.com/office/drawing/2016/5/14/chartex" xmlns:cx7="http://schemas.microsoft.com/office/drawing/2016/5/13/chartex" xmlns:cx6="http://schemas.microsoft.com/office/drawing/2016/5/12/chartex" xmlns:cx5="http://schemas.microsoft.com/office/drawing/2016/5/11/chartex" xmlns:cx4="http://schemas.microsoft.com/office/drawing/2016/5/10/chartex" xmlns:cx3="http://schemas.microsoft.com/office/drawing/2016/5/9/chartex" xmlns:cx2="http://schemas.microsoft.com/office/drawing/2015/10/21/chartex" xmlns:cx1="http://schemas.microsoft.com/office/drawing/2015/9/8/chartex" xmlns:cx="http://schemas.microsoft.com/office/drawing/2014/chartex">
             <w:pict>
               <v:line w14:anchorId="04A83F13" id="Straight Connector 21" o:spid="_x0000_s1026" style="position:absolute;flip:y;z-index:252238848;visibility:visible;mso-wrap-style:square;mso-width-percent:0;mso-height-percent:0;mso-wrap-distance-left:9pt;mso-wrap-distance-top:0;mso-wrap-distance-right:9pt;mso-wrap-distance-bottom:0;mso-position-horizontal:absolute;mso-position-horizontal-relative:margin;mso-position-vertical:absolute;mso-position-vertical-relative:text;mso-width-percent:0;mso-height-percent:0;mso-width-relative:margin;mso-height-relative:margin" from="176.25pt,2.45pt" to="220.5pt,2.45pt" o:gfxdata="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" strokecolor="#00b050" strokeweight="3pt">
                 <v:stroke joinstyle="miter"/>
@@ -27096,7 +27644,7 @@
               </wp:anchor>
             </w:drawing>
           </mc:Choice>
-          <mc:Fallback>
+          <mc:Fallback xmlns:w16se="http://schemas.microsoft.com/office/word/2015/wordml/symex" xmlns:w16cid="http://schemas.microsoft.com/office/word/2016/wordml/cid" xmlns:am3d="http://schemas.microsoft.com/office/drawing/2017/model3d" xmlns:aink="http://schemas.microsoft.com/office/drawing/2016/ink" xmlns:cx8="http://schemas.microsoft.com/office/drawing/2016/5/14/chartex" xmlns:cx7="http://schemas.microsoft.com/office/drawing/2016/5/13/chartex" xmlns:cx6="http://schemas.microsoft.com/office/drawing/2016/5/12/chartex" xmlns:cx5="http://schemas.microsoft.com/office/drawing/2016/5/11/chartex" xmlns:cx4="http://schemas.microsoft.com/office/drawing/2016/5/10/chartex" xmlns:cx3="http://schemas.microsoft.com/office/drawing/2016/5/9/chartex" xmlns:cx2="http://schemas.microsoft.com/office/drawing/2015/10/21/chartex" xmlns:cx1="http://schemas.microsoft.com/office/drawing/2015/9/8/chartex" xmlns:cx="http://schemas.microsoft.com/office/drawing/2014/chartex">
             <w:pict>
               <v:line w14:anchorId="2C569C4F" id="Straight Connector 137" o:spid="_x0000_s1026" style="position:absolute;flip:y;z-index:251768832;visibility:visible;mso-wrap-style:square;mso-width-percent:0;mso-height-percent:0;mso-wrap-distance-left:9pt;mso-wrap-distance-top:0;mso-wrap-distance-right:9pt;mso-wrap-distance-bottom:0;mso-position-horizontal:absolute;mso-position-horizontal-relative:margin;mso-position-vertical:absolute;mso-position-vertical-relative:text;mso-width-percent:0;mso-height-percent:0;mso-width-relative:margin;mso-height-relative:margin" from=".8pt,25.8pt" to="179.95pt,25.8pt" o:gfxdata="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" strokecolor="#00b050" strokeweight="3pt">
                 <v:stroke joinstyle="miter"/>
@@ -27206,7 +27754,7 @@
               </wp:anchor>
             </w:drawing>
           </mc:Choice>
-          <mc:Fallback>
+          <mc:Fallback xmlns:w16se="http://schemas.microsoft.com/office/word/2015/wordml/symex" xmlns:w16cid="http://schemas.microsoft.com/office/word/2016/wordml/cid" xmlns:am3d="http://schemas.microsoft.com/office/drawing/2017/model3d" xmlns:aink="http://schemas.microsoft.com/office/drawing/2016/ink" xmlns:cx8="http://schemas.microsoft.com/office/drawing/2016/5/14/chartex" xmlns:cx7="http://schemas.microsoft.com/office/drawing/2016/5/13/chartex" xmlns:cx6="http://schemas.microsoft.com/office/drawing/2016/5/12/chartex" xmlns:cx5="http://schemas.microsoft.com/office/drawing/2016/5/11/chartex" xmlns:cx4="http://schemas.microsoft.com/office/drawing/2016/5/10/chartex" xmlns:cx3="http://schemas.microsoft.com/office/drawing/2016/5/9/chartex" xmlns:cx2="http://schemas.microsoft.com/office/drawing/2015/10/21/chartex" xmlns:cx1="http://schemas.microsoft.com/office/drawing/2015/9/8/chartex" xmlns:cx="http://schemas.microsoft.com/office/drawing/2014/chartex">
             <w:pict>
               <v:line w14:anchorId="1BA16126" id="Straight Connector 25" o:spid="_x0000_s1026" style="position:absolute;flip:y;z-index:251808768;visibility:visible;mso-wrap-style:square;mso-width-percent:0;mso-height-percent:0;mso-wrap-distance-left:9pt;mso-wrap-distance-top:0;mso-wrap-distance-right:9pt;mso-wrap-distance-bottom:0;mso-position-horizontal:left;mso-position-horizontal-relative:margin;mso-position-vertical:absolute;mso-position-vertical-relative:text;mso-width-percent:0;mso-height-percent:0;mso-width-relative:margin;mso-height-relative:margin" from="0,21.05pt" to="87.75pt,21.05pt" o:gfxdata="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" strokecolor="#00b050" strokeweight="3pt">
                 <v:stroke joinstyle="miter"/>
@@ -27284,7 +27832,7 @@
                     <pic:cNvPicPr/>
                   </pic:nvPicPr>
                   <pic:blipFill>
-                    <a:blip r:embed="rId46" cstate="print">
+                    <a:blip r:embed="rId45" cstate="print">
                       <a:extLst>
                         <a:ext uri="{28A0092B-C50C-407E-A947-70E740481C1C}">
                           <a14:useLocalDpi xmlns:a14="http://schemas.microsoft.com/office/drawing/2010/main" val="0"/>
@@ -27319,6 +27867,7 @@
       <w:r>
         <w:rPr>
           <w:noProof/>
+          <w:lang w:eastAsia="en-AU"/>
         </w:rPr>
         <mc:AlternateContent>
           <mc:Choice Requires="wps">
@@ -27387,7 +27936,7 @@
                               <w:rPr>
                                 <w:noProof/>
                               </w:rPr>
-                              <w:t>30</w:t>
+                              <w:t>31</w:t>
                             </w:r>
                             <w:r>
                               <w:rPr>
@@ -27418,7 +27967,7 @@
           </mc:Choice>
           <mc:Fallback>
             <w:pict>
-              <v:shape w14:anchorId="30DE0E18" id="Text Box 171" o:spid="_x0000_s1079" type="#_x0000_t202" style="position:absolute;margin-left:-5.3pt;margin-top:291.95pt;width:461.3pt;height:.05pt;z-index:-251130880;visibility:visible;mso-wrap-style:square;mso-wrap-distance-left:9pt;mso-wrap-distance-top:0;mso-wrap-distance-right:9pt;mso-wrap-distance-bottom:0;mso-position-horizontal:absolute;mso-position-horizontal-relative:text;mso-position-vertical:absolute;mso-position-vertical-relative:text;v-text-anchor:top" o:gfxdata="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" stroked="f">
+              <v:shape w14:anchorId="30DE0E18" id="Text Box 171" o:spid="_x0000_s1081" type="#_x0000_t202" style="position:absolute;margin-left:-5.3pt;margin-top:291.95pt;width:461.3pt;height:.05pt;z-index:-251130880;visibility:visible;mso-wrap-style:square;mso-wrap-distance-left:9pt;mso-wrap-distance-top:0;mso-wrap-distance-right:9pt;mso-wrap-distance-bottom:0;mso-position-horizontal:absolute;mso-position-horizontal-relative:text;mso-position-vertical:absolute;mso-position-vertical-relative:text;v-text-anchor:top" o:gfxdata="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" stroked="f">
                 <v:textbox style="mso-fit-shape-to-text:t" inset="0,0,0,0">
                   <w:txbxContent>
                     <w:p>
@@ -27444,7 +27993,7 @@
                         <w:rPr>
                           <w:noProof/>
                         </w:rPr>
-                        <w:t>30</w:t>
+                        <w:t>31</w:t>
                       </w:r>
                       <w:r>
                         <w:rPr>
@@ -27545,7 +28094,7 @@
               </wp:anchor>
             </w:drawing>
           </mc:Choice>
-          <mc:Fallback>
+          <mc:Fallback xmlns:w16se="http://schemas.microsoft.com/office/word/2015/wordml/symex" xmlns:w16cid="http://schemas.microsoft.com/office/word/2016/wordml/cid" xmlns:am3d="http://schemas.microsoft.com/office/drawing/2017/model3d" xmlns:aink="http://schemas.microsoft.com/office/drawing/2016/ink" xmlns:cx8="http://schemas.microsoft.com/office/drawing/2016/5/14/chartex" xmlns:cx7="http://schemas.microsoft.com/office/drawing/2016/5/13/chartex" xmlns:cx6="http://schemas.microsoft.com/office/drawing/2016/5/12/chartex" xmlns:cx5="http://schemas.microsoft.com/office/drawing/2016/5/11/chartex" xmlns:cx4="http://schemas.microsoft.com/office/drawing/2016/5/10/chartex" xmlns:cx3="http://schemas.microsoft.com/office/drawing/2016/5/9/chartex" xmlns:cx2="http://schemas.microsoft.com/office/drawing/2015/10/21/chartex" xmlns:cx1="http://schemas.microsoft.com/office/drawing/2015/9/8/chartex" xmlns:cx="http://schemas.microsoft.com/office/drawing/2014/chartex">
             <w:pict>
               <v:line w14:anchorId="26992D75" id="Straight Connector 55" o:spid="_x0000_s1026" style="position:absolute;flip:y;z-index:251811840;visibility:visible;mso-wrap-style:square;mso-width-percent:0;mso-height-percent:0;mso-wrap-distance-left:9pt;mso-wrap-distance-top:0;mso-wrap-distance-right:9pt;mso-wrap-distance-bottom:0;mso-position-horizontal:absolute;mso-position-horizontal-relative:margin;mso-position-vertical:absolute;mso-position-vertical-relative:text;mso-width-percent:0;mso-height-percent:0;mso-width-relative:margin;mso-height-relative:margin" from="0,20.4pt" to="63.75pt,20.4pt" o:gfxdata="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" strokecolor="#00b050" strokeweight="3pt">
                 <v:stroke joinstyle="miter"/>
@@ -27601,7 +28150,7 @@
                     <pic:cNvPicPr/>
                   </pic:nvPicPr>
                   <pic:blipFill>
-                    <a:blip r:embed="rId47" cstate="print">
+                    <a:blip r:embed="rId46" cstate="print">
                       <a:extLst>
                         <a:ext uri="{28A0092B-C50C-407E-A947-70E740481C1C}">
                           <a14:useLocalDpi xmlns:a14="http://schemas.microsoft.com/office/drawing/2010/main" val="0"/>
@@ -27636,6 +28185,7 @@
       <w:r>
         <w:rPr>
           <w:noProof/>
+          <w:lang w:eastAsia="en-AU"/>
         </w:rPr>
         <mc:AlternateContent>
           <mc:Choice Requires="wps">
@@ -27697,7 +28247,7 @@
                               <w:rPr>
                                 <w:noProof/>
                               </w:rPr>
-                              <w:t>31</w:t>
+                              <w:t>32</w:t>
                             </w:r>
                             <w:r>
                               <w:rPr>
@@ -27728,7 +28278,7 @@
           </mc:Choice>
           <mc:Fallback>
             <w:pict>
-              <v:shape w14:anchorId="4FED98EC" id="Text Box 172" o:spid="_x0000_s1080" type="#_x0000_t202" style="position:absolute;margin-left:-2.05pt;margin-top:284.35pt;width:455.6pt;height:.05pt;z-index:252187648;visibility:visible;mso-wrap-style:square;mso-wrap-distance-left:9pt;mso-wrap-distance-top:0;mso-wrap-distance-right:9pt;mso-wrap-distance-bottom:0;mso-position-horizontal:absolute;mso-position-horizontal-relative:text;mso-position-vertical:absolute;mso-position-vertical-relative:text;v-text-anchor:top" o:gfxdata="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" stroked="f">
+              <v:shape w14:anchorId="4FED98EC" id="Text Box 172" o:spid="_x0000_s1082" type="#_x0000_t202" style="position:absolute;margin-left:-2.05pt;margin-top:284.35pt;width:455.6pt;height:.05pt;z-index:252187648;visibility:visible;mso-wrap-style:square;mso-wrap-distance-left:9pt;mso-wrap-distance-top:0;mso-wrap-distance-right:9pt;mso-wrap-distance-bottom:0;mso-position-horizontal:absolute;mso-position-horizontal-relative:text;mso-position-vertical:absolute;mso-position-vertical-relative:text;v-text-anchor:top" o:gfxdata="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" stroked="f">
                 <v:textbox style="mso-fit-shape-to-text:t" inset="0,0,0,0">
                   <w:txbxContent>
                     <w:p>
@@ -27754,7 +28304,7 @@
                         <w:rPr>
                           <w:noProof/>
                         </w:rPr>
-                        <w:t>31</w:t>
+                        <w:t>32</w:t>
                       </w:r>
                       <w:r>
                         <w:rPr>
@@ -27865,7 +28415,7 @@
               </wp:anchor>
             </w:drawing>
           </mc:Choice>
-          <mc:Fallback>
+          <mc:Fallback xmlns:w16se="http://schemas.microsoft.com/office/word/2015/wordml/symex" xmlns:w16cid="http://schemas.microsoft.com/office/word/2016/wordml/cid" xmlns:am3d="http://schemas.microsoft.com/office/drawing/2017/model3d" xmlns:aink="http://schemas.microsoft.com/office/drawing/2016/ink" xmlns:cx8="http://schemas.microsoft.com/office/drawing/2016/5/14/chartex" xmlns:cx7="http://schemas.microsoft.com/office/drawing/2016/5/13/chartex" xmlns:cx6="http://schemas.microsoft.com/office/drawing/2016/5/12/chartex" xmlns:cx5="http://schemas.microsoft.com/office/drawing/2016/5/11/chartex" xmlns:cx4="http://schemas.microsoft.com/office/drawing/2016/5/10/chartex" xmlns:cx3="http://schemas.microsoft.com/office/drawing/2016/5/9/chartex" xmlns:cx2="http://schemas.microsoft.com/office/drawing/2015/10/21/chartex" xmlns:cx1="http://schemas.microsoft.com/office/drawing/2015/9/8/chartex" xmlns:cx="http://schemas.microsoft.com/office/drawing/2014/chartex">
             <w:pict>
               <v:line w14:anchorId="0F28B023" id="Straight Connector 59" o:spid="_x0000_s1026" style="position:absolute;flip:y;z-index:251814912;visibility:visible;mso-wrap-style:square;mso-width-percent:0;mso-height-percent:0;mso-wrap-distance-left:9pt;mso-wrap-distance-top:0;mso-wrap-distance-right:9pt;mso-wrap-distance-bottom:0;mso-position-horizontal:left;mso-position-horizontal-relative:margin;mso-position-vertical:absolute;mso-position-vertical-relative:text;mso-width-percent:0;mso-height-percent:0;mso-width-relative:margin;mso-height-relative:margin" from="0,18.75pt" to="57pt,18.75pt" o:gfxdata="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" strokecolor="#00b050" strokeweight="3pt">
                 <v:stroke joinstyle="miter"/>
@@ -27929,7 +28479,7 @@
                     <pic:cNvPicPr/>
                   </pic:nvPicPr>
                   <pic:blipFill>
-                    <a:blip r:embed="rId48" cstate="print">
+                    <a:blip r:embed="rId47" cstate="print">
                       <a:extLst>
                         <a:ext uri="{28A0092B-C50C-407E-A947-70E740481C1C}">
                           <a14:useLocalDpi xmlns:a14="http://schemas.microsoft.com/office/drawing/2010/main" val="0"/>
@@ -27964,6 +28514,7 @@
       <w:r>
         <w:rPr>
           <w:noProof/>
+          <w:lang w:eastAsia="en-AU"/>
         </w:rPr>
         <mc:AlternateContent>
           <mc:Choice Requires="wps">
@@ -28032,7 +28583,7 @@
                               <w:rPr>
                                 <w:noProof/>
                               </w:rPr>
-                              <w:t>32</w:t>
+                              <w:t>33</w:t>
                             </w:r>
                             <w:r>
                               <w:rPr>
@@ -28063,7 +28614,7 @@
           </mc:Choice>
           <mc:Fallback>
             <w:pict>
-              <v:shape w14:anchorId="2F41AAAD" id="Text Box 173" o:spid="_x0000_s1081" type="#_x0000_t202" style="position:absolute;margin-left:-3.7pt;margin-top:280.2pt;width:449.85pt;height:.05pt;z-index:-251126784;visibility:visible;mso-wrap-style:square;mso-wrap-distance-left:9pt;mso-wrap-distance-top:0;mso-wrap-distance-right:9pt;mso-wrap-distance-bottom:0;mso-position-horizontal:absolute;mso-position-horizontal-relative:text;mso-position-vertical:absolute;mso-position-vertical-relative:text;v-text-anchor:top" o:gfxdata="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" stroked="f">
+              <v:shape w14:anchorId="2F41AAAD" id="Text Box 173" o:spid="_x0000_s1083" type="#_x0000_t202" style="position:absolute;margin-left:-3.7pt;margin-top:280.2pt;width:449.85pt;height:.05pt;z-index:-251126784;visibility:visible;mso-wrap-style:square;mso-wrap-distance-left:9pt;mso-wrap-distance-top:0;mso-wrap-distance-right:9pt;mso-wrap-distance-bottom:0;mso-position-horizontal:absolute;mso-position-horizontal-relative:text;mso-position-vertical:absolute;mso-position-vertical-relative:text;v-text-anchor:top" o:gfxdata="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" stroked="f">
                 <v:textbox style="mso-fit-shape-to-text:t" inset="0,0,0,0">
                   <w:txbxContent>
                     <w:p>
@@ -28089,7 +28640,7 @@
                         <w:rPr>
                           <w:noProof/>
                         </w:rPr>
-                        <w:t>32</w:t>
+                        <w:t>33</w:t>
                       </w:r>
                       <w:r>
                         <w:rPr>
@@ -28153,7 +28704,7 @@
                     <pic:cNvPicPr/>
                   </pic:nvPicPr>
                   <pic:blipFill>
-                    <a:blip r:embed="rId49" cstate="print">
+                    <a:blip r:embed="rId48" cstate="print">
                       <a:extLst>
                         <a:ext uri="{28A0092B-C50C-407E-A947-70E740481C1C}">
                           <a14:useLocalDpi xmlns:a14="http://schemas.microsoft.com/office/drawing/2010/main" val="0"/>
@@ -28188,6 +28739,7 @@
       <w:r>
         <w:rPr>
           <w:noProof/>
+          <w:lang w:eastAsia="en-AU"/>
         </w:rPr>
         <mc:AlternateContent>
           <mc:Choice Requires="wps">
@@ -28256,7 +28808,7 @@
                               <w:rPr>
                                 <w:noProof/>
                               </w:rPr>
-                              <w:t>33</w:t>
+                              <w:t>34</w:t>
                             </w:r>
                             <w:r>
                               <w:rPr>
@@ -28287,7 +28839,7 @@
           </mc:Choice>
           <mc:Fallback>
             <w:pict>
-              <v:shape w14:anchorId="7747AF5C" id="Text Box 174" o:spid="_x0000_s1082" type="#_x0000_t202" style="position:absolute;margin-left:-6.05pt;margin-top:276.65pt;width:453.05pt;height:.05pt;z-index:-251124736;visibility:visible;mso-wrap-style:square;mso-wrap-distance-left:9pt;mso-wrap-distance-top:0;mso-wrap-distance-right:9pt;mso-wrap-distance-bottom:0;mso-position-horizontal:absolute;mso-position-horizontal-relative:text;mso-position-vertical:absolute;mso-position-vertical-relative:text;v-text-anchor:top" o:gfxdata="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" stroked="f">
+              <v:shape w14:anchorId="7747AF5C" id="Text Box 174" o:spid="_x0000_s1084" type="#_x0000_t202" style="position:absolute;margin-left:-6.05pt;margin-top:276.65pt;width:453.05pt;height:.05pt;z-index:-251124736;visibility:visible;mso-wrap-style:square;mso-wrap-distance-left:9pt;mso-wrap-distance-top:0;mso-wrap-distance-right:9pt;mso-wrap-distance-bottom:0;mso-position-horizontal:absolute;mso-position-horizontal-relative:text;mso-position-vertical:absolute;mso-position-vertical-relative:text;v-text-anchor:top" o:gfxdata="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" stroked="f">
                 <v:textbox style="mso-fit-shape-to-text:t" inset="0,0,0,0">
                   <w:txbxContent>
                     <w:p>
@@ -28313,7 +28865,7 @@
                         <w:rPr>
                           <w:noProof/>
                         </w:rPr>
-                        <w:t>33</w:t>
+                        <w:t>34</w:t>
                       </w:r>
                       <w:r>
                         <w:rPr>
@@ -28377,7 +28929,7 @@
                     <pic:cNvPicPr/>
                   </pic:nvPicPr>
                   <pic:blipFill>
-                    <a:blip r:embed="rId50" cstate="print">
+                    <a:blip r:embed="rId49" cstate="print">
                       <a:extLst>
                         <a:ext uri="{28A0092B-C50C-407E-A947-70E740481C1C}">
                           <a14:useLocalDpi xmlns:a14="http://schemas.microsoft.com/office/drawing/2010/main" val="0"/>
@@ -28412,6 +28964,7 @@
       <w:r>
         <w:rPr>
           <w:noProof/>
+          <w:lang w:eastAsia="en-AU"/>
         </w:rPr>
         <mc:AlternateContent>
           <mc:Choice Requires="wps">
@@ -28480,7 +29033,7 @@
                               <w:rPr>
                                 <w:noProof/>
                               </w:rPr>
-                              <w:t>34</w:t>
+                              <w:t>35</w:t>
                             </w:r>
                             <w:r>
                               <w:rPr>
@@ -28511,7 +29064,7 @@
           </mc:Choice>
           <mc:Fallback>
             <w:pict>
-              <v:shape w14:anchorId="619ADCCE" id="Text Box 175" o:spid="_x0000_s1083" type="#_x0000_t202" style="position:absolute;margin-left:-7.45pt;margin-top:268.55pt;width:465.4pt;height:.05pt;z-index:-251122688;visibility:visible;mso-wrap-style:square;mso-wrap-distance-left:9pt;mso-wrap-distance-top:0;mso-wrap-distance-right:9pt;mso-wrap-distance-bottom:0;mso-position-horizontal:absolute;mso-position-horizontal-relative:text;mso-position-vertical:absolute;mso-position-vertical-relative:text;v-text-anchor:top" o:gfxdata="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" stroked="f">
+              <v:shape w14:anchorId="619ADCCE" id="Text Box 175" o:spid="_x0000_s1085" type="#_x0000_t202" style="position:absolute;margin-left:-7.45pt;margin-top:268.55pt;width:465.4pt;height:.05pt;z-index:-251122688;visibility:visible;mso-wrap-style:square;mso-wrap-distance-left:9pt;mso-wrap-distance-top:0;mso-wrap-distance-right:9pt;mso-wrap-distance-bottom:0;mso-position-horizontal:absolute;mso-position-horizontal-relative:text;mso-position-vertical:absolute;mso-position-vertical-relative:text;v-text-anchor:top" o:gfxdata="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" stroked="f">
                 <v:textbox style="mso-fit-shape-to-text:t" inset="0,0,0,0">
                   <w:txbxContent>
                     <w:p>
@@ -28537,7 +29090,7 @@
                         <w:rPr>
                           <w:noProof/>
                         </w:rPr>
-                        <w:t>34</w:t>
+                        <w:t>35</w:t>
                       </w:r>
                       <w:r>
                         <w:rPr>
@@ -28736,7 +29289,7 @@
               </wp:anchor>
             </w:drawing>
           </mc:Choice>
-          <mc:Fallback>
+          <mc:Fallback xmlns:w16se="http://schemas.microsoft.com/office/word/2015/wordml/symex" xmlns:w16cid="http://schemas.microsoft.com/office/word/2016/wordml/cid" xmlns:am3d="http://schemas.microsoft.com/office/drawing/2017/model3d" xmlns:aink="http://schemas.microsoft.com/office/drawing/2016/ink" xmlns:cx8="http://schemas.microsoft.com/office/drawing/2016/5/14/chartex" xmlns:cx7="http://schemas.microsoft.com/office/drawing/2016/5/13/chartex" xmlns:cx6="http://schemas.microsoft.com/office/drawing/2016/5/12/chartex" xmlns:cx5="http://schemas.microsoft.com/office/drawing/2016/5/11/chartex" xmlns:cx4="http://schemas.microsoft.com/office/drawing/2016/5/10/chartex" xmlns:cx3="http://schemas.microsoft.com/office/drawing/2016/5/9/chartex" xmlns:cx2="http://schemas.microsoft.com/office/drawing/2015/10/21/chartex" xmlns:cx1="http://schemas.microsoft.com/office/drawing/2015/9/8/chartex" xmlns:cx="http://schemas.microsoft.com/office/drawing/2014/chartex">
             <w:pict>
               <v:line w14:anchorId="099A3A66" id="Straight Connector 248" o:spid="_x0000_s1026" style="position:absolute;flip:y;z-index:252001280;visibility:visible;mso-wrap-style:square;mso-width-percent:0;mso-height-percent:0;mso-wrap-distance-left:9pt;mso-wrap-distance-top:0;mso-wrap-distance-right:9pt;mso-wrap-distance-bottom:0;mso-position-horizontal:absolute;mso-position-horizontal-relative:margin;mso-position-vertical:absolute;mso-position-vertical-relative:text;mso-width-percent:0;mso-height-percent:0;mso-width-relative:margin;mso-height-relative:margin" from="0,24pt" to="99pt,24pt" o:gfxdata="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" strokecolor="#00b050" strokeweight="3pt">
                 <v:stroke joinstyle="miter"/>
@@ -28782,7 +29335,7 @@
         </w:rPr>
         <w:t xml:space="preserve">Visual Studio 2017 - </w:t>
       </w:r>
-      <w:hyperlink r:id="rId51" w:history="1">
+      <w:hyperlink r:id="rId50" w:history="1">
         <w:r>
           <w:rPr>
             <w:rStyle w:val="Hyperlink"/>
@@ -28819,7 +29372,7 @@
         </w:rPr>
         <w:t xml:space="preserve"> Pro Documentation - </w:t>
       </w:r>
-      <w:hyperlink r:id="rId52" w:history="1">
+      <w:hyperlink r:id="rId51" w:history="1">
         <w:r>
           <w:rPr>
             <w:rStyle w:val="Hyperlink"/>
@@ -28844,7 +29397,7 @@
       </w:pPr>
     </w:p>
     <w:sectPr>
-      <w:headerReference w:type="default" r:id="rId53"/>
+      <w:headerReference w:type="default" r:id="rId52"/>
       <w:pgSz w:w="11906" w:h="16838"/>
       <w:pgMar w:top="1440" w:right="1440" w:bottom="1440" w:left="1440" w:header="708" w:footer="708" w:gutter="0"/>
       <w:pgNumType w:start="0"/>
@@ -28857,7 +29410,7 @@
 </file>
 
 <file path=word/endnotes.xml><?xml version="1.0" encoding="utf-8"?>
-<w:endnotes xmlns:wpc="http://schemas.microsoft.com/office/word/2010/wordprocessingCanvas" xmlns:cx="http://schemas.microsoft.com/office/drawing/2014/chartex" xmlns:cx1="http://schemas.microsoft.com/office/drawing/2015/9/8/chartex" xmlns:cx2="http://schemas.microsoft.com/office/drawing/2015/10/21/chartex" xmlns:cx3="http://schemas.microsoft.com/office/drawing/2016/5/9/chartex" xmlns:cx4="http://schemas.microsoft.com/office/drawing/2016/5/10/chartex" xmlns:cx5="http://schemas.microsoft.com/office/drawing/2016/5/11/chartex" xmlns:cx6="http://schemas.microsoft.com/office/drawing/2016/5/12/chartex" xmlns:cx7="http://schemas.microsoft.com/office/drawing/2016/5/13/chartex" xmlns:cx8="http://schemas.microsoft.com/office/drawing/2016/5/14/chartex" xmlns:mc="http://schemas.openxmlformats.org/markup-compatibility/2006" xmlns:aink="http://schemas.microsoft.com/office/drawing/2016/ink" xmlns:am3d="http://schemas.microsoft.com/office/drawing/2017/model3d" xmlns:o="urn:schemas-microsoft-com:office:office" xmlns:r="http://schemas.openxmlformats.org/officeDocument/2006/relationships" xmlns:m="http://schemas.openxmlformats.org/officeDocument/2006/math" xmlns:v="urn:schemas-microsoft-com:vml" xmlns:wp14="http://schemas.microsoft.com/office/word/2010/wordprocessingDrawing" xmlns:wp="http://schemas.openxmlformats.org/drawingml/2006/wordprocessingDrawing" xmlns:w10="urn:schemas-microsoft-com:office:word" xmlns:w="http://schemas.openxmlformats.org/wordprocessingml/2006/main" xmlns:w14="http://schemas.microsoft.com/office/word/2010/wordml" xmlns:w15="http://schemas.microsoft.com/office/word/2012/wordml" xmlns:w16cid="http://schemas.microsoft.com/office/word/2016/wordml/cid" xmlns:w16se="http://schemas.microsoft.com/office/word/2015/wordml/symex" xmlns:wpg="http://schemas.microsoft.com/office/word/2010/wordprocessingGroup" xmlns:wpi="http://schemas.microsoft.com/office/word/2010/wordprocessingInk" xmlns:wne="http://schemas.microsoft.com/office/word/2006/wordml" xmlns:wps="http://schemas.microsoft.com/office/word/2010/wordprocessingShape" mc:Ignorable="w14 w15 w16se w16cid wp14">
+<w:endnotes xmlns:wpc="http://schemas.microsoft.com/office/word/2010/wordprocessingCanvas" xmlns:mc="http://schemas.openxmlformats.org/markup-compatibility/2006" xmlns:o="urn:schemas-microsoft-com:office:office" xmlns:r="http://schemas.openxmlformats.org/officeDocument/2006/relationships" xmlns:m="http://schemas.openxmlformats.org/officeDocument/2006/math" xmlns:v="urn:schemas-microsoft-com:vml" xmlns:wp14="http://schemas.microsoft.com/office/word/2010/wordprocessingDrawing" xmlns:wp="http://schemas.openxmlformats.org/drawingml/2006/wordprocessingDrawing" xmlns:w10="urn:schemas-microsoft-com:office:word" xmlns:w="http://schemas.openxmlformats.org/wordprocessingml/2006/main" xmlns:w14="http://schemas.microsoft.com/office/word/2010/wordml" xmlns:w15="http://schemas.microsoft.com/office/word/2012/wordml" xmlns:wpg="http://schemas.microsoft.com/office/word/2010/wordprocessingGroup" xmlns:wpi="http://schemas.microsoft.com/office/word/2010/wordprocessingInk" xmlns:wne="http://schemas.microsoft.com/office/word/2006/wordml" xmlns:wps="http://schemas.microsoft.com/office/word/2010/wordprocessingShape" mc:Ignorable="w14 w15 wp14">
   <w:endnote w:type="separator" w:id="-1">
     <w:p>
       <w:pPr>
@@ -28882,7 +29435,7 @@
 </file>
 
 <file path=word/footnotes.xml><?xml version="1.0" encoding="utf-8"?>
-<w:footnotes xmlns:wpc="http://schemas.microsoft.com/office/word/2010/wordprocessingCanvas" xmlns:cx="http://schemas.microsoft.com/office/drawing/2014/chartex" xmlns:cx1="http://schemas.microsoft.com/office/drawing/2015/9/8/chartex" xmlns:cx2="http://schemas.microsoft.com/office/drawing/2015/10/21/chartex" xmlns:cx3="http://schemas.microsoft.com/office/drawing/2016/5/9/chartex" xmlns:cx4="http://schemas.microsoft.com/office/drawing/2016/5/10/chartex" xmlns:cx5="http://schemas.microsoft.com/office/drawing/2016/5/11/chartex" xmlns:cx6="http://schemas.microsoft.com/office/drawing/2016/5/12/chartex" xmlns:cx7="http://schemas.microsoft.com/office/drawing/2016/5/13/chartex" xmlns:cx8="http://schemas.microsoft.com/office/drawing/2016/5/14/chartex" xmlns:mc="http://schemas.openxmlformats.org/markup-compatibility/2006" xmlns:aink="http://schemas.microsoft.com/office/drawing/2016/ink" xmlns:am3d="http://schemas.microsoft.com/office/drawing/2017/model3d" xmlns:o="urn:schemas-microsoft-com:office:office" xmlns:r="http://schemas.openxmlformats.org/officeDocument/2006/relationships" xmlns:m="http://schemas.openxmlformats.org/officeDocument/2006/math" xmlns:v="urn:schemas-microsoft-com:vml" xmlns:wp14="http://schemas.microsoft.com/office/word/2010/wordprocessingDrawing" xmlns:wp="http://schemas.openxmlformats.org/drawingml/2006/wordprocessingDrawing" xmlns:w10="urn:schemas-microsoft-com:office:word" xmlns:w="http://schemas.openxmlformats.org/wordprocessingml/2006/main" xmlns:w14="http://schemas.microsoft.com/office/word/2010/wordml" xmlns:w15="http://schemas.microsoft.com/office/word/2012/wordml" xmlns:w16cid="http://schemas.microsoft.com/office/word/2016/wordml/cid" xmlns:w16se="http://schemas.microsoft.com/office/word/2015/wordml/symex" xmlns:wpg="http://schemas.microsoft.com/office/word/2010/wordprocessingGroup" xmlns:wpi="http://schemas.microsoft.com/office/word/2010/wordprocessingInk" xmlns:wne="http://schemas.microsoft.com/office/word/2006/wordml" xmlns:wps="http://schemas.microsoft.com/office/word/2010/wordprocessingShape" mc:Ignorable="w14 w15 w16se w16cid wp14">
+<w:footnotes xmlns:wpc="http://schemas.microsoft.com/office/word/2010/wordprocessingCanvas" xmlns:mc="http://schemas.openxmlformats.org/markup-compatibility/2006" xmlns:o="urn:schemas-microsoft-com:office:office" xmlns:r="http://schemas.openxmlformats.org/officeDocument/2006/relationships" xmlns:m="http://schemas.openxmlformats.org/officeDocument/2006/math" xmlns:v="urn:schemas-microsoft-com:vml" xmlns:wp14="http://schemas.microsoft.com/office/word/2010/wordprocessingDrawing" xmlns:wp="http://schemas.openxmlformats.org/drawingml/2006/wordprocessingDrawing" xmlns:w10="urn:schemas-microsoft-com:office:word" xmlns:w="http://schemas.openxmlformats.org/wordprocessingml/2006/main" xmlns:w14="http://schemas.microsoft.com/office/word/2010/wordml" xmlns:w15="http://schemas.microsoft.com/office/word/2012/wordml" xmlns:wpg="http://schemas.microsoft.com/office/word/2010/wordprocessingGroup" xmlns:wpi="http://schemas.microsoft.com/office/word/2010/wordprocessingInk" xmlns:wne="http://schemas.microsoft.com/office/word/2006/wordml" xmlns:wps="http://schemas.microsoft.com/office/word/2010/wordprocessingShape" mc:Ignorable="w14 w15 wp14">
   <w:footnote w:type="separator" w:id="-1">
     <w:p>
       <w:pPr>
@@ -28907,7 +29460,7 @@
 </file>
 
 <file path=word/header1.xml><?xml version="1.0" encoding="utf-8"?>
-<w:hdr xmlns:wpc="http://schemas.microsoft.com/office/word/2010/wordprocessingCanvas" xmlns:cx="http://schemas.microsoft.com/office/drawing/2014/chartex" xmlns:cx1="http://schemas.microsoft.com/office/drawing/2015/9/8/chartex" xmlns:cx2="http://schemas.microsoft.com/office/drawing/2015/10/21/chartex" xmlns:cx3="http://schemas.microsoft.com/office/drawing/2016/5/9/chartex" xmlns:cx4="http://schemas.microsoft.com/office/drawing/2016/5/10/chartex" xmlns:cx5="http://schemas.microsoft.com/office/drawing/2016/5/11/chartex" xmlns:cx6="http://schemas.microsoft.com/office/drawing/2016/5/12/chartex" xmlns:cx7="http://schemas.microsoft.com/office/drawing/2016/5/13/chartex" xmlns:cx8="http://schemas.microsoft.com/office/drawing/2016/5/14/chartex" xmlns:mc="http://schemas.openxmlformats.org/markup-compatibility/2006" xmlns:aink="http://schemas.microsoft.com/office/drawing/2016/ink" xmlns:am3d="http://schemas.microsoft.com/office/drawing/2017/model3d" xmlns:o="urn:schemas-microsoft-com:office:office" xmlns:r="http://schemas.openxmlformats.org/officeDocument/2006/relationships" xmlns:m="http://schemas.openxmlformats.org/officeDocument/2006/math" xmlns:v="urn:schemas-microsoft-com:vml" xmlns:wp14="http://schemas.microsoft.com/office/word/2010/wordprocessingDrawing" xmlns:wp="http://schemas.openxmlformats.org/drawingml/2006/wordprocessingDrawing" xmlns:w10="urn:schemas-microsoft-com:office:word" xmlns:w="http://schemas.openxmlformats.org/wordprocessingml/2006/main" xmlns:w14="http://schemas.microsoft.com/office/word/2010/wordml" xmlns:w15="http://schemas.microsoft.com/office/word/2012/wordml" xmlns:w16cid="http://schemas.microsoft.com/office/word/2016/wordml/cid" xmlns:w16se="http://schemas.microsoft.com/office/word/2015/wordml/symex" xmlns:wpg="http://schemas.microsoft.com/office/word/2010/wordprocessingGroup" xmlns:wpi="http://schemas.microsoft.com/office/word/2010/wordprocessingInk" xmlns:wne="http://schemas.microsoft.com/office/word/2006/wordml" xmlns:wps="http://schemas.microsoft.com/office/word/2010/wordprocessingShape" mc:Ignorable="w14 w15 w16se w16cid wp14">
+<w:hdr xmlns:wpc="http://schemas.microsoft.com/office/word/2010/wordprocessingCanvas" xmlns:mc="http://schemas.openxmlformats.org/markup-compatibility/2006" xmlns:o="urn:schemas-microsoft-com:office:office" xmlns:r="http://schemas.openxmlformats.org/officeDocument/2006/relationships" xmlns:m="http://schemas.openxmlformats.org/officeDocument/2006/math" xmlns:v="urn:schemas-microsoft-com:vml" xmlns:wp14="http://schemas.microsoft.com/office/word/2010/wordprocessingDrawing" xmlns:wp="http://schemas.openxmlformats.org/drawingml/2006/wordprocessingDrawing" xmlns:w10="urn:schemas-microsoft-com:office:word" xmlns:w="http://schemas.openxmlformats.org/wordprocessingml/2006/main" xmlns:w14="http://schemas.microsoft.com/office/word/2010/wordml" xmlns:w15="http://schemas.microsoft.com/office/word/2012/wordml" xmlns:wpg="http://schemas.microsoft.com/office/word/2010/wordprocessingGroup" xmlns:wpi="http://schemas.microsoft.com/office/word/2010/wordprocessingInk" xmlns:wne="http://schemas.microsoft.com/office/word/2006/wordml" xmlns:wps="http://schemas.microsoft.com/office/word/2010/wordprocessingShape" mc:Ignorable="w14 w15 wp14">
   <w:p>
     <w:pPr>
       <w:pStyle w:val="Header"/>
@@ -29233,7 +29786,7 @@
                                 <w:sz w:val="24"/>
                                 <w:szCs w:val="24"/>
                               </w:rPr>
-                              <w:t>7</w:t>
+                              <w:t>20</w:t>
                             </w:r>
                             <w:r>
                               <w:rPr>
@@ -29268,16 +29821,16 @@
         </mc:Choice>
         <mc:Fallback>
           <w:pict>
-            <v:group id="Group 158" o:spid="_x0000_s1084" style="position:absolute;margin-left:0;margin-top:0;width:133.9pt;height:80.65pt;z-index:251659264;mso-top-percent:23;mso-position-horizontal:left;mso-position-horizontal-relative:page;mso-position-vertical-relative:page;mso-top-percent:23;mso-width-relative:margin;mso-height-relative:margin" coordsize="17007,10241" o:gfxdata="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">
-              <v:group id="Group 159" o:spid="_x0000_s1085" style="position:absolute;width:17007;height:10241" coordsize="17007,10241" o:gfxdata="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">
-                <v:rect id="Rectangle 160" o:spid="_x0000_s1086" style="position:absolute;width:17007;height:10241;visibility:visible;mso-wrap-style:square;v-text-anchor:middle" o:gfxdata="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" fillcolor="white [3212]" stroked="f" strokeweight="1pt">
+            <v:group id="Group 158" o:spid="_x0000_s1086" style="position:absolute;margin-left:0;margin-top:0;width:133.9pt;height:80.65pt;z-index:251659264;mso-top-percent:23;mso-position-horizontal:left;mso-position-horizontal-relative:page;mso-position-vertical-relative:page;mso-top-percent:23;mso-width-relative:margin;mso-height-relative:margin" coordsize="17007,10241" o:gfxdata="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">
+              <v:group id="Group 159" o:spid="_x0000_s1087" style="position:absolute;width:17007;height:10241" coordsize="17007,10241" o:gfxdata="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">
+                <v:rect id="Rectangle 160" o:spid="_x0000_s1088" style="position:absolute;width:17007;height:10241;visibility:visible;mso-wrap-style:square;v-text-anchor:middle" o:gfxdata="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" fillcolor="white [3212]" stroked="f" strokeweight="1pt">
                   <v:fill opacity="0"/>
                 </v:rect>
-                <v:shape id="Rectangle 1" o:spid="_x0000_s1087" style="position:absolute;left:2286;width:14630;height:10149;visibility:visible;mso-wrap-style:square;v-text-anchor:middle" coordsize="1462822,1014481" o:gfxdata="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" path="m,l1462822,,910372,376306,,1014481,,xe" fillcolor="#00b050" stroked="f" strokeweight="1pt">
+                <v:shape id="Rectangle 1" o:spid="_x0000_s1089" style="position:absolute;left:2286;width:14630;height:10149;visibility:visible;mso-wrap-style:square;v-text-anchor:middle" coordsize="1462822,1014481" o:gfxdata="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" path="m,l1462822,,910372,376306,,1014481,,xe" fillcolor="#00b050" stroked="f" strokeweight="1pt">
                   <v:stroke joinstyle="miter"/>
                   <v:path arrowok="t" o:connecttype="custom" o:connectlocs="0,0;1463040,0;910508,376493;0,1014984;0,0" o:connectangles="0,0,0,0,0"/>
                 </v:shape>
-                <v:rect id="Rectangle 162" o:spid="_x0000_s1088" style="position:absolute;left:2194;width:14722;height:10241;visibility:visible;mso-wrap-style:square;v-text-anchor:middle" o:gfxdata="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" stroked="f" strokeweight="1pt">
+                <v:rect id="Rectangle 162" o:spid="_x0000_s1090" style="position:absolute;left:2194;width:14722;height:10241;visibility:visible;mso-wrap-style:square;v-text-anchor:middle" o:gfxdata="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" stroked="f" strokeweight="1pt">
                   <v:fill r:id="rId2" o:title="" recolor="t" rotate="t" type="frame"/>
                 </v:rect>
               </v:group>
@@ -29285,7 +29838,7 @@
                 <v:stroke joinstyle="miter"/>
                 <v:path gradientshapeok="t" o:connecttype="rect"/>
               </v:shapetype>
-              <v:shape id="Text Box 163" o:spid="_x0000_s1089" type="#_x0000_t202" style="position:absolute;left:2370;top:189;width:4428;height:3753;flip:x;visibility:visible;mso-wrap-style:square;v-text-anchor:middle" o:gfxdata="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" filled="f" stroked="f" strokeweight=".5pt">
+              <v:shape id="Text Box 163" o:spid="_x0000_s1091" type="#_x0000_t202" style="position:absolute;left:2370;top:189;width:4428;height:3753;flip:x;visibility:visible;mso-wrap-style:square;v-text-anchor:middle" o:gfxdata="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" filled="f" stroked="f" strokeweight=".5pt">
                 <v:textbox inset=",7.2pt,,7.2pt">
                   <w:txbxContent>
                     <w:p>
@@ -29329,7 +29882,7 @@
                           <w:sz w:val="24"/>
                           <w:szCs w:val="24"/>
                         </w:rPr>
-                        <w:t>7</w:t>
+                        <w:t>20</w:t>
                       </w:r>
                       <w:r>
                         <w:rPr>
@@ -29355,8 +29908,8 @@
 </file>
 
 <file path=word/numbering.xml><?xml version="1.0" encoding="utf-8"?>
-<w:numbering xmlns:wpc="http://schemas.microsoft.com/office/word/2010/wordprocessingCanvas" xmlns:cx="http://schemas.microsoft.com/office/drawing/2014/chartex" xmlns:cx1="http://schemas.microsoft.com/office/drawing/2015/9/8/chartex" xmlns:cx2="http://schemas.microsoft.com/office/drawing/2015/10/21/chartex" xmlns:cx3="http://schemas.microsoft.com/office/drawing/2016/5/9/chartex" xmlns:cx4="http://schemas.microsoft.com/office/drawing/2016/5/10/chartex" xmlns:cx5="http://schemas.microsoft.com/office/drawing/2016/5/11/chartex" xmlns:cx6="http://schemas.microsoft.com/office/drawing/2016/5/12/chartex" xmlns:cx7="http://schemas.microsoft.com/office/drawing/2016/5/13/chartex" xmlns:cx8="http://schemas.microsoft.com/office/drawing/2016/5/14/chartex" xmlns:mc="http://schemas.openxmlformats.org/markup-compatibility/2006" xmlns:aink="http://schemas.microsoft.com/office/drawing/2016/ink" xmlns:am3d="http://schemas.microsoft.com/office/drawing/2017/model3d" xmlns:o="urn:schemas-microsoft-com:office:office" xmlns:r="http://schemas.openxmlformats.org/officeDocument/2006/relationships" xmlns:m="http://schemas.openxmlformats.org/officeDocument/2006/math" xmlns:v="urn:schemas-microsoft-com:vml" xmlns:wp14="http://schemas.microsoft.com/office/word/2010/wordprocessingDrawing" xmlns:wp="http://schemas.openxmlformats.org/drawingml/2006/wordprocessingDrawing" xmlns:w10="urn:schemas-microsoft-com:office:word" xmlns:w="http://schemas.openxmlformats.org/wordprocessingml/2006/main" xmlns:w14="http://schemas.microsoft.com/office/word/2010/wordml" xmlns:w15="http://schemas.microsoft.com/office/word/2012/wordml" xmlns:w16cid="http://schemas.microsoft.com/office/word/2016/wordml/cid" xmlns:w16se="http://schemas.microsoft.com/office/word/2015/wordml/symex" xmlns:wpg="http://schemas.microsoft.com/office/word/2010/wordprocessingGroup" xmlns:wpi="http://schemas.microsoft.com/office/word/2010/wordprocessingInk" xmlns:wne="http://schemas.microsoft.com/office/word/2006/wordml" xmlns:wps="http://schemas.microsoft.com/office/word/2010/wordprocessingShape" mc:Ignorable="w14 w15 w16se w16cid wp14">
-  <w:abstractNum w:abstractNumId="0" w15:restartNumberingAfterBreak="0">
+<w:numbering xmlns:wpc="http://schemas.microsoft.com/office/word/2010/wordprocessingCanvas" xmlns:mc="http://schemas.openxmlformats.org/markup-compatibility/2006" xmlns:o="urn:schemas-microsoft-com:office:office" xmlns:r="http://schemas.openxmlformats.org/officeDocument/2006/relationships" xmlns:m="http://schemas.openxmlformats.org/officeDocument/2006/math" xmlns:v="urn:schemas-microsoft-com:vml" xmlns:wp14="http://schemas.microsoft.com/office/word/2010/wordprocessingDrawing" xmlns:wp="http://schemas.openxmlformats.org/drawingml/2006/wordprocessingDrawing" xmlns:w10="urn:schemas-microsoft-com:office:word" xmlns:w="http://schemas.openxmlformats.org/wordprocessingml/2006/main" xmlns:w14="http://schemas.microsoft.com/office/word/2010/wordml" xmlns:w15="http://schemas.microsoft.com/office/word/2012/wordml" xmlns:wpg="http://schemas.microsoft.com/office/word/2010/wordprocessingGroup" xmlns:wpi="http://schemas.microsoft.com/office/word/2010/wordprocessingInk" xmlns:wne="http://schemas.microsoft.com/office/word/2006/wordml" xmlns:wps="http://schemas.microsoft.com/office/word/2010/wordprocessingShape" mc:Ignorable="w14 w15 wp14">
+  <w:abstractNum w:abstractNumId="0">
     <w:nsid w:val="1066599B"/>
     <w:multiLevelType w:val="hybridMultilevel"/>
     <w:tmpl w:val="36FE3FB2"/>
@@ -29445,7 +29998,7 @@
       </w:pPr>
     </w:lvl>
   </w:abstractNum>
-  <w:abstractNum w:abstractNumId="1" w15:restartNumberingAfterBreak="0">
+  <w:abstractNum w:abstractNumId="1">
     <w:nsid w:val="1C145241"/>
     <w:multiLevelType w:val="hybridMultilevel"/>
     <w:tmpl w:val="F38AA25A"/>
@@ -29558,7 +30111,7 @@
       </w:rPr>
     </w:lvl>
   </w:abstractNum>
-  <w:abstractNum w:abstractNumId="2" w15:restartNumberingAfterBreak="0">
+  <w:abstractNum w:abstractNumId="2">
     <w:nsid w:val="21945607"/>
     <w:multiLevelType w:val="hybridMultilevel"/>
     <w:tmpl w:val="3C421AEA"/>
@@ -29671,7 +30224,7 @@
       </w:rPr>
     </w:lvl>
   </w:abstractNum>
-  <w:abstractNum w:abstractNumId="3" w15:restartNumberingAfterBreak="0">
+  <w:abstractNum w:abstractNumId="3">
     <w:nsid w:val="2A4F5414"/>
     <w:multiLevelType w:val="hybridMultilevel"/>
     <w:tmpl w:val="1014255C"/>
@@ -29760,7 +30313,7 @@
       </w:pPr>
     </w:lvl>
   </w:abstractNum>
-  <w:abstractNum w:abstractNumId="4" w15:restartNumberingAfterBreak="0">
+  <w:abstractNum w:abstractNumId="4">
     <w:nsid w:val="3575016E"/>
     <w:multiLevelType w:val="hybridMultilevel"/>
     <w:tmpl w:val="03620796"/>
@@ -29849,7 +30402,7 @@
       </w:pPr>
     </w:lvl>
   </w:abstractNum>
-  <w:abstractNum w:abstractNumId="5" w15:restartNumberingAfterBreak="0">
+  <w:abstractNum w:abstractNumId="5">
     <w:nsid w:val="43FE3D0A"/>
     <w:multiLevelType w:val="hybridMultilevel"/>
     <w:tmpl w:val="A0320CA6"/>
@@ -29938,7 +30491,7 @@
       </w:pPr>
     </w:lvl>
   </w:abstractNum>
-  <w:abstractNum w:abstractNumId="6" w15:restartNumberingAfterBreak="0">
+  <w:abstractNum w:abstractNumId="6">
     <w:nsid w:val="46921EF4"/>
     <w:multiLevelType w:val="hybridMultilevel"/>
     <w:tmpl w:val="B31E1BCE"/>
@@ -30027,7 +30580,7 @@
       </w:pPr>
     </w:lvl>
   </w:abstractNum>
-  <w:abstractNum w:abstractNumId="7" w15:restartNumberingAfterBreak="0">
+  <w:abstractNum w:abstractNumId="7">
     <w:nsid w:val="5010299B"/>
     <w:multiLevelType w:val="hybridMultilevel"/>
     <w:tmpl w:val="2376E3EA"/>
@@ -30116,7 +30669,7 @@
       </w:pPr>
     </w:lvl>
   </w:abstractNum>
-  <w:abstractNum w:abstractNumId="8" w15:restartNumberingAfterBreak="0">
+  <w:abstractNum w:abstractNumId="8">
     <w:nsid w:val="54237C31"/>
     <w:multiLevelType w:val="hybridMultilevel"/>
     <w:tmpl w:val="AE6006B8"/>
@@ -30206,7 +30759,7 @@
       </w:pPr>
     </w:lvl>
   </w:abstractNum>
-  <w:abstractNum w:abstractNumId="9" w15:restartNumberingAfterBreak="0">
+  <w:abstractNum w:abstractNumId="9">
     <w:nsid w:val="5D8871C4"/>
     <w:multiLevelType w:val="hybridMultilevel"/>
     <w:tmpl w:val="8F3ED3AA"/>
@@ -30319,7 +30872,7 @@
       </w:rPr>
     </w:lvl>
   </w:abstractNum>
-  <w:abstractNum w:abstractNumId="10" w15:restartNumberingAfterBreak="0">
+  <w:abstractNum w:abstractNumId="10">
     <w:nsid w:val="61AD6FD2"/>
     <w:multiLevelType w:val="hybridMultilevel"/>
     <w:tmpl w:val="5B902A86"/>
@@ -30408,7 +30961,7 @@
       </w:pPr>
     </w:lvl>
   </w:abstractNum>
-  <w:abstractNum w:abstractNumId="11" w15:restartNumberingAfterBreak="0">
+  <w:abstractNum w:abstractNumId="11">
     <w:nsid w:val="7FF0742D"/>
     <w:multiLevelType w:val="hybridMultilevel"/>
     <w:tmpl w:val="D62000A8"/>
@@ -30539,7 +31092,7 @@
 </file>
 
 <file path=word/styles.xml><?xml version="1.0" encoding="utf-8"?>
-<w:styles xmlns:mc="http://schemas.openxmlformats.org/markup-compatibility/2006" xmlns:r="http://schemas.openxmlformats.org/officeDocument/2006/relationships" xmlns:w="http://schemas.openxmlformats.org/wordprocessingml/2006/main" xmlns:w14="http://schemas.microsoft.com/office/word/2010/wordml" xmlns:w15="http://schemas.microsoft.com/office/word/2012/wordml" xmlns:w16cid="http://schemas.microsoft.com/office/word/2016/wordml/cid" xmlns:w16se="http://schemas.microsoft.com/office/word/2015/wordml/symex" mc:Ignorable="w14 w15 w16se w16cid">
+<w:styles xmlns:mc="http://schemas.openxmlformats.org/markup-compatibility/2006" xmlns:r="http://schemas.openxmlformats.org/officeDocument/2006/relationships" xmlns:w="http://schemas.openxmlformats.org/wordprocessingml/2006/main" xmlns:w14="http://schemas.microsoft.com/office/word/2010/wordml" xmlns:w15="http://schemas.microsoft.com/office/word/2012/wordml" mc:Ignorable="w14 w15">
   <w:docDefaults>
     <w:rPrDefault>
       <w:rPr>
@@ -30555,7 +31108,7 @@
       </w:pPr>
     </w:pPrDefault>
   </w:docDefaults>
-  <w:latentStyles w:defLockedState="0" w:defUIPriority="99" w:defSemiHidden="0" w:defUnhideWhenUsed="0" w:defQFormat="0" w:count="375">
+  <w:latentStyles w:defLockedState="0" w:defUIPriority="99" w:defSemiHidden="0" w:defUnhideWhenUsed="0" w:defQFormat="0" w:count="371">
     <w:lsdException w:name="Normal" w:uiPriority="0" w:qFormat="1"/>
     <w:lsdException w:name="heading 1" w:uiPriority="9" w:qFormat="1"/>
     <w:lsdException w:name="heading 2" w:semiHidden="1" w:uiPriority="9" w:unhideWhenUsed="1" w:qFormat="1"/>
@@ -30927,10 +31480,6 @@
     <w:lsdException w:name="List Table 5 Dark Accent 6" w:uiPriority="50"/>
     <w:lsdException w:name="List Table 6 Colorful Accent 6" w:uiPriority="51"/>
     <w:lsdException w:name="List Table 7 Colorful Accent 6" w:uiPriority="52"/>
-    <w:lsdException w:name="Mention" w:semiHidden="1" w:unhideWhenUsed="1"/>
-    <w:lsdException w:name="Smart Hyperlink" w:semiHidden="1" w:unhideWhenUsed="1"/>
-    <w:lsdException w:name="Hashtag" w:semiHidden="1" w:unhideWhenUsed="1"/>
-    <w:lsdException w:name="Unresolved Mention" w:semiHidden="1" w:unhideWhenUsed="1"/>
   </w:latentStyles>
   <w:style w:type="paragraph" w:default="1" w:styleId="Normal">
     <w:name w:val="Normal"/>
@@ -31689,10 +32238,17 @@
     <w:tblPr>
       <w:tblStyleRowBandSize w:val="1"/>
       <w:tblStyleColBandSize w:val="1"/>
+      <w:tblInd w:w="0" w:type="dxa"/>
       <w:tblBorders>
         <w:top w:val="single" w:sz="18" w:space="0" w:color="auto"/>
         <w:bottom w:val="single" w:sz="18" w:space="0" w:color="auto"/>
       </w:tblBorders>
+      <w:tblCellMar>
+        <w:top w:w="0" w:type="dxa"/>
+        <w:left w:w="108" w:type="dxa"/>
+        <w:bottom w:w="0" w:type="dxa"/>
+        <w:right w:w="108" w:type="dxa"/>
+      </w:tblCellMar>
     </w:tblPr>
     <w:tblStylePr w:type="firstRow">
       <w:pPr>
@@ -31834,12 +32390,19 @@
     <w:tblPr>
       <w:tblStyleRowBandSize w:val="1"/>
       <w:tblStyleColBandSize w:val="1"/>
+      <w:tblInd w:w="0" w:type="dxa"/>
       <w:tblBorders>
         <w:top w:val="single" w:sz="8" w:space="0" w:color="000000" w:themeColor="text1"/>
         <w:left w:val="single" w:sz="8" w:space="0" w:color="000000" w:themeColor="text1"/>
         <w:bottom w:val="single" w:sz="8" w:space="0" w:color="000000" w:themeColor="text1"/>
         <w:right w:val="single" w:sz="8" w:space="0" w:color="000000" w:themeColor="text1"/>
       </w:tblBorders>
+      <w:tblCellMar>
+        <w:top w:w="0" w:type="dxa"/>
+        <w:left w:w="108" w:type="dxa"/>
+        <w:bottom w:w="0" w:type="dxa"/>
+        <w:right w:w="108" w:type="dxa"/>
+      </w:tblCellMar>
     </w:tblPr>
     <w:tblStylePr w:type="firstRow">
       <w:pPr>
@@ -31917,6 +32480,7 @@
       <w:spacing w:after="0" w:line="240" w:lineRule="auto"/>
     </w:pPr>
     <w:tblPr>
+      <w:tblInd w:w="0" w:type="dxa"/>
       <w:tblBorders>
         <w:top w:val="single" w:sz="4" w:space="0" w:color="auto"/>
         <w:left w:val="single" w:sz="4" w:space="0" w:color="auto"/>
@@ -31925,6 +32489,12 @@
         <w:insideH w:val="single" w:sz="4" w:space="0" w:color="auto"/>
         <w:insideV w:val="single" w:sz="4" w:space="0" w:color="auto"/>
       </w:tblBorders>
+      <w:tblCellMar>
+        <w:top w:w="0" w:type="dxa"/>
+        <w:left w:w="108" w:type="dxa"/>
+        <w:bottom w:w="0" w:type="dxa"/>
+        <w:right w:w="108" w:type="dxa"/>
+      </w:tblCellMar>
     </w:tblPr>
   </w:style>
   <w:style w:type="paragraph" w:styleId="ListParagraph">
@@ -32287,7 +32857,7 @@
 </file>
 
 <file path=customXml/itemProps2.xml><?xml version="1.0" encoding="utf-8"?>
-<ds:datastoreItem xmlns:ds="http://schemas.openxmlformats.org/officeDocument/2006/customXml" ds:itemID="{30B0CCC0-1E3F-4F28-870B-D5A6BA274779}">
+<ds:datastoreItem xmlns:ds="http://schemas.openxmlformats.org/officeDocument/2006/customXml" ds:itemID="{230B41DF-4E87-4E07-A4E7-2EEA3EC5271F}">
   <ds:schemaRefs>
     <ds:schemaRef ds:uri="http://schemas.openxmlformats.org/officeDocument/2006/bibliography"/>
   </ds:schemaRefs>

</xml_diff>

<commit_message>
*Modified Documentation* *Unistalled JSON for Reinstall*
</commit_message>
<xml_diff>
--- a/NetworkArithmeticGame_Brayden_Cantrill/Documentation/Documentation.docx
+++ b/NetworkArithmeticGame_Brayden_Cantrill/Documentation/Documentation.docx
@@ -10,6 +10,7 @@
           <w:docPartUnique/>
         </w:docPartObj>
       </w:sdtPr>
+      <w:sdtEndPr/>
       <w:sdtContent>
         <w:p>
           <w:r>
@@ -260,7 +261,7 @@
                   </wp:anchor>
                 </w:drawing>
               </mc:Choice>
-              <mc:Fallback xmlns:w16se="http://schemas.microsoft.com/office/word/2015/wordml/symex" xmlns:w16cid="http://schemas.microsoft.com/office/word/2016/wordml/cid" xmlns:am3d="http://schemas.microsoft.com/office/drawing/2017/model3d" xmlns:aink="http://schemas.microsoft.com/office/drawing/2016/ink" xmlns:cx8="http://schemas.microsoft.com/office/drawing/2016/5/14/chartex" xmlns:cx7="http://schemas.microsoft.com/office/drawing/2016/5/13/chartex" xmlns:cx6="http://schemas.microsoft.com/office/drawing/2016/5/12/chartex" xmlns:cx5="http://schemas.microsoft.com/office/drawing/2016/5/11/chartex" xmlns:cx4="http://schemas.microsoft.com/office/drawing/2016/5/10/chartex" xmlns:cx3="http://schemas.microsoft.com/office/drawing/2016/5/9/chartex" xmlns:cx2="http://schemas.microsoft.com/office/drawing/2015/10/21/chartex" xmlns:cx1="http://schemas.microsoft.com/office/drawing/2015/9/8/chartex" xmlns:cx="http://schemas.microsoft.com/office/drawing/2014/chartex">
+              <mc:Fallback xmlns:cx="http://schemas.microsoft.com/office/drawing/2014/chartex" xmlns:cx1="http://schemas.microsoft.com/office/drawing/2015/9/8/chartex" xmlns:cx2="http://schemas.microsoft.com/office/drawing/2015/10/21/chartex" xmlns:cx3="http://schemas.microsoft.com/office/drawing/2016/5/9/chartex" xmlns:cx4="http://schemas.microsoft.com/office/drawing/2016/5/10/chartex" xmlns:cx5="http://schemas.microsoft.com/office/drawing/2016/5/11/chartex" xmlns:cx6="http://schemas.microsoft.com/office/drawing/2016/5/12/chartex" xmlns:cx7="http://schemas.microsoft.com/office/drawing/2016/5/13/chartex" xmlns:cx8="http://schemas.microsoft.com/office/drawing/2016/5/14/chartex" xmlns:aink="http://schemas.microsoft.com/office/drawing/2016/ink" xmlns:am3d="http://schemas.microsoft.com/office/drawing/2017/model3d" xmlns:w16cid="http://schemas.microsoft.com/office/word/2016/wordml/cid" xmlns:w16se="http://schemas.microsoft.com/office/word/2015/wordml/symex">
                 <w:pict>
                   <v:group w14:anchorId="6A863B97" id="Group 149" o:spid="_x0000_s1026" style="position:absolute;margin-left:-4.5pt;margin-top:.75pt;width:600.75pt;height:95.7pt;z-index:251662336;mso-position-horizontal-relative:page;mso-position-vertical-relative:page" coordorigin="-1313,857" coordsize="73983,12161" o:gfxdata="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">
                     <v:shape id="Rectangle 51" o:spid="_x0000_s1027" style="position:absolute;left:-851;top:857;width:73336;height:11304;visibility:visible;mso-wrap-style:square;v-text-anchor:middle" coordsize="7312660,1129665" o:gfxdata="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" path="m,l7312660,r,1129665l3619500,733425,,1091565,,xe" fillcolor="#00b050" stroked="f" strokeweight="1pt">
@@ -353,6 +354,7 @@
                                   <w:dataBinding w:prefixMappings="xmlns:ns0='http://purl.org/dc/elements/1.1/' xmlns:ns1='http://schemas.openxmlformats.org/package/2006/metadata/core-properties' " w:xpath="/ns1:coreProperties[1]/ns0:creator[1]" w:storeItemID="{6C3C8BC8-F283-45AE-878A-BAB7291924A1}"/>
                                   <w:text/>
                                 </w:sdtPr>
+                                <w:sdtEndPr/>
                                 <w:sdtContent>
                                   <w:p>
                                     <w:pPr>
@@ -565,6 +567,7 @@
                                   <w:dataBinding w:prefixMappings="xmlns:ns0='http://schemas.microsoft.com/office/2006/coverPageProps' " w:xpath="/ns0:CoverPageProperties[1]/ns0:Abstract[1]" w:storeItemID="{55AF091B-3C7A-41E3-B477-F2FDAA23CFDA}"/>
                                   <w:text w:multiLine="1"/>
                                 </w:sdtPr>
+                                <w:sdtEndPr/>
                                 <w:sdtContent>
                                   <w:p>
                                     <w:pPr>
@@ -793,6 +796,7 @@
                                   <w:dataBinding w:prefixMappings="xmlns:ns0='http://purl.org/dc/elements/1.1/' xmlns:ns1='http://schemas.openxmlformats.org/package/2006/metadata/core-properties' " w:xpath="/ns1:coreProperties[1]/ns0:subject[1]" w:storeItemID="{6C3C8BC8-F283-45AE-878A-BAB7291924A1}"/>
                                   <w:text/>
                                 </w:sdtPr>
+                                <w:sdtEndPr/>
                                 <w:sdtContent>
                                   <w:p>
                                     <w:pPr>
@@ -1016,7 +1020,7 @@
                   </wp:anchor>
                 </w:drawing>
               </mc:Choice>
-              <mc:Fallback xmlns:w16se="http://schemas.microsoft.com/office/word/2015/wordml/symex" xmlns:w16cid="http://schemas.microsoft.com/office/word/2016/wordml/cid" xmlns:am3d="http://schemas.microsoft.com/office/drawing/2017/model3d" xmlns:aink="http://schemas.microsoft.com/office/drawing/2016/ink" xmlns:cx8="http://schemas.microsoft.com/office/drawing/2016/5/14/chartex" xmlns:cx7="http://schemas.microsoft.com/office/drawing/2016/5/13/chartex" xmlns:cx6="http://schemas.microsoft.com/office/drawing/2016/5/12/chartex" xmlns:cx5="http://schemas.microsoft.com/office/drawing/2016/5/11/chartex" xmlns:cx4="http://schemas.microsoft.com/office/drawing/2016/5/10/chartex" xmlns:cx3="http://schemas.microsoft.com/office/drawing/2016/5/9/chartex" xmlns:cx2="http://schemas.microsoft.com/office/drawing/2015/10/21/chartex" xmlns:cx1="http://schemas.microsoft.com/office/drawing/2015/9/8/chartex" xmlns:cx="http://schemas.microsoft.com/office/drawing/2014/chartex">
+              <mc:Fallback xmlns:cx="http://schemas.microsoft.com/office/drawing/2014/chartex" xmlns:cx1="http://schemas.microsoft.com/office/drawing/2015/9/8/chartex" xmlns:cx2="http://schemas.microsoft.com/office/drawing/2015/10/21/chartex" xmlns:cx3="http://schemas.microsoft.com/office/drawing/2016/5/9/chartex" xmlns:cx4="http://schemas.microsoft.com/office/drawing/2016/5/10/chartex" xmlns:cx5="http://schemas.microsoft.com/office/drawing/2016/5/11/chartex" xmlns:cx6="http://schemas.microsoft.com/office/drawing/2016/5/12/chartex" xmlns:cx7="http://schemas.microsoft.com/office/drawing/2016/5/13/chartex" xmlns:cx8="http://schemas.microsoft.com/office/drawing/2016/5/14/chartex" xmlns:aink="http://schemas.microsoft.com/office/drawing/2016/ink" xmlns:am3d="http://schemas.microsoft.com/office/drawing/2017/model3d" xmlns:w16cid="http://schemas.microsoft.com/office/word/2016/wordml/cid" xmlns:w16se="http://schemas.microsoft.com/office/word/2015/wordml/symex">
                 <w:pict>
                   <v:line w14:anchorId="143DAC0A" id="Straight Connector 33" o:spid="_x0000_s1026" style="position:absolute;flip:y;z-index:251724800;visibility:visible;mso-wrap-style:square;mso-width-percent:0;mso-height-percent:0;mso-wrap-distance-left:9pt;mso-wrap-distance-top:0;mso-wrap-distance-right:9pt;mso-wrap-distance-bottom:0;mso-position-horizontal:absolute;mso-position-horizontal-relative:page;mso-position-vertical:absolute;mso-position-vertical-relative:text;mso-width-percent:0;mso-height-percent:0;mso-width-relative:margin;mso-height-relative:margin" from="589.85pt,376.6pt" to="589.85pt,426.75pt" o:gfxdata="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" strokecolor="#00b050" strokeweight="9pt">
                     <v:stroke joinstyle="miter"/>
@@ -1103,7 +1107,7 @@
                   </wp:anchor>
                 </w:drawing>
               </mc:Choice>
-              <mc:Fallback xmlns:w16se="http://schemas.microsoft.com/office/word/2015/wordml/symex" xmlns:w16cid="http://schemas.microsoft.com/office/word/2016/wordml/cid" xmlns:am3d="http://schemas.microsoft.com/office/drawing/2017/model3d" xmlns:aink="http://schemas.microsoft.com/office/drawing/2016/ink" xmlns:cx8="http://schemas.microsoft.com/office/drawing/2016/5/14/chartex" xmlns:cx7="http://schemas.microsoft.com/office/drawing/2016/5/13/chartex" xmlns:cx6="http://schemas.microsoft.com/office/drawing/2016/5/12/chartex" xmlns:cx5="http://schemas.microsoft.com/office/drawing/2016/5/11/chartex" xmlns:cx4="http://schemas.microsoft.com/office/drawing/2016/5/10/chartex" xmlns:cx3="http://schemas.microsoft.com/office/drawing/2016/5/9/chartex" xmlns:cx2="http://schemas.microsoft.com/office/drawing/2015/10/21/chartex" xmlns:cx1="http://schemas.microsoft.com/office/drawing/2015/9/8/chartex" xmlns:cx="http://schemas.microsoft.com/office/drawing/2014/chartex">
+              <mc:Fallback xmlns:cx="http://schemas.microsoft.com/office/drawing/2014/chartex" xmlns:cx1="http://schemas.microsoft.com/office/drawing/2015/9/8/chartex" xmlns:cx2="http://schemas.microsoft.com/office/drawing/2015/10/21/chartex" xmlns:cx3="http://schemas.microsoft.com/office/drawing/2016/5/9/chartex" xmlns:cx4="http://schemas.microsoft.com/office/drawing/2016/5/10/chartex" xmlns:cx5="http://schemas.microsoft.com/office/drawing/2016/5/11/chartex" xmlns:cx6="http://schemas.microsoft.com/office/drawing/2016/5/12/chartex" xmlns:cx7="http://schemas.microsoft.com/office/drawing/2016/5/13/chartex" xmlns:cx8="http://schemas.microsoft.com/office/drawing/2016/5/14/chartex" xmlns:aink="http://schemas.microsoft.com/office/drawing/2016/ink" xmlns:am3d="http://schemas.microsoft.com/office/drawing/2017/model3d" xmlns:w16cid="http://schemas.microsoft.com/office/word/2016/wordml/cid" xmlns:w16se="http://schemas.microsoft.com/office/word/2015/wordml/symex">
                 <w:pict>
                   <v:rect w14:anchorId="3110612E" id="Rectangle 16" o:spid="_x0000_s1026" style="position:absolute;margin-left:545.65pt;margin-top:376.85pt;width:596.85pt;height:50.2pt;z-index:251658239;visibility:visible;mso-wrap-style:square;mso-width-percent:0;mso-height-percent:0;mso-wrap-distance-left:9pt;mso-wrap-distance-top:0;mso-wrap-distance-right:9pt;mso-wrap-distance-bottom:0;mso-position-horizontal:right;mso-position-horizontal-relative:page;mso-position-vertical:absolute;mso-position-vertical-relative:text;mso-width-percent:0;mso-height-percent:0;mso-width-relative:margin;mso-height-relative:margin;v-text-anchor:middle" o:gfxdata="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" fillcolor="#5a5a5a [2109]" stroked="f" strokeweight="1pt">
                     <w10:wrap anchorx="page"/>
@@ -5379,7 +5383,7 @@
               </wp:anchor>
             </w:drawing>
           </mc:Choice>
-          <mc:Fallback xmlns:w16se="http://schemas.microsoft.com/office/word/2015/wordml/symex" xmlns:w16cid="http://schemas.microsoft.com/office/word/2016/wordml/cid" xmlns:am3d="http://schemas.microsoft.com/office/drawing/2017/model3d" xmlns:aink="http://schemas.microsoft.com/office/drawing/2016/ink" xmlns:cx8="http://schemas.microsoft.com/office/drawing/2016/5/14/chartex" xmlns:cx7="http://schemas.microsoft.com/office/drawing/2016/5/13/chartex" xmlns:cx6="http://schemas.microsoft.com/office/drawing/2016/5/12/chartex" xmlns:cx5="http://schemas.microsoft.com/office/drawing/2016/5/11/chartex" xmlns:cx4="http://schemas.microsoft.com/office/drawing/2016/5/10/chartex" xmlns:cx3="http://schemas.microsoft.com/office/drawing/2016/5/9/chartex" xmlns:cx2="http://schemas.microsoft.com/office/drawing/2015/10/21/chartex" xmlns:cx1="http://schemas.microsoft.com/office/drawing/2015/9/8/chartex" xmlns:cx="http://schemas.microsoft.com/office/drawing/2014/chartex">
+          <mc:Fallback xmlns:cx="http://schemas.microsoft.com/office/drawing/2014/chartex" xmlns:cx1="http://schemas.microsoft.com/office/drawing/2015/9/8/chartex" xmlns:cx2="http://schemas.microsoft.com/office/drawing/2015/10/21/chartex" xmlns:cx3="http://schemas.microsoft.com/office/drawing/2016/5/9/chartex" xmlns:cx4="http://schemas.microsoft.com/office/drawing/2016/5/10/chartex" xmlns:cx5="http://schemas.microsoft.com/office/drawing/2016/5/11/chartex" xmlns:cx6="http://schemas.microsoft.com/office/drawing/2016/5/12/chartex" xmlns:cx7="http://schemas.microsoft.com/office/drawing/2016/5/13/chartex" xmlns:cx8="http://schemas.microsoft.com/office/drawing/2016/5/14/chartex" xmlns:aink="http://schemas.microsoft.com/office/drawing/2016/ink" xmlns:am3d="http://schemas.microsoft.com/office/drawing/2017/model3d" xmlns:w16cid="http://schemas.microsoft.com/office/word/2016/wordml/cid" xmlns:w16se="http://schemas.microsoft.com/office/word/2015/wordml/symex">
             <w:pict>
               <v:line w14:anchorId="7686D0AE" id="Straight Connector 1" o:spid="_x0000_s1026" style="position:absolute;flip:y;z-index:251663360;visibility:visible;mso-wrap-style:square;mso-width-percent:0;mso-height-percent:0;mso-wrap-distance-left:9pt;mso-wrap-distance-top:0;mso-wrap-distance-right:9pt;mso-wrap-distance-bottom:0;mso-position-horizontal:absolute;mso-position-horizontal-relative:margin;mso-position-vertical:absolute;mso-position-vertical-relative:text;mso-width-percent:0;mso-height-percent:0;mso-width-relative:margin;mso-height-relative:margin" from="0,.8pt" to="129.75pt,.8pt" o:gfxdata="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" strokecolor="#00b050" strokeweight="3pt">
                 <v:stroke joinstyle="miter"/>
@@ -5482,7 +5486,7 @@
               </wp:anchor>
             </w:drawing>
           </mc:Choice>
-          <mc:Fallback xmlns:w16se="http://schemas.microsoft.com/office/word/2015/wordml/symex" xmlns:w16cid="http://schemas.microsoft.com/office/word/2016/wordml/cid" xmlns:am3d="http://schemas.microsoft.com/office/drawing/2017/model3d" xmlns:aink="http://schemas.microsoft.com/office/drawing/2016/ink" xmlns:cx8="http://schemas.microsoft.com/office/drawing/2016/5/14/chartex" xmlns:cx7="http://schemas.microsoft.com/office/drawing/2016/5/13/chartex" xmlns:cx6="http://schemas.microsoft.com/office/drawing/2016/5/12/chartex" xmlns:cx5="http://schemas.microsoft.com/office/drawing/2016/5/11/chartex" xmlns:cx4="http://schemas.microsoft.com/office/drawing/2016/5/10/chartex" xmlns:cx3="http://schemas.microsoft.com/office/drawing/2016/5/9/chartex" xmlns:cx2="http://schemas.microsoft.com/office/drawing/2015/10/21/chartex" xmlns:cx1="http://schemas.microsoft.com/office/drawing/2015/9/8/chartex" xmlns:cx="http://schemas.microsoft.com/office/drawing/2014/chartex">
+          <mc:Fallback xmlns:cx="http://schemas.microsoft.com/office/drawing/2014/chartex" xmlns:cx1="http://schemas.microsoft.com/office/drawing/2015/9/8/chartex" xmlns:cx2="http://schemas.microsoft.com/office/drawing/2015/10/21/chartex" xmlns:cx3="http://schemas.microsoft.com/office/drawing/2016/5/9/chartex" xmlns:cx4="http://schemas.microsoft.com/office/drawing/2016/5/10/chartex" xmlns:cx5="http://schemas.microsoft.com/office/drawing/2016/5/11/chartex" xmlns:cx6="http://schemas.microsoft.com/office/drawing/2016/5/12/chartex" xmlns:cx7="http://schemas.microsoft.com/office/drawing/2016/5/13/chartex" xmlns:cx8="http://schemas.microsoft.com/office/drawing/2016/5/14/chartex" xmlns:aink="http://schemas.microsoft.com/office/drawing/2016/ink" xmlns:am3d="http://schemas.microsoft.com/office/drawing/2017/model3d" xmlns:w16cid="http://schemas.microsoft.com/office/word/2016/wordml/cid" xmlns:w16se="http://schemas.microsoft.com/office/word/2015/wordml/symex">
             <w:pict>
               <v:line w14:anchorId="420CC418" id="Straight Connector 135" o:spid="_x0000_s1026" style="position:absolute;flip:y;z-index:251956224;visibility:visible;mso-wrap-style:square;mso-width-percent:0;mso-height-percent:0;mso-wrap-distance-left:9pt;mso-wrap-distance-top:0;mso-wrap-distance-right:9pt;mso-wrap-distance-bottom:0;mso-position-horizontal:left;mso-position-horizontal-relative:margin;mso-position-vertical:absolute;mso-position-vertical-relative:text;mso-width-percent:0;mso-height-percent:0;mso-width-relative:margin;mso-height-relative:margin" from="0,2.45pt" to="60pt,2.45pt" o:gfxdata="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" strokecolor="#00b050" strokeweight="3pt">
                 <v:stroke joinstyle="miter"/>
@@ -5529,14 +5533,12 @@
         </w:rPr>
         <w:t xml:space="preserve"> specific responses while also permitting the teacher to view the results of the </w:t>
       </w:r>
-      <w:proofErr w:type="gramStart"/>
       <w:r>
         <w:rPr>
           <w:sz w:val="24"/>
         </w:rPr>
-        <w:t>students</w:t>
-      </w:r>
-      <w:proofErr w:type="gramEnd"/>
+        <w:t>student’s</w:t>
+      </w:r>
       <w:r>
         <w:rPr>
           <w:sz w:val="24"/>
@@ -5550,6 +5552,8 @@
           <w:sz w:val="24"/>
         </w:rPr>
       </w:pPr>
+      <w:bookmarkStart w:id="2" w:name="_GoBack"/>
+      <w:bookmarkEnd w:id="2"/>
     </w:p>
     <w:p>
       <w:pPr>
@@ -5559,7 +5563,7 @@
           <w:b/>
         </w:rPr>
       </w:pPr>
-      <w:bookmarkStart w:id="2" w:name="_Toc524796885"/>
+      <w:bookmarkStart w:id="3" w:name="_Toc524796885"/>
       <w:r>
         <w:rPr>
           <w:rFonts w:asciiTheme="minorHAnsi" w:hAnsiTheme="minorHAnsi"/>
@@ -5581,7 +5585,7 @@
         </w:rPr>
         <w:t>:</w:t>
       </w:r>
-      <w:bookmarkEnd w:id="2"/>
+      <w:bookmarkEnd w:id="3"/>
       <w:r>
         <w:rPr>
           <w:rFonts w:asciiTheme="minorHAnsi" w:hAnsiTheme="minorHAnsi"/>
@@ -5657,7 +5661,7 @@
               </wp:anchor>
             </w:drawing>
           </mc:Choice>
-          <mc:Fallback xmlns:w16se="http://schemas.microsoft.com/office/word/2015/wordml/symex" xmlns:w16cid="http://schemas.microsoft.com/office/word/2016/wordml/cid" xmlns:am3d="http://schemas.microsoft.com/office/drawing/2017/model3d" xmlns:aink="http://schemas.microsoft.com/office/drawing/2016/ink" xmlns:cx8="http://schemas.microsoft.com/office/drawing/2016/5/14/chartex" xmlns:cx7="http://schemas.microsoft.com/office/drawing/2016/5/13/chartex" xmlns:cx6="http://schemas.microsoft.com/office/drawing/2016/5/12/chartex" xmlns:cx5="http://schemas.microsoft.com/office/drawing/2016/5/11/chartex" xmlns:cx4="http://schemas.microsoft.com/office/drawing/2016/5/10/chartex" xmlns:cx3="http://schemas.microsoft.com/office/drawing/2016/5/9/chartex" xmlns:cx2="http://schemas.microsoft.com/office/drawing/2015/10/21/chartex" xmlns:cx1="http://schemas.microsoft.com/office/drawing/2015/9/8/chartex" xmlns:cx="http://schemas.microsoft.com/office/drawing/2014/chartex">
+          <mc:Fallback xmlns:cx="http://schemas.microsoft.com/office/drawing/2014/chartex" xmlns:cx1="http://schemas.microsoft.com/office/drawing/2015/9/8/chartex" xmlns:cx2="http://schemas.microsoft.com/office/drawing/2015/10/21/chartex" xmlns:cx3="http://schemas.microsoft.com/office/drawing/2016/5/9/chartex" xmlns:cx4="http://schemas.microsoft.com/office/drawing/2016/5/10/chartex" xmlns:cx5="http://schemas.microsoft.com/office/drawing/2016/5/11/chartex" xmlns:cx6="http://schemas.microsoft.com/office/drawing/2016/5/12/chartex" xmlns:cx7="http://schemas.microsoft.com/office/drawing/2016/5/13/chartex" xmlns:cx8="http://schemas.microsoft.com/office/drawing/2016/5/14/chartex" xmlns:aink="http://schemas.microsoft.com/office/drawing/2016/ink" xmlns:am3d="http://schemas.microsoft.com/office/drawing/2017/model3d" xmlns:w16cid="http://schemas.microsoft.com/office/word/2016/wordml/cid" xmlns:w16se="http://schemas.microsoft.com/office/word/2015/wordml/symex">
             <w:pict>
               <v:line w14:anchorId="36F92929" id="Straight Connector 141" o:spid="_x0000_s1026" style="position:absolute;flip:y;z-index:251958272;visibility:visible;mso-wrap-style:square;mso-width-percent:0;mso-height-percent:0;mso-wrap-distance-left:9pt;mso-wrap-distance-top:0;mso-wrap-distance-right:9pt;mso-wrap-distance-bottom:0;mso-position-horizontal:left;mso-position-horizontal-relative:margin;mso-position-vertical:absolute;mso-position-vertical-relative:text;mso-width-percent:0;mso-height-percent:0;mso-width-relative:margin;mso-height-relative:margin" from="0,2.45pt" to="70.5pt,2.45pt" o:gfxdata="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" strokecolor="#00b050" strokeweight="3pt">
                 <v:stroke joinstyle="miter"/>
@@ -5794,7 +5798,7 @@
           <w:b/>
         </w:rPr>
       </w:pPr>
-      <w:bookmarkStart w:id="3" w:name="_Toc524796886"/>
+      <w:bookmarkStart w:id="4" w:name="_Toc524796886"/>
       <w:r>
         <w:rPr>
           <w:rFonts w:asciiTheme="minorHAnsi" w:hAnsiTheme="minorHAnsi"/>
@@ -5802,7 +5806,7 @@
         </w:rPr>
         <w:t>Features:</w:t>
       </w:r>
-      <w:bookmarkEnd w:id="3"/>
+      <w:bookmarkEnd w:id="4"/>
       <w:r>
         <w:rPr>
           <w:rFonts w:asciiTheme="minorHAnsi" w:hAnsiTheme="minorHAnsi"/>
@@ -5878,7 +5882,7 @@
               </wp:anchor>
             </w:drawing>
           </mc:Choice>
-          <mc:Fallback xmlns:w16se="http://schemas.microsoft.com/office/word/2015/wordml/symex" xmlns:w16cid="http://schemas.microsoft.com/office/word/2016/wordml/cid" xmlns:am3d="http://schemas.microsoft.com/office/drawing/2017/model3d" xmlns:aink="http://schemas.microsoft.com/office/drawing/2016/ink" xmlns:cx8="http://schemas.microsoft.com/office/drawing/2016/5/14/chartex" xmlns:cx7="http://schemas.microsoft.com/office/drawing/2016/5/13/chartex" xmlns:cx6="http://schemas.microsoft.com/office/drawing/2016/5/12/chartex" xmlns:cx5="http://schemas.microsoft.com/office/drawing/2016/5/11/chartex" xmlns:cx4="http://schemas.microsoft.com/office/drawing/2016/5/10/chartex" xmlns:cx3="http://schemas.microsoft.com/office/drawing/2016/5/9/chartex" xmlns:cx2="http://schemas.microsoft.com/office/drawing/2015/10/21/chartex" xmlns:cx1="http://schemas.microsoft.com/office/drawing/2015/9/8/chartex" xmlns:cx="http://schemas.microsoft.com/office/drawing/2014/chartex">
+          <mc:Fallback xmlns:cx="http://schemas.microsoft.com/office/drawing/2014/chartex" xmlns:cx1="http://schemas.microsoft.com/office/drawing/2015/9/8/chartex" xmlns:cx2="http://schemas.microsoft.com/office/drawing/2015/10/21/chartex" xmlns:cx3="http://schemas.microsoft.com/office/drawing/2016/5/9/chartex" xmlns:cx4="http://schemas.microsoft.com/office/drawing/2016/5/10/chartex" xmlns:cx5="http://schemas.microsoft.com/office/drawing/2016/5/11/chartex" xmlns:cx6="http://schemas.microsoft.com/office/drawing/2016/5/12/chartex" xmlns:cx7="http://schemas.microsoft.com/office/drawing/2016/5/13/chartex" xmlns:cx8="http://schemas.microsoft.com/office/drawing/2016/5/14/chartex" xmlns:aink="http://schemas.microsoft.com/office/drawing/2016/ink" xmlns:am3d="http://schemas.microsoft.com/office/drawing/2017/model3d" xmlns:w16cid="http://schemas.microsoft.com/office/word/2016/wordml/cid" xmlns:w16se="http://schemas.microsoft.com/office/word/2015/wordml/symex">
             <w:pict>
               <v:line w14:anchorId="2414F0BE" id="Straight Connector 146" o:spid="_x0000_s1026" style="position:absolute;flip:y;z-index:251960320;visibility:visible;mso-wrap-style:square;mso-width-percent:0;mso-height-percent:0;mso-wrap-distance-left:9pt;mso-wrap-distance-top:0;mso-wrap-distance-right:9pt;mso-wrap-distance-bottom:0;mso-position-horizontal:left;mso-position-horizontal-relative:margin;mso-position-vertical:absolute;mso-position-vertical-relative:text;mso-width-percent:0;mso-height-percent:0;mso-width-relative:margin;mso-height-relative:margin" from="0,1.75pt" to="63.75pt,1.75pt" o:gfxdata="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" strokecolor="#00b050" strokeweight="3pt">
                 <v:stroke joinstyle="miter"/>
@@ -6022,7 +6026,7 @@
           <w:b/>
         </w:rPr>
       </w:pPr>
-      <w:bookmarkStart w:id="4" w:name="_Toc524796887"/>
+      <w:bookmarkStart w:id="5" w:name="_Toc524796887"/>
       <w:r>
         <w:rPr>
           <w:rFonts w:asciiTheme="minorHAnsi" w:hAnsiTheme="minorHAnsi"/>
@@ -6031,7 +6035,7 @@
         <w:lastRenderedPageBreak/>
         <w:t>UML Diagrams:</w:t>
       </w:r>
-      <w:bookmarkEnd w:id="4"/>
+      <w:bookmarkEnd w:id="5"/>
       <w:r>
         <w:rPr>
           <w:rFonts w:asciiTheme="minorHAnsi" w:hAnsiTheme="minorHAnsi"/>
@@ -6129,6 +6133,7 @@
       <w:r>
         <w:rPr>
           <w:noProof/>
+          <w:lang w:eastAsia="en-AU"/>
         </w:rPr>
         <mc:AlternateContent>
           <mc:Choice Requires="wps">
@@ -6189,24 +6194,14 @@
                             <w:r>
                               <w:t xml:space="preserve">Figure </w:t>
                             </w:r>
-                            <w:r>
-                              <w:fldChar w:fldCharType="begin"/>
-                            </w:r>
-                            <w:r>
-                              <w:instrText xml:space="preserve"> SEQ Figure \* ARABIC </w:instrText>
-                            </w:r>
-                            <w:r>
-                              <w:fldChar w:fldCharType="separate"/>
-                            </w:r>
-                            <w:r>
-                              <w:rPr>
-                                <w:noProof/>
-                              </w:rPr>
-                              <w:t>1</w:t>
-                            </w:r>
-                            <w:r>
-                              <w:fldChar w:fldCharType="end"/>
-                            </w:r>
+                            <w:fldSimple w:instr=" SEQ Figure \* ARABIC ">
+                              <w:r>
+                                <w:rPr>
+                                  <w:noProof/>
+                                </w:rPr>
+                                <w:t>1</w:t>
+                              </w:r>
+                            </w:fldSimple>
                             <w:r>
                               <w:t>: Displays Main Form UML Diagram</w:t>
                             </w:r>
@@ -6633,6 +6628,7 @@
       <w:r>
         <w:rPr>
           <w:noProof/>
+          <w:lang w:eastAsia="en-AU"/>
         </w:rPr>
         <mc:AlternateContent>
           <mc:Choice Requires="wps">
@@ -6690,24 +6686,14 @@
                             <w:r>
                               <w:t xml:space="preserve">Figure </w:t>
                             </w:r>
-                            <w:r>
-                              <w:fldChar w:fldCharType="begin"/>
-                            </w:r>
-                            <w:r>
-                              <w:instrText xml:space="preserve"> SEQ Figure \* ARABIC </w:instrText>
-                            </w:r>
-                            <w:r>
-                              <w:fldChar w:fldCharType="separate"/>
-                            </w:r>
-                            <w:r>
-                              <w:rPr>
-                                <w:noProof/>
-                              </w:rPr>
-                              <w:t>2</w:t>
-                            </w:r>
-                            <w:r>
-                              <w:fldChar w:fldCharType="end"/>
-                            </w:r>
+                            <w:fldSimple w:instr=" SEQ Figure \* ARABIC ">
+                              <w:r>
+                                <w:rPr>
+                                  <w:noProof/>
+                                </w:rPr>
+                                <w:t>2</w:t>
+                              </w:r>
+                            </w:fldSimple>
                             <w:r>
                               <w:t>: Displays Student Form UML Diagram</w:t>
                             </w:r>
@@ -7032,10 +7018,7 @@
         </mc:AlternateContent>
       </w:r>
     </w:p>
-    <w:p>
-      <w:bookmarkStart w:id="5" w:name="_GoBack"/>
-      <w:bookmarkEnd w:id="5"/>
-    </w:p>
+    <w:p/>
     <w:p/>
     <w:p/>
     <w:p/>
@@ -7119,7 +7102,7 @@
               </wp:anchor>
             </w:drawing>
           </mc:Choice>
-          <mc:Fallback xmlns:w16se="http://schemas.microsoft.com/office/word/2015/wordml/symex" xmlns:w16cid="http://schemas.microsoft.com/office/word/2016/wordml/cid" xmlns:am3d="http://schemas.microsoft.com/office/drawing/2017/model3d" xmlns:aink="http://schemas.microsoft.com/office/drawing/2016/ink" xmlns:cx8="http://schemas.microsoft.com/office/drawing/2016/5/14/chartex" xmlns:cx7="http://schemas.microsoft.com/office/drawing/2016/5/13/chartex" xmlns:cx6="http://schemas.microsoft.com/office/drawing/2016/5/12/chartex" xmlns:cx5="http://schemas.microsoft.com/office/drawing/2016/5/11/chartex" xmlns:cx4="http://schemas.microsoft.com/office/drawing/2016/5/10/chartex" xmlns:cx3="http://schemas.microsoft.com/office/drawing/2016/5/9/chartex" xmlns:cx2="http://schemas.microsoft.com/office/drawing/2015/10/21/chartex" xmlns:cx1="http://schemas.microsoft.com/office/drawing/2015/9/8/chartex" xmlns:cx="http://schemas.microsoft.com/office/drawing/2014/chartex">
+          <mc:Fallback xmlns:cx="http://schemas.microsoft.com/office/drawing/2014/chartex" xmlns:cx1="http://schemas.microsoft.com/office/drawing/2015/9/8/chartex" xmlns:cx2="http://schemas.microsoft.com/office/drawing/2015/10/21/chartex" xmlns:cx3="http://schemas.microsoft.com/office/drawing/2016/5/9/chartex" xmlns:cx4="http://schemas.microsoft.com/office/drawing/2016/5/10/chartex" xmlns:cx5="http://schemas.microsoft.com/office/drawing/2016/5/11/chartex" xmlns:cx6="http://schemas.microsoft.com/office/drawing/2016/5/12/chartex" xmlns:cx7="http://schemas.microsoft.com/office/drawing/2016/5/13/chartex" xmlns:cx8="http://schemas.microsoft.com/office/drawing/2016/5/14/chartex" xmlns:aink="http://schemas.microsoft.com/office/drawing/2016/ink" xmlns:am3d="http://schemas.microsoft.com/office/drawing/2017/model3d" xmlns:w16cid="http://schemas.microsoft.com/office/word/2016/wordml/cid" xmlns:w16se="http://schemas.microsoft.com/office/word/2015/wordml/symex">
             <w:pict>
               <v:line w14:anchorId="0E89E4F6" id="Straight Connector 3" o:spid="_x0000_s1026" style="position:absolute;flip:y;z-index:251667456;visibility:visible;mso-wrap-style:square;mso-width-percent:0;mso-height-percent:0;mso-wrap-distance-left:9pt;mso-wrap-distance-top:0;mso-wrap-distance-right:9pt;mso-wrap-distance-bottom:0;mso-position-horizontal:left;mso-position-horizontal-relative:margin;mso-position-vertical:absolute;mso-position-vertical-relative:text;mso-width-percent:0;mso-height-percent:0;mso-width-relative:margin;mso-height-relative:margin" from="0,25.45pt" to="99pt,25.45pt" o:gfxdata="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" strokecolor="#00b050" strokeweight="3pt">
                 <v:stroke joinstyle="miter"/>
@@ -7301,7 +7284,7 @@
               </wp:anchor>
             </w:drawing>
           </mc:Choice>
-          <mc:Fallback xmlns:w16se="http://schemas.microsoft.com/office/word/2015/wordml/symex" xmlns:w16cid="http://schemas.microsoft.com/office/word/2016/wordml/cid" xmlns:am3d="http://schemas.microsoft.com/office/drawing/2017/model3d" xmlns:aink="http://schemas.microsoft.com/office/drawing/2016/ink" xmlns:cx8="http://schemas.microsoft.com/office/drawing/2016/5/14/chartex" xmlns:cx7="http://schemas.microsoft.com/office/drawing/2016/5/13/chartex" xmlns:cx6="http://schemas.microsoft.com/office/drawing/2016/5/12/chartex" xmlns:cx5="http://schemas.microsoft.com/office/drawing/2016/5/11/chartex" xmlns:cx4="http://schemas.microsoft.com/office/drawing/2016/5/10/chartex" xmlns:cx3="http://schemas.microsoft.com/office/drawing/2016/5/9/chartex" xmlns:cx2="http://schemas.microsoft.com/office/drawing/2015/10/21/chartex" xmlns:cx1="http://schemas.microsoft.com/office/drawing/2015/9/8/chartex" xmlns:cx="http://schemas.microsoft.com/office/drawing/2014/chartex">
+          <mc:Fallback xmlns:cx="http://schemas.microsoft.com/office/drawing/2014/chartex" xmlns:cx1="http://schemas.microsoft.com/office/drawing/2015/9/8/chartex" xmlns:cx2="http://schemas.microsoft.com/office/drawing/2015/10/21/chartex" xmlns:cx3="http://schemas.microsoft.com/office/drawing/2016/5/9/chartex" xmlns:cx4="http://schemas.microsoft.com/office/drawing/2016/5/10/chartex" xmlns:cx5="http://schemas.microsoft.com/office/drawing/2016/5/11/chartex" xmlns:cx6="http://schemas.microsoft.com/office/drawing/2016/5/12/chartex" xmlns:cx7="http://schemas.microsoft.com/office/drawing/2016/5/13/chartex" xmlns:cx8="http://schemas.microsoft.com/office/drawing/2016/5/14/chartex" xmlns:aink="http://schemas.microsoft.com/office/drawing/2016/ink" xmlns:am3d="http://schemas.microsoft.com/office/drawing/2017/model3d" xmlns:w16cid="http://schemas.microsoft.com/office/word/2016/wordml/cid" xmlns:w16se="http://schemas.microsoft.com/office/word/2015/wordml/symex">
             <w:pict>
               <v:line w14:anchorId="4AF86D69" id="Straight Connector 240" o:spid="_x0000_s1026" style="position:absolute;flip:y;z-index:252003328;visibility:visible;mso-wrap-style:square;mso-width-percent:0;mso-height-percent:0;mso-wrap-distance-left:9pt;mso-wrap-distance-top:0;mso-wrap-distance-right:9pt;mso-wrap-distance-bottom:0;mso-position-horizontal:absolute;mso-position-horizontal-relative:margin;mso-position-vertical:absolute;mso-position-vertical-relative:text;mso-width-percent:0;mso-height-percent:0;mso-width-relative:margin;mso-height-relative:margin" from=".75pt,2.45pt" to="118.5pt,2.45pt" o:gfxdata="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" strokecolor="#00b050" strokeweight="3pt">
                 <v:stroke joinstyle="miter"/>
@@ -7384,27 +7367,14 @@
                             <w:r>
                               <w:t xml:space="preserve">Figure </w:t>
                             </w:r>
-                            <w:r>
-                              <w:fldChar w:fldCharType="begin"/>
-                            </w:r>
-                            <w:r>
-                              <w:instrText xml:space="preserve"> SEQ Figure \* ARABIC </w:instrText>
-                            </w:r>
-                            <w:r>
-                              <w:fldChar w:fldCharType="separate"/>
-                            </w:r>
-                            <w:r>
-                              <w:rPr>
-                                <w:noProof/>
-                              </w:rPr>
-                              <w:t>3</w:t>
-                            </w:r>
-                            <w:r>
-                              <w:rPr>
-                                <w:noProof/>
-                              </w:rPr>
-                              <w:fldChar w:fldCharType="end"/>
-                            </w:r>
+                            <w:fldSimple w:instr=" SEQ Figure \* ARABIC ">
+                              <w:r>
+                                <w:rPr>
+                                  <w:noProof/>
+                                </w:rPr>
+                                <w:t>3</w:t>
+                              </w:r>
+                            </w:fldSimple>
                             <w:r>
                               <w:t>: Overview of the Instructor Form</w:t>
                             </w:r>
@@ -7576,7 +7546,7 @@
               </wp:anchor>
             </w:drawing>
           </mc:Choice>
-          <mc:Fallback xmlns:w16se="http://schemas.microsoft.com/office/word/2015/wordml/symex" xmlns:w16cid="http://schemas.microsoft.com/office/word/2016/wordml/cid" xmlns:am3d="http://schemas.microsoft.com/office/drawing/2017/model3d" xmlns:aink="http://schemas.microsoft.com/office/drawing/2016/ink" xmlns:cx8="http://schemas.microsoft.com/office/drawing/2016/5/14/chartex" xmlns:cx7="http://schemas.microsoft.com/office/drawing/2016/5/13/chartex" xmlns:cx6="http://schemas.microsoft.com/office/drawing/2016/5/12/chartex" xmlns:cx5="http://schemas.microsoft.com/office/drawing/2016/5/11/chartex" xmlns:cx4="http://schemas.microsoft.com/office/drawing/2016/5/10/chartex" xmlns:cx3="http://schemas.microsoft.com/office/drawing/2016/5/9/chartex" xmlns:cx2="http://schemas.microsoft.com/office/drawing/2015/10/21/chartex" xmlns:cx1="http://schemas.microsoft.com/office/drawing/2015/9/8/chartex" xmlns:cx="http://schemas.microsoft.com/office/drawing/2014/chartex">
+          <mc:Fallback xmlns:cx="http://schemas.microsoft.com/office/drawing/2014/chartex" xmlns:cx1="http://schemas.microsoft.com/office/drawing/2015/9/8/chartex" xmlns:cx2="http://schemas.microsoft.com/office/drawing/2015/10/21/chartex" xmlns:cx3="http://schemas.microsoft.com/office/drawing/2016/5/9/chartex" xmlns:cx4="http://schemas.microsoft.com/office/drawing/2016/5/10/chartex" xmlns:cx5="http://schemas.microsoft.com/office/drawing/2016/5/11/chartex" xmlns:cx6="http://schemas.microsoft.com/office/drawing/2016/5/12/chartex" xmlns:cx7="http://schemas.microsoft.com/office/drawing/2016/5/13/chartex" xmlns:cx8="http://schemas.microsoft.com/office/drawing/2016/5/14/chartex" xmlns:aink="http://schemas.microsoft.com/office/drawing/2016/ink" xmlns:am3d="http://schemas.microsoft.com/office/drawing/2017/model3d" xmlns:w16cid="http://schemas.microsoft.com/office/word/2016/wordml/cid" xmlns:w16se="http://schemas.microsoft.com/office/word/2015/wordml/symex">
             <w:pict>
               <v:line w14:anchorId="17E3E419" id="Straight Connector 5" o:spid="_x0000_s1026" style="position:absolute;flip:y;z-index:251670528;visibility:visible;mso-wrap-style:square;mso-width-percent:0;mso-height-percent:0;mso-wrap-distance-left:9pt;mso-wrap-distance-top:0;mso-wrap-distance-right:9pt;mso-wrap-distance-bottom:0;mso-position-horizontal:left;mso-position-horizontal-relative:margin;mso-position-vertical:absolute;mso-position-vertical-relative:text;mso-width-percent:0;mso-height-percent:0;mso-width-relative:margin;mso-height-relative:margin" from="0,1.35pt" to="61.2pt,1.35pt" o:gfxdata="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" strokecolor="#00b050" strokeweight="3pt">
                 <v:stroke joinstyle="miter"/>
@@ -8268,7 +8238,7 @@
               </wp:anchor>
             </w:drawing>
           </mc:Choice>
-          <mc:Fallback xmlns:w16se="http://schemas.microsoft.com/office/word/2015/wordml/symex" xmlns:w16cid="http://schemas.microsoft.com/office/word/2016/wordml/cid" xmlns:am3d="http://schemas.microsoft.com/office/drawing/2017/model3d" xmlns:aink="http://schemas.microsoft.com/office/drawing/2016/ink" xmlns:cx8="http://schemas.microsoft.com/office/drawing/2016/5/14/chartex" xmlns:cx7="http://schemas.microsoft.com/office/drawing/2016/5/13/chartex" xmlns:cx6="http://schemas.microsoft.com/office/drawing/2016/5/12/chartex" xmlns:cx5="http://schemas.microsoft.com/office/drawing/2016/5/11/chartex" xmlns:cx4="http://schemas.microsoft.com/office/drawing/2016/5/10/chartex" xmlns:cx3="http://schemas.microsoft.com/office/drawing/2016/5/9/chartex" xmlns:cx2="http://schemas.microsoft.com/office/drawing/2015/10/21/chartex" xmlns:cx1="http://schemas.microsoft.com/office/drawing/2015/9/8/chartex" xmlns:cx="http://schemas.microsoft.com/office/drawing/2014/chartex">
+          <mc:Fallback xmlns:cx="http://schemas.microsoft.com/office/drawing/2014/chartex" xmlns:cx1="http://schemas.microsoft.com/office/drawing/2015/9/8/chartex" xmlns:cx2="http://schemas.microsoft.com/office/drawing/2015/10/21/chartex" xmlns:cx3="http://schemas.microsoft.com/office/drawing/2016/5/9/chartex" xmlns:cx4="http://schemas.microsoft.com/office/drawing/2016/5/10/chartex" xmlns:cx5="http://schemas.microsoft.com/office/drawing/2016/5/11/chartex" xmlns:cx6="http://schemas.microsoft.com/office/drawing/2016/5/12/chartex" xmlns:cx7="http://schemas.microsoft.com/office/drawing/2016/5/13/chartex" xmlns:cx8="http://schemas.microsoft.com/office/drawing/2016/5/14/chartex" xmlns:aink="http://schemas.microsoft.com/office/drawing/2016/ink" xmlns:am3d="http://schemas.microsoft.com/office/drawing/2017/model3d" xmlns:w16cid="http://schemas.microsoft.com/office/word/2016/wordml/cid" xmlns:w16se="http://schemas.microsoft.com/office/word/2015/wordml/symex">
             <w:pict>
               <v:line w14:anchorId="4C76E8D9" id="Straight Connector 6" o:spid="_x0000_s1026" style="position:absolute;flip:y;z-index:251672576;visibility:visible;mso-wrap-style:square;mso-width-percent:0;mso-height-percent:0;mso-wrap-distance-left:9pt;mso-wrap-distance-top:0;mso-wrap-distance-right:9pt;mso-wrap-distance-bottom:0;mso-position-horizontal:left;mso-position-horizontal-relative:margin;mso-position-vertical:absolute;mso-position-vertical-relative:text;mso-width-percent:0;mso-height-percent:0;mso-width-relative:margin;mso-height-relative:margin" from="0,20.3pt" to="48pt,20.3pt" o:gfxdata="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" strokecolor="#00b050" strokeweight="3pt">
                 <v:stroke joinstyle="miter"/>
@@ -8874,7 +8844,7 @@
               </wp:anchor>
             </w:drawing>
           </mc:Choice>
-          <mc:Fallback xmlns:w16se="http://schemas.microsoft.com/office/word/2015/wordml/symex" xmlns:w16cid="http://schemas.microsoft.com/office/word/2016/wordml/cid" xmlns:am3d="http://schemas.microsoft.com/office/drawing/2017/model3d" xmlns:aink="http://schemas.microsoft.com/office/drawing/2016/ink" xmlns:cx8="http://schemas.microsoft.com/office/drawing/2016/5/14/chartex" xmlns:cx7="http://schemas.microsoft.com/office/drawing/2016/5/13/chartex" xmlns:cx6="http://schemas.microsoft.com/office/drawing/2016/5/12/chartex" xmlns:cx5="http://schemas.microsoft.com/office/drawing/2016/5/11/chartex" xmlns:cx4="http://schemas.microsoft.com/office/drawing/2016/5/10/chartex" xmlns:cx3="http://schemas.microsoft.com/office/drawing/2016/5/9/chartex" xmlns:cx2="http://schemas.microsoft.com/office/drawing/2015/10/21/chartex" xmlns:cx1="http://schemas.microsoft.com/office/drawing/2015/9/8/chartex" xmlns:cx="http://schemas.microsoft.com/office/drawing/2014/chartex">
+          <mc:Fallback xmlns:cx="http://schemas.microsoft.com/office/drawing/2014/chartex" xmlns:cx1="http://schemas.microsoft.com/office/drawing/2015/9/8/chartex" xmlns:cx2="http://schemas.microsoft.com/office/drawing/2015/10/21/chartex" xmlns:cx3="http://schemas.microsoft.com/office/drawing/2016/5/9/chartex" xmlns:cx4="http://schemas.microsoft.com/office/drawing/2016/5/10/chartex" xmlns:cx5="http://schemas.microsoft.com/office/drawing/2016/5/11/chartex" xmlns:cx6="http://schemas.microsoft.com/office/drawing/2016/5/12/chartex" xmlns:cx7="http://schemas.microsoft.com/office/drawing/2016/5/13/chartex" xmlns:cx8="http://schemas.microsoft.com/office/drawing/2016/5/14/chartex" xmlns:aink="http://schemas.microsoft.com/office/drawing/2016/ink" xmlns:am3d="http://schemas.microsoft.com/office/drawing/2017/model3d" xmlns:w16cid="http://schemas.microsoft.com/office/word/2016/wordml/cid" xmlns:w16se="http://schemas.microsoft.com/office/word/2015/wordml/symex">
             <w:pict>
               <v:line w14:anchorId="7834E1ED" id="Straight Connector 7" o:spid="_x0000_s1026" style="position:absolute;flip:y;z-index:251674624;visibility:visible;mso-wrap-style:square;mso-width-percent:0;mso-height-percent:0;mso-wrap-distance-left:9pt;mso-wrap-distance-top:0;mso-wrap-distance-right:9pt;mso-wrap-distance-bottom:0;mso-position-horizontal:left;mso-position-horizontal-relative:margin;mso-position-vertical:absolute;mso-position-vertical-relative:text;mso-width-percent:0;mso-height-percent:0;mso-width-relative:margin;mso-height-relative:margin" from="0,2.4pt" to="249.75pt,2.4pt" o:gfxdata="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" strokecolor="#00b050" strokeweight="3pt">
                 <v:stroke joinstyle="miter"/>
@@ -9366,7 +9336,7 @@
               </wp:anchor>
             </w:drawing>
           </mc:Choice>
-          <mc:Fallback xmlns:w16se="http://schemas.microsoft.com/office/word/2015/wordml/symex" xmlns:w16cid="http://schemas.microsoft.com/office/word/2016/wordml/cid" xmlns:am3d="http://schemas.microsoft.com/office/drawing/2017/model3d" xmlns:aink="http://schemas.microsoft.com/office/drawing/2016/ink" xmlns:cx8="http://schemas.microsoft.com/office/drawing/2016/5/14/chartex" xmlns:cx7="http://schemas.microsoft.com/office/drawing/2016/5/13/chartex" xmlns:cx6="http://schemas.microsoft.com/office/drawing/2016/5/12/chartex" xmlns:cx5="http://schemas.microsoft.com/office/drawing/2016/5/11/chartex" xmlns:cx4="http://schemas.microsoft.com/office/drawing/2016/5/10/chartex" xmlns:cx3="http://schemas.microsoft.com/office/drawing/2016/5/9/chartex" xmlns:cx2="http://schemas.microsoft.com/office/drawing/2015/10/21/chartex" xmlns:cx1="http://schemas.microsoft.com/office/drawing/2015/9/8/chartex" xmlns:cx="http://schemas.microsoft.com/office/drawing/2014/chartex">
+          <mc:Fallback xmlns:cx="http://schemas.microsoft.com/office/drawing/2014/chartex" xmlns:cx1="http://schemas.microsoft.com/office/drawing/2015/9/8/chartex" xmlns:cx2="http://schemas.microsoft.com/office/drawing/2015/10/21/chartex" xmlns:cx3="http://schemas.microsoft.com/office/drawing/2016/5/9/chartex" xmlns:cx4="http://schemas.microsoft.com/office/drawing/2016/5/10/chartex" xmlns:cx5="http://schemas.microsoft.com/office/drawing/2016/5/11/chartex" xmlns:cx6="http://schemas.microsoft.com/office/drawing/2016/5/12/chartex" xmlns:cx7="http://schemas.microsoft.com/office/drawing/2016/5/13/chartex" xmlns:cx8="http://schemas.microsoft.com/office/drawing/2016/5/14/chartex" xmlns:aink="http://schemas.microsoft.com/office/drawing/2016/ink" xmlns:am3d="http://schemas.microsoft.com/office/drawing/2017/model3d" xmlns:w16cid="http://schemas.microsoft.com/office/word/2016/wordml/cid" xmlns:w16se="http://schemas.microsoft.com/office/word/2015/wordml/symex">
             <w:pict>
               <v:line w14:anchorId="2C868F35" id="Straight Connector 241" o:spid="_x0000_s1026" style="position:absolute;flip:y;z-index:252005376;visibility:visible;mso-wrap-style:square;mso-width-percent:0;mso-height-percent:0;mso-wrap-distance-left:9pt;mso-wrap-distance-top:0;mso-wrap-distance-right:9pt;mso-wrap-distance-bottom:0;mso-position-horizontal:left;mso-position-horizontal-relative:margin;mso-position-vertical:absolute;mso-position-vertical-relative:text;mso-width-percent:0;mso-height-percent:0;mso-width-relative:margin;mso-height-relative:margin" from="0,2.35pt" to="99.75pt,2.35pt" o:gfxdata="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" strokecolor="#00b050" strokeweight="3pt">
                 <v:stroke joinstyle="miter"/>
@@ -9516,27 +9486,14 @@
                             <w:r>
                               <w:t xml:space="preserve">Figure </w:t>
                             </w:r>
-                            <w:r>
-                              <w:fldChar w:fldCharType="begin"/>
-                            </w:r>
-                            <w:r>
-                              <w:instrText xml:space="preserve"> SEQ Figure \* ARABIC </w:instrText>
-                            </w:r>
-                            <w:r>
-                              <w:fldChar w:fldCharType="separate"/>
-                            </w:r>
-                            <w:r>
-                              <w:rPr>
-                                <w:noProof/>
-                              </w:rPr>
-                              <w:t>4</w:t>
-                            </w:r>
-                            <w:r>
-                              <w:rPr>
-                                <w:noProof/>
-                              </w:rPr>
-                              <w:fldChar w:fldCharType="end"/>
-                            </w:r>
+                            <w:fldSimple w:instr=" SEQ Figure \* ARABIC ">
+                              <w:r>
+                                <w:rPr>
+                                  <w:noProof/>
+                                </w:rPr>
+                                <w:t>4</w:t>
+                              </w:r>
+                            </w:fldSimple>
                             <w:r>
                               <w:t>: Overview of the Student Form</w:t>
                             </w:r>
@@ -9706,7 +9663,7 @@
               </wp:anchor>
             </w:drawing>
           </mc:Choice>
-          <mc:Fallback xmlns:w16se="http://schemas.microsoft.com/office/word/2015/wordml/symex" xmlns:w16cid="http://schemas.microsoft.com/office/word/2016/wordml/cid" xmlns:am3d="http://schemas.microsoft.com/office/drawing/2017/model3d" xmlns:aink="http://schemas.microsoft.com/office/drawing/2016/ink" xmlns:cx8="http://schemas.microsoft.com/office/drawing/2016/5/14/chartex" xmlns:cx7="http://schemas.microsoft.com/office/drawing/2016/5/13/chartex" xmlns:cx6="http://schemas.microsoft.com/office/drawing/2016/5/12/chartex" xmlns:cx5="http://schemas.microsoft.com/office/drawing/2016/5/11/chartex" xmlns:cx4="http://schemas.microsoft.com/office/drawing/2016/5/10/chartex" xmlns:cx3="http://schemas.microsoft.com/office/drawing/2016/5/9/chartex" xmlns:cx2="http://schemas.microsoft.com/office/drawing/2015/10/21/chartex" xmlns:cx1="http://schemas.microsoft.com/office/drawing/2015/9/8/chartex" xmlns:cx="http://schemas.microsoft.com/office/drawing/2014/chartex">
+          <mc:Fallback xmlns:cx="http://schemas.microsoft.com/office/drawing/2014/chartex" xmlns:cx1="http://schemas.microsoft.com/office/drawing/2015/9/8/chartex" xmlns:cx2="http://schemas.microsoft.com/office/drawing/2015/10/21/chartex" xmlns:cx3="http://schemas.microsoft.com/office/drawing/2016/5/9/chartex" xmlns:cx4="http://schemas.microsoft.com/office/drawing/2016/5/10/chartex" xmlns:cx5="http://schemas.microsoft.com/office/drawing/2016/5/11/chartex" xmlns:cx6="http://schemas.microsoft.com/office/drawing/2016/5/12/chartex" xmlns:cx7="http://schemas.microsoft.com/office/drawing/2016/5/13/chartex" xmlns:cx8="http://schemas.microsoft.com/office/drawing/2016/5/14/chartex" xmlns:aink="http://schemas.microsoft.com/office/drawing/2016/ink" xmlns:am3d="http://schemas.microsoft.com/office/drawing/2017/model3d" xmlns:w16cid="http://schemas.microsoft.com/office/word/2016/wordml/cid" xmlns:w16se="http://schemas.microsoft.com/office/word/2015/wordml/symex">
             <w:pict>
               <v:line w14:anchorId="5EBE32C7" id="Straight Connector 251" o:spid="_x0000_s1026" style="position:absolute;flip:y;z-index:252010496;visibility:visible;mso-wrap-style:square;mso-width-percent:0;mso-height-percent:0;mso-wrap-distance-left:9pt;mso-wrap-distance-top:0;mso-wrap-distance-right:9pt;mso-wrap-distance-bottom:0;mso-position-horizontal:left;mso-position-horizontal-relative:margin;mso-position-vertical:absolute;mso-position-vertical-relative:text;mso-width-percent:0;mso-height-percent:0;mso-width-relative:margin;mso-height-relative:margin" from="0,2.75pt" to="61.2pt,2.75pt" o:gfxdata="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" strokecolor="#00b050" strokeweight="3pt">
                 <v:stroke joinstyle="miter"/>
@@ -9991,7 +9948,7 @@
               </wp:anchor>
             </w:drawing>
           </mc:Choice>
-          <mc:Fallback xmlns:w16se="http://schemas.microsoft.com/office/word/2015/wordml/symex" xmlns:w16cid="http://schemas.microsoft.com/office/word/2016/wordml/cid" xmlns:am3d="http://schemas.microsoft.com/office/drawing/2017/model3d" xmlns:aink="http://schemas.microsoft.com/office/drawing/2016/ink" xmlns:cx8="http://schemas.microsoft.com/office/drawing/2016/5/14/chartex" xmlns:cx7="http://schemas.microsoft.com/office/drawing/2016/5/13/chartex" xmlns:cx6="http://schemas.microsoft.com/office/drawing/2016/5/12/chartex" xmlns:cx5="http://schemas.microsoft.com/office/drawing/2016/5/11/chartex" xmlns:cx4="http://schemas.microsoft.com/office/drawing/2016/5/10/chartex" xmlns:cx3="http://schemas.microsoft.com/office/drawing/2016/5/9/chartex" xmlns:cx2="http://schemas.microsoft.com/office/drawing/2015/10/21/chartex" xmlns:cx1="http://schemas.microsoft.com/office/drawing/2015/9/8/chartex" xmlns:cx="http://schemas.microsoft.com/office/drawing/2014/chartex">
+          <mc:Fallback xmlns:cx="http://schemas.microsoft.com/office/drawing/2014/chartex" xmlns:cx1="http://schemas.microsoft.com/office/drawing/2015/9/8/chartex" xmlns:cx2="http://schemas.microsoft.com/office/drawing/2015/10/21/chartex" xmlns:cx3="http://schemas.microsoft.com/office/drawing/2016/5/9/chartex" xmlns:cx4="http://schemas.microsoft.com/office/drawing/2016/5/10/chartex" xmlns:cx5="http://schemas.microsoft.com/office/drawing/2016/5/11/chartex" xmlns:cx6="http://schemas.microsoft.com/office/drawing/2016/5/12/chartex" xmlns:cx7="http://schemas.microsoft.com/office/drawing/2016/5/13/chartex" xmlns:cx8="http://schemas.microsoft.com/office/drawing/2016/5/14/chartex" xmlns:aink="http://schemas.microsoft.com/office/drawing/2016/ink" xmlns:am3d="http://schemas.microsoft.com/office/drawing/2017/model3d" xmlns:w16cid="http://schemas.microsoft.com/office/word/2016/wordml/cid" xmlns:w16se="http://schemas.microsoft.com/office/word/2015/wordml/symex">
             <w:pict>
               <v:line w14:anchorId="0E9914A9" id="Straight Connector 249" o:spid="_x0000_s1026" style="position:absolute;flip:y;z-index:252007424;visibility:visible;mso-wrap-style:square;mso-width-percent:0;mso-height-percent:0;mso-wrap-distance-left:9pt;mso-wrap-distance-top:0;mso-wrap-distance-right:9pt;mso-wrap-distance-bottom:0;mso-position-horizontal:left;mso-position-horizontal-relative:margin;mso-position-vertical:absolute;mso-position-vertical-relative:text;mso-width-percent:0;mso-height-percent:0;mso-width-relative:margin;mso-height-relative:margin" from="0,20.3pt" to="48pt,20.3pt" o:gfxdata="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" strokecolor="#00b050" strokeweight="3pt">
                 <v:stroke joinstyle="miter"/>
@@ -10362,7 +10319,7 @@
               </wp:anchor>
             </w:drawing>
           </mc:Choice>
-          <mc:Fallback xmlns:w16se="http://schemas.microsoft.com/office/word/2015/wordml/symex" xmlns:w16cid="http://schemas.microsoft.com/office/word/2016/wordml/cid" xmlns:am3d="http://schemas.microsoft.com/office/drawing/2017/model3d" xmlns:aink="http://schemas.microsoft.com/office/drawing/2016/ink" xmlns:cx8="http://schemas.microsoft.com/office/drawing/2016/5/14/chartex" xmlns:cx7="http://schemas.microsoft.com/office/drawing/2016/5/13/chartex" xmlns:cx6="http://schemas.microsoft.com/office/drawing/2016/5/12/chartex" xmlns:cx5="http://schemas.microsoft.com/office/drawing/2016/5/11/chartex" xmlns:cx4="http://schemas.microsoft.com/office/drawing/2016/5/10/chartex" xmlns:cx3="http://schemas.microsoft.com/office/drawing/2016/5/9/chartex" xmlns:cx2="http://schemas.microsoft.com/office/drawing/2015/10/21/chartex" xmlns:cx1="http://schemas.microsoft.com/office/drawing/2015/9/8/chartex" xmlns:cx="http://schemas.microsoft.com/office/drawing/2014/chartex">
+          <mc:Fallback xmlns:cx="http://schemas.microsoft.com/office/drawing/2014/chartex" xmlns:cx1="http://schemas.microsoft.com/office/drawing/2015/9/8/chartex" xmlns:cx2="http://schemas.microsoft.com/office/drawing/2015/10/21/chartex" xmlns:cx3="http://schemas.microsoft.com/office/drawing/2016/5/9/chartex" xmlns:cx4="http://schemas.microsoft.com/office/drawing/2016/5/10/chartex" xmlns:cx5="http://schemas.microsoft.com/office/drawing/2016/5/11/chartex" xmlns:cx6="http://schemas.microsoft.com/office/drawing/2016/5/12/chartex" xmlns:cx7="http://schemas.microsoft.com/office/drawing/2016/5/13/chartex" xmlns:cx8="http://schemas.microsoft.com/office/drawing/2016/5/14/chartex" xmlns:aink="http://schemas.microsoft.com/office/drawing/2016/ink" xmlns:am3d="http://schemas.microsoft.com/office/drawing/2017/model3d" xmlns:w16cid="http://schemas.microsoft.com/office/word/2016/wordml/cid" xmlns:w16se="http://schemas.microsoft.com/office/word/2015/wordml/symex">
             <w:pict>
               <v:line w14:anchorId="6AB3C791" id="Straight Connector 252" o:spid="_x0000_s1026" style="position:absolute;flip:y;z-index:252012544;visibility:visible;mso-wrap-style:square;mso-width-percent:0;mso-height-percent:0;mso-wrap-distance-left:9pt;mso-wrap-distance-top:0;mso-wrap-distance-right:9pt;mso-wrap-distance-bottom:0;mso-position-horizontal:left;mso-position-horizontal-relative:margin;mso-position-vertical:absolute;mso-position-vertical-relative:text;mso-width-percent:0;mso-height-percent:0;mso-width-relative:margin;mso-height-relative:margin" from="0,2.4pt" to="180pt,2.4pt" o:gfxdata="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" strokecolor="#00b050" strokeweight="3pt">
                 <v:stroke joinstyle="miter"/>
@@ -10659,7 +10616,7 @@
               </wp:anchor>
             </w:drawing>
           </mc:Choice>
-          <mc:Fallback xmlns:w16se="http://schemas.microsoft.com/office/word/2015/wordml/symex" xmlns:w16cid="http://schemas.microsoft.com/office/word/2016/wordml/cid" xmlns:am3d="http://schemas.microsoft.com/office/drawing/2017/model3d" xmlns:aink="http://schemas.microsoft.com/office/drawing/2016/ink" xmlns:cx8="http://schemas.microsoft.com/office/drawing/2016/5/14/chartex" xmlns:cx7="http://schemas.microsoft.com/office/drawing/2016/5/13/chartex" xmlns:cx6="http://schemas.microsoft.com/office/drawing/2016/5/12/chartex" xmlns:cx5="http://schemas.microsoft.com/office/drawing/2016/5/11/chartex" xmlns:cx4="http://schemas.microsoft.com/office/drawing/2016/5/10/chartex" xmlns:cx3="http://schemas.microsoft.com/office/drawing/2016/5/9/chartex" xmlns:cx2="http://schemas.microsoft.com/office/drawing/2015/10/21/chartex" xmlns:cx1="http://schemas.microsoft.com/office/drawing/2015/9/8/chartex" xmlns:cx="http://schemas.microsoft.com/office/drawing/2014/chartex">
+          <mc:Fallback xmlns:cx="http://schemas.microsoft.com/office/drawing/2014/chartex" xmlns:cx1="http://schemas.microsoft.com/office/drawing/2015/9/8/chartex" xmlns:cx2="http://schemas.microsoft.com/office/drawing/2015/10/21/chartex" xmlns:cx3="http://schemas.microsoft.com/office/drawing/2016/5/9/chartex" xmlns:cx4="http://schemas.microsoft.com/office/drawing/2016/5/10/chartex" xmlns:cx5="http://schemas.microsoft.com/office/drawing/2016/5/11/chartex" xmlns:cx6="http://schemas.microsoft.com/office/drawing/2016/5/12/chartex" xmlns:cx7="http://schemas.microsoft.com/office/drawing/2016/5/13/chartex" xmlns:cx8="http://schemas.microsoft.com/office/drawing/2016/5/14/chartex" xmlns:aink="http://schemas.microsoft.com/office/drawing/2016/ink" xmlns:am3d="http://schemas.microsoft.com/office/drawing/2017/model3d" xmlns:w16cid="http://schemas.microsoft.com/office/word/2016/wordml/cid" xmlns:w16se="http://schemas.microsoft.com/office/word/2015/wordml/symex">
             <w:pict>
               <v:line w14:anchorId="1DF36D0A" id="Straight Connector 10" o:spid="_x0000_s1026" style="position:absolute;flip:y;z-index:251680768;visibility:visible;mso-wrap-style:square;mso-width-percent:0;mso-height-percent:0;mso-wrap-distance-left:9pt;mso-wrap-distance-top:0;mso-wrap-distance-right:9pt;mso-wrap-distance-bottom:0;mso-position-horizontal:left;mso-position-horizontal-relative:margin;mso-position-vertical:absolute;mso-position-vertical-relative:text;mso-width-percent:0;mso-height-percent:0;mso-width-relative:margin;mso-height-relative:margin" from="0,1.55pt" to="114pt,1.55pt" o:gfxdata="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" strokecolor="#00b050" strokeweight="3pt">
                 <v:stroke joinstyle="miter"/>
@@ -10798,7 +10755,7 @@
               </wp:anchor>
             </w:drawing>
           </mc:Choice>
-          <mc:Fallback xmlns:w16se="http://schemas.microsoft.com/office/word/2015/wordml/symex" xmlns:w16cid="http://schemas.microsoft.com/office/word/2016/wordml/cid" xmlns:am3d="http://schemas.microsoft.com/office/drawing/2017/model3d" xmlns:aink="http://schemas.microsoft.com/office/drawing/2016/ink" xmlns:cx8="http://schemas.microsoft.com/office/drawing/2016/5/14/chartex" xmlns:cx7="http://schemas.microsoft.com/office/drawing/2016/5/13/chartex" xmlns:cx6="http://schemas.microsoft.com/office/drawing/2016/5/12/chartex" xmlns:cx5="http://schemas.microsoft.com/office/drawing/2016/5/11/chartex" xmlns:cx4="http://schemas.microsoft.com/office/drawing/2016/5/10/chartex" xmlns:cx3="http://schemas.microsoft.com/office/drawing/2016/5/9/chartex" xmlns:cx2="http://schemas.microsoft.com/office/drawing/2015/10/21/chartex" xmlns:cx1="http://schemas.microsoft.com/office/drawing/2015/9/8/chartex" xmlns:cx="http://schemas.microsoft.com/office/drawing/2014/chartex">
+          <mc:Fallback xmlns:cx="http://schemas.microsoft.com/office/drawing/2014/chartex" xmlns:cx1="http://schemas.microsoft.com/office/drawing/2015/9/8/chartex" xmlns:cx2="http://schemas.microsoft.com/office/drawing/2015/10/21/chartex" xmlns:cx3="http://schemas.microsoft.com/office/drawing/2016/5/9/chartex" xmlns:cx4="http://schemas.microsoft.com/office/drawing/2016/5/10/chartex" xmlns:cx5="http://schemas.microsoft.com/office/drawing/2016/5/11/chartex" xmlns:cx6="http://schemas.microsoft.com/office/drawing/2016/5/12/chartex" xmlns:cx7="http://schemas.microsoft.com/office/drawing/2016/5/13/chartex" xmlns:cx8="http://schemas.microsoft.com/office/drawing/2016/5/14/chartex" xmlns:aink="http://schemas.microsoft.com/office/drawing/2016/ink" xmlns:am3d="http://schemas.microsoft.com/office/drawing/2017/model3d" xmlns:w16cid="http://schemas.microsoft.com/office/word/2016/wordml/cid" xmlns:w16se="http://schemas.microsoft.com/office/word/2015/wordml/symex">
             <w:pict>
               <v:line w14:anchorId="769CE095" id="Straight Connector 24" o:spid="_x0000_s1026" style="position:absolute;flip:y;z-index:251806720;visibility:visible;mso-wrap-style:square;mso-width-percent:0;mso-height-percent:0;mso-wrap-distance-left:9pt;mso-wrap-distance-top:0;mso-wrap-distance-right:9pt;mso-wrap-distance-bottom:0;mso-position-horizontal:left;mso-position-horizontal-relative:margin;mso-position-vertical:absolute;mso-position-vertical-relative:text;mso-width-percent:0;mso-height-percent:0;mso-width-relative:margin;mso-height-relative:margin" from="0,2.3pt" to="69.75pt,2.3pt" o:gfxdata="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" strokecolor="#00b050" strokeweight="3pt">
                 <v:stroke joinstyle="miter"/>
@@ -10907,7 +10864,7 @@
               </wp:anchor>
             </w:drawing>
           </mc:Choice>
-          <mc:Fallback xmlns:w16se="http://schemas.microsoft.com/office/word/2015/wordml/symex" xmlns:w16cid="http://schemas.microsoft.com/office/word/2016/wordml/cid" xmlns:am3d="http://schemas.microsoft.com/office/drawing/2017/model3d" xmlns:aink="http://schemas.microsoft.com/office/drawing/2016/ink" xmlns:cx8="http://schemas.microsoft.com/office/drawing/2016/5/14/chartex" xmlns:cx7="http://schemas.microsoft.com/office/drawing/2016/5/13/chartex" xmlns:cx6="http://schemas.microsoft.com/office/drawing/2016/5/12/chartex" xmlns:cx5="http://schemas.microsoft.com/office/drawing/2016/5/11/chartex" xmlns:cx4="http://schemas.microsoft.com/office/drawing/2016/5/10/chartex" xmlns:cx3="http://schemas.microsoft.com/office/drawing/2016/5/9/chartex" xmlns:cx2="http://schemas.microsoft.com/office/drawing/2015/10/21/chartex" xmlns:cx1="http://schemas.microsoft.com/office/drawing/2015/9/8/chartex" xmlns:cx="http://schemas.microsoft.com/office/drawing/2014/chartex">
+          <mc:Fallback xmlns:cx="http://schemas.microsoft.com/office/drawing/2014/chartex" xmlns:cx1="http://schemas.microsoft.com/office/drawing/2015/9/8/chartex" xmlns:cx2="http://schemas.microsoft.com/office/drawing/2015/10/21/chartex" xmlns:cx3="http://schemas.microsoft.com/office/drawing/2016/5/9/chartex" xmlns:cx4="http://schemas.microsoft.com/office/drawing/2016/5/10/chartex" xmlns:cx5="http://schemas.microsoft.com/office/drawing/2016/5/11/chartex" xmlns:cx6="http://schemas.microsoft.com/office/drawing/2016/5/12/chartex" xmlns:cx7="http://schemas.microsoft.com/office/drawing/2016/5/13/chartex" xmlns:cx8="http://schemas.microsoft.com/office/drawing/2016/5/14/chartex" xmlns:aink="http://schemas.microsoft.com/office/drawing/2016/ink" xmlns:am3d="http://schemas.microsoft.com/office/drawing/2017/model3d" xmlns:w16cid="http://schemas.microsoft.com/office/word/2016/wordml/cid" xmlns:w16se="http://schemas.microsoft.com/office/word/2015/wordml/symex">
             <w:pict>
               <v:line w14:anchorId="25F08F39" id="Straight Connector 18" o:spid="_x0000_s1026" style="position:absolute;flip:y;z-index:251820032;visibility:visible;mso-wrap-style:square;mso-width-percent:0;mso-height-percent:0;mso-wrap-distance-left:9pt;mso-wrap-distance-top:0;mso-wrap-distance-right:9pt;mso-wrap-distance-bottom:0;mso-position-horizontal:left;mso-position-horizontal-relative:margin;mso-position-vertical:absolute;mso-position-vertical-relative:text;mso-width-percent:0;mso-height-percent:0;mso-width-relative:margin;mso-height-relative:margin" from="0,2.45pt" to="126.75pt,2.45pt" o:gfxdata="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" strokecolor="#00b050" strokeweight="3pt">
                 <v:stroke joinstyle="miter"/>
@@ -11159,7 +11116,7 @@
               </wp:anchor>
             </w:drawing>
           </mc:Choice>
-          <mc:Fallback xmlns:w16se="http://schemas.microsoft.com/office/word/2015/wordml/symex" xmlns:w16cid="http://schemas.microsoft.com/office/word/2016/wordml/cid" xmlns:am3d="http://schemas.microsoft.com/office/drawing/2017/model3d" xmlns:aink="http://schemas.microsoft.com/office/drawing/2016/ink" xmlns:cx8="http://schemas.microsoft.com/office/drawing/2016/5/14/chartex" xmlns:cx7="http://schemas.microsoft.com/office/drawing/2016/5/13/chartex" xmlns:cx6="http://schemas.microsoft.com/office/drawing/2016/5/12/chartex" xmlns:cx5="http://schemas.microsoft.com/office/drawing/2016/5/11/chartex" xmlns:cx4="http://schemas.microsoft.com/office/drawing/2016/5/10/chartex" xmlns:cx3="http://schemas.microsoft.com/office/drawing/2016/5/9/chartex" xmlns:cx2="http://schemas.microsoft.com/office/drawing/2015/10/21/chartex" xmlns:cx1="http://schemas.microsoft.com/office/drawing/2015/9/8/chartex" xmlns:cx="http://schemas.microsoft.com/office/drawing/2014/chartex">
+          <mc:Fallback xmlns:cx="http://schemas.microsoft.com/office/drawing/2014/chartex" xmlns:cx1="http://schemas.microsoft.com/office/drawing/2015/9/8/chartex" xmlns:cx2="http://schemas.microsoft.com/office/drawing/2015/10/21/chartex" xmlns:cx3="http://schemas.microsoft.com/office/drawing/2016/5/9/chartex" xmlns:cx4="http://schemas.microsoft.com/office/drawing/2016/5/10/chartex" xmlns:cx5="http://schemas.microsoft.com/office/drawing/2016/5/11/chartex" xmlns:cx6="http://schemas.microsoft.com/office/drawing/2016/5/12/chartex" xmlns:cx7="http://schemas.microsoft.com/office/drawing/2016/5/13/chartex" xmlns:cx8="http://schemas.microsoft.com/office/drawing/2016/5/14/chartex" xmlns:aink="http://schemas.microsoft.com/office/drawing/2016/ink" xmlns:am3d="http://schemas.microsoft.com/office/drawing/2017/model3d" xmlns:w16cid="http://schemas.microsoft.com/office/word/2016/wordml/cid" xmlns:w16se="http://schemas.microsoft.com/office/word/2015/wordml/symex">
             <w:pict>
               <v:line w14:anchorId="0F3FF21F" id="Straight Connector 31" o:spid="_x0000_s1026" style="position:absolute;flip:y;z-index:251822080;visibility:visible;mso-wrap-style:square;mso-width-percent:0;mso-height-percent:0;mso-wrap-distance-left:9pt;mso-wrap-distance-top:0;mso-wrap-distance-right:9pt;mso-wrap-distance-bottom:0;mso-position-horizontal:absolute;mso-position-horizontal-relative:margin;mso-position-vertical:absolute;mso-position-vertical-relative:text;mso-width-percent:0;mso-height-percent:0;mso-width-relative:margin;mso-height-relative:margin" from="79.5pt,1.05pt" to="129pt,1.05pt" o:gfxdata="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" strokecolor="#00b050" strokeweight="3pt">
                 <v:stroke joinstyle="miter"/>
@@ -11233,27 +11190,14 @@
                             <w:r>
                               <w:t xml:space="preserve">Figure </w:t>
                             </w:r>
-                            <w:r>
-                              <w:fldChar w:fldCharType="begin"/>
-                            </w:r>
-                            <w:r>
-                              <w:instrText xml:space="preserve"> SEQ Figure \* ARABIC </w:instrText>
-                            </w:r>
-                            <w:r>
-                              <w:fldChar w:fldCharType="separate"/>
-                            </w:r>
-                            <w:r>
-                              <w:rPr>
-                                <w:noProof/>
-                              </w:rPr>
-                              <w:t>5</w:t>
-                            </w:r>
-                            <w:r>
-                              <w:rPr>
-                                <w:noProof/>
-                              </w:rPr>
-                              <w:fldChar w:fldCharType="end"/>
-                            </w:r>
+                            <w:fldSimple w:instr=" SEQ Figure \* ARABIC ">
+                              <w:r>
+                                <w:rPr>
+                                  <w:noProof/>
+                                </w:rPr>
+                                <w:t>5</w:t>
+                              </w:r>
+                            </w:fldSimple>
                             <w:r>
                               <w:t>: Display that the application starts with no complications</w:t>
                             </w:r>
@@ -11428,7 +11372,7 @@
               </wp:anchor>
             </w:drawing>
           </mc:Choice>
-          <mc:Fallback xmlns:w16se="http://schemas.microsoft.com/office/word/2015/wordml/symex" xmlns:w16cid="http://schemas.microsoft.com/office/word/2016/wordml/cid" xmlns:am3d="http://schemas.microsoft.com/office/drawing/2017/model3d" xmlns:aink="http://schemas.microsoft.com/office/drawing/2016/ink" xmlns:cx8="http://schemas.microsoft.com/office/drawing/2016/5/14/chartex" xmlns:cx7="http://schemas.microsoft.com/office/drawing/2016/5/13/chartex" xmlns:cx6="http://schemas.microsoft.com/office/drawing/2016/5/12/chartex" xmlns:cx5="http://schemas.microsoft.com/office/drawing/2016/5/11/chartex" xmlns:cx4="http://schemas.microsoft.com/office/drawing/2016/5/10/chartex" xmlns:cx3="http://schemas.microsoft.com/office/drawing/2016/5/9/chartex" xmlns:cx2="http://schemas.microsoft.com/office/drawing/2015/10/21/chartex" xmlns:cx1="http://schemas.microsoft.com/office/drawing/2015/9/8/chartex" xmlns:cx="http://schemas.microsoft.com/office/drawing/2014/chartex">
+          <mc:Fallback xmlns:cx="http://schemas.microsoft.com/office/drawing/2014/chartex" xmlns:cx1="http://schemas.microsoft.com/office/drawing/2015/9/8/chartex" xmlns:cx2="http://schemas.microsoft.com/office/drawing/2015/10/21/chartex" xmlns:cx3="http://schemas.microsoft.com/office/drawing/2016/5/9/chartex" xmlns:cx4="http://schemas.microsoft.com/office/drawing/2016/5/10/chartex" xmlns:cx5="http://schemas.microsoft.com/office/drawing/2016/5/11/chartex" xmlns:cx6="http://schemas.microsoft.com/office/drawing/2016/5/12/chartex" xmlns:cx7="http://schemas.microsoft.com/office/drawing/2016/5/13/chartex" xmlns:cx8="http://schemas.microsoft.com/office/drawing/2016/5/14/chartex" xmlns:aink="http://schemas.microsoft.com/office/drawing/2016/ink" xmlns:am3d="http://schemas.microsoft.com/office/drawing/2017/model3d" xmlns:w16cid="http://schemas.microsoft.com/office/word/2016/wordml/cid" xmlns:w16se="http://schemas.microsoft.com/office/word/2015/wordml/symex">
             <w:pict>
               <v:rect w14:anchorId="63D5C1F6" id="Rectangle 48" o:spid="_x0000_s1026" style="position:absolute;margin-left:370.5pt;margin-top:72.55pt;width:105pt;height:19.5pt;z-index:252249088;visibility:visible;mso-wrap-style:square;mso-width-percent:0;mso-height-percent:0;mso-wrap-distance-left:9pt;mso-wrap-distance-top:0;mso-wrap-distance-right:9pt;mso-wrap-distance-bottom:0;mso-position-horizontal:absolute;mso-position-horizontal-relative:text;mso-position-vertical:absolute;mso-position-vertical-relative:text;mso-width-percent:0;mso-height-percent:0;mso-width-relative:margin;mso-height-relative:margin;v-text-anchor:middle" o:gfxdata="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" filled="f" strokecolor="red" strokeweight="2.25pt"/>
             </w:pict>
@@ -11502,7 +11446,7 @@
               </wp:anchor>
             </w:drawing>
           </mc:Choice>
-          <mc:Fallback xmlns:w16se="http://schemas.microsoft.com/office/word/2015/wordml/symex" xmlns:w16cid="http://schemas.microsoft.com/office/word/2016/wordml/cid" xmlns:am3d="http://schemas.microsoft.com/office/drawing/2017/model3d" xmlns:aink="http://schemas.microsoft.com/office/drawing/2016/ink" xmlns:cx8="http://schemas.microsoft.com/office/drawing/2016/5/14/chartex" xmlns:cx7="http://schemas.microsoft.com/office/drawing/2016/5/13/chartex" xmlns:cx6="http://schemas.microsoft.com/office/drawing/2016/5/12/chartex" xmlns:cx5="http://schemas.microsoft.com/office/drawing/2016/5/11/chartex" xmlns:cx4="http://schemas.microsoft.com/office/drawing/2016/5/10/chartex" xmlns:cx3="http://schemas.microsoft.com/office/drawing/2016/5/9/chartex" xmlns:cx2="http://schemas.microsoft.com/office/drawing/2015/10/21/chartex" xmlns:cx1="http://schemas.microsoft.com/office/drawing/2015/9/8/chartex" xmlns:cx="http://schemas.microsoft.com/office/drawing/2014/chartex">
+          <mc:Fallback xmlns:cx="http://schemas.microsoft.com/office/drawing/2014/chartex" xmlns:cx1="http://schemas.microsoft.com/office/drawing/2015/9/8/chartex" xmlns:cx2="http://schemas.microsoft.com/office/drawing/2015/10/21/chartex" xmlns:cx3="http://schemas.microsoft.com/office/drawing/2016/5/9/chartex" xmlns:cx4="http://schemas.microsoft.com/office/drawing/2016/5/10/chartex" xmlns:cx5="http://schemas.microsoft.com/office/drawing/2016/5/11/chartex" xmlns:cx6="http://schemas.microsoft.com/office/drawing/2016/5/12/chartex" xmlns:cx7="http://schemas.microsoft.com/office/drawing/2016/5/13/chartex" xmlns:cx8="http://schemas.microsoft.com/office/drawing/2016/5/14/chartex" xmlns:aink="http://schemas.microsoft.com/office/drawing/2016/ink" xmlns:am3d="http://schemas.microsoft.com/office/drawing/2017/model3d" xmlns:w16cid="http://schemas.microsoft.com/office/word/2016/wordml/cid" xmlns:w16se="http://schemas.microsoft.com/office/word/2015/wordml/symex">
             <w:pict>
               <v:shapetype w14:anchorId="529F3749" id="_x0000_t32" coordsize="21600,21600" o:spt="32" o:oned="t" path="m,l21600,21600e" filled="f">
                 <v:path arrowok="t" fillok="f" o:connecttype="none"/>
@@ -11583,7 +11527,7 @@
               </wp:anchor>
             </w:drawing>
           </mc:Choice>
-          <mc:Fallback xmlns:w16se="http://schemas.microsoft.com/office/word/2015/wordml/symex" xmlns:w16cid="http://schemas.microsoft.com/office/word/2016/wordml/cid" xmlns:am3d="http://schemas.microsoft.com/office/drawing/2017/model3d" xmlns:aink="http://schemas.microsoft.com/office/drawing/2016/ink" xmlns:cx8="http://schemas.microsoft.com/office/drawing/2016/5/14/chartex" xmlns:cx7="http://schemas.microsoft.com/office/drawing/2016/5/13/chartex" xmlns:cx6="http://schemas.microsoft.com/office/drawing/2016/5/12/chartex" xmlns:cx5="http://schemas.microsoft.com/office/drawing/2016/5/11/chartex" xmlns:cx4="http://schemas.microsoft.com/office/drawing/2016/5/10/chartex" xmlns:cx3="http://schemas.microsoft.com/office/drawing/2016/5/9/chartex" xmlns:cx2="http://schemas.microsoft.com/office/drawing/2015/10/21/chartex" xmlns:cx1="http://schemas.microsoft.com/office/drawing/2015/9/8/chartex" xmlns:cx="http://schemas.microsoft.com/office/drawing/2014/chartex">
+          <mc:Fallback xmlns:cx="http://schemas.microsoft.com/office/drawing/2014/chartex" xmlns:cx1="http://schemas.microsoft.com/office/drawing/2015/9/8/chartex" xmlns:cx2="http://schemas.microsoft.com/office/drawing/2015/10/21/chartex" xmlns:cx3="http://schemas.microsoft.com/office/drawing/2016/5/9/chartex" xmlns:cx4="http://schemas.microsoft.com/office/drawing/2016/5/10/chartex" xmlns:cx5="http://schemas.microsoft.com/office/drawing/2016/5/11/chartex" xmlns:cx6="http://schemas.microsoft.com/office/drawing/2016/5/12/chartex" xmlns:cx7="http://schemas.microsoft.com/office/drawing/2016/5/13/chartex" xmlns:cx8="http://schemas.microsoft.com/office/drawing/2016/5/14/chartex" xmlns:aink="http://schemas.microsoft.com/office/drawing/2016/ink" xmlns:am3d="http://schemas.microsoft.com/office/drawing/2017/model3d" xmlns:w16cid="http://schemas.microsoft.com/office/word/2016/wordml/cid" xmlns:w16se="http://schemas.microsoft.com/office/word/2015/wordml/symex">
             <w:pict>
               <v:rect w14:anchorId="14BA926C" id="Rectangle 35" o:spid="_x0000_s1026" style="position:absolute;margin-left:-40.5pt;margin-top:32.05pt;width:123.75pt;height:77.25pt;z-index:252246016;visibility:visible;mso-wrap-style:square;mso-wrap-distance-left:9pt;mso-wrap-distance-top:0;mso-wrap-distance-right:9pt;mso-wrap-distance-bottom:0;mso-position-horizontal:absolute;mso-position-horizontal-relative:text;mso-position-vertical:absolute;mso-position-vertical-relative:text;v-text-anchor:middle" o:gfxdata="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" filled="f" strokecolor="red" strokeweight="2.25pt"/>
             </w:pict>
@@ -11718,27 +11662,14 @@
                             <w:r>
                               <w:t xml:space="preserve">Figure </w:t>
                             </w:r>
-                            <w:r>
-                              <w:fldChar w:fldCharType="begin"/>
-                            </w:r>
-                            <w:r>
-                              <w:instrText xml:space="preserve"> SEQ Figure \* ARABIC </w:instrText>
-                            </w:r>
-                            <w:r>
-                              <w:fldChar w:fldCharType="separate"/>
-                            </w:r>
-                            <w:r>
-                              <w:rPr>
-                                <w:noProof/>
-                              </w:rPr>
-                              <w:t>6</w:t>
-                            </w:r>
-                            <w:r>
-                              <w:rPr>
-                                <w:noProof/>
-                              </w:rPr>
-                              <w:fldChar w:fldCharType="end"/>
-                            </w:r>
+                            <w:fldSimple w:instr=" SEQ Figure \* ARABIC ">
+                              <w:r>
+                                <w:rPr>
+                                  <w:noProof/>
+                                </w:rPr>
+                                <w:t>6</w:t>
+                              </w:r>
+                            </w:fldSimple>
                             <w:r>
                               <w:t>: Successfully send and receives the values inputted across forms</w:t>
                             </w:r>
@@ -11941,7 +11872,7 @@
               </wp:anchor>
             </w:drawing>
           </mc:Choice>
-          <mc:Fallback xmlns:w16se="http://schemas.microsoft.com/office/word/2015/wordml/symex" xmlns:w16cid="http://schemas.microsoft.com/office/word/2016/wordml/cid" xmlns:am3d="http://schemas.microsoft.com/office/drawing/2017/model3d" xmlns:aink="http://schemas.microsoft.com/office/drawing/2016/ink" xmlns:cx8="http://schemas.microsoft.com/office/drawing/2016/5/14/chartex" xmlns:cx7="http://schemas.microsoft.com/office/drawing/2016/5/13/chartex" xmlns:cx6="http://schemas.microsoft.com/office/drawing/2016/5/12/chartex" xmlns:cx5="http://schemas.microsoft.com/office/drawing/2016/5/11/chartex" xmlns:cx4="http://schemas.microsoft.com/office/drawing/2016/5/10/chartex" xmlns:cx3="http://schemas.microsoft.com/office/drawing/2016/5/9/chartex" xmlns:cx2="http://schemas.microsoft.com/office/drawing/2015/10/21/chartex" xmlns:cx1="http://schemas.microsoft.com/office/drawing/2015/9/8/chartex" xmlns:cx="http://schemas.microsoft.com/office/drawing/2014/chartex">
+          <mc:Fallback xmlns:cx="http://schemas.microsoft.com/office/drawing/2014/chartex" xmlns:cx1="http://schemas.microsoft.com/office/drawing/2015/9/8/chartex" xmlns:cx2="http://schemas.microsoft.com/office/drawing/2015/10/21/chartex" xmlns:cx3="http://schemas.microsoft.com/office/drawing/2016/5/9/chartex" xmlns:cx4="http://schemas.microsoft.com/office/drawing/2016/5/10/chartex" xmlns:cx5="http://schemas.microsoft.com/office/drawing/2016/5/11/chartex" xmlns:cx6="http://schemas.microsoft.com/office/drawing/2016/5/12/chartex" xmlns:cx7="http://schemas.microsoft.com/office/drawing/2016/5/13/chartex" xmlns:cx8="http://schemas.microsoft.com/office/drawing/2016/5/14/chartex" xmlns:aink="http://schemas.microsoft.com/office/drawing/2016/ink" xmlns:am3d="http://schemas.microsoft.com/office/drawing/2017/model3d" xmlns:w16cid="http://schemas.microsoft.com/office/word/2016/wordml/cid" xmlns:w16se="http://schemas.microsoft.com/office/word/2015/wordml/symex">
             <w:pict>
               <v:line w14:anchorId="61495105" id="Straight Connector 29" o:spid="_x0000_s1026" style="position:absolute;flip:y;z-index:252242944;visibility:visible;mso-wrap-style:square;mso-width-percent:0;mso-height-percent:0;mso-wrap-distance-left:9pt;mso-wrap-distance-top:0;mso-wrap-distance-right:9pt;mso-wrap-distance-bottom:0;mso-position-horizontal:absolute;mso-position-horizontal-relative:margin;mso-position-vertical:absolute;mso-position-vertical-relative:text;mso-width-percent:0;mso-height-percent:0;mso-width-relative:margin;mso-height-relative:margin" from=".75pt,2.05pt" to="57.75pt,2.05pt" o:gfxdata="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" strokecolor="#00b050" strokeweight="3pt">
                 <v:stroke joinstyle="miter"/>
@@ -12061,7 +11992,7 @@
               </wp:anchor>
             </w:drawing>
           </mc:Choice>
-          <mc:Fallback xmlns:w16se="http://schemas.microsoft.com/office/word/2015/wordml/symex" xmlns:w16cid="http://schemas.microsoft.com/office/word/2016/wordml/cid" xmlns:am3d="http://schemas.microsoft.com/office/drawing/2017/model3d" xmlns:aink="http://schemas.microsoft.com/office/drawing/2016/ink" xmlns:cx8="http://schemas.microsoft.com/office/drawing/2016/5/14/chartex" xmlns:cx7="http://schemas.microsoft.com/office/drawing/2016/5/13/chartex" xmlns:cx6="http://schemas.microsoft.com/office/drawing/2016/5/12/chartex" xmlns:cx5="http://schemas.microsoft.com/office/drawing/2016/5/11/chartex" xmlns:cx4="http://schemas.microsoft.com/office/drawing/2016/5/10/chartex" xmlns:cx3="http://schemas.microsoft.com/office/drawing/2016/5/9/chartex" xmlns:cx2="http://schemas.microsoft.com/office/drawing/2015/10/21/chartex" xmlns:cx1="http://schemas.microsoft.com/office/drawing/2015/9/8/chartex" xmlns:cx="http://schemas.microsoft.com/office/drawing/2014/chartex">
+          <mc:Fallback xmlns:cx="http://schemas.microsoft.com/office/drawing/2014/chartex" xmlns:cx1="http://schemas.microsoft.com/office/drawing/2015/9/8/chartex" xmlns:cx2="http://schemas.microsoft.com/office/drawing/2015/10/21/chartex" xmlns:cx3="http://schemas.microsoft.com/office/drawing/2016/5/9/chartex" xmlns:cx4="http://schemas.microsoft.com/office/drawing/2016/5/10/chartex" xmlns:cx5="http://schemas.microsoft.com/office/drawing/2016/5/11/chartex" xmlns:cx6="http://schemas.microsoft.com/office/drawing/2016/5/12/chartex" xmlns:cx7="http://schemas.microsoft.com/office/drawing/2016/5/13/chartex" xmlns:cx8="http://schemas.microsoft.com/office/drawing/2016/5/14/chartex" xmlns:aink="http://schemas.microsoft.com/office/drawing/2016/ink" xmlns:am3d="http://schemas.microsoft.com/office/drawing/2017/model3d" xmlns:w16cid="http://schemas.microsoft.com/office/word/2016/wordml/cid" xmlns:w16se="http://schemas.microsoft.com/office/word/2015/wordml/symex">
             <w:pict>
               <v:shape w14:anchorId="047E1244" id="Straight Arrow Connector 144" o:spid="_x0000_s1026" type="#_x0000_t32" style="position:absolute;margin-left:84pt;margin-top:87.15pt;width:255.75pt;height:106.5pt;flip:x;z-index:252265472;visibility:visible;mso-wrap-style:square;mso-width-percent:0;mso-height-percent:0;mso-wrap-distance-left:9pt;mso-wrap-distance-top:0;mso-wrap-distance-right:9pt;mso-wrap-distance-bottom:0;mso-position-horizontal:absolute;mso-position-horizontal-relative:text;mso-position-vertical:absolute;mso-position-vertical-relative:text;mso-width-percent:0;mso-height-percent:0;mso-width-relative:margin;mso-height-relative:margin" o:gfxdata="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" strokecolor="red" strokeweight="2.25pt">
                 <v:stroke endarrow="block" joinstyle="miter"/>
@@ -12137,7 +12068,7 @@
               </wp:anchor>
             </w:drawing>
           </mc:Choice>
-          <mc:Fallback xmlns:w16se="http://schemas.microsoft.com/office/word/2015/wordml/symex" xmlns:w16cid="http://schemas.microsoft.com/office/word/2016/wordml/cid" xmlns:am3d="http://schemas.microsoft.com/office/drawing/2017/model3d" xmlns:aink="http://schemas.microsoft.com/office/drawing/2016/ink" xmlns:cx8="http://schemas.microsoft.com/office/drawing/2016/5/14/chartex" xmlns:cx7="http://schemas.microsoft.com/office/drawing/2016/5/13/chartex" xmlns:cx6="http://schemas.microsoft.com/office/drawing/2016/5/12/chartex" xmlns:cx5="http://schemas.microsoft.com/office/drawing/2016/5/11/chartex" xmlns:cx4="http://schemas.microsoft.com/office/drawing/2016/5/10/chartex" xmlns:cx3="http://schemas.microsoft.com/office/drawing/2016/5/9/chartex" xmlns:cx2="http://schemas.microsoft.com/office/drawing/2015/10/21/chartex" xmlns:cx1="http://schemas.microsoft.com/office/drawing/2015/9/8/chartex" xmlns:cx="http://schemas.microsoft.com/office/drawing/2014/chartex">
+          <mc:Fallback xmlns:cx="http://schemas.microsoft.com/office/drawing/2014/chartex" xmlns:cx1="http://schemas.microsoft.com/office/drawing/2015/9/8/chartex" xmlns:cx2="http://schemas.microsoft.com/office/drawing/2015/10/21/chartex" xmlns:cx3="http://schemas.microsoft.com/office/drawing/2016/5/9/chartex" xmlns:cx4="http://schemas.microsoft.com/office/drawing/2016/5/10/chartex" xmlns:cx5="http://schemas.microsoft.com/office/drawing/2016/5/11/chartex" xmlns:cx6="http://schemas.microsoft.com/office/drawing/2016/5/12/chartex" xmlns:cx7="http://schemas.microsoft.com/office/drawing/2016/5/13/chartex" xmlns:cx8="http://schemas.microsoft.com/office/drawing/2016/5/14/chartex" xmlns:aink="http://schemas.microsoft.com/office/drawing/2016/ink" xmlns:am3d="http://schemas.microsoft.com/office/drawing/2017/model3d" xmlns:w16cid="http://schemas.microsoft.com/office/word/2016/wordml/cid" xmlns:w16se="http://schemas.microsoft.com/office/word/2015/wordml/symex">
             <w:pict>
               <v:line w14:anchorId="6496A60D" id="Straight Connector 50" o:spid="_x0000_s1026" style="position:absolute;flip:y;z-index:252253184;visibility:visible;mso-wrap-style:square;mso-width-percent:0;mso-height-percent:0;mso-wrap-distance-left:9pt;mso-wrap-distance-top:0;mso-wrap-distance-right:9pt;mso-wrap-distance-bottom:0;mso-position-horizontal:absolute;mso-position-horizontal-relative:margin;mso-position-vertical:absolute;mso-position-vertical-relative:text;mso-width-percent:0;mso-height-percent:0;mso-width-relative:margin;mso-height-relative:margin" from="106.5pt,2.4pt" to="165pt,2.4pt" o:gfxdata="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" strokecolor="#00b050" strokeweight="3pt">
                 <v:stroke joinstyle="miter"/>
@@ -12214,7 +12145,7 @@
               </wp:anchor>
             </w:drawing>
           </mc:Choice>
-          <mc:Fallback xmlns:w16se="http://schemas.microsoft.com/office/word/2015/wordml/symex" xmlns:w16cid="http://schemas.microsoft.com/office/word/2016/wordml/cid" xmlns:am3d="http://schemas.microsoft.com/office/drawing/2017/model3d" xmlns:aink="http://schemas.microsoft.com/office/drawing/2016/ink" xmlns:cx8="http://schemas.microsoft.com/office/drawing/2016/5/14/chartex" xmlns:cx7="http://schemas.microsoft.com/office/drawing/2016/5/13/chartex" xmlns:cx6="http://schemas.microsoft.com/office/drawing/2016/5/12/chartex" xmlns:cx5="http://schemas.microsoft.com/office/drawing/2016/5/11/chartex" xmlns:cx4="http://schemas.microsoft.com/office/drawing/2016/5/10/chartex" xmlns:cx3="http://schemas.microsoft.com/office/drawing/2016/5/9/chartex" xmlns:cx2="http://schemas.microsoft.com/office/drawing/2015/10/21/chartex" xmlns:cx1="http://schemas.microsoft.com/office/drawing/2015/9/8/chartex" xmlns:cx="http://schemas.microsoft.com/office/drawing/2014/chartex">
+          <mc:Fallback xmlns:cx="http://schemas.microsoft.com/office/drawing/2014/chartex" xmlns:cx1="http://schemas.microsoft.com/office/drawing/2015/9/8/chartex" xmlns:cx2="http://schemas.microsoft.com/office/drawing/2015/10/21/chartex" xmlns:cx3="http://schemas.microsoft.com/office/drawing/2016/5/9/chartex" xmlns:cx4="http://schemas.microsoft.com/office/drawing/2016/5/10/chartex" xmlns:cx5="http://schemas.microsoft.com/office/drawing/2016/5/11/chartex" xmlns:cx6="http://schemas.microsoft.com/office/drawing/2016/5/12/chartex" xmlns:cx7="http://schemas.microsoft.com/office/drawing/2016/5/13/chartex" xmlns:cx8="http://schemas.microsoft.com/office/drawing/2016/5/14/chartex" xmlns:aink="http://schemas.microsoft.com/office/drawing/2016/ink" xmlns:am3d="http://schemas.microsoft.com/office/drawing/2017/model3d" xmlns:w16cid="http://schemas.microsoft.com/office/word/2016/wordml/cid" xmlns:w16se="http://schemas.microsoft.com/office/word/2015/wordml/symex">
             <w:pict>
               <v:shape w14:anchorId="67BB8610" id="Straight Arrow Connector 143" o:spid="_x0000_s1026" type="#_x0000_t32" style="position:absolute;margin-left:153pt;margin-top:57.9pt;width:186.75pt;height:15.75pt;flip:x y;z-index:252263424;visibility:visible;mso-wrap-style:square;mso-width-percent:0;mso-height-percent:0;mso-wrap-distance-left:9pt;mso-wrap-distance-top:0;mso-wrap-distance-right:9pt;mso-wrap-distance-bottom:0;mso-position-horizontal:absolute;mso-position-horizontal-relative:text;mso-position-vertical:absolute;mso-position-vertical-relative:text;mso-width-percent:0;mso-height-percent:0;mso-width-relative:margin;mso-height-relative:margin" o:gfxdata="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" strokecolor="red" strokeweight="2.25pt">
                 <v:stroke endarrow="block" joinstyle="miter"/>
@@ -12297,7 +12228,7 @@
               </wp:anchor>
             </w:drawing>
           </mc:Choice>
-          <mc:Fallback xmlns:w16se="http://schemas.microsoft.com/office/word/2015/wordml/symex" xmlns:w16cid="http://schemas.microsoft.com/office/word/2016/wordml/cid" xmlns:am3d="http://schemas.microsoft.com/office/drawing/2017/model3d" xmlns:aink="http://schemas.microsoft.com/office/drawing/2016/ink" xmlns:cx8="http://schemas.microsoft.com/office/drawing/2016/5/14/chartex" xmlns:cx7="http://schemas.microsoft.com/office/drawing/2016/5/13/chartex" xmlns:cx6="http://schemas.microsoft.com/office/drawing/2016/5/12/chartex" xmlns:cx5="http://schemas.microsoft.com/office/drawing/2016/5/11/chartex" xmlns:cx4="http://schemas.microsoft.com/office/drawing/2016/5/10/chartex" xmlns:cx3="http://schemas.microsoft.com/office/drawing/2016/5/9/chartex" xmlns:cx2="http://schemas.microsoft.com/office/drawing/2015/10/21/chartex" xmlns:cx1="http://schemas.microsoft.com/office/drawing/2015/9/8/chartex" xmlns:cx="http://schemas.microsoft.com/office/drawing/2014/chartex">
+          <mc:Fallback xmlns:cx="http://schemas.microsoft.com/office/drawing/2014/chartex" xmlns:cx1="http://schemas.microsoft.com/office/drawing/2015/9/8/chartex" xmlns:cx2="http://schemas.microsoft.com/office/drawing/2015/10/21/chartex" xmlns:cx3="http://schemas.microsoft.com/office/drawing/2016/5/9/chartex" xmlns:cx4="http://schemas.microsoft.com/office/drawing/2016/5/10/chartex" xmlns:cx5="http://schemas.microsoft.com/office/drawing/2016/5/11/chartex" xmlns:cx6="http://schemas.microsoft.com/office/drawing/2016/5/12/chartex" xmlns:cx7="http://schemas.microsoft.com/office/drawing/2016/5/13/chartex" xmlns:cx8="http://schemas.microsoft.com/office/drawing/2016/5/14/chartex" xmlns:aink="http://schemas.microsoft.com/office/drawing/2016/ink" xmlns:am3d="http://schemas.microsoft.com/office/drawing/2017/model3d" xmlns:w16cid="http://schemas.microsoft.com/office/word/2016/wordml/cid" xmlns:w16se="http://schemas.microsoft.com/office/word/2015/wordml/symex">
             <w:pict>
               <v:rect w14:anchorId="2C10FFD4" id="Rectangle 130" o:spid="_x0000_s1026" style="position:absolute;margin-left:80.25pt;margin-top:33.9pt;width:162pt;height:93pt;z-index:252259328;visibility:visible;mso-wrap-style:square;mso-width-percent:0;mso-height-percent:0;mso-wrap-distance-left:9pt;mso-wrap-distance-top:0;mso-wrap-distance-right:9pt;mso-wrap-distance-bottom:0;mso-position-horizontal:absolute;mso-position-horizontal-relative:text;mso-position-vertical:absolute;mso-position-vertical-relative:text;mso-width-percent:0;mso-height-percent:0;mso-width-relative:margin;mso-height-relative:margin;v-text-anchor:middle" o:gfxdata="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" filled="f" strokecolor="red" strokeweight="2.25pt"/>
             </w:pict>
@@ -12378,7 +12309,7 @@
               </wp:anchor>
             </w:drawing>
           </mc:Choice>
-          <mc:Fallback xmlns:w16se="http://schemas.microsoft.com/office/word/2015/wordml/symex" xmlns:w16cid="http://schemas.microsoft.com/office/word/2016/wordml/cid" xmlns:am3d="http://schemas.microsoft.com/office/drawing/2017/model3d" xmlns:aink="http://schemas.microsoft.com/office/drawing/2016/ink" xmlns:cx8="http://schemas.microsoft.com/office/drawing/2016/5/14/chartex" xmlns:cx7="http://schemas.microsoft.com/office/drawing/2016/5/13/chartex" xmlns:cx6="http://schemas.microsoft.com/office/drawing/2016/5/12/chartex" xmlns:cx5="http://schemas.microsoft.com/office/drawing/2016/5/11/chartex" xmlns:cx4="http://schemas.microsoft.com/office/drawing/2016/5/10/chartex" xmlns:cx3="http://schemas.microsoft.com/office/drawing/2016/5/9/chartex" xmlns:cx2="http://schemas.microsoft.com/office/drawing/2015/10/21/chartex" xmlns:cx1="http://schemas.microsoft.com/office/drawing/2015/9/8/chartex" xmlns:cx="http://schemas.microsoft.com/office/drawing/2014/chartex">
+          <mc:Fallback xmlns:cx="http://schemas.microsoft.com/office/drawing/2014/chartex" xmlns:cx1="http://schemas.microsoft.com/office/drawing/2015/9/8/chartex" xmlns:cx2="http://schemas.microsoft.com/office/drawing/2015/10/21/chartex" xmlns:cx3="http://schemas.microsoft.com/office/drawing/2016/5/9/chartex" xmlns:cx4="http://schemas.microsoft.com/office/drawing/2016/5/10/chartex" xmlns:cx5="http://schemas.microsoft.com/office/drawing/2016/5/11/chartex" xmlns:cx6="http://schemas.microsoft.com/office/drawing/2016/5/12/chartex" xmlns:cx7="http://schemas.microsoft.com/office/drawing/2016/5/13/chartex" xmlns:cx8="http://schemas.microsoft.com/office/drawing/2016/5/14/chartex" xmlns:aink="http://schemas.microsoft.com/office/drawing/2016/ink" xmlns:am3d="http://schemas.microsoft.com/office/drawing/2017/model3d" xmlns:w16cid="http://schemas.microsoft.com/office/word/2016/wordml/cid" xmlns:w16se="http://schemas.microsoft.com/office/word/2015/wordml/symex">
             <w:pict>
               <v:rect w14:anchorId="78DA3878" id="Rectangle 300" o:spid="_x0000_s1026" style="position:absolute;margin-left:339.75pt;margin-top:54.15pt;width:75pt;height:72.75pt;z-index:252257280;visibility:visible;mso-wrap-style:square;mso-width-percent:0;mso-height-percent:0;mso-wrap-distance-left:9pt;mso-wrap-distance-top:0;mso-wrap-distance-right:9pt;mso-wrap-distance-bottom:0;mso-position-horizontal:absolute;mso-position-horizontal-relative:text;mso-position-vertical:absolute;mso-position-vertical-relative:text;mso-width-percent:0;mso-height-percent:0;mso-width-relative:margin;mso-height-relative:margin;v-text-anchor:middle" o:gfxdata="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" filled="f" strokecolor="red" strokeweight="2.25pt"/>
             </w:pict>
@@ -12513,27 +12444,14 @@
                             <w:r>
                               <w:t xml:space="preserve">Figure </w:t>
                             </w:r>
-                            <w:r>
-                              <w:fldChar w:fldCharType="begin"/>
-                            </w:r>
-                            <w:r>
-                              <w:instrText xml:space="preserve"> SEQ Figure \* ARABIC </w:instrText>
-                            </w:r>
-                            <w:r>
-                              <w:fldChar w:fldCharType="separate"/>
-                            </w:r>
-                            <w:r>
-                              <w:rPr>
-                                <w:noProof/>
-                              </w:rPr>
-                              <w:t>7</w:t>
-                            </w:r>
-                            <w:r>
-                              <w:rPr>
-                                <w:noProof/>
-                              </w:rPr>
-                              <w:fldChar w:fldCharType="end"/>
-                            </w:r>
+                            <w:fldSimple w:instr=" SEQ Figure \* ARABIC ">
+                              <w:r>
+                                <w:rPr>
+                                  <w:noProof/>
+                                </w:rPr>
+                                <w:t>7</w:t>
+                              </w:r>
+                            </w:fldSimple>
                             <w:r>
                               <w:t>: After getting the answer correct, the question and answer are added to the array of questions and the binary tree</w:t>
                             </w:r>
@@ -12745,7 +12663,7 @@
               </wp:anchor>
             </w:drawing>
           </mc:Choice>
-          <mc:Fallback xmlns:w16se="http://schemas.microsoft.com/office/word/2015/wordml/symex" xmlns:w16cid="http://schemas.microsoft.com/office/word/2016/wordml/cid" xmlns:am3d="http://schemas.microsoft.com/office/drawing/2017/model3d" xmlns:aink="http://schemas.microsoft.com/office/drawing/2016/ink" xmlns:cx8="http://schemas.microsoft.com/office/drawing/2016/5/14/chartex" xmlns:cx7="http://schemas.microsoft.com/office/drawing/2016/5/13/chartex" xmlns:cx6="http://schemas.microsoft.com/office/drawing/2016/5/12/chartex" xmlns:cx5="http://schemas.microsoft.com/office/drawing/2016/5/11/chartex" xmlns:cx4="http://schemas.microsoft.com/office/drawing/2016/5/10/chartex" xmlns:cx3="http://schemas.microsoft.com/office/drawing/2016/5/9/chartex" xmlns:cx2="http://schemas.microsoft.com/office/drawing/2015/10/21/chartex" xmlns:cx1="http://schemas.microsoft.com/office/drawing/2015/9/8/chartex" xmlns:cx="http://schemas.microsoft.com/office/drawing/2014/chartex">
+          <mc:Fallback xmlns:cx="http://schemas.microsoft.com/office/drawing/2014/chartex" xmlns:cx1="http://schemas.microsoft.com/office/drawing/2015/9/8/chartex" xmlns:cx2="http://schemas.microsoft.com/office/drawing/2015/10/21/chartex" xmlns:cx3="http://schemas.microsoft.com/office/drawing/2016/5/9/chartex" xmlns:cx4="http://schemas.microsoft.com/office/drawing/2016/5/10/chartex" xmlns:cx5="http://schemas.microsoft.com/office/drawing/2016/5/11/chartex" xmlns:cx6="http://schemas.microsoft.com/office/drawing/2016/5/12/chartex" xmlns:cx7="http://schemas.microsoft.com/office/drawing/2016/5/13/chartex" xmlns:cx8="http://schemas.microsoft.com/office/drawing/2016/5/14/chartex" xmlns:aink="http://schemas.microsoft.com/office/drawing/2016/ink" xmlns:am3d="http://schemas.microsoft.com/office/drawing/2017/model3d" xmlns:w16cid="http://schemas.microsoft.com/office/word/2016/wordml/cid" xmlns:w16se="http://schemas.microsoft.com/office/word/2015/wordml/symex">
             <w:pict>
               <v:rect w14:anchorId="647E376E" id="Rectangle 133" o:spid="_x0000_s1026" style="position:absolute;margin-left:-46.5pt;margin-top:162.9pt;width:288.75pt;height:19.5pt;z-index:252261376;visibility:visible;mso-wrap-style:square;mso-width-percent:0;mso-height-percent:0;mso-wrap-distance-left:9pt;mso-wrap-distance-top:0;mso-wrap-distance-right:9pt;mso-wrap-distance-bottom:0;mso-position-horizontal:absolute;mso-position-horizontal-relative:text;mso-position-vertical:absolute;mso-position-vertical-relative:text;mso-width-percent:0;mso-height-percent:0;mso-width-relative:margin;mso-height-relative:margin;v-text-anchor:middle" o:gfxdata="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" filled="f" strokecolor="red" strokeweight="2.25pt"/>
             </w:pict>
@@ -12851,7 +12769,7 @@
               </wp:anchor>
             </w:drawing>
           </mc:Choice>
-          <mc:Fallback xmlns:w16se="http://schemas.microsoft.com/office/word/2015/wordml/symex" xmlns:w16cid="http://schemas.microsoft.com/office/word/2016/wordml/cid" xmlns:am3d="http://schemas.microsoft.com/office/drawing/2017/model3d" xmlns:aink="http://schemas.microsoft.com/office/drawing/2016/ink" xmlns:cx8="http://schemas.microsoft.com/office/drawing/2016/5/14/chartex" xmlns:cx7="http://schemas.microsoft.com/office/drawing/2016/5/13/chartex" xmlns:cx6="http://schemas.microsoft.com/office/drawing/2016/5/12/chartex" xmlns:cx5="http://schemas.microsoft.com/office/drawing/2016/5/11/chartex" xmlns:cx4="http://schemas.microsoft.com/office/drawing/2016/5/10/chartex" xmlns:cx3="http://schemas.microsoft.com/office/drawing/2016/5/9/chartex" xmlns:cx2="http://schemas.microsoft.com/office/drawing/2015/10/21/chartex" xmlns:cx1="http://schemas.microsoft.com/office/drawing/2015/9/8/chartex" xmlns:cx="http://schemas.microsoft.com/office/drawing/2014/chartex">
+          <mc:Fallback xmlns:cx="http://schemas.microsoft.com/office/drawing/2014/chartex" xmlns:cx1="http://schemas.microsoft.com/office/drawing/2015/9/8/chartex" xmlns:cx2="http://schemas.microsoft.com/office/drawing/2015/10/21/chartex" xmlns:cx3="http://schemas.microsoft.com/office/drawing/2016/5/9/chartex" xmlns:cx4="http://schemas.microsoft.com/office/drawing/2016/5/10/chartex" xmlns:cx5="http://schemas.microsoft.com/office/drawing/2016/5/11/chartex" xmlns:cx6="http://schemas.microsoft.com/office/drawing/2016/5/12/chartex" xmlns:cx7="http://schemas.microsoft.com/office/drawing/2016/5/13/chartex" xmlns:cx8="http://schemas.microsoft.com/office/drawing/2016/5/14/chartex" xmlns:aink="http://schemas.microsoft.com/office/drawing/2016/ink" xmlns:am3d="http://schemas.microsoft.com/office/drawing/2017/model3d" xmlns:w16cid="http://schemas.microsoft.com/office/word/2016/wordml/cid" xmlns:w16se="http://schemas.microsoft.com/office/word/2015/wordml/symex">
             <w:pict>
               <v:shape w14:anchorId="73599587" id="Straight Arrow Connector 193" o:spid="_x0000_s1026" type="#_x0000_t32" style="position:absolute;margin-left:0;margin-top:82.15pt;width:329.25pt;height:66pt;flip:x;z-index:252285952;visibility:visible;mso-wrap-style:square;mso-width-percent:0;mso-height-percent:0;mso-wrap-distance-left:9pt;mso-wrap-distance-top:0;mso-wrap-distance-right:9pt;mso-wrap-distance-bottom:0;mso-position-horizontal:left;mso-position-horizontal-relative:margin;mso-position-vertical:absolute;mso-position-vertical-relative:text;mso-width-percent:0;mso-height-percent:0;mso-width-relative:margin;mso-height-relative:margin" o:gfxdata="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" strokecolor="red" strokeweight="2.25pt">
                 <v:stroke endarrow="block" joinstyle="miter"/>
@@ -12928,7 +12846,7 @@
               </wp:anchor>
             </w:drawing>
           </mc:Choice>
-          <mc:Fallback xmlns:w16se="http://schemas.microsoft.com/office/word/2015/wordml/symex" xmlns:w16cid="http://schemas.microsoft.com/office/word/2016/wordml/cid" xmlns:am3d="http://schemas.microsoft.com/office/drawing/2017/model3d" xmlns:aink="http://schemas.microsoft.com/office/drawing/2016/ink" xmlns:cx8="http://schemas.microsoft.com/office/drawing/2016/5/14/chartex" xmlns:cx7="http://schemas.microsoft.com/office/drawing/2016/5/13/chartex" xmlns:cx6="http://schemas.microsoft.com/office/drawing/2016/5/12/chartex" xmlns:cx5="http://schemas.microsoft.com/office/drawing/2016/5/11/chartex" xmlns:cx4="http://schemas.microsoft.com/office/drawing/2016/5/10/chartex" xmlns:cx3="http://schemas.microsoft.com/office/drawing/2016/5/9/chartex" xmlns:cx2="http://schemas.microsoft.com/office/drawing/2015/10/21/chartex" xmlns:cx1="http://schemas.microsoft.com/office/drawing/2015/9/8/chartex" xmlns:cx="http://schemas.microsoft.com/office/drawing/2014/chartex">
+          <mc:Fallback xmlns:cx="http://schemas.microsoft.com/office/drawing/2014/chartex" xmlns:cx1="http://schemas.microsoft.com/office/drawing/2015/9/8/chartex" xmlns:cx2="http://schemas.microsoft.com/office/drawing/2015/10/21/chartex" xmlns:cx3="http://schemas.microsoft.com/office/drawing/2016/5/9/chartex" xmlns:cx4="http://schemas.microsoft.com/office/drawing/2016/5/10/chartex" xmlns:cx5="http://schemas.microsoft.com/office/drawing/2016/5/11/chartex" xmlns:cx6="http://schemas.microsoft.com/office/drawing/2016/5/12/chartex" xmlns:cx7="http://schemas.microsoft.com/office/drawing/2016/5/13/chartex" xmlns:cx8="http://schemas.microsoft.com/office/drawing/2016/5/14/chartex" xmlns:aink="http://schemas.microsoft.com/office/drawing/2016/ink" xmlns:am3d="http://schemas.microsoft.com/office/drawing/2017/model3d" xmlns:w16cid="http://schemas.microsoft.com/office/word/2016/wordml/cid" xmlns:w16se="http://schemas.microsoft.com/office/word/2015/wordml/symex">
             <w:pict>
               <v:shape w14:anchorId="5133093A" id="Straight Arrow Connector 192" o:spid="_x0000_s1026" type="#_x0000_t32" style="position:absolute;margin-left:80.25pt;margin-top:80.65pt;width:253.5pt;height:106.5pt;flip:x;z-index:252283904;visibility:visible;mso-wrap-style:square;mso-width-percent:0;mso-height-percent:0;mso-wrap-distance-left:9pt;mso-wrap-distance-top:0;mso-wrap-distance-right:9pt;mso-wrap-distance-bottom:0;mso-position-horizontal:absolute;mso-position-horizontal-relative:text;mso-position-vertical:absolute;mso-position-vertical-relative:text;mso-width-percent:0;mso-height-percent:0;mso-width-relative:margin;mso-height-relative:margin" o:gfxdata="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" strokecolor="red" strokeweight="2.25pt">
                 <v:stroke endarrow="block" joinstyle="miter"/>
@@ -13004,7 +12922,7 @@
               </wp:anchor>
             </w:drawing>
           </mc:Choice>
-          <mc:Fallback xmlns:w16se="http://schemas.microsoft.com/office/word/2015/wordml/symex" xmlns:w16cid="http://schemas.microsoft.com/office/word/2016/wordml/cid" xmlns:am3d="http://schemas.microsoft.com/office/drawing/2017/model3d" xmlns:aink="http://schemas.microsoft.com/office/drawing/2016/ink" xmlns:cx8="http://schemas.microsoft.com/office/drawing/2016/5/14/chartex" xmlns:cx7="http://schemas.microsoft.com/office/drawing/2016/5/13/chartex" xmlns:cx6="http://schemas.microsoft.com/office/drawing/2016/5/12/chartex" xmlns:cx5="http://schemas.microsoft.com/office/drawing/2016/5/11/chartex" xmlns:cx4="http://schemas.microsoft.com/office/drawing/2016/5/10/chartex" xmlns:cx3="http://schemas.microsoft.com/office/drawing/2016/5/9/chartex" xmlns:cx2="http://schemas.microsoft.com/office/drawing/2015/10/21/chartex" xmlns:cx1="http://schemas.microsoft.com/office/drawing/2015/9/8/chartex" xmlns:cx="http://schemas.microsoft.com/office/drawing/2014/chartex">
+          <mc:Fallback xmlns:cx="http://schemas.microsoft.com/office/drawing/2014/chartex" xmlns:cx1="http://schemas.microsoft.com/office/drawing/2015/9/8/chartex" xmlns:cx2="http://schemas.microsoft.com/office/drawing/2015/10/21/chartex" xmlns:cx3="http://schemas.microsoft.com/office/drawing/2016/5/9/chartex" xmlns:cx4="http://schemas.microsoft.com/office/drawing/2016/5/10/chartex" xmlns:cx5="http://schemas.microsoft.com/office/drawing/2016/5/11/chartex" xmlns:cx6="http://schemas.microsoft.com/office/drawing/2016/5/12/chartex" xmlns:cx7="http://schemas.microsoft.com/office/drawing/2016/5/13/chartex" xmlns:cx8="http://schemas.microsoft.com/office/drawing/2016/5/14/chartex" xmlns:aink="http://schemas.microsoft.com/office/drawing/2016/ink" xmlns:am3d="http://schemas.microsoft.com/office/drawing/2017/model3d" xmlns:w16cid="http://schemas.microsoft.com/office/word/2016/wordml/cid" xmlns:w16se="http://schemas.microsoft.com/office/word/2015/wordml/symex">
             <w:pict>
               <v:shape w14:anchorId="76DDEAC1" id="Straight Arrow Connector 189" o:spid="_x0000_s1026" type="#_x0000_t32" style="position:absolute;margin-left:150.75pt;margin-top:58.15pt;width:183.75pt;height:22.5pt;flip:x y;z-index:252281856;visibility:visible;mso-wrap-style:square;mso-width-percent:0;mso-height-percent:0;mso-wrap-distance-left:9pt;mso-wrap-distance-top:0;mso-wrap-distance-right:9pt;mso-wrap-distance-bottom:0;mso-position-horizontal:absolute;mso-position-horizontal-relative:text;mso-position-vertical:absolute;mso-position-vertical-relative:text;mso-width-percent:0;mso-height-percent:0;mso-width-relative:margin;mso-height-relative:margin" o:gfxdata="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" strokecolor="red" strokeweight="2.25pt">
                 <v:stroke endarrow="block" joinstyle="miter"/>
@@ -13087,7 +13005,7 @@
               </wp:anchor>
             </w:drawing>
           </mc:Choice>
-          <mc:Fallback xmlns:w16se="http://schemas.microsoft.com/office/word/2015/wordml/symex" xmlns:w16cid="http://schemas.microsoft.com/office/word/2016/wordml/cid" xmlns:am3d="http://schemas.microsoft.com/office/drawing/2017/model3d" xmlns:aink="http://schemas.microsoft.com/office/drawing/2016/ink" xmlns:cx8="http://schemas.microsoft.com/office/drawing/2016/5/14/chartex" xmlns:cx7="http://schemas.microsoft.com/office/drawing/2016/5/13/chartex" xmlns:cx6="http://schemas.microsoft.com/office/drawing/2016/5/12/chartex" xmlns:cx5="http://schemas.microsoft.com/office/drawing/2016/5/11/chartex" xmlns:cx4="http://schemas.microsoft.com/office/drawing/2016/5/10/chartex" xmlns:cx3="http://schemas.microsoft.com/office/drawing/2016/5/9/chartex" xmlns:cx2="http://schemas.microsoft.com/office/drawing/2015/10/21/chartex" xmlns:cx1="http://schemas.microsoft.com/office/drawing/2015/9/8/chartex" xmlns:cx="http://schemas.microsoft.com/office/drawing/2014/chartex">
+          <mc:Fallback xmlns:cx="http://schemas.microsoft.com/office/drawing/2014/chartex" xmlns:cx1="http://schemas.microsoft.com/office/drawing/2015/9/8/chartex" xmlns:cx2="http://schemas.microsoft.com/office/drawing/2015/10/21/chartex" xmlns:cx3="http://schemas.microsoft.com/office/drawing/2016/5/9/chartex" xmlns:cx4="http://schemas.microsoft.com/office/drawing/2016/5/10/chartex" xmlns:cx5="http://schemas.microsoft.com/office/drawing/2016/5/11/chartex" xmlns:cx6="http://schemas.microsoft.com/office/drawing/2016/5/12/chartex" xmlns:cx7="http://schemas.microsoft.com/office/drawing/2016/5/13/chartex" xmlns:cx8="http://schemas.microsoft.com/office/drawing/2016/5/14/chartex" xmlns:aink="http://schemas.microsoft.com/office/drawing/2016/ink" xmlns:am3d="http://schemas.microsoft.com/office/drawing/2017/model3d" xmlns:w16cid="http://schemas.microsoft.com/office/word/2016/wordml/cid" xmlns:w16se="http://schemas.microsoft.com/office/word/2015/wordml/symex">
             <w:pict>
               <v:rect w14:anchorId="00B7AB1F" id="Rectangle 187" o:spid="_x0000_s1026" style="position:absolute;margin-left:81pt;margin-top:29.65pt;width:162pt;height:91.5pt;z-index:252279808;visibility:visible;mso-wrap-style:square;mso-width-percent:0;mso-height-percent:0;mso-wrap-distance-left:9pt;mso-wrap-distance-top:0;mso-wrap-distance-right:9pt;mso-wrap-distance-bottom:0;mso-position-horizontal:absolute;mso-position-horizontal-relative:text;mso-position-vertical:absolute;mso-position-vertical-relative:text;mso-width-percent:0;mso-height-percent:0;mso-width-relative:margin;mso-height-relative:margin;v-text-anchor:middle" o:gfxdata="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" filled="f" strokecolor="red" strokeweight="2.25pt"/>
             </w:pict>
@@ -13168,7 +13086,7 @@
               </wp:anchor>
             </w:drawing>
           </mc:Choice>
-          <mc:Fallback xmlns:w16se="http://schemas.microsoft.com/office/word/2015/wordml/symex" xmlns:w16cid="http://schemas.microsoft.com/office/word/2016/wordml/cid" xmlns:am3d="http://schemas.microsoft.com/office/drawing/2017/model3d" xmlns:aink="http://schemas.microsoft.com/office/drawing/2016/ink" xmlns:cx8="http://schemas.microsoft.com/office/drawing/2016/5/14/chartex" xmlns:cx7="http://schemas.microsoft.com/office/drawing/2016/5/13/chartex" xmlns:cx6="http://schemas.microsoft.com/office/drawing/2016/5/12/chartex" xmlns:cx5="http://schemas.microsoft.com/office/drawing/2016/5/11/chartex" xmlns:cx4="http://schemas.microsoft.com/office/drawing/2016/5/10/chartex" xmlns:cx3="http://schemas.microsoft.com/office/drawing/2016/5/9/chartex" xmlns:cx2="http://schemas.microsoft.com/office/drawing/2015/10/21/chartex" xmlns:cx1="http://schemas.microsoft.com/office/drawing/2015/9/8/chartex" xmlns:cx="http://schemas.microsoft.com/office/drawing/2014/chartex">
+          <mc:Fallback xmlns:cx="http://schemas.microsoft.com/office/drawing/2014/chartex" xmlns:cx1="http://schemas.microsoft.com/office/drawing/2015/9/8/chartex" xmlns:cx2="http://schemas.microsoft.com/office/drawing/2015/10/21/chartex" xmlns:cx3="http://schemas.microsoft.com/office/drawing/2016/5/9/chartex" xmlns:cx4="http://schemas.microsoft.com/office/drawing/2016/5/10/chartex" xmlns:cx5="http://schemas.microsoft.com/office/drawing/2016/5/11/chartex" xmlns:cx6="http://schemas.microsoft.com/office/drawing/2016/5/12/chartex" xmlns:cx7="http://schemas.microsoft.com/office/drawing/2016/5/13/chartex" xmlns:cx8="http://schemas.microsoft.com/office/drawing/2016/5/14/chartex" xmlns:aink="http://schemas.microsoft.com/office/drawing/2016/ink" xmlns:am3d="http://schemas.microsoft.com/office/drawing/2017/model3d" xmlns:w16cid="http://schemas.microsoft.com/office/word/2016/wordml/cid" xmlns:w16se="http://schemas.microsoft.com/office/word/2015/wordml/symex">
             <w:pict>
               <v:rect w14:anchorId="5011211B" id="Rectangle 166" o:spid="_x0000_s1026" style="position:absolute;margin-left:-44.25pt;margin-top:138.4pt;width:285.75pt;height:19.5pt;z-index:252275712;visibility:visible;mso-wrap-style:square;mso-width-percent:0;mso-height-percent:0;mso-wrap-distance-left:9pt;mso-wrap-distance-top:0;mso-wrap-distance-right:9pt;mso-wrap-distance-bottom:0;mso-position-horizontal:absolute;mso-position-horizontal-relative:text;mso-position-vertical:absolute;mso-position-vertical-relative:text;mso-width-percent:0;mso-height-percent:0;mso-width-relative:margin;mso-height-relative:margin;v-text-anchor:middle" o:gfxdata="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" filled="f" strokecolor="red" strokeweight="2.25pt"/>
             </w:pict>
@@ -13249,7 +13167,7 @@
               </wp:anchor>
             </w:drawing>
           </mc:Choice>
-          <mc:Fallback xmlns:w16se="http://schemas.microsoft.com/office/word/2015/wordml/symex" xmlns:w16cid="http://schemas.microsoft.com/office/word/2016/wordml/cid" xmlns:am3d="http://schemas.microsoft.com/office/drawing/2017/model3d" xmlns:aink="http://schemas.microsoft.com/office/drawing/2016/ink" xmlns:cx8="http://schemas.microsoft.com/office/drawing/2016/5/14/chartex" xmlns:cx7="http://schemas.microsoft.com/office/drawing/2016/5/13/chartex" xmlns:cx6="http://schemas.microsoft.com/office/drawing/2016/5/12/chartex" xmlns:cx5="http://schemas.microsoft.com/office/drawing/2016/5/11/chartex" xmlns:cx4="http://schemas.microsoft.com/office/drawing/2016/5/10/chartex" xmlns:cx3="http://schemas.microsoft.com/office/drawing/2016/5/9/chartex" xmlns:cx2="http://schemas.microsoft.com/office/drawing/2015/10/21/chartex" xmlns:cx1="http://schemas.microsoft.com/office/drawing/2015/9/8/chartex" xmlns:cx="http://schemas.microsoft.com/office/drawing/2014/chartex">
+          <mc:Fallback xmlns:cx="http://schemas.microsoft.com/office/drawing/2014/chartex" xmlns:cx1="http://schemas.microsoft.com/office/drawing/2015/9/8/chartex" xmlns:cx2="http://schemas.microsoft.com/office/drawing/2015/10/21/chartex" xmlns:cx3="http://schemas.microsoft.com/office/drawing/2016/5/9/chartex" xmlns:cx4="http://schemas.microsoft.com/office/drawing/2016/5/10/chartex" xmlns:cx5="http://schemas.microsoft.com/office/drawing/2016/5/11/chartex" xmlns:cx6="http://schemas.microsoft.com/office/drawing/2016/5/12/chartex" xmlns:cx7="http://schemas.microsoft.com/office/drawing/2016/5/13/chartex" xmlns:cx8="http://schemas.microsoft.com/office/drawing/2016/5/14/chartex" xmlns:aink="http://schemas.microsoft.com/office/drawing/2016/ink" xmlns:am3d="http://schemas.microsoft.com/office/drawing/2017/model3d" xmlns:w16cid="http://schemas.microsoft.com/office/word/2016/wordml/cid" xmlns:w16se="http://schemas.microsoft.com/office/word/2015/wordml/symex">
             <w:pict>
               <v:rect w14:anchorId="456AD56F" id="Rectangle 164" o:spid="_x0000_s1026" style="position:absolute;margin-left:333pt;margin-top:51.4pt;width:75pt;height:73.5pt;z-index:252273664;visibility:visible;mso-wrap-style:square;mso-width-percent:0;mso-height-percent:0;mso-wrap-distance-left:9pt;mso-wrap-distance-top:0;mso-wrap-distance-right:9pt;mso-wrap-distance-bottom:0;mso-position-horizontal:absolute;mso-position-horizontal-relative:text;mso-position-vertical:absolute;mso-position-vertical-relative:text;mso-width-percent:0;mso-height-percent:0;mso-width-relative:margin;mso-height-relative:margin;v-text-anchor:middle" o:gfxdata="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" filled="f" strokecolor="red" strokeweight="2.25pt"/>
             </w:pict>
@@ -13384,27 +13302,14 @@
                             <w:r>
                               <w:t xml:space="preserve">Figure </w:t>
                             </w:r>
-                            <w:r>
-                              <w:fldChar w:fldCharType="begin"/>
-                            </w:r>
-                            <w:r>
-                              <w:instrText xml:space="preserve"> SEQ Figure \* ARABIC </w:instrText>
-                            </w:r>
-                            <w:r>
-                              <w:fldChar w:fldCharType="separate"/>
-                            </w:r>
-                            <w:r>
-                              <w:rPr>
-                                <w:noProof/>
-                              </w:rPr>
-                              <w:t>8</w:t>
-                            </w:r>
-                            <w:r>
-                              <w:rPr>
-                                <w:noProof/>
-                              </w:rPr>
-                              <w:fldChar w:fldCharType="end"/>
-                            </w:r>
+                            <w:fldSimple w:instr=" SEQ Figure \* ARABIC ">
+                              <w:r>
+                                <w:rPr>
+                                  <w:noProof/>
+                                </w:rPr>
+                                <w:t>8</w:t>
+                              </w:r>
+                            </w:fldSimple>
                             <w:r>
                               <w:t>: After getting answer incorrect, the question and answer are added to the array of questions, the linked list of all incorrectly answered questions and the binary tree</w:t>
                             </w:r>
@@ -13607,7 +13512,7 @@
               </wp:anchor>
             </w:drawing>
           </mc:Choice>
-          <mc:Fallback xmlns:w16se="http://schemas.microsoft.com/office/word/2015/wordml/symex" xmlns:w16cid="http://schemas.microsoft.com/office/word/2016/wordml/cid" xmlns:am3d="http://schemas.microsoft.com/office/drawing/2017/model3d" xmlns:aink="http://schemas.microsoft.com/office/drawing/2016/ink" xmlns:cx8="http://schemas.microsoft.com/office/drawing/2016/5/14/chartex" xmlns:cx7="http://schemas.microsoft.com/office/drawing/2016/5/13/chartex" xmlns:cx6="http://schemas.microsoft.com/office/drawing/2016/5/12/chartex" xmlns:cx5="http://schemas.microsoft.com/office/drawing/2016/5/11/chartex" xmlns:cx4="http://schemas.microsoft.com/office/drawing/2016/5/10/chartex" xmlns:cx3="http://schemas.microsoft.com/office/drawing/2016/5/9/chartex" xmlns:cx2="http://schemas.microsoft.com/office/drawing/2015/10/21/chartex" xmlns:cx1="http://schemas.microsoft.com/office/drawing/2015/9/8/chartex" xmlns:cx="http://schemas.microsoft.com/office/drawing/2014/chartex">
+          <mc:Fallback xmlns:cx="http://schemas.microsoft.com/office/drawing/2014/chartex" xmlns:cx1="http://schemas.microsoft.com/office/drawing/2015/9/8/chartex" xmlns:cx2="http://schemas.microsoft.com/office/drawing/2015/10/21/chartex" xmlns:cx3="http://schemas.microsoft.com/office/drawing/2016/5/9/chartex" xmlns:cx4="http://schemas.microsoft.com/office/drawing/2016/5/10/chartex" xmlns:cx5="http://schemas.microsoft.com/office/drawing/2016/5/11/chartex" xmlns:cx6="http://schemas.microsoft.com/office/drawing/2016/5/12/chartex" xmlns:cx7="http://schemas.microsoft.com/office/drawing/2016/5/13/chartex" xmlns:cx8="http://schemas.microsoft.com/office/drawing/2016/5/14/chartex" xmlns:aink="http://schemas.microsoft.com/office/drawing/2016/ink" xmlns:am3d="http://schemas.microsoft.com/office/drawing/2017/model3d" xmlns:w16cid="http://schemas.microsoft.com/office/word/2016/wordml/cid" xmlns:w16se="http://schemas.microsoft.com/office/word/2015/wordml/symex">
             <w:pict>
               <v:line w14:anchorId="1B757208" id="Straight Connector 147" o:spid="_x0000_s1026" style="position:absolute;flip:y;z-index:252269568;visibility:visible;mso-wrap-style:square;mso-width-percent:0;mso-height-percent:0;mso-wrap-distance-left:9pt;mso-wrap-distance-top:0;mso-wrap-distance-right:9pt;mso-wrap-distance-bottom:0;mso-position-horizontal:absolute;mso-position-horizontal-relative:margin;mso-position-vertical:absolute;mso-position-vertical-relative:text;mso-width-percent:0;mso-height-percent:0;mso-width-relative:margin;mso-height-relative:margin" from="106.5pt,1.9pt" to="177pt,1.9pt" o:gfxdata="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" strokecolor="#00b050" strokeweight="3pt">
                 <v:stroke joinstyle="miter"/>
@@ -13693,7 +13598,7 @@
               </wp:anchor>
             </w:drawing>
           </mc:Choice>
-          <mc:Fallback xmlns:w16se="http://schemas.microsoft.com/office/word/2015/wordml/symex" xmlns:w16cid="http://schemas.microsoft.com/office/word/2016/wordml/cid" xmlns:am3d="http://schemas.microsoft.com/office/drawing/2017/model3d" xmlns:aink="http://schemas.microsoft.com/office/drawing/2016/ink" xmlns:cx8="http://schemas.microsoft.com/office/drawing/2016/5/14/chartex" xmlns:cx7="http://schemas.microsoft.com/office/drawing/2016/5/13/chartex" xmlns:cx6="http://schemas.microsoft.com/office/drawing/2016/5/12/chartex" xmlns:cx5="http://schemas.microsoft.com/office/drawing/2016/5/11/chartex" xmlns:cx4="http://schemas.microsoft.com/office/drawing/2016/5/10/chartex" xmlns:cx3="http://schemas.microsoft.com/office/drawing/2016/5/9/chartex" xmlns:cx2="http://schemas.microsoft.com/office/drawing/2015/10/21/chartex" xmlns:cx1="http://schemas.microsoft.com/office/drawing/2015/9/8/chartex" xmlns:cx="http://schemas.microsoft.com/office/drawing/2014/chartex">
+          <mc:Fallback xmlns:cx="http://schemas.microsoft.com/office/drawing/2014/chartex" xmlns:cx1="http://schemas.microsoft.com/office/drawing/2015/9/8/chartex" xmlns:cx2="http://schemas.microsoft.com/office/drawing/2015/10/21/chartex" xmlns:cx3="http://schemas.microsoft.com/office/drawing/2016/5/9/chartex" xmlns:cx4="http://schemas.microsoft.com/office/drawing/2016/5/10/chartex" xmlns:cx5="http://schemas.microsoft.com/office/drawing/2016/5/11/chartex" xmlns:cx6="http://schemas.microsoft.com/office/drawing/2016/5/12/chartex" xmlns:cx7="http://schemas.microsoft.com/office/drawing/2016/5/13/chartex" xmlns:cx8="http://schemas.microsoft.com/office/drawing/2016/5/14/chartex" xmlns:aink="http://schemas.microsoft.com/office/drawing/2016/ink" xmlns:am3d="http://schemas.microsoft.com/office/drawing/2017/model3d" xmlns:w16cid="http://schemas.microsoft.com/office/word/2016/wordml/cid" xmlns:w16se="http://schemas.microsoft.com/office/word/2015/wordml/symex">
             <w:pict>
               <v:rect w14:anchorId="385479B1" id="Rectangle 186" o:spid="_x0000_s1026" style="position:absolute;margin-left:-42.75pt;margin-top:157.2pt;width:285.75pt;height:19.5pt;z-index:252277760;visibility:visible;mso-wrap-style:square;mso-width-percent:0;mso-height-percent:0;mso-wrap-distance-left:9pt;mso-wrap-distance-top:0;mso-wrap-distance-right:9pt;mso-wrap-distance-bottom:0;mso-position-horizontal:absolute;mso-position-horizontal-relative:text;mso-position-vertical:absolute;mso-position-vertical-relative:text;mso-width-percent:0;mso-height-percent:0;mso-width-relative:margin;mso-height-relative:margin;v-text-anchor:middle" o:gfxdata="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" filled="f" strokecolor="red" strokeweight="2.25pt"/>
             </w:pict>
@@ -13817,7 +13722,7 @@
               </wp:anchor>
             </w:drawing>
           </mc:Choice>
-          <mc:Fallback xmlns:w16se="http://schemas.microsoft.com/office/word/2015/wordml/symex" xmlns:w16cid="http://schemas.microsoft.com/office/word/2016/wordml/cid" xmlns:am3d="http://schemas.microsoft.com/office/drawing/2017/model3d" xmlns:aink="http://schemas.microsoft.com/office/drawing/2016/ink" xmlns:cx8="http://schemas.microsoft.com/office/drawing/2016/5/14/chartex" xmlns:cx7="http://schemas.microsoft.com/office/drawing/2016/5/13/chartex" xmlns:cx6="http://schemas.microsoft.com/office/drawing/2016/5/12/chartex" xmlns:cx5="http://schemas.microsoft.com/office/drawing/2016/5/11/chartex" xmlns:cx4="http://schemas.microsoft.com/office/drawing/2016/5/10/chartex" xmlns:cx3="http://schemas.microsoft.com/office/drawing/2016/5/9/chartex" xmlns:cx2="http://schemas.microsoft.com/office/drawing/2015/10/21/chartex" xmlns:cx1="http://schemas.microsoft.com/office/drawing/2015/9/8/chartex" xmlns:cx="http://schemas.microsoft.com/office/drawing/2014/chartex">
+          <mc:Fallback xmlns:cx="http://schemas.microsoft.com/office/drawing/2014/chartex" xmlns:cx1="http://schemas.microsoft.com/office/drawing/2015/9/8/chartex" xmlns:cx2="http://schemas.microsoft.com/office/drawing/2015/10/21/chartex" xmlns:cx3="http://schemas.microsoft.com/office/drawing/2016/5/9/chartex" xmlns:cx4="http://schemas.microsoft.com/office/drawing/2016/5/10/chartex" xmlns:cx5="http://schemas.microsoft.com/office/drawing/2016/5/11/chartex" xmlns:cx6="http://schemas.microsoft.com/office/drawing/2016/5/12/chartex" xmlns:cx7="http://schemas.microsoft.com/office/drawing/2016/5/13/chartex" xmlns:cx8="http://schemas.microsoft.com/office/drawing/2016/5/14/chartex" xmlns:aink="http://schemas.microsoft.com/office/drawing/2016/ink" xmlns:am3d="http://schemas.microsoft.com/office/drawing/2017/model3d" xmlns:w16cid="http://schemas.microsoft.com/office/word/2016/wordml/cid" xmlns:w16se="http://schemas.microsoft.com/office/word/2015/wordml/symex">
             <w:pict>
               <v:line w14:anchorId="1F22DEA8" id="Straight Connector 206" o:spid="_x0000_s1026" style="position:absolute;flip:y;z-index:252290048;visibility:visible;mso-wrap-style:square;mso-width-percent:0;mso-height-percent:0;mso-wrap-distance-left:9pt;mso-wrap-distance-top:0;mso-wrap-distance-right:9pt;mso-wrap-distance-bottom:0;mso-position-horizontal:absolute;mso-position-horizontal-relative:margin;mso-position-vertical:absolute;mso-position-vertical-relative:text;mso-width-percent:0;mso-height-percent:0;mso-width-relative:margin;mso-height-relative:margin" from="131.25pt,2.4pt" to="189pt,2.4pt" o:gfxdata="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" strokecolor="#00b050" strokeweight="3pt">
                 <v:stroke joinstyle="miter"/>
@@ -13899,7 +13804,7 @@
               </wp:anchor>
             </w:drawing>
           </mc:Choice>
-          <mc:Fallback xmlns:w16se="http://schemas.microsoft.com/office/word/2015/wordml/symex" xmlns:w16cid="http://schemas.microsoft.com/office/word/2016/wordml/cid" xmlns:am3d="http://schemas.microsoft.com/office/drawing/2017/model3d" xmlns:aink="http://schemas.microsoft.com/office/drawing/2016/ink" xmlns:cx8="http://schemas.microsoft.com/office/drawing/2016/5/14/chartex" xmlns:cx7="http://schemas.microsoft.com/office/drawing/2016/5/13/chartex" xmlns:cx6="http://schemas.microsoft.com/office/drawing/2016/5/12/chartex" xmlns:cx5="http://schemas.microsoft.com/office/drawing/2016/5/11/chartex" xmlns:cx4="http://schemas.microsoft.com/office/drawing/2016/5/10/chartex" xmlns:cx3="http://schemas.microsoft.com/office/drawing/2016/5/9/chartex" xmlns:cx2="http://schemas.microsoft.com/office/drawing/2015/10/21/chartex" xmlns:cx1="http://schemas.microsoft.com/office/drawing/2015/9/8/chartex" xmlns:cx="http://schemas.microsoft.com/office/drawing/2014/chartex">
+          <mc:Fallback xmlns:cx="http://schemas.microsoft.com/office/drawing/2014/chartex" xmlns:cx1="http://schemas.microsoft.com/office/drawing/2015/9/8/chartex" xmlns:cx2="http://schemas.microsoft.com/office/drawing/2015/10/21/chartex" xmlns:cx3="http://schemas.microsoft.com/office/drawing/2016/5/9/chartex" xmlns:cx4="http://schemas.microsoft.com/office/drawing/2016/5/10/chartex" xmlns:cx5="http://schemas.microsoft.com/office/drawing/2016/5/11/chartex" xmlns:cx6="http://schemas.microsoft.com/office/drawing/2016/5/12/chartex" xmlns:cx7="http://schemas.microsoft.com/office/drawing/2016/5/13/chartex" xmlns:cx8="http://schemas.microsoft.com/office/drawing/2016/5/14/chartex" xmlns:aink="http://schemas.microsoft.com/office/drawing/2016/ink" xmlns:am3d="http://schemas.microsoft.com/office/drawing/2017/model3d" xmlns:w16cid="http://schemas.microsoft.com/office/word/2016/wordml/cid" xmlns:w16se="http://schemas.microsoft.com/office/word/2015/wordml/symex">
             <w:pict>
               <v:shape w14:anchorId="4B293260" id="Straight Arrow Connector 212" o:spid="_x0000_s1026" type="#_x0000_t32" style="position:absolute;margin-left:102.75pt;margin-top:158.4pt;width:133.5pt;height:246pt;flip:x;z-index:252299264;visibility:visible;mso-wrap-style:square;mso-width-percent:0;mso-height-percent:0;mso-wrap-distance-left:9pt;mso-wrap-distance-top:0;mso-wrap-distance-right:9pt;mso-wrap-distance-bottom:0;mso-position-horizontal:absolute;mso-position-horizontal-relative:text;mso-position-vertical:absolute;mso-position-vertical-relative:text;mso-width-percent:0;mso-height-percent:0;mso-width-relative:margin;mso-height-relative:margin" o:gfxdata="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" strokecolor="red" strokeweight="2.25pt">
                 <v:stroke endarrow="block" joinstyle="miter"/>
@@ -13982,7 +13887,7 @@
               </wp:anchor>
             </w:drawing>
           </mc:Choice>
-          <mc:Fallback xmlns:w16se="http://schemas.microsoft.com/office/word/2015/wordml/symex" xmlns:w16cid="http://schemas.microsoft.com/office/word/2016/wordml/cid" xmlns:am3d="http://schemas.microsoft.com/office/drawing/2017/model3d" xmlns:aink="http://schemas.microsoft.com/office/drawing/2016/ink" xmlns:cx8="http://schemas.microsoft.com/office/drawing/2016/5/14/chartex" xmlns:cx7="http://schemas.microsoft.com/office/drawing/2016/5/13/chartex" xmlns:cx6="http://schemas.microsoft.com/office/drawing/2016/5/12/chartex" xmlns:cx5="http://schemas.microsoft.com/office/drawing/2016/5/11/chartex" xmlns:cx4="http://schemas.microsoft.com/office/drawing/2016/5/10/chartex" xmlns:cx3="http://schemas.microsoft.com/office/drawing/2016/5/9/chartex" xmlns:cx2="http://schemas.microsoft.com/office/drawing/2015/10/21/chartex" xmlns:cx1="http://schemas.microsoft.com/office/drawing/2015/9/8/chartex" xmlns:cx="http://schemas.microsoft.com/office/drawing/2014/chartex">
+          <mc:Fallback xmlns:cx="http://schemas.microsoft.com/office/drawing/2014/chartex" xmlns:cx1="http://schemas.microsoft.com/office/drawing/2015/9/8/chartex" xmlns:cx2="http://schemas.microsoft.com/office/drawing/2015/10/21/chartex" xmlns:cx3="http://schemas.microsoft.com/office/drawing/2016/5/9/chartex" xmlns:cx4="http://schemas.microsoft.com/office/drawing/2016/5/10/chartex" xmlns:cx5="http://schemas.microsoft.com/office/drawing/2016/5/11/chartex" xmlns:cx6="http://schemas.microsoft.com/office/drawing/2016/5/12/chartex" xmlns:cx7="http://schemas.microsoft.com/office/drawing/2016/5/13/chartex" xmlns:cx8="http://schemas.microsoft.com/office/drawing/2016/5/14/chartex" xmlns:aink="http://schemas.microsoft.com/office/drawing/2016/ink" xmlns:am3d="http://schemas.microsoft.com/office/drawing/2017/model3d" xmlns:w16cid="http://schemas.microsoft.com/office/word/2016/wordml/cid" xmlns:w16se="http://schemas.microsoft.com/office/word/2015/wordml/symex">
             <w:pict>
               <v:rect w14:anchorId="060E5063" id="Rectangle 209" o:spid="_x0000_s1026" style="position:absolute;margin-left:236.25pt;margin-top:144.15pt;width:71.25pt;height:17.25pt;z-index:252294144;visibility:visible;mso-wrap-style:square;mso-width-percent:0;mso-height-percent:0;mso-wrap-distance-left:9pt;mso-wrap-distance-top:0;mso-wrap-distance-right:9pt;mso-wrap-distance-bottom:0;mso-position-horizontal:absolute;mso-position-horizontal-relative:margin;mso-position-vertical:absolute;mso-position-vertical-relative:text;mso-width-percent:0;mso-height-percent:0;mso-width-relative:margin;mso-height-relative:margin;v-text-anchor:middle" o:gfxdata="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" filled="f" strokecolor="red" strokeweight="2.25pt">
                 <w10:wrap anchorx="margin"/>
@@ -14065,7 +13970,7 @@
               </wp:anchor>
             </w:drawing>
           </mc:Choice>
-          <mc:Fallback xmlns:w16se="http://schemas.microsoft.com/office/word/2015/wordml/symex" xmlns:w16cid="http://schemas.microsoft.com/office/word/2016/wordml/cid" xmlns:am3d="http://schemas.microsoft.com/office/drawing/2017/model3d" xmlns:aink="http://schemas.microsoft.com/office/drawing/2016/ink" xmlns:cx8="http://schemas.microsoft.com/office/drawing/2016/5/14/chartex" xmlns:cx7="http://schemas.microsoft.com/office/drawing/2016/5/13/chartex" xmlns:cx6="http://schemas.microsoft.com/office/drawing/2016/5/12/chartex" xmlns:cx5="http://schemas.microsoft.com/office/drawing/2016/5/11/chartex" xmlns:cx4="http://schemas.microsoft.com/office/drawing/2016/5/10/chartex" xmlns:cx3="http://schemas.microsoft.com/office/drawing/2016/5/9/chartex" xmlns:cx2="http://schemas.microsoft.com/office/drawing/2015/10/21/chartex" xmlns:cx1="http://schemas.microsoft.com/office/drawing/2015/9/8/chartex" xmlns:cx="http://schemas.microsoft.com/office/drawing/2014/chartex">
+          <mc:Fallback xmlns:cx="http://schemas.microsoft.com/office/drawing/2014/chartex" xmlns:cx1="http://schemas.microsoft.com/office/drawing/2015/9/8/chartex" xmlns:cx2="http://schemas.microsoft.com/office/drawing/2015/10/21/chartex" xmlns:cx3="http://schemas.microsoft.com/office/drawing/2016/5/9/chartex" xmlns:cx4="http://schemas.microsoft.com/office/drawing/2016/5/10/chartex" xmlns:cx5="http://schemas.microsoft.com/office/drawing/2016/5/11/chartex" xmlns:cx6="http://schemas.microsoft.com/office/drawing/2016/5/12/chartex" xmlns:cx7="http://schemas.microsoft.com/office/drawing/2016/5/13/chartex" xmlns:cx8="http://schemas.microsoft.com/office/drawing/2016/5/14/chartex" xmlns:aink="http://schemas.microsoft.com/office/drawing/2016/ink" xmlns:am3d="http://schemas.microsoft.com/office/drawing/2017/model3d" xmlns:w16cid="http://schemas.microsoft.com/office/word/2016/wordml/cid" xmlns:w16se="http://schemas.microsoft.com/office/word/2015/wordml/symex">
             <w:pict>
               <v:rect w14:anchorId="708E52BD" id="Rectangle 208" o:spid="_x0000_s1026" style="position:absolute;margin-left:200.8pt;margin-top:19.65pt;width:252pt;height:142.5pt;z-index:252292096;visibility:visible;mso-wrap-style:square;mso-width-percent:0;mso-height-percent:0;mso-wrap-distance-left:9pt;mso-wrap-distance-top:0;mso-wrap-distance-right:9pt;mso-wrap-distance-bottom:0;mso-position-horizontal:right;mso-position-horizontal-relative:margin;mso-position-vertical:absolute;mso-position-vertical-relative:text;mso-width-percent:0;mso-height-percent:0;mso-width-relative:margin;mso-height-relative:margin;v-text-anchor:middle" o:gfxdata="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" filled="f" strokecolor="red" strokeweight="2.25pt">
                 <w10:wrap anchorx="margin"/>
@@ -14123,27 +14028,14 @@
       <w:r>
         <w:t xml:space="preserve">Figure </w:t>
       </w:r>
-      <w:r>
-        <w:fldChar w:fldCharType="begin"/>
-      </w:r>
-      <w:r>
-        <w:instrText xml:space="preserve"> SEQ Figure \* ARABIC </w:instrText>
-      </w:r>
-      <w:r>
-        <w:fldChar w:fldCharType="separate"/>
-      </w:r>
-      <w:r>
-        <w:rPr>
-          <w:noProof/>
-        </w:rPr>
-        <w:t>9</w:t>
-      </w:r>
-      <w:r>
-        <w:rPr>
-          <w:noProof/>
-        </w:rPr>
-        <w:fldChar w:fldCharType="end"/>
-      </w:r>
+      <w:fldSimple w:instr=" SEQ Figure \* ARABIC ">
+        <w:r>
+          <w:rPr>
+            <w:noProof/>
+          </w:rPr>
+          <w:t>9</w:t>
+        </w:r>
+      </w:fldSimple>
       <w:r>
         <w:t>: Overview of the array of questions with Sort 1 selected</w:t>
       </w:r>
@@ -14216,7 +14108,7 @@
               </wp:anchor>
             </w:drawing>
           </mc:Choice>
-          <mc:Fallback xmlns:w16se="http://schemas.microsoft.com/office/word/2015/wordml/symex" xmlns:w16cid="http://schemas.microsoft.com/office/word/2016/wordml/cid" xmlns:am3d="http://schemas.microsoft.com/office/drawing/2017/model3d" xmlns:aink="http://schemas.microsoft.com/office/drawing/2016/ink" xmlns:cx8="http://schemas.microsoft.com/office/drawing/2016/5/14/chartex" xmlns:cx7="http://schemas.microsoft.com/office/drawing/2016/5/13/chartex" xmlns:cx6="http://schemas.microsoft.com/office/drawing/2016/5/12/chartex" xmlns:cx5="http://schemas.microsoft.com/office/drawing/2016/5/11/chartex" xmlns:cx4="http://schemas.microsoft.com/office/drawing/2016/5/10/chartex" xmlns:cx3="http://schemas.microsoft.com/office/drawing/2016/5/9/chartex" xmlns:cx2="http://schemas.microsoft.com/office/drawing/2015/10/21/chartex" xmlns:cx1="http://schemas.microsoft.com/office/drawing/2015/9/8/chartex" xmlns:cx="http://schemas.microsoft.com/office/drawing/2014/chartex">
+          <mc:Fallback xmlns:cx="http://schemas.microsoft.com/office/drawing/2014/chartex" xmlns:cx1="http://schemas.microsoft.com/office/drawing/2015/9/8/chartex" xmlns:cx2="http://schemas.microsoft.com/office/drawing/2015/10/21/chartex" xmlns:cx3="http://schemas.microsoft.com/office/drawing/2016/5/9/chartex" xmlns:cx4="http://schemas.microsoft.com/office/drawing/2016/5/10/chartex" xmlns:cx5="http://schemas.microsoft.com/office/drawing/2016/5/11/chartex" xmlns:cx6="http://schemas.microsoft.com/office/drawing/2016/5/12/chartex" xmlns:cx7="http://schemas.microsoft.com/office/drawing/2016/5/13/chartex" xmlns:cx8="http://schemas.microsoft.com/office/drawing/2016/5/14/chartex" xmlns:aink="http://schemas.microsoft.com/office/drawing/2016/ink" xmlns:am3d="http://schemas.microsoft.com/office/drawing/2017/model3d" xmlns:w16cid="http://schemas.microsoft.com/office/word/2016/wordml/cid" xmlns:w16se="http://schemas.microsoft.com/office/word/2015/wordml/symex">
             <w:pict>
               <v:shape w14:anchorId="728B3FAB" id="Straight Arrow Connector 223" o:spid="_x0000_s1026" type="#_x0000_t32" style="position:absolute;margin-left:405pt;margin-top:123.6pt;width:139.5pt;height:275.25pt;flip:x;z-index:252315648;visibility:visible;mso-wrap-style:square;mso-width-percent:0;mso-height-percent:0;mso-wrap-distance-left:9pt;mso-wrap-distance-top:0;mso-wrap-distance-right:9pt;mso-wrap-distance-bottom:0;mso-position-horizontal:absolute;mso-position-horizontal-relative:page;mso-position-vertical:absolute;mso-position-vertical-relative:text;mso-width-percent:0;mso-height-percent:0;mso-width-relative:margin;mso-height-relative:margin" o:gfxdata="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" strokecolor="red" strokeweight="2.25pt">
                 <v:stroke endarrow="block" joinstyle="miter"/>
@@ -14300,7 +14192,7 @@
               </wp:anchor>
             </w:drawing>
           </mc:Choice>
-          <mc:Fallback xmlns:w16se="http://schemas.microsoft.com/office/word/2015/wordml/symex" xmlns:w16cid="http://schemas.microsoft.com/office/word/2016/wordml/cid" xmlns:am3d="http://schemas.microsoft.com/office/drawing/2017/model3d" xmlns:aink="http://schemas.microsoft.com/office/drawing/2016/ink" xmlns:cx8="http://schemas.microsoft.com/office/drawing/2016/5/14/chartex" xmlns:cx7="http://schemas.microsoft.com/office/drawing/2016/5/13/chartex" xmlns:cx6="http://schemas.microsoft.com/office/drawing/2016/5/12/chartex" xmlns:cx5="http://schemas.microsoft.com/office/drawing/2016/5/11/chartex" xmlns:cx4="http://schemas.microsoft.com/office/drawing/2016/5/10/chartex" xmlns:cx3="http://schemas.microsoft.com/office/drawing/2016/5/9/chartex" xmlns:cx2="http://schemas.microsoft.com/office/drawing/2015/10/21/chartex" xmlns:cx1="http://schemas.microsoft.com/office/drawing/2015/9/8/chartex" xmlns:cx="http://schemas.microsoft.com/office/drawing/2014/chartex">
+          <mc:Fallback xmlns:cx="http://schemas.microsoft.com/office/drawing/2014/chartex" xmlns:cx1="http://schemas.microsoft.com/office/drawing/2015/9/8/chartex" xmlns:cx2="http://schemas.microsoft.com/office/drawing/2015/10/21/chartex" xmlns:cx3="http://schemas.microsoft.com/office/drawing/2016/5/9/chartex" xmlns:cx4="http://schemas.microsoft.com/office/drawing/2016/5/10/chartex" xmlns:cx5="http://schemas.microsoft.com/office/drawing/2016/5/11/chartex" xmlns:cx6="http://schemas.microsoft.com/office/drawing/2016/5/12/chartex" xmlns:cx7="http://schemas.microsoft.com/office/drawing/2016/5/13/chartex" xmlns:cx8="http://schemas.microsoft.com/office/drawing/2016/5/14/chartex" xmlns:aink="http://schemas.microsoft.com/office/drawing/2016/ink" xmlns:am3d="http://schemas.microsoft.com/office/drawing/2017/model3d" xmlns:w16cid="http://schemas.microsoft.com/office/word/2016/wordml/cid" xmlns:w16se="http://schemas.microsoft.com/office/word/2015/wordml/symex">
             <w:pict>
               <v:rect w14:anchorId="191F8C21" id="Rectangle 221" o:spid="_x0000_s1026" style="position:absolute;margin-left:543.75pt;margin-top:114.6pt;width:43.5pt;height:12pt;z-index:252312576;visibility:visible;mso-wrap-style:square;mso-width-percent:0;mso-height-percent:0;mso-wrap-distance-left:9pt;mso-wrap-distance-top:0;mso-wrap-distance-right:9pt;mso-wrap-distance-bottom:0;mso-position-horizontal:absolute;mso-position-horizontal-relative:page;mso-position-vertical:absolute;mso-position-vertical-relative:text;mso-width-percent:0;mso-height-percent:0;mso-width-relative:margin;mso-height-relative:margin;v-text-anchor:middle" o:gfxdata="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" filled="f" strokecolor="red" strokeweight="2.25pt">
                 <w10:wrap anchorx="page"/>
@@ -14376,7 +14268,7 @@
               </wp:anchor>
             </w:drawing>
           </mc:Choice>
-          <mc:Fallback xmlns:w16se="http://schemas.microsoft.com/office/word/2015/wordml/symex" xmlns:w16cid="http://schemas.microsoft.com/office/word/2016/wordml/cid" xmlns:am3d="http://schemas.microsoft.com/office/drawing/2017/model3d" xmlns:aink="http://schemas.microsoft.com/office/drawing/2016/ink" xmlns:cx8="http://schemas.microsoft.com/office/drawing/2016/5/14/chartex" xmlns:cx7="http://schemas.microsoft.com/office/drawing/2016/5/13/chartex" xmlns:cx6="http://schemas.microsoft.com/office/drawing/2016/5/12/chartex" xmlns:cx5="http://schemas.microsoft.com/office/drawing/2016/5/11/chartex" xmlns:cx4="http://schemas.microsoft.com/office/drawing/2016/5/10/chartex" xmlns:cx3="http://schemas.microsoft.com/office/drawing/2016/5/9/chartex" xmlns:cx2="http://schemas.microsoft.com/office/drawing/2015/10/21/chartex" xmlns:cx1="http://schemas.microsoft.com/office/drawing/2015/9/8/chartex" xmlns:cx="http://schemas.microsoft.com/office/drawing/2014/chartex">
+          <mc:Fallback xmlns:cx="http://schemas.microsoft.com/office/drawing/2014/chartex" xmlns:cx1="http://schemas.microsoft.com/office/drawing/2015/9/8/chartex" xmlns:cx2="http://schemas.microsoft.com/office/drawing/2015/10/21/chartex" xmlns:cx3="http://schemas.microsoft.com/office/drawing/2016/5/9/chartex" xmlns:cx4="http://schemas.microsoft.com/office/drawing/2016/5/10/chartex" xmlns:cx5="http://schemas.microsoft.com/office/drawing/2016/5/11/chartex" xmlns:cx6="http://schemas.microsoft.com/office/drawing/2016/5/12/chartex" xmlns:cx7="http://schemas.microsoft.com/office/drawing/2016/5/13/chartex" xmlns:cx8="http://schemas.microsoft.com/office/drawing/2016/5/14/chartex" xmlns:aink="http://schemas.microsoft.com/office/drawing/2016/ink" xmlns:am3d="http://schemas.microsoft.com/office/drawing/2017/model3d" xmlns:w16cid="http://schemas.microsoft.com/office/word/2016/wordml/cid" xmlns:w16se="http://schemas.microsoft.com/office/word/2015/wordml/symex">
             <w:pict>
               <v:shape w14:anchorId="78FEF5AB" id="Straight Arrow Connector 219" o:spid="_x0000_s1026" type="#_x0000_t32" style="position:absolute;margin-left:178.5pt;margin-top:52.35pt;width:220.5pt;height:65.25pt;flip:y;z-index:252308480;visibility:visible;mso-wrap-style:square;mso-width-percent:0;mso-height-percent:0;mso-wrap-distance-left:9pt;mso-wrap-distance-top:0;mso-wrap-distance-right:9pt;mso-wrap-distance-bottom:0;mso-position-horizontal:absolute;mso-position-horizontal-relative:text;mso-position-vertical:absolute;mso-position-vertical-relative:text;mso-width-percent:0;mso-height-percent:0;mso-width-relative:margin;mso-height-relative:margin" o:gfxdata="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" strokecolor="red" strokeweight="2.25pt">
                 <v:stroke endarrow="block" joinstyle="miter"/>
@@ -14459,7 +14351,7 @@
               </wp:anchor>
             </w:drawing>
           </mc:Choice>
-          <mc:Fallback xmlns:w16se="http://schemas.microsoft.com/office/word/2015/wordml/symex" xmlns:w16cid="http://schemas.microsoft.com/office/word/2016/wordml/cid" xmlns:am3d="http://schemas.microsoft.com/office/drawing/2017/model3d" xmlns:aink="http://schemas.microsoft.com/office/drawing/2016/ink" xmlns:cx8="http://schemas.microsoft.com/office/drawing/2016/5/14/chartex" xmlns:cx7="http://schemas.microsoft.com/office/drawing/2016/5/13/chartex" xmlns:cx6="http://schemas.microsoft.com/office/drawing/2016/5/12/chartex" xmlns:cx5="http://schemas.microsoft.com/office/drawing/2016/5/11/chartex" xmlns:cx4="http://schemas.microsoft.com/office/drawing/2016/5/10/chartex" xmlns:cx3="http://schemas.microsoft.com/office/drawing/2016/5/9/chartex" xmlns:cx2="http://schemas.microsoft.com/office/drawing/2015/10/21/chartex" xmlns:cx1="http://schemas.microsoft.com/office/drawing/2015/9/8/chartex" xmlns:cx="http://schemas.microsoft.com/office/drawing/2014/chartex">
+          <mc:Fallback xmlns:cx="http://schemas.microsoft.com/office/drawing/2014/chartex" xmlns:cx1="http://schemas.microsoft.com/office/drawing/2015/9/8/chartex" xmlns:cx2="http://schemas.microsoft.com/office/drawing/2015/10/21/chartex" xmlns:cx3="http://schemas.microsoft.com/office/drawing/2016/5/9/chartex" xmlns:cx4="http://schemas.microsoft.com/office/drawing/2016/5/10/chartex" xmlns:cx5="http://schemas.microsoft.com/office/drawing/2016/5/11/chartex" xmlns:cx6="http://schemas.microsoft.com/office/drawing/2016/5/12/chartex" xmlns:cx7="http://schemas.microsoft.com/office/drawing/2016/5/13/chartex" xmlns:cx8="http://schemas.microsoft.com/office/drawing/2016/5/14/chartex" xmlns:aink="http://schemas.microsoft.com/office/drawing/2016/ink" xmlns:am3d="http://schemas.microsoft.com/office/drawing/2017/model3d" xmlns:w16cid="http://schemas.microsoft.com/office/word/2016/wordml/cid" xmlns:w16se="http://schemas.microsoft.com/office/word/2015/wordml/symex">
             <w:pict>
               <v:rect w14:anchorId="298BA30A" id="Rectangle 218" o:spid="_x0000_s1026" style="position:absolute;margin-left:357pt;margin-top:36.6pt;width:158.25pt;height:90pt;z-index:252306432;visibility:visible;mso-wrap-style:square;mso-width-percent:0;mso-height-percent:0;mso-wrap-distance-left:9pt;mso-wrap-distance-top:0;mso-wrap-distance-right:9pt;mso-wrap-distance-bottom:0;mso-position-horizontal:absolute;mso-position-horizontal-relative:margin;mso-position-vertical:absolute;mso-position-vertical-relative:text;mso-width-percent:0;mso-height-percent:0;mso-width-relative:margin;mso-height-relative:margin;v-text-anchor:middle" o:gfxdata="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" filled="f" strokecolor="red" strokeweight="2.25pt">
                 <w10:wrap anchorx="margin"/>
@@ -14542,7 +14434,7 @@
               </wp:anchor>
             </w:drawing>
           </mc:Choice>
-          <mc:Fallback xmlns:w16se="http://schemas.microsoft.com/office/word/2015/wordml/symex" xmlns:w16cid="http://schemas.microsoft.com/office/word/2016/wordml/cid" xmlns:am3d="http://schemas.microsoft.com/office/drawing/2017/model3d" xmlns:aink="http://schemas.microsoft.com/office/drawing/2016/ink" xmlns:cx8="http://schemas.microsoft.com/office/drawing/2016/5/14/chartex" xmlns:cx7="http://schemas.microsoft.com/office/drawing/2016/5/13/chartex" xmlns:cx6="http://schemas.microsoft.com/office/drawing/2016/5/12/chartex" xmlns:cx5="http://schemas.microsoft.com/office/drawing/2016/5/11/chartex" xmlns:cx4="http://schemas.microsoft.com/office/drawing/2016/5/10/chartex" xmlns:cx3="http://schemas.microsoft.com/office/drawing/2016/5/9/chartex" xmlns:cx2="http://schemas.microsoft.com/office/drawing/2015/10/21/chartex" xmlns:cx1="http://schemas.microsoft.com/office/drawing/2015/9/8/chartex" xmlns:cx="http://schemas.microsoft.com/office/drawing/2014/chartex">
+          <mc:Fallback xmlns:cx="http://schemas.microsoft.com/office/drawing/2014/chartex" xmlns:cx1="http://schemas.microsoft.com/office/drawing/2015/9/8/chartex" xmlns:cx2="http://schemas.microsoft.com/office/drawing/2015/10/21/chartex" xmlns:cx3="http://schemas.microsoft.com/office/drawing/2016/5/9/chartex" xmlns:cx4="http://schemas.microsoft.com/office/drawing/2016/5/10/chartex" xmlns:cx5="http://schemas.microsoft.com/office/drawing/2016/5/11/chartex" xmlns:cx6="http://schemas.microsoft.com/office/drawing/2016/5/12/chartex" xmlns:cx7="http://schemas.microsoft.com/office/drawing/2016/5/13/chartex" xmlns:cx8="http://schemas.microsoft.com/office/drawing/2016/5/14/chartex" xmlns:aink="http://schemas.microsoft.com/office/drawing/2016/ink" xmlns:am3d="http://schemas.microsoft.com/office/drawing/2017/model3d" xmlns:w16cid="http://schemas.microsoft.com/office/word/2016/wordml/cid" xmlns:w16se="http://schemas.microsoft.com/office/word/2015/wordml/symex">
             <w:pict>
               <v:rect w14:anchorId="256D2488" id="Rectangle 216" o:spid="_x0000_s1026" style="position:absolute;margin-left:127.5pt;margin-top:115.35pt;width:51pt;height:12pt;z-index:252304384;visibility:visible;mso-wrap-style:square;mso-width-percent:0;mso-height-percent:0;mso-wrap-distance-left:9pt;mso-wrap-distance-top:0;mso-wrap-distance-right:9pt;mso-wrap-distance-bottom:0;mso-position-horizontal:absolute;mso-position-horizontal-relative:margin;mso-position-vertical:absolute;mso-position-vertical-relative:text;mso-width-percent:0;mso-height-percent:0;mso-width-relative:margin;mso-height-relative:margin;v-text-anchor:middle" o:gfxdata="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" filled="f" strokecolor="red" strokeweight="2.25pt">
                 <w10:wrap anchorx="margin"/>
@@ -14611,27 +14503,14 @@
                             <w:r>
                               <w:t xml:space="preserve">Figure </w:t>
                             </w:r>
-                            <w:r>
-                              <w:fldChar w:fldCharType="begin"/>
-                            </w:r>
-                            <w:r>
-                              <w:instrText xml:space="preserve"> SEQ Figure \* ARABIC </w:instrText>
-                            </w:r>
-                            <w:r>
-                              <w:fldChar w:fldCharType="separate"/>
-                            </w:r>
-                            <w:r>
-                              <w:rPr>
-                                <w:noProof/>
-                              </w:rPr>
-                              <w:t>10</w:t>
-                            </w:r>
-                            <w:r>
-                              <w:rPr>
-                                <w:noProof/>
-                              </w:rPr>
-                              <w:fldChar w:fldCharType="end"/>
-                            </w:r>
+                            <w:fldSimple w:instr=" SEQ Figure \* ARABIC ">
+                              <w:r>
+                                <w:rPr>
+                                  <w:noProof/>
+                                </w:rPr>
+                                <w:t>10</w:t>
+                              </w:r>
+                            </w:fldSimple>
                             <w:r>
                               <w:t>: Sorts the numbers ascending</w:t>
                             </w:r>
@@ -14757,27 +14636,14 @@
                             <w:r>
                               <w:t xml:space="preserve">Figure </w:t>
                             </w:r>
-                            <w:r>
-                              <w:fldChar w:fldCharType="begin"/>
-                            </w:r>
-                            <w:r>
-                              <w:instrText xml:space="preserve"> SEQ Figure \* ARABIC </w:instrText>
-                            </w:r>
-                            <w:r>
-                              <w:fldChar w:fldCharType="separate"/>
-                            </w:r>
-                            <w:r>
-                              <w:rPr>
-                                <w:noProof/>
-                              </w:rPr>
-                              <w:t>11</w:t>
-                            </w:r>
-                            <w:r>
-                              <w:rPr>
-                                <w:noProof/>
-                              </w:rPr>
-                              <w:fldChar w:fldCharType="end"/>
-                            </w:r>
+                            <w:fldSimple w:instr=" SEQ Figure \* ARABIC ">
+                              <w:r>
+                                <w:rPr>
+                                  <w:noProof/>
+                                </w:rPr>
+                                <w:t>11</w:t>
+                              </w:r>
+                            </w:fldSimple>
                             <w:r>
                               <w:t>: Sorts the numbers descending</w:t>
                             </w:r>
@@ -15056,7 +14922,7 @@
               </wp:anchor>
             </w:drawing>
           </mc:Choice>
-          <mc:Fallback xmlns:w16se="http://schemas.microsoft.com/office/word/2015/wordml/symex" xmlns:w16cid="http://schemas.microsoft.com/office/word/2016/wordml/cid" xmlns:am3d="http://schemas.microsoft.com/office/drawing/2017/model3d" xmlns:aink="http://schemas.microsoft.com/office/drawing/2016/ink" xmlns:cx8="http://schemas.microsoft.com/office/drawing/2016/5/14/chartex" xmlns:cx7="http://schemas.microsoft.com/office/drawing/2016/5/13/chartex" xmlns:cx6="http://schemas.microsoft.com/office/drawing/2016/5/12/chartex" xmlns:cx5="http://schemas.microsoft.com/office/drawing/2016/5/11/chartex" xmlns:cx4="http://schemas.microsoft.com/office/drawing/2016/5/10/chartex" xmlns:cx3="http://schemas.microsoft.com/office/drawing/2016/5/9/chartex" xmlns:cx2="http://schemas.microsoft.com/office/drawing/2015/10/21/chartex" xmlns:cx1="http://schemas.microsoft.com/office/drawing/2015/9/8/chartex" xmlns:cx="http://schemas.microsoft.com/office/drawing/2014/chartex">
+          <mc:Fallback xmlns:cx="http://schemas.microsoft.com/office/drawing/2014/chartex" xmlns:cx1="http://schemas.microsoft.com/office/drawing/2015/9/8/chartex" xmlns:cx2="http://schemas.microsoft.com/office/drawing/2015/10/21/chartex" xmlns:cx3="http://schemas.microsoft.com/office/drawing/2016/5/9/chartex" xmlns:cx4="http://schemas.microsoft.com/office/drawing/2016/5/10/chartex" xmlns:cx5="http://schemas.microsoft.com/office/drawing/2016/5/11/chartex" xmlns:cx6="http://schemas.microsoft.com/office/drawing/2016/5/12/chartex" xmlns:cx7="http://schemas.microsoft.com/office/drawing/2016/5/13/chartex" xmlns:cx8="http://schemas.microsoft.com/office/drawing/2016/5/14/chartex" xmlns:aink="http://schemas.microsoft.com/office/drawing/2016/ink" xmlns:am3d="http://schemas.microsoft.com/office/drawing/2017/model3d" xmlns:w16cid="http://schemas.microsoft.com/office/word/2016/wordml/cid" xmlns:w16se="http://schemas.microsoft.com/office/word/2015/wordml/symex">
             <w:pict>
               <v:rect w14:anchorId="26BC018D" id="Rectangle 211" o:spid="_x0000_s1026" style="position:absolute;margin-left:61.5pt;margin-top:37.55pt;width:158.25pt;height:90pt;z-index:252297216;visibility:visible;mso-wrap-style:square;mso-width-percent:0;mso-height-percent:0;mso-wrap-distance-left:9pt;mso-wrap-distance-top:0;mso-wrap-distance-right:9pt;mso-wrap-distance-bottom:0;mso-position-horizontal:absolute;mso-position-horizontal-relative:margin;mso-position-vertical:absolute;mso-position-vertical-relative:text;mso-width-percent:0;mso-height-percent:0;mso-width-relative:margin;mso-height-relative:margin;v-text-anchor:middle" o:gfxdata="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" filled="f" strokecolor="red" strokeweight="2.25pt">
                 <w10:wrap anchorx="margin"/>
@@ -15144,7 +15010,7 @@
               </wp:anchor>
             </w:drawing>
           </mc:Choice>
-          <mc:Fallback xmlns:w16se="http://schemas.microsoft.com/office/word/2015/wordml/symex" xmlns:w16cid="http://schemas.microsoft.com/office/word/2016/wordml/cid" xmlns:am3d="http://schemas.microsoft.com/office/drawing/2017/model3d" xmlns:aink="http://schemas.microsoft.com/office/drawing/2016/ink" xmlns:cx8="http://schemas.microsoft.com/office/drawing/2016/5/14/chartex" xmlns:cx7="http://schemas.microsoft.com/office/drawing/2016/5/13/chartex" xmlns:cx6="http://schemas.microsoft.com/office/drawing/2016/5/12/chartex" xmlns:cx5="http://schemas.microsoft.com/office/drawing/2016/5/11/chartex" xmlns:cx4="http://schemas.microsoft.com/office/drawing/2016/5/10/chartex" xmlns:cx3="http://schemas.microsoft.com/office/drawing/2016/5/9/chartex" xmlns:cx2="http://schemas.microsoft.com/office/drawing/2015/10/21/chartex" xmlns:cx1="http://schemas.microsoft.com/office/drawing/2015/9/8/chartex" xmlns:cx="http://schemas.microsoft.com/office/drawing/2014/chartex">
+          <mc:Fallback xmlns:cx="http://schemas.microsoft.com/office/drawing/2014/chartex" xmlns:cx1="http://schemas.microsoft.com/office/drawing/2015/9/8/chartex" xmlns:cx2="http://schemas.microsoft.com/office/drawing/2015/10/21/chartex" xmlns:cx3="http://schemas.microsoft.com/office/drawing/2016/5/9/chartex" xmlns:cx4="http://schemas.microsoft.com/office/drawing/2016/5/10/chartex" xmlns:cx5="http://schemas.microsoft.com/office/drawing/2016/5/11/chartex" xmlns:cx6="http://schemas.microsoft.com/office/drawing/2016/5/12/chartex" xmlns:cx7="http://schemas.microsoft.com/office/drawing/2016/5/13/chartex" xmlns:cx8="http://schemas.microsoft.com/office/drawing/2016/5/14/chartex" xmlns:aink="http://schemas.microsoft.com/office/drawing/2016/ink" xmlns:am3d="http://schemas.microsoft.com/office/drawing/2017/model3d" xmlns:w16cid="http://schemas.microsoft.com/office/word/2016/wordml/cid" xmlns:w16se="http://schemas.microsoft.com/office/word/2015/wordml/symex">
             <w:pict>
               <v:rect w14:anchorId="1AE7C0BE" id="Rectangle 321" o:spid="_x0000_s1026" style="position:absolute;margin-left:205.5pt;margin-top:15.75pt;width:186.75pt;height:90pt;z-index:252319744;visibility:visible;mso-wrap-style:square;mso-width-percent:0;mso-height-percent:0;mso-wrap-distance-left:9pt;mso-wrap-distance-top:0;mso-wrap-distance-right:9pt;mso-wrap-distance-bottom:0;mso-position-horizontal:absolute;mso-position-horizontal-relative:margin;mso-position-vertical:absolute;mso-position-vertical-relative:text;mso-width-percent:0;mso-height-percent:0;mso-width-relative:margin;mso-height-relative:margin;v-text-anchor:middle" o:gfxdata="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" filled="f" strokecolor="red" strokeweight="2.25pt">
                 <w10:wrap anchorx="margin"/>
@@ -15220,7 +15086,7 @@
               </wp:anchor>
             </w:drawing>
           </mc:Choice>
-          <mc:Fallback xmlns:w16se="http://schemas.microsoft.com/office/word/2015/wordml/symex" xmlns:w16cid="http://schemas.microsoft.com/office/word/2016/wordml/cid" xmlns:am3d="http://schemas.microsoft.com/office/drawing/2017/model3d" xmlns:aink="http://schemas.microsoft.com/office/drawing/2016/ink" xmlns:cx8="http://schemas.microsoft.com/office/drawing/2016/5/14/chartex" xmlns:cx7="http://schemas.microsoft.com/office/drawing/2016/5/13/chartex" xmlns:cx6="http://schemas.microsoft.com/office/drawing/2016/5/12/chartex" xmlns:cx5="http://schemas.microsoft.com/office/drawing/2016/5/11/chartex" xmlns:cx4="http://schemas.microsoft.com/office/drawing/2016/5/10/chartex" xmlns:cx3="http://schemas.microsoft.com/office/drawing/2016/5/9/chartex" xmlns:cx2="http://schemas.microsoft.com/office/drawing/2015/10/21/chartex" xmlns:cx1="http://schemas.microsoft.com/office/drawing/2015/9/8/chartex" xmlns:cx="http://schemas.microsoft.com/office/drawing/2014/chartex">
+          <mc:Fallback xmlns:cx="http://schemas.microsoft.com/office/drawing/2014/chartex" xmlns:cx1="http://schemas.microsoft.com/office/drawing/2015/9/8/chartex" xmlns:cx2="http://schemas.microsoft.com/office/drawing/2015/10/21/chartex" xmlns:cx3="http://schemas.microsoft.com/office/drawing/2016/5/9/chartex" xmlns:cx4="http://schemas.microsoft.com/office/drawing/2016/5/10/chartex" xmlns:cx5="http://schemas.microsoft.com/office/drawing/2016/5/11/chartex" xmlns:cx6="http://schemas.microsoft.com/office/drawing/2016/5/12/chartex" xmlns:cx7="http://schemas.microsoft.com/office/drawing/2016/5/13/chartex" xmlns:cx8="http://schemas.microsoft.com/office/drawing/2016/5/14/chartex" xmlns:aink="http://schemas.microsoft.com/office/drawing/2016/ink" xmlns:am3d="http://schemas.microsoft.com/office/drawing/2017/model3d" xmlns:w16cid="http://schemas.microsoft.com/office/word/2016/wordml/cid" xmlns:w16se="http://schemas.microsoft.com/office/word/2015/wordml/symex">
             <w:pict>
               <v:shape w14:anchorId="10BEA94B" id="Straight Arrow Connector 320" o:spid="_x0000_s1026" type="#_x0000_t32" style="position:absolute;margin-left:288.55pt;margin-top:-69.75pt;width:48.2pt;height:99.75pt;flip:x;z-index:252317696;visibility:visible;mso-wrap-style:square;mso-width-percent:0;mso-height-percent:0;mso-wrap-distance-left:9pt;mso-wrap-distance-top:0;mso-wrap-distance-right:9pt;mso-wrap-distance-bottom:0;mso-position-horizontal:absolute;mso-position-horizontal-relative:text;mso-position-vertical:absolute;mso-position-vertical-relative:text;mso-width-percent:0;mso-height-percent:0;mso-width-relative:margin;mso-height-relative:margin" o:gfxdata="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" strokecolor="red" strokeweight="2.25pt">
                 <v:stroke endarrow="block" joinstyle="miter"/>
@@ -15281,27 +15147,14 @@
                             <w:r>
                               <w:t xml:space="preserve">Figure </w:t>
                             </w:r>
-                            <w:r>
-                              <w:fldChar w:fldCharType="begin"/>
-                            </w:r>
-                            <w:r>
-                              <w:instrText xml:space="preserve"> SEQ Figure \* ARABIC </w:instrText>
-                            </w:r>
-                            <w:r>
-                              <w:fldChar w:fldCharType="separate"/>
-                            </w:r>
-                            <w:r>
-                              <w:rPr>
-                                <w:noProof/>
-                              </w:rPr>
-                              <w:t>12</w:t>
-                            </w:r>
-                            <w:r>
-                              <w:rPr>
-                                <w:noProof/>
-                              </w:rPr>
-                              <w:fldChar w:fldCharType="end"/>
-                            </w:r>
+                            <w:fldSimple w:instr=" SEQ Figure \* ARABIC ">
+                              <w:r>
+                                <w:rPr>
+                                  <w:noProof/>
+                                </w:rPr>
+                                <w:t>12</w:t>
+                              </w:r>
+                            </w:fldSimple>
                             <w:r>
                               <w:t>: Sorts by Operator</w:t>
                             </w:r>
@@ -15527,7 +15380,7 @@
               </wp:anchor>
             </w:drawing>
           </mc:Choice>
-          <mc:Fallback xmlns:w16se="http://schemas.microsoft.com/office/word/2015/wordml/symex" xmlns:w16cid="http://schemas.microsoft.com/office/word/2016/wordml/cid" xmlns:am3d="http://schemas.microsoft.com/office/drawing/2017/model3d" xmlns:aink="http://schemas.microsoft.com/office/drawing/2016/ink" xmlns:cx8="http://schemas.microsoft.com/office/drawing/2016/5/14/chartex" xmlns:cx7="http://schemas.microsoft.com/office/drawing/2016/5/13/chartex" xmlns:cx6="http://schemas.microsoft.com/office/drawing/2016/5/12/chartex" xmlns:cx5="http://schemas.microsoft.com/office/drawing/2016/5/11/chartex" xmlns:cx4="http://schemas.microsoft.com/office/drawing/2016/5/10/chartex" xmlns:cx3="http://schemas.microsoft.com/office/drawing/2016/5/9/chartex" xmlns:cx2="http://schemas.microsoft.com/office/drawing/2015/10/21/chartex" xmlns:cx1="http://schemas.microsoft.com/office/drawing/2015/9/8/chartex" xmlns:cx="http://schemas.microsoft.com/office/drawing/2014/chartex">
+          <mc:Fallback xmlns:cx="http://schemas.microsoft.com/office/drawing/2014/chartex" xmlns:cx1="http://schemas.microsoft.com/office/drawing/2015/9/8/chartex" xmlns:cx2="http://schemas.microsoft.com/office/drawing/2015/10/21/chartex" xmlns:cx3="http://schemas.microsoft.com/office/drawing/2016/5/9/chartex" xmlns:cx4="http://schemas.microsoft.com/office/drawing/2016/5/10/chartex" xmlns:cx5="http://schemas.microsoft.com/office/drawing/2016/5/11/chartex" xmlns:cx6="http://schemas.microsoft.com/office/drawing/2016/5/12/chartex" xmlns:cx7="http://schemas.microsoft.com/office/drawing/2016/5/13/chartex" xmlns:cx8="http://schemas.microsoft.com/office/drawing/2016/5/14/chartex" xmlns:aink="http://schemas.microsoft.com/office/drawing/2016/ink" xmlns:am3d="http://schemas.microsoft.com/office/drawing/2017/model3d" xmlns:w16cid="http://schemas.microsoft.com/office/word/2016/wordml/cid" xmlns:w16se="http://schemas.microsoft.com/office/word/2015/wordml/symex">
             <w:pict>
               <v:line w14:anchorId="352197E4" id="Straight Connector 323" o:spid="_x0000_s1026" style="position:absolute;flip:y;z-index:252323840;visibility:visible;mso-wrap-style:square;mso-width-percent:0;mso-height-percent:0;mso-wrap-distance-left:9pt;mso-wrap-distance-top:0;mso-wrap-distance-right:9pt;mso-wrap-distance-bottom:0;mso-position-horizontal:absolute;mso-position-horizontal-relative:margin;mso-position-vertical:absolute;mso-position-vertical-relative:text;mso-width-percent:0;mso-height-percent:0;mso-width-relative:margin;mso-height-relative:margin" from="130.5pt,2.55pt" to="166.5pt,2.55pt" o:gfxdata="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" strokecolor="#00b050" strokeweight="3pt">
                 <v:stroke joinstyle="miter"/>
@@ -15609,27 +15462,14 @@
                             <w:r>
                               <w:t xml:space="preserve">Figure </w:t>
                             </w:r>
-                            <w:r>
-                              <w:fldChar w:fldCharType="begin"/>
-                            </w:r>
-                            <w:r>
-                              <w:instrText xml:space="preserve"> SEQ Figure \* ARABIC </w:instrText>
-                            </w:r>
-                            <w:r>
-                              <w:fldChar w:fldCharType="separate"/>
-                            </w:r>
-                            <w:r>
-                              <w:rPr>
-                                <w:noProof/>
-                              </w:rPr>
-                              <w:t>13</w:t>
-                            </w:r>
-                            <w:r>
-                              <w:rPr>
-                                <w:noProof/>
-                              </w:rPr>
-                              <w:fldChar w:fldCharType="end"/>
-                            </w:r>
+                            <w:fldSimple w:instr=" SEQ Figure \* ARABIC ">
+                              <w:r>
+                                <w:rPr>
+                                  <w:noProof/>
+                                </w:rPr>
+                                <w:t>13</w:t>
+                              </w:r>
+                            </w:fldSimple>
                             <w:r>
                               <w:t>: Displays In-Order Saved</w:t>
                             </w:r>
@@ -15815,27 +15655,14 @@
                             <w:r>
                               <w:t xml:space="preserve">Figure </w:t>
                             </w:r>
-                            <w:r>
-                              <w:fldChar w:fldCharType="begin"/>
-                            </w:r>
-                            <w:r>
-                              <w:instrText xml:space="preserve"> SEQ Figure \* ARABIC </w:instrText>
-                            </w:r>
-                            <w:r>
-                              <w:fldChar w:fldCharType="separate"/>
-                            </w:r>
-                            <w:r>
-                              <w:rPr>
-                                <w:noProof/>
-                              </w:rPr>
-                              <w:t>14</w:t>
-                            </w:r>
-                            <w:r>
-                              <w:rPr>
-                                <w:noProof/>
-                              </w:rPr>
-                              <w:fldChar w:fldCharType="end"/>
-                            </w:r>
+                            <w:fldSimple w:instr=" SEQ Figure \* ARABIC ">
+                              <w:r>
+                                <w:rPr>
+                                  <w:noProof/>
+                                </w:rPr>
+                                <w:t>14</w:t>
+                              </w:r>
+                            </w:fldSimple>
                             <w:r>
                               <w:t>: Displays Binary Tree In-Order</w:t>
                             </w:r>
@@ -16051,7 +15878,7 @@
               </wp:anchor>
             </w:drawing>
           </mc:Choice>
-          <mc:Fallback xmlns:w16se="http://schemas.microsoft.com/office/word/2015/wordml/symex" xmlns:w16cid="http://schemas.microsoft.com/office/word/2016/wordml/cid" xmlns:am3d="http://schemas.microsoft.com/office/drawing/2017/model3d" xmlns:aink="http://schemas.microsoft.com/office/drawing/2016/ink" xmlns:cx8="http://schemas.microsoft.com/office/drawing/2016/5/14/chartex" xmlns:cx7="http://schemas.microsoft.com/office/drawing/2016/5/13/chartex" xmlns:cx6="http://schemas.microsoft.com/office/drawing/2016/5/12/chartex" xmlns:cx5="http://schemas.microsoft.com/office/drawing/2016/5/11/chartex" xmlns:cx4="http://schemas.microsoft.com/office/drawing/2016/5/10/chartex" xmlns:cx3="http://schemas.microsoft.com/office/drawing/2016/5/9/chartex" xmlns:cx2="http://schemas.microsoft.com/office/drawing/2015/10/21/chartex" xmlns:cx1="http://schemas.microsoft.com/office/drawing/2015/9/8/chartex" xmlns:cx="http://schemas.microsoft.com/office/drawing/2014/chartex">
+          <mc:Fallback xmlns:cx="http://schemas.microsoft.com/office/drawing/2014/chartex" xmlns:cx1="http://schemas.microsoft.com/office/drawing/2015/9/8/chartex" xmlns:cx2="http://schemas.microsoft.com/office/drawing/2015/10/21/chartex" xmlns:cx3="http://schemas.microsoft.com/office/drawing/2016/5/9/chartex" xmlns:cx4="http://schemas.microsoft.com/office/drawing/2016/5/10/chartex" xmlns:cx5="http://schemas.microsoft.com/office/drawing/2016/5/11/chartex" xmlns:cx6="http://schemas.microsoft.com/office/drawing/2016/5/12/chartex" xmlns:cx7="http://schemas.microsoft.com/office/drawing/2016/5/13/chartex" xmlns:cx8="http://schemas.microsoft.com/office/drawing/2016/5/14/chartex" xmlns:aink="http://schemas.microsoft.com/office/drawing/2016/ink" xmlns:am3d="http://schemas.microsoft.com/office/drawing/2017/model3d" xmlns:w16cid="http://schemas.microsoft.com/office/word/2016/wordml/cid" xmlns:w16se="http://schemas.microsoft.com/office/word/2015/wordml/symex">
             <w:pict>
               <v:rect w14:anchorId="6497380F" id="Rectangle 332" o:spid="_x0000_s1026" style="position:absolute;margin-left:398.25pt;margin-top:9.3pt;width:42pt;height:38.25pt;z-index:252338176;visibility:visible;mso-wrap-style:square;mso-width-percent:0;mso-height-percent:0;mso-wrap-distance-left:9pt;mso-wrap-distance-top:0;mso-wrap-distance-right:9pt;mso-wrap-distance-bottom:0;mso-position-horizontal:absolute;mso-position-horizontal-relative:margin;mso-position-vertical:absolute;mso-position-vertical-relative:text;mso-width-percent:0;mso-height-percent:0;mso-width-relative:margin;mso-height-relative:margin;v-text-anchor:middle" o:gfxdata="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" filled="f" strokecolor="red" strokeweight="2.25pt">
                 <w10:wrap anchorx="margin"/>
@@ -16129,7 +15956,7 @@
               </wp:anchor>
             </w:drawing>
           </mc:Choice>
-          <mc:Fallback xmlns:w16se="http://schemas.microsoft.com/office/word/2015/wordml/symex" xmlns:w16cid="http://schemas.microsoft.com/office/word/2016/wordml/cid" xmlns:am3d="http://schemas.microsoft.com/office/drawing/2017/model3d" xmlns:aink="http://schemas.microsoft.com/office/drawing/2016/ink" xmlns:cx8="http://schemas.microsoft.com/office/drawing/2016/5/14/chartex" xmlns:cx7="http://schemas.microsoft.com/office/drawing/2016/5/13/chartex" xmlns:cx6="http://schemas.microsoft.com/office/drawing/2016/5/12/chartex" xmlns:cx5="http://schemas.microsoft.com/office/drawing/2016/5/11/chartex" xmlns:cx4="http://schemas.microsoft.com/office/drawing/2016/5/10/chartex" xmlns:cx3="http://schemas.microsoft.com/office/drawing/2016/5/9/chartex" xmlns:cx2="http://schemas.microsoft.com/office/drawing/2015/10/21/chartex" xmlns:cx1="http://schemas.microsoft.com/office/drawing/2015/9/8/chartex" xmlns:cx="http://schemas.microsoft.com/office/drawing/2014/chartex">
+          <mc:Fallback xmlns:cx="http://schemas.microsoft.com/office/drawing/2014/chartex" xmlns:cx1="http://schemas.microsoft.com/office/drawing/2015/9/8/chartex" xmlns:cx2="http://schemas.microsoft.com/office/drawing/2015/10/21/chartex" xmlns:cx3="http://schemas.microsoft.com/office/drawing/2016/5/9/chartex" xmlns:cx4="http://schemas.microsoft.com/office/drawing/2016/5/10/chartex" xmlns:cx5="http://schemas.microsoft.com/office/drawing/2016/5/11/chartex" xmlns:cx6="http://schemas.microsoft.com/office/drawing/2016/5/12/chartex" xmlns:cx7="http://schemas.microsoft.com/office/drawing/2016/5/13/chartex" xmlns:cx8="http://schemas.microsoft.com/office/drawing/2016/5/14/chartex" xmlns:aink="http://schemas.microsoft.com/office/drawing/2016/ink" xmlns:am3d="http://schemas.microsoft.com/office/drawing/2017/model3d" xmlns:w16cid="http://schemas.microsoft.com/office/word/2016/wordml/cid" xmlns:w16se="http://schemas.microsoft.com/office/word/2015/wordml/symex">
             <w:pict>
               <v:shape w14:anchorId="096A1AFF" id="Straight Arrow Connector 331" o:spid="_x0000_s1026" type="#_x0000_t32" style="position:absolute;margin-left:395.25pt;margin-top:13.8pt;width:13.5pt;height:60.75pt;flip:y;z-index:252336128;visibility:visible;mso-wrap-style:square;mso-width-percent:0;mso-height-percent:0;mso-wrap-distance-left:9pt;mso-wrap-distance-top:0;mso-wrap-distance-right:9pt;mso-wrap-distance-bottom:0;mso-position-horizontal:absolute;mso-position-horizontal-relative:text;mso-position-vertical:absolute;mso-position-vertical-relative:text;mso-width-percent:0;mso-height-percent:0;mso-width-relative:margin;mso-height-relative:margin" o:gfxdata="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" strokecolor="red" strokeweight="2.25pt">
                 <v:stroke endarrow="block" joinstyle="miter"/>
@@ -16214,7 +16041,7 @@
               </wp:anchor>
             </w:drawing>
           </mc:Choice>
-          <mc:Fallback xmlns:w16se="http://schemas.microsoft.com/office/word/2015/wordml/symex" xmlns:w16cid="http://schemas.microsoft.com/office/word/2016/wordml/cid" xmlns:am3d="http://schemas.microsoft.com/office/drawing/2017/model3d" xmlns:aink="http://schemas.microsoft.com/office/drawing/2016/ink" xmlns:cx8="http://schemas.microsoft.com/office/drawing/2016/5/14/chartex" xmlns:cx7="http://schemas.microsoft.com/office/drawing/2016/5/13/chartex" xmlns:cx6="http://schemas.microsoft.com/office/drawing/2016/5/12/chartex" xmlns:cx5="http://schemas.microsoft.com/office/drawing/2016/5/11/chartex" xmlns:cx4="http://schemas.microsoft.com/office/drawing/2016/5/10/chartex" xmlns:cx3="http://schemas.microsoft.com/office/drawing/2016/5/9/chartex" xmlns:cx2="http://schemas.microsoft.com/office/drawing/2015/10/21/chartex" xmlns:cx1="http://schemas.microsoft.com/office/drawing/2015/9/8/chartex" xmlns:cx="http://schemas.microsoft.com/office/drawing/2014/chartex">
+          <mc:Fallback xmlns:cx="http://schemas.microsoft.com/office/drawing/2014/chartex" xmlns:cx1="http://schemas.microsoft.com/office/drawing/2015/9/8/chartex" xmlns:cx2="http://schemas.microsoft.com/office/drawing/2015/10/21/chartex" xmlns:cx3="http://schemas.microsoft.com/office/drawing/2016/5/9/chartex" xmlns:cx4="http://schemas.microsoft.com/office/drawing/2016/5/10/chartex" xmlns:cx5="http://schemas.microsoft.com/office/drawing/2016/5/11/chartex" xmlns:cx6="http://schemas.microsoft.com/office/drawing/2016/5/12/chartex" xmlns:cx7="http://schemas.microsoft.com/office/drawing/2016/5/13/chartex" xmlns:cx8="http://schemas.microsoft.com/office/drawing/2016/5/14/chartex" xmlns:aink="http://schemas.microsoft.com/office/drawing/2016/ink" xmlns:am3d="http://schemas.microsoft.com/office/drawing/2017/model3d" xmlns:w16cid="http://schemas.microsoft.com/office/word/2016/wordml/cid" xmlns:w16se="http://schemas.microsoft.com/office/word/2015/wordml/symex">
             <w:pict>
               <v:rect w14:anchorId="2996FABA" id="Rectangle 326" o:spid="_x0000_s1026" style="position:absolute;margin-left:-52.5pt;margin-top:18.3pt;width:273.85pt;height:19.35pt;z-index:252328960;visibility:visible;mso-wrap-style:square;mso-width-percent:0;mso-height-percent:0;mso-wrap-distance-left:9pt;mso-wrap-distance-top:0;mso-wrap-distance-right:9pt;mso-wrap-distance-bottom:0;mso-position-horizontal:absolute;mso-position-horizontal-relative:margin;mso-position-vertical:absolute;mso-position-vertical-relative:text;mso-width-percent:0;mso-height-percent:0;mso-width-relative:margin;mso-height-relative:margin;v-text-anchor:middle" o:gfxdata="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" filled="f" strokecolor="red" strokeweight="2.25pt">
                 <w10:wrap anchorx="margin"/>
@@ -16290,7 +16117,7 @@
               </wp:anchor>
             </w:drawing>
           </mc:Choice>
-          <mc:Fallback xmlns:w16se="http://schemas.microsoft.com/office/word/2015/wordml/symex" xmlns:w16cid="http://schemas.microsoft.com/office/word/2016/wordml/cid" xmlns:am3d="http://schemas.microsoft.com/office/drawing/2017/model3d" xmlns:aink="http://schemas.microsoft.com/office/drawing/2016/ink" xmlns:cx8="http://schemas.microsoft.com/office/drawing/2016/5/14/chartex" xmlns:cx7="http://schemas.microsoft.com/office/drawing/2016/5/13/chartex" xmlns:cx6="http://schemas.microsoft.com/office/drawing/2016/5/12/chartex" xmlns:cx5="http://schemas.microsoft.com/office/drawing/2016/5/11/chartex" xmlns:cx4="http://schemas.microsoft.com/office/drawing/2016/5/10/chartex" xmlns:cx3="http://schemas.microsoft.com/office/drawing/2016/5/9/chartex" xmlns:cx2="http://schemas.microsoft.com/office/drawing/2015/10/21/chartex" xmlns:cx1="http://schemas.microsoft.com/office/drawing/2015/9/8/chartex" xmlns:cx="http://schemas.microsoft.com/office/drawing/2014/chartex">
+          <mc:Fallback xmlns:cx="http://schemas.microsoft.com/office/drawing/2014/chartex" xmlns:cx1="http://schemas.microsoft.com/office/drawing/2015/9/8/chartex" xmlns:cx2="http://schemas.microsoft.com/office/drawing/2015/10/21/chartex" xmlns:cx3="http://schemas.microsoft.com/office/drawing/2016/5/9/chartex" xmlns:cx4="http://schemas.microsoft.com/office/drawing/2016/5/10/chartex" xmlns:cx5="http://schemas.microsoft.com/office/drawing/2016/5/11/chartex" xmlns:cx6="http://schemas.microsoft.com/office/drawing/2016/5/12/chartex" xmlns:cx7="http://schemas.microsoft.com/office/drawing/2016/5/13/chartex" xmlns:cx8="http://schemas.microsoft.com/office/drawing/2016/5/14/chartex" xmlns:aink="http://schemas.microsoft.com/office/drawing/2016/ink" xmlns:am3d="http://schemas.microsoft.com/office/drawing/2017/model3d" xmlns:w16cid="http://schemas.microsoft.com/office/word/2016/wordml/cid" xmlns:w16se="http://schemas.microsoft.com/office/word/2015/wordml/symex">
             <w:pict>
               <v:shape w14:anchorId="09B37191" id="Straight Arrow Connector 328" o:spid="_x0000_s1026" type="#_x0000_t32" style="position:absolute;margin-left:-38.25pt;margin-top:27.3pt;width:99.75pt;height:26.25pt;flip:x y;z-index:252331008;visibility:visible;mso-wrap-style:square;mso-width-percent:0;mso-height-percent:0;mso-wrap-distance-left:9pt;mso-wrap-distance-top:0;mso-wrap-distance-right:9pt;mso-wrap-distance-bottom:0;mso-position-horizontal:absolute;mso-position-horizontal-relative:text;mso-position-vertical:absolute;mso-position-vertical-relative:text;mso-width-percent:0;mso-height-percent:0;mso-width-relative:margin;mso-height-relative:margin" o:gfxdata="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" strokecolor="red" strokeweight="2.25pt">
                 <v:stroke endarrow="block" joinstyle="miter"/>
@@ -16376,7 +16203,7 @@
               </wp:anchor>
             </w:drawing>
           </mc:Choice>
-          <mc:Fallback xmlns:w16se="http://schemas.microsoft.com/office/word/2015/wordml/symex" xmlns:w16cid="http://schemas.microsoft.com/office/word/2016/wordml/cid" xmlns:am3d="http://schemas.microsoft.com/office/drawing/2017/model3d" xmlns:aink="http://schemas.microsoft.com/office/drawing/2016/ink" xmlns:cx8="http://schemas.microsoft.com/office/drawing/2016/5/14/chartex" xmlns:cx7="http://schemas.microsoft.com/office/drawing/2016/5/13/chartex" xmlns:cx6="http://schemas.microsoft.com/office/drawing/2016/5/12/chartex" xmlns:cx5="http://schemas.microsoft.com/office/drawing/2016/5/11/chartex" xmlns:cx4="http://schemas.microsoft.com/office/drawing/2016/5/10/chartex" xmlns:cx3="http://schemas.microsoft.com/office/drawing/2016/5/9/chartex" xmlns:cx2="http://schemas.microsoft.com/office/drawing/2015/10/21/chartex" xmlns:cx1="http://schemas.microsoft.com/office/drawing/2015/9/8/chartex" xmlns:cx="http://schemas.microsoft.com/office/drawing/2014/chartex">
+          <mc:Fallback xmlns:cx="http://schemas.microsoft.com/office/drawing/2014/chartex" xmlns:cx1="http://schemas.microsoft.com/office/drawing/2015/9/8/chartex" xmlns:cx2="http://schemas.microsoft.com/office/drawing/2015/10/21/chartex" xmlns:cx3="http://schemas.microsoft.com/office/drawing/2016/5/9/chartex" xmlns:cx4="http://schemas.microsoft.com/office/drawing/2016/5/10/chartex" xmlns:cx5="http://schemas.microsoft.com/office/drawing/2016/5/11/chartex" xmlns:cx6="http://schemas.microsoft.com/office/drawing/2016/5/12/chartex" xmlns:cx7="http://schemas.microsoft.com/office/drawing/2016/5/13/chartex" xmlns:cx8="http://schemas.microsoft.com/office/drawing/2016/5/14/chartex" xmlns:aink="http://schemas.microsoft.com/office/drawing/2016/ink" xmlns:am3d="http://schemas.microsoft.com/office/drawing/2017/model3d" xmlns:w16cid="http://schemas.microsoft.com/office/word/2016/wordml/cid" xmlns:w16se="http://schemas.microsoft.com/office/word/2015/wordml/symex">
             <w:pict>
               <v:rect w14:anchorId="2B3A5798" id="Rectangle 325" o:spid="_x0000_s1026" style="position:absolute;margin-left:61.15pt;margin-top:6.3pt;width:22.05pt;height:9.35pt;z-index:252326912;visibility:visible;mso-wrap-style:square;mso-width-percent:0;mso-height-percent:0;mso-wrap-distance-left:9pt;mso-wrap-distance-top:0;mso-wrap-distance-right:9pt;mso-wrap-distance-bottom:0;mso-position-horizontal:absolute;mso-position-horizontal-relative:margin;mso-position-vertical:absolute;mso-position-vertical-relative:text;mso-width-percent:0;mso-height-percent:0;mso-width-relative:margin;mso-height-relative:margin;v-text-anchor:middle" o:gfxdata="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" filled="f" strokecolor="red" strokeweight="2.25pt">
                 <w10:wrap anchorx="margin"/>
@@ -16463,27 +16290,14 @@
                             <w:r>
                               <w:t xml:space="preserve">Figure </w:t>
                             </w:r>
-                            <w:r>
-                              <w:fldChar w:fldCharType="begin"/>
-                            </w:r>
-                            <w:r>
-                              <w:instrText xml:space="preserve"> SEQ Figure \* ARABIC </w:instrText>
-                            </w:r>
-                            <w:r>
-                              <w:fldChar w:fldCharType="separate"/>
-                            </w:r>
-                            <w:r>
-                              <w:rPr>
-                                <w:noProof/>
-                              </w:rPr>
-                              <w:t>15</w:t>
-                            </w:r>
-                            <w:r>
-                              <w:rPr>
-                                <w:noProof/>
-                              </w:rPr>
-                              <w:fldChar w:fldCharType="end"/>
-                            </w:r>
+                            <w:fldSimple w:instr=" SEQ Figure \* ARABIC ">
+                              <w:r>
+                                <w:rPr>
+                                  <w:noProof/>
+                                </w:rPr>
+                                <w:t>15</w:t>
+                              </w:r>
+                            </w:fldSimple>
                             <w:r>
                               <w:t>: Displays Pre-Order Saved</w:t>
                             </w:r>
@@ -16669,27 +16483,14 @@
                             <w:r>
                               <w:t xml:space="preserve">Figure </w:t>
                             </w:r>
-                            <w:r>
-                              <w:fldChar w:fldCharType="begin"/>
-                            </w:r>
-                            <w:r>
-                              <w:instrText xml:space="preserve"> SEQ Figure \* ARABIC </w:instrText>
-                            </w:r>
-                            <w:r>
-                              <w:fldChar w:fldCharType="separate"/>
-                            </w:r>
-                            <w:r>
-                              <w:rPr>
-                                <w:noProof/>
-                              </w:rPr>
-                              <w:t>16</w:t>
-                            </w:r>
-                            <w:r>
-                              <w:rPr>
-                                <w:noProof/>
-                              </w:rPr>
-                              <w:fldChar w:fldCharType="end"/>
-                            </w:r>
+                            <w:fldSimple w:instr=" SEQ Figure \* ARABIC ">
+                              <w:r>
+                                <w:rPr>
+                                  <w:noProof/>
+                                </w:rPr>
+                                <w:t>16</w:t>
+                              </w:r>
+                            </w:fldSimple>
                             <w:r>
                               <w:t>: Displays Binary Tree Pre-Order</w:t>
                             </w:r>
@@ -16905,7 +16706,7 @@
               </wp:anchor>
             </w:drawing>
           </mc:Choice>
-          <mc:Fallback xmlns:w16se="http://schemas.microsoft.com/office/word/2015/wordml/symex" xmlns:w16cid="http://schemas.microsoft.com/office/word/2016/wordml/cid" xmlns:am3d="http://schemas.microsoft.com/office/drawing/2017/model3d" xmlns:aink="http://schemas.microsoft.com/office/drawing/2016/ink" xmlns:cx8="http://schemas.microsoft.com/office/drawing/2016/5/14/chartex" xmlns:cx7="http://schemas.microsoft.com/office/drawing/2016/5/13/chartex" xmlns:cx6="http://schemas.microsoft.com/office/drawing/2016/5/12/chartex" xmlns:cx5="http://schemas.microsoft.com/office/drawing/2016/5/11/chartex" xmlns:cx4="http://schemas.microsoft.com/office/drawing/2016/5/10/chartex" xmlns:cx3="http://schemas.microsoft.com/office/drawing/2016/5/9/chartex" xmlns:cx2="http://schemas.microsoft.com/office/drawing/2015/10/21/chartex" xmlns:cx1="http://schemas.microsoft.com/office/drawing/2015/9/8/chartex" xmlns:cx="http://schemas.microsoft.com/office/drawing/2014/chartex">
+          <mc:Fallback xmlns:cx="http://schemas.microsoft.com/office/drawing/2014/chartex" xmlns:cx1="http://schemas.microsoft.com/office/drawing/2015/9/8/chartex" xmlns:cx2="http://schemas.microsoft.com/office/drawing/2015/10/21/chartex" xmlns:cx3="http://schemas.microsoft.com/office/drawing/2016/5/9/chartex" xmlns:cx4="http://schemas.microsoft.com/office/drawing/2016/5/10/chartex" xmlns:cx5="http://schemas.microsoft.com/office/drawing/2016/5/11/chartex" xmlns:cx6="http://schemas.microsoft.com/office/drawing/2016/5/12/chartex" xmlns:cx7="http://schemas.microsoft.com/office/drawing/2016/5/13/chartex" xmlns:cx8="http://schemas.microsoft.com/office/drawing/2016/5/14/chartex" xmlns:aink="http://schemas.microsoft.com/office/drawing/2016/ink" xmlns:am3d="http://schemas.microsoft.com/office/drawing/2017/model3d" xmlns:w16cid="http://schemas.microsoft.com/office/word/2016/wordml/cid" xmlns:w16se="http://schemas.microsoft.com/office/word/2015/wordml/symex">
             <w:pict>
               <v:rect w14:anchorId="4BB4AD8C" id="Rectangle 341" o:spid="_x0000_s1026" style="position:absolute;margin-left:401.25pt;margin-top:2.25pt;width:42pt;height:38.25pt;z-index:252353536;visibility:visible;mso-wrap-style:square;mso-width-percent:0;mso-height-percent:0;mso-wrap-distance-left:9pt;mso-wrap-distance-top:0;mso-wrap-distance-right:9pt;mso-wrap-distance-bottom:0;mso-position-horizontal:absolute;mso-position-horizontal-relative:margin;mso-position-vertical:absolute;mso-position-vertical-relative:text;mso-width-percent:0;mso-height-percent:0;mso-width-relative:margin;mso-height-relative:margin;v-text-anchor:middle" o:gfxdata="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" filled="f" strokecolor="red" strokeweight="2.25pt">
                 <w10:wrap anchorx="margin"/>
@@ -16983,7 +16784,7 @@
               </wp:anchor>
             </w:drawing>
           </mc:Choice>
-          <mc:Fallback xmlns:w16se="http://schemas.microsoft.com/office/word/2015/wordml/symex" xmlns:w16cid="http://schemas.microsoft.com/office/word/2016/wordml/cid" xmlns:am3d="http://schemas.microsoft.com/office/drawing/2017/model3d" xmlns:aink="http://schemas.microsoft.com/office/drawing/2016/ink" xmlns:cx8="http://schemas.microsoft.com/office/drawing/2016/5/14/chartex" xmlns:cx7="http://schemas.microsoft.com/office/drawing/2016/5/13/chartex" xmlns:cx6="http://schemas.microsoft.com/office/drawing/2016/5/12/chartex" xmlns:cx5="http://schemas.microsoft.com/office/drawing/2016/5/11/chartex" xmlns:cx4="http://schemas.microsoft.com/office/drawing/2016/5/10/chartex" xmlns:cx3="http://schemas.microsoft.com/office/drawing/2016/5/9/chartex" xmlns:cx2="http://schemas.microsoft.com/office/drawing/2015/10/21/chartex" xmlns:cx1="http://schemas.microsoft.com/office/drawing/2015/9/8/chartex" xmlns:cx="http://schemas.microsoft.com/office/drawing/2014/chartex">
+          <mc:Fallback xmlns:cx="http://schemas.microsoft.com/office/drawing/2014/chartex" xmlns:cx1="http://schemas.microsoft.com/office/drawing/2015/9/8/chartex" xmlns:cx2="http://schemas.microsoft.com/office/drawing/2015/10/21/chartex" xmlns:cx3="http://schemas.microsoft.com/office/drawing/2016/5/9/chartex" xmlns:cx4="http://schemas.microsoft.com/office/drawing/2016/5/10/chartex" xmlns:cx5="http://schemas.microsoft.com/office/drawing/2016/5/11/chartex" xmlns:cx6="http://schemas.microsoft.com/office/drawing/2016/5/12/chartex" xmlns:cx7="http://schemas.microsoft.com/office/drawing/2016/5/13/chartex" xmlns:cx8="http://schemas.microsoft.com/office/drawing/2016/5/14/chartex" xmlns:aink="http://schemas.microsoft.com/office/drawing/2016/ink" xmlns:am3d="http://schemas.microsoft.com/office/drawing/2017/model3d" xmlns:w16cid="http://schemas.microsoft.com/office/word/2016/wordml/cid" xmlns:w16se="http://schemas.microsoft.com/office/word/2015/wordml/symex">
             <w:pict>
               <v:shape w14:anchorId="689F64F0" id="Straight Arrow Connector 342" o:spid="_x0000_s1026" type="#_x0000_t32" style="position:absolute;margin-left:286pt;margin-top:4.5pt;width:124.25pt;height:64.5pt;flip:y;z-index:252355584;visibility:visible;mso-wrap-style:square;mso-width-percent:0;mso-height-percent:0;mso-wrap-distance-left:9pt;mso-wrap-distance-top:0;mso-wrap-distance-right:9pt;mso-wrap-distance-bottom:0;mso-position-horizontal:absolute;mso-position-horizontal-relative:text;mso-position-vertical:absolute;mso-position-vertical-relative:text;mso-width-percent:0;mso-height-percent:0;mso-width-relative:margin;mso-height-relative:margin" o:gfxdata="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" strokecolor="red" strokeweight="2.25pt">
                 <v:stroke endarrow="block" joinstyle="miter"/>
@@ -17061,7 +16862,7 @@
               </wp:anchor>
             </w:drawing>
           </mc:Choice>
-          <mc:Fallback xmlns:w16se="http://schemas.microsoft.com/office/word/2015/wordml/symex" xmlns:w16cid="http://schemas.microsoft.com/office/word/2016/wordml/cid" xmlns:am3d="http://schemas.microsoft.com/office/drawing/2017/model3d" xmlns:aink="http://schemas.microsoft.com/office/drawing/2016/ink" xmlns:cx8="http://schemas.microsoft.com/office/drawing/2016/5/14/chartex" xmlns:cx7="http://schemas.microsoft.com/office/drawing/2016/5/13/chartex" xmlns:cx6="http://schemas.microsoft.com/office/drawing/2016/5/12/chartex" xmlns:cx5="http://schemas.microsoft.com/office/drawing/2016/5/11/chartex" xmlns:cx4="http://schemas.microsoft.com/office/drawing/2016/5/10/chartex" xmlns:cx3="http://schemas.microsoft.com/office/drawing/2016/5/9/chartex" xmlns:cx2="http://schemas.microsoft.com/office/drawing/2015/10/21/chartex" xmlns:cx1="http://schemas.microsoft.com/office/drawing/2015/9/8/chartex" xmlns:cx="http://schemas.microsoft.com/office/drawing/2014/chartex">
+          <mc:Fallback xmlns:cx="http://schemas.microsoft.com/office/drawing/2014/chartex" xmlns:cx1="http://schemas.microsoft.com/office/drawing/2015/9/8/chartex" xmlns:cx2="http://schemas.microsoft.com/office/drawing/2015/10/21/chartex" xmlns:cx3="http://schemas.microsoft.com/office/drawing/2016/5/9/chartex" xmlns:cx4="http://schemas.microsoft.com/office/drawing/2016/5/10/chartex" xmlns:cx5="http://schemas.microsoft.com/office/drawing/2016/5/11/chartex" xmlns:cx6="http://schemas.microsoft.com/office/drawing/2016/5/12/chartex" xmlns:cx7="http://schemas.microsoft.com/office/drawing/2016/5/13/chartex" xmlns:cx8="http://schemas.microsoft.com/office/drawing/2016/5/14/chartex" xmlns:aink="http://schemas.microsoft.com/office/drawing/2016/ink" xmlns:am3d="http://schemas.microsoft.com/office/drawing/2017/model3d" xmlns:w16cid="http://schemas.microsoft.com/office/word/2016/wordml/cid" xmlns:w16se="http://schemas.microsoft.com/office/word/2015/wordml/symex">
             <w:pict>
               <v:shape w14:anchorId="249EB73C" id="Straight Arrow Connector 338" o:spid="_x0000_s1026" type="#_x0000_t32" style="position:absolute;margin-left:-38.25pt;margin-top:20.25pt;width:14.25pt;height:24pt;flip:y;z-index:252347392;visibility:visible;mso-wrap-style:square;mso-width-percent:0;mso-height-percent:0;mso-wrap-distance-left:9pt;mso-wrap-distance-top:0;mso-wrap-distance-right:9pt;mso-wrap-distance-bottom:0;mso-position-horizontal:absolute;mso-position-horizontal-relative:text;mso-position-vertical:absolute;mso-position-vertical-relative:text;mso-width-percent:0;mso-height-percent:0;mso-width-relative:margin;mso-height-relative:margin" o:gfxdata="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" strokecolor="red" strokeweight="2.25pt">
                 <v:stroke endarrow="block" joinstyle="miter"/>
@@ -17144,7 +16945,7 @@
               </wp:anchor>
             </w:drawing>
           </mc:Choice>
-          <mc:Fallback xmlns:w16se="http://schemas.microsoft.com/office/word/2015/wordml/symex" xmlns:w16cid="http://schemas.microsoft.com/office/word/2016/wordml/cid" xmlns:am3d="http://schemas.microsoft.com/office/drawing/2017/model3d" xmlns:aink="http://schemas.microsoft.com/office/drawing/2016/ink" xmlns:cx8="http://schemas.microsoft.com/office/drawing/2016/5/14/chartex" xmlns:cx7="http://schemas.microsoft.com/office/drawing/2016/5/13/chartex" xmlns:cx6="http://schemas.microsoft.com/office/drawing/2016/5/12/chartex" xmlns:cx5="http://schemas.microsoft.com/office/drawing/2016/5/11/chartex" xmlns:cx4="http://schemas.microsoft.com/office/drawing/2016/5/10/chartex" xmlns:cx3="http://schemas.microsoft.com/office/drawing/2016/5/9/chartex" xmlns:cx2="http://schemas.microsoft.com/office/drawing/2015/10/21/chartex" xmlns:cx1="http://schemas.microsoft.com/office/drawing/2015/9/8/chartex" xmlns:cx="http://schemas.microsoft.com/office/drawing/2014/chartex">
+          <mc:Fallback xmlns:cx="http://schemas.microsoft.com/office/drawing/2014/chartex" xmlns:cx1="http://schemas.microsoft.com/office/drawing/2015/9/8/chartex" xmlns:cx2="http://schemas.microsoft.com/office/drawing/2015/10/21/chartex" xmlns:cx3="http://schemas.microsoft.com/office/drawing/2016/5/9/chartex" xmlns:cx4="http://schemas.microsoft.com/office/drawing/2016/5/10/chartex" xmlns:cx5="http://schemas.microsoft.com/office/drawing/2016/5/11/chartex" xmlns:cx6="http://schemas.microsoft.com/office/drawing/2016/5/12/chartex" xmlns:cx7="http://schemas.microsoft.com/office/drawing/2016/5/13/chartex" xmlns:cx8="http://schemas.microsoft.com/office/drawing/2016/5/14/chartex" xmlns:aink="http://schemas.microsoft.com/office/drawing/2016/ink" xmlns:am3d="http://schemas.microsoft.com/office/drawing/2017/model3d" xmlns:w16cid="http://schemas.microsoft.com/office/word/2016/wordml/cid" xmlns:w16se="http://schemas.microsoft.com/office/word/2015/wordml/symex">
             <w:pict>
               <v:rect w14:anchorId="68CD4FB5" id="Rectangle 337" o:spid="_x0000_s1026" style="position:absolute;margin-left:-39.75pt;margin-top:12.75pt;width:273.85pt;height:19.35pt;z-index:252345344;visibility:visible;mso-wrap-style:square;mso-width-percent:0;mso-height-percent:0;mso-wrap-distance-left:9pt;mso-wrap-distance-top:0;mso-wrap-distance-right:9pt;mso-wrap-distance-bottom:0;mso-position-horizontal:absolute;mso-position-horizontal-relative:margin;mso-position-vertical:absolute;mso-position-vertical-relative:text;mso-width-percent:0;mso-height-percent:0;mso-width-relative:margin;mso-height-relative:margin;v-text-anchor:middle" o:gfxdata="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" filled="f" strokecolor="red" strokeweight="2.25pt">
                 <w10:wrap anchorx="margin"/>
@@ -17229,7 +17030,7 @@
               </wp:anchor>
             </w:drawing>
           </mc:Choice>
-          <mc:Fallback xmlns:w16se="http://schemas.microsoft.com/office/word/2015/wordml/symex" xmlns:w16cid="http://schemas.microsoft.com/office/word/2016/wordml/cid" xmlns:am3d="http://schemas.microsoft.com/office/drawing/2017/model3d" xmlns:aink="http://schemas.microsoft.com/office/drawing/2016/ink" xmlns:cx8="http://schemas.microsoft.com/office/drawing/2016/5/14/chartex" xmlns:cx7="http://schemas.microsoft.com/office/drawing/2016/5/13/chartex" xmlns:cx6="http://schemas.microsoft.com/office/drawing/2016/5/12/chartex" xmlns:cx5="http://schemas.microsoft.com/office/drawing/2016/5/11/chartex" xmlns:cx4="http://schemas.microsoft.com/office/drawing/2016/5/10/chartex" xmlns:cx3="http://schemas.microsoft.com/office/drawing/2016/5/9/chartex" xmlns:cx2="http://schemas.microsoft.com/office/drawing/2015/10/21/chartex" xmlns:cx1="http://schemas.microsoft.com/office/drawing/2015/9/8/chartex" xmlns:cx="http://schemas.microsoft.com/office/drawing/2014/chartex">
+          <mc:Fallback xmlns:cx="http://schemas.microsoft.com/office/drawing/2014/chartex" xmlns:cx1="http://schemas.microsoft.com/office/drawing/2015/9/8/chartex" xmlns:cx2="http://schemas.microsoft.com/office/drawing/2015/10/21/chartex" xmlns:cx3="http://schemas.microsoft.com/office/drawing/2016/5/9/chartex" xmlns:cx4="http://schemas.microsoft.com/office/drawing/2016/5/10/chartex" xmlns:cx5="http://schemas.microsoft.com/office/drawing/2016/5/11/chartex" xmlns:cx6="http://schemas.microsoft.com/office/drawing/2016/5/12/chartex" xmlns:cx7="http://schemas.microsoft.com/office/drawing/2016/5/13/chartex" xmlns:cx8="http://schemas.microsoft.com/office/drawing/2016/5/14/chartex" xmlns:aink="http://schemas.microsoft.com/office/drawing/2016/ink" xmlns:am3d="http://schemas.microsoft.com/office/drawing/2017/model3d" xmlns:w16cid="http://schemas.microsoft.com/office/word/2016/wordml/cid" xmlns:w16se="http://schemas.microsoft.com/office/word/2015/wordml/symex">
             <w:pict>
               <v:rect w14:anchorId="11A88497" id="Rectangle 330" o:spid="_x0000_s1026" style="position:absolute;margin-left:264pt;margin-top:22.15pt;width:22.05pt;height:9.35pt;z-index:252334080;visibility:visible;mso-wrap-style:square;mso-width-percent:0;mso-height-percent:0;mso-wrap-distance-left:9pt;mso-wrap-distance-top:0;mso-wrap-distance-right:9pt;mso-wrap-distance-bottom:0;mso-position-horizontal:absolute;mso-position-horizontal-relative:margin;mso-position-vertical:absolute;mso-position-vertical-relative:text;mso-width-percent:0;mso-height-percent:0;mso-width-relative:margin;mso-height-relative:margin;v-text-anchor:middle" o:gfxdata="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" filled="f" strokecolor="red" strokeweight="2.25pt">
                 <w10:wrap anchorx="margin"/>
@@ -17312,7 +17113,7 @@
               </wp:anchor>
             </w:drawing>
           </mc:Choice>
-          <mc:Fallback xmlns:w16se="http://schemas.microsoft.com/office/word/2015/wordml/symex" xmlns:w16cid="http://schemas.microsoft.com/office/word/2016/wordml/cid" xmlns:am3d="http://schemas.microsoft.com/office/drawing/2017/model3d" xmlns:aink="http://schemas.microsoft.com/office/drawing/2016/ink" xmlns:cx8="http://schemas.microsoft.com/office/drawing/2016/5/14/chartex" xmlns:cx7="http://schemas.microsoft.com/office/drawing/2016/5/13/chartex" xmlns:cx6="http://schemas.microsoft.com/office/drawing/2016/5/12/chartex" xmlns:cx5="http://schemas.microsoft.com/office/drawing/2016/5/11/chartex" xmlns:cx4="http://schemas.microsoft.com/office/drawing/2016/5/10/chartex" xmlns:cx3="http://schemas.microsoft.com/office/drawing/2016/5/9/chartex" xmlns:cx2="http://schemas.microsoft.com/office/drawing/2015/10/21/chartex" xmlns:cx1="http://schemas.microsoft.com/office/drawing/2015/9/8/chartex" xmlns:cx="http://schemas.microsoft.com/office/drawing/2014/chartex">
+          <mc:Fallback xmlns:cx="http://schemas.microsoft.com/office/drawing/2014/chartex" xmlns:cx1="http://schemas.microsoft.com/office/drawing/2015/9/8/chartex" xmlns:cx2="http://schemas.microsoft.com/office/drawing/2015/10/21/chartex" xmlns:cx3="http://schemas.microsoft.com/office/drawing/2016/5/9/chartex" xmlns:cx4="http://schemas.microsoft.com/office/drawing/2016/5/10/chartex" xmlns:cx5="http://schemas.microsoft.com/office/drawing/2016/5/11/chartex" xmlns:cx6="http://schemas.microsoft.com/office/drawing/2016/5/12/chartex" xmlns:cx7="http://schemas.microsoft.com/office/drawing/2016/5/13/chartex" xmlns:cx8="http://schemas.microsoft.com/office/drawing/2016/5/14/chartex" xmlns:aink="http://schemas.microsoft.com/office/drawing/2016/ink" xmlns:am3d="http://schemas.microsoft.com/office/drawing/2017/model3d" xmlns:w16cid="http://schemas.microsoft.com/office/word/2016/wordml/cid" xmlns:w16se="http://schemas.microsoft.com/office/word/2015/wordml/symex">
             <w:pict>
               <v:rect w14:anchorId="529C2126" id="Rectangle 339" o:spid="_x0000_s1026" style="position:absolute;margin-left:-39pt;margin-top:22.45pt;width:22.05pt;height:9.35pt;z-index:252349440;visibility:visible;mso-wrap-style:square;mso-width-percent:0;mso-height-percent:0;mso-wrap-distance-left:9pt;mso-wrap-distance-top:0;mso-wrap-distance-right:9pt;mso-wrap-distance-bottom:0;mso-position-horizontal:absolute;mso-position-horizontal-relative:margin;mso-position-vertical:absolute;mso-position-vertical-relative:text;mso-width-percent:0;mso-height-percent:0;mso-width-relative:margin;mso-height-relative:margin;v-text-anchor:middle" o:gfxdata="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" filled="f" strokecolor="red" strokeweight="2.25pt">
                 <w10:wrap anchorx="margin"/>
@@ -17404,27 +17205,14 @@
                             <w:r>
                               <w:t xml:space="preserve">Figure </w:t>
                             </w:r>
-                            <w:r>
-                              <w:fldChar w:fldCharType="begin"/>
-                            </w:r>
-                            <w:r>
-                              <w:instrText xml:space="preserve"> SEQ Figure \* ARABIC </w:instrText>
-                            </w:r>
-                            <w:r>
-                              <w:fldChar w:fldCharType="separate"/>
-                            </w:r>
-                            <w:r>
-                              <w:rPr>
-                                <w:noProof/>
-                              </w:rPr>
-                              <w:t>17</w:t>
-                            </w:r>
-                            <w:r>
-                              <w:rPr>
-                                <w:noProof/>
-                              </w:rPr>
-                              <w:fldChar w:fldCharType="end"/>
-                            </w:r>
+                            <w:fldSimple w:instr=" SEQ Figure \* ARABIC ">
+                              <w:r>
+                                <w:rPr>
+                                  <w:noProof/>
+                                </w:rPr>
+                                <w:t>17</w:t>
+                              </w:r>
+                            </w:fldSimple>
                             <w:r>
                               <w:t>: Displays Post-Order Saved</w:t>
                             </w:r>
@@ -17603,27 +17391,14 @@
                             <w:r>
                               <w:t xml:space="preserve">Figure </w:t>
                             </w:r>
-                            <w:r>
-                              <w:fldChar w:fldCharType="begin"/>
-                            </w:r>
-                            <w:r>
-                              <w:instrText xml:space="preserve"> SEQ Figure \* ARABIC </w:instrText>
-                            </w:r>
-                            <w:r>
-                              <w:fldChar w:fldCharType="separate"/>
-                            </w:r>
-                            <w:r>
-                              <w:rPr>
-                                <w:noProof/>
-                              </w:rPr>
-                              <w:t>18</w:t>
-                            </w:r>
-                            <w:r>
-                              <w:rPr>
-                                <w:noProof/>
-                              </w:rPr>
-                              <w:fldChar w:fldCharType="end"/>
-                            </w:r>
+                            <w:fldSimple w:instr=" SEQ Figure \* ARABIC ">
+                              <w:r>
+                                <w:rPr>
+                                  <w:noProof/>
+                                </w:rPr>
+                                <w:t>18</w:t>
+                              </w:r>
+                            </w:fldSimple>
                             <w:r>
                               <w:t>: Displays Binary Tree Post-Order</w:t>
                             </w:r>
@@ -17830,7 +17605,7 @@
               </wp:anchor>
             </w:drawing>
           </mc:Choice>
-          <mc:Fallback xmlns:w16se="http://schemas.microsoft.com/office/word/2015/wordml/symex" xmlns:w16cid="http://schemas.microsoft.com/office/word/2016/wordml/cid" xmlns:am3d="http://schemas.microsoft.com/office/drawing/2017/model3d" xmlns:aink="http://schemas.microsoft.com/office/drawing/2016/ink" xmlns:cx8="http://schemas.microsoft.com/office/drawing/2016/5/14/chartex" xmlns:cx7="http://schemas.microsoft.com/office/drawing/2016/5/13/chartex" xmlns:cx6="http://schemas.microsoft.com/office/drawing/2016/5/12/chartex" xmlns:cx5="http://schemas.microsoft.com/office/drawing/2016/5/11/chartex" xmlns:cx4="http://schemas.microsoft.com/office/drawing/2016/5/10/chartex" xmlns:cx3="http://schemas.microsoft.com/office/drawing/2016/5/9/chartex" xmlns:cx2="http://schemas.microsoft.com/office/drawing/2015/10/21/chartex" xmlns:cx1="http://schemas.microsoft.com/office/drawing/2015/9/8/chartex" xmlns:cx="http://schemas.microsoft.com/office/drawing/2014/chartex">
+          <mc:Fallback xmlns:cx="http://schemas.microsoft.com/office/drawing/2014/chartex" xmlns:cx1="http://schemas.microsoft.com/office/drawing/2015/9/8/chartex" xmlns:cx2="http://schemas.microsoft.com/office/drawing/2015/10/21/chartex" xmlns:cx3="http://schemas.microsoft.com/office/drawing/2016/5/9/chartex" xmlns:cx4="http://schemas.microsoft.com/office/drawing/2016/5/10/chartex" xmlns:cx5="http://schemas.microsoft.com/office/drawing/2016/5/11/chartex" xmlns:cx6="http://schemas.microsoft.com/office/drawing/2016/5/12/chartex" xmlns:cx7="http://schemas.microsoft.com/office/drawing/2016/5/13/chartex" xmlns:cx8="http://schemas.microsoft.com/office/drawing/2016/5/14/chartex" xmlns:aink="http://schemas.microsoft.com/office/drawing/2016/ink" xmlns:am3d="http://schemas.microsoft.com/office/drawing/2017/model3d" xmlns:w16cid="http://schemas.microsoft.com/office/word/2016/wordml/cid" xmlns:w16se="http://schemas.microsoft.com/office/word/2015/wordml/symex">
             <w:pict>
               <v:rect w14:anchorId="104B9EBF" id="Rectangle 353" o:spid="_x0000_s1026" style="position:absolute;margin-left:395.25pt;margin-top:2.3pt;width:42pt;height:38.25pt;z-index:252376064;visibility:visible;mso-wrap-style:square;mso-width-percent:0;mso-height-percent:0;mso-wrap-distance-left:9pt;mso-wrap-distance-top:0;mso-wrap-distance-right:9pt;mso-wrap-distance-bottom:0;mso-position-horizontal:absolute;mso-position-horizontal-relative:margin;mso-position-vertical:absolute;mso-position-vertical-relative:text;mso-width-percent:0;mso-height-percent:0;mso-width-relative:margin;mso-height-relative:margin;v-text-anchor:middle" o:gfxdata="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" filled="f" strokecolor="red" strokeweight="2.25pt">
                 <w10:wrap anchorx="margin"/>
@@ -17908,7 +17683,7 @@
               </wp:anchor>
             </w:drawing>
           </mc:Choice>
-          <mc:Fallback xmlns:w16se="http://schemas.microsoft.com/office/word/2015/wordml/symex" xmlns:w16cid="http://schemas.microsoft.com/office/word/2016/wordml/cid" xmlns:am3d="http://schemas.microsoft.com/office/drawing/2017/model3d" xmlns:aink="http://schemas.microsoft.com/office/drawing/2016/ink" xmlns:cx8="http://schemas.microsoft.com/office/drawing/2016/5/14/chartex" xmlns:cx7="http://schemas.microsoft.com/office/drawing/2016/5/13/chartex" xmlns:cx6="http://schemas.microsoft.com/office/drawing/2016/5/12/chartex" xmlns:cx5="http://schemas.microsoft.com/office/drawing/2016/5/11/chartex" xmlns:cx4="http://schemas.microsoft.com/office/drawing/2016/5/10/chartex" xmlns:cx3="http://schemas.microsoft.com/office/drawing/2016/5/9/chartex" xmlns:cx2="http://schemas.microsoft.com/office/drawing/2015/10/21/chartex" xmlns:cx1="http://schemas.microsoft.com/office/drawing/2015/9/8/chartex" xmlns:cx="http://schemas.microsoft.com/office/drawing/2014/chartex">
+          <mc:Fallback xmlns:cx="http://schemas.microsoft.com/office/drawing/2014/chartex" xmlns:cx1="http://schemas.microsoft.com/office/drawing/2015/9/8/chartex" xmlns:cx2="http://schemas.microsoft.com/office/drawing/2015/10/21/chartex" xmlns:cx3="http://schemas.microsoft.com/office/drawing/2016/5/9/chartex" xmlns:cx4="http://schemas.microsoft.com/office/drawing/2016/5/10/chartex" xmlns:cx5="http://schemas.microsoft.com/office/drawing/2016/5/11/chartex" xmlns:cx6="http://schemas.microsoft.com/office/drawing/2016/5/12/chartex" xmlns:cx7="http://schemas.microsoft.com/office/drawing/2016/5/13/chartex" xmlns:cx8="http://schemas.microsoft.com/office/drawing/2016/5/14/chartex" xmlns:aink="http://schemas.microsoft.com/office/drawing/2016/ink" xmlns:am3d="http://schemas.microsoft.com/office/drawing/2017/model3d" xmlns:w16cid="http://schemas.microsoft.com/office/word/2016/wordml/cid" xmlns:w16se="http://schemas.microsoft.com/office/word/2015/wordml/symex">
             <w:pict>
               <v:shape w14:anchorId="4941EDEE" id="Straight Arrow Connector 354" o:spid="_x0000_s1026" type="#_x0000_t32" style="position:absolute;margin-left:432.75pt;margin-top:3.8pt;width:57.25pt;height:65.25pt;flip:x y;z-index:252378112;visibility:visible;mso-wrap-style:square;mso-width-percent:0;mso-height-percent:0;mso-wrap-distance-left:9pt;mso-wrap-distance-top:0;mso-wrap-distance-right:9pt;mso-wrap-distance-bottom:0;mso-position-horizontal:absolute;mso-position-horizontal-relative:text;mso-position-vertical:absolute;mso-position-vertical-relative:text;mso-width-percent:0;mso-height-percent:0;mso-width-relative:margin;mso-height-relative:margin" o:gfxdata="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" strokecolor="red" strokeweight="2.25pt">
                 <v:stroke endarrow="block" joinstyle="miter"/>
@@ -17993,7 +17768,7 @@
               </wp:anchor>
             </w:drawing>
           </mc:Choice>
-          <mc:Fallback xmlns:w16se="http://schemas.microsoft.com/office/word/2015/wordml/symex" xmlns:w16cid="http://schemas.microsoft.com/office/word/2016/wordml/cid" xmlns:am3d="http://schemas.microsoft.com/office/drawing/2017/model3d" xmlns:aink="http://schemas.microsoft.com/office/drawing/2016/ink" xmlns:cx8="http://schemas.microsoft.com/office/drawing/2016/5/14/chartex" xmlns:cx7="http://schemas.microsoft.com/office/drawing/2016/5/13/chartex" xmlns:cx6="http://schemas.microsoft.com/office/drawing/2016/5/12/chartex" xmlns:cx5="http://schemas.microsoft.com/office/drawing/2016/5/11/chartex" xmlns:cx4="http://schemas.microsoft.com/office/drawing/2016/5/10/chartex" xmlns:cx3="http://schemas.microsoft.com/office/drawing/2016/5/9/chartex" xmlns:cx2="http://schemas.microsoft.com/office/drawing/2015/10/21/chartex" xmlns:cx1="http://schemas.microsoft.com/office/drawing/2015/9/8/chartex" xmlns:cx="http://schemas.microsoft.com/office/drawing/2014/chartex">
+          <mc:Fallback xmlns:cx="http://schemas.microsoft.com/office/drawing/2014/chartex" xmlns:cx1="http://schemas.microsoft.com/office/drawing/2015/9/8/chartex" xmlns:cx2="http://schemas.microsoft.com/office/drawing/2015/10/21/chartex" xmlns:cx3="http://schemas.microsoft.com/office/drawing/2016/5/9/chartex" xmlns:cx4="http://schemas.microsoft.com/office/drawing/2016/5/10/chartex" xmlns:cx5="http://schemas.microsoft.com/office/drawing/2016/5/11/chartex" xmlns:cx6="http://schemas.microsoft.com/office/drawing/2016/5/12/chartex" xmlns:cx7="http://schemas.microsoft.com/office/drawing/2016/5/13/chartex" xmlns:c